<commit_message>
dodata stranica sa naslovom 'PRILOZI' pre priloga
</commit_message>
<xml_diff>
--- a/pavle_sarenac_2020_0359_diplomski_rad.docx
+++ b/pavle_sarenac_2020_0359_diplomski_rad.docx
@@ -447,7 +447,7 @@
           <w:lang w:val="sr-Cyrl-CS"/>
         </w:rPr>
       </w:pPr>
-      <w:bookmarkStart w:id="0" w:name="_Toc211978980"/>
+      <w:bookmarkStart w:id="0" w:name="_Toc211981615"/>
       <w:r>
         <w:rPr>
           <w:lang w:val="sr-Cyrl-CS"/>
@@ -506,7 +506,7 @@
         </w:rPr>
         <w:fldChar w:fldCharType="separate"/>
       </w:r>
-      <w:hyperlink w:anchor="_Toc211978980" w:history="1">
+      <w:hyperlink w:anchor="_Toc211981615" w:history="1">
         <w:r>
           <w:rPr>
             <w:rStyle w:val="Hyperlink"/>
@@ -534,7 +534,7 @@
             <w:noProof/>
             <w:webHidden/>
           </w:rPr>
-          <w:instrText xml:space="preserve"> PAGEREF _Toc211978980 \h </w:instrText>
+          <w:instrText xml:space="preserve"> PAGEREF _Toc211981615 \h </w:instrText>
         </w:r>
         <w:r>
           <w:rPr>
@@ -585,7 +585,7 @@
           <w14:ligatures w14:val="standardContextual"/>
         </w:rPr>
       </w:pPr>
-      <w:hyperlink w:anchor="_Toc211978981" w:history="1">
+      <w:hyperlink w:anchor="_Toc211981616" w:history="1">
         <w:r>
           <w:rPr>
             <w:rStyle w:val="Hyperlink"/>
@@ -636,7 +636,7 @@
             <w:noProof/>
             <w:webHidden/>
           </w:rPr>
-          <w:instrText xml:space="preserve"> PAGEREF _Toc211978981 \h </w:instrText>
+          <w:instrText xml:space="preserve"> PAGEREF _Toc211981616 \h </w:instrText>
         </w:r>
         <w:r>
           <w:rPr>
@@ -687,7 +687,7 @@
           <w14:ligatures w14:val="standardContextual"/>
         </w:rPr>
       </w:pPr>
-      <w:hyperlink w:anchor="_Toc211978982" w:history="1">
+      <w:hyperlink w:anchor="_Toc211981617" w:history="1">
         <w:r>
           <w:rPr>
             <w:rStyle w:val="Hyperlink"/>
@@ -738,7 +738,7 @@
             <w:noProof/>
             <w:webHidden/>
           </w:rPr>
-          <w:instrText xml:space="preserve"> PAGEREF _Toc211978982 \h </w:instrText>
+          <w:instrText xml:space="preserve"> PAGEREF _Toc211981617 \h </w:instrText>
         </w:r>
         <w:r>
           <w:rPr>
@@ -787,7 +787,7 @@
           <w14:ligatures w14:val="standardContextual"/>
         </w:rPr>
       </w:pPr>
-      <w:hyperlink w:anchor="_Toc211978983" w:history="1">
+      <w:hyperlink w:anchor="_Toc211981618" w:history="1">
         <w:r>
           <w:rPr>
             <w:rStyle w:val="Hyperlink"/>
@@ -845,7 +845,7 @@
             <w:noProof/>
             <w:webHidden/>
           </w:rPr>
-          <w:instrText xml:space="preserve"> PAGEREF _Toc211978983 \h </w:instrText>
+          <w:instrText xml:space="preserve"> PAGEREF _Toc211981618 \h </w:instrText>
         </w:r>
         <w:r>
           <w:rPr>
@@ -895,7 +895,7 @@
           <w14:ligatures w14:val="standardContextual"/>
         </w:rPr>
       </w:pPr>
-      <w:hyperlink w:anchor="_Toc211978984" w:history="1">
+      <w:hyperlink w:anchor="_Toc211981619" w:history="1">
         <w:r>
           <w:rPr>
             <w:rStyle w:val="Hyperlink"/>
@@ -945,7 +945,7 @@
             <w:noProof/>
             <w:webHidden/>
           </w:rPr>
-          <w:instrText xml:space="preserve"> PAGEREF _Toc211978984 \h </w:instrText>
+          <w:instrText xml:space="preserve"> PAGEREF _Toc211981619 \h </w:instrText>
         </w:r>
         <w:r>
           <w:rPr>
@@ -995,7 +995,7 @@
           <w14:ligatures w14:val="standardContextual"/>
         </w:rPr>
       </w:pPr>
-      <w:hyperlink w:anchor="_Toc211978985" w:history="1">
+      <w:hyperlink w:anchor="_Toc211981620" w:history="1">
         <w:r>
           <w:rPr>
             <w:rStyle w:val="Hyperlink"/>
@@ -1045,7 +1045,7 @@
             <w:noProof/>
             <w:webHidden/>
           </w:rPr>
-          <w:instrText xml:space="preserve"> PAGEREF _Toc211978985 \h </w:instrText>
+          <w:instrText xml:space="preserve"> PAGEREF _Toc211981620 \h </w:instrText>
         </w:r>
         <w:r>
           <w:rPr>
@@ -1095,7 +1095,7 @@
           <w14:ligatures w14:val="standardContextual"/>
         </w:rPr>
       </w:pPr>
-      <w:hyperlink w:anchor="_Toc211978986" w:history="1">
+      <w:hyperlink w:anchor="_Toc211981621" w:history="1">
         <w:r>
           <w:rPr>
             <w:rStyle w:val="Hyperlink"/>
@@ -1145,7 +1145,7 @@
             <w:noProof/>
             <w:webHidden/>
           </w:rPr>
-          <w:instrText xml:space="preserve"> PAGEREF _Toc211978986 \h </w:instrText>
+          <w:instrText xml:space="preserve"> PAGEREF _Toc211981621 \h </w:instrText>
         </w:r>
         <w:r>
           <w:rPr>
@@ -1195,7 +1195,7 @@
           <w14:ligatures w14:val="standardContextual"/>
         </w:rPr>
       </w:pPr>
-      <w:hyperlink w:anchor="_Toc211978987" w:history="1">
+      <w:hyperlink w:anchor="_Toc211981622" w:history="1">
         <w:r>
           <w:rPr>
             <w:rStyle w:val="Hyperlink"/>
@@ -1245,7 +1245,7 @@
             <w:noProof/>
             <w:webHidden/>
           </w:rPr>
-          <w:instrText xml:space="preserve"> PAGEREF _Toc211978987 \h </w:instrText>
+          <w:instrText xml:space="preserve"> PAGEREF _Toc211981622 \h </w:instrText>
         </w:r>
         <w:r>
           <w:rPr>
@@ -1295,7 +1295,7 @@
           <w14:ligatures w14:val="standardContextual"/>
         </w:rPr>
       </w:pPr>
-      <w:hyperlink w:anchor="_Toc211978988" w:history="1">
+      <w:hyperlink w:anchor="_Toc211981623" w:history="1">
         <w:r>
           <w:rPr>
             <w:rStyle w:val="Hyperlink"/>
@@ -1345,7 +1345,7 @@
             <w:noProof/>
             <w:webHidden/>
           </w:rPr>
-          <w:instrText xml:space="preserve"> PAGEREF _Toc211978988 \h </w:instrText>
+          <w:instrText xml:space="preserve"> PAGEREF _Toc211981623 \h </w:instrText>
         </w:r>
         <w:r>
           <w:rPr>
@@ -1395,7 +1395,7 @@
           <w14:ligatures w14:val="standardContextual"/>
         </w:rPr>
       </w:pPr>
-      <w:hyperlink w:anchor="_Toc211978989" w:history="1">
+      <w:hyperlink w:anchor="_Toc211981624" w:history="1">
         <w:r>
           <w:rPr>
             <w:rStyle w:val="Hyperlink"/>
@@ -1445,7 +1445,7 @@
             <w:noProof/>
             <w:webHidden/>
           </w:rPr>
-          <w:instrText xml:space="preserve"> PAGEREF _Toc211978989 \h </w:instrText>
+          <w:instrText xml:space="preserve"> PAGEREF _Toc211981624 \h </w:instrText>
         </w:r>
         <w:r>
           <w:rPr>
@@ -1494,7 +1494,7 @@
           <w14:ligatures w14:val="standardContextual"/>
         </w:rPr>
       </w:pPr>
-      <w:hyperlink w:anchor="_Toc211978990" w:history="1">
+      <w:hyperlink w:anchor="_Toc211981625" w:history="1">
         <w:r>
           <w:rPr>
             <w:rStyle w:val="Hyperlink"/>
@@ -1560,7 +1560,7 @@
             <w:noProof/>
             <w:webHidden/>
           </w:rPr>
-          <w:instrText xml:space="preserve"> PAGEREF _Toc211978990 \h </w:instrText>
+          <w:instrText xml:space="preserve"> PAGEREF _Toc211981625 \h </w:instrText>
         </w:r>
         <w:r>
           <w:rPr>
@@ -1610,7 +1610,7 @@
           <w14:ligatures w14:val="standardContextual"/>
         </w:rPr>
       </w:pPr>
-      <w:hyperlink w:anchor="_Toc211978991" w:history="1">
+      <w:hyperlink w:anchor="_Toc211981626" w:history="1">
         <w:r>
           <w:rPr>
             <w:rStyle w:val="Hyperlink"/>
@@ -1660,7 +1660,7 @@
             <w:noProof/>
             <w:webHidden/>
           </w:rPr>
-          <w:instrText xml:space="preserve"> PAGEREF _Toc211978991 \h </w:instrText>
+          <w:instrText xml:space="preserve"> PAGEREF _Toc211981626 \h </w:instrText>
         </w:r>
         <w:r>
           <w:rPr>
@@ -1710,7 +1710,7 @@
           <w14:ligatures w14:val="standardContextual"/>
         </w:rPr>
       </w:pPr>
-      <w:hyperlink w:anchor="_Toc211978992" w:history="1">
+      <w:hyperlink w:anchor="_Toc211981627" w:history="1">
         <w:r>
           <w:rPr>
             <w:rStyle w:val="Hyperlink"/>
@@ -1760,7 +1760,7 @@
             <w:noProof/>
             <w:webHidden/>
           </w:rPr>
-          <w:instrText xml:space="preserve"> PAGEREF _Toc211978992 \h </w:instrText>
+          <w:instrText xml:space="preserve"> PAGEREF _Toc211981627 \h </w:instrText>
         </w:r>
         <w:r>
           <w:rPr>
@@ -1810,7 +1810,7 @@
           <w14:ligatures w14:val="standardContextual"/>
         </w:rPr>
       </w:pPr>
-      <w:hyperlink w:anchor="_Toc211978993" w:history="1">
+      <w:hyperlink w:anchor="_Toc211981628" w:history="1">
         <w:r>
           <w:rPr>
             <w:rStyle w:val="Hyperlink"/>
@@ -1860,7 +1860,7 @@
             <w:noProof/>
             <w:webHidden/>
           </w:rPr>
-          <w:instrText xml:space="preserve"> PAGEREF _Toc211978993 \h </w:instrText>
+          <w:instrText xml:space="preserve"> PAGEREF _Toc211981628 \h </w:instrText>
         </w:r>
         <w:r>
           <w:rPr>
@@ -1910,7 +1910,7 @@
           <w14:ligatures w14:val="standardContextual"/>
         </w:rPr>
       </w:pPr>
-      <w:hyperlink w:anchor="_Toc211978994" w:history="1">
+      <w:hyperlink w:anchor="_Toc211981629" w:history="1">
         <w:r>
           <w:rPr>
             <w:rStyle w:val="Hyperlink"/>
@@ -1960,7 +1960,7 @@
             <w:noProof/>
             <w:webHidden/>
           </w:rPr>
-          <w:instrText xml:space="preserve"> PAGEREF _Toc211978994 \h </w:instrText>
+          <w:instrText xml:space="preserve"> PAGEREF _Toc211981629 \h </w:instrText>
         </w:r>
         <w:r>
           <w:rPr>
@@ -2010,7 +2010,7 @@
           <w14:ligatures w14:val="standardContextual"/>
         </w:rPr>
       </w:pPr>
-      <w:hyperlink w:anchor="_Toc211978995" w:history="1">
+      <w:hyperlink w:anchor="_Toc211981630" w:history="1">
         <w:r>
           <w:rPr>
             <w:rStyle w:val="Hyperlink"/>
@@ -2060,7 +2060,7 @@
             <w:noProof/>
             <w:webHidden/>
           </w:rPr>
-          <w:instrText xml:space="preserve"> PAGEREF _Toc211978995 \h </w:instrText>
+          <w:instrText xml:space="preserve"> PAGEREF _Toc211981630 \h </w:instrText>
         </w:r>
         <w:r>
           <w:rPr>
@@ -2110,7 +2110,7 @@
           <w14:ligatures w14:val="standardContextual"/>
         </w:rPr>
       </w:pPr>
-      <w:hyperlink w:anchor="_Toc211978996" w:history="1">
+      <w:hyperlink w:anchor="_Toc211981631" w:history="1">
         <w:r>
           <w:rPr>
             <w:rStyle w:val="Hyperlink"/>
@@ -2160,7 +2160,7 @@
             <w:noProof/>
             <w:webHidden/>
           </w:rPr>
-          <w:instrText xml:space="preserve"> PAGEREF _Toc211978996 \h </w:instrText>
+          <w:instrText xml:space="preserve"> PAGEREF _Toc211981631 \h </w:instrText>
         </w:r>
         <w:r>
           <w:rPr>
@@ -2209,7 +2209,7 @@
           <w14:ligatures w14:val="standardContextual"/>
         </w:rPr>
       </w:pPr>
-      <w:hyperlink w:anchor="_Toc211978997" w:history="1">
+      <w:hyperlink w:anchor="_Toc211981632" w:history="1">
         <w:r>
           <w:rPr>
             <w:rStyle w:val="Hyperlink"/>
@@ -2292,7 +2292,7 @@
             <w:noProof/>
             <w:webHidden/>
           </w:rPr>
-          <w:instrText xml:space="preserve"> PAGEREF _Toc211978997 \h </w:instrText>
+          <w:instrText xml:space="preserve"> PAGEREF _Toc211981632 \h </w:instrText>
         </w:r>
         <w:r>
           <w:rPr>
@@ -2343,7 +2343,7 @@
           <w14:ligatures w14:val="standardContextual"/>
         </w:rPr>
       </w:pPr>
-      <w:hyperlink w:anchor="_Toc211978998" w:history="1">
+      <w:hyperlink w:anchor="_Toc211981633" w:history="1">
         <w:r>
           <w:rPr>
             <w:rStyle w:val="Hyperlink"/>
@@ -2394,7 +2394,7 @@
             <w:noProof/>
             <w:webHidden/>
           </w:rPr>
-          <w:instrText xml:space="preserve"> PAGEREF _Toc211978998 \h </w:instrText>
+          <w:instrText xml:space="preserve"> PAGEREF _Toc211981633 \h </w:instrText>
         </w:r>
         <w:r>
           <w:rPr>
@@ -2443,7 +2443,7 @@
           <w14:ligatures w14:val="standardContextual"/>
         </w:rPr>
       </w:pPr>
-      <w:hyperlink w:anchor="_Toc211978999" w:history="1">
+      <w:hyperlink w:anchor="_Toc211981634" w:history="1">
         <w:r>
           <w:rPr>
             <w:rStyle w:val="Hyperlink"/>
@@ -2492,7 +2492,7 @@
             <w:noProof/>
             <w:webHidden/>
           </w:rPr>
-          <w:instrText xml:space="preserve"> PAGEREF _Toc211978999 \h </w:instrText>
+          <w:instrText xml:space="preserve"> PAGEREF _Toc211981634 \h </w:instrText>
         </w:r>
         <w:r>
           <w:rPr>
@@ -2542,7 +2542,7 @@
           <w14:ligatures w14:val="standardContextual"/>
         </w:rPr>
       </w:pPr>
-      <w:hyperlink w:anchor="_Toc211979000" w:history="1">
+      <w:hyperlink w:anchor="_Toc211981635" w:history="1">
         <w:r>
           <w:rPr>
             <w:rStyle w:val="Hyperlink"/>
@@ -2592,7 +2592,7 @@
             <w:noProof/>
             <w:webHidden/>
           </w:rPr>
-          <w:instrText xml:space="preserve"> PAGEREF _Toc211979000 \h </w:instrText>
+          <w:instrText xml:space="preserve"> PAGEREF _Toc211981635 \h </w:instrText>
         </w:r>
         <w:r>
           <w:rPr>
@@ -2642,7 +2642,7 @@
           <w14:ligatures w14:val="standardContextual"/>
         </w:rPr>
       </w:pPr>
-      <w:hyperlink w:anchor="_Toc211979001" w:history="1">
+      <w:hyperlink w:anchor="_Toc211981636" w:history="1">
         <w:r>
           <w:rPr>
             <w:rStyle w:val="Hyperlink"/>
@@ -2706,7 +2706,7 @@
             <w:noProof/>
             <w:webHidden/>
           </w:rPr>
-          <w:instrText xml:space="preserve"> PAGEREF _Toc211979001 \h </w:instrText>
+          <w:instrText xml:space="preserve"> PAGEREF _Toc211981636 \h </w:instrText>
         </w:r>
         <w:r>
           <w:rPr>
@@ -2755,7 +2755,7 @@
           <w14:ligatures w14:val="standardContextual"/>
         </w:rPr>
       </w:pPr>
-      <w:hyperlink w:anchor="_Toc211979002" w:history="1">
+      <w:hyperlink w:anchor="_Toc211981637" w:history="1">
         <w:r>
           <w:rPr>
             <w:rStyle w:val="Hyperlink"/>
@@ -2821,7 +2821,7 @@
             <w:noProof/>
             <w:webHidden/>
           </w:rPr>
-          <w:instrText xml:space="preserve"> PAGEREF _Toc211979002 \h </w:instrText>
+          <w:instrText xml:space="preserve"> PAGEREF _Toc211981637 \h </w:instrText>
         </w:r>
         <w:r>
           <w:rPr>
@@ -2871,7 +2871,7 @@
           <w14:ligatures w14:val="standardContextual"/>
         </w:rPr>
       </w:pPr>
-      <w:hyperlink w:anchor="_Toc211979003" w:history="1">
+      <w:hyperlink w:anchor="_Toc211981638" w:history="1">
         <w:r>
           <w:rPr>
             <w:rStyle w:val="Hyperlink"/>
@@ -2929,7 +2929,7 @@
             <w:noProof/>
             <w:webHidden/>
           </w:rPr>
-          <w:instrText xml:space="preserve"> PAGEREF _Toc211979003 \h </w:instrText>
+          <w:instrText xml:space="preserve"> PAGEREF _Toc211981638 \h </w:instrText>
         </w:r>
         <w:r>
           <w:rPr>
@@ -2979,7 +2979,7 @@
           <w14:ligatures w14:val="standardContextual"/>
         </w:rPr>
       </w:pPr>
-      <w:hyperlink w:anchor="_Toc211979004" w:history="1">
+      <w:hyperlink w:anchor="_Toc211981639" w:history="1">
         <w:r>
           <w:rPr>
             <w:rStyle w:val="Hyperlink"/>
@@ -3045,7 +3045,7 @@
             <w:noProof/>
             <w:webHidden/>
           </w:rPr>
-          <w:instrText xml:space="preserve"> PAGEREF _Toc211979004 \h </w:instrText>
+          <w:instrText xml:space="preserve"> PAGEREF _Toc211981639 \h </w:instrText>
         </w:r>
         <w:r>
           <w:rPr>
@@ -3095,7 +3095,7 @@
           <w14:ligatures w14:val="standardContextual"/>
         </w:rPr>
       </w:pPr>
-      <w:hyperlink w:anchor="_Toc211979005" w:history="1">
+      <w:hyperlink w:anchor="_Toc211981640" w:history="1">
         <w:r>
           <w:rPr>
             <w:rStyle w:val="Hyperlink"/>
@@ -3153,7 +3153,7 @@
             <w:noProof/>
             <w:webHidden/>
           </w:rPr>
-          <w:instrText xml:space="preserve"> PAGEREF _Toc211979005 \h </w:instrText>
+          <w:instrText xml:space="preserve"> PAGEREF _Toc211981640 \h </w:instrText>
         </w:r>
         <w:r>
           <w:rPr>
@@ -3203,7 +3203,7 @@
           <w14:ligatures w14:val="standardContextual"/>
         </w:rPr>
       </w:pPr>
-      <w:hyperlink w:anchor="_Toc211979006" w:history="1">
+      <w:hyperlink w:anchor="_Toc211981641" w:history="1">
         <w:r>
           <w:rPr>
             <w:rStyle w:val="Hyperlink"/>
@@ -3268,7 +3268,7 @@
             <w:noProof/>
             <w:webHidden/>
           </w:rPr>
-          <w:instrText xml:space="preserve"> PAGEREF _Toc211979006 \h </w:instrText>
+          <w:instrText xml:space="preserve"> PAGEREF _Toc211981641 \h </w:instrText>
         </w:r>
         <w:r>
           <w:rPr>
@@ -3318,7 +3318,7 @@
           <w14:ligatures w14:val="standardContextual"/>
         </w:rPr>
       </w:pPr>
-      <w:hyperlink w:anchor="_Toc211979007" w:history="1">
+      <w:hyperlink w:anchor="_Toc211981642" w:history="1">
         <w:r>
           <w:rPr>
             <w:rStyle w:val="Hyperlink"/>
@@ -3376,7 +3376,7 @@
             <w:noProof/>
             <w:webHidden/>
           </w:rPr>
-          <w:instrText xml:space="preserve"> PAGEREF _Toc211979007 \h </w:instrText>
+          <w:instrText xml:space="preserve"> PAGEREF _Toc211981642 \h </w:instrText>
         </w:r>
         <w:r>
           <w:rPr>
@@ -3425,7 +3425,7 @@
           <w14:ligatures w14:val="standardContextual"/>
         </w:rPr>
       </w:pPr>
-      <w:hyperlink w:anchor="_Toc211979008" w:history="1">
+      <w:hyperlink w:anchor="_Toc211981643" w:history="1">
         <w:r>
           <w:rPr>
             <w:rStyle w:val="Hyperlink"/>
@@ -3491,7 +3491,7 @@
             <w:noProof/>
             <w:webHidden/>
           </w:rPr>
-          <w:instrText xml:space="preserve"> PAGEREF _Toc211979008 \h </w:instrText>
+          <w:instrText xml:space="preserve"> PAGEREF _Toc211981643 \h </w:instrText>
         </w:r>
         <w:r>
           <w:rPr>
@@ -3541,7 +3541,7 @@
           <w14:ligatures w14:val="standardContextual"/>
         </w:rPr>
       </w:pPr>
-      <w:hyperlink w:anchor="_Toc211979009" w:history="1">
+      <w:hyperlink w:anchor="_Toc211981644" w:history="1">
         <w:r>
           <w:rPr>
             <w:rStyle w:val="Hyperlink"/>
@@ -3599,7 +3599,7 @@
             <w:noProof/>
             <w:webHidden/>
           </w:rPr>
-          <w:instrText xml:space="preserve"> PAGEREF _Toc211979009 \h </w:instrText>
+          <w:instrText xml:space="preserve"> PAGEREF _Toc211981644 \h </w:instrText>
         </w:r>
         <w:r>
           <w:rPr>
@@ -3649,7 +3649,7 @@
           <w14:ligatures w14:val="standardContextual"/>
         </w:rPr>
       </w:pPr>
-      <w:hyperlink w:anchor="_Toc211979010" w:history="1">
+      <w:hyperlink w:anchor="_Toc211981645" w:history="1">
         <w:r>
           <w:rPr>
             <w:rStyle w:val="Hyperlink"/>
@@ -3699,7 +3699,7 @@
             <w:noProof/>
             <w:webHidden/>
           </w:rPr>
-          <w:instrText xml:space="preserve"> PAGEREF _Toc211979010 \h </w:instrText>
+          <w:instrText xml:space="preserve"> PAGEREF _Toc211981645 \h </w:instrText>
         </w:r>
         <w:r>
           <w:rPr>
@@ -3749,7 +3749,7 @@
           <w14:ligatures w14:val="standardContextual"/>
         </w:rPr>
       </w:pPr>
-      <w:hyperlink w:anchor="_Toc211979011" w:history="1">
+      <w:hyperlink w:anchor="_Toc211981646" w:history="1">
         <w:r>
           <w:rPr>
             <w:rStyle w:val="Hyperlink"/>
@@ -3807,7 +3807,7 @@
             <w:noProof/>
             <w:webHidden/>
           </w:rPr>
-          <w:instrText xml:space="preserve"> PAGEREF _Toc211979011 \h </w:instrText>
+          <w:instrText xml:space="preserve"> PAGEREF _Toc211981646 \h </w:instrText>
         </w:r>
         <w:r>
           <w:rPr>
@@ -3857,7 +3857,7 @@
           <w14:ligatures w14:val="standardContextual"/>
         </w:rPr>
       </w:pPr>
-      <w:hyperlink w:anchor="_Toc211979012" w:history="1">
+      <w:hyperlink w:anchor="_Toc211981647" w:history="1">
         <w:r>
           <w:rPr>
             <w:rStyle w:val="Hyperlink"/>
@@ -3907,7 +3907,7 @@
             <w:noProof/>
             <w:webHidden/>
           </w:rPr>
-          <w:instrText xml:space="preserve"> PAGEREF _Toc211979012 \h </w:instrText>
+          <w:instrText xml:space="preserve"> PAGEREF _Toc211981647 \h </w:instrText>
         </w:r>
         <w:r>
           <w:rPr>
@@ -3957,7 +3957,7 @@
           <w14:ligatures w14:val="standardContextual"/>
         </w:rPr>
       </w:pPr>
-      <w:hyperlink w:anchor="_Toc211979013" w:history="1">
+      <w:hyperlink w:anchor="_Toc211981648" w:history="1">
         <w:r>
           <w:rPr>
             <w:rStyle w:val="Hyperlink"/>
@@ -4015,7 +4015,7 @@
             <w:noProof/>
             <w:webHidden/>
           </w:rPr>
-          <w:instrText xml:space="preserve"> PAGEREF _Toc211979013 \h </w:instrText>
+          <w:instrText xml:space="preserve"> PAGEREF _Toc211981648 \h </w:instrText>
         </w:r>
         <w:r>
           <w:rPr>
@@ -4066,7 +4066,7 @@
           <w14:ligatures w14:val="standardContextual"/>
         </w:rPr>
       </w:pPr>
-      <w:hyperlink w:anchor="_Toc211979014" w:history="1">
+      <w:hyperlink w:anchor="_Toc211981649" w:history="1">
         <w:r>
           <w:rPr>
             <w:rStyle w:val="Hyperlink"/>
@@ -4117,7 +4117,7 @@
             <w:noProof/>
             <w:webHidden/>
           </w:rPr>
-          <w:instrText xml:space="preserve"> PAGEREF _Toc211979014 \h </w:instrText>
+          <w:instrText xml:space="preserve"> PAGEREF _Toc211981649 \h </w:instrText>
         </w:r>
         <w:r>
           <w:rPr>
@@ -4166,7 +4166,7 @@
           <w14:ligatures w14:val="standardContextual"/>
         </w:rPr>
       </w:pPr>
-      <w:hyperlink w:anchor="_Toc211979015" w:history="1">
+      <w:hyperlink w:anchor="_Toc211981650" w:history="1">
         <w:r>
           <w:rPr>
             <w:rStyle w:val="Hyperlink"/>
@@ -4194,7 +4194,7 @@
             <w:noProof/>
             <w:lang w:val="sr-Cyrl-RS"/>
           </w:rPr>
-          <w:t>Општа архитектура система</w:t>
+          <w:t>Архитектура система</w:t>
         </w:r>
         <w:r>
           <w:rPr>
@@ -4215,7 +4215,1068 @@
             <w:noProof/>
             <w:webHidden/>
           </w:rPr>
-          <w:instrText xml:space="preserve"> PAGEREF _Toc211979015 \h </w:instrText>
+          <w:instrText xml:space="preserve"> PAGEREF _Toc211981650 \h </w:instrText>
+        </w:r>
+        <w:r>
+          <w:rPr>
+            <w:noProof/>
+            <w:webHidden/>
+          </w:rPr>
+        </w:r>
+        <w:r>
+          <w:rPr>
+            <w:noProof/>
+            <w:webHidden/>
+          </w:rPr>
+          <w:fldChar w:fldCharType="separate"/>
+        </w:r>
+        <w:r>
+          <w:rPr>
+            <w:noProof/>
+            <w:webHidden/>
+          </w:rPr>
+          <w:t>19</w:t>
+        </w:r>
+        <w:r>
+          <w:rPr>
+            <w:noProof/>
+            <w:webHidden/>
+          </w:rPr>
+          <w:fldChar w:fldCharType="end"/>
+        </w:r>
+      </w:hyperlink>
+    </w:p>
+    <w:p>
+      <w:pPr>
+        <w:pStyle w:val="TOC2"/>
+        <w:tabs>
+          <w:tab w:val="left" w:pos="960"/>
+          <w:tab w:val="right" w:leader="dot" w:pos="9628"/>
+        </w:tabs>
+        <w:rPr>
+          <w:rFonts w:asciiTheme="minorHAnsi" w:eastAsiaTheme="minorEastAsia" w:hAnsiTheme="minorHAnsi" w:cstheme="minorBidi"/>
+          <w:smallCaps w:val="0"/>
+          <w:noProof/>
+          <w:kern w:val="2"/>
+          <w:sz w:val="24"/>
+          <w:szCs w:val="24"/>
+          <w:lang w:val="en-US"/>
+          <w14:ligatures w14:val="standardContextual"/>
+        </w:rPr>
+      </w:pPr>
+      <w:hyperlink w:anchor="_Toc211981651" w:history="1">
+        <w:r>
+          <w:rPr>
+            <w:rStyle w:val="Hyperlink"/>
+            <w:noProof/>
+            <w:lang w:val="sr-Cyrl-RS"/>
+          </w:rPr>
+          <w:t>4.2.</w:t>
+        </w:r>
+        <w:r>
+          <w:rPr>
+            <w:rFonts w:asciiTheme="minorHAnsi" w:eastAsiaTheme="minorEastAsia" w:hAnsiTheme="minorHAnsi" w:cstheme="minorBidi"/>
+            <w:smallCaps w:val="0"/>
+            <w:noProof/>
+            <w:kern w:val="2"/>
+            <w:sz w:val="24"/>
+            <w:szCs w:val="24"/>
+            <w:lang w:val="en-US"/>
+            <w14:ligatures w14:val="standardContextual"/>
+          </w:rPr>
+          <w:tab/>
+        </w:r>
+        <w:r>
+          <w:rPr>
+            <w:rStyle w:val="Hyperlink"/>
+            <w:noProof/>
+            <w:lang w:val="sr-Cyrl-RS"/>
+          </w:rPr>
+          <w:t>База података</w:t>
+        </w:r>
+        <w:r>
+          <w:rPr>
+            <w:noProof/>
+            <w:webHidden/>
+          </w:rPr>
+          <w:tab/>
+        </w:r>
+        <w:r>
+          <w:rPr>
+            <w:noProof/>
+            <w:webHidden/>
+          </w:rPr>
+          <w:fldChar w:fldCharType="begin"/>
+        </w:r>
+        <w:r>
+          <w:rPr>
+            <w:noProof/>
+            <w:webHidden/>
+          </w:rPr>
+          <w:instrText xml:space="preserve"> PAGEREF _Toc211981651 \h </w:instrText>
+        </w:r>
+        <w:r>
+          <w:rPr>
+            <w:noProof/>
+            <w:webHidden/>
+          </w:rPr>
+        </w:r>
+        <w:r>
+          <w:rPr>
+            <w:noProof/>
+            <w:webHidden/>
+          </w:rPr>
+          <w:fldChar w:fldCharType="separate"/>
+        </w:r>
+        <w:r>
+          <w:rPr>
+            <w:noProof/>
+            <w:webHidden/>
+          </w:rPr>
+          <w:t>19</w:t>
+        </w:r>
+        <w:r>
+          <w:rPr>
+            <w:noProof/>
+            <w:webHidden/>
+          </w:rPr>
+          <w:fldChar w:fldCharType="end"/>
+        </w:r>
+      </w:hyperlink>
+    </w:p>
+    <w:p>
+      <w:pPr>
+        <w:pStyle w:val="TOC2"/>
+        <w:tabs>
+          <w:tab w:val="left" w:pos="960"/>
+          <w:tab w:val="right" w:leader="dot" w:pos="9628"/>
+        </w:tabs>
+        <w:rPr>
+          <w:rFonts w:asciiTheme="minorHAnsi" w:eastAsiaTheme="minorEastAsia" w:hAnsiTheme="minorHAnsi" w:cstheme="minorBidi"/>
+          <w:smallCaps w:val="0"/>
+          <w:noProof/>
+          <w:kern w:val="2"/>
+          <w:sz w:val="24"/>
+          <w:szCs w:val="24"/>
+          <w:lang w:val="en-US"/>
+          <w14:ligatures w14:val="standardContextual"/>
+        </w:rPr>
+      </w:pPr>
+      <w:hyperlink w:anchor="_Toc211981652" w:history="1">
+        <w:r>
+          <w:rPr>
+            <w:rStyle w:val="Hyperlink"/>
+            <w:noProof/>
+            <w:lang w:val="en-US"/>
+          </w:rPr>
+          <w:t>4.3.</w:t>
+        </w:r>
+        <w:r>
+          <w:rPr>
+            <w:rFonts w:asciiTheme="minorHAnsi" w:eastAsiaTheme="minorEastAsia" w:hAnsiTheme="minorHAnsi" w:cstheme="minorBidi"/>
+            <w:smallCaps w:val="0"/>
+            <w:noProof/>
+            <w:kern w:val="2"/>
+            <w:sz w:val="24"/>
+            <w:szCs w:val="24"/>
+            <w:lang w:val="en-US"/>
+            <w14:ligatures w14:val="standardContextual"/>
+          </w:rPr>
+          <w:tab/>
+        </w:r>
+        <w:r>
+          <w:rPr>
+            <w:rStyle w:val="Hyperlink"/>
+            <w:noProof/>
+            <w:lang w:val="sr-Cyrl-RS"/>
+          </w:rPr>
+          <w:t>Структура пројекта</w:t>
+        </w:r>
+        <w:r>
+          <w:rPr>
+            <w:noProof/>
+            <w:webHidden/>
+          </w:rPr>
+          <w:tab/>
+        </w:r>
+        <w:r>
+          <w:rPr>
+            <w:noProof/>
+            <w:webHidden/>
+          </w:rPr>
+          <w:fldChar w:fldCharType="begin"/>
+        </w:r>
+        <w:r>
+          <w:rPr>
+            <w:noProof/>
+            <w:webHidden/>
+          </w:rPr>
+          <w:instrText xml:space="preserve"> PAGEREF _Toc211981652 \h </w:instrText>
+        </w:r>
+        <w:r>
+          <w:rPr>
+            <w:noProof/>
+            <w:webHidden/>
+          </w:rPr>
+        </w:r>
+        <w:r>
+          <w:rPr>
+            <w:noProof/>
+            <w:webHidden/>
+          </w:rPr>
+          <w:fldChar w:fldCharType="separate"/>
+        </w:r>
+        <w:r>
+          <w:rPr>
+            <w:noProof/>
+            <w:webHidden/>
+          </w:rPr>
+          <w:t>19</w:t>
+        </w:r>
+        <w:r>
+          <w:rPr>
+            <w:noProof/>
+            <w:webHidden/>
+          </w:rPr>
+          <w:fldChar w:fldCharType="end"/>
+        </w:r>
+      </w:hyperlink>
+    </w:p>
+    <w:p>
+      <w:pPr>
+        <w:pStyle w:val="TOC2"/>
+        <w:tabs>
+          <w:tab w:val="left" w:pos="960"/>
+          <w:tab w:val="right" w:leader="dot" w:pos="9628"/>
+        </w:tabs>
+        <w:rPr>
+          <w:rFonts w:asciiTheme="minorHAnsi" w:eastAsiaTheme="minorEastAsia" w:hAnsiTheme="minorHAnsi" w:cstheme="minorBidi"/>
+          <w:smallCaps w:val="0"/>
+          <w:noProof/>
+          <w:kern w:val="2"/>
+          <w:sz w:val="24"/>
+          <w:szCs w:val="24"/>
+          <w:lang w:val="en-US"/>
+          <w14:ligatures w14:val="standardContextual"/>
+        </w:rPr>
+      </w:pPr>
+      <w:hyperlink w:anchor="_Toc211981653" w:history="1">
+        <w:r>
+          <w:rPr>
+            <w:rStyle w:val="Hyperlink"/>
+            <w:noProof/>
+            <w:lang w:val="en-US"/>
+          </w:rPr>
+          <w:t>4.4.</w:t>
+        </w:r>
+        <w:r>
+          <w:rPr>
+            <w:rFonts w:asciiTheme="minorHAnsi" w:eastAsiaTheme="minorEastAsia" w:hAnsiTheme="minorHAnsi" w:cstheme="minorBidi"/>
+            <w:smallCaps w:val="0"/>
+            <w:noProof/>
+            <w:kern w:val="2"/>
+            <w:sz w:val="24"/>
+            <w:szCs w:val="24"/>
+            <w:lang w:val="en-US"/>
+            <w14:ligatures w14:val="standardContextual"/>
+          </w:rPr>
+          <w:tab/>
+        </w:r>
+        <w:r>
+          <w:rPr>
+            <w:rStyle w:val="Hyperlink"/>
+            <w:noProof/>
+            <w:lang w:val="sr-Cyrl-RS"/>
+          </w:rPr>
+          <w:t>Најважнији технички процеси</w:t>
+        </w:r>
+        <w:r>
+          <w:rPr>
+            <w:noProof/>
+            <w:webHidden/>
+          </w:rPr>
+          <w:tab/>
+        </w:r>
+        <w:r>
+          <w:rPr>
+            <w:noProof/>
+            <w:webHidden/>
+          </w:rPr>
+          <w:fldChar w:fldCharType="begin"/>
+        </w:r>
+        <w:r>
+          <w:rPr>
+            <w:noProof/>
+            <w:webHidden/>
+          </w:rPr>
+          <w:instrText xml:space="preserve"> PAGEREF _Toc211981653 \h </w:instrText>
+        </w:r>
+        <w:r>
+          <w:rPr>
+            <w:noProof/>
+            <w:webHidden/>
+          </w:rPr>
+        </w:r>
+        <w:r>
+          <w:rPr>
+            <w:noProof/>
+            <w:webHidden/>
+          </w:rPr>
+          <w:fldChar w:fldCharType="separate"/>
+        </w:r>
+        <w:r>
+          <w:rPr>
+            <w:noProof/>
+            <w:webHidden/>
+          </w:rPr>
+          <w:t>19</w:t>
+        </w:r>
+        <w:r>
+          <w:rPr>
+            <w:noProof/>
+            <w:webHidden/>
+          </w:rPr>
+          <w:fldChar w:fldCharType="end"/>
+        </w:r>
+      </w:hyperlink>
+    </w:p>
+    <w:p>
+      <w:pPr>
+        <w:pStyle w:val="TOC3"/>
+        <w:tabs>
+          <w:tab w:val="left" w:pos="1200"/>
+          <w:tab w:val="right" w:leader="dot" w:pos="9628"/>
+        </w:tabs>
+        <w:rPr>
+          <w:rFonts w:asciiTheme="minorHAnsi" w:eastAsiaTheme="minorEastAsia" w:hAnsiTheme="minorHAnsi" w:cstheme="minorBidi"/>
+          <w:i w:val="0"/>
+          <w:iCs w:val="0"/>
+          <w:noProof/>
+          <w:kern w:val="2"/>
+          <w:sz w:val="24"/>
+          <w:szCs w:val="24"/>
+          <w:lang w:val="en-US"/>
+          <w14:ligatures w14:val="standardContextual"/>
+        </w:rPr>
+      </w:pPr>
+      <w:hyperlink w:anchor="_Toc211981654" w:history="1">
+        <w:r>
+          <w:rPr>
+            <w:rStyle w:val="Hyperlink"/>
+            <w:noProof/>
+          </w:rPr>
+          <w:t>4.4.1.</w:t>
+        </w:r>
+        <w:r>
+          <w:rPr>
+            <w:rFonts w:asciiTheme="minorHAnsi" w:eastAsiaTheme="minorEastAsia" w:hAnsiTheme="minorHAnsi" w:cstheme="minorBidi"/>
+            <w:i w:val="0"/>
+            <w:iCs w:val="0"/>
+            <w:noProof/>
+            <w:kern w:val="2"/>
+            <w:sz w:val="24"/>
+            <w:szCs w:val="24"/>
+            <w:lang w:val="en-US"/>
+            <w14:ligatures w14:val="standardContextual"/>
+          </w:rPr>
+          <w:tab/>
+        </w:r>
+        <w:r>
+          <w:rPr>
+            <w:rStyle w:val="Hyperlink"/>
+            <w:noProof/>
+            <w:lang w:val="sr-Cyrl-RS"/>
+          </w:rPr>
+          <w:t>Клијент-сервер комуникација</w:t>
+        </w:r>
+        <w:r>
+          <w:rPr>
+            <w:noProof/>
+            <w:webHidden/>
+          </w:rPr>
+          <w:tab/>
+        </w:r>
+        <w:r>
+          <w:rPr>
+            <w:noProof/>
+            <w:webHidden/>
+          </w:rPr>
+          <w:fldChar w:fldCharType="begin"/>
+        </w:r>
+        <w:r>
+          <w:rPr>
+            <w:noProof/>
+            <w:webHidden/>
+          </w:rPr>
+          <w:instrText xml:space="preserve"> PAGEREF _Toc211981654 \h </w:instrText>
+        </w:r>
+        <w:r>
+          <w:rPr>
+            <w:noProof/>
+            <w:webHidden/>
+          </w:rPr>
+        </w:r>
+        <w:r>
+          <w:rPr>
+            <w:noProof/>
+            <w:webHidden/>
+          </w:rPr>
+          <w:fldChar w:fldCharType="separate"/>
+        </w:r>
+        <w:r>
+          <w:rPr>
+            <w:noProof/>
+            <w:webHidden/>
+          </w:rPr>
+          <w:t>19</w:t>
+        </w:r>
+        <w:r>
+          <w:rPr>
+            <w:noProof/>
+            <w:webHidden/>
+          </w:rPr>
+          <w:fldChar w:fldCharType="end"/>
+        </w:r>
+      </w:hyperlink>
+    </w:p>
+    <w:p>
+      <w:pPr>
+        <w:pStyle w:val="TOC3"/>
+        <w:tabs>
+          <w:tab w:val="left" w:pos="1200"/>
+          <w:tab w:val="right" w:leader="dot" w:pos="9628"/>
+        </w:tabs>
+        <w:rPr>
+          <w:rFonts w:asciiTheme="minorHAnsi" w:eastAsiaTheme="minorEastAsia" w:hAnsiTheme="minorHAnsi" w:cstheme="minorBidi"/>
+          <w:i w:val="0"/>
+          <w:iCs w:val="0"/>
+          <w:noProof/>
+          <w:kern w:val="2"/>
+          <w:sz w:val="24"/>
+          <w:szCs w:val="24"/>
+          <w:lang w:val="en-US"/>
+          <w14:ligatures w14:val="standardContextual"/>
+        </w:rPr>
+      </w:pPr>
+      <w:hyperlink w:anchor="_Toc211981655" w:history="1">
+        <w:r>
+          <w:rPr>
+            <w:rStyle w:val="Hyperlink"/>
+            <w:noProof/>
+            <w:lang w:val="en-US"/>
+          </w:rPr>
+          <w:t>4.4.2.</w:t>
+        </w:r>
+        <w:r>
+          <w:rPr>
+            <w:rFonts w:asciiTheme="minorHAnsi" w:eastAsiaTheme="minorEastAsia" w:hAnsiTheme="minorHAnsi" w:cstheme="minorBidi"/>
+            <w:i w:val="0"/>
+            <w:iCs w:val="0"/>
+            <w:noProof/>
+            <w:kern w:val="2"/>
+            <w:sz w:val="24"/>
+            <w:szCs w:val="24"/>
+            <w:lang w:val="en-US"/>
+            <w14:ligatures w14:val="standardContextual"/>
+          </w:rPr>
+          <w:tab/>
+        </w:r>
+        <w:r>
+          <w:rPr>
+            <w:rStyle w:val="Hyperlink"/>
+            <w:noProof/>
+            <w:lang w:val="sr-Cyrl-RS"/>
+          </w:rPr>
+          <w:t xml:space="preserve">Аутентикација уз </w:t>
+        </w:r>
+        <w:r>
+          <w:rPr>
+            <w:rStyle w:val="Hyperlink"/>
+            <w:noProof/>
+            <w:lang w:val="en-US"/>
+          </w:rPr>
+          <w:t>JWT (JSON Web Tokens)</w:t>
+        </w:r>
+        <w:r>
+          <w:rPr>
+            <w:noProof/>
+            <w:webHidden/>
+          </w:rPr>
+          <w:tab/>
+        </w:r>
+        <w:r>
+          <w:rPr>
+            <w:noProof/>
+            <w:webHidden/>
+          </w:rPr>
+          <w:fldChar w:fldCharType="begin"/>
+        </w:r>
+        <w:r>
+          <w:rPr>
+            <w:noProof/>
+            <w:webHidden/>
+          </w:rPr>
+          <w:instrText xml:space="preserve"> PAGEREF _Toc211981655 \h </w:instrText>
+        </w:r>
+        <w:r>
+          <w:rPr>
+            <w:noProof/>
+            <w:webHidden/>
+          </w:rPr>
+        </w:r>
+        <w:r>
+          <w:rPr>
+            <w:noProof/>
+            <w:webHidden/>
+          </w:rPr>
+          <w:fldChar w:fldCharType="separate"/>
+        </w:r>
+        <w:r>
+          <w:rPr>
+            <w:noProof/>
+            <w:webHidden/>
+          </w:rPr>
+          <w:t>19</w:t>
+        </w:r>
+        <w:r>
+          <w:rPr>
+            <w:noProof/>
+            <w:webHidden/>
+          </w:rPr>
+          <w:fldChar w:fldCharType="end"/>
+        </w:r>
+      </w:hyperlink>
+    </w:p>
+    <w:p>
+      <w:pPr>
+        <w:pStyle w:val="TOC3"/>
+        <w:tabs>
+          <w:tab w:val="left" w:pos="1200"/>
+          <w:tab w:val="right" w:leader="dot" w:pos="9628"/>
+        </w:tabs>
+        <w:rPr>
+          <w:rFonts w:asciiTheme="minorHAnsi" w:eastAsiaTheme="minorEastAsia" w:hAnsiTheme="minorHAnsi" w:cstheme="minorBidi"/>
+          <w:i w:val="0"/>
+          <w:iCs w:val="0"/>
+          <w:noProof/>
+          <w:kern w:val="2"/>
+          <w:sz w:val="24"/>
+          <w:szCs w:val="24"/>
+          <w:lang w:val="en-US"/>
+          <w14:ligatures w14:val="standardContextual"/>
+        </w:rPr>
+      </w:pPr>
+      <w:hyperlink w:anchor="_Toc211981656" w:history="1">
+        <w:r>
+          <w:rPr>
+            <w:rStyle w:val="Hyperlink"/>
+            <w:noProof/>
+          </w:rPr>
+          <w:t>4.4.3.</w:t>
+        </w:r>
+        <w:r>
+          <w:rPr>
+            <w:rFonts w:asciiTheme="minorHAnsi" w:eastAsiaTheme="minorEastAsia" w:hAnsiTheme="minorHAnsi" w:cstheme="minorBidi"/>
+            <w:i w:val="0"/>
+            <w:iCs w:val="0"/>
+            <w:noProof/>
+            <w:kern w:val="2"/>
+            <w:sz w:val="24"/>
+            <w:szCs w:val="24"/>
+            <w:lang w:val="en-US"/>
+            <w14:ligatures w14:val="standardContextual"/>
+          </w:rPr>
+          <w:tab/>
+        </w:r>
+        <w:r>
+          <w:rPr>
+            <w:rStyle w:val="Hyperlink"/>
+            <w:noProof/>
+            <w:lang w:val="sr-Cyrl-RS"/>
+          </w:rPr>
+          <w:t>Резервациј</w:t>
+        </w:r>
+        <w:r>
+          <w:rPr>
+            <w:rStyle w:val="Hyperlink"/>
+            <w:noProof/>
+            <w:lang w:val="en-US"/>
+          </w:rPr>
+          <w:t>e</w:t>
+        </w:r>
+        <w:r>
+          <w:rPr>
+            <w:noProof/>
+            <w:webHidden/>
+          </w:rPr>
+          <w:tab/>
+        </w:r>
+        <w:r>
+          <w:rPr>
+            <w:noProof/>
+            <w:webHidden/>
+          </w:rPr>
+          <w:fldChar w:fldCharType="begin"/>
+        </w:r>
+        <w:r>
+          <w:rPr>
+            <w:noProof/>
+            <w:webHidden/>
+          </w:rPr>
+          <w:instrText xml:space="preserve"> PAGEREF _Toc211981656 \h </w:instrText>
+        </w:r>
+        <w:r>
+          <w:rPr>
+            <w:noProof/>
+            <w:webHidden/>
+          </w:rPr>
+        </w:r>
+        <w:r>
+          <w:rPr>
+            <w:noProof/>
+            <w:webHidden/>
+          </w:rPr>
+          <w:fldChar w:fldCharType="separate"/>
+        </w:r>
+        <w:r>
+          <w:rPr>
+            <w:noProof/>
+            <w:webHidden/>
+          </w:rPr>
+          <w:t>19</w:t>
+        </w:r>
+        <w:r>
+          <w:rPr>
+            <w:noProof/>
+            <w:webHidden/>
+          </w:rPr>
+          <w:fldChar w:fldCharType="end"/>
+        </w:r>
+      </w:hyperlink>
+    </w:p>
+    <w:p>
+      <w:pPr>
+        <w:pStyle w:val="TOC3"/>
+        <w:tabs>
+          <w:tab w:val="left" w:pos="1200"/>
+          <w:tab w:val="right" w:leader="dot" w:pos="9628"/>
+        </w:tabs>
+        <w:rPr>
+          <w:rFonts w:asciiTheme="minorHAnsi" w:eastAsiaTheme="minorEastAsia" w:hAnsiTheme="minorHAnsi" w:cstheme="minorBidi"/>
+          <w:i w:val="0"/>
+          <w:iCs w:val="0"/>
+          <w:noProof/>
+          <w:kern w:val="2"/>
+          <w:sz w:val="24"/>
+          <w:szCs w:val="24"/>
+          <w:lang w:val="en-US"/>
+          <w14:ligatures w14:val="standardContextual"/>
+        </w:rPr>
+      </w:pPr>
+      <w:hyperlink w:anchor="_Toc211981657" w:history="1">
+        <w:r>
+          <w:rPr>
+            <w:rStyle w:val="Hyperlink"/>
+            <w:noProof/>
+          </w:rPr>
+          <w:t>4.4.4.</w:t>
+        </w:r>
+        <w:r>
+          <w:rPr>
+            <w:rFonts w:asciiTheme="minorHAnsi" w:eastAsiaTheme="minorEastAsia" w:hAnsiTheme="minorHAnsi" w:cstheme="minorBidi"/>
+            <w:i w:val="0"/>
+            <w:iCs w:val="0"/>
+            <w:noProof/>
+            <w:kern w:val="2"/>
+            <w:sz w:val="24"/>
+            <w:szCs w:val="24"/>
+            <w:lang w:val="en-US"/>
+            <w14:ligatures w14:val="standardContextual"/>
+          </w:rPr>
+          <w:tab/>
+        </w:r>
+        <w:r>
+          <w:rPr>
+            <w:rStyle w:val="Hyperlink"/>
+            <w:noProof/>
+            <w:lang w:val="en-US"/>
+          </w:rPr>
+          <w:t xml:space="preserve">Push </w:t>
+        </w:r>
+        <w:r>
+          <w:rPr>
+            <w:rStyle w:val="Hyperlink"/>
+            <w:noProof/>
+            <w:lang w:val="sr-Cyrl-RS"/>
+          </w:rPr>
+          <w:t xml:space="preserve">нотификације уз </w:t>
+        </w:r>
+        <w:r>
+          <w:rPr>
+            <w:rStyle w:val="Hyperlink"/>
+            <w:noProof/>
+            <w:lang w:val="en-US"/>
+          </w:rPr>
+          <w:t>FCM (Firebase Cloud Messaging)</w:t>
+        </w:r>
+        <w:r>
+          <w:rPr>
+            <w:noProof/>
+            <w:webHidden/>
+          </w:rPr>
+          <w:tab/>
+        </w:r>
+        <w:r>
+          <w:rPr>
+            <w:noProof/>
+            <w:webHidden/>
+          </w:rPr>
+          <w:fldChar w:fldCharType="begin"/>
+        </w:r>
+        <w:r>
+          <w:rPr>
+            <w:noProof/>
+            <w:webHidden/>
+          </w:rPr>
+          <w:instrText xml:space="preserve"> PAGEREF _Toc211981657 \h </w:instrText>
+        </w:r>
+        <w:r>
+          <w:rPr>
+            <w:noProof/>
+            <w:webHidden/>
+          </w:rPr>
+        </w:r>
+        <w:r>
+          <w:rPr>
+            <w:noProof/>
+            <w:webHidden/>
+          </w:rPr>
+          <w:fldChar w:fldCharType="separate"/>
+        </w:r>
+        <w:r>
+          <w:rPr>
+            <w:noProof/>
+            <w:webHidden/>
+          </w:rPr>
+          <w:t>19</w:t>
+        </w:r>
+        <w:r>
+          <w:rPr>
+            <w:noProof/>
+            <w:webHidden/>
+          </w:rPr>
+          <w:fldChar w:fldCharType="end"/>
+        </w:r>
+      </w:hyperlink>
+    </w:p>
+    <w:p>
+      <w:pPr>
+        <w:pStyle w:val="TOC3"/>
+        <w:tabs>
+          <w:tab w:val="left" w:pos="1200"/>
+          <w:tab w:val="right" w:leader="dot" w:pos="9628"/>
+        </w:tabs>
+        <w:rPr>
+          <w:rFonts w:asciiTheme="minorHAnsi" w:eastAsiaTheme="minorEastAsia" w:hAnsiTheme="minorHAnsi" w:cstheme="minorBidi"/>
+          <w:i w:val="0"/>
+          <w:iCs w:val="0"/>
+          <w:noProof/>
+          <w:kern w:val="2"/>
+          <w:sz w:val="24"/>
+          <w:szCs w:val="24"/>
+          <w:lang w:val="en-US"/>
+          <w14:ligatures w14:val="standardContextual"/>
+        </w:rPr>
+      </w:pPr>
+      <w:hyperlink w:anchor="_Toc211981658" w:history="1">
+        <w:r>
+          <w:rPr>
+            <w:rStyle w:val="Hyperlink"/>
+            <w:noProof/>
+            <w:lang w:val="en-US"/>
+          </w:rPr>
+          <w:t>4.4.5.</w:t>
+        </w:r>
+        <w:r>
+          <w:rPr>
+            <w:rFonts w:asciiTheme="minorHAnsi" w:eastAsiaTheme="minorEastAsia" w:hAnsiTheme="minorHAnsi" w:cstheme="minorBidi"/>
+            <w:i w:val="0"/>
+            <w:iCs w:val="0"/>
+            <w:noProof/>
+            <w:kern w:val="2"/>
+            <w:sz w:val="24"/>
+            <w:szCs w:val="24"/>
+            <w:lang w:val="en-US"/>
+            <w14:ligatures w14:val="standardContextual"/>
+          </w:rPr>
+          <w:tab/>
+        </w:r>
+        <w:r>
+          <w:rPr>
+            <w:rStyle w:val="Hyperlink"/>
+            <w:noProof/>
+            <w:lang w:val="sr-Cyrl-RS"/>
+          </w:rPr>
+          <w:t xml:space="preserve">Пријава на </w:t>
+        </w:r>
+        <w:r>
+          <w:rPr>
+            <w:rStyle w:val="Hyperlink"/>
+            <w:noProof/>
+            <w:lang w:val="en-US"/>
+          </w:rPr>
+          <w:t>Google (Google Sign-In)</w:t>
+        </w:r>
+        <w:r>
+          <w:rPr>
+            <w:noProof/>
+            <w:webHidden/>
+          </w:rPr>
+          <w:tab/>
+        </w:r>
+        <w:r>
+          <w:rPr>
+            <w:noProof/>
+            <w:webHidden/>
+          </w:rPr>
+          <w:fldChar w:fldCharType="begin"/>
+        </w:r>
+        <w:r>
+          <w:rPr>
+            <w:noProof/>
+            <w:webHidden/>
+          </w:rPr>
+          <w:instrText xml:space="preserve"> PAGEREF _Toc211981658 \h </w:instrText>
+        </w:r>
+        <w:r>
+          <w:rPr>
+            <w:noProof/>
+            <w:webHidden/>
+          </w:rPr>
+        </w:r>
+        <w:r>
+          <w:rPr>
+            <w:noProof/>
+            <w:webHidden/>
+          </w:rPr>
+          <w:fldChar w:fldCharType="separate"/>
+        </w:r>
+        <w:r>
+          <w:rPr>
+            <w:noProof/>
+            <w:webHidden/>
+          </w:rPr>
+          <w:t>19</w:t>
+        </w:r>
+        <w:r>
+          <w:rPr>
+            <w:noProof/>
+            <w:webHidden/>
+          </w:rPr>
+          <w:fldChar w:fldCharType="end"/>
+        </w:r>
+      </w:hyperlink>
+    </w:p>
+    <w:p>
+      <w:pPr>
+        <w:pStyle w:val="TOC3"/>
+        <w:tabs>
+          <w:tab w:val="left" w:pos="1200"/>
+          <w:tab w:val="right" w:leader="dot" w:pos="9628"/>
+        </w:tabs>
+        <w:rPr>
+          <w:rFonts w:asciiTheme="minorHAnsi" w:eastAsiaTheme="minorEastAsia" w:hAnsiTheme="minorHAnsi" w:cstheme="minorBidi"/>
+          <w:i w:val="0"/>
+          <w:iCs w:val="0"/>
+          <w:noProof/>
+          <w:kern w:val="2"/>
+          <w:sz w:val="24"/>
+          <w:szCs w:val="24"/>
+          <w:lang w:val="en-US"/>
+          <w14:ligatures w14:val="standardContextual"/>
+        </w:rPr>
+      </w:pPr>
+      <w:hyperlink w:anchor="_Toc211981659" w:history="1">
+        <w:r>
+          <w:rPr>
+            <w:rStyle w:val="Hyperlink"/>
+            <w:noProof/>
+          </w:rPr>
+          <w:t>4.4.6.</w:t>
+        </w:r>
+        <w:r>
+          <w:rPr>
+            <w:rFonts w:asciiTheme="minorHAnsi" w:eastAsiaTheme="minorEastAsia" w:hAnsiTheme="minorHAnsi" w:cstheme="minorBidi"/>
+            <w:i w:val="0"/>
+            <w:iCs w:val="0"/>
+            <w:noProof/>
+            <w:kern w:val="2"/>
+            <w:sz w:val="24"/>
+            <w:szCs w:val="24"/>
+            <w:lang w:val="en-US"/>
+            <w14:ligatures w14:val="standardContextual"/>
+          </w:rPr>
+          <w:tab/>
+        </w:r>
+        <w:r>
+          <w:rPr>
+            <w:rStyle w:val="Hyperlink"/>
+            <w:noProof/>
+            <w:lang w:val="sr-Cyrl-RS"/>
+          </w:rPr>
+          <w:t xml:space="preserve">Интеграција са </w:t>
+        </w:r>
+        <w:r>
+          <w:rPr>
+            <w:rStyle w:val="Hyperlink"/>
+            <w:noProof/>
+            <w:lang w:val="en-US"/>
+          </w:rPr>
+          <w:t>Google Calendar</w:t>
+        </w:r>
+        <w:r>
+          <w:rPr>
+            <w:noProof/>
+            <w:webHidden/>
+          </w:rPr>
+          <w:tab/>
+        </w:r>
+        <w:r>
+          <w:rPr>
+            <w:noProof/>
+            <w:webHidden/>
+          </w:rPr>
+          <w:fldChar w:fldCharType="begin"/>
+        </w:r>
+        <w:r>
+          <w:rPr>
+            <w:noProof/>
+            <w:webHidden/>
+          </w:rPr>
+          <w:instrText xml:space="preserve"> PAGEREF _Toc211981659 \h </w:instrText>
+        </w:r>
+        <w:r>
+          <w:rPr>
+            <w:noProof/>
+            <w:webHidden/>
+          </w:rPr>
+        </w:r>
+        <w:r>
+          <w:rPr>
+            <w:noProof/>
+            <w:webHidden/>
+          </w:rPr>
+          <w:fldChar w:fldCharType="separate"/>
+        </w:r>
+        <w:r>
+          <w:rPr>
+            <w:noProof/>
+            <w:webHidden/>
+          </w:rPr>
+          <w:t>19</w:t>
+        </w:r>
+        <w:r>
+          <w:rPr>
+            <w:noProof/>
+            <w:webHidden/>
+          </w:rPr>
+          <w:fldChar w:fldCharType="end"/>
+        </w:r>
+      </w:hyperlink>
+    </w:p>
+    <w:p>
+      <w:pPr>
+        <w:pStyle w:val="TOC2"/>
+        <w:tabs>
+          <w:tab w:val="left" w:pos="960"/>
+          <w:tab w:val="right" w:leader="dot" w:pos="9628"/>
+        </w:tabs>
+        <w:rPr>
+          <w:rFonts w:asciiTheme="minorHAnsi" w:eastAsiaTheme="minorEastAsia" w:hAnsiTheme="minorHAnsi" w:cstheme="minorBidi"/>
+          <w:smallCaps w:val="0"/>
+          <w:noProof/>
+          <w:kern w:val="2"/>
+          <w:sz w:val="24"/>
+          <w:szCs w:val="24"/>
+          <w:lang w:val="en-US"/>
+          <w14:ligatures w14:val="standardContextual"/>
+        </w:rPr>
+      </w:pPr>
+      <w:hyperlink w:anchor="_Toc211981660" w:history="1">
+        <w:r>
+          <w:rPr>
+            <w:rStyle w:val="Hyperlink"/>
+            <w:noProof/>
+          </w:rPr>
+          <w:t>4.5.</w:t>
+        </w:r>
+        <w:r>
+          <w:rPr>
+            <w:rFonts w:asciiTheme="minorHAnsi" w:eastAsiaTheme="minorEastAsia" w:hAnsiTheme="minorHAnsi" w:cstheme="minorBidi"/>
+            <w:smallCaps w:val="0"/>
+            <w:noProof/>
+            <w:kern w:val="2"/>
+            <w:sz w:val="24"/>
+            <w:szCs w:val="24"/>
+            <w:lang w:val="en-US"/>
+            <w14:ligatures w14:val="standardContextual"/>
+          </w:rPr>
+          <w:tab/>
+        </w:r>
+        <w:r>
+          <w:rPr>
+            <w:rStyle w:val="Hyperlink"/>
+            <w:i/>
+            <w:noProof/>
+            <w:lang w:val="en-US"/>
+          </w:rPr>
+          <w:t>Deployment</w:t>
+        </w:r>
+        <w:r>
+          <w:rPr>
+            <w:rStyle w:val="Hyperlink"/>
+            <w:noProof/>
+            <w:lang w:val="en-US"/>
+          </w:rPr>
+          <w:t xml:space="preserve"> </w:t>
+        </w:r>
+        <w:r>
+          <w:rPr>
+            <w:rStyle w:val="Hyperlink"/>
+            <w:noProof/>
+            <w:lang w:val="sr-Cyrl-RS"/>
+          </w:rPr>
+          <w:t xml:space="preserve">уз </w:t>
+        </w:r>
+        <w:r>
+          <w:rPr>
+            <w:rStyle w:val="Hyperlink"/>
+            <w:i/>
+            <w:noProof/>
+            <w:lang w:val="en-US"/>
+          </w:rPr>
+          <w:t>Docker</w:t>
+        </w:r>
+        <w:r>
+          <w:rPr>
+            <w:noProof/>
+            <w:webHidden/>
+          </w:rPr>
+          <w:tab/>
+        </w:r>
+        <w:r>
+          <w:rPr>
+            <w:noProof/>
+            <w:webHidden/>
+          </w:rPr>
+          <w:fldChar w:fldCharType="begin"/>
+        </w:r>
+        <w:r>
+          <w:rPr>
+            <w:noProof/>
+            <w:webHidden/>
+          </w:rPr>
+          <w:instrText xml:space="preserve"> PAGEREF _Toc211981660 \h </w:instrText>
         </w:r>
         <w:r>
           <w:rPr>
@@ -4266,7 +5327,7 @@
           <w14:ligatures w14:val="standardContextual"/>
         </w:rPr>
       </w:pPr>
-      <w:hyperlink w:anchor="_Toc211979016" w:history="1">
+      <w:hyperlink w:anchor="_Toc211981661" w:history="1">
         <w:r>
           <w:rPr>
             <w:rStyle w:val="Hyperlink"/>
@@ -4317,7 +5378,7 @@
             <w:noProof/>
             <w:webHidden/>
           </w:rPr>
-          <w:instrText xml:space="preserve"> PAGEREF _Toc211979016 \h </w:instrText>
+          <w:instrText xml:space="preserve"> PAGEREF _Toc211981661 \h </w:instrText>
         </w:r>
         <w:r>
           <w:rPr>
@@ -4366,7 +5427,7 @@
           <w14:ligatures w14:val="standardContextual"/>
         </w:rPr>
       </w:pPr>
-      <w:hyperlink w:anchor="_Toc211979017" w:history="1">
+      <w:hyperlink w:anchor="_Toc211981662" w:history="1">
         <w:r>
           <w:rPr>
             <w:rStyle w:val="Hyperlink"/>
@@ -4415,7 +5476,7 @@
             <w:noProof/>
             <w:webHidden/>
           </w:rPr>
-          <w:instrText xml:space="preserve"> PAGEREF _Toc211979017 \h </w:instrText>
+          <w:instrText xml:space="preserve"> PAGEREF _Toc211981662 \h </w:instrText>
         </w:r>
         <w:r>
           <w:rPr>
@@ -4464,7 +5525,7 @@
           <w14:ligatures w14:val="standardContextual"/>
         </w:rPr>
       </w:pPr>
-      <w:hyperlink w:anchor="_Toc211979018" w:history="1">
+      <w:hyperlink w:anchor="_Toc211981663" w:history="1">
         <w:r>
           <w:rPr>
             <w:rStyle w:val="Hyperlink"/>
@@ -4513,7 +5574,7 @@
             <w:noProof/>
             <w:webHidden/>
           </w:rPr>
-          <w:instrText xml:space="preserve"> PAGEREF _Toc211979018 \h </w:instrText>
+          <w:instrText xml:space="preserve"> PAGEREF _Toc211981663 \h </w:instrText>
         </w:r>
         <w:r>
           <w:rPr>
@@ -4562,7 +5623,7 @@
           <w14:ligatures w14:val="standardContextual"/>
         </w:rPr>
       </w:pPr>
-      <w:hyperlink w:anchor="_Toc211979019" w:history="1">
+      <w:hyperlink w:anchor="_Toc211981664" w:history="1">
         <w:r>
           <w:rPr>
             <w:rStyle w:val="Hyperlink"/>
@@ -4610,7 +5671,7 @@
             <w:noProof/>
             <w:webHidden/>
           </w:rPr>
-          <w:instrText xml:space="preserve"> PAGEREF _Toc211979019 \h </w:instrText>
+          <w:instrText xml:space="preserve"> PAGEREF _Toc211981664 \h </w:instrText>
         </w:r>
         <w:r>
           <w:rPr>
@@ -4659,7 +5720,7 @@
           <w14:ligatures w14:val="standardContextual"/>
         </w:rPr>
       </w:pPr>
-      <w:hyperlink w:anchor="_Toc211979020" w:history="1">
+      <w:hyperlink w:anchor="_Toc211981665" w:history="1">
         <w:r>
           <w:rPr>
             <w:rStyle w:val="Hyperlink"/>
@@ -4725,7 +5786,7 @@
             <w:noProof/>
             <w:webHidden/>
           </w:rPr>
-          <w:instrText xml:space="preserve"> PAGEREF _Toc211979020 \h </w:instrText>
+          <w:instrText xml:space="preserve"> PAGEREF _Toc211981665 \h </w:instrText>
         </w:r>
         <w:r>
           <w:rPr>
@@ -4776,7 +5837,7 @@
           <w14:ligatures w14:val="standardContextual"/>
         </w:rPr>
       </w:pPr>
-      <w:hyperlink w:anchor="_Toc211979021" w:history="1">
+      <w:hyperlink w:anchor="_Toc211981666" w:history="1">
         <w:r>
           <w:rPr>
             <w:rStyle w:val="Hyperlink"/>
@@ -4827,7 +5888,7 @@
             <w:noProof/>
             <w:webHidden/>
           </w:rPr>
-          <w:instrText xml:space="preserve"> PAGEREF _Toc211979021 \h </w:instrText>
+          <w:instrText xml:space="preserve"> PAGEREF _Toc211981666 \h </w:instrText>
         </w:r>
         <w:r>
           <w:rPr>
@@ -4877,7 +5938,7 @@
           <w14:ligatures w14:val="standardContextual"/>
         </w:rPr>
       </w:pPr>
-      <w:hyperlink w:anchor="_Toc211979022" w:history="1">
+      <w:hyperlink w:anchor="_Toc211981667" w:history="1">
         <w:r>
           <w:rPr>
             <w:rStyle w:val="Hyperlink"/>
@@ -4905,7 +5966,7 @@
             <w:noProof/>
             <w:webHidden/>
           </w:rPr>
-          <w:instrText xml:space="preserve"> PAGEREF _Toc211979022 \h </w:instrText>
+          <w:instrText xml:space="preserve"> PAGEREF _Toc211981667 \h </w:instrText>
         </w:r>
         <w:r>
           <w:rPr>
@@ -4955,7 +6016,7 @@
           <w14:ligatures w14:val="standardContextual"/>
         </w:rPr>
       </w:pPr>
-      <w:hyperlink w:anchor="_Toc211979023" w:history="1">
+      <w:hyperlink w:anchor="_Toc211981668" w:history="1">
         <w:r>
           <w:rPr>
             <w:rStyle w:val="Hyperlink"/>
@@ -4983,7 +6044,7 @@
             <w:noProof/>
             <w:webHidden/>
           </w:rPr>
-          <w:instrText xml:space="preserve"> PAGEREF _Toc211979023 \h </w:instrText>
+          <w:instrText xml:space="preserve"> PAGEREF _Toc211981668 \h </w:instrText>
         </w:r>
         <w:r>
           <w:rPr>
@@ -5033,7 +6094,7 @@
           <w14:ligatures w14:val="standardContextual"/>
         </w:rPr>
       </w:pPr>
-      <w:hyperlink w:anchor="_Toc211979024" w:history="1">
+      <w:hyperlink w:anchor="_Toc211981669" w:history="1">
         <w:r>
           <w:rPr>
             <w:rStyle w:val="Hyperlink"/>
@@ -5061,7 +6122,7 @@
             <w:noProof/>
             <w:webHidden/>
           </w:rPr>
-          <w:instrText xml:space="preserve"> PAGEREF _Toc211979024 \h </w:instrText>
+          <w:instrText xml:space="preserve"> PAGEREF _Toc211981669 \h </w:instrText>
         </w:r>
         <w:r>
           <w:rPr>
@@ -5111,7 +6172,7 @@
           <w14:ligatures w14:val="standardContextual"/>
         </w:rPr>
       </w:pPr>
-      <w:hyperlink w:anchor="_Toc211979025" w:history="1">
+      <w:hyperlink w:anchor="_Toc211981670" w:history="1">
         <w:r>
           <w:rPr>
             <w:rStyle w:val="Hyperlink"/>
@@ -5139,7 +6200,7 @@
             <w:noProof/>
             <w:webHidden/>
           </w:rPr>
-          <w:instrText xml:space="preserve"> PAGEREF _Toc211979025 \h </w:instrText>
+          <w:instrText xml:space="preserve"> PAGEREF _Toc211981670 \h </w:instrText>
         </w:r>
         <w:r>
           <w:rPr>
@@ -5189,7 +6250,7 @@
           <w14:ligatures w14:val="standardContextual"/>
         </w:rPr>
       </w:pPr>
-      <w:hyperlink w:anchor="_Toc211979026" w:history="1">
+      <w:hyperlink w:anchor="_Toc211981671" w:history="1">
         <w:r>
           <w:rPr>
             <w:rStyle w:val="Hyperlink"/>
@@ -5217,7 +6278,7 @@
             <w:noProof/>
             <w:webHidden/>
           </w:rPr>
-          <w:instrText xml:space="preserve"> PAGEREF _Toc211979026 \h </w:instrText>
+          <w:instrText xml:space="preserve"> PAGEREF _Toc211981671 \h </w:instrText>
         </w:r>
         <w:r>
           <w:rPr>
@@ -5268,7 +6329,7 @@
           <w14:ligatures w14:val="standardContextual"/>
         </w:rPr>
       </w:pPr>
-      <w:hyperlink w:anchor="_Toc211979027" w:history="1">
+      <w:hyperlink w:anchor="_Toc211981672" w:history="1">
         <w:r>
           <w:rPr>
             <w:rStyle w:val="Hyperlink"/>
@@ -5332,7 +6393,23 @@
             <w:noProof/>
             <w:lang w:val="sr-Cyrl-RS"/>
           </w:rPr>
-          <w:t>из угла нерегистрованог корисника</w:t>
+          <w:t>из угла</w:t>
+        </w:r>
+        <w:r>
+          <w:rPr>
+            <w:rStyle w:val="Hyperlink"/>
+            <w:noProof/>
+            <w:lang w:val="en-US"/>
+          </w:rPr>
+          <w:t xml:space="preserve"> </w:t>
+        </w:r>
+        <w:r>
+          <w:rPr>
+            <w:rStyle w:val="Hyperlink"/>
+            <w:noProof/>
+            <w:lang w:val="sr-Cyrl-RS"/>
+          </w:rPr>
+          <w:t>нерегистрованог корисника</w:t>
         </w:r>
         <w:r>
           <w:rPr>
@@ -5353,7 +6430,7 @@
             <w:noProof/>
             <w:webHidden/>
           </w:rPr>
-          <w:instrText xml:space="preserve"> PAGEREF _Toc211979027 \h </w:instrText>
+          <w:instrText xml:space="preserve"> PAGEREF _Toc211981672 \h </w:instrText>
         </w:r>
         <w:r>
           <w:rPr>
@@ -5402,7 +6479,7 @@
           <w14:ligatures w14:val="standardContextual"/>
         </w:rPr>
       </w:pPr>
-      <w:hyperlink w:anchor="_Toc211979028" w:history="1">
+      <w:hyperlink w:anchor="_Toc211981673" w:history="1">
         <w:r>
           <w:rPr>
             <w:rStyle w:val="Hyperlink"/>
@@ -5451,7 +6528,7 @@
             <w:noProof/>
             <w:webHidden/>
           </w:rPr>
-          <w:instrText xml:space="preserve"> PAGEREF _Toc211979028 \h </w:instrText>
+          <w:instrText xml:space="preserve"> PAGEREF _Toc211981673 \h </w:instrText>
         </w:r>
         <w:r>
           <w:rPr>
@@ -5500,7 +6577,7 @@
           <w14:ligatures w14:val="standardContextual"/>
         </w:rPr>
       </w:pPr>
-      <w:hyperlink w:anchor="_Toc211979029" w:history="1">
+      <w:hyperlink w:anchor="_Toc211981674" w:history="1">
         <w:r>
           <w:rPr>
             <w:rStyle w:val="Hyperlink"/>
@@ -5549,7 +6626,7 @@
             <w:noProof/>
             <w:webHidden/>
           </w:rPr>
-          <w:instrText xml:space="preserve"> PAGEREF _Toc211979029 \h </w:instrText>
+          <w:instrText xml:space="preserve"> PAGEREF _Toc211981674 \h </w:instrText>
         </w:r>
         <w:r>
           <w:rPr>
@@ -5598,7 +6675,7 @@
           <w14:ligatures w14:val="standardContextual"/>
         </w:rPr>
       </w:pPr>
-      <w:hyperlink w:anchor="_Toc211979030" w:history="1">
+      <w:hyperlink w:anchor="_Toc211981675" w:history="1">
         <w:r>
           <w:rPr>
             <w:rStyle w:val="Hyperlink"/>
@@ -5647,7 +6724,7 @@
             <w:noProof/>
             <w:webHidden/>
           </w:rPr>
-          <w:instrText xml:space="preserve"> PAGEREF _Toc211979030 \h </w:instrText>
+          <w:instrText xml:space="preserve"> PAGEREF _Toc211981675 \h </w:instrText>
         </w:r>
         <w:r>
           <w:rPr>
@@ -5698,7 +6775,7 @@
           <w14:ligatures w14:val="standardContextual"/>
         </w:rPr>
       </w:pPr>
-      <w:hyperlink w:anchor="_Toc211979031" w:history="1">
+      <w:hyperlink w:anchor="_Toc211981676" w:history="1">
         <w:r>
           <w:rPr>
             <w:rStyle w:val="Hyperlink"/>
@@ -5775,7 +6852,7 @@
             <w:noProof/>
             <w:webHidden/>
           </w:rPr>
-          <w:instrText xml:space="preserve"> PAGEREF _Toc211979031 \h </w:instrText>
+          <w:instrText xml:space="preserve"> PAGEREF _Toc211981676 \h </w:instrText>
         </w:r>
         <w:r>
           <w:rPr>
@@ -5824,7 +6901,7 @@
           <w14:ligatures w14:val="standardContextual"/>
         </w:rPr>
       </w:pPr>
-      <w:hyperlink w:anchor="_Toc211979032" w:history="1">
+      <w:hyperlink w:anchor="_Toc211981677" w:history="1">
         <w:r>
           <w:rPr>
             <w:rStyle w:val="Hyperlink"/>
@@ -5873,7 +6950,7 @@
             <w:noProof/>
             <w:webHidden/>
           </w:rPr>
-          <w:instrText xml:space="preserve"> PAGEREF _Toc211979032 \h </w:instrText>
+          <w:instrText xml:space="preserve"> PAGEREF _Toc211981677 \h </w:instrText>
         </w:r>
         <w:r>
           <w:rPr>
@@ -5922,7 +6999,7 @@
           <w14:ligatures w14:val="standardContextual"/>
         </w:rPr>
       </w:pPr>
-      <w:hyperlink w:anchor="_Toc211979033" w:history="1">
+      <w:hyperlink w:anchor="_Toc211981678" w:history="1">
         <w:r>
           <w:rPr>
             <w:rStyle w:val="Hyperlink"/>
@@ -5970,7 +7047,7 @@
             <w:noProof/>
             <w:webHidden/>
           </w:rPr>
-          <w:instrText xml:space="preserve"> PAGEREF _Toc211979033 \h </w:instrText>
+          <w:instrText xml:space="preserve"> PAGEREF _Toc211981678 \h </w:instrText>
         </w:r>
         <w:r>
           <w:rPr>
@@ -6019,7 +7096,7 @@
           <w14:ligatures w14:val="standardContextual"/>
         </w:rPr>
       </w:pPr>
-      <w:hyperlink w:anchor="_Toc211979034" w:history="1">
+      <w:hyperlink w:anchor="_Toc211981679" w:history="1">
         <w:r>
           <w:rPr>
             <w:rStyle w:val="Hyperlink"/>
@@ -6068,7 +7145,7 @@
             <w:noProof/>
             <w:webHidden/>
           </w:rPr>
-          <w:instrText xml:space="preserve"> PAGEREF _Toc211979034 \h </w:instrText>
+          <w:instrText xml:space="preserve"> PAGEREF _Toc211981679 \h </w:instrText>
         </w:r>
         <w:r>
           <w:rPr>
@@ -6119,7 +7196,7 @@
           <w14:ligatures w14:val="standardContextual"/>
         </w:rPr>
       </w:pPr>
-      <w:hyperlink w:anchor="_Toc211979035" w:history="1">
+      <w:hyperlink w:anchor="_Toc211981680" w:history="1">
         <w:r>
           <w:rPr>
             <w:rStyle w:val="Hyperlink"/>
@@ -6196,7 +7273,7 @@
             <w:noProof/>
             <w:webHidden/>
           </w:rPr>
-          <w:instrText xml:space="preserve"> PAGEREF _Toc211979035 \h </w:instrText>
+          <w:instrText xml:space="preserve"> PAGEREF _Toc211981680 \h </w:instrText>
         </w:r>
         <w:r>
           <w:rPr>
@@ -6245,7 +7322,7 @@
           <w14:ligatures w14:val="standardContextual"/>
         </w:rPr>
       </w:pPr>
-      <w:hyperlink w:anchor="_Toc211979036" w:history="1">
+      <w:hyperlink w:anchor="_Toc211981681" w:history="1">
         <w:r>
           <w:rPr>
             <w:rStyle w:val="Hyperlink"/>
@@ -6294,7 +7371,7 @@
             <w:noProof/>
             <w:webHidden/>
           </w:rPr>
-          <w:instrText xml:space="preserve"> PAGEREF _Toc211979036 \h </w:instrText>
+          <w:instrText xml:space="preserve"> PAGEREF _Toc211981681 \h </w:instrText>
         </w:r>
         <w:r>
           <w:rPr>
@@ -6343,7 +7420,7 @@
           <w14:ligatures w14:val="standardContextual"/>
         </w:rPr>
       </w:pPr>
-      <w:hyperlink w:anchor="_Toc211979037" w:history="1">
+      <w:hyperlink w:anchor="_Toc211981682" w:history="1">
         <w:r>
           <w:rPr>
             <w:rStyle w:val="Hyperlink"/>
@@ -6392,7 +7469,7 @@
             <w:noProof/>
             <w:webHidden/>
           </w:rPr>
-          <w:instrText xml:space="preserve"> PAGEREF _Toc211979037 \h </w:instrText>
+          <w:instrText xml:space="preserve"> PAGEREF _Toc211981682 \h </w:instrText>
         </w:r>
         <w:r>
           <w:rPr>
@@ -6467,7 +7544,7 @@
         <w:lastRenderedPageBreak/>
         <w:t xml:space="preserve"> </w:t>
       </w:r>
-      <w:bookmarkStart w:id="2" w:name="_Toc211978981"/>
+      <w:bookmarkStart w:id="2" w:name="_Toc211981616"/>
       <w:r>
         <w:rPr>
           <w:lang w:val="sr-Cyrl-CS"/>
@@ -8008,7 +9085,7 @@
           <w:lang w:val="sr-Cyrl-CS"/>
         </w:rPr>
       </w:pPr>
-      <w:bookmarkStart w:id="3" w:name="_Toc211978982"/>
+      <w:bookmarkStart w:id="3" w:name="_Toc211981617"/>
       <w:r>
         <w:rPr>
           <w:lang w:val="sr-Cyrl-CS"/>
@@ -8555,7 +9632,7 @@
           <w:lang w:val="sr-Cyrl-RS"/>
         </w:rPr>
       </w:pPr>
-      <w:bookmarkStart w:id="4" w:name="_Toc211978983"/>
+      <w:bookmarkStart w:id="4" w:name="_Toc211981618"/>
       <w:r>
         <w:rPr>
           <w:lang w:val="sr-Cyrl-RS"/>
@@ -8743,7 +9820,7 @@
           <w:lang w:val="sr-Cyrl-RS"/>
         </w:rPr>
       </w:pPr>
-      <w:bookmarkStart w:id="6" w:name="_Toc211978984"/>
+      <w:bookmarkStart w:id="6" w:name="_Toc211981619"/>
       <w:r>
         <w:rPr>
           <w:lang w:val="sr-Cyrl-RS"/>
@@ -9645,7 +10722,7 @@
           <w:lang w:val="sr-Cyrl-RS"/>
         </w:rPr>
       </w:pPr>
-      <w:bookmarkStart w:id="7" w:name="_Toc211978985"/>
+      <w:bookmarkStart w:id="7" w:name="_Toc211981620"/>
       <w:r>
         <w:rPr>
           <w:lang w:val="sr-Cyrl-RS"/>
@@ -9883,7 +10960,7 @@
           <w:lang w:val="sr-Cyrl-RS"/>
         </w:rPr>
       </w:pPr>
-      <w:bookmarkStart w:id="8" w:name="_Toc211976965"/>
+      <w:bookmarkStart w:id="8" w:name="_Toc211979676"/>
       <w:r>
         <w:rPr>
           <w:lang w:val="sr-Cyrl-CS"/>
@@ -9943,7 +11020,7 @@
           <w:lang w:val="sr-Cyrl-RS"/>
         </w:rPr>
       </w:pPr>
-      <w:bookmarkStart w:id="9" w:name="_Toc211978986"/>
+      <w:bookmarkStart w:id="9" w:name="_Toc211981621"/>
       <w:r>
         <w:rPr>
           <w:lang w:val="sr-Cyrl-RS"/>
@@ -10118,7 +11195,7 @@
           <w:lang w:val="sr-Cyrl-RS"/>
         </w:rPr>
       </w:pPr>
-      <w:bookmarkStart w:id="10" w:name="_Toc211978987"/>
+      <w:bookmarkStart w:id="10" w:name="_Toc211981622"/>
       <w:r>
         <w:rPr>
           <w:lang w:val="sr-Cyrl-RS"/>
@@ -10511,7 +11588,7 @@
           <w:lang w:val="sr-Cyrl-RS"/>
         </w:rPr>
       </w:pPr>
-      <w:bookmarkStart w:id="11" w:name="_Toc211978988"/>
+      <w:bookmarkStart w:id="11" w:name="_Toc211981623"/>
       <w:r>
         <w:rPr>
           <w:lang w:val="sr-Cyrl-RS"/>
@@ -10668,7 +11745,7 @@
           <w:lang w:val="sr-Cyrl-RS"/>
         </w:rPr>
       </w:pPr>
-      <w:bookmarkStart w:id="13" w:name="_Toc211978989"/>
+      <w:bookmarkStart w:id="13" w:name="_Toc211981624"/>
       <w:bookmarkEnd w:id="12"/>
       <w:r>
         <w:rPr>
@@ -10812,7 +11889,7 @@
           <w:lang w:val="sr-Cyrl-RS"/>
         </w:rPr>
       </w:pPr>
-      <w:bookmarkStart w:id="15" w:name="_Toc211978990"/>
+      <w:bookmarkStart w:id="15" w:name="_Toc211981625"/>
       <w:bookmarkEnd w:id="14"/>
       <w:r>
         <w:rPr>
@@ -11105,7 +12182,7 @@
           <w:lang w:val="sr-Cyrl-RS"/>
         </w:rPr>
       </w:pPr>
-      <w:bookmarkStart w:id="16" w:name="_Toc211978991"/>
+      <w:bookmarkStart w:id="16" w:name="_Toc211981626"/>
       <w:r>
         <w:rPr>
           <w:lang w:val="sr-Cyrl-RS"/>
@@ -11986,7 +13063,7 @@
           <w:lang w:val="en-US"/>
         </w:rPr>
       </w:pPr>
-      <w:bookmarkStart w:id="17" w:name="_Toc211978992"/>
+      <w:bookmarkStart w:id="17" w:name="_Toc211981627"/>
       <w:r>
         <w:rPr>
           <w:lang w:val="sr-Cyrl-RS"/>
@@ -12158,7 +13235,7 @@
           <w:lang w:val="sr-Cyrl-RS"/>
         </w:rPr>
       </w:pPr>
-      <w:bookmarkStart w:id="18" w:name="_Toc211976966"/>
+      <w:bookmarkStart w:id="18" w:name="_Toc211979677"/>
       <w:r>
         <w:rPr>
           <w:lang w:val="sr-Cyrl-CS"/>
@@ -12212,7 +13289,7 @@
           <w:lang w:val="en-US"/>
         </w:rPr>
       </w:pPr>
-      <w:bookmarkStart w:id="19" w:name="_Toc211978993"/>
+      <w:bookmarkStart w:id="19" w:name="_Toc211981628"/>
       <w:r>
         <w:rPr>
           <w:lang w:val="sr-Cyrl-RS"/>
@@ -12538,7 +13615,7 @@
           <w:lang w:val="sr-Cyrl-RS"/>
         </w:rPr>
       </w:pPr>
-      <w:bookmarkStart w:id="20" w:name="_Toc211978994"/>
+      <w:bookmarkStart w:id="20" w:name="_Toc211981629"/>
       <w:r>
         <w:rPr>
           <w:lang w:val="sr-Cyrl-RS"/>
@@ -12715,7 +13792,7 @@
           <w:lang w:val="en-US"/>
         </w:rPr>
       </w:pPr>
-      <w:bookmarkStart w:id="21" w:name="_Toc211978995"/>
+      <w:bookmarkStart w:id="21" w:name="_Toc211981630"/>
       <w:r>
         <w:rPr>
           <w:lang w:val="sr-Cyrl-RS"/>
@@ -12992,7 +14069,7 @@
           <w:lang w:val="sr-Cyrl-RS"/>
         </w:rPr>
       </w:pPr>
-      <w:bookmarkStart w:id="22" w:name="_Toc211978996"/>
+      <w:bookmarkStart w:id="22" w:name="_Toc211981631"/>
       <w:r>
         <w:rPr>
           <w:lang w:val="en-US"/>
@@ -13106,7 +14183,7 @@
           <w:lang w:val="sr-Cyrl-RS"/>
         </w:rPr>
       </w:pPr>
-      <w:bookmarkStart w:id="23" w:name="_Toc211978997"/>
+      <w:bookmarkStart w:id="23" w:name="_Toc211981632"/>
       <w:r>
         <w:rPr>
           <w:lang w:val="sr-Cyrl-RS"/>
@@ -13217,7 +14294,7 @@
           <w:lang w:val="en-US"/>
         </w:rPr>
       </w:pPr>
-      <w:bookmarkStart w:id="25" w:name="_Toc211726521"/>
+      <w:bookmarkStart w:id="25" w:name="_Toc211979689"/>
       <w:r>
         <w:rPr>
           <w:lang w:val="sr-Cyrl-CS"/>
@@ -16224,7 +17301,7 @@
           <w:lang w:val="en-US"/>
         </w:rPr>
       </w:pPr>
-      <w:bookmarkStart w:id="26" w:name="_Toc211978998"/>
+      <w:bookmarkStart w:id="26" w:name="_Toc211981633"/>
       <w:bookmarkEnd w:id="1"/>
       <w:r>
         <w:rPr>
@@ -16404,7 +17481,7 @@
           <w:lang w:val="en-US"/>
         </w:rPr>
       </w:pPr>
-      <w:bookmarkStart w:id="27" w:name="_Toc211978999"/>
+      <w:bookmarkStart w:id="27" w:name="_Toc211981634"/>
       <w:r>
         <w:rPr>
           <w:lang w:val="sr-Cyrl-RS"/>
@@ -16618,7 +17695,7 @@
           <w:lang w:val="en-US"/>
         </w:rPr>
       </w:pPr>
-      <w:bookmarkStart w:id="28" w:name="_Toc211979000"/>
+      <w:bookmarkStart w:id="28" w:name="_Toc211981635"/>
       <w:r>
         <w:rPr>
           <w:lang w:val="en-US"/>
@@ -17056,7 +18133,7 @@
       <w:pPr>
         <w:pStyle w:val="IIInivonaslova-Odeljak"/>
       </w:pPr>
-      <w:bookmarkStart w:id="29" w:name="_Toc211979001"/>
+      <w:bookmarkStart w:id="29" w:name="_Toc211981636"/>
       <w:r>
         <w:t>IntelliJ</w:t>
       </w:r>
@@ -17382,7 +18459,7 @@
           <w:lang w:val="en-US"/>
         </w:rPr>
       </w:pPr>
-      <w:bookmarkStart w:id="30" w:name="_Toc211979002"/>
+      <w:bookmarkStart w:id="30" w:name="_Toc211981637"/>
       <w:r>
         <w:rPr>
           <w:i/>
@@ -17578,7 +18655,7 @@
           <w:lang w:val="sr-Cyrl-RS"/>
         </w:rPr>
       </w:pPr>
-      <w:bookmarkStart w:id="31" w:name="_Toc211979003"/>
+      <w:bookmarkStart w:id="31" w:name="_Toc211981638"/>
       <w:r>
         <w:rPr>
           <w:lang w:val="en-US"/>
@@ -18032,7 +19109,7 @@
           <w:lang w:val="sr-Cyrl-RS"/>
         </w:rPr>
       </w:pPr>
-      <w:bookmarkStart w:id="32" w:name="_Toc211979004"/>
+      <w:bookmarkStart w:id="32" w:name="_Toc211981639"/>
       <w:r>
         <w:rPr>
           <w:lang w:val="sr-Cyrl-RS"/>
@@ -18570,7 +19647,7 @@
           <w:lang w:val="sr-Cyrl-RS"/>
         </w:rPr>
       </w:pPr>
-      <w:bookmarkStart w:id="33" w:name="_Toc211979005"/>
+      <w:bookmarkStart w:id="33" w:name="_Toc211981640"/>
       <w:r>
         <w:rPr>
           <w:lang w:val="en-US"/>
@@ -19834,7 +20911,7 @@
           <w:lang w:val="en-US"/>
         </w:rPr>
       </w:pPr>
-      <w:bookmarkStart w:id="34" w:name="_Toc211979006"/>
+      <w:bookmarkStart w:id="34" w:name="_Toc211981641"/>
       <w:r>
         <w:t xml:space="preserve">Dependency Injection </w:t>
       </w:r>
@@ -20241,7 +21318,7 @@
           <w:lang w:val="en-US"/>
         </w:rPr>
       </w:pPr>
-      <w:bookmarkStart w:id="35" w:name="_Toc211979007"/>
+      <w:bookmarkStart w:id="35" w:name="_Toc211981642"/>
       <w:r>
         <w:rPr>
           <w:lang w:val="sr-Cyrl-RS"/>
@@ -20499,7 +21576,7 @@
           <w:lang w:val="sr-Cyrl-RS"/>
         </w:rPr>
       </w:pPr>
-      <w:bookmarkStart w:id="36" w:name="_Toc211979008"/>
+      <w:bookmarkStart w:id="36" w:name="_Toc211981643"/>
       <w:r>
         <w:rPr>
           <w:i/>
@@ -20529,7 +21606,7 @@
           <w:lang w:val="en-US"/>
         </w:rPr>
       </w:pPr>
-      <w:bookmarkStart w:id="37" w:name="_Toc211979009"/>
+      <w:bookmarkStart w:id="37" w:name="_Toc211981644"/>
       <w:r>
         <w:rPr>
           <w:lang w:val="en-US"/>
@@ -21075,7 +22152,7 @@
           <w:lang w:val="en-US"/>
         </w:rPr>
       </w:pPr>
-      <w:bookmarkStart w:id="38" w:name="_Toc211979010"/>
+      <w:bookmarkStart w:id="38" w:name="_Toc211981645"/>
       <w:r>
         <w:rPr>
           <w:lang w:val="sr-Cyrl-RS"/>
@@ -22158,7 +23235,7 @@
           <w:lang w:val="sr-Cyrl-RS"/>
         </w:rPr>
       </w:pPr>
-      <w:bookmarkStart w:id="39" w:name="_Toc211979011"/>
+      <w:bookmarkStart w:id="39" w:name="_Toc211981646"/>
       <w:r>
         <w:rPr>
           <w:lang w:val="sr-Cyrl-RS"/>
@@ -22815,7 +23892,7 @@
           <w:lang w:val="en-US"/>
         </w:rPr>
       </w:pPr>
-      <w:bookmarkStart w:id="40" w:name="_Toc211979012"/>
+      <w:bookmarkStart w:id="40" w:name="_Toc211981647"/>
       <w:r>
         <w:rPr>
           <w:lang w:val="sr-Cyrl-RS"/>
@@ -23525,7 +24602,7 @@
           <w:lang w:val="en-US"/>
         </w:rPr>
       </w:pPr>
-      <w:bookmarkStart w:id="41" w:name="_Toc211979013"/>
+      <w:bookmarkStart w:id="41" w:name="_Toc211981648"/>
       <w:r>
         <w:rPr>
           <w:lang w:val="sr-Cyrl-RS"/>
@@ -23842,10 +24919,10 @@
       <w:pPr>
         <w:pStyle w:val="Inivonaslova-Poglavlje"/>
         <w:rPr>
-          <w:lang w:val="sr-Cyrl-CS"/>
-        </w:rPr>
-      </w:pPr>
-      <w:bookmarkStart w:id="42" w:name="_Toc211979014"/>
+          <w:lang w:val="en-US"/>
+        </w:rPr>
+      </w:pPr>
+      <w:bookmarkStart w:id="42" w:name="_Toc211981649"/>
       <w:r>
         <w:rPr>
           <w:lang w:val="sr-Cyrl-CS"/>
@@ -23857,17 +24934,69 @@
     </w:p>
     <w:p>
       <w:pPr>
+        <w:pStyle w:val="Osnovnitekst"/>
+        <w:rPr>
+          <w:lang w:val="en-US"/>
+        </w:rPr>
+      </w:pPr>
+      <w:r>
+        <w:rPr>
+          <w:lang w:val="sr-Cyrl-RS"/>
+        </w:rPr>
+        <w:t xml:space="preserve">У овом поглављу биће детаљно описана имплементација мобилне апликације </w:t>
+      </w:r>
+      <w:r>
+        <w:rPr>
+          <w:i/>
+          <w:iCs/>
+          <w:lang w:val="en-US"/>
+        </w:rPr>
+        <w:t>BarberBooker</w:t>
+      </w:r>
+      <w:r>
+        <w:rPr>
+          <w:lang w:val="en-US"/>
+        </w:rPr>
+        <w:t>.</w:t>
+      </w:r>
+      <w:r>
+        <w:rPr>
+          <w:lang w:val="sr-Cyrl-RS"/>
+        </w:rPr>
+        <w:t xml:space="preserve"> Прво ће бити објашњена општа архитектура система на високом нивоу.</w:t>
+      </w:r>
+      <w:r>
+        <w:rPr>
+          <w:lang w:val="sr-Cyrl-RS"/>
+        </w:rPr>
+        <w:t xml:space="preserve"> </w:t>
+      </w:r>
+      <w:r>
+        <w:rPr>
+          <w:lang w:val="sr-Cyrl-RS"/>
+        </w:rPr>
+        <w:t xml:space="preserve">Након тога, биће </w:t>
+      </w:r>
+    </w:p>
+    <w:p>
+      <w:pPr>
         <w:pStyle w:val="IInivonaslova-Potpoglavlje"/>
         <w:rPr>
           <w:lang w:val="sr-Cyrl-RS"/>
         </w:rPr>
       </w:pPr>
-      <w:bookmarkStart w:id="43" w:name="_Toc211979015"/>
-      <w:r>
-        <w:rPr>
-          <w:lang w:val="sr-Cyrl-RS"/>
-        </w:rPr>
-        <w:t xml:space="preserve">Општа архитектура </w:t>
+      <w:bookmarkStart w:id="43" w:name="_Toc211981650"/>
+      <w:r>
+        <w:rPr>
+          <w:lang w:val="sr-Cyrl-RS"/>
+        </w:rPr>
+        <w:t>А</w:t>
+      </w:r>
+      <w:r>
+        <w:rPr>
+          <w:lang w:val="sr-Cyrl-RS"/>
+        </w:rPr>
+        <w:t xml:space="preserve">рхитектура </w:t>
       </w:r>
       <w:r>
         <w:rPr>
@@ -23879,11 +25008,224 @@
     </w:p>
     <w:p>
       <w:pPr>
-        <w:pStyle w:val="Osnovnitekst"/>
-        <w:rPr>
-          <w:lang w:val="sr-Cyrl-RS"/>
-        </w:rPr>
-      </w:pPr>
+        <w:pStyle w:val="IInivonaslova-Potpoglavlje"/>
+        <w:rPr>
+          <w:lang w:val="sr-Cyrl-RS"/>
+        </w:rPr>
+      </w:pPr>
+      <w:bookmarkStart w:id="44" w:name="_Toc211981651"/>
+      <w:r>
+        <w:rPr>
+          <w:lang w:val="sr-Cyrl-RS"/>
+        </w:rPr>
+        <w:t>База података</w:t>
+      </w:r>
+      <w:bookmarkEnd w:id="44"/>
+    </w:p>
+    <w:p>
+      <w:pPr>
+        <w:pStyle w:val="IInivonaslova-Potpoglavlje"/>
+        <w:rPr>
+          <w:lang w:val="en-US"/>
+        </w:rPr>
+      </w:pPr>
+      <w:bookmarkStart w:id="45" w:name="_Toc211981652"/>
+      <w:r>
+        <w:rPr>
+          <w:lang w:val="sr-Cyrl-RS"/>
+        </w:rPr>
+        <w:t>Структура пројекта</w:t>
+      </w:r>
+      <w:bookmarkEnd w:id="45"/>
+    </w:p>
+    <w:p>
+      <w:pPr>
+        <w:pStyle w:val="IInivonaslova-Potpoglavlje"/>
+        <w:rPr>
+          <w:lang w:val="en-US"/>
+        </w:rPr>
+      </w:pPr>
+      <w:bookmarkStart w:id="46" w:name="_Toc211981653"/>
+      <w:r>
+        <w:rPr>
+          <w:lang w:val="sr-Cyrl-RS"/>
+        </w:rPr>
+        <w:t>Најважнији</w:t>
+      </w:r>
+      <w:r>
+        <w:rPr>
+          <w:lang w:val="sr-Cyrl-RS"/>
+        </w:rPr>
+        <w:t xml:space="preserve"> технички процеси</w:t>
+      </w:r>
+      <w:bookmarkEnd w:id="46"/>
+    </w:p>
+    <w:p>
+      <w:pPr>
+        <w:pStyle w:val="IIInivonaslova-Odeljak"/>
+      </w:pPr>
+      <w:bookmarkStart w:id="47" w:name="_Toc211981654"/>
+      <w:r>
+        <w:rPr>
+          <w:lang w:val="sr-Cyrl-RS"/>
+        </w:rPr>
+        <w:t>Клијент-сервер комуникација</w:t>
+      </w:r>
+      <w:bookmarkEnd w:id="47"/>
+    </w:p>
+    <w:p>
+      <w:pPr>
+        <w:pStyle w:val="IIInivonaslova-Odeljak"/>
+        <w:rPr>
+          <w:lang w:val="en-US"/>
+        </w:rPr>
+      </w:pPr>
+      <w:bookmarkStart w:id="48" w:name="_Toc211981655"/>
+      <w:r>
+        <w:rPr>
+          <w:lang w:val="sr-Cyrl-RS"/>
+        </w:rPr>
+        <w:t xml:space="preserve">Аутентикација уз </w:t>
+      </w:r>
+      <w:r>
+        <w:rPr>
+          <w:lang w:val="en-US"/>
+        </w:rPr>
+        <w:t>JWT</w:t>
+      </w:r>
+      <w:r>
+        <w:rPr>
+          <w:lang w:val="en-US"/>
+        </w:rPr>
+        <w:t xml:space="preserve"> (JSON Web Tokens)</w:t>
+      </w:r>
+      <w:bookmarkEnd w:id="48"/>
+    </w:p>
+    <w:p>
+      <w:pPr>
+        <w:pStyle w:val="IIInivonaslova-Odeljak"/>
+      </w:pPr>
+      <w:bookmarkStart w:id="49" w:name="_Toc211981656"/>
+      <w:r>
+        <w:rPr>
+          <w:lang w:val="sr-Cyrl-RS"/>
+        </w:rPr>
+        <w:t>Резервациј</w:t>
+      </w:r>
+      <w:r>
+        <w:rPr>
+          <w:lang w:val="en-US"/>
+        </w:rPr>
+        <w:t>e</w:t>
+      </w:r>
+      <w:bookmarkEnd w:id="49"/>
+    </w:p>
+    <w:p>
+      <w:pPr>
+        <w:pStyle w:val="IIInivonaslova-Odeljak"/>
+      </w:pPr>
+      <w:bookmarkStart w:id="50" w:name="_Toc211981657"/>
+      <w:r>
+        <w:rPr>
+          <w:lang w:val="en-US"/>
+        </w:rPr>
+        <w:t xml:space="preserve">Push </w:t>
+      </w:r>
+      <w:r>
+        <w:rPr>
+          <w:lang w:val="sr-Cyrl-RS"/>
+        </w:rPr>
+        <w:t xml:space="preserve">нотификације уз </w:t>
+      </w:r>
+      <w:r>
+        <w:rPr>
+          <w:lang w:val="en-US"/>
+        </w:rPr>
+        <w:t>FCM</w:t>
+      </w:r>
+      <w:r>
+        <w:rPr>
+          <w:lang w:val="en-US"/>
+        </w:rPr>
+        <w:t xml:space="preserve"> (Firebase Cloud Messaging)</w:t>
+      </w:r>
+      <w:bookmarkEnd w:id="50"/>
+    </w:p>
+    <w:p>
+      <w:pPr>
+        <w:pStyle w:val="IIInivonaslova-Odeljak"/>
+        <w:rPr>
+          <w:lang w:val="en-US"/>
+        </w:rPr>
+      </w:pPr>
+      <w:bookmarkStart w:id="51" w:name="_Toc211981658"/>
+      <w:r>
+        <w:rPr>
+          <w:lang w:val="sr-Cyrl-RS"/>
+        </w:rPr>
+        <w:t xml:space="preserve">Пријава на </w:t>
+      </w:r>
+      <w:r>
+        <w:rPr>
+          <w:lang w:val="en-US"/>
+        </w:rPr>
+        <w:t>Google (Google Sign-In)</w:t>
+      </w:r>
+      <w:bookmarkEnd w:id="51"/>
+    </w:p>
+    <w:p>
+      <w:pPr>
+        <w:pStyle w:val="IIInivonaslova-Odeljak"/>
+      </w:pPr>
+      <w:bookmarkStart w:id="52" w:name="_Toc211981659"/>
+      <w:r>
+        <w:rPr>
+          <w:lang w:val="sr-Cyrl-RS"/>
+        </w:rPr>
+        <w:t xml:space="preserve">Интеграција са </w:t>
+      </w:r>
+      <w:r>
+        <w:rPr>
+          <w:lang w:val="en-US"/>
+        </w:rPr>
+        <w:t>Google Calendar</w:t>
+      </w:r>
+      <w:bookmarkEnd w:id="52"/>
+    </w:p>
+    <w:p>
+      <w:pPr>
+        <w:pStyle w:val="IInivonaslova-Potpoglavlje"/>
+      </w:pPr>
+      <w:bookmarkStart w:id="53" w:name="_Toc211981660"/>
+      <w:r>
+        <w:rPr>
+          <w:i/>
+          <w:iCs w:val="0"/>
+          <w:lang w:val="sr-Cyrl-RS"/>
+        </w:rPr>
+        <w:t>Контејнеризација</w:t>
+      </w:r>
+      <w:r>
+        <w:rPr>
+          <w:lang w:val="sr-Cyrl-RS"/>
+        </w:rPr>
+        <w:t xml:space="preserve"> </w:t>
+      </w:r>
+      <w:r>
+        <w:rPr>
+          <w:lang w:val="sr-Cyrl-RS"/>
+        </w:rPr>
+        <w:t xml:space="preserve">уз </w:t>
+      </w:r>
+      <w:r>
+        <w:rPr>
+          <w:i/>
+          <w:iCs w:val="0"/>
+          <w:lang w:val="en-US"/>
+        </w:rPr>
+        <w:t>Docker</w:t>
+      </w:r>
+      <w:bookmarkEnd w:id="53"/>
     </w:p>
     <w:p>
       <w:pPr>
@@ -23892,7 +25234,7 @@
           <w:lang w:val="sr-Cyrl-RS"/>
         </w:rPr>
       </w:pPr>
-      <w:bookmarkStart w:id="44" w:name="_Toc211979016"/>
+      <w:bookmarkStart w:id="54" w:name="_Toc211981661"/>
       <w:r>
         <w:rPr>
           <w:lang w:val="sr-Cyrl-RS"/>
@@ -23900,7 +25242,7 @@
         <w:lastRenderedPageBreak/>
         <w:t>Функционалности</w:t>
       </w:r>
-      <w:bookmarkEnd w:id="44"/>
+      <w:bookmarkEnd w:id="54"/>
     </w:p>
     <w:p>
       <w:pPr>
@@ -23999,7 +25341,7 @@
           <w:lang w:val="sr-Cyrl-RS"/>
         </w:rPr>
       </w:pPr>
-      <w:bookmarkStart w:id="45" w:name="_Toc211979017"/>
+      <w:bookmarkStart w:id="55" w:name="_Toc211981662"/>
       <w:r>
         <w:rPr>
           <w:lang w:val="sr-Cyrl-RS"/>
@@ -24030,7 +25372,7 @@
         </w:rPr>
         <w:t>а</w:t>
       </w:r>
-      <w:bookmarkEnd w:id="45"/>
+      <w:bookmarkEnd w:id="55"/>
     </w:p>
     <w:p>
       <w:pPr>
@@ -24039,7 +25381,7 @@
           <w:lang w:val="sr-Cyrl-RS"/>
         </w:rPr>
       </w:pPr>
-      <w:bookmarkStart w:id="46" w:name="_Hlk211937002"/>
+      <w:bookmarkStart w:id="56" w:name="_Hlk211937002"/>
       <w:r>
         <w:rPr>
           <w:lang w:val="sr-Cyrl-RS"/>
@@ -24077,7 +25419,7 @@
         <w:t>дијаграм случајева коришћења који ће и визуелно представити све наведене функционалности.</w:t>
       </w:r>
     </w:p>
-    <w:bookmarkEnd w:id="46"/>
+    <w:bookmarkEnd w:id="56"/>
     <w:p>
       <w:pPr>
         <w:pStyle w:val="Osnovnitekst"/>
@@ -24191,7 +25533,7 @@
           <w:lang w:val="en-US"/>
         </w:rPr>
       </w:pPr>
-      <w:bookmarkStart w:id="47" w:name="_Hlk211937108"/>
+      <w:bookmarkStart w:id="57" w:name="_Hlk211937108"/>
       <w:r>
         <w:rPr>
           <w:lang w:val="sr-Cyrl-RS"/>
@@ -24291,7 +25633,7 @@
           <w:lang w:val="sr-Cyrl-RS"/>
         </w:rPr>
       </w:pPr>
-      <w:bookmarkStart w:id="48" w:name="_Toc211976967"/>
+      <w:bookmarkStart w:id="58" w:name="_Toc211979678"/>
       <w:r>
         <w:rPr>
           <w:lang w:val="sr-Cyrl-CS"/>
@@ -24334,7 +25676,7 @@
         </w:rPr>
         <w:t>ованог корисника</w:t>
       </w:r>
-      <w:bookmarkEnd w:id="48"/>
+      <w:bookmarkEnd w:id="58"/>
     </w:p>
     <w:p>
       <w:pPr>
@@ -24343,8 +25685,8 @@
           <w:lang w:val="sr-Cyrl-RS"/>
         </w:rPr>
       </w:pPr>
-      <w:bookmarkStart w:id="49" w:name="_Toc211979018"/>
-      <w:bookmarkEnd w:id="47"/>
+      <w:bookmarkStart w:id="59" w:name="_Toc211981663"/>
+      <w:bookmarkEnd w:id="57"/>
       <w:r>
         <w:rPr>
           <w:lang w:val="sr-Cyrl-RS"/>
@@ -24352,7 +25694,7 @@
         <w:lastRenderedPageBreak/>
         <w:t>Функционалности клијента</w:t>
       </w:r>
-      <w:bookmarkEnd w:id="49"/>
+      <w:bookmarkEnd w:id="59"/>
     </w:p>
     <w:p>
       <w:pPr>
@@ -24361,7 +25703,7 @@
           <w:lang w:val="sr-Cyrl-RS"/>
         </w:rPr>
       </w:pPr>
-      <w:bookmarkStart w:id="50" w:name="_Hlk211937135"/>
+      <w:bookmarkStart w:id="60" w:name="_Hlk211937135"/>
       <w:r>
         <w:t>У наставку ће бити објашњене све функционалности које им</w:t>
       </w:r>
@@ -24420,7 +25762,7 @@
         <w:t>. Након тога, биће приказан UML дијаграм случајева коришћења који ће и визуелно представити све наведене функционалности.</w:t>
       </w:r>
     </w:p>
-    <w:bookmarkEnd w:id="50"/>
+    <w:bookmarkEnd w:id="60"/>
     <w:p>
       <w:pPr>
         <w:pStyle w:val="Osnovnitekst"/>
@@ -24469,7 +25811,7 @@
         </w:rPr>
         <w:t xml:space="preserve"> </w:t>
       </w:r>
-      <w:bookmarkStart w:id="51" w:name="_Hlk211960646"/>
+      <w:bookmarkStart w:id="61" w:name="_Hlk211960646"/>
       <w:r>
         <w:rPr>
           <w:lang w:val="sr-Cyrl-RS"/>
@@ -24477,7 +25819,7 @@
         <w:t>могуће је прегледати податке унете при регистрацији.</w:t>
       </w:r>
     </w:p>
-    <w:bookmarkEnd w:id="51"/>
+    <w:bookmarkEnd w:id="61"/>
     <w:p>
       <w:pPr>
         <w:pStyle w:val="Nabrajanje"/>
@@ -24895,7 +26237,7 @@
           <w:lang w:val="en-US"/>
         </w:rPr>
       </w:pPr>
-      <w:bookmarkStart w:id="52" w:name="_Hlk211959687"/>
+      <w:bookmarkStart w:id="62" w:name="_Hlk211959687"/>
       <w:r>
         <w:rPr>
           <w:lang w:val="sr-Cyrl-RS"/>
@@ -24916,7 +26258,7 @@
         <w:t>.</w:t>
       </w:r>
     </w:p>
-    <w:bookmarkEnd w:id="52"/>
+    <w:bookmarkEnd w:id="62"/>
     <w:p>
       <w:pPr>
         <w:pStyle w:val="SlikeTabele"/>
@@ -24979,7 +26321,7 @@
           <w:lang w:val="en-US"/>
         </w:rPr>
       </w:pPr>
-      <w:bookmarkStart w:id="53" w:name="_Toc211976968"/>
+      <w:bookmarkStart w:id="63" w:name="_Toc211979679"/>
       <w:r>
         <w:rPr>
           <w:lang w:val="sr-Cyrl-CS"/>
@@ -25028,20 +26370,20 @@
         </w:rPr>
         <w:t>клијента</w:t>
       </w:r>
-      <w:bookmarkEnd w:id="53"/>
+      <w:bookmarkEnd w:id="63"/>
     </w:p>
     <w:p>
       <w:pPr>
         <w:pStyle w:val="IInivonaslova-Potpoglavlje"/>
       </w:pPr>
-      <w:bookmarkStart w:id="54" w:name="_Toc211979019"/>
+      <w:bookmarkStart w:id="64" w:name="_Toc211981664"/>
       <w:r>
         <w:rPr>
           <w:lang w:val="sr-Cyrl-RS"/>
         </w:rPr>
         <w:t>Функционалности фризерског салона</w:t>
       </w:r>
-      <w:bookmarkEnd w:id="54"/>
+      <w:bookmarkEnd w:id="64"/>
     </w:p>
     <w:p>
       <w:pPr>
@@ -25569,7 +26911,7 @@
           <w:lang w:val="en-US"/>
         </w:rPr>
       </w:pPr>
-      <w:bookmarkStart w:id="55" w:name="_Toc211976969"/>
+      <w:bookmarkStart w:id="65" w:name="_Toc211979680"/>
       <w:r>
         <w:rPr>
           <w:lang w:val="sr-Cyrl-CS"/>
@@ -25618,7 +26960,7 @@
         </w:rPr>
         <w:t>фризерски салон</w:t>
       </w:r>
-      <w:bookmarkEnd w:id="55"/>
+      <w:bookmarkEnd w:id="65"/>
     </w:p>
     <w:p>
       <w:pPr>
@@ -25627,7 +26969,7 @@
           <w:lang w:val="sr-Cyrl-RS"/>
         </w:rPr>
       </w:pPr>
-      <w:bookmarkStart w:id="56" w:name="_Toc211979020"/>
+      <w:bookmarkStart w:id="66" w:name="_Toc211981665"/>
       <w:r>
         <w:rPr>
           <w:lang w:val="sr-Cyrl-RS"/>
@@ -25660,7 +27002,7 @@
         </w:rPr>
         <w:t xml:space="preserve"> из угла корисника</w:t>
       </w:r>
-      <w:bookmarkEnd w:id="56"/>
+      <w:bookmarkEnd w:id="66"/>
     </w:p>
     <w:p>
       <w:pPr>
@@ -26383,7 +27725,7 @@
           <w:lang w:val="sr-Cyrl-CS"/>
         </w:rPr>
       </w:pPr>
-      <w:bookmarkStart w:id="57" w:name="_Toc211979021"/>
+      <w:bookmarkStart w:id="67" w:name="_Toc211981666"/>
       <w:r>
         <w:rPr>
           <w:lang w:val="sr-Cyrl-CS"/>
@@ -26391,7 +27733,7 @@
         <w:lastRenderedPageBreak/>
         <w:t>Закључак</w:t>
       </w:r>
-      <w:bookmarkEnd w:id="57"/>
+      <w:bookmarkEnd w:id="67"/>
     </w:p>
     <w:p>
       <w:pPr>
@@ -26408,8 +27750,8 @@
           <w:lang w:val="sr-Cyrl-CS"/>
         </w:rPr>
       </w:pPr>
-      <w:bookmarkStart w:id="58" w:name="_Toc254342946"/>
-      <w:bookmarkStart w:id="59" w:name="_Toc211979022"/>
+      <w:bookmarkStart w:id="68" w:name="_Toc254342946"/>
+      <w:bookmarkStart w:id="69" w:name="_Toc211981667"/>
       <w:r>
         <w:rPr>
           <w:lang w:val="sr-Cyrl-CS"/>
@@ -26417,8 +27759,8 @@
         <w:lastRenderedPageBreak/>
         <w:t>Литература</w:t>
       </w:r>
-      <w:bookmarkEnd w:id="58"/>
-      <w:bookmarkEnd w:id="59"/>
+      <w:bookmarkEnd w:id="68"/>
+      <w:bookmarkEnd w:id="69"/>
     </w:p>
     <w:p>
       <w:pPr>
@@ -27908,7 +29250,7 @@
           <w:lang w:val="sr-Cyrl-CS"/>
         </w:rPr>
       </w:pPr>
-      <w:bookmarkStart w:id="60" w:name="_Toc211979023"/>
+      <w:bookmarkStart w:id="70" w:name="_Toc211981668"/>
       <w:r>
         <w:rPr>
           <w:lang w:val="sr-Cyrl-CS"/>
@@ -27916,7 +29258,7 @@
         <w:lastRenderedPageBreak/>
         <w:t>Списак скраћеница</w:t>
       </w:r>
-      <w:bookmarkEnd w:id="60"/>
+      <w:bookmarkEnd w:id="70"/>
     </w:p>
     <w:tbl>
       <w:tblPr>
@@ -29355,7 +30697,7 @@
           <w:lang w:val="sr-Cyrl-CS"/>
         </w:rPr>
       </w:pPr>
-      <w:bookmarkStart w:id="61" w:name="_Toc211979024"/>
+      <w:bookmarkStart w:id="71" w:name="_Toc211981669"/>
       <w:r>
         <w:rPr>
           <w:lang w:val="sr-Cyrl-CS"/>
@@ -29363,7 +30705,7 @@
         <w:lastRenderedPageBreak/>
         <w:t>Списак слика</w:t>
       </w:r>
-      <w:bookmarkEnd w:id="61"/>
+      <w:bookmarkEnd w:id="71"/>
     </w:p>
     <w:p>
       <w:pPr>
@@ -29397,7 +30739,7 @@
         </w:rPr>
         <w:fldChar w:fldCharType="separate"/>
       </w:r>
-      <w:hyperlink w:anchor="_Toc211976965" w:history="1">
+      <w:hyperlink w:anchor="_Toc211979676" w:history="1">
         <w:r>
           <w:rPr>
             <w:rStyle w:val="Hyperlink"/>
@@ -29435,7 +30777,7 @@
             <w:noProof/>
             <w:webHidden/>
           </w:rPr>
-          <w:instrText xml:space="preserve"> PAGEREF _Toc211976965 \h </w:instrText>
+          <w:instrText xml:space="preserve"> PAGEREF _Toc211979676 \h </w:instrText>
         </w:r>
         <w:r>
           <w:rPr>
@@ -29480,7 +30822,7 @@
           <w14:ligatures w14:val="standardContextual"/>
         </w:rPr>
       </w:pPr>
-      <w:hyperlink w:anchor="_Toc211976966" w:history="1">
+      <w:hyperlink w:anchor="_Toc211979677" w:history="1">
         <w:r>
           <w:rPr>
             <w:rStyle w:val="Hyperlink"/>
@@ -29534,7 +30876,7 @@
             <w:noProof/>
             <w:webHidden/>
           </w:rPr>
-          <w:instrText xml:space="preserve"> PAGEREF _Toc211976966 \h </w:instrText>
+          <w:instrText xml:space="preserve"> PAGEREF _Toc211979677 \h </w:instrText>
         </w:r>
         <w:r>
           <w:rPr>
@@ -29579,7 +30921,7 @@
           <w14:ligatures w14:val="standardContextual"/>
         </w:rPr>
       </w:pPr>
-      <w:hyperlink w:anchor="_Toc211976967" w:history="1">
+      <w:hyperlink w:anchor="_Toc211979678" w:history="1">
         <w:r>
           <w:rPr>
             <w:rStyle w:val="Hyperlink"/>
@@ -29639,7 +30981,7 @@
             <w:noProof/>
             <w:webHidden/>
           </w:rPr>
-          <w:instrText xml:space="preserve"> PAGEREF _Toc211976967 \h </w:instrText>
+          <w:instrText xml:space="preserve"> PAGEREF _Toc211979678 \h </w:instrText>
         </w:r>
         <w:r>
           <w:rPr>
@@ -29684,7 +31026,7 @@
           <w14:ligatures w14:val="standardContextual"/>
         </w:rPr>
       </w:pPr>
-      <w:hyperlink w:anchor="_Toc211976968" w:history="1">
+      <w:hyperlink w:anchor="_Toc211979679" w:history="1">
         <w:r>
           <w:rPr>
             <w:rStyle w:val="Hyperlink"/>
@@ -29744,7 +31086,7 @@
             <w:noProof/>
             <w:webHidden/>
           </w:rPr>
-          <w:instrText xml:space="preserve"> PAGEREF _Toc211976968 \h </w:instrText>
+          <w:instrText xml:space="preserve"> PAGEREF _Toc211979679 \h </w:instrText>
         </w:r>
         <w:r>
           <w:rPr>
@@ -29789,7 +31131,7 @@
           <w14:ligatures w14:val="standardContextual"/>
         </w:rPr>
       </w:pPr>
-      <w:hyperlink w:anchor="_Toc211976969" w:history="1">
+      <w:hyperlink w:anchor="_Toc211979680" w:history="1">
         <w:r>
           <w:rPr>
             <w:rStyle w:val="Hyperlink"/>
@@ -29865,7 +31207,7 @@
             <w:noProof/>
             <w:webHidden/>
           </w:rPr>
-          <w:instrText xml:space="preserve"> PAGEREF _Toc211976969 \h </w:instrText>
+          <w:instrText xml:space="preserve"> PAGEREF _Toc211979680 \h </w:instrText>
         </w:r>
         <w:r>
           <w:rPr>
@@ -29910,7 +31252,7 @@
           <w14:ligatures w14:val="standardContextual"/>
         </w:rPr>
       </w:pPr>
-      <w:hyperlink w:anchor="_Toc211976970" w:history="1">
+      <w:hyperlink w:anchor="_Toc211979681" w:history="1">
         <w:r>
           <w:rPr>
             <w:rStyle w:val="Hyperlink"/>
@@ -29980,7 +31322,7 @@
             <w:noProof/>
             <w:webHidden/>
           </w:rPr>
-          <w:instrText xml:space="preserve"> PAGEREF _Toc211976970 \h </w:instrText>
+          <w:instrText xml:space="preserve"> PAGEREF _Toc211979681 \h </w:instrText>
         </w:r>
         <w:r>
           <w:rPr>
@@ -30000,7 +31342,7 @@
             <w:noProof/>
             <w:webHidden/>
           </w:rPr>
-          <w:t>33</w:t>
+          <w:t>34</w:t>
         </w:r>
         <w:r>
           <w:rPr>
@@ -30025,7 +31367,7 @@
           <w14:ligatures w14:val="standardContextual"/>
         </w:rPr>
       </w:pPr>
-      <w:hyperlink w:anchor="_Toc211976971" w:history="1">
+      <w:hyperlink w:anchor="_Toc211979682" w:history="1">
         <w:r>
           <w:rPr>
             <w:rStyle w:val="Hyperlink"/>
@@ -30103,7 +31445,7 @@
             <w:noProof/>
             <w:webHidden/>
           </w:rPr>
-          <w:instrText xml:space="preserve"> PAGEREF _Toc211976971 \h </w:instrText>
+          <w:instrText xml:space="preserve"> PAGEREF _Toc211979682 \h </w:instrText>
         </w:r>
         <w:r>
           <w:rPr>
@@ -30123,7 +31465,7 @@
             <w:noProof/>
             <w:webHidden/>
           </w:rPr>
-          <w:t>34</w:t>
+          <w:t>35</w:t>
         </w:r>
         <w:r>
           <w:rPr>
@@ -30148,7 +31490,7 @@
           <w14:ligatures w14:val="standardContextual"/>
         </w:rPr>
       </w:pPr>
-      <w:hyperlink w:anchor="_Toc211976972" w:history="1">
+      <w:hyperlink w:anchor="_Toc211979683" w:history="1">
         <w:r>
           <w:rPr>
             <w:rStyle w:val="Hyperlink"/>
@@ -30226,7 +31568,7 @@
             <w:noProof/>
             <w:webHidden/>
           </w:rPr>
-          <w:instrText xml:space="preserve"> PAGEREF _Toc211976972 \h </w:instrText>
+          <w:instrText xml:space="preserve"> PAGEREF _Toc211979683 \h </w:instrText>
         </w:r>
         <w:r>
           <w:rPr>
@@ -30246,7 +31588,7 @@
             <w:noProof/>
             <w:webHidden/>
           </w:rPr>
-          <w:t>35</w:t>
+          <w:t>36</w:t>
         </w:r>
         <w:r>
           <w:rPr>
@@ -30271,7 +31613,7 @@
           <w14:ligatures w14:val="standardContextual"/>
         </w:rPr>
       </w:pPr>
-      <w:hyperlink w:anchor="_Toc211976973" w:history="1">
+      <w:hyperlink w:anchor="_Toc211979684" w:history="1">
         <w:r>
           <w:rPr>
             <w:rStyle w:val="Hyperlink"/>
@@ -30349,7 +31691,7 @@
             <w:noProof/>
             <w:webHidden/>
           </w:rPr>
-          <w:instrText xml:space="preserve"> PAGEREF _Toc211976973 \h </w:instrText>
+          <w:instrText xml:space="preserve"> PAGEREF _Toc211979684 \h </w:instrText>
         </w:r>
         <w:r>
           <w:rPr>
@@ -30369,7 +31711,7 @@
             <w:noProof/>
             <w:webHidden/>
           </w:rPr>
-          <w:t>36</w:t>
+          <w:t>37</w:t>
         </w:r>
         <w:r>
           <w:rPr>
@@ -30394,7 +31736,7 @@
           <w14:ligatures w14:val="standardContextual"/>
         </w:rPr>
       </w:pPr>
-      <w:hyperlink w:anchor="_Toc211976974" w:history="1">
+      <w:hyperlink w:anchor="_Toc211979685" w:history="1">
         <w:r>
           <w:rPr>
             <w:rStyle w:val="Hyperlink"/>
@@ -30472,7 +31814,7 @@
             <w:noProof/>
             <w:webHidden/>
           </w:rPr>
-          <w:instrText xml:space="preserve"> PAGEREF _Toc211976974 \h </w:instrText>
+          <w:instrText xml:space="preserve"> PAGEREF _Toc211979685 \h </w:instrText>
         </w:r>
         <w:r>
           <w:rPr>
@@ -30492,7 +31834,7 @@
             <w:noProof/>
             <w:webHidden/>
           </w:rPr>
-          <w:t>37</w:t>
+          <w:t>38</w:t>
         </w:r>
         <w:r>
           <w:rPr>
@@ -30517,7 +31859,7 @@
           <w14:ligatures w14:val="standardContextual"/>
         </w:rPr>
       </w:pPr>
-      <w:hyperlink w:anchor="_Toc211976975" w:history="1">
+      <w:hyperlink w:anchor="_Toc211979686" w:history="1">
         <w:r>
           <w:rPr>
             <w:rStyle w:val="Hyperlink"/>
@@ -30595,7 +31937,7 @@
             <w:noProof/>
             <w:webHidden/>
           </w:rPr>
-          <w:instrText xml:space="preserve"> PAGEREF _Toc211976975 \h </w:instrText>
+          <w:instrText xml:space="preserve"> PAGEREF _Toc211979686 \h </w:instrText>
         </w:r>
         <w:r>
           <w:rPr>
@@ -30615,7 +31957,7 @@
             <w:noProof/>
             <w:webHidden/>
           </w:rPr>
-          <w:t>37</w:t>
+          <w:t>38</w:t>
         </w:r>
         <w:r>
           <w:rPr>
@@ -30640,7 +31982,7 @@
           <w14:ligatures w14:val="standardContextual"/>
         </w:rPr>
       </w:pPr>
-      <w:hyperlink w:anchor="_Toc211976976" w:history="1">
+      <w:hyperlink w:anchor="_Toc211979687" w:history="1">
         <w:r>
           <w:rPr>
             <w:rStyle w:val="Hyperlink"/>
@@ -30718,7 +32060,7 @@
             <w:noProof/>
             <w:webHidden/>
           </w:rPr>
-          <w:instrText xml:space="preserve"> PAGEREF _Toc211976976 \h </w:instrText>
+          <w:instrText xml:space="preserve"> PAGEREF _Toc211979687 \h </w:instrText>
         </w:r>
         <w:r>
           <w:rPr>
@@ -30738,7 +32080,7 @@
             <w:noProof/>
             <w:webHidden/>
           </w:rPr>
-          <w:t>38</w:t>
+          <w:t>39</w:t>
         </w:r>
         <w:r>
           <w:rPr>
@@ -30763,7 +32105,7 @@
           <w14:ligatures w14:val="standardContextual"/>
         </w:rPr>
       </w:pPr>
-      <w:hyperlink w:anchor="_Toc211976977" w:history="1">
+      <w:hyperlink w:anchor="_Toc211979688" w:history="1">
         <w:r>
           <w:rPr>
             <w:rStyle w:val="Hyperlink"/>
@@ -30841,7 +32183,7 @@
             <w:noProof/>
             <w:webHidden/>
           </w:rPr>
-          <w:instrText xml:space="preserve"> PAGEREF _Toc211976977 \h </w:instrText>
+          <w:instrText xml:space="preserve"> PAGEREF _Toc211979688 \h </w:instrText>
         </w:r>
         <w:r>
           <w:rPr>
@@ -30861,7 +32203,7 @@
             <w:noProof/>
             <w:webHidden/>
           </w:rPr>
-          <w:t>38</w:t>
+          <w:t>39</w:t>
         </w:r>
         <w:r>
           <w:rPr>
@@ -30893,7 +32235,7 @@
           <w:lang w:val="sr-Cyrl-CS"/>
         </w:rPr>
       </w:pPr>
-      <w:bookmarkStart w:id="62" w:name="_Toc211979025"/>
+      <w:bookmarkStart w:id="72" w:name="_Toc211981670"/>
       <w:r>
         <w:rPr>
           <w:lang w:val="sr-Cyrl-CS"/>
@@ -30901,8 +32243,8 @@
         <w:lastRenderedPageBreak/>
         <w:t>Списак табела</w:t>
       </w:r>
-      <w:bookmarkStart w:id="63" w:name="_Toc254342925"/>
-      <w:bookmarkEnd w:id="62"/>
+      <w:bookmarkStart w:id="73" w:name="_Toc254342925"/>
+      <w:bookmarkEnd w:id="72"/>
     </w:p>
     <w:p>
       <w:pPr>
@@ -30936,7 +32278,7 @@
         </w:rPr>
         <w:fldChar w:fldCharType="separate"/>
       </w:r>
-      <w:hyperlink w:anchor="_Toc211726521" w:history="1">
+      <w:hyperlink w:anchor="_Toc211979689" w:history="1">
         <w:r>
           <w:rPr>
             <w:rStyle w:val="Hyperlink"/>
@@ -31024,7 +32366,7 @@
             <w:noProof/>
             <w:webHidden/>
           </w:rPr>
-          <w:instrText xml:space="preserve"> PAGEREF _Toc211726521 \h </w:instrText>
+          <w:instrText xml:space="preserve"> PAGEREF _Toc211979689 \h </w:instrText>
         </w:r>
         <w:r>
           <w:rPr>
@@ -31066,14 +32408,14 @@
         <w:lastRenderedPageBreak/>
         <w:fldChar w:fldCharType="end"/>
       </w:r>
-      <w:bookmarkStart w:id="64" w:name="_Toc211979026"/>
+      <w:bookmarkStart w:id="74" w:name="_Toc211981671"/>
       <w:r>
         <w:rPr>
           <w:lang w:val="sr-Cyrl-RS"/>
         </w:rPr>
         <w:t>Прилози</w:t>
       </w:r>
-      <w:bookmarkEnd w:id="64"/>
+      <w:bookmarkEnd w:id="74"/>
     </w:p>
     <w:p>
       <w:pPr>
@@ -31082,8 +32424,8 @@
           <w:lang w:val="sr-Cyrl-RS"/>
         </w:rPr>
       </w:pPr>
-      <w:bookmarkStart w:id="65" w:name="_Toc211979027"/>
-      <w:bookmarkEnd w:id="63"/>
+      <w:bookmarkStart w:id="75" w:name="_Toc211981672"/>
+      <w:bookmarkEnd w:id="73"/>
       <w:r>
         <w:rPr>
           <w:lang w:val="sr-Cyrl-RS"/>
@@ -31133,9 +32475,21 @@
         <w:rPr>
           <w:lang w:val="sr-Cyrl-RS"/>
         </w:rPr>
-        <w:t>из угла нерегистрованог корисника</w:t>
-      </w:r>
-      <w:bookmarkEnd w:id="65"/>
+        <w:t>из угла</w:t>
+      </w:r>
+      <w:r>
+        <w:rPr>
+          <w:lang w:val="en-US"/>
+        </w:rPr>
+        <w:t xml:space="preserve"> </w:t>
+      </w:r>
+      <w:r>
+        <w:rPr>
+          <w:lang w:val="sr-Cyrl-RS"/>
+        </w:rPr>
+        <w:t>нерегистрованог корисника</w:t>
+      </w:r>
+      <w:bookmarkEnd w:id="75"/>
     </w:p>
     <w:p>
       <w:pPr>
@@ -31144,14 +32498,14 @@
           <w:lang w:val="en-US"/>
         </w:rPr>
       </w:pPr>
-      <w:bookmarkStart w:id="66" w:name="_Toc211979028"/>
+      <w:bookmarkStart w:id="76" w:name="_Toc211981673"/>
       <w:r>
         <w:rPr>
           <w:lang w:val="sr-Cyrl-RS"/>
         </w:rPr>
         <w:t>Почетна страница</w:t>
       </w:r>
-      <w:bookmarkEnd w:id="66"/>
+      <w:bookmarkEnd w:id="76"/>
     </w:p>
     <w:p>
       <w:pPr>
@@ -31231,7 +32585,7 @@
           <w:lang w:val="en-US"/>
         </w:rPr>
       </w:pPr>
-      <w:bookmarkStart w:id="67" w:name="_Toc211976970"/>
+      <w:bookmarkStart w:id="77" w:name="_Toc211979681"/>
       <w:r>
         <w:rPr>
           <w:lang w:val="sr-Cyrl-CS"/>
@@ -31276,7 +32630,7 @@
         </w:rPr>
         <w:t>BarberBooker</w:t>
       </w:r>
-      <w:bookmarkEnd w:id="67"/>
+      <w:bookmarkEnd w:id="77"/>
     </w:p>
     <w:p>
       <w:pPr>
@@ -31325,7 +32679,7 @@
           <w:lang w:val="sr-Cyrl-RS"/>
         </w:rPr>
       </w:pPr>
-      <w:bookmarkStart w:id="68" w:name="_Toc211979029"/>
+      <w:bookmarkStart w:id="78" w:name="_Toc211981674"/>
       <w:r>
         <w:rPr>
           <w:lang w:val="sr-Cyrl-RS"/>
@@ -31333,7 +32687,7 @@
         <w:lastRenderedPageBreak/>
         <w:t>Регистрација</w:t>
       </w:r>
-      <w:bookmarkEnd w:id="68"/>
+      <w:bookmarkEnd w:id="78"/>
     </w:p>
     <w:p>
       <w:pPr>
@@ -31397,7 +32751,7 @@
           <w:lang w:val="en-US"/>
         </w:rPr>
       </w:pPr>
-      <w:bookmarkStart w:id="69" w:name="_Toc211976971"/>
+      <w:bookmarkStart w:id="79" w:name="_Toc211979682"/>
       <w:r>
         <w:rPr>
           <w:lang w:val="sr-Cyrl-CS"/>
@@ -31454,7 +32808,7 @@
         </w:rPr>
         <w:t>BarberBooker</w:t>
       </w:r>
-      <w:bookmarkEnd w:id="69"/>
+      <w:bookmarkEnd w:id="79"/>
     </w:p>
     <w:p>
       <w:pPr>
@@ -31463,7 +32817,7 @@
           <w:lang w:val="sr-Cyrl-RS"/>
         </w:rPr>
       </w:pPr>
-      <w:bookmarkStart w:id="70" w:name="_Toc211979030"/>
+      <w:bookmarkStart w:id="80" w:name="_Toc211981675"/>
       <w:r>
         <w:rPr>
           <w:lang w:val="sr-Cyrl-RS"/>
@@ -31471,7 +32825,7 @@
         <w:lastRenderedPageBreak/>
         <w:t>Пријава</w:t>
       </w:r>
-      <w:bookmarkEnd w:id="70"/>
+      <w:bookmarkEnd w:id="80"/>
     </w:p>
     <w:p>
       <w:pPr>
@@ -31535,7 +32889,7 @@
           <w:lang w:val="en-US"/>
         </w:rPr>
       </w:pPr>
-      <w:bookmarkStart w:id="71" w:name="_Toc211976972"/>
+      <w:bookmarkStart w:id="81" w:name="_Toc211979683"/>
       <w:r>
         <w:rPr>
           <w:lang w:val="sr-Cyrl-CS"/>
@@ -31552,13 +32906,7 @@
         <w:rPr>
           <w:lang w:val="sr-Cyrl-RS"/>
         </w:rPr>
-        <w:t>.</w:t>
-      </w:r>
-      <w:r>
-        <w:rPr>
-          <w:lang w:val="sr-Cyrl-RS"/>
-        </w:rPr>
-        <w:t>3</w:t>
+        <w:t>.3</w:t>
       </w:r>
       <w:r>
         <w:rPr>
@@ -31582,19 +32930,7 @@
         <w:rPr>
           <w:lang w:val="sr-Cyrl-RS"/>
         </w:rPr>
-        <w:t xml:space="preserve"> за </w:t>
-      </w:r>
-      <w:r>
-        <w:rPr>
-          <w:lang w:val="sr-Cyrl-RS"/>
-        </w:rPr>
-        <w:t>пријаву</w:t>
-      </w:r>
-      <w:r>
-        <w:rPr>
-          <w:lang w:val="sr-Cyrl-RS"/>
-        </w:rPr>
-        <w:t xml:space="preserve"> у апликацији</w:t>
+        <w:t xml:space="preserve"> за пријаву у апликацији</w:t>
       </w:r>
       <w:r>
         <w:rPr>
@@ -31610,7 +32946,7 @@
         </w:rPr>
         <w:t>BarberBooker</w:t>
       </w:r>
-      <w:bookmarkEnd w:id="71"/>
+      <w:bookmarkEnd w:id="81"/>
     </w:p>
     <w:p>
       <w:pPr>
@@ -31619,8 +32955,8 @@
           <w:lang w:val="sr-Cyrl-RS"/>
         </w:rPr>
       </w:pPr>
-      <w:bookmarkStart w:id="72" w:name="_Hlk211976078"/>
-      <w:bookmarkStart w:id="73" w:name="_Toc211979031"/>
+      <w:bookmarkStart w:id="82" w:name="_Hlk211976078"/>
+      <w:bookmarkStart w:id="83" w:name="_Toc211981676"/>
       <w:r>
         <w:rPr>
           <w:lang w:val="sr-Cyrl-RS"/>
@@ -31648,7 +32984,7 @@
         </w:rPr>
         <w:t>из угла клијента</w:t>
       </w:r>
-      <w:bookmarkEnd w:id="73"/>
+      <w:bookmarkEnd w:id="83"/>
     </w:p>
     <w:p>
       <w:pPr>
@@ -31657,15 +32993,15 @@
           <w:lang w:val="sr-Cyrl-RS"/>
         </w:rPr>
       </w:pPr>
-      <w:bookmarkStart w:id="74" w:name="_Toc211979032"/>
-      <w:bookmarkEnd w:id="72"/>
+      <w:bookmarkStart w:id="84" w:name="_Toc211981677"/>
+      <w:bookmarkEnd w:id="82"/>
       <w:r>
         <w:rPr>
           <w:lang w:val="sr-Cyrl-RS"/>
         </w:rPr>
         <w:t>Клијентски налог</w:t>
       </w:r>
-      <w:bookmarkEnd w:id="74"/>
+      <w:bookmarkEnd w:id="84"/>
     </w:p>
     <w:p>
       <w:pPr>
@@ -31731,7 +33067,7 @@
           <w:lang w:val="en-US"/>
         </w:rPr>
       </w:pPr>
-      <w:bookmarkStart w:id="75" w:name="_Toc211976973"/>
+      <w:bookmarkStart w:id="85" w:name="_Toc211979684"/>
       <w:r>
         <w:rPr>
           <w:lang w:val="sr-Cyrl-CS"/>
@@ -31794,13 +33130,13 @@
         </w:rPr>
         <w:t>BarberBooker</w:t>
       </w:r>
-      <w:bookmarkEnd w:id="75"/>
+      <w:bookmarkEnd w:id="85"/>
     </w:p>
     <w:p>
       <w:pPr>
         <w:pStyle w:val="Prilog-IInivonaslova"/>
       </w:pPr>
-      <w:bookmarkStart w:id="76" w:name="_Toc211979033"/>
+      <w:bookmarkStart w:id="86" w:name="_Toc211981678"/>
       <w:r>
         <w:rPr>
           <w:lang w:val="sr-Cyrl-RS"/>
@@ -31808,7 +33144,7 @@
         <w:lastRenderedPageBreak/>
         <w:t>Фризерски салони</w:t>
       </w:r>
-      <w:bookmarkEnd w:id="76"/>
+      <w:bookmarkEnd w:id="86"/>
     </w:p>
     <w:p>
       <w:pPr>
@@ -31874,7 +33210,7 @@
           <w:lang w:val="en-US"/>
         </w:rPr>
       </w:pPr>
-      <w:bookmarkStart w:id="77" w:name="_Toc211976974"/>
+      <w:bookmarkStart w:id="87" w:name="_Toc211979685"/>
       <w:r>
         <w:rPr>
           <w:lang w:val="sr-Cyrl-CS"/>
@@ -31931,7 +33267,7 @@
         </w:rPr>
         <w:t>BarberBooker</w:t>
       </w:r>
-      <w:bookmarkEnd w:id="77"/>
+      <w:bookmarkEnd w:id="87"/>
     </w:p>
     <w:p>
       <w:pPr>
@@ -31940,14 +33276,14 @@
           <w:lang w:val="sr-Cyrl-RS"/>
         </w:rPr>
       </w:pPr>
-      <w:bookmarkStart w:id="78" w:name="_Toc211979034"/>
+      <w:bookmarkStart w:id="88" w:name="_Toc211981679"/>
       <w:r>
         <w:rPr>
           <w:lang w:val="sr-Cyrl-RS"/>
         </w:rPr>
         <w:t>Резервације</w:t>
       </w:r>
-      <w:bookmarkEnd w:id="78"/>
+      <w:bookmarkEnd w:id="88"/>
     </w:p>
     <w:p>
       <w:pPr>
@@ -32013,7 +33349,7 @@
           <w:lang w:val="sr-Cyrl-RS"/>
         </w:rPr>
       </w:pPr>
-      <w:bookmarkStart w:id="79" w:name="_Toc211976975"/>
+      <w:bookmarkStart w:id="89" w:name="_Toc211979686"/>
       <w:r>
         <w:rPr>
           <w:lang w:val="sr-Cyrl-CS"/>
@@ -32076,7 +33412,7 @@
         </w:rPr>
         <w:t>BarberBooker</w:t>
       </w:r>
-      <w:bookmarkEnd w:id="79"/>
+      <w:bookmarkEnd w:id="89"/>
     </w:p>
     <w:p>
       <w:pPr>
@@ -32085,7 +33421,7 @@
           <w:lang w:val="sr-Cyrl-RS"/>
         </w:rPr>
       </w:pPr>
-      <w:bookmarkStart w:id="80" w:name="_Toc211979035"/>
+      <w:bookmarkStart w:id="90" w:name="_Toc211981680"/>
       <w:r>
         <w:rPr>
           <w:lang w:val="sr-Cyrl-RS"/>
@@ -32119,7 +33455,7 @@
         </w:rPr>
         <w:t>фризерског салона</w:t>
       </w:r>
-      <w:bookmarkEnd w:id="80"/>
+      <w:bookmarkEnd w:id="90"/>
     </w:p>
     <w:p>
       <w:pPr>
@@ -32128,14 +33464,14 @@
           <w:lang w:val="sr-Cyrl-RS"/>
         </w:rPr>
       </w:pPr>
-      <w:bookmarkStart w:id="81" w:name="_Toc211979036"/>
+      <w:bookmarkStart w:id="91" w:name="_Toc211981681"/>
       <w:r>
         <w:rPr>
           <w:lang w:val="sr-Cyrl-RS"/>
         </w:rPr>
         <w:t>Налог фризерског салона</w:t>
       </w:r>
-      <w:bookmarkEnd w:id="81"/>
+      <w:bookmarkEnd w:id="91"/>
     </w:p>
     <w:p>
       <w:pPr>
@@ -32201,7 +33537,7 @@
           <w:lang w:val="en-US"/>
         </w:rPr>
       </w:pPr>
-      <w:bookmarkStart w:id="82" w:name="_Toc211976976"/>
+      <w:bookmarkStart w:id="92" w:name="_Toc211979687"/>
       <w:r>
         <w:rPr>
           <w:lang w:val="sr-Cyrl-CS"/>
@@ -32230,19 +33566,7 @@
         <w:rPr>
           <w:lang w:val="sr-Cyrl-RS"/>
         </w:rPr>
-        <w:t xml:space="preserve"> Странице везане за ситуације када </w:t>
-      </w:r>
-      <w:r>
-        <w:rPr>
-          <w:lang w:val="sr-Cyrl-RS"/>
-        </w:rPr>
-        <w:t>фризерски салон</w:t>
-      </w:r>
-      <w:r>
-        <w:rPr>
-          <w:lang w:val="sr-Cyrl-RS"/>
-        </w:rPr>
-        <w:t xml:space="preserve"> прегледа свој налог у апликацији</w:t>
+        <w:t xml:space="preserve"> Странице везане за ситуације када фризерски салон прегледа свој налог у апликацији</w:t>
       </w:r>
       <w:r>
         <w:rPr>
@@ -32258,7 +33582,7 @@
         </w:rPr>
         <w:t>BarberBooker</w:t>
       </w:r>
-      <w:bookmarkEnd w:id="82"/>
+      <w:bookmarkEnd w:id="92"/>
     </w:p>
     <w:p>
       <w:pPr>
@@ -32267,14 +33591,14 @@
           <w:lang w:val="sr-Cyrl-RS"/>
         </w:rPr>
       </w:pPr>
-      <w:bookmarkStart w:id="83" w:name="_Toc211979037"/>
+      <w:bookmarkStart w:id="93" w:name="_Toc211981682"/>
       <w:r>
         <w:rPr>
           <w:lang w:val="sr-Cyrl-RS"/>
         </w:rPr>
         <w:t>Резервације</w:t>
       </w:r>
-      <w:bookmarkEnd w:id="83"/>
+      <w:bookmarkEnd w:id="93"/>
     </w:p>
     <w:p>
       <w:pPr>
@@ -32340,7 +33664,7 @@
           <w:lang w:val="sr-Cyrl-RS"/>
         </w:rPr>
       </w:pPr>
-      <w:bookmarkStart w:id="84" w:name="_Toc211976977"/>
+      <w:bookmarkStart w:id="94" w:name="_Toc211979688"/>
       <w:r>
         <w:rPr>
           <w:lang w:val="sr-Cyrl-CS"/>
@@ -32375,19 +33699,7 @@
         <w:rPr>
           <w:lang w:val="sr-Cyrl-RS"/>
         </w:rPr>
-        <w:t xml:space="preserve"> Странице везане за </w:t>
-      </w:r>
-      <w:r>
-        <w:rPr>
-          <w:lang w:val="sr-Cyrl-RS"/>
-        </w:rPr>
-        <w:t xml:space="preserve">резервације фризерског салона </w:t>
-      </w:r>
-      <w:r>
-        <w:rPr>
-          <w:lang w:val="sr-Cyrl-RS"/>
-        </w:rPr>
-        <w:t>у апликацији</w:t>
+        <w:t xml:space="preserve"> Странице везане за резервације фризерског салона у апликацији</w:t>
       </w:r>
       <w:r>
         <w:rPr>
@@ -32403,7 +33715,7 @@
         </w:rPr>
         <w:t>BarberBooker</w:t>
       </w:r>
-      <w:bookmarkEnd w:id="84"/>
+      <w:bookmarkEnd w:id="94"/>
     </w:p>
     <w:sectPr>
       <w:headerReference w:type="default" r:id="rId55"/>

</xml_diff>

<commit_message>
dijagram foldera android app dodat
</commit_message>
<xml_diff>
--- a/pavle_sarenac_2020_0359_diplomski_rad.docx
+++ b/pavle_sarenac_2020_0359_diplomski_rad.docx
@@ -4859,7 +4859,7 @@
             <w:noProof/>
             <w:webHidden/>
           </w:rPr>
-          <w:t>24</w:t>
+          <w:t>26</w:t>
         </w:r>
         <w:r>
           <w:rPr>
@@ -4958,7 +4958,7 @@
             <w:noProof/>
             <w:webHidden/>
           </w:rPr>
-          <w:t>24</w:t>
+          <w:t>26</w:t>
         </w:r>
         <w:r>
           <w:rPr>
@@ -5066,7 +5066,7 @@
             <w:noProof/>
             <w:webHidden/>
           </w:rPr>
-          <w:t>24</w:t>
+          <w:t>26</w:t>
         </w:r>
         <w:r>
           <w:rPr>
@@ -5173,7 +5173,7 @@
             <w:noProof/>
             <w:webHidden/>
           </w:rPr>
-          <w:t>24</w:t>
+          <w:t>26</w:t>
         </w:r>
         <w:r>
           <w:rPr>
@@ -5288,7 +5288,7 @@
             <w:noProof/>
             <w:webHidden/>
           </w:rPr>
-          <w:t>24</w:t>
+          <w:t>26</w:t>
         </w:r>
         <w:r>
           <w:rPr>
@@ -5396,7 +5396,7 @@
             <w:noProof/>
             <w:webHidden/>
           </w:rPr>
-          <w:t>24</w:t>
+          <w:t>26</w:t>
         </w:r>
         <w:r>
           <w:rPr>
@@ -5503,7 +5503,7 @@
             <w:noProof/>
             <w:webHidden/>
           </w:rPr>
-          <w:t>24</w:t>
+          <w:t>26</w:t>
         </w:r>
         <w:r>
           <w:rPr>
@@ -5618,7 +5618,7 @@
             <w:noProof/>
             <w:webHidden/>
           </w:rPr>
-          <w:t>24</w:t>
+          <w:t>26</w:t>
         </w:r>
         <w:r>
           <w:rPr>
@@ -5720,7 +5720,7 @@
             <w:noProof/>
             <w:webHidden/>
           </w:rPr>
-          <w:t>25</w:t>
+          <w:t>27</w:t>
         </w:r>
         <w:r>
           <w:rPr>
@@ -5818,7 +5818,7 @@
             <w:noProof/>
             <w:webHidden/>
           </w:rPr>
-          <w:t>25</w:t>
+          <w:t>27</w:t>
         </w:r>
         <w:r>
           <w:rPr>
@@ -5916,7 +5916,7 @@
             <w:noProof/>
             <w:webHidden/>
           </w:rPr>
-          <w:t>26</w:t>
+          <w:t>28</w:t>
         </w:r>
         <w:r>
           <w:rPr>
@@ -6013,7 +6013,7 @@
             <w:noProof/>
             <w:webHidden/>
           </w:rPr>
-          <w:t>27</w:t>
+          <w:t>29</w:t>
         </w:r>
         <w:r>
           <w:rPr>
@@ -6128,7 +6128,7 @@
             <w:noProof/>
             <w:webHidden/>
           </w:rPr>
-          <w:t>29</w:t>
+          <w:t>31</w:t>
         </w:r>
         <w:r>
           <w:rPr>
@@ -6230,7 +6230,7 @@
             <w:noProof/>
             <w:webHidden/>
           </w:rPr>
-          <w:t>31</w:t>
+          <w:t>33</w:t>
         </w:r>
         <w:r>
           <w:rPr>
@@ -6308,7 +6308,7 @@
             <w:noProof/>
             <w:webHidden/>
           </w:rPr>
-          <w:t>32</w:t>
+          <w:t>34</w:t>
         </w:r>
         <w:r>
           <w:rPr>
@@ -6386,7 +6386,7 @@
             <w:noProof/>
             <w:webHidden/>
           </w:rPr>
-          <w:t>34</w:t>
+          <w:t>36</w:t>
         </w:r>
         <w:r>
           <w:rPr>
@@ -6464,7 +6464,7 @@
             <w:noProof/>
             <w:webHidden/>
           </w:rPr>
-          <w:t>35</w:t>
+          <w:t>37</w:t>
         </w:r>
         <w:r>
           <w:rPr>
@@ -6542,7 +6542,7 @@
             <w:noProof/>
             <w:webHidden/>
           </w:rPr>
-          <w:t>36</w:t>
+          <w:t>38</w:t>
         </w:r>
         <w:r>
           <w:rPr>
@@ -6667,7 +6667,7 @@
             <w:noProof/>
             <w:webHidden/>
           </w:rPr>
-          <w:t>37</w:t>
+          <w:t>39</w:t>
         </w:r>
         <w:r>
           <w:rPr>
@@ -6765,7 +6765,7 @@
             <w:noProof/>
             <w:webHidden/>
           </w:rPr>
-          <w:t>37</w:t>
+          <w:t>39</w:t>
         </w:r>
         <w:r>
           <w:rPr>
@@ -6863,7 +6863,7 @@
             <w:noProof/>
             <w:webHidden/>
           </w:rPr>
-          <w:t>38</w:t>
+          <w:t>40</w:t>
         </w:r>
         <w:r>
           <w:rPr>
@@ -6961,7 +6961,7 @@
             <w:noProof/>
             <w:webHidden/>
           </w:rPr>
-          <w:t>39</w:t>
+          <w:t>41</w:t>
         </w:r>
         <w:r>
           <w:rPr>
@@ -7089,7 +7089,7 @@
             <w:noProof/>
             <w:webHidden/>
           </w:rPr>
-          <w:t>40</w:t>
+          <w:t>42</w:t>
         </w:r>
         <w:r>
           <w:rPr>
@@ -7187,7 +7187,7 @@
             <w:noProof/>
             <w:webHidden/>
           </w:rPr>
-          <w:t>40</w:t>
+          <w:t>42</w:t>
         </w:r>
         <w:r>
           <w:rPr>
@@ -7284,7 +7284,7 @@
             <w:noProof/>
             <w:webHidden/>
           </w:rPr>
-          <w:t>41</w:t>
+          <w:t>43</w:t>
         </w:r>
         <w:r>
           <w:rPr>
@@ -7382,7 +7382,7 @@
             <w:noProof/>
             <w:webHidden/>
           </w:rPr>
-          <w:t>41</w:t>
+          <w:t>43</w:t>
         </w:r>
         <w:r>
           <w:rPr>
@@ -7510,7 +7510,7 @@
             <w:noProof/>
             <w:webHidden/>
           </w:rPr>
-          <w:t>42</w:t>
+          <w:t>44</w:t>
         </w:r>
         <w:r>
           <w:rPr>
@@ -7608,7 +7608,7 @@
             <w:noProof/>
             <w:webHidden/>
           </w:rPr>
-          <w:t>42</w:t>
+          <w:t>44</w:t>
         </w:r>
         <w:r>
           <w:rPr>
@@ -7706,7 +7706,7 @@
             <w:noProof/>
             <w:webHidden/>
           </w:rPr>
-          <w:t>42</w:t>
+          <w:t>44</w:t>
         </w:r>
         <w:r>
           <w:rPr>
@@ -11177,7 +11177,7 @@
           <w:lang w:val="sr-Cyrl-RS"/>
         </w:rPr>
       </w:pPr>
-      <w:bookmarkStart w:id="8" w:name="_Toc212124829"/>
+      <w:bookmarkStart w:id="8" w:name="_Toc212128050"/>
       <w:r>
         <w:rPr>
           <w:lang w:val="sr-Cyrl-CS"/>
@@ -13452,7 +13452,7 @@
           <w:lang w:val="sr-Cyrl-RS"/>
         </w:rPr>
       </w:pPr>
-      <w:bookmarkStart w:id="18" w:name="_Toc212124830"/>
+      <w:bookmarkStart w:id="18" w:name="_Toc212128051"/>
       <w:r>
         <w:rPr>
           <w:lang w:val="sr-Cyrl-CS"/>
@@ -26896,7 +26896,7 @@
           <w:lang w:val="sr-Cyrl-RS"/>
         </w:rPr>
       </w:pPr>
-      <w:bookmarkStart w:id="46" w:name="_Toc212124831"/>
+      <w:bookmarkStart w:id="46" w:name="_Toc212128052"/>
       <w:r>
         <w:rPr>
           <w:lang w:val="sr-Cyrl-CS"/>
@@ -27616,7 +27616,7 @@
           <w:lang w:val="sr-Cyrl-RS"/>
         </w:rPr>
       </w:pPr>
-      <w:bookmarkStart w:id="48" w:name="_Toc212124832"/>
+      <w:bookmarkStart w:id="48" w:name="_Toc212128053"/>
       <w:r>
         <w:rPr>
           <w:lang w:val="sr-Cyrl-CS"/>
@@ -28359,10 +28359,10 @@
           <w:lang w:val="sr-Cyrl-RS"/>
         </w:rPr>
         <w:drawing>
-          <wp:inline distT="0" distB="0" distL="0" distR="0" wp14:anchorId="0D7E07DE" wp14:editId="5C1C0A39">
-            <wp:extent cx="2485981" cy="3065780"/>
+          <wp:inline distT="0" distB="0" distL="0" distR="0" wp14:anchorId="50665D87" wp14:editId="0B92FBC9">
+            <wp:extent cx="3192780" cy="3465667"/>
             <wp:effectExtent l="0" t="0" r="0" b="0"/>
-            <wp:docPr id="299027811" name="Picture 6" descr="A diagram of a diagram&#10;&#10;AI-generated content may be incorrect."/>
+            <wp:docPr id="598652243" name="Picture 3" descr="A diagram of a diagram&#10;&#10;AI-generated content may be incorrect."/>
             <wp:cNvGraphicFramePr>
               <a:graphicFrameLocks xmlns:a="http://schemas.openxmlformats.org/drawingml/2006/main" noChangeAspect="1"/>
             </wp:cNvGraphicFramePr>
@@ -28370,7 +28370,7 @@
               <a:graphicData uri="http://schemas.openxmlformats.org/drawingml/2006/picture">
                 <pic:pic xmlns:pic="http://schemas.openxmlformats.org/drawingml/2006/picture">
                   <pic:nvPicPr>
-                    <pic:cNvPr id="299027811" name="Picture 6" descr="A diagram of a diagram&#10;&#10;AI-generated content may be incorrect."/>
+                    <pic:cNvPr id="598652243" name="Picture 3" descr="A diagram of a diagram&#10;&#10;AI-generated content may be incorrect."/>
                     <pic:cNvPicPr/>
                   </pic:nvPicPr>
                   <pic:blipFill>
@@ -28388,7 +28388,7 @@
                   <pic:spPr>
                     <a:xfrm>
                       <a:off x="0" y="0"/>
-                      <a:ext cx="2517496" cy="3104646"/>
+                      <a:ext cx="3217391" cy="3492382"/>
                     </a:xfrm>
                     <a:prstGeom prst="rect">
                       <a:avLst/>
@@ -28408,7 +28408,7 @@
           <w:lang w:val="sr-Cyrl-RS"/>
         </w:rPr>
       </w:pPr>
-      <w:bookmarkStart w:id="49" w:name="_Toc212124833"/>
+      <w:bookmarkStart w:id="49" w:name="_Toc212128054"/>
       <w:r>
         <w:rPr>
           <w:lang w:val="sr-Cyrl-CS"/>
@@ -28746,6 +28746,7 @@
         <w:rPr>
           <w:lang w:val="sr-Cyrl-RS"/>
         </w:rPr>
+        <w:lastRenderedPageBreak/>
         <w:t xml:space="preserve">У овом раду, свака статичка </w:t>
       </w:r>
       <w:r>
@@ -28764,14 +28765,7 @@
         <w:rPr>
           <w:lang w:val="sr-Cyrl-RS"/>
         </w:rPr>
-        <w:t xml:space="preserve"> С друге стране, руте су груписане логички у функције које </w:t>
-      </w:r>
-      <w:r>
-        <w:rPr>
-          <w:lang w:val="sr-Cyrl-RS"/>
-        </w:rPr>
-        <w:lastRenderedPageBreak/>
-        <w:t xml:space="preserve">представљају прикључке (на енглеском </w:t>
+        <w:t xml:space="preserve"> С друге стране, руте су груписане логички у функције које представљају прикључке (на енглеском </w:t>
       </w:r>
       <w:r>
         <w:rPr>
@@ -29235,6 +29229,14 @@
         </w:rPr>
         <w:t xml:space="preserve"> </w:t>
       </w:r>
+    </w:p>
+    <w:p>
+      <w:pPr>
+        <w:pStyle w:val="Osnovnitekst"/>
+        <w:rPr>
+          <w:lang w:val="sr-Cyrl-RS"/>
+        </w:rPr>
+      </w:pPr>
       <w:r>
         <w:rPr>
           <w:lang w:val="sr-Cyrl-RS"/>
@@ -29279,10 +29281,10 @@
           <w:lang w:val="en-US"/>
         </w:rPr>
         <w:drawing>
-          <wp:inline distT="0" distB="0" distL="0" distR="0" wp14:anchorId="0A2071E2" wp14:editId="1E6E0C89">
-            <wp:extent cx="4003963" cy="4232034"/>
+          <wp:inline distT="0" distB="0" distL="0" distR="0" wp14:anchorId="47F777FB" wp14:editId="415F1AC1">
+            <wp:extent cx="3614057" cy="3819922"/>
             <wp:effectExtent l="0" t="0" r="0" b="0"/>
-            <wp:docPr id="2074484173" name="Picture 3" descr="A diagram of a client&#10;&#10;AI-generated content may be incorrect."/>
+            <wp:docPr id="956735530" name="Picture 1" descr="A diagram of a client&#10;&#10;AI-generated content may be incorrect."/>
             <wp:cNvGraphicFramePr>
               <a:graphicFrameLocks xmlns:a="http://schemas.openxmlformats.org/drawingml/2006/main" noChangeAspect="1"/>
             </wp:cNvGraphicFramePr>
@@ -29290,7 +29292,7 @@
               <a:graphicData uri="http://schemas.openxmlformats.org/drawingml/2006/picture">
                 <pic:pic xmlns:pic="http://schemas.openxmlformats.org/drawingml/2006/picture">
                   <pic:nvPicPr>
-                    <pic:cNvPr id="2074484173" name="Picture 3" descr="A diagram of a client&#10;&#10;AI-generated content may be incorrect."/>
+                    <pic:cNvPr id="956735530" name="Picture 1" descr="A diagram of a client&#10;&#10;AI-generated content may be incorrect."/>
                     <pic:cNvPicPr/>
                   </pic:nvPicPr>
                   <pic:blipFill>
@@ -29308,7 +29310,7 @@
                   <pic:spPr>
                     <a:xfrm>
                       <a:off x="0" y="0"/>
-                      <a:ext cx="4050554" cy="4281279"/>
+                      <a:ext cx="3695068" cy="3905548"/>
                     </a:xfrm>
                     <a:prstGeom prst="rect">
                       <a:avLst/>
@@ -29328,7 +29330,7 @@
           <w:lang w:val="en-GB"/>
         </w:rPr>
       </w:pPr>
-      <w:bookmarkStart w:id="52" w:name="_Toc212124834"/>
+      <w:bookmarkStart w:id="52" w:name="_Toc212128055"/>
       <w:r>
         <w:rPr>
           <w:lang w:val="sr-Cyrl-CS"/>
@@ -29396,9 +29398,1739 @@
       <w:pPr>
         <w:pStyle w:val="Osnovnitekst"/>
         <w:rPr>
-          <w:lang w:val="sr-Cyrl-RS"/>
-        </w:rPr>
-      </w:pPr>
+          <w:lang w:val="en-GB"/>
+        </w:rPr>
+      </w:pPr>
+      <w:r>
+        <w:rPr>
+          <w:lang w:val="sr-Cyrl-RS"/>
+        </w:rPr>
+        <w:t>У овом поглављу биће показана организација програмског кода м</w:t>
+      </w:r>
+      <w:r>
+        <w:rPr>
+          <w:lang w:val="sr-Cyrl-RS"/>
+        </w:rPr>
+        <w:t>обилн</w:t>
+      </w:r>
+      <w:r>
+        <w:rPr>
+          <w:lang w:val="sr-Cyrl-RS"/>
+        </w:rPr>
+        <w:t>е</w:t>
+      </w:r>
+      <w:r>
+        <w:rPr>
+          <w:lang w:val="sr-Cyrl-RS"/>
+        </w:rPr>
+        <w:t xml:space="preserve"> апликациј</w:t>
+      </w:r>
+      <w:r>
+        <w:rPr>
+          <w:lang w:val="sr-Cyrl-RS"/>
+        </w:rPr>
+        <w:t>е</w:t>
+      </w:r>
+      <w:r>
+        <w:rPr>
+          <w:lang w:val="en-US"/>
+        </w:rPr>
+        <w:t xml:space="preserve"> </w:t>
+      </w:r>
+      <w:r>
+        <w:rPr>
+          <w:i/>
+          <w:iCs/>
+          <w:lang w:val="en-US"/>
+        </w:rPr>
+        <w:t>BarberBooker</w:t>
+      </w:r>
+      <w:r>
+        <w:rPr>
+          <w:lang w:val="sr-Cyrl-RS"/>
+        </w:rPr>
+        <w:t>.</w:t>
+      </w:r>
+      <w:r>
+        <w:rPr>
+          <w:lang w:val="sr-Cyrl-RS"/>
+        </w:rPr>
+        <w:t xml:space="preserve"> </w:t>
+      </w:r>
+      <w:r>
+        <w:rPr>
+          <w:lang w:val="sr-Cyrl-RS"/>
+        </w:rPr>
+        <w:t>С обзиром да се апликација састоји из клијентског и серверског дела, природно је имплементација урађена кроз два одвојена репозиторијума.</w:t>
+      </w:r>
+      <w:r>
+        <w:rPr>
+          <w:lang w:val="sr-Cyrl-RS"/>
+        </w:rPr>
+        <w:t xml:space="preserve"> Подела репозиторијума у директоријуме логички прати архитектуре</w:t>
+      </w:r>
+      <w:r>
+        <w:rPr>
+          <w:lang w:val="sr-Cyrl-RS"/>
+        </w:rPr>
+        <w:t xml:space="preserve"> изложене у поглављу 4.1.</w:t>
+      </w:r>
+      <w:r>
+        <w:rPr>
+          <w:lang w:val="en-GB"/>
+        </w:rPr>
+        <w:t xml:space="preserve"> [32] [33]</w:t>
+      </w:r>
+    </w:p>
+    <w:p>
+      <w:pPr>
+        <w:pStyle w:val="Osnovnitekst"/>
+        <w:rPr>
+          <w:lang w:val="sr-Cyrl-RS"/>
+        </w:rPr>
+      </w:pPr>
+      <w:r>
+        <w:rPr>
+          <w:lang w:val="sr-Cyrl-RS"/>
+        </w:rPr>
+        <w:t>Прво ће бити објашњена структура клијентске апликације.</w:t>
+      </w:r>
+      <w:r>
+        <w:rPr>
+          <w:lang w:val="sr-Cyrl-RS"/>
+        </w:rPr>
+        <w:t xml:space="preserve"> Корени директоријум </w:t>
+      </w:r>
+      <w:r>
+        <w:rPr>
+          <w:lang w:val="sr-Cyrl-RS"/>
+        </w:rPr>
+        <w:t xml:space="preserve">програмског кода </w:t>
+      </w:r>
+      <w:r>
+        <w:rPr>
+          <w:lang w:val="sr-Cyrl-RS"/>
+        </w:rPr>
+        <w:t>аплика</w:t>
+      </w:r>
+      <w:r>
+        <w:rPr>
+          <w:lang w:val="sr-Cyrl-RS"/>
+        </w:rPr>
+        <w:t>ције</w:t>
+      </w:r>
+      <w:r>
+        <w:rPr>
+          <w:lang w:val="sr-Cyrl-RS"/>
+        </w:rPr>
+        <w:t xml:space="preserve"> је</w:t>
+      </w:r>
+      <w:r>
+        <w:rPr>
+          <w:lang w:val="en-US"/>
+        </w:rPr>
+        <w:t xml:space="preserve"> </w:t>
+      </w:r>
+      <w:r>
+        <w:rPr>
+          <w:i/>
+          <w:iCs/>
+          <w:lang w:val="en-GB"/>
+        </w:rPr>
+        <w:t>BarberBooker/</w:t>
+      </w:r>
+      <w:r>
+        <w:rPr>
+          <w:i/>
+          <w:iCs/>
+          <w:lang w:val="en-US"/>
+        </w:rPr>
+        <w:t>app</w:t>
+      </w:r>
+      <w:r>
+        <w:rPr>
+          <w:i/>
+          <w:iCs/>
+          <w:lang w:val="en-US"/>
+        </w:rPr>
+        <w:t>/</w:t>
+      </w:r>
+      <w:r>
+        <w:rPr>
+          <w:i/>
+          <w:iCs/>
+          <w:lang w:val="en-US"/>
+        </w:rPr>
+        <w:t>sr</w:t>
+      </w:r>
+      <w:r>
+        <w:rPr>
+          <w:i/>
+          <w:iCs/>
+          <w:lang w:val="en-US"/>
+        </w:rPr>
+        <w:t>c/</w:t>
+      </w:r>
+      <w:r>
+        <w:rPr>
+          <w:i/>
+          <w:iCs/>
+          <w:lang w:val="en-US"/>
+        </w:rPr>
+        <w:t>main</w:t>
+      </w:r>
+      <w:r>
+        <w:rPr>
+          <w:i/>
+          <w:iCs/>
+          <w:lang w:val="en-US"/>
+        </w:rPr>
+        <w:t>/</w:t>
+      </w:r>
+      <w:r>
+        <w:rPr>
+          <w:i/>
+          <w:iCs/>
+          <w:lang w:val="en-US"/>
+        </w:rPr>
+        <w:t>jav</w:t>
+      </w:r>
+      <w:r>
+        <w:rPr>
+          <w:i/>
+          <w:iCs/>
+          <w:lang w:val="en-US"/>
+        </w:rPr>
+        <w:t>a/</w:t>
+      </w:r>
+      <w:r>
+        <w:rPr>
+          <w:i/>
+          <w:iCs/>
+          <w:lang w:val="en-US"/>
+        </w:rPr>
+        <w:t>rs</w:t>
+      </w:r>
+      <w:r>
+        <w:rPr>
+          <w:i/>
+          <w:iCs/>
+          <w:lang w:val="en-US"/>
+        </w:rPr>
+        <w:t>/</w:t>
+      </w:r>
+      <w:r>
+        <w:rPr>
+          <w:i/>
+          <w:iCs/>
+          <w:lang w:val="en-US"/>
+        </w:rPr>
+        <w:t>ac</w:t>
+      </w:r>
+      <w:r>
+        <w:rPr>
+          <w:i/>
+          <w:iCs/>
+          <w:lang w:val="en-US"/>
+        </w:rPr>
+        <w:t>/</w:t>
+      </w:r>
+      <w:r>
+        <w:rPr>
+          <w:i/>
+          <w:iCs/>
+          <w:lang w:val="en-US"/>
+        </w:rPr>
+        <w:t>bg</w:t>
+      </w:r>
+      <w:r>
+        <w:rPr>
+          <w:i/>
+          <w:iCs/>
+          <w:lang w:val="en-US"/>
+        </w:rPr>
+        <w:t>/</w:t>
+      </w:r>
+      <w:r>
+        <w:rPr>
+          <w:i/>
+          <w:iCs/>
+          <w:lang w:val="en-US"/>
+        </w:rPr>
+        <w:t>etf</w:t>
+      </w:r>
+      <w:r>
+        <w:rPr>
+          <w:i/>
+          <w:iCs/>
+          <w:lang w:val="en-US"/>
+        </w:rPr>
+        <w:t>/</w:t>
+      </w:r>
+      <w:r>
+        <w:rPr>
+          <w:i/>
+          <w:iCs/>
+          <w:lang w:val="en-US"/>
+        </w:rPr>
+        <w:t>barberbooke</w:t>
+      </w:r>
+      <w:r>
+        <w:rPr>
+          <w:i/>
+          <w:iCs/>
+          <w:lang w:val="en-GB"/>
+        </w:rPr>
+        <w:t>r</w:t>
+      </w:r>
+      <w:r>
+        <w:rPr>
+          <w:lang w:val="sr-Cyrl-RS"/>
+        </w:rPr>
+        <w:t>.</w:t>
+      </w:r>
+      <w:r>
+        <w:rPr>
+          <w:lang w:val="en-GB"/>
+        </w:rPr>
+        <w:t xml:space="preserve"> </w:t>
+      </w:r>
+      <w:r>
+        <w:rPr>
+          <w:lang w:val="sr-Cyrl-RS"/>
+        </w:rPr>
+        <w:t xml:space="preserve">Овај директоријум је даље подељен </w:t>
+      </w:r>
+      <w:r>
+        <w:rPr>
+          <w:lang w:val="sr-Cyrl-RS"/>
+        </w:rPr>
+        <w:t>на</w:t>
+      </w:r>
+      <w:r>
+        <w:rPr>
+          <w:lang w:val="sr-Cyrl-RS"/>
+        </w:rPr>
+        <w:t xml:space="preserve"> директоријуме </w:t>
+      </w:r>
+      <w:r>
+        <w:rPr>
+          <w:i/>
+          <w:iCs/>
+          <w:lang w:val="en-GB"/>
+        </w:rPr>
+        <w:t>data</w:t>
+      </w:r>
+      <w:r>
+        <w:rPr>
+          <w:lang w:val="en-GB"/>
+        </w:rPr>
+        <w:t xml:space="preserve">, </w:t>
+      </w:r>
+      <w:r>
+        <w:rPr>
+          <w:i/>
+          <w:iCs/>
+          <w:lang w:val="en-GB"/>
+        </w:rPr>
+        <w:t>hilt</w:t>
+      </w:r>
+      <w:r>
+        <w:rPr>
+          <w:lang w:val="en-GB"/>
+        </w:rPr>
+        <w:t xml:space="preserve">, </w:t>
+      </w:r>
+      <w:r>
+        <w:rPr>
+          <w:i/>
+          <w:iCs/>
+          <w:lang w:val="en-GB"/>
+        </w:rPr>
+        <w:t>ui</w:t>
+      </w:r>
+      <w:r>
+        <w:rPr>
+          <w:lang w:val="en-GB"/>
+        </w:rPr>
+        <w:t xml:space="preserve"> </w:t>
+      </w:r>
+      <w:r>
+        <w:rPr>
+          <w:lang w:val="sr-Cyrl-RS"/>
+        </w:rPr>
+        <w:t xml:space="preserve">и </w:t>
+      </w:r>
+      <w:r>
+        <w:rPr>
+          <w:i/>
+          <w:iCs/>
+          <w:lang w:val="en-GB"/>
+        </w:rPr>
+        <w:t>utils</w:t>
+      </w:r>
+      <w:r>
+        <w:rPr>
+          <w:lang w:val="en-GB"/>
+        </w:rPr>
+        <w:t>.</w:t>
+      </w:r>
+      <w:r>
+        <w:rPr>
+          <w:lang w:val="sr-Cyrl-RS"/>
+        </w:rPr>
+        <w:t xml:space="preserve"> Фолдер </w:t>
+      </w:r>
+      <w:r>
+        <w:rPr>
+          <w:i/>
+          <w:iCs/>
+          <w:lang w:val="en-GB"/>
+        </w:rPr>
+        <w:t>data</w:t>
+      </w:r>
+      <w:r>
+        <w:rPr>
+          <w:lang w:val="en-GB"/>
+        </w:rPr>
+        <w:t xml:space="preserve"> </w:t>
+      </w:r>
+      <w:r>
+        <w:rPr>
+          <w:lang w:val="sr-Cyrl-RS"/>
+        </w:rPr>
+        <w:t xml:space="preserve">енкапсулира код који представља слој података клијентске апликације, док фолдер </w:t>
+      </w:r>
+      <w:r>
+        <w:rPr>
+          <w:i/>
+          <w:iCs/>
+          <w:lang w:val="en-US"/>
+        </w:rPr>
+        <w:t>ui</w:t>
+      </w:r>
+      <w:r>
+        <w:rPr>
+          <w:lang w:val="sr-Cyrl-RS"/>
+        </w:rPr>
+        <w:t xml:space="preserve"> садржи код који се односи на слој корисничког интерфејса.</w:t>
+      </w:r>
+      <w:r>
+        <w:rPr>
+          <w:lang w:val="sr-Cyrl-RS"/>
+        </w:rPr>
+        <w:t xml:space="preserve"> У</w:t>
+      </w:r>
+      <w:r>
+        <w:rPr>
+          <w:lang w:val="sr-Cyrl-RS"/>
+        </w:rPr>
+        <w:t xml:space="preserve"> </w:t>
+      </w:r>
+      <w:r>
+        <w:rPr>
+          <w:i/>
+          <w:iCs/>
+          <w:lang w:val="en-GB"/>
+        </w:rPr>
+        <w:t>hilt</w:t>
+      </w:r>
+      <w:r>
+        <w:rPr>
+          <w:lang w:val="sr-Cyrl-RS"/>
+        </w:rPr>
+        <w:t xml:space="preserve"> директоријуму су дефинисан</w:t>
+      </w:r>
+      <w:r>
+        <w:rPr>
+          <w:lang w:val="sr-Cyrl-RS"/>
+        </w:rPr>
+        <w:t xml:space="preserve">е </w:t>
+      </w:r>
+      <w:r>
+        <w:rPr>
+          <w:lang w:val="sr-Cyrl-RS"/>
+        </w:rPr>
+        <w:t>статичке класе</w:t>
+      </w:r>
+      <w:r>
+        <w:rPr>
+          <w:lang w:val="sr-Cyrl-RS"/>
+        </w:rPr>
+        <w:t xml:space="preserve"> које обезбеђују </w:t>
+      </w:r>
+      <w:r>
+        <w:rPr>
+          <w:lang w:val="sr-Cyrl-RS"/>
+        </w:rPr>
+        <w:t>аутоматско инстанцирање објеката одговарајућих класа, односно</w:t>
+      </w:r>
+      <w:r>
+        <w:rPr>
+          <w:lang w:val="sr-Cyrl-RS"/>
+        </w:rPr>
+        <w:t xml:space="preserve"> </w:t>
+      </w:r>
+      <w:r>
+        <w:rPr>
+          <w:i/>
+          <w:iCs/>
+          <w:lang w:val="en-US"/>
+        </w:rPr>
+        <w:t>dependency injection</w:t>
+      </w:r>
+      <w:r>
+        <w:rPr>
+          <w:lang w:val="sr-Cyrl-RS"/>
+        </w:rPr>
+        <w:t>.</w:t>
+      </w:r>
+      <w:r>
+        <w:rPr>
+          <w:lang w:val="sr-Cyrl-RS"/>
+        </w:rPr>
+        <w:t xml:space="preserve"> У фолдеру </w:t>
+      </w:r>
+      <w:r>
+        <w:rPr>
+          <w:i/>
+          <w:iCs/>
+          <w:lang w:val="en-GB"/>
+        </w:rPr>
+        <w:t>utils</w:t>
+      </w:r>
+      <w:r>
+        <w:rPr>
+          <w:lang w:val="sr-Cyrl-RS"/>
+        </w:rPr>
+        <w:t xml:space="preserve"> се налази подфолдер </w:t>
+      </w:r>
+      <w:r>
+        <w:rPr>
+          <w:i/>
+          <w:iCs/>
+          <w:lang w:val="en-US"/>
+        </w:rPr>
+        <w:t>events</w:t>
+      </w:r>
+      <w:r>
+        <w:rPr>
+          <w:lang w:val="en-US"/>
+        </w:rPr>
+        <w:t xml:space="preserve"> </w:t>
+      </w:r>
+      <w:r>
+        <w:rPr>
+          <w:lang w:val="sr-Cyrl-RS"/>
+        </w:rPr>
+        <w:t xml:space="preserve">у којем је </w:t>
+      </w:r>
+      <w:r>
+        <w:rPr>
+          <w:lang w:val="sr-Cyrl-RS"/>
+        </w:rPr>
+        <w:t xml:space="preserve">дефинисана </w:t>
+      </w:r>
+      <w:r>
+        <w:rPr>
+          <w:lang w:val="sr-Cyrl-RS"/>
+        </w:rPr>
+        <w:t xml:space="preserve">статичка класа </w:t>
+      </w:r>
+      <w:r>
+        <w:rPr>
+          <w:i/>
+          <w:iCs/>
+          <w:lang w:val="sr-Cyrl-RS"/>
+        </w:rPr>
+        <w:t>SessionExpiredEventBus</w:t>
+      </w:r>
+      <w:r>
+        <w:rPr>
+          <w:i/>
+          <w:iCs/>
+          <w:lang w:val="sr-Cyrl-RS"/>
+        </w:rPr>
+        <w:t xml:space="preserve"> </w:t>
+      </w:r>
+      <w:r>
+        <w:rPr>
+          <w:lang w:val="sr-Cyrl-RS"/>
+        </w:rPr>
+        <w:t>која је искоришћена за обавештавање слоја корисничког интерфејса да је пријављеном кориснику истека</w:t>
+      </w:r>
+      <w:r>
+        <w:rPr>
+          <w:lang w:val="sr-Cyrl-RS"/>
+        </w:rPr>
+        <w:t>о</w:t>
+      </w:r>
+      <w:r>
+        <w:rPr>
+          <w:lang w:val="sr-Cyrl-RS"/>
+        </w:rPr>
+        <w:t xml:space="preserve"> </w:t>
+      </w:r>
+      <w:r>
+        <w:rPr>
+          <w:lang w:val="en-GB"/>
+        </w:rPr>
+        <w:t xml:space="preserve">JWT </w:t>
+      </w:r>
+      <w:r>
+        <w:rPr>
+          <w:lang w:val="sr-Cyrl-RS"/>
+        </w:rPr>
+        <w:t xml:space="preserve">токен освежења, </w:t>
+      </w:r>
+      <w:r>
+        <w:rPr>
+          <w:lang w:val="sr-Cyrl-RS"/>
+        </w:rPr>
+        <w:t xml:space="preserve">због чега ће </w:t>
+      </w:r>
+      <w:r>
+        <w:rPr>
+          <w:lang w:val="sr-Cyrl-RS"/>
+        </w:rPr>
+        <w:t>он тада бити аутоматски одјављен из апликације.</w:t>
+      </w:r>
+    </w:p>
+    <w:p>
+      <w:pPr>
+        <w:pStyle w:val="Osnovnitekst"/>
+        <w:rPr>
+          <w:lang w:val="sr-Cyrl-RS"/>
+        </w:rPr>
+      </w:pPr>
+      <w:r>
+        <w:rPr>
+          <w:lang w:val="sr-Cyrl-RS"/>
+        </w:rPr>
+        <w:t xml:space="preserve">Директоријум </w:t>
+      </w:r>
+      <w:r>
+        <w:rPr>
+          <w:i/>
+          <w:iCs/>
+          <w:lang w:val="en-GB"/>
+        </w:rPr>
+        <w:t>data</w:t>
+      </w:r>
+      <w:r>
+        <w:rPr>
+          <w:lang w:val="en-GB"/>
+        </w:rPr>
+        <w:t xml:space="preserve"> </w:t>
+      </w:r>
+      <w:r>
+        <w:rPr>
+          <w:lang w:val="sr-Cyrl-RS"/>
+        </w:rPr>
+        <w:t xml:space="preserve">садржи подфолдер </w:t>
+      </w:r>
+      <w:r>
+        <w:rPr>
+          <w:i/>
+          <w:iCs/>
+          <w:lang w:val="en-GB"/>
+        </w:rPr>
+        <w:t>retrofit</w:t>
+      </w:r>
+      <w:r>
+        <w:rPr>
+          <w:lang w:val="en-GB"/>
+        </w:rPr>
+        <w:t xml:space="preserve"> </w:t>
+      </w:r>
+      <w:r>
+        <w:rPr>
+          <w:lang w:val="sr-Cyrl-RS"/>
+        </w:rPr>
+        <w:t xml:space="preserve">који је подељен у директоријуме </w:t>
+      </w:r>
+      <w:r>
+        <w:rPr>
+          <w:i/>
+          <w:iCs/>
+          <w:lang w:val="en-GB"/>
+        </w:rPr>
+        <w:t>apis</w:t>
+      </w:r>
+      <w:r>
+        <w:rPr>
+          <w:lang w:val="en-GB"/>
+        </w:rPr>
+        <w:t xml:space="preserve">, </w:t>
+      </w:r>
+      <w:r>
+        <w:rPr>
+          <w:i/>
+          <w:iCs/>
+          <w:lang w:val="en-GB"/>
+        </w:rPr>
+        <w:t>repositories</w:t>
+      </w:r>
+      <w:r>
+        <w:rPr>
+          <w:lang w:val="en-GB"/>
+        </w:rPr>
+        <w:t xml:space="preserve">, </w:t>
+      </w:r>
+      <w:r>
+        <w:rPr>
+          <w:i/>
+          <w:iCs/>
+          <w:lang w:val="en-GB"/>
+        </w:rPr>
+        <w:t>entities</w:t>
+      </w:r>
+      <w:r>
+        <w:rPr>
+          <w:lang w:val="en-GB"/>
+        </w:rPr>
+        <w:t xml:space="preserve"> </w:t>
+      </w:r>
+      <w:r>
+        <w:rPr>
+          <w:lang w:val="sr-Cyrl-RS"/>
+        </w:rPr>
+        <w:t>и</w:t>
+      </w:r>
+      <w:r>
+        <w:rPr>
+          <w:lang w:val="sr-Cyrl-RS"/>
+        </w:rPr>
+        <w:t xml:space="preserve"> </w:t>
+      </w:r>
+      <w:r>
+        <w:rPr>
+          <w:i/>
+          <w:iCs/>
+          <w:lang w:val="en-GB"/>
+        </w:rPr>
+        <w:t>utils</w:t>
+      </w:r>
+      <w:r>
+        <w:rPr>
+          <w:lang w:val="en-GB"/>
+        </w:rPr>
+        <w:t>.</w:t>
+      </w:r>
+      <w:r>
+        <w:rPr>
+          <w:lang w:val="sr-Cyrl-RS"/>
+        </w:rPr>
+        <w:t xml:space="preserve"> У </w:t>
+      </w:r>
+      <w:r>
+        <w:rPr>
+          <w:i/>
+          <w:iCs/>
+          <w:lang w:val="en-GB"/>
+        </w:rPr>
+        <w:t>apis</w:t>
+      </w:r>
+      <w:r>
+        <w:rPr>
+          <w:lang w:val="en-GB"/>
+        </w:rPr>
+        <w:t xml:space="preserve"> </w:t>
+      </w:r>
+      <w:r>
+        <w:rPr>
+          <w:lang w:val="sr-Cyrl-RS"/>
+        </w:rPr>
+        <w:t>директоријуму</w:t>
+      </w:r>
+      <w:r>
+        <w:rPr>
+          <w:lang w:val="sr-Cyrl-RS"/>
+        </w:rPr>
+        <w:t xml:space="preserve"> написани</w:t>
+      </w:r>
+      <w:r>
+        <w:rPr>
+          <w:lang w:val="sr-Cyrl-RS"/>
+        </w:rPr>
+        <w:t xml:space="preserve"> су интерфејси </w:t>
+      </w:r>
+      <w:r>
+        <w:rPr>
+          <w:lang w:val="sr-Cyrl-RS"/>
+        </w:rPr>
+        <w:t xml:space="preserve">помоћу којих се дефинише </w:t>
+      </w:r>
+      <w:r>
+        <w:rPr>
+          <w:lang w:val="en-US"/>
+        </w:rPr>
+        <w:t xml:space="preserve">REST API </w:t>
+      </w:r>
+      <w:r>
+        <w:rPr>
+          <w:lang w:val="sr-Cyrl-RS"/>
+        </w:rPr>
+        <w:t xml:space="preserve">клијентске апликације. </w:t>
+      </w:r>
+      <w:r>
+        <w:rPr>
+          <w:lang w:val="sr-Cyrl-RS"/>
+        </w:rPr>
+        <w:t>Н</w:t>
+      </w:r>
+      <w:r>
+        <w:rPr>
+          <w:lang w:val="sr-Cyrl-RS"/>
+        </w:rPr>
+        <w:t xml:space="preserve">а основу </w:t>
+      </w:r>
+      <w:r>
+        <w:rPr>
+          <w:lang w:val="sr-Cyrl-RS"/>
+        </w:rPr>
+        <w:t>ових интерфејса</w:t>
+      </w:r>
+      <w:r>
+        <w:rPr>
+          <w:lang w:val="sr-Cyrl-RS"/>
+        </w:rPr>
+        <w:t xml:space="preserve"> се кроз </w:t>
+      </w:r>
+      <w:r>
+        <w:rPr>
+          <w:i/>
+          <w:iCs/>
+          <w:lang w:val="en-US"/>
+        </w:rPr>
+        <w:t>dependency injection</w:t>
+      </w:r>
+      <w:r>
+        <w:rPr>
+          <w:lang w:val="en-US"/>
+        </w:rPr>
+        <w:t xml:space="preserve"> </w:t>
+      </w:r>
+      <w:r>
+        <w:rPr>
+          <w:lang w:val="sr-Cyrl-RS"/>
+        </w:rPr>
+        <w:t>одговарајући</w:t>
+      </w:r>
+      <w:r>
+        <w:rPr>
+          <w:lang w:val="sr-Cyrl-RS"/>
+        </w:rPr>
+        <w:t xml:space="preserve"> објекти</w:t>
+      </w:r>
+      <w:r>
+        <w:rPr>
+          <w:lang w:val="sr-Cyrl-RS"/>
+        </w:rPr>
+        <w:t xml:space="preserve"> </w:t>
+      </w:r>
+      <w:r>
+        <w:rPr>
+          <w:lang w:val="sr-Cyrl-RS"/>
+        </w:rPr>
+        <w:t>аутоматски прослеђују</w:t>
+      </w:r>
+      <w:r>
+        <w:rPr>
+          <w:lang w:val="sr-Cyrl-RS"/>
+        </w:rPr>
+        <w:t xml:space="preserve"> класама репозиторијума</w:t>
+      </w:r>
+      <w:r>
+        <w:rPr>
+          <w:lang w:val="sr-Cyrl-RS"/>
+        </w:rPr>
+        <w:t>.</w:t>
+      </w:r>
+      <w:r>
+        <w:rPr>
+          <w:lang w:val="sr-Cyrl-RS"/>
+        </w:rPr>
+        <w:t xml:space="preserve"> Управо у фолдеру</w:t>
+      </w:r>
+      <w:r>
+        <w:rPr>
+          <w:lang w:val="sr-Cyrl-RS"/>
+        </w:rPr>
+        <w:t xml:space="preserve"> </w:t>
+      </w:r>
+      <w:r>
+        <w:rPr>
+          <w:i/>
+          <w:iCs/>
+          <w:lang w:val="en-GB"/>
+        </w:rPr>
+        <w:t>repositories</w:t>
+      </w:r>
+      <w:r>
+        <w:rPr>
+          <w:lang w:val="sr-Cyrl-RS"/>
+        </w:rPr>
+        <w:t xml:space="preserve"> су дефнисане све класе репозиторијума преко којих класе чувара стања, односно </w:t>
+      </w:r>
+      <w:r>
+        <w:rPr>
+          <w:i/>
+          <w:iCs/>
+          <w:lang w:val="en-GB"/>
+        </w:rPr>
+        <w:t>ViewModel</w:t>
+      </w:r>
+      <w:r>
+        <w:rPr>
+          <w:lang w:val="en-GB"/>
+        </w:rPr>
+        <w:t xml:space="preserve"> </w:t>
+      </w:r>
+      <w:r>
+        <w:rPr>
+          <w:lang w:val="sr-Cyrl-RS"/>
+        </w:rPr>
+        <w:t>класе</w:t>
+      </w:r>
+      <w:r>
+        <w:rPr>
+          <w:lang w:val="sr-Cyrl-RS"/>
+        </w:rPr>
+        <w:t>,</w:t>
+      </w:r>
+      <w:r>
+        <w:rPr>
+          <w:lang w:val="sr-Cyrl-RS"/>
+        </w:rPr>
+        <w:t xml:space="preserve"> траже одговарајуће ресурсе од серверске апликације преко мреже.</w:t>
+      </w:r>
+      <w:r>
+        <w:rPr>
+          <w:lang w:val="sr-Cyrl-RS"/>
+        </w:rPr>
+        <w:t xml:space="preserve"> Фолдер </w:t>
+      </w:r>
+      <w:r>
+        <w:rPr>
+          <w:i/>
+          <w:iCs/>
+          <w:lang w:val="en-GB"/>
+        </w:rPr>
+        <w:t>entities</w:t>
+      </w:r>
+      <w:r>
+        <w:rPr>
+          <w:lang w:val="en-GB"/>
+        </w:rPr>
+        <w:t xml:space="preserve"> </w:t>
+      </w:r>
+      <w:r>
+        <w:rPr>
+          <w:lang w:val="sr-Cyrl-RS"/>
+        </w:rPr>
+        <w:t xml:space="preserve">је даље подељен на фолдере </w:t>
+      </w:r>
+      <w:r>
+        <w:rPr>
+          <w:i/>
+          <w:iCs/>
+          <w:lang w:val="en-GB"/>
+        </w:rPr>
+        <w:t>structures</w:t>
+      </w:r>
+      <w:r>
+        <w:rPr>
+          <w:lang w:val="en-GB"/>
+        </w:rPr>
+        <w:t xml:space="preserve"> </w:t>
+      </w:r>
+      <w:r>
+        <w:rPr>
+          <w:lang w:val="sr-Cyrl-RS"/>
+        </w:rPr>
+        <w:t xml:space="preserve">и </w:t>
+      </w:r>
+      <w:r>
+        <w:rPr>
+          <w:i/>
+          <w:iCs/>
+          <w:lang w:val="en-US"/>
+        </w:rPr>
+        <w:t>tables</w:t>
+      </w:r>
+      <w:r>
+        <w:rPr>
+          <w:lang w:val="en-US"/>
+        </w:rPr>
+        <w:t xml:space="preserve">. </w:t>
+      </w:r>
+      <w:r>
+        <w:rPr>
+          <w:lang w:val="sr-Cyrl-RS"/>
+        </w:rPr>
+        <w:t xml:space="preserve">У фолдеру </w:t>
+      </w:r>
+      <w:r>
+        <w:rPr>
+          <w:i/>
+          <w:iCs/>
+          <w:lang w:val="en-GB"/>
+        </w:rPr>
+        <w:t>structures</w:t>
+      </w:r>
+      <w:r>
+        <w:rPr>
+          <w:i/>
+          <w:iCs/>
+          <w:lang w:val="sr-Cyrl-RS"/>
+        </w:rPr>
+        <w:t xml:space="preserve"> </w:t>
+      </w:r>
+      <w:r>
+        <w:rPr>
+          <w:lang w:val="sr-Cyrl-RS"/>
+        </w:rPr>
+        <w:t xml:space="preserve">се налазе класе које се користе као тела </w:t>
+      </w:r>
+      <w:r>
+        <w:rPr>
+          <w:lang w:val="en-GB"/>
+        </w:rPr>
+        <w:t>HTTP</w:t>
+      </w:r>
+      <w:r>
+        <w:rPr>
+          <w:lang w:val="sr-Cyrl-RS"/>
+        </w:rPr>
+        <w:t xml:space="preserve"> захтева које клијент шаље серверу, али и као тела </w:t>
+      </w:r>
+      <w:r>
+        <w:rPr>
+          <w:lang w:val="en-GB"/>
+        </w:rPr>
+        <w:t>HTTP</w:t>
+      </w:r>
+      <w:r>
+        <w:rPr>
+          <w:lang w:val="sr-Cyrl-RS"/>
+        </w:rPr>
+        <w:t xml:space="preserve"> одговора које сервер шаље клијенту.</w:t>
+      </w:r>
+      <w:r>
+        <w:rPr>
+          <w:lang w:val="sr-Cyrl-RS"/>
+        </w:rPr>
+        <w:t xml:space="preserve"> Објекти ових класа се аутоматски серијализују у </w:t>
+      </w:r>
+      <w:r>
+        <w:rPr>
+          <w:lang w:val="en-GB"/>
+        </w:rPr>
+        <w:t>JSON</w:t>
+      </w:r>
+      <w:r>
+        <w:rPr>
+          <w:lang w:val="sr-Cyrl-RS"/>
+        </w:rPr>
+        <w:t xml:space="preserve"> формат при слању, а такође се и аутоматски врши десеријализација из </w:t>
+      </w:r>
+      <w:r>
+        <w:rPr>
+          <w:lang w:val="en-US"/>
+        </w:rPr>
+        <w:t xml:space="preserve">JSON </w:t>
+      </w:r>
+      <w:r>
+        <w:rPr>
+          <w:lang w:val="sr-Cyrl-RS"/>
+        </w:rPr>
+        <w:t>формата у оригинални објекат при пријему.</w:t>
+      </w:r>
+      <w:r>
+        <w:rPr>
+          <w:lang w:val="sr-Cyrl-RS"/>
+        </w:rPr>
+        <w:t xml:space="preserve"> У фолдеру </w:t>
+      </w:r>
+      <w:r>
+        <w:rPr>
+          <w:i/>
+          <w:iCs/>
+          <w:lang w:val="en-US"/>
+        </w:rPr>
+        <w:t>tables</w:t>
+      </w:r>
+      <w:r>
+        <w:rPr>
+          <w:lang w:val="en-US"/>
+        </w:rPr>
+        <w:t xml:space="preserve"> su </w:t>
+      </w:r>
+      <w:r>
+        <w:rPr>
+          <w:lang w:val="sr-Cyrl-RS"/>
+        </w:rPr>
+        <w:t>дефинисане класе које се односе на табеле у бази података. Помоћу њих се размењују објекти који садрже све информације као и један ред табеле у бази.</w:t>
+      </w:r>
+      <w:r>
+        <w:rPr>
+          <w:lang w:val="sr-Cyrl-RS"/>
+        </w:rPr>
+        <w:t xml:space="preserve"> Фолдер </w:t>
+      </w:r>
+      <w:r>
+        <w:rPr>
+          <w:i/>
+          <w:iCs/>
+          <w:lang w:val="en-GB"/>
+        </w:rPr>
+        <w:t>utils</w:t>
+      </w:r>
+      <w:r>
+        <w:rPr>
+          <w:lang w:val="sr-Cyrl-RS"/>
+        </w:rPr>
+        <w:t xml:space="preserve"> </w:t>
+      </w:r>
+      <w:r>
+        <w:rPr>
+          <w:lang w:val="sr-Cyrl-RS"/>
+        </w:rPr>
+        <w:t xml:space="preserve">је подељен на директоријуме </w:t>
+      </w:r>
+      <w:r>
+        <w:rPr>
+          <w:i/>
+          <w:iCs/>
+          <w:lang w:val="en-US"/>
+        </w:rPr>
+        <w:t>authenticators</w:t>
+      </w:r>
+      <w:r>
+        <w:rPr>
+          <w:lang w:val="en-US"/>
+        </w:rPr>
+        <w:t xml:space="preserve"> </w:t>
+      </w:r>
+      <w:r>
+        <w:rPr>
+          <w:lang w:val="sr-Cyrl-RS"/>
+        </w:rPr>
+        <w:t xml:space="preserve">и </w:t>
+      </w:r>
+      <w:r>
+        <w:rPr>
+          <w:i/>
+          <w:iCs/>
+          <w:lang w:val="en-US"/>
+        </w:rPr>
+        <w:t>interceptors</w:t>
+      </w:r>
+      <w:r>
+        <w:rPr>
+          <w:lang w:val="en-US"/>
+        </w:rPr>
+        <w:t xml:space="preserve">. </w:t>
+      </w:r>
+      <w:r>
+        <w:rPr>
+          <w:lang w:val="sr-Cyrl-RS"/>
+        </w:rPr>
+        <w:t xml:space="preserve">У фолдеру </w:t>
+      </w:r>
+      <w:r>
+        <w:rPr>
+          <w:i/>
+          <w:iCs/>
+          <w:lang w:val="en-US"/>
+        </w:rPr>
+        <w:t>authenticators</w:t>
+      </w:r>
+      <w:r>
+        <w:rPr>
+          <w:lang w:val="en-US"/>
+        </w:rPr>
+        <w:t xml:space="preserve"> </w:t>
+      </w:r>
+      <w:r>
+        <w:rPr>
+          <w:lang w:val="sr-Cyrl-RS"/>
+        </w:rPr>
+        <w:t>се налази класа која обезбеђује да се у случају неуспешне аутентикације корисника на основу његовог приступног токена пошаље захтев серверу за новим приступним токеном користећи његов токен освежења.</w:t>
+      </w:r>
+      <w:r>
+        <w:rPr>
+          <w:lang w:val="sr-Cyrl-RS"/>
+        </w:rPr>
+        <w:t xml:space="preserve"> У фолдеру </w:t>
+      </w:r>
+      <w:r>
+        <w:rPr>
+          <w:i/>
+          <w:iCs/>
+          <w:lang w:val="en-US"/>
+        </w:rPr>
+        <w:t>interceptors</w:t>
+      </w:r>
+      <w:r>
+        <w:rPr>
+          <w:i/>
+          <w:iCs/>
+          <w:lang w:val="sr-Cyrl-RS"/>
+        </w:rPr>
+        <w:t xml:space="preserve"> </w:t>
+      </w:r>
+      <w:r>
+        <w:rPr>
+          <w:lang w:val="sr-Cyrl-RS"/>
+        </w:rPr>
+        <w:t xml:space="preserve">се налазе класе које обезбеђују пресретање </w:t>
+      </w:r>
+      <w:r>
+        <w:rPr>
+          <w:lang w:val="en-US"/>
+        </w:rPr>
+        <w:t xml:space="preserve">HTTP </w:t>
+      </w:r>
+      <w:r>
+        <w:rPr>
+          <w:lang w:val="sr-Cyrl-RS"/>
+        </w:rPr>
+        <w:t xml:space="preserve">захтева које клијент шаље серверу. Класа </w:t>
+      </w:r>
+      <w:r>
+        <w:rPr>
+          <w:i/>
+          <w:iCs/>
+          <w:lang w:val="sr-Cyrl-RS"/>
+        </w:rPr>
+        <w:t>LoggingInterceptor</w:t>
+      </w:r>
+      <w:r>
+        <w:rPr>
+          <w:lang w:val="sr-Cyrl-RS"/>
+        </w:rPr>
+        <w:t xml:space="preserve"> </w:t>
+      </w:r>
+      <w:r>
+        <w:rPr>
+          <w:lang w:val="sr-Cyrl-RS"/>
+        </w:rPr>
+        <w:t xml:space="preserve">у овом фолдеру обезбеђује да се сви одлазећи </w:t>
+      </w:r>
+      <w:r>
+        <w:rPr>
+          <w:lang w:val="en-US"/>
+        </w:rPr>
+        <w:t xml:space="preserve">HTTP </w:t>
+      </w:r>
+      <w:r>
+        <w:rPr>
+          <w:lang w:val="sr-Cyrl-RS"/>
+        </w:rPr>
+        <w:t>захтеви испишу ради бољег праћења</w:t>
+      </w:r>
+      <w:r>
+        <w:rPr>
+          <w:lang w:val="sr-Cyrl-RS"/>
+        </w:rPr>
+        <w:t xml:space="preserve">. Класа </w:t>
+      </w:r>
+      <w:r>
+        <w:rPr>
+          <w:i/>
+          <w:iCs/>
+          <w:lang w:val="sr-Cyrl-RS"/>
+        </w:rPr>
+        <w:t>SessionExpiredInterceptor</w:t>
+      </w:r>
+      <w:r>
+        <w:rPr>
+          <w:lang w:val="sr-Cyrl-RS"/>
+        </w:rPr>
+        <w:t xml:space="preserve"> обезбеђује да се слој корисничког интерфејса обавести у ситуацији када је кориснику истекао токен освежења јер га тада треба аутоматски одјавити из система.</w:t>
+      </w:r>
+      <w:r>
+        <w:rPr>
+          <w:lang w:val="sr-Cyrl-RS"/>
+        </w:rPr>
+        <w:t xml:space="preserve"> Класа </w:t>
+      </w:r>
+      <w:r>
+        <w:rPr>
+          <w:i/>
+          <w:iCs/>
+          <w:lang w:val="sr-Cyrl-RS"/>
+        </w:rPr>
+        <w:t>JwtAuthenticationInterceptor</w:t>
+      </w:r>
+      <w:r>
+        <w:rPr>
+          <w:lang w:val="sr-Cyrl-RS"/>
+        </w:rPr>
+        <w:t xml:space="preserve"> </w:t>
+      </w:r>
+      <w:r>
+        <w:rPr>
+          <w:lang w:val="sr-Cyrl-RS"/>
+        </w:rPr>
+        <w:t xml:space="preserve">додаје корисников токен приступа у сваки одлазећи </w:t>
+      </w:r>
+      <w:r>
+        <w:rPr>
+          <w:lang w:val="en-GB"/>
+        </w:rPr>
+        <w:t xml:space="preserve">HTTP </w:t>
+      </w:r>
+      <w:r>
+        <w:rPr>
+          <w:lang w:val="sr-Cyrl-RS"/>
+        </w:rPr>
+        <w:t xml:space="preserve">захтев како би сервер могао да спроведе аутентикацију и врати тражене ресурсе </w:t>
+      </w:r>
+      <w:r>
+        <w:rPr>
+          <w:lang w:val="sr-Cyrl-RS"/>
+        </w:rPr>
+        <w:t>уколико је токен валидан.</w:t>
+      </w:r>
+    </w:p>
+    <w:p>
+      <w:pPr>
+        <w:pStyle w:val="Osnovnitekst"/>
+        <w:rPr>
+          <w:lang w:val="sr-Cyrl-RS"/>
+        </w:rPr>
+      </w:pPr>
+      <w:r>
+        <w:rPr>
+          <w:lang w:val="sr-Cyrl-RS"/>
+        </w:rPr>
+        <w:t xml:space="preserve">Директоријум </w:t>
+      </w:r>
+      <w:r>
+        <w:rPr>
+          <w:i/>
+          <w:iCs/>
+          <w:lang w:val="en-GB"/>
+        </w:rPr>
+        <w:t>ui</w:t>
+      </w:r>
+      <w:r>
+        <w:rPr>
+          <w:lang w:val="en-GB"/>
+        </w:rPr>
+        <w:t xml:space="preserve"> </w:t>
+      </w:r>
+      <w:r>
+        <w:rPr>
+          <w:lang w:val="sr-Cyrl-RS"/>
+        </w:rPr>
+        <w:t xml:space="preserve">је подељен на подфолдере </w:t>
+      </w:r>
+      <w:r>
+        <w:rPr>
+          <w:i/>
+          <w:iCs/>
+          <w:lang w:val="en-GB"/>
+        </w:rPr>
+        <w:t>elements</w:t>
+      </w:r>
+      <w:r>
+        <w:rPr>
+          <w:lang w:val="sr-Cyrl-RS"/>
+        </w:rPr>
+        <w:t xml:space="preserve"> и</w:t>
+      </w:r>
+      <w:r>
+        <w:rPr>
+          <w:lang w:val="en-GB"/>
+        </w:rPr>
+        <w:t xml:space="preserve"> </w:t>
+      </w:r>
+      <w:r>
+        <w:rPr>
+          <w:i/>
+          <w:iCs/>
+          <w:lang w:val="en-GB"/>
+        </w:rPr>
+        <w:t>stateholders</w:t>
+      </w:r>
+      <w:r>
+        <w:rPr>
+          <w:lang w:val="sr-Cyrl-RS"/>
+        </w:rPr>
+        <w:t xml:space="preserve">. Фолдер </w:t>
+      </w:r>
+      <w:r>
+        <w:rPr>
+          <w:i/>
+          <w:iCs/>
+          <w:lang w:val="en-GB"/>
+        </w:rPr>
+        <w:t>elements</w:t>
+      </w:r>
+      <w:r>
+        <w:rPr>
+          <w:lang w:val="sr-Cyrl-RS"/>
+        </w:rPr>
+        <w:t xml:space="preserve"> садржи све елементе корисничког интерфејса, док фолдер </w:t>
+      </w:r>
+      <w:r>
+        <w:rPr>
+          <w:i/>
+          <w:iCs/>
+          <w:lang w:val="en-US"/>
+        </w:rPr>
+        <w:t>stateholders</w:t>
+      </w:r>
+      <w:r>
+        <w:rPr>
+          <w:lang w:val="en-US"/>
+        </w:rPr>
+        <w:t xml:space="preserve"> </w:t>
+      </w:r>
+      <w:r>
+        <w:rPr>
+          <w:lang w:val="sr-Cyrl-RS"/>
+        </w:rPr>
+        <w:t xml:space="preserve">садржи све класе чувара стања, односно </w:t>
+      </w:r>
+      <w:r>
+        <w:rPr>
+          <w:i/>
+          <w:iCs/>
+          <w:lang w:val="en-US"/>
+        </w:rPr>
+        <w:t>ViewModel</w:t>
+      </w:r>
+      <w:r>
+        <w:rPr>
+          <w:lang w:val="en-US"/>
+        </w:rPr>
+        <w:t xml:space="preserve"> </w:t>
+      </w:r>
+      <w:r>
+        <w:rPr>
+          <w:lang w:val="sr-Cyrl-RS"/>
+        </w:rPr>
+        <w:t>класе.</w:t>
+      </w:r>
+      <w:r>
+        <w:rPr>
+          <w:lang w:val="sr-Cyrl-RS"/>
+        </w:rPr>
+        <w:t xml:space="preserve"> </w:t>
+      </w:r>
+      <w:r>
+        <w:rPr>
+          <w:lang w:val="sr-Cyrl-RS"/>
+        </w:rPr>
+        <w:t xml:space="preserve">Даље је фолдер </w:t>
+      </w:r>
+      <w:r>
+        <w:rPr>
+          <w:i/>
+          <w:iCs/>
+          <w:lang w:val="en-GB"/>
+        </w:rPr>
+        <w:t>elements</w:t>
+      </w:r>
+      <w:r>
+        <w:rPr>
+          <w:lang w:val="en-GB"/>
+        </w:rPr>
+        <w:t xml:space="preserve"> </w:t>
+      </w:r>
+      <w:r>
+        <w:rPr>
+          <w:lang w:val="sr-Cyrl-RS"/>
+        </w:rPr>
+        <w:t xml:space="preserve">подељен у директоријуме </w:t>
+      </w:r>
+      <w:r>
+        <w:rPr>
+          <w:i/>
+          <w:iCs/>
+          <w:lang w:val="en-GB"/>
+        </w:rPr>
+        <w:t>composables</w:t>
+      </w:r>
+      <w:r>
+        <w:rPr>
+          <w:lang w:val="en-GB"/>
+        </w:rPr>
+        <w:t xml:space="preserve">, </w:t>
+      </w:r>
+      <w:r>
+        <w:rPr>
+          <w:i/>
+          <w:iCs/>
+          <w:lang w:val="en-GB"/>
+        </w:rPr>
+        <w:t>screens</w:t>
+      </w:r>
+      <w:r>
+        <w:rPr>
+          <w:i/>
+          <w:iCs/>
+          <w:lang w:val="en-GB"/>
+        </w:rPr>
+        <w:t xml:space="preserve"> </w:t>
+      </w:r>
+      <w:r>
+        <w:rPr>
+          <w:lang w:val="sr-Cyrl-RS"/>
+        </w:rPr>
+        <w:t>и</w:t>
+      </w:r>
+      <w:r>
+        <w:rPr>
+          <w:lang w:val="en-GB"/>
+        </w:rPr>
+        <w:t xml:space="preserve"> </w:t>
+      </w:r>
+      <w:r>
+        <w:rPr>
+          <w:i/>
+          <w:iCs/>
+          <w:lang w:val="en-GB"/>
+        </w:rPr>
+        <w:t>theme</w:t>
+      </w:r>
+      <w:r>
+        <w:rPr>
+          <w:lang w:val="en-GB"/>
+        </w:rPr>
+        <w:t>.</w:t>
+      </w:r>
+      <w:r>
+        <w:rPr>
+          <w:lang w:val="sr-Cyrl-RS"/>
+        </w:rPr>
+        <w:t xml:space="preserve"> У фолдеру </w:t>
+      </w:r>
+      <w:r>
+        <w:rPr>
+          <w:i/>
+          <w:iCs/>
+          <w:lang w:val="en-GB"/>
+        </w:rPr>
+        <w:t>composables</w:t>
+      </w:r>
+      <w:r>
+        <w:rPr>
+          <w:i/>
+          <w:iCs/>
+          <w:lang w:val="sr-Cyrl-RS"/>
+        </w:rPr>
+        <w:t xml:space="preserve"> </w:t>
+      </w:r>
+      <w:r>
+        <w:rPr>
+          <w:lang w:val="sr-Cyrl-RS"/>
+        </w:rPr>
+        <w:t>се налазе елементи корисничког интерфејса који се користе за приказ делова страница у апликацији.</w:t>
+      </w:r>
+      <w:r>
+        <w:rPr>
+          <w:lang w:val="sr-Cyrl-RS"/>
+        </w:rPr>
+        <w:t xml:space="preserve"> У фолдеру </w:t>
+      </w:r>
+      <w:r>
+        <w:rPr>
+          <w:i/>
+          <w:iCs/>
+          <w:lang w:val="en-GB"/>
+        </w:rPr>
+        <w:t>screens</w:t>
+      </w:r>
+      <w:r>
+        <w:rPr>
+          <w:i/>
+          <w:iCs/>
+          <w:lang w:val="sr-Cyrl-RS"/>
+        </w:rPr>
+        <w:t xml:space="preserve"> </w:t>
+      </w:r>
+      <w:r>
+        <w:rPr>
+          <w:lang w:val="sr-Cyrl-RS"/>
+        </w:rPr>
+        <w:t>се налазе елементи корисничког интерфејса који представљају целокупне странице.</w:t>
+      </w:r>
+      <w:r>
+        <w:rPr>
+          <w:lang w:val="sr-Cyrl-RS"/>
+        </w:rPr>
+        <w:t xml:space="preserve"> У </w:t>
+      </w:r>
+      <w:r>
+        <w:rPr>
+          <w:lang w:val="sr-Cyrl-RS"/>
+        </w:rPr>
+        <w:lastRenderedPageBreak/>
+        <w:t xml:space="preserve">директоријуму </w:t>
+      </w:r>
+      <w:r>
+        <w:rPr>
+          <w:i/>
+          <w:iCs/>
+          <w:lang w:val="en-GB"/>
+        </w:rPr>
+        <w:t>theme</w:t>
+      </w:r>
+      <w:r>
+        <w:rPr>
+          <w:i/>
+          <w:iCs/>
+          <w:lang w:val="sr-Cyrl-RS"/>
+        </w:rPr>
+        <w:t xml:space="preserve"> </w:t>
+      </w:r>
+      <w:r>
+        <w:rPr>
+          <w:lang w:val="sr-Cyrl-RS"/>
+        </w:rPr>
+        <w:t>се налазе помоћне класе које се користе за дефинисање боја и стилова текста.</w:t>
+      </w:r>
+    </w:p>
+    <w:p>
+      <w:pPr>
+        <w:pStyle w:val="Osnovnitekst"/>
+        <w:rPr>
+          <w:lang w:val="en-GB"/>
+        </w:rPr>
+      </w:pPr>
+      <w:r>
+        <w:rPr>
+          <w:lang w:val="sr-Cyrl-RS"/>
+        </w:rPr>
+        <w:t xml:space="preserve">На слици испод се може видети организација програмског кода клијентског дела мобилне апликације </w:t>
+      </w:r>
+      <w:r>
+        <w:rPr>
+          <w:i/>
+          <w:iCs/>
+          <w:lang w:val="en-GB"/>
+        </w:rPr>
+        <w:t>BarberBooker</w:t>
+      </w:r>
+      <w:r>
+        <w:rPr>
+          <w:lang w:val="en-GB"/>
+        </w:rPr>
+        <w:t>:</w:t>
+      </w:r>
+    </w:p>
+    <w:p>
+      <w:pPr>
+        <w:pStyle w:val="SlikeTabele"/>
+        <w:rPr>
+          <w:lang w:val="en-US"/>
+        </w:rPr>
+      </w:pPr>
+      <w:r>
+        <w:rPr>
+          <w:noProof/>
+          <w:lang w:val="en-US"/>
+        </w:rPr>
+        <w:drawing>
+          <wp:inline distT="0" distB="0" distL="0" distR="0" wp14:anchorId="6435528C" wp14:editId="36AC5F01">
+            <wp:extent cx="5351492" cy="7382040"/>
+            <wp:effectExtent l="0" t="0" r="0" b="0"/>
+            <wp:docPr id="221833394" name="Picture 4" descr="A diagram of a company&#10;&#10;AI-generated content may be incorrect."/>
+            <wp:cNvGraphicFramePr>
+              <a:graphicFrameLocks xmlns:a="http://schemas.openxmlformats.org/drawingml/2006/main" noChangeAspect="1"/>
+            </wp:cNvGraphicFramePr>
+            <a:graphic xmlns:a="http://schemas.openxmlformats.org/drawingml/2006/main">
+              <a:graphicData uri="http://schemas.openxmlformats.org/drawingml/2006/picture">
+                <pic:pic xmlns:pic="http://schemas.openxmlformats.org/drawingml/2006/picture">
+                  <pic:nvPicPr>
+                    <pic:cNvPr id="221833394" name="Picture 4" descr="A diagram of a company&#10;&#10;AI-generated content may be incorrect."/>
+                    <pic:cNvPicPr/>
+                  </pic:nvPicPr>
+                  <pic:blipFill>
+                    <a:blip r:embed="rId21">
+                      <a:extLst>
+                        <a:ext uri="{28A0092B-C50C-407E-A947-70E740481C1C}">
+                          <a14:useLocalDpi xmlns:a14="http://schemas.microsoft.com/office/drawing/2010/main" val="0"/>
+                        </a:ext>
+                      </a:extLst>
+                    </a:blip>
+                    <a:stretch>
+                      <a:fillRect/>
+                    </a:stretch>
+                  </pic:blipFill>
+                  <pic:spPr>
+                    <a:xfrm>
+                      <a:off x="0" y="0"/>
+                      <a:ext cx="5362109" cy="7396685"/>
+                    </a:xfrm>
+                    <a:prstGeom prst="rect">
+                      <a:avLst/>
+                    </a:prstGeom>
+                  </pic:spPr>
+                </pic:pic>
+              </a:graphicData>
+            </a:graphic>
+          </wp:inline>
+        </w:drawing>
+      </w:r>
+    </w:p>
+    <w:p>
+      <w:pPr>
+        <w:pStyle w:val="Oznakaslike"/>
+        <w:rPr>
+          <w:lang w:val="en-US"/>
+        </w:rPr>
+      </w:pPr>
+      <w:r>
+        <w:rPr>
+          <w:lang w:val="sr-Cyrl-CS"/>
+        </w:rPr>
+        <w:t xml:space="preserve">Слика </w:t>
+      </w:r>
+      <w:r>
+        <w:rPr>
+          <w:lang w:val="sr-Cyrl-RS"/>
+        </w:rPr>
+        <w:t>4.</w:t>
+      </w:r>
+      <w:r>
+        <w:rPr>
+          <w:lang w:val="en-GB"/>
+        </w:rPr>
+        <w:t>3</w:t>
+      </w:r>
+      <w:r>
+        <w:rPr>
+          <w:lang w:val="sr-Cyrl-RS"/>
+        </w:rPr>
+        <w:t>.1</w:t>
+      </w:r>
+      <w:r>
+        <w:rPr>
+          <w:lang w:val="en-GB"/>
+        </w:rPr>
+        <w:t xml:space="preserve"> </w:t>
+      </w:r>
+      <w:r>
+        <w:rPr>
+          <w:lang w:val="sr-Cyrl-RS"/>
+        </w:rPr>
+        <w:t xml:space="preserve">Организација програмског кода клијентског дела мобилне апликације </w:t>
+      </w:r>
+      <w:r>
+        <w:rPr>
+          <w:i/>
+          <w:iCs/>
+          <w:lang w:val="en-GB"/>
+        </w:rPr>
+        <w:t>BarberBooker</w:t>
+      </w:r>
     </w:p>
     <w:p>
       <w:pPr>
@@ -29412,6 +31144,7 @@
         <w:rPr>
           <w:lang w:val="sr-Cyrl-RS"/>
         </w:rPr>
+        <w:lastRenderedPageBreak/>
         <w:t>Најважнији</w:t>
       </w:r>
       <w:r>
@@ -29979,7 +31712,7 @@
                     <pic:cNvPicPr/>
                   </pic:nvPicPr>
                   <pic:blipFill>
-                    <a:blip r:embed="rId21">
+                    <a:blip r:embed="rId22">
                       <a:extLst>
                         <a:ext uri="{28A0092B-C50C-407E-A947-70E740481C1C}">
                           <a14:useLocalDpi xmlns:a14="http://schemas.microsoft.com/office/drawing/2010/main" val="0"/>
@@ -30013,7 +31746,7 @@
           <w:lang w:val="sr-Cyrl-RS"/>
         </w:rPr>
       </w:pPr>
-      <w:bookmarkStart w:id="66" w:name="_Toc212124835"/>
+      <w:bookmarkStart w:id="66" w:name="_Toc212128056"/>
       <w:r>
         <w:rPr>
           <w:lang w:val="sr-Cyrl-CS"/>
@@ -30661,7 +32394,7 @@
                     <pic:cNvPicPr/>
                   </pic:nvPicPr>
                   <pic:blipFill>
-                    <a:blip r:embed="rId22">
+                    <a:blip r:embed="rId23">
                       <a:extLst>
                         <a:ext uri="{28A0092B-C50C-407E-A947-70E740481C1C}">
                           <a14:useLocalDpi xmlns:a14="http://schemas.microsoft.com/office/drawing/2010/main" val="0"/>
@@ -30695,7 +32428,7 @@
           <w:lang w:val="en-US"/>
         </w:rPr>
       </w:pPr>
-      <w:bookmarkStart w:id="71" w:name="_Toc212124836"/>
+      <w:bookmarkStart w:id="71" w:name="_Toc212128057"/>
       <w:r>
         <w:rPr>
           <w:lang w:val="sr-Cyrl-CS"/>
@@ -31251,7 +32984,7 @@
                     <pic:cNvPicPr/>
                   </pic:nvPicPr>
                   <pic:blipFill>
-                    <a:blip r:embed="rId23">
+                    <a:blip r:embed="rId24">
                       <a:extLst>
                         <a:ext uri="{28A0092B-C50C-407E-A947-70E740481C1C}">
                           <a14:useLocalDpi xmlns:a14="http://schemas.microsoft.com/office/drawing/2010/main" val="0"/>
@@ -31285,7 +33018,7 @@
           <w:lang w:val="en-US"/>
         </w:rPr>
       </w:pPr>
-      <w:bookmarkStart w:id="73" w:name="_Toc212124837"/>
+      <w:bookmarkStart w:id="73" w:name="_Toc212128058"/>
       <w:r>
         <w:rPr>
           <w:lang w:val="sr-Cyrl-CS"/>
@@ -32177,7 +33910,7 @@
         </w:rPr>
         <w:t xml:space="preserve"> </w:t>
       </w:r>
-      <w:hyperlink r:id="rId24" w:history="1">
+      <w:hyperlink r:id="rId25" w:history="1">
         <w:r>
           <w:rPr>
             <w:rStyle w:val="Hyperlink"/>
@@ -32227,7 +33960,7 @@
         </w:rPr>
         <w:t xml:space="preserve"> </w:t>
       </w:r>
-      <w:hyperlink r:id="rId25" w:history="1">
+      <w:hyperlink r:id="rId26" w:history="1">
         <w:r>
           <w:rPr>
             <w:rStyle w:val="Hyperlink"/>
@@ -32301,7 +34034,7 @@
         </w:rPr>
         <w:t xml:space="preserve"> </w:t>
       </w:r>
-      <w:hyperlink r:id="rId26" w:history="1">
+      <w:hyperlink r:id="rId27" w:history="1">
         <w:r>
           <w:rPr>
             <w:rStyle w:val="Hyperlink"/>
@@ -32422,7 +34155,7 @@
         </w:rPr>
         <w:t xml:space="preserve">, </w:t>
       </w:r>
-      <w:hyperlink r:id="rId27" w:history="1">
+      <w:hyperlink r:id="rId28" w:history="1">
         <w:r>
           <w:rPr>
             <w:rStyle w:val="Hyperlink"/>
@@ -32478,7 +34211,7 @@
         </w:rPr>
         <w:t xml:space="preserve"> </w:t>
       </w:r>
-      <w:hyperlink r:id="rId28" w:history="1">
+      <w:hyperlink r:id="rId29" w:history="1">
         <w:r>
           <w:rPr>
             <w:rStyle w:val="Hyperlink"/>
@@ -32536,7 +34269,7 @@
         </w:rPr>
         <w:t xml:space="preserve"> </w:t>
       </w:r>
-      <w:hyperlink r:id="rId29" w:history="1">
+      <w:hyperlink r:id="rId30" w:history="1">
         <w:r>
           <w:rPr>
             <w:rStyle w:val="Hyperlink"/>
@@ -32586,7 +34319,7 @@
         </w:rPr>
         <w:t xml:space="preserve">, </w:t>
       </w:r>
-      <w:hyperlink r:id="rId30" w:history="1">
+      <w:hyperlink r:id="rId31" w:history="1">
         <w:r>
           <w:rPr>
             <w:rStyle w:val="Hyperlink"/>
@@ -32624,7 +34357,7 @@
         </w:rPr>
         <w:t xml:space="preserve">, </w:t>
       </w:r>
-      <w:hyperlink r:id="rId31" w:history="1">
+      <w:hyperlink r:id="rId32" w:history="1">
         <w:r>
           <w:rPr>
             <w:rStyle w:val="Hyperlink"/>
@@ -32672,7 +34405,7 @@
         </w:rPr>
         <w:t xml:space="preserve">, </w:t>
       </w:r>
-      <w:hyperlink r:id="rId32" w:history="1">
+      <w:hyperlink r:id="rId33" w:history="1">
         <w:r>
           <w:rPr>
             <w:rStyle w:val="Hyperlink"/>
@@ -32720,7 +34453,7 @@
         </w:rPr>
         <w:t xml:space="preserve">, </w:t>
       </w:r>
-      <w:hyperlink r:id="rId33" w:history="1">
+      <w:hyperlink r:id="rId34" w:history="1">
         <w:r>
           <w:rPr>
             <w:rStyle w:val="Hyperlink"/>
@@ -32781,7 +34514,7 @@
         </w:rPr>
         <w:t xml:space="preserve">, </w:t>
       </w:r>
-      <w:hyperlink r:id="rId34" w:history="1">
+      <w:hyperlink r:id="rId35" w:history="1">
         <w:r>
           <w:rPr>
             <w:rStyle w:val="Hyperlink"/>
@@ -32842,7 +34575,7 @@
         </w:rPr>
         <w:t xml:space="preserve">, </w:t>
       </w:r>
-      <w:hyperlink r:id="rId35" w:history="1">
+      <w:hyperlink r:id="rId36" w:history="1">
         <w:r>
           <w:rPr>
             <w:rStyle w:val="Hyperlink"/>
@@ -32891,7 +34624,7 @@
         </w:rPr>
         <w:t xml:space="preserve">, </w:t>
       </w:r>
-      <w:hyperlink r:id="rId36" w:history="1">
+      <w:hyperlink r:id="rId37" w:history="1">
         <w:r>
           <w:rPr>
             <w:rStyle w:val="Hyperlink"/>
@@ -32940,7 +34673,7 @@
         </w:rPr>
         <w:t xml:space="preserve">, </w:t>
       </w:r>
-      <w:hyperlink r:id="rId37" w:history="1">
+      <w:hyperlink r:id="rId38" w:history="1">
         <w:r>
           <w:rPr>
             <w:rStyle w:val="Hyperlink"/>
@@ -32989,7 +34722,7 @@
         </w:rPr>
         <w:t xml:space="preserve">, </w:t>
       </w:r>
-      <w:hyperlink r:id="rId38" w:history="1">
+      <w:hyperlink r:id="rId39" w:history="1">
         <w:r>
           <w:rPr>
             <w:rStyle w:val="Hyperlink"/>
@@ -33038,7 +34771,7 @@
         </w:rPr>
         <w:t xml:space="preserve">, </w:t>
       </w:r>
-      <w:hyperlink r:id="rId39" w:history="1">
+      <w:hyperlink r:id="rId40" w:history="1">
         <w:r>
           <w:rPr>
             <w:rStyle w:val="Hyperlink"/>
@@ -33087,7 +34820,7 @@
         </w:rPr>
         <w:t xml:space="preserve">, </w:t>
       </w:r>
-      <w:hyperlink r:id="rId40" w:history="1">
+      <w:hyperlink r:id="rId41" w:history="1">
         <w:r>
           <w:rPr>
             <w:rStyle w:val="Hyperlink"/>
@@ -33136,7 +34869,7 @@
         </w:rPr>
         <w:t xml:space="preserve">, </w:t>
       </w:r>
-      <w:hyperlink r:id="rId41" w:history="1">
+      <w:hyperlink r:id="rId42" w:history="1">
         <w:r>
           <w:rPr>
             <w:rStyle w:val="Hyperlink"/>
@@ -33185,7 +34918,7 @@
         </w:rPr>
         <w:t xml:space="preserve">, </w:t>
       </w:r>
-      <w:hyperlink r:id="rId42" w:history="1">
+      <w:hyperlink r:id="rId43" w:history="1">
         <w:r>
           <w:rPr>
             <w:rStyle w:val="Hyperlink"/>
@@ -33235,7 +34968,7 @@
         </w:rPr>
         <w:t xml:space="preserve">, </w:t>
       </w:r>
-      <w:hyperlink r:id="rId43" w:history="1">
+      <w:hyperlink r:id="rId44" w:history="1">
         <w:r>
           <w:rPr>
             <w:rStyle w:val="Hyperlink"/>
@@ -33298,7 +35031,7 @@
         </w:rPr>
         <w:t xml:space="preserve">, </w:t>
       </w:r>
-      <w:hyperlink r:id="rId44" w:history="1">
+      <w:hyperlink r:id="rId45" w:history="1">
         <w:r>
           <w:rPr>
             <w:rStyle w:val="Hyperlink"/>
@@ -33363,7 +35096,7 @@
         </w:rPr>
         <w:t xml:space="preserve">, </w:t>
       </w:r>
-      <w:hyperlink r:id="rId45" w:history="1">
+      <w:hyperlink r:id="rId46" w:history="1">
         <w:r>
           <w:rPr>
             <w:rStyle w:val="Hyperlink"/>
@@ -33412,7 +35145,7 @@
         </w:rPr>
         <w:t xml:space="preserve">, </w:t>
       </w:r>
-      <w:hyperlink r:id="rId46" w:history="1">
+      <w:hyperlink r:id="rId47" w:history="1">
         <w:r>
           <w:rPr>
             <w:rStyle w:val="Hyperlink"/>
@@ -33461,7 +35194,7 @@
         </w:rPr>
         <w:t xml:space="preserve">, </w:t>
       </w:r>
-      <w:hyperlink r:id="rId47" w:history="1">
+      <w:hyperlink r:id="rId48" w:history="1">
         <w:r>
           <w:rPr>
             <w:rStyle w:val="Hyperlink"/>
@@ -33510,7 +35243,7 @@
         </w:rPr>
         <w:t xml:space="preserve">, </w:t>
       </w:r>
-      <w:hyperlink r:id="rId48" w:history="1">
+      <w:hyperlink r:id="rId49" w:history="1">
         <w:r>
           <w:rPr>
             <w:rStyle w:val="Hyperlink"/>
@@ -33559,7 +35292,7 @@
         </w:rPr>
         <w:t xml:space="preserve">, </w:t>
       </w:r>
-      <w:hyperlink r:id="rId49" w:history="1">
+      <w:hyperlink r:id="rId50" w:history="1">
         <w:r>
           <w:rPr>
             <w:rStyle w:val="Hyperlink"/>
@@ -33608,7 +35341,7 @@
         </w:rPr>
         <w:t xml:space="preserve">, </w:t>
       </w:r>
-      <w:hyperlink r:id="rId50" w:history="1">
+      <w:hyperlink r:id="rId51" w:history="1">
         <w:r>
           <w:rPr>
             <w:rStyle w:val="Hyperlink"/>
@@ -33657,7 +35390,7 @@
         </w:rPr>
         <w:t xml:space="preserve">, </w:t>
       </w:r>
-      <w:hyperlink r:id="rId51" w:history="1">
+      <w:hyperlink r:id="rId52" w:history="1">
         <w:r>
           <w:rPr>
             <w:rStyle w:val="Hyperlink"/>
@@ -33712,7 +35445,7 @@
         </w:rPr>
         <w:t xml:space="preserve">, </w:t>
       </w:r>
-      <w:hyperlink r:id="rId52" w:history="1">
+      <w:hyperlink r:id="rId53" w:history="1">
         <w:r>
           <w:rPr>
             <w:rStyle w:val="Hyperlink"/>
@@ -33761,7 +35494,7 @@
         </w:rPr>
         <w:t xml:space="preserve">, </w:t>
       </w:r>
-      <w:hyperlink r:id="rId53" w:history="1">
+      <w:hyperlink r:id="rId54" w:history="1">
         <w:r>
           <w:rPr>
             <w:rStyle w:val="Hyperlink"/>
@@ -33775,6 +35508,104 @@
           <w:lang w:val="en-US"/>
         </w:rPr>
         <w:t>, 22.10.2025.</w:t>
+      </w:r>
+    </w:p>
+    <w:p>
+      <w:pPr>
+        <w:pStyle w:val="Referenca"/>
+        <w:numPr>
+          <w:ilvl w:val="0"/>
+          <w:numId w:val="0"/>
+        </w:numPr>
+        <w:ind w:left="720" w:hanging="360"/>
+        <w:jc w:val="left"/>
+        <w:rPr>
+          <w:lang w:val="en-US"/>
+        </w:rPr>
+      </w:pPr>
+      <w:r>
+        <w:rPr>
+          <w:lang w:val="en-US"/>
+        </w:rPr>
+        <w:t xml:space="preserve">[32] </w:t>
+      </w:r>
+      <w:r>
+        <w:rPr>
+          <w:i/>
+          <w:iCs/>
+          <w:lang w:val="en-US"/>
+        </w:rPr>
+        <w:t>BarberBooker</w:t>
+      </w:r>
+      <w:r>
+        <w:rPr>
+          <w:lang w:val="en-US"/>
+        </w:rPr>
+        <w:t xml:space="preserve">, </w:t>
+      </w:r>
+      <w:hyperlink r:id="rId55" w:history="1">
+        <w:r>
+          <w:rPr>
+            <w:rStyle w:val="Hyperlink"/>
+            <w:lang w:val="en-US"/>
+          </w:rPr>
+          <w:t>https://github.com/PavleSarenac/BarberBooker</w:t>
+        </w:r>
+      </w:hyperlink>
+      <w:r>
+        <w:rPr>
+          <w:lang w:val="en-US"/>
+        </w:rPr>
+        <w:t>, 23.10.2025.</w:t>
+      </w:r>
+    </w:p>
+    <w:p>
+      <w:pPr>
+        <w:pStyle w:val="Referenca"/>
+        <w:numPr>
+          <w:ilvl w:val="0"/>
+          <w:numId w:val="0"/>
+        </w:numPr>
+        <w:ind w:left="720" w:hanging="360"/>
+        <w:jc w:val="left"/>
+        <w:rPr>
+          <w:lang w:val="en-US"/>
+        </w:rPr>
+      </w:pPr>
+      <w:r>
+        <w:rPr>
+          <w:lang w:val="en-US"/>
+        </w:rPr>
+        <w:t xml:space="preserve">[33] </w:t>
+      </w:r>
+      <w:r>
+        <w:rPr>
+          <w:i/>
+          <w:iCs/>
+          <w:lang w:val="en-US"/>
+        </w:rPr>
+        <w:t>BarberBookerServer</w:t>
+      </w:r>
+      <w:r>
+        <w:rPr>
+          <w:lang w:val="en-US"/>
+        </w:rPr>
+        <w:t xml:space="preserve">, </w:t>
+      </w:r>
+      <w:hyperlink r:id="rId56" w:history="1">
+        <w:r>
+          <w:rPr>
+            <w:rStyle w:val="Hyperlink"/>
+            <w:lang w:val="en-US"/>
+          </w:rPr>
+          <w:t>https://github.com/PavleSarenac/BarberBookerServer</w:t>
+        </w:r>
+      </w:hyperlink>
+      <w:r>
+        <w:rPr>
+          <w:lang w:val="en-US"/>
+        </w:rPr>
+        <w:t>, 23.10.2025.</w:t>
       </w:r>
     </w:p>
     <w:p>
@@ -35825,7 +37656,7 @@
         </w:rPr>
         <w:fldChar w:fldCharType="separate"/>
       </w:r>
-      <w:hyperlink w:anchor="_Toc212124829" w:history="1">
+      <w:hyperlink w:anchor="_Toc212128050" w:history="1">
         <w:r>
           <w:rPr>
             <w:rStyle w:val="Hyperlink"/>
@@ -35863,7 +37694,7 @@
             <w:noProof/>
             <w:webHidden/>
           </w:rPr>
-          <w:instrText xml:space="preserve"> PAGEREF _Toc212124829 \h </w:instrText>
+          <w:instrText xml:space="preserve"> PAGEREF _Toc212128050 \h </w:instrText>
         </w:r>
         <w:r>
           <w:rPr>
@@ -35908,7 +37739,7 @@
           <w14:ligatures w14:val="standardContextual"/>
         </w:rPr>
       </w:pPr>
-      <w:hyperlink w:anchor="_Toc212124830" w:history="1">
+      <w:hyperlink w:anchor="_Toc212128051" w:history="1">
         <w:r>
           <w:rPr>
             <w:rStyle w:val="Hyperlink"/>
@@ -35962,7 +37793,7 @@
             <w:noProof/>
             <w:webHidden/>
           </w:rPr>
-          <w:instrText xml:space="preserve"> PAGEREF _Toc212124830 \h </w:instrText>
+          <w:instrText xml:space="preserve"> PAGEREF _Toc212128051 \h </w:instrText>
         </w:r>
         <w:r>
           <w:rPr>
@@ -36007,7 +37838,7 @@
           <w14:ligatures w14:val="standardContextual"/>
         </w:rPr>
       </w:pPr>
-      <w:hyperlink w:anchor="_Toc212124831" w:history="1">
+      <w:hyperlink w:anchor="_Toc212128052" w:history="1">
         <w:r>
           <w:rPr>
             <w:rStyle w:val="Hyperlink"/>
@@ -36059,7 +37890,7 @@
             <w:noProof/>
             <w:webHidden/>
           </w:rPr>
-          <w:instrText xml:space="preserve"> PAGEREF _Toc212124831 \h </w:instrText>
+          <w:instrText xml:space="preserve"> PAGEREF _Toc212128052 \h </w:instrText>
         </w:r>
         <w:r>
           <w:rPr>
@@ -36104,7 +37935,7 @@
           <w14:ligatures w14:val="standardContextual"/>
         </w:rPr>
       </w:pPr>
-      <w:hyperlink w:anchor="_Toc212124832" w:history="1">
+      <w:hyperlink w:anchor="_Toc212128053" w:history="1">
         <w:r>
           <w:rPr>
             <w:rStyle w:val="Hyperlink"/>
@@ -36163,7 +37994,7 @@
             <w:noProof/>
             <w:webHidden/>
           </w:rPr>
-          <w:instrText xml:space="preserve"> PAGEREF _Toc212124832 \h </w:instrText>
+          <w:instrText xml:space="preserve"> PAGEREF _Toc212128053 \h </w:instrText>
         </w:r>
         <w:r>
           <w:rPr>
@@ -36208,7 +38039,7 @@
           <w14:ligatures w14:val="standardContextual"/>
         </w:rPr>
       </w:pPr>
-      <w:hyperlink w:anchor="_Toc212124833" w:history="1">
+      <w:hyperlink w:anchor="_Toc212128054" w:history="1">
         <w:r>
           <w:rPr>
             <w:rStyle w:val="Hyperlink"/>
@@ -36287,7 +38118,7 @@
             <w:noProof/>
             <w:webHidden/>
           </w:rPr>
-          <w:instrText xml:space="preserve"> PAGEREF _Toc212124833 \h </w:instrText>
+          <w:instrText xml:space="preserve"> PAGEREF _Toc212128054 \h </w:instrText>
         </w:r>
         <w:r>
           <w:rPr>
@@ -36332,7 +38163,7 @@
           <w14:ligatures w14:val="standardContextual"/>
         </w:rPr>
       </w:pPr>
-      <w:hyperlink w:anchor="_Toc212124834" w:history="1">
+      <w:hyperlink w:anchor="_Toc212128055" w:history="1">
         <w:r>
           <w:rPr>
             <w:rStyle w:val="Hyperlink"/>
@@ -36400,7 +38231,7 @@
             <w:noProof/>
             <w:webHidden/>
           </w:rPr>
-          <w:instrText xml:space="preserve"> PAGEREF _Toc212124834 \h </w:instrText>
+          <w:instrText xml:space="preserve"> PAGEREF _Toc212128055 \h </w:instrText>
         </w:r>
         <w:r>
           <w:rPr>
@@ -36445,7 +38276,7 @@
           <w14:ligatures w14:val="standardContextual"/>
         </w:rPr>
       </w:pPr>
-      <w:hyperlink w:anchor="_Toc212124835" w:history="1">
+      <w:hyperlink w:anchor="_Toc212128056" w:history="1">
         <w:r>
           <w:rPr>
             <w:rStyle w:val="Hyperlink"/>
@@ -36505,7 +38336,7 @@
             <w:noProof/>
             <w:webHidden/>
           </w:rPr>
-          <w:instrText xml:space="preserve"> PAGEREF _Toc212124835 \h </w:instrText>
+          <w:instrText xml:space="preserve"> PAGEREF _Toc212128056 \h </w:instrText>
         </w:r>
         <w:r>
           <w:rPr>
@@ -36525,7 +38356,7 @@
             <w:noProof/>
             <w:webHidden/>
           </w:rPr>
-          <w:t>25</w:t>
+          <w:t>27</w:t>
         </w:r>
         <w:r>
           <w:rPr>
@@ -36550,7 +38381,7 @@
           <w14:ligatures w14:val="standardContextual"/>
         </w:rPr>
       </w:pPr>
-      <w:hyperlink w:anchor="_Toc212124836" w:history="1">
+      <w:hyperlink w:anchor="_Toc212128057" w:history="1">
         <w:r>
           <w:rPr>
             <w:rStyle w:val="Hyperlink"/>
@@ -36610,7 +38441,7 @@
             <w:noProof/>
             <w:webHidden/>
           </w:rPr>
-          <w:instrText xml:space="preserve"> PAGEREF _Toc212124836 \h </w:instrText>
+          <w:instrText xml:space="preserve"> PAGEREF _Toc212128057 \h </w:instrText>
         </w:r>
         <w:r>
           <w:rPr>
@@ -36630,7 +38461,7 @@
             <w:noProof/>
             <w:webHidden/>
           </w:rPr>
-          <w:t>27</w:t>
+          <w:t>29</w:t>
         </w:r>
         <w:r>
           <w:rPr>
@@ -36655,7 +38486,7 @@
           <w14:ligatures w14:val="standardContextual"/>
         </w:rPr>
       </w:pPr>
-      <w:hyperlink w:anchor="_Toc212124837" w:history="1">
+      <w:hyperlink w:anchor="_Toc212128058" w:history="1">
         <w:r>
           <w:rPr>
             <w:rStyle w:val="Hyperlink"/>
@@ -36731,7 +38562,7 @@
             <w:noProof/>
             <w:webHidden/>
           </w:rPr>
-          <w:instrText xml:space="preserve"> PAGEREF _Toc212124837 \h </w:instrText>
+          <w:instrText xml:space="preserve"> PAGEREF _Toc212128058 \h </w:instrText>
         </w:r>
         <w:r>
           <w:rPr>
@@ -36751,7 +38582,7 @@
             <w:noProof/>
             <w:webHidden/>
           </w:rPr>
-          <w:t>29</w:t>
+          <w:t>31</w:t>
         </w:r>
         <w:r>
           <w:rPr>
@@ -36776,7 +38607,7 @@
           <w14:ligatures w14:val="standardContextual"/>
         </w:rPr>
       </w:pPr>
-      <w:hyperlink w:anchor="_Toc212124838" w:history="1">
+      <w:hyperlink w:anchor="_Toc212128059" w:history="1">
         <w:r>
           <w:rPr>
             <w:rStyle w:val="Hyperlink"/>
@@ -36846,7 +38677,7 @@
             <w:noProof/>
             <w:webHidden/>
           </w:rPr>
-          <w:instrText xml:space="preserve"> PAGEREF _Toc212124838 \h </w:instrText>
+          <w:instrText xml:space="preserve"> PAGEREF _Toc212128059 \h </w:instrText>
         </w:r>
         <w:r>
           <w:rPr>
@@ -36866,7 +38697,7 @@
             <w:noProof/>
             <w:webHidden/>
           </w:rPr>
-          <w:t>37</w:t>
+          <w:t>39</w:t>
         </w:r>
         <w:r>
           <w:rPr>
@@ -36891,7 +38722,7 @@
           <w14:ligatures w14:val="standardContextual"/>
         </w:rPr>
       </w:pPr>
-      <w:hyperlink w:anchor="_Toc212124839" w:history="1">
+      <w:hyperlink w:anchor="_Toc212128060" w:history="1">
         <w:r>
           <w:rPr>
             <w:rStyle w:val="Hyperlink"/>
@@ -36969,7 +38800,7 @@
             <w:noProof/>
             <w:webHidden/>
           </w:rPr>
-          <w:instrText xml:space="preserve"> PAGEREF _Toc212124839 \h </w:instrText>
+          <w:instrText xml:space="preserve"> PAGEREF _Toc212128060 \h </w:instrText>
         </w:r>
         <w:r>
           <w:rPr>
@@ -36989,7 +38820,7 @@
             <w:noProof/>
             <w:webHidden/>
           </w:rPr>
-          <w:t>38</w:t>
+          <w:t>40</w:t>
         </w:r>
         <w:r>
           <w:rPr>
@@ -37014,7 +38845,7 @@
           <w14:ligatures w14:val="standardContextual"/>
         </w:rPr>
       </w:pPr>
-      <w:hyperlink w:anchor="_Toc212124840" w:history="1">
+      <w:hyperlink w:anchor="_Toc212128061" w:history="1">
         <w:r>
           <w:rPr>
             <w:rStyle w:val="Hyperlink"/>
@@ -37092,7 +38923,7 @@
             <w:noProof/>
             <w:webHidden/>
           </w:rPr>
-          <w:instrText xml:space="preserve"> PAGEREF _Toc212124840 \h </w:instrText>
+          <w:instrText xml:space="preserve"> PAGEREF _Toc212128061 \h </w:instrText>
         </w:r>
         <w:r>
           <w:rPr>
@@ -37112,7 +38943,7 @@
             <w:noProof/>
             <w:webHidden/>
           </w:rPr>
-          <w:t>39</w:t>
+          <w:t>41</w:t>
         </w:r>
         <w:r>
           <w:rPr>
@@ -37137,7 +38968,7 @@
           <w14:ligatures w14:val="standardContextual"/>
         </w:rPr>
       </w:pPr>
-      <w:hyperlink w:anchor="_Toc212124841" w:history="1">
+      <w:hyperlink w:anchor="_Toc212128062" w:history="1">
         <w:r>
           <w:rPr>
             <w:rStyle w:val="Hyperlink"/>
@@ -37215,7 +39046,7 @@
             <w:noProof/>
             <w:webHidden/>
           </w:rPr>
-          <w:instrText xml:space="preserve"> PAGEREF _Toc212124841 \h </w:instrText>
+          <w:instrText xml:space="preserve"> PAGEREF _Toc212128062 \h </w:instrText>
         </w:r>
         <w:r>
           <w:rPr>
@@ -37235,7 +39066,7 @@
             <w:noProof/>
             <w:webHidden/>
           </w:rPr>
-          <w:t>40</w:t>
+          <w:t>42</w:t>
         </w:r>
         <w:r>
           <w:rPr>
@@ -37260,7 +39091,7 @@
           <w14:ligatures w14:val="standardContextual"/>
         </w:rPr>
       </w:pPr>
-      <w:hyperlink w:anchor="_Toc212124842" w:history="1">
+      <w:hyperlink w:anchor="_Toc212128063" w:history="1">
         <w:r>
           <w:rPr>
             <w:rStyle w:val="Hyperlink"/>
@@ -37338,7 +39169,7 @@
             <w:noProof/>
             <w:webHidden/>
           </w:rPr>
-          <w:instrText xml:space="preserve"> PAGEREF _Toc212124842 \h </w:instrText>
+          <w:instrText xml:space="preserve"> PAGEREF _Toc212128063 \h </w:instrText>
         </w:r>
         <w:r>
           <w:rPr>
@@ -37358,7 +39189,7 @@
             <w:noProof/>
             <w:webHidden/>
           </w:rPr>
-          <w:t>41</w:t>
+          <w:t>43</w:t>
         </w:r>
         <w:r>
           <w:rPr>
@@ -37383,7 +39214,7 @@
           <w14:ligatures w14:val="standardContextual"/>
         </w:rPr>
       </w:pPr>
-      <w:hyperlink w:anchor="_Toc212124843" w:history="1">
+      <w:hyperlink w:anchor="_Toc212128064" w:history="1">
         <w:r>
           <w:rPr>
             <w:rStyle w:val="Hyperlink"/>
@@ -37461,7 +39292,7 @@
             <w:noProof/>
             <w:webHidden/>
           </w:rPr>
-          <w:instrText xml:space="preserve"> PAGEREF _Toc212124843 \h </w:instrText>
+          <w:instrText xml:space="preserve"> PAGEREF _Toc212128064 \h </w:instrText>
         </w:r>
         <w:r>
           <w:rPr>
@@ -37481,7 +39312,7 @@
             <w:noProof/>
             <w:webHidden/>
           </w:rPr>
-          <w:t>41</w:t>
+          <w:t>43</w:t>
         </w:r>
         <w:r>
           <w:rPr>
@@ -37506,7 +39337,7 @@
           <w14:ligatures w14:val="standardContextual"/>
         </w:rPr>
       </w:pPr>
-      <w:hyperlink w:anchor="_Toc212124844" w:history="1">
+      <w:hyperlink w:anchor="_Toc212128065" w:history="1">
         <w:r>
           <w:rPr>
             <w:rStyle w:val="Hyperlink"/>
@@ -37584,7 +39415,7 @@
             <w:noProof/>
             <w:webHidden/>
           </w:rPr>
-          <w:instrText xml:space="preserve"> PAGEREF _Toc212124844 \h </w:instrText>
+          <w:instrText xml:space="preserve"> PAGEREF _Toc212128065 \h </w:instrText>
         </w:r>
         <w:r>
           <w:rPr>
@@ -37604,7 +39435,7 @@
             <w:noProof/>
             <w:webHidden/>
           </w:rPr>
-          <w:t>42</w:t>
+          <w:t>44</w:t>
         </w:r>
         <w:r>
           <w:rPr>
@@ -37629,7 +39460,7 @@
           <w14:ligatures w14:val="standardContextual"/>
         </w:rPr>
       </w:pPr>
-      <w:hyperlink w:anchor="_Toc212124845" w:history="1">
+      <w:hyperlink w:anchor="_Toc212128066" w:history="1">
         <w:r>
           <w:rPr>
             <w:rStyle w:val="Hyperlink"/>
@@ -37707,7 +39538,7 @@
             <w:noProof/>
             <w:webHidden/>
           </w:rPr>
-          <w:instrText xml:space="preserve"> PAGEREF _Toc212124845 \h </w:instrText>
+          <w:instrText xml:space="preserve"> PAGEREF _Toc212128066 \h </w:instrText>
         </w:r>
         <w:r>
           <w:rPr>
@@ -37727,7 +39558,7 @@
             <w:noProof/>
             <w:webHidden/>
           </w:rPr>
-          <w:t>42</w:t>
+          <w:t>44</w:t>
         </w:r>
         <w:r>
           <w:rPr>
@@ -38023,7 +39854,7 @@
                     <pic:cNvPicPr/>
                   </pic:nvPicPr>
                   <pic:blipFill>
-                    <a:blip r:embed="rId54" cstate="print">
+                    <a:blip r:embed="rId57" cstate="print">
                       <a:extLst>
                         <a:ext uri="{28A0092B-C50C-407E-A947-70E740481C1C}">
                           <a14:useLocalDpi xmlns:a14="http://schemas.microsoft.com/office/drawing/2010/main" val="0"/>
@@ -38059,7 +39890,7 @@
           <w:lang w:val="en-US"/>
         </w:rPr>
       </w:pPr>
-      <w:bookmarkStart w:id="84" w:name="_Toc212124838"/>
+      <w:bookmarkStart w:id="84" w:name="_Toc212128059"/>
       <w:r>
         <w:rPr>
           <w:lang w:val="sr-Cyrl-CS"/>
@@ -38191,7 +40022,7 @@
                     <pic:cNvPicPr/>
                   </pic:nvPicPr>
                   <pic:blipFill>
-                    <a:blip r:embed="rId55" cstate="print">
+                    <a:blip r:embed="rId58" cstate="print">
                       <a:extLst>
                         <a:ext uri="{28A0092B-C50C-407E-A947-70E740481C1C}">
                           <a14:useLocalDpi xmlns:a14="http://schemas.microsoft.com/office/drawing/2010/main" val="0"/>
@@ -38225,7 +40056,7 @@
           <w:lang w:val="en-US"/>
         </w:rPr>
       </w:pPr>
-      <w:bookmarkStart w:id="86" w:name="_Toc212124839"/>
+      <w:bookmarkStart w:id="86" w:name="_Toc212128060"/>
       <w:r>
         <w:rPr>
           <w:lang w:val="sr-Cyrl-CS"/>
@@ -38329,7 +40160,7 @@
                     <pic:cNvPicPr/>
                   </pic:nvPicPr>
                   <pic:blipFill>
-                    <a:blip r:embed="rId56" cstate="print">
+                    <a:blip r:embed="rId59" cstate="print">
                       <a:extLst>
                         <a:ext uri="{28A0092B-C50C-407E-A947-70E740481C1C}">
                           <a14:useLocalDpi xmlns:a14="http://schemas.microsoft.com/office/drawing/2010/main" val="0"/>
@@ -38363,7 +40194,7 @@
           <w:lang w:val="en-US"/>
         </w:rPr>
       </w:pPr>
-      <w:bookmarkStart w:id="88" w:name="_Toc212124840"/>
+      <w:bookmarkStart w:id="88" w:name="_Toc212128061"/>
       <w:r>
         <w:rPr>
           <w:lang w:val="sr-Cyrl-CS"/>
@@ -38490,7 +40321,7 @@
           <w:lang w:val="en-US"/>
         </w:rPr>
         <w:drawing>
-          <wp:inline distT="0" distB="0" distL="0" distR="0" wp14:anchorId="3B05341B" wp14:editId="441A2BAB">
+          <wp:inline distT="0" distB="0" distL="0" distR="0" wp14:anchorId="3B05341B" wp14:editId="3B11FC16">
             <wp:extent cx="6078168" cy="3035300"/>
             <wp:effectExtent l="0" t="0" r="0" b="0"/>
             <wp:docPr id="2099466814" name="Picture 4" descr="A screenshot of a computer&#10;&#10;AI-generated content may be incorrect."/>
@@ -38505,7 +40336,7 @@
                     <pic:cNvPicPr/>
                   </pic:nvPicPr>
                   <pic:blipFill>
-                    <a:blip r:embed="rId57" cstate="print">
+                    <a:blip r:embed="rId60" cstate="print">
                       <a:extLst>
                         <a:ext uri="{28A0092B-C50C-407E-A947-70E740481C1C}">
                           <a14:useLocalDpi xmlns:a14="http://schemas.microsoft.com/office/drawing/2010/main" val="0"/>
@@ -38541,7 +40372,7 @@
           <w:lang w:val="en-US"/>
         </w:rPr>
       </w:pPr>
-      <w:bookmarkStart w:id="92" w:name="_Toc212124841"/>
+      <w:bookmarkStart w:id="92" w:name="_Toc212128062"/>
       <w:r>
         <w:rPr>
           <w:lang w:val="sr-Cyrl-CS"/>
@@ -38648,7 +40479,7 @@
                     <pic:cNvPicPr/>
                   </pic:nvPicPr>
                   <pic:blipFill>
-                    <a:blip r:embed="rId58" cstate="print">
+                    <a:blip r:embed="rId61" cstate="print">
                       <a:extLst>
                         <a:ext uri="{28A0092B-C50C-407E-A947-70E740481C1C}">
                           <a14:useLocalDpi xmlns:a14="http://schemas.microsoft.com/office/drawing/2010/main" val="0"/>
@@ -38684,7 +40515,7 @@
           <w:lang w:val="en-US"/>
         </w:rPr>
       </w:pPr>
-      <w:bookmarkStart w:id="94" w:name="_Toc212124842"/>
+      <w:bookmarkStart w:id="94" w:name="_Toc212128063"/>
       <w:r>
         <w:rPr>
           <w:lang w:val="sr-Cyrl-CS"/>
@@ -38787,7 +40618,7 @@
                     <pic:cNvPicPr/>
                   </pic:nvPicPr>
                   <pic:blipFill>
-                    <a:blip r:embed="rId59" cstate="print">
+                    <a:blip r:embed="rId62" cstate="print">
                       <a:extLst>
                         <a:ext uri="{28A0092B-C50C-407E-A947-70E740481C1C}">
                           <a14:useLocalDpi xmlns:a14="http://schemas.microsoft.com/office/drawing/2010/main" val="0"/>
@@ -38823,7 +40654,7 @@
           <w:lang w:val="sr-Cyrl-RS"/>
         </w:rPr>
       </w:pPr>
-      <w:bookmarkStart w:id="96" w:name="_Toc212124843"/>
+      <w:bookmarkStart w:id="96" w:name="_Toc212128064"/>
       <w:r>
         <w:rPr>
           <w:lang w:val="sr-Cyrl-CS"/>
@@ -38975,7 +40806,7 @@
                     <pic:cNvPicPr/>
                   </pic:nvPicPr>
                   <pic:blipFill>
-                    <a:blip r:embed="rId60" cstate="print">
+                    <a:blip r:embed="rId63" cstate="print">
                       <a:extLst>
                         <a:ext uri="{28A0092B-C50C-407E-A947-70E740481C1C}">
                           <a14:useLocalDpi xmlns:a14="http://schemas.microsoft.com/office/drawing/2010/main" val="0"/>
@@ -39011,7 +40842,7 @@
           <w:lang w:val="en-US"/>
         </w:rPr>
       </w:pPr>
-      <w:bookmarkStart w:id="99" w:name="_Toc212124844"/>
+      <w:bookmarkStart w:id="99" w:name="_Toc212128065"/>
       <w:r>
         <w:rPr>
           <w:lang w:val="sr-Cyrl-CS"/>
@@ -39102,7 +40933,7 @@
                     <pic:cNvPicPr/>
                   </pic:nvPicPr>
                   <pic:blipFill>
-                    <a:blip r:embed="rId61" cstate="print">
+                    <a:blip r:embed="rId64" cstate="print">
                       <a:extLst>
                         <a:ext uri="{28A0092B-C50C-407E-A947-70E740481C1C}">
                           <a14:useLocalDpi xmlns:a14="http://schemas.microsoft.com/office/drawing/2010/main" val="0"/>
@@ -39138,7 +40969,7 @@
           <w:lang w:val="sr-Cyrl-RS"/>
         </w:rPr>
       </w:pPr>
-      <w:bookmarkStart w:id="101" w:name="_Toc212124845"/>
+      <w:bookmarkStart w:id="101" w:name="_Toc212128066"/>
       <w:r>
         <w:rPr>
           <w:lang w:val="sr-Cyrl-CS"/>
@@ -39192,10 +41023,10 @@
       <w:bookmarkEnd w:id="101"/>
     </w:p>
     <w:sectPr>
-      <w:headerReference w:type="default" r:id="rId62"/>
-      <w:footerReference w:type="default" r:id="rId63"/>
-      <w:headerReference w:type="first" r:id="rId64"/>
-      <w:footerReference w:type="first" r:id="rId65"/>
+      <w:headerReference w:type="default" r:id="rId65"/>
+      <w:footerReference w:type="default" r:id="rId66"/>
+      <w:headerReference w:type="first" r:id="rId67"/>
+      <w:footerReference w:type="first" r:id="rId68"/>
       <w:type w:val="continuous"/>
       <w:pgSz w:w="11906" w:h="16838" w:code="9"/>
       <w:pgMar w:top="1701" w:right="1134" w:bottom="1701" w:left="1134" w:header="709" w:footer="709" w:gutter="0"/>
@@ -43430,7 +45261,6 @@
   <w:style w:type="character" w:default="1" w:styleId="DefaultParagraphFont">
     <w:name w:val="Default Paragraph Font"/>
     <w:uiPriority w:val="1"/>
-    <w:semiHidden/>
     <w:unhideWhenUsed/>
   </w:style>
   <w:style w:type="table" w:default="1" w:styleId="TableNormal">

</xml_diff>

<commit_message>
poglavlje o autentikaciji gotovo
</commit_message>
<xml_diff>
--- a/pavle_sarenac_2020_0359_diplomski_rad.docx
+++ b/pavle_sarenac_2020_0359_diplomski_rad.docx
@@ -5074,7 +5074,7 @@
             <w:noProof/>
             <w:webHidden/>
           </w:rPr>
-          <w:t>27</w:t>
+          <w:t>28</w:t>
         </w:r>
         <w:r>
           <w:rPr>
@@ -5189,7 +5189,7 @@
             <w:noProof/>
             <w:webHidden/>
           </w:rPr>
-          <w:t>27</w:t>
+          <w:t>28</w:t>
         </w:r>
         <w:r>
           <w:rPr>
@@ -5297,7 +5297,7 @@
             <w:noProof/>
             <w:webHidden/>
           </w:rPr>
-          <w:t>27</w:t>
+          <w:t>28</w:t>
         </w:r>
         <w:r>
           <w:rPr>
@@ -5404,7 +5404,7 @@
             <w:noProof/>
             <w:webHidden/>
           </w:rPr>
-          <w:t>27</w:t>
+          <w:t>28</w:t>
         </w:r>
         <w:r>
           <w:rPr>
@@ -5519,7 +5519,7 @@
             <w:noProof/>
             <w:webHidden/>
           </w:rPr>
-          <w:t>27</w:t>
+          <w:t>28</w:t>
         </w:r>
         <w:r>
           <w:rPr>
@@ -5621,7 +5621,7 @@
             <w:noProof/>
             <w:webHidden/>
           </w:rPr>
-          <w:t>28</w:t>
+          <w:t>29</w:t>
         </w:r>
         <w:r>
           <w:rPr>
@@ -5719,7 +5719,7 @@
             <w:noProof/>
             <w:webHidden/>
           </w:rPr>
-          <w:t>28</w:t>
+          <w:t>29</w:t>
         </w:r>
         <w:r>
           <w:rPr>
@@ -5817,7 +5817,7 @@
             <w:noProof/>
             <w:webHidden/>
           </w:rPr>
-          <w:t>29</w:t>
+          <w:t>30</w:t>
         </w:r>
         <w:r>
           <w:rPr>
@@ -5914,7 +5914,7 @@
             <w:noProof/>
             <w:webHidden/>
           </w:rPr>
-          <w:t>30</w:t>
+          <w:t>31</w:t>
         </w:r>
         <w:r>
           <w:rPr>
@@ -6029,7 +6029,7 @@
             <w:noProof/>
             <w:webHidden/>
           </w:rPr>
-          <w:t>32</w:t>
+          <w:t>33</w:t>
         </w:r>
         <w:r>
           <w:rPr>
@@ -6131,7 +6131,7 @@
             <w:noProof/>
             <w:webHidden/>
           </w:rPr>
-          <w:t>34</w:t>
+          <w:t>35</w:t>
         </w:r>
         <w:r>
           <w:rPr>
@@ -6209,7 +6209,7 @@
             <w:noProof/>
             <w:webHidden/>
           </w:rPr>
-          <w:t>35</w:t>
+          <w:t>36</w:t>
         </w:r>
         <w:r>
           <w:rPr>
@@ -6287,7 +6287,7 @@
             <w:noProof/>
             <w:webHidden/>
           </w:rPr>
-          <w:t>37</w:t>
+          <w:t>38</w:t>
         </w:r>
         <w:r>
           <w:rPr>
@@ -6365,7 +6365,7 @@
             <w:noProof/>
             <w:webHidden/>
           </w:rPr>
-          <w:t>38</w:t>
+          <w:t>39</w:t>
         </w:r>
         <w:r>
           <w:rPr>
@@ -6443,7 +6443,7 @@
             <w:noProof/>
             <w:webHidden/>
           </w:rPr>
-          <w:t>39</w:t>
+          <w:t>40</w:t>
         </w:r>
         <w:r>
           <w:rPr>
@@ -6568,7 +6568,7 @@
             <w:noProof/>
             <w:webHidden/>
           </w:rPr>
-          <w:t>40</w:t>
+          <w:t>41</w:t>
         </w:r>
         <w:r>
           <w:rPr>
@@ -6666,7 +6666,7 @@
             <w:noProof/>
             <w:webHidden/>
           </w:rPr>
-          <w:t>40</w:t>
+          <w:t>41</w:t>
         </w:r>
         <w:r>
           <w:rPr>
@@ -6764,7 +6764,7 @@
             <w:noProof/>
             <w:webHidden/>
           </w:rPr>
-          <w:t>41</w:t>
+          <w:t>42</w:t>
         </w:r>
         <w:r>
           <w:rPr>
@@ -6862,7 +6862,7 @@
             <w:noProof/>
             <w:webHidden/>
           </w:rPr>
-          <w:t>42</w:t>
+          <w:t>43</w:t>
         </w:r>
         <w:r>
           <w:rPr>
@@ -6990,7 +6990,7 @@
             <w:noProof/>
             <w:webHidden/>
           </w:rPr>
-          <w:t>43</w:t>
+          <w:t>44</w:t>
         </w:r>
         <w:r>
           <w:rPr>
@@ -7088,7 +7088,7 @@
             <w:noProof/>
             <w:webHidden/>
           </w:rPr>
-          <w:t>43</w:t>
+          <w:t>44</w:t>
         </w:r>
         <w:r>
           <w:rPr>
@@ -7185,7 +7185,7 @@
             <w:noProof/>
             <w:webHidden/>
           </w:rPr>
-          <w:t>44</w:t>
+          <w:t>45</w:t>
         </w:r>
         <w:r>
           <w:rPr>
@@ -7283,7 +7283,7 @@
             <w:noProof/>
             <w:webHidden/>
           </w:rPr>
-          <w:t>44</w:t>
+          <w:t>45</w:t>
         </w:r>
         <w:r>
           <w:rPr>
@@ -7411,7 +7411,7 @@
             <w:noProof/>
             <w:webHidden/>
           </w:rPr>
-          <w:t>45</w:t>
+          <w:t>46</w:t>
         </w:r>
         <w:r>
           <w:rPr>
@@ -7509,7 +7509,7 @@
             <w:noProof/>
             <w:webHidden/>
           </w:rPr>
-          <w:t>45</w:t>
+          <w:t>46</w:t>
         </w:r>
         <w:r>
           <w:rPr>
@@ -7607,7 +7607,7 @@
             <w:noProof/>
             <w:webHidden/>
           </w:rPr>
-          <w:t>45</w:t>
+          <w:t>46</w:t>
         </w:r>
         <w:r>
           <w:rPr>
@@ -11078,7 +11078,7 @@
           <w:lang w:val="sr-Cyrl-RS"/>
         </w:rPr>
       </w:pPr>
-      <w:bookmarkStart w:id="8" w:name="_Toc212136781"/>
+      <w:bookmarkStart w:id="8" w:name="_Toc212143504"/>
       <w:r>
         <w:rPr>
           <w:lang w:val="sr-Cyrl-CS"/>
@@ -13353,7 +13353,7 @@
           <w:lang w:val="sr-Cyrl-RS"/>
         </w:rPr>
       </w:pPr>
-      <w:bookmarkStart w:id="18" w:name="_Toc212136782"/>
+      <w:bookmarkStart w:id="18" w:name="_Toc212143505"/>
       <w:r>
         <w:rPr>
           <w:lang w:val="sr-Cyrl-CS"/>
@@ -26797,7 +26797,7 @@
           <w:lang w:val="sr-Cyrl-RS"/>
         </w:rPr>
       </w:pPr>
-      <w:bookmarkStart w:id="46" w:name="_Toc212136783"/>
+      <w:bookmarkStart w:id="46" w:name="_Toc212143506"/>
       <w:r>
         <w:rPr>
           <w:lang w:val="sr-Cyrl-CS"/>
@@ -27517,7 +27517,7 @@
           <w:lang w:val="sr-Cyrl-RS"/>
         </w:rPr>
       </w:pPr>
-      <w:bookmarkStart w:id="48" w:name="_Toc212136784"/>
+      <w:bookmarkStart w:id="48" w:name="_Toc212143507"/>
       <w:r>
         <w:rPr>
           <w:lang w:val="sr-Cyrl-CS"/>
@@ -28309,7 +28309,7 @@
           <w:lang w:val="sr-Cyrl-RS"/>
         </w:rPr>
       </w:pPr>
-      <w:bookmarkStart w:id="49" w:name="_Toc212136785"/>
+      <w:bookmarkStart w:id="49" w:name="_Toc212143508"/>
       <w:r>
         <w:rPr>
           <w:lang w:val="sr-Cyrl-CS"/>
@@ -29231,7 +29231,7 @@
           <w:lang w:val="en-GB"/>
         </w:rPr>
       </w:pPr>
-      <w:bookmarkStart w:id="52" w:name="_Toc212136786"/>
+      <w:bookmarkStart w:id="52" w:name="_Toc212143509"/>
       <w:r>
         <w:rPr>
           <w:lang w:val="sr-Cyrl-CS"/>
@@ -30996,7 +30996,7 @@
           <w:lang w:val="sr-Cyrl-RS"/>
         </w:rPr>
       </w:pPr>
-      <w:bookmarkStart w:id="54" w:name="_Toc212136787"/>
+      <w:bookmarkStart w:id="54" w:name="_Toc212143510"/>
       <w:r>
         <w:rPr>
           <w:lang w:val="sr-Cyrl-CS"/>
@@ -31067,13 +31067,7 @@
         <w:rPr>
           <w:lang w:val="sr-Cyrl-RS"/>
         </w:rPr>
-        <w:t xml:space="preserve"> </w:t>
-      </w:r>
-      <w:r>
-        <w:rPr>
-          <w:lang w:val="sr-Cyrl-RS"/>
-        </w:rPr>
-        <w:t>Корени директоријум програмског кода апликације је</w:t>
+        <w:t xml:space="preserve"> Корени директоријум програмског кода апликације је</w:t>
       </w:r>
       <w:r>
         <w:rPr>
@@ -31213,6 +31207,168 @@
         <w:rPr>
           <w:lang w:val="sr-Cyrl-RS"/>
         </w:rPr>
+        <w:t xml:space="preserve"> Фолдер </w:t>
+      </w:r>
+      <w:r>
+        <w:rPr>
+          <w:i/>
+          <w:iCs/>
+          <w:lang w:val="en-GB"/>
+        </w:rPr>
+        <w:t>entities</w:t>
+      </w:r>
+      <w:r>
+        <w:rPr>
+          <w:lang w:val="en-GB"/>
+        </w:rPr>
+        <w:t xml:space="preserve"> </w:t>
+      </w:r>
+      <w:r>
+        <w:rPr>
+          <w:lang w:val="sr-Cyrl-RS"/>
+        </w:rPr>
+        <w:t xml:space="preserve">има идентичну структуру и садржај као и фолдер </w:t>
+      </w:r>
+      <w:r>
+        <w:rPr>
+          <w:i/>
+          <w:iCs/>
+          <w:lang w:val="en-GB"/>
+        </w:rPr>
+        <w:t>entities</w:t>
+      </w:r>
+      <w:r>
+        <w:rPr>
+          <w:lang w:val="en-GB"/>
+        </w:rPr>
+        <w:t xml:space="preserve"> </w:t>
+      </w:r>
+      <w:r>
+        <w:rPr>
+          <w:lang w:val="sr-Cyrl-RS"/>
+        </w:rPr>
+        <w:t>у клијентској апликацији.</w:t>
+      </w:r>
+      <w:r>
+        <w:rPr>
+          <w:lang w:val="sr-Cyrl-RS"/>
+        </w:rPr>
+        <w:t xml:space="preserve"> У фолдеру </w:t>
+      </w:r>
+      <w:r>
+        <w:rPr>
+          <w:i/>
+          <w:iCs/>
+          <w:lang w:val="en-GB"/>
+        </w:rPr>
+        <w:t>plugins</w:t>
+      </w:r>
+      <w:r>
+        <w:rPr>
+          <w:lang w:val="en-GB"/>
+        </w:rPr>
+        <w:t xml:space="preserve"> </w:t>
+      </w:r>
+      <w:r>
+        <w:rPr>
+          <w:lang w:val="sr-Cyrl-RS"/>
+        </w:rPr>
+        <w:t xml:space="preserve">се налазе прикључци помоћу којих се при покретању сервера региструју све руте, омогућава </w:t>
+      </w:r>
+      <w:r>
+        <w:rPr>
+          <w:lang w:val="en-GB"/>
+        </w:rPr>
+        <w:t xml:space="preserve">JWT </w:t>
+      </w:r>
+      <w:r>
+        <w:rPr>
+          <w:lang w:val="sr-Cyrl-RS"/>
+        </w:rPr>
+        <w:t>аутентикација, као и аутоматска серијализација</w:t>
+      </w:r>
+      <w:r>
+        <w:rPr>
+          <w:lang w:val="en-US"/>
+        </w:rPr>
+        <w:t xml:space="preserve"> </w:t>
+      </w:r>
+      <w:r>
+        <w:rPr>
+          <w:i/>
+          <w:iCs/>
+          <w:lang w:val="en-US"/>
+        </w:rPr>
+        <w:t>Kotlin</w:t>
+      </w:r>
+      <w:r>
+        <w:rPr>
+          <w:lang w:val="en-US"/>
+        </w:rPr>
+        <w:t xml:space="preserve"> </w:t>
+      </w:r>
+      <w:r>
+        <w:rPr>
+          <w:lang w:val="sr-Cyrl-RS"/>
+        </w:rPr>
+        <w:t xml:space="preserve">објеката у </w:t>
+      </w:r>
+      <w:r>
+        <w:rPr>
+          <w:lang w:val="en-US"/>
+        </w:rPr>
+        <w:t xml:space="preserve">JSON </w:t>
+      </w:r>
+      <w:r>
+        <w:rPr>
+          <w:lang w:val="sr-Cyrl-RS"/>
+        </w:rPr>
+        <w:t>формат</w:t>
+      </w:r>
+      <w:r>
+        <w:rPr>
+          <w:lang w:val="sr-Cyrl-RS"/>
+        </w:rPr>
+        <w:t xml:space="preserve">, уз аутоматску десеријализацију из </w:t>
+      </w:r>
+      <w:r>
+        <w:rPr>
+          <w:lang w:val="en-GB"/>
+        </w:rPr>
+        <w:t>JSON</w:t>
+      </w:r>
+      <w:r>
+        <w:rPr>
+          <w:lang w:val="sr-Cyrl-RS"/>
+        </w:rPr>
+        <w:t xml:space="preserve"> облика у </w:t>
+      </w:r>
+      <w:r>
+        <w:rPr>
+          <w:i/>
+          <w:iCs/>
+          <w:lang w:val="en-US"/>
+        </w:rPr>
+        <w:t>Kotlin</w:t>
+      </w:r>
+      <w:r>
+        <w:rPr>
+          <w:i/>
+          <w:iCs/>
+          <w:lang w:val="sr-Cyrl-RS"/>
+        </w:rPr>
+        <w:t xml:space="preserve"> </w:t>
+      </w:r>
+      <w:r>
+        <w:rPr>
+          <w:lang w:val="sr-Cyrl-RS"/>
+        </w:rPr>
+        <w:t>објекте.</w:t>
+      </w:r>
+      <w:r>
+        <w:rPr>
+          <w:lang w:val="sr-Cyrl-RS"/>
+        </w:rPr>
         <w:t xml:space="preserve"> </w:t>
       </w:r>
       <w:r>
@@ -31227,243 +31383,63 @@
           <w:iCs/>
           <w:lang w:val="en-GB"/>
         </w:rPr>
-        <w:t>entities</w:t>
-      </w:r>
-      <w:r>
-        <w:rPr>
+        <w:t>routes</w:t>
+      </w:r>
+      <w:r>
+        <w:rPr>
+          <w:i/>
+          <w:iCs/>
+          <w:lang w:val="sr-Cyrl-RS"/>
+        </w:rPr>
+        <w:t xml:space="preserve"> </w:t>
+      </w:r>
+      <w:r>
+        <w:rPr>
+          <w:lang w:val="sr-Cyrl-RS"/>
+        </w:rPr>
+        <w:t>представља слој рута и у њему су дефинисане све руте преко којих клијент тражи ресурсе од сервера.</w:t>
+      </w:r>
+      <w:r>
+        <w:rPr>
+          <w:lang w:val="sr-Cyrl-RS"/>
+        </w:rPr>
+        <w:t xml:space="preserve"> Коначно, у фолдеру </w:t>
+      </w:r>
+      <w:r>
+        <w:rPr>
+          <w:i/>
+          <w:iCs/>
           <w:lang w:val="en-GB"/>
         </w:rPr>
-        <w:t xml:space="preserve"> </w:t>
-      </w:r>
-      <w:r>
-        <w:rPr>
-          <w:lang w:val="sr-Cyrl-RS"/>
-        </w:rPr>
-        <w:t xml:space="preserve">има идентичну структуру и садржај као и фолдер </w:t>
-      </w:r>
-      <w:r>
-        <w:rPr>
-          <w:i/>
-          <w:iCs/>
+        <w:t>utils</w:t>
+      </w:r>
+      <w:r>
+        <w:rPr>
+          <w:i/>
+          <w:iCs/>
+          <w:lang w:val="sr-Cyrl-RS"/>
+        </w:rPr>
+        <w:t xml:space="preserve"> </w:t>
+      </w:r>
+      <w:r>
+        <w:rPr>
+          <w:lang w:val="sr-Cyrl-RS"/>
+        </w:rPr>
+        <w:t>се налазе различите услужне класе коришћене при дефнисању рута.</w:t>
+      </w:r>
+    </w:p>
+    <w:p>
+      <w:pPr>
+        <w:pStyle w:val="Osnovnitekst"/>
+        <w:rPr>
           <w:lang w:val="en-GB"/>
         </w:rPr>
-        <w:t>entities</w:t>
-      </w:r>
-      <w:r>
-        <w:rPr>
-          <w:lang w:val="en-GB"/>
-        </w:rPr>
-        <w:t xml:space="preserve"> </w:t>
-      </w:r>
-      <w:r>
-        <w:rPr>
-          <w:lang w:val="sr-Cyrl-RS"/>
-        </w:rPr>
-        <w:t>у клијентској апликацији.</w:t>
-      </w:r>
-      <w:r>
-        <w:rPr>
-          <w:lang w:val="sr-Cyrl-RS"/>
-        </w:rPr>
-        <w:t xml:space="preserve"> У фолдеру </w:t>
-      </w:r>
-      <w:r>
-        <w:rPr>
-          <w:i/>
-          <w:iCs/>
-          <w:lang w:val="en-GB"/>
-        </w:rPr>
-        <w:t>plugins</w:t>
-      </w:r>
-      <w:r>
-        <w:rPr>
-          <w:lang w:val="en-GB"/>
-        </w:rPr>
-        <w:t xml:space="preserve"> </w:t>
-      </w:r>
-      <w:r>
-        <w:rPr>
-          <w:lang w:val="sr-Cyrl-RS"/>
-        </w:rPr>
-        <w:t xml:space="preserve">се налазе прикључци помоћу којих се при покретању сервера региструју све руте, омогућава </w:t>
-      </w:r>
-      <w:r>
-        <w:rPr>
-          <w:lang w:val="en-GB"/>
-        </w:rPr>
-        <w:t xml:space="preserve">JWT </w:t>
-      </w:r>
-      <w:r>
-        <w:rPr>
-          <w:lang w:val="sr-Cyrl-RS"/>
-        </w:rPr>
-        <w:t>аутентикација, као и аутоматска серијализација</w:t>
-      </w:r>
-      <w:r>
-        <w:rPr>
-          <w:lang w:val="en-US"/>
-        </w:rPr>
-        <w:t xml:space="preserve"> </w:t>
-      </w:r>
-      <w:r>
-        <w:rPr>
-          <w:i/>
-          <w:iCs/>
-          <w:lang w:val="en-US"/>
-        </w:rPr>
-        <w:t>Kotlin</w:t>
-      </w:r>
-      <w:r>
-        <w:rPr>
-          <w:lang w:val="en-US"/>
-        </w:rPr>
-        <w:t xml:space="preserve"> </w:t>
-      </w:r>
-      <w:r>
-        <w:rPr>
-          <w:lang w:val="sr-Cyrl-RS"/>
-        </w:rPr>
-        <w:t xml:space="preserve">објеката у </w:t>
-      </w:r>
-      <w:r>
-        <w:rPr>
-          <w:lang w:val="en-US"/>
-        </w:rPr>
-        <w:t xml:space="preserve">JSON </w:t>
-      </w:r>
-      <w:r>
-        <w:rPr>
-          <w:lang w:val="sr-Cyrl-RS"/>
-        </w:rPr>
-        <w:t>формат</w:t>
-      </w:r>
-      <w:r>
-        <w:rPr>
-          <w:lang w:val="sr-Cyrl-RS"/>
-        </w:rPr>
-        <w:t xml:space="preserve">, уз аутоматску десеријализацију из </w:t>
-      </w:r>
-      <w:r>
-        <w:rPr>
-          <w:lang w:val="en-GB"/>
-        </w:rPr>
-        <w:t>JSON</w:t>
-      </w:r>
-      <w:r>
-        <w:rPr>
-          <w:lang w:val="sr-Cyrl-RS"/>
-        </w:rPr>
-        <w:t xml:space="preserve"> облика у </w:t>
-      </w:r>
-      <w:r>
-        <w:rPr>
-          <w:i/>
-          <w:iCs/>
-          <w:lang w:val="en-US"/>
-        </w:rPr>
-        <w:t>Kotlin</w:t>
-      </w:r>
-      <w:r>
-        <w:rPr>
-          <w:i/>
-          <w:iCs/>
-          <w:lang w:val="sr-Cyrl-RS"/>
-        </w:rPr>
-        <w:t xml:space="preserve"> </w:t>
-      </w:r>
-      <w:r>
-        <w:rPr>
-          <w:lang w:val="sr-Cyrl-RS"/>
-        </w:rPr>
-        <w:t>објекте.</w:t>
-      </w:r>
-      <w:r>
-        <w:rPr>
-          <w:lang w:val="sr-Cyrl-RS"/>
-        </w:rPr>
-        <w:t xml:space="preserve"> </w:t>
-      </w:r>
-      <w:r>
-        <w:rPr>
-          <w:lang w:val="sr-Cyrl-RS"/>
-        </w:rPr>
-        <w:t xml:space="preserve">Фолдер </w:t>
-      </w:r>
-      <w:r>
-        <w:rPr>
-          <w:i/>
-          <w:iCs/>
-          <w:lang w:val="en-GB"/>
-        </w:rPr>
-        <w:t>routes</w:t>
-      </w:r>
-      <w:r>
-        <w:rPr>
-          <w:i/>
-          <w:iCs/>
-          <w:lang w:val="sr-Cyrl-RS"/>
-        </w:rPr>
-        <w:t xml:space="preserve"> </w:t>
-      </w:r>
-      <w:r>
-        <w:rPr>
-          <w:lang w:val="sr-Cyrl-RS"/>
-        </w:rPr>
-        <w:t>представља слој рута и у њему су дефинисане све руте преко којих клијент тражи ресурсе од сервера.</w:t>
-      </w:r>
-      <w:r>
-        <w:rPr>
-          <w:lang w:val="sr-Cyrl-RS"/>
-        </w:rPr>
-        <w:t xml:space="preserve"> Коначно, у фолдеру </w:t>
-      </w:r>
-      <w:r>
-        <w:rPr>
-          <w:i/>
-          <w:iCs/>
-          <w:lang w:val="en-GB"/>
-        </w:rPr>
-        <w:t>utils</w:t>
-      </w:r>
-      <w:r>
-        <w:rPr>
-          <w:i/>
-          <w:iCs/>
-          <w:lang w:val="sr-Cyrl-RS"/>
-        </w:rPr>
-        <w:t xml:space="preserve"> </w:t>
-      </w:r>
-      <w:r>
-        <w:rPr>
-          <w:lang w:val="sr-Cyrl-RS"/>
-        </w:rPr>
-        <w:t>се налазе различите услужне класе коришћене при дефнисању рута.</w:t>
-      </w:r>
-    </w:p>
-    <w:p>
-      <w:pPr>
-        <w:pStyle w:val="Osnovnitekst"/>
-        <w:rPr>
-          <w:lang w:val="en-GB"/>
-        </w:rPr>
-      </w:pPr>
-      <w:r>
-        <w:rPr>
-          <w:lang w:val="sr-Cyrl-RS"/>
-        </w:rPr>
-        <w:t xml:space="preserve">На слици испод се може видети директоријумска организација програмског кода </w:t>
-      </w:r>
-      <w:r>
-        <w:rPr>
-          <w:lang w:val="sr-Cyrl-RS"/>
-        </w:rPr>
-        <w:t xml:space="preserve">серверског </w:t>
-      </w:r>
-      <w:r>
-        <w:rPr>
-          <w:lang w:val="sr-Cyrl-RS"/>
-        </w:rPr>
-        <w:t xml:space="preserve"> дела мобилне апликације </w:t>
+      </w:pPr>
+      <w:r>
+        <w:rPr>
+          <w:lang w:val="sr-Cyrl-RS"/>
+        </w:rPr>
+        <w:t xml:space="preserve">На слици испод се може видети директоријумска организација програмског кода серверског  дела мобилне апликације </w:t>
       </w:r>
       <w:r>
         <w:rPr>
@@ -31544,7 +31520,7 @@
           <w:lang w:val="sr-Cyrl-RS"/>
         </w:rPr>
       </w:pPr>
-      <w:bookmarkStart w:id="55" w:name="_Toc212136788"/>
+      <w:bookmarkStart w:id="55" w:name="_Toc212143511"/>
       <w:r>
         <w:rPr>
           <w:lang w:val="sr-Cyrl-CS"/>
@@ -31792,9 +31768,760 @@
     </w:p>
     <w:p>
       <w:pPr>
+        <w:pStyle w:val="Osnovnitekst"/>
+        <w:rPr>
+          <w:lang w:val="sr-Cyrl-RS"/>
+        </w:rPr>
+      </w:pPr>
+      <w:r>
+        <w:rPr>
+          <w:lang w:val="sr-Cyrl-RS"/>
+        </w:rPr>
+        <w:t xml:space="preserve">У наставку ће бити изложени детаљи имплементације аутентикације у апликацији </w:t>
+      </w:r>
+      <w:r>
+        <w:rPr>
+          <w:i/>
+          <w:iCs/>
+          <w:lang w:val="en-GB"/>
+        </w:rPr>
+        <w:t>BarberBooker</w:t>
+      </w:r>
+      <w:r>
+        <w:rPr>
+          <w:lang w:val="en-GB"/>
+        </w:rPr>
+        <w:t>.</w:t>
+      </w:r>
+      <w:r>
+        <w:rPr>
+          <w:lang w:val="sr-Cyrl-RS"/>
+        </w:rPr>
+        <w:t xml:space="preserve"> При свакој пријави у апликацију, корисник с </w:t>
+      </w:r>
+      <w:r>
+        <w:rPr>
+          <w:lang w:val="sr-Cyrl-RS"/>
+        </w:rPr>
+        <w:t>да</w:t>
+      </w:r>
+      <w:r>
+        <w:rPr>
+          <w:lang w:val="sr-Cyrl-RS"/>
+        </w:rPr>
+        <w:t>тим налогом добија токен</w:t>
+      </w:r>
+      <w:r>
+        <w:rPr>
+          <w:lang w:val="sr-Cyrl-RS"/>
+        </w:rPr>
+        <w:t>е</w:t>
+      </w:r>
+      <w:r>
+        <w:rPr>
+          <w:lang w:val="sr-Cyrl-RS"/>
+        </w:rPr>
+        <w:t xml:space="preserve"> приступа </w:t>
+      </w:r>
+      <w:r>
+        <w:rPr>
+          <w:lang w:val="sr-Cyrl-RS"/>
+        </w:rPr>
+        <w:t xml:space="preserve">и </w:t>
+      </w:r>
+      <w:r>
+        <w:rPr>
+          <w:lang w:val="sr-Cyrl-RS"/>
+        </w:rPr>
+        <w:t>освежења помоћу којих он</w:t>
+      </w:r>
+      <w:r>
+        <w:rPr>
+          <w:lang w:val="sr-Cyrl-RS"/>
+        </w:rPr>
+        <w:t xml:space="preserve"> онда</w:t>
+      </w:r>
+      <w:r>
+        <w:rPr>
+          <w:lang w:val="sr-Cyrl-RS"/>
+        </w:rPr>
+        <w:t xml:space="preserve"> може</w:t>
+      </w:r>
+      <w:r>
+        <w:rPr>
+          <w:lang w:val="sr-Cyrl-RS"/>
+        </w:rPr>
+        <w:t xml:space="preserve"> да захтева одговарајуће ресурсе од сервера.</w:t>
+      </w:r>
+      <w:r>
+        <w:rPr>
+          <w:lang w:val="sr-Cyrl-RS"/>
+        </w:rPr>
+        <w:t xml:space="preserve"> </w:t>
+      </w:r>
+      <w:r>
+        <w:rPr>
+          <w:lang w:val="sr-Cyrl-RS"/>
+        </w:rPr>
+        <w:t>И</w:t>
+      </w:r>
+      <w:r>
+        <w:rPr>
+          <w:lang w:val="sr-Cyrl-RS"/>
+        </w:rPr>
+        <w:t xml:space="preserve">спод се </w:t>
+      </w:r>
+      <w:r>
+        <w:rPr>
+          <w:lang w:val="sr-Cyrl-RS"/>
+        </w:rPr>
+        <w:t xml:space="preserve">на </w:t>
+      </w:r>
+      <w:r>
+        <w:rPr>
+          <w:lang w:val="en-GB"/>
+        </w:rPr>
+        <w:t>UML</w:t>
+      </w:r>
+      <w:r>
+        <w:rPr>
+          <w:lang w:val="sr-Cyrl-RS"/>
+        </w:rPr>
+        <w:t xml:space="preserve"> дијаграму секвенце </w:t>
+      </w:r>
+      <w:r>
+        <w:rPr>
+          <w:lang w:val="sr-Cyrl-RS"/>
+        </w:rPr>
+        <w:t>може видети процес пријаве корисника на систем.</w:t>
+      </w:r>
+      <w:r>
+        <w:rPr>
+          <w:lang w:val="sr-Cyrl-RS"/>
+        </w:rPr>
+        <w:t xml:space="preserve"> На дијаграму је уведена претпоставка да је корисник унео исправне креденцијале при пријави.</w:t>
+      </w:r>
+    </w:p>
+    <w:p>
+      <w:pPr>
+        <w:pStyle w:val="SlikeTabele"/>
+        <w:rPr>
+          <w:lang w:val="en-US"/>
+        </w:rPr>
+      </w:pPr>
+      <w:r>
+        <w:rPr>
+          <w:noProof/>
+          <w:lang w:val="en-US"/>
+        </w:rPr>
+        <w:drawing>
+          <wp:inline distT="0" distB="0" distL="0" distR="0" wp14:anchorId="38D59EEB" wp14:editId="023BDF4A">
+            <wp:extent cx="6028690" cy="2219319"/>
+            <wp:effectExtent l="0" t="0" r="0" b="0"/>
+            <wp:docPr id="1019578019" name="Picture 2" descr="A screenshot of a computer&#10;&#10;AI-generated content may be incorrect."/>
+            <wp:cNvGraphicFramePr>
+              <a:graphicFrameLocks xmlns:a="http://schemas.openxmlformats.org/drawingml/2006/main" noChangeAspect="1"/>
+            </wp:cNvGraphicFramePr>
+            <a:graphic xmlns:a="http://schemas.openxmlformats.org/drawingml/2006/main">
+              <a:graphicData uri="http://schemas.openxmlformats.org/drawingml/2006/picture">
+                <pic:pic xmlns:pic="http://schemas.openxmlformats.org/drawingml/2006/picture">
+                  <pic:nvPicPr>
+                    <pic:cNvPr id="1019578019" name="Picture 2" descr="A screenshot of a computer&#10;&#10;AI-generated content may be incorrect."/>
+                    <pic:cNvPicPr/>
+                  </pic:nvPicPr>
+                  <pic:blipFill>
+                    <a:blip r:embed="rId23">
+                      <a:extLst>
+                        <a:ext uri="{28A0092B-C50C-407E-A947-70E740481C1C}">
+                          <a14:useLocalDpi xmlns:a14="http://schemas.microsoft.com/office/drawing/2010/main" val="0"/>
+                        </a:ext>
+                      </a:extLst>
+                    </a:blip>
+                    <a:stretch>
+                      <a:fillRect/>
+                    </a:stretch>
+                  </pic:blipFill>
+                  <pic:spPr>
+                    <a:xfrm>
+                      <a:off x="0" y="0"/>
+                      <a:ext cx="6033081" cy="2220935"/>
+                    </a:xfrm>
+                    <a:prstGeom prst="rect">
+                      <a:avLst/>
+                    </a:prstGeom>
+                  </pic:spPr>
+                </pic:pic>
+              </a:graphicData>
+            </a:graphic>
+          </wp:inline>
+        </w:drawing>
+      </w:r>
+    </w:p>
+    <w:p>
+      <w:pPr>
+        <w:pStyle w:val="Oznakaslike"/>
+        <w:rPr>
+          <w:i/>
+          <w:iCs/>
+          <w:lang w:val="sr-Cyrl-RS"/>
+        </w:rPr>
+      </w:pPr>
+      <w:bookmarkStart w:id="58" w:name="_Toc212143512"/>
+      <w:r>
+        <w:rPr>
+          <w:lang w:val="sr-Cyrl-CS"/>
+        </w:rPr>
+        <w:t xml:space="preserve">Слика </w:t>
+      </w:r>
+      <w:r>
+        <w:rPr>
+          <w:lang w:val="sr-Cyrl-RS"/>
+        </w:rPr>
+        <w:t>4.4.1.1</w:t>
+      </w:r>
+      <w:r>
+        <w:rPr>
+          <w:lang w:val="en-GB"/>
+        </w:rPr>
+        <w:t xml:space="preserve"> </w:t>
+      </w:r>
+      <w:r>
+        <w:rPr>
+          <w:lang w:val="en-US"/>
+        </w:rPr>
+        <w:t xml:space="preserve">UML </w:t>
+      </w:r>
+      <w:r>
+        <w:rPr>
+          <w:lang w:val="sr-Cyrl-RS"/>
+        </w:rPr>
+        <w:t>дијаграм секвенце за процес пријаве у мобилној апликацији</w:t>
+      </w:r>
+      <w:r>
+        <w:rPr>
+          <w:lang w:val="sr-Cyrl-RS"/>
+        </w:rPr>
+        <w:t xml:space="preserve"> </w:t>
+      </w:r>
+      <w:r>
+        <w:rPr>
+          <w:i/>
+          <w:iCs/>
+          <w:lang w:val="en-GB"/>
+        </w:rPr>
+        <w:t>BarberBooker</w:t>
+      </w:r>
+      <w:bookmarkEnd w:id="58"/>
+    </w:p>
+    <w:p>
+      <w:pPr>
+        <w:pStyle w:val="Osnovnitekst"/>
+        <w:rPr>
+          <w:lang w:val="sr-Cyrl-RS"/>
+        </w:rPr>
+      </w:pPr>
+      <w:r>
+        <w:rPr>
+          <w:lang w:val="sr-Cyrl-RS"/>
+        </w:rPr>
+        <w:t>Токен</w:t>
+      </w:r>
+      <w:r>
+        <w:rPr>
+          <w:lang w:val="sr-Cyrl-RS"/>
+        </w:rPr>
+        <w:t>и приступа и освежења</w:t>
+      </w:r>
+      <w:r>
+        <w:rPr>
+          <w:lang w:val="sr-Cyrl-RS"/>
+        </w:rPr>
+        <w:t xml:space="preserve"> се чувају у фајлу на мобилном уређају корисника у оригиналном облику. Било би боље да се ови подаци чувају енкриптовани, па би ово било једно од могућих безбедносних побољшања у даљем развоју апликације.</w:t>
+      </w:r>
+      <w:r>
+        <w:rPr>
+          <w:lang w:val="sr-Cyrl-RS"/>
+        </w:rPr>
+        <w:t xml:space="preserve"> Уколико токен приступа истекне, корисник може добити нови токен приступа од сервера помоћу свог токена освежења.</w:t>
+      </w:r>
+      <w:r>
+        <w:rPr>
+          <w:lang w:val="sr-Cyrl-RS"/>
+        </w:rPr>
+        <w:t xml:space="preserve"> У овом случају корисник ће</w:t>
+      </w:r>
+      <w:r>
+        <w:rPr>
+          <w:lang w:val="sr-Cyrl-RS"/>
+        </w:rPr>
+        <w:t>,</w:t>
+      </w:r>
+      <w:r>
+        <w:rPr>
+          <w:lang w:val="sr-Cyrl-RS"/>
+        </w:rPr>
+        <w:t xml:space="preserve"> зарад боље сигурности</w:t>
+      </w:r>
+      <w:r>
+        <w:rPr>
+          <w:lang w:val="sr-Cyrl-RS"/>
+        </w:rPr>
+        <w:t>,</w:t>
+      </w:r>
+      <w:r>
+        <w:rPr>
+          <w:lang w:val="sr-Cyrl-RS"/>
+        </w:rPr>
+        <w:t xml:space="preserve"> добити и нови токен освежења иако</w:t>
+      </w:r>
+      <w:r>
+        <w:rPr>
+          <w:lang w:val="sr-Cyrl-RS"/>
+        </w:rPr>
+        <w:t xml:space="preserve"> му </w:t>
+      </w:r>
+      <w:r>
+        <w:rPr>
+          <w:lang w:val="sr-Cyrl-RS"/>
+        </w:rPr>
+        <w:t>стари</w:t>
+      </w:r>
+      <w:r>
+        <w:rPr>
+          <w:lang w:val="sr-Cyrl-RS"/>
+        </w:rPr>
+        <w:t xml:space="preserve"> није истекао.</w:t>
+      </w:r>
+      <w:r>
+        <w:rPr>
+          <w:lang w:val="sr-Cyrl-RS"/>
+        </w:rPr>
+        <w:t xml:space="preserve"> Ово се догађа аутоматски без икаквог знања корисника, као и без икаквих последица по његово коришћење апликације.</w:t>
+      </w:r>
+      <w:r>
+        <w:rPr>
+          <w:lang w:val="sr-Cyrl-RS"/>
+        </w:rPr>
+        <w:t xml:space="preserve"> Међутим, уколико је и</w:t>
+      </w:r>
+      <w:r>
+        <w:rPr>
+          <w:lang w:val="sr-Cyrl-RS"/>
+        </w:rPr>
+        <w:t xml:space="preserve"> токен освежења</w:t>
+      </w:r>
+      <w:r>
+        <w:rPr>
+          <w:lang w:val="sr-Cyrl-RS"/>
+        </w:rPr>
+        <w:t xml:space="preserve"> истекао, корисник ће бити аутоматски одјављен из система, па ће бити приморан да се поново пријави како би користио апликацију. Након успешне поновне пријаве, он ће добити нови пар валидних токена.</w:t>
+      </w:r>
+      <w:r>
+        <w:rPr>
+          <w:lang w:val="sr-Cyrl-RS"/>
+        </w:rPr>
+        <w:t xml:space="preserve"> </w:t>
+      </w:r>
+      <w:r>
+        <w:rPr>
+          <w:lang w:val="sr-Cyrl-RS"/>
+        </w:rPr>
+        <w:t>И</w:t>
+      </w:r>
+      <w:r>
+        <w:rPr>
+          <w:lang w:val="sr-Cyrl-RS"/>
+        </w:rPr>
+        <w:t>спод</w:t>
+      </w:r>
+      <w:r>
+        <w:rPr>
+          <w:lang w:val="sr-Cyrl-RS"/>
+        </w:rPr>
+        <w:t xml:space="preserve"> ће</w:t>
+      </w:r>
+      <w:r>
+        <w:rPr>
+          <w:lang w:val="sr-Cyrl-RS"/>
+        </w:rPr>
+        <w:t xml:space="preserve"> на </w:t>
+      </w:r>
+      <w:r>
+        <w:rPr>
+          <w:lang w:val="en-US"/>
+        </w:rPr>
+        <w:t xml:space="preserve">UML </w:t>
+      </w:r>
+      <w:r>
+        <w:rPr>
+          <w:lang w:val="sr-Cyrl-RS"/>
+        </w:rPr>
+        <w:t>дијаграму секвенце</w:t>
+      </w:r>
+      <w:r>
+        <w:rPr>
+          <w:lang w:val="sr-Cyrl-RS"/>
+        </w:rPr>
+        <w:t xml:space="preserve"> бити</w:t>
+      </w:r>
+      <w:r>
+        <w:rPr>
+          <w:lang w:val="sr-Cyrl-RS"/>
+        </w:rPr>
+        <w:t xml:space="preserve"> приказан сценарио када </w:t>
+      </w:r>
+      <w:r>
+        <w:rPr>
+          <w:lang w:val="sr-Cyrl-RS"/>
+        </w:rPr>
+        <w:t>корисник жели да види своје заказане термине, при чему му је</w:t>
+      </w:r>
+      <w:r>
+        <w:rPr>
+          <w:lang w:val="sr-Cyrl-RS"/>
+        </w:rPr>
+        <w:t xml:space="preserve"> истекао токен приступа, а има валидан токен освежења.</w:t>
+      </w:r>
+      <w:r>
+        <w:rPr>
+          <w:lang w:val="sr-Cyrl-RS"/>
+        </w:rPr>
+        <w:t xml:space="preserve"> </w:t>
+      </w:r>
+    </w:p>
+    <w:p>
+      <w:pPr>
+        <w:pStyle w:val="SlikeTabele"/>
+        <w:rPr>
+          <w:lang w:val="sr-Cyrl-RS"/>
+        </w:rPr>
+      </w:pPr>
+      <w:r>
+        <w:rPr>
+          <w:noProof/>
+          <w:lang w:val="sr-Cyrl-RS"/>
+        </w:rPr>
+        <w:lastRenderedPageBreak/>
+        <w:drawing>
+          <wp:inline distT="0" distB="0" distL="0" distR="0" wp14:anchorId="39C9797F" wp14:editId="0271F000">
+            <wp:extent cx="6059170" cy="3711069"/>
+            <wp:effectExtent l="0" t="0" r="0" b="0"/>
+            <wp:docPr id="488436072" name="Picture 3" descr="A diagram of a project&#10;&#10;AI-generated content may be incorrect."/>
+            <wp:cNvGraphicFramePr>
+              <a:graphicFrameLocks xmlns:a="http://schemas.openxmlformats.org/drawingml/2006/main" noChangeAspect="1"/>
+            </wp:cNvGraphicFramePr>
+            <a:graphic xmlns:a="http://schemas.openxmlformats.org/drawingml/2006/main">
+              <a:graphicData uri="http://schemas.openxmlformats.org/drawingml/2006/picture">
+                <pic:pic xmlns:pic="http://schemas.openxmlformats.org/drawingml/2006/picture">
+                  <pic:nvPicPr>
+                    <pic:cNvPr id="488436072" name="Picture 3" descr="A diagram of a project&#10;&#10;AI-generated content may be incorrect."/>
+                    <pic:cNvPicPr/>
+                  </pic:nvPicPr>
+                  <pic:blipFill>
+                    <a:blip r:embed="rId24">
+                      <a:extLst>
+                        <a:ext uri="{28A0092B-C50C-407E-A947-70E740481C1C}">
+                          <a14:useLocalDpi xmlns:a14="http://schemas.microsoft.com/office/drawing/2010/main" val="0"/>
+                        </a:ext>
+                      </a:extLst>
+                    </a:blip>
+                    <a:stretch>
+                      <a:fillRect/>
+                    </a:stretch>
+                  </pic:blipFill>
+                  <pic:spPr>
+                    <a:xfrm>
+                      <a:off x="0" y="0"/>
+                      <a:ext cx="6060622" cy="3711958"/>
+                    </a:xfrm>
+                    <a:prstGeom prst="rect">
+                      <a:avLst/>
+                    </a:prstGeom>
+                  </pic:spPr>
+                </pic:pic>
+              </a:graphicData>
+            </a:graphic>
+          </wp:inline>
+        </w:drawing>
+      </w:r>
+    </w:p>
+    <w:p>
+      <w:pPr>
+        <w:pStyle w:val="Oznakaslike"/>
+        <w:rPr>
+          <w:i/>
+          <w:iCs/>
+          <w:lang w:val="sr-Cyrl-RS"/>
+        </w:rPr>
+      </w:pPr>
+      <w:bookmarkStart w:id="59" w:name="_Toc212143513"/>
+      <w:r>
+        <w:rPr>
+          <w:lang w:val="sr-Cyrl-CS"/>
+        </w:rPr>
+        <w:t xml:space="preserve">Слика </w:t>
+      </w:r>
+      <w:r>
+        <w:rPr>
+          <w:lang w:val="sr-Cyrl-RS"/>
+        </w:rPr>
+        <w:t>4.4.1.2</w:t>
+      </w:r>
+      <w:r>
+        <w:rPr>
+          <w:lang w:val="en-GB"/>
+        </w:rPr>
+        <w:t xml:space="preserve"> </w:t>
+      </w:r>
+      <w:r>
+        <w:rPr>
+          <w:lang w:val="en-US"/>
+        </w:rPr>
+        <w:t xml:space="preserve">UML </w:t>
+      </w:r>
+      <w:r>
+        <w:rPr>
+          <w:lang w:val="sr-Cyrl-RS"/>
+        </w:rPr>
+        <w:t>дијаграм секвенце за</w:t>
+      </w:r>
+      <w:r>
+        <w:rPr>
+          <w:lang w:val="sr-Cyrl-RS"/>
+        </w:rPr>
+        <w:t xml:space="preserve"> процес слања </w:t>
+      </w:r>
+      <w:r>
+        <w:rPr>
+          <w:lang w:val="en-GB"/>
+        </w:rPr>
+        <w:t>HTTP</w:t>
+      </w:r>
+      <w:r>
+        <w:rPr>
+          <w:lang w:val="sr-Cyrl-RS"/>
+        </w:rPr>
+        <w:t xml:space="preserve"> захтева</w:t>
+      </w:r>
+      <w:r>
+        <w:rPr>
+          <w:lang w:val="sr-Cyrl-RS"/>
+        </w:rPr>
+        <w:t xml:space="preserve"> од клијента ка серверу</w:t>
+      </w:r>
+      <w:r>
+        <w:rPr>
+          <w:lang w:val="sr-Cyrl-RS"/>
+        </w:rPr>
+        <w:t xml:space="preserve"> у мобилној апликацији </w:t>
+      </w:r>
+      <w:r>
+        <w:rPr>
+          <w:i/>
+          <w:iCs/>
+          <w:lang w:val="en-GB"/>
+        </w:rPr>
+        <w:t>BarberBooker</w:t>
+      </w:r>
+      <w:bookmarkEnd w:id="59"/>
+    </w:p>
+    <w:p>
+      <w:pPr>
+        <w:pStyle w:val="Osnovnitekst"/>
+        <w:rPr>
+          <w:lang w:val="sr-Cyrl-RS"/>
+        </w:rPr>
+      </w:pPr>
+      <w:r>
+        <w:rPr>
+          <w:lang w:val="sr-Cyrl-RS"/>
+        </w:rPr>
+        <w:t>Треба нагласити да се, ради додатне безбедности, у бази података чувају сви токени освежења</w:t>
+      </w:r>
+      <w:r>
+        <w:rPr>
+          <w:lang w:val="sr-Cyrl-RS"/>
+        </w:rPr>
+        <w:t xml:space="preserve"> који нису истекли</w:t>
+      </w:r>
+      <w:r>
+        <w:rPr>
+          <w:lang w:val="sr-Cyrl-RS"/>
+        </w:rPr>
+        <w:t>.</w:t>
+      </w:r>
+      <w:r>
+        <w:rPr>
+          <w:lang w:val="sr-Cyrl-RS"/>
+        </w:rPr>
+        <w:t xml:space="preserve"> Иницијално се сваки нови токен освежења чува, али се једном дневно догађа чишћење базе при ком се бришу сви истекли токени јер они не могу бити искоришћени за напад</w:t>
+      </w:r>
+      <w:r>
+        <w:rPr>
+          <w:lang w:val="sr-Cyrl-RS"/>
+        </w:rPr>
+        <w:t xml:space="preserve">. </w:t>
+      </w:r>
+      <w:r>
+        <w:rPr>
+          <w:lang w:val="sr-Cyrl-RS"/>
+        </w:rPr>
+        <w:t>П</w:t>
+      </w:r>
+      <w:r>
+        <w:rPr>
+          <w:lang w:val="sr-Cyrl-RS"/>
+        </w:rPr>
+        <w:t>отенцијални злонамерни нападач који шпијунира комуникацију корисника преко мреже може доћи до његовог токена освежења и искористити</w:t>
+      </w:r>
+      <w:r>
+        <w:rPr>
+          <w:lang w:val="sr-Cyrl-RS"/>
+        </w:rPr>
+        <w:t xml:space="preserve"> га</w:t>
+      </w:r>
+      <w:r>
+        <w:rPr>
+          <w:lang w:val="sr-Cyrl-RS"/>
+        </w:rPr>
+        <w:t xml:space="preserve"> за добијање токена приступа</w:t>
+      </w:r>
+      <w:r>
+        <w:rPr>
+          <w:lang w:val="sr-Cyrl-RS"/>
+        </w:rPr>
+        <w:t>.</w:t>
+      </w:r>
+      <w:r>
+        <w:rPr>
+          <w:lang w:val="sr-Cyrl-RS"/>
+        </w:rPr>
+        <w:t xml:space="preserve"> </w:t>
+      </w:r>
+      <w:r>
+        <w:rPr>
+          <w:lang w:val="sr-Cyrl-RS"/>
+        </w:rPr>
+        <w:t>Н</w:t>
+      </w:r>
+      <w:r>
+        <w:rPr>
+          <w:lang w:val="sr-Cyrl-RS"/>
+        </w:rPr>
+        <w:t>а тај начин</w:t>
+      </w:r>
+      <w:r>
+        <w:rPr>
+          <w:lang w:val="sr-Cyrl-RS"/>
+        </w:rPr>
+        <w:t xml:space="preserve"> он може да користи</w:t>
+      </w:r>
+      <w:r>
+        <w:rPr>
+          <w:lang w:val="sr-Cyrl-RS"/>
+        </w:rPr>
+        <w:t xml:space="preserve"> апликацију као да је пријављен као баш тај корисник.</w:t>
+      </w:r>
+      <w:r>
+        <w:rPr>
+          <w:lang w:val="sr-Cyrl-RS"/>
+        </w:rPr>
+        <w:t xml:space="preserve"> </w:t>
+      </w:r>
+      <w:r>
+        <w:rPr>
+          <w:lang w:val="sr-Cyrl-RS"/>
+        </w:rPr>
+        <w:t>У</w:t>
+      </w:r>
+      <w:r>
+        <w:rPr>
+          <w:lang w:val="sr-Cyrl-RS"/>
+        </w:rPr>
+        <w:t xml:space="preserve"> бази</w:t>
+      </w:r>
+      <w:r>
+        <w:rPr>
+          <w:lang w:val="sr-Cyrl-RS"/>
+        </w:rPr>
+        <w:t xml:space="preserve"> се</w:t>
+      </w:r>
+      <w:r>
+        <w:rPr>
+          <w:lang w:val="sr-Cyrl-RS"/>
+        </w:rPr>
+        <w:t xml:space="preserve"> чувају сви токени освежењ</w:t>
+      </w:r>
+      <w:r>
+        <w:rPr>
+          <w:lang w:val="sr-Cyrl-RS"/>
+        </w:rPr>
+        <w:t>а који нису истекли управо да би се детектовали овакви напади. То се не ради за токене приступа зато што они трају само 15 минута, па је мањи временски период у којем је напад могућ</w:t>
+      </w:r>
+      <w:r>
+        <w:rPr>
+          <w:lang w:val="sr-Cyrl-RS"/>
+        </w:rPr>
+        <w:t>. Са друге стране, токени освежења трају седам дана, па су зато они најчешћа мета нападача.</w:t>
+      </w:r>
+      <w:r>
+        <w:rPr>
+          <w:lang w:val="sr-Cyrl-RS"/>
+        </w:rPr>
+        <w:t xml:space="preserve"> Валидни токени освежења се разликују од невалидних захваљујући вредности колоне </w:t>
+      </w:r>
+      <w:r>
+        <w:rPr>
+          <w:i/>
+          <w:iCs/>
+          <w:lang w:val="en-GB"/>
+        </w:rPr>
+        <w:t>isRevoked</w:t>
+      </w:r>
+      <w:r>
+        <w:rPr>
+          <w:lang w:val="en-GB"/>
+        </w:rPr>
+        <w:t xml:space="preserve"> </w:t>
+      </w:r>
+      <w:r>
+        <w:rPr>
+          <w:lang w:val="sr-Cyrl-RS"/>
+        </w:rPr>
+        <w:t xml:space="preserve">у табели </w:t>
+      </w:r>
+      <w:r>
+        <w:rPr>
+          <w:i/>
+          <w:iCs/>
+          <w:lang w:val="en-US"/>
+        </w:rPr>
+        <w:t>jwtrefreshtoken</w:t>
+      </w:r>
+      <w:r>
+        <w:rPr>
+          <w:lang w:val="en-US"/>
+        </w:rPr>
+        <w:t>.</w:t>
+      </w:r>
+      <w:r>
+        <w:rPr>
+          <w:lang w:val="en-US"/>
+        </w:rPr>
+        <w:t xml:space="preserve"> </w:t>
+      </w:r>
+      <w:r>
+        <w:rPr>
+          <w:lang w:val="sr-Cyrl-RS"/>
+        </w:rPr>
+        <w:t>Токен освежења који није истекао постаје невалидан када корисник добије нови пар токена приступа и освежења, као и када се корисник одјави из апликације.</w:t>
+      </w:r>
+    </w:p>
+    <w:p>
+      <w:pPr>
         <w:pStyle w:val="IIInivonaslova-Odeljak"/>
       </w:pPr>
-      <w:bookmarkStart w:id="58" w:name="_Toc212136843"/>
+      <w:bookmarkStart w:id="60" w:name="_Toc212136843"/>
       <w:r>
         <w:rPr>
           <w:lang w:val="sr-Cyrl-RS"/>
@@ -31807,13 +32534,13 @@
         </w:rPr>
         <w:t>e</w:t>
       </w:r>
-      <w:bookmarkEnd w:id="58"/>
+      <w:bookmarkEnd w:id="60"/>
     </w:p>
     <w:p>
       <w:pPr>
         <w:pStyle w:val="IIInivonaslova-Odeljak"/>
       </w:pPr>
-      <w:bookmarkStart w:id="59" w:name="_Toc212136844"/>
+      <w:bookmarkStart w:id="61" w:name="_Toc212136844"/>
       <w:r>
         <w:rPr>
           <w:lang w:val="en-US"/>
@@ -31838,7 +32565,7 @@
         </w:rPr>
         <w:t xml:space="preserve"> (Firebase Cloud Messaging)</w:t>
       </w:r>
-      <w:bookmarkEnd w:id="59"/>
+      <w:bookmarkEnd w:id="61"/>
     </w:p>
     <w:p>
       <w:pPr>
@@ -31847,7 +32574,7 @@
           <w:lang w:val="en-US"/>
         </w:rPr>
       </w:pPr>
-      <w:bookmarkStart w:id="60" w:name="_Toc212136845"/>
+      <w:bookmarkStart w:id="62" w:name="_Toc212136845"/>
       <w:r>
         <w:rPr>
           <w:lang w:val="sr-Cyrl-RS"/>
@@ -31860,13 +32587,13 @@
         </w:rPr>
         <w:t>Google (Google Sign-In)</w:t>
       </w:r>
-      <w:bookmarkEnd w:id="60"/>
+      <w:bookmarkEnd w:id="62"/>
     </w:p>
     <w:p>
       <w:pPr>
         <w:pStyle w:val="IIInivonaslova-Odeljak"/>
       </w:pPr>
-      <w:bookmarkStart w:id="61" w:name="_Toc212136846"/>
+      <w:bookmarkStart w:id="63" w:name="_Toc212136846"/>
       <w:r>
         <w:rPr>
           <w:lang w:val="sr-Cyrl-RS"/>
@@ -31879,13 +32606,13 @@
         </w:rPr>
         <w:t>Google Calendar</w:t>
       </w:r>
-      <w:bookmarkEnd w:id="61"/>
+      <w:bookmarkEnd w:id="63"/>
     </w:p>
     <w:p>
       <w:pPr>
         <w:pStyle w:val="IInivonaslova-Potpoglavlje"/>
       </w:pPr>
-      <w:bookmarkStart w:id="62" w:name="_Toc212136847"/>
+      <w:bookmarkStart w:id="64" w:name="_Toc212136847"/>
       <w:r>
         <w:rPr>
           <w:i/>
@@ -31914,7 +32641,7 @@
         </w:rPr>
         <w:t>Docker</w:t>
       </w:r>
-      <w:bookmarkEnd w:id="62"/>
+      <w:bookmarkEnd w:id="64"/>
     </w:p>
     <w:p>
       <w:pPr>
@@ -31923,7 +32650,7 @@
           <w:lang w:val="sr-Cyrl-RS"/>
         </w:rPr>
       </w:pPr>
-      <w:bookmarkStart w:id="63" w:name="_Toc212136848"/>
+      <w:bookmarkStart w:id="65" w:name="_Toc212136848"/>
       <w:r>
         <w:rPr>
           <w:lang w:val="sr-Cyrl-RS"/>
@@ -31931,7 +32658,7 @@
         <w:lastRenderedPageBreak/>
         <w:t>Функционалности</w:t>
       </w:r>
-      <w:bookmarkEnd w:id="63"/>
+      <w:bookmarkEnd w:id="65"/>
     </w:p>
     <w:p>
       <w:pPr>
@@ -32042,7 +32769,7 @@
           <w:lang w:val="sr-Cyrl-RS"/>
         </w:rPr>
       </w:pPr>
-      <w:bookmarkStart w:id="64" w:name="_Toc212136849"/>
+      <w:bookmarkStart w:id="66" w:name="_Toc212136849"/>
       <w:r>
         <w:rPr>
           <w:lang w:val="sr-Cyrl-RS"/>
@@ -32055,7 +32782,7 @@
         </w:rPr>
         <w:t>госта</w:t>
       </w:r>
-      <w:bookmarkEnd w:id="64"/>
+      <w:bookmarkEnd w:id="66"/>
     </w:p>
     <w:p>
       <w:pPr>
@@ -32064,7 +32791,7 @@
           <w:lang w:val="sr-Cyrl-RS"/>
         </w:rPr>
       </w:pPr>
-      <w:bookmarkStart w:id="65" w:name="_Hlk211937002"/>
+      <w:bookmarkStart w:id="67" w:name="_Hlk211937002"/>
       <w:r>
         <w:rPr>
           <w:lang w:val="sr-Cyrl-RS"/>
@@ -32114,7 +32841,7 @@
         <w:t>дијаграм случајева коришћења који ће и визуелно представити све наведене функционалности.</w:t>
       </w:r>
     </w:p>
-    <w:bookmarkEnd w:id="65"/>
+    <w:bookmarkEnd w:id="67"/>
     <w:p>
       <w:pPr>
         <w:pStyle w:val="Osnovnitekst"/>
@@ -32240,7 +32967,7 @@
           <w:lang w:val="en-US"/>
         </w:rPr>
       </w:pPr>
-      <w:bookmarkStart w:id="66" w:name="_Hlk211937108"/>
+      <w:bookmarkStart w:id="68" w:name="_Hlk211937108"/>
       <w:r>
         <w:rPr>
           <w:lang w:val="sr-Cyrl-RS"/>
@@ -32300,7 +33027,7 @@
                     <pic:cNvPicPr/>
                   </pic:nvPicPr>
                   <pic:blipFill>
-                    <a:blip r:embed="rId23">
+                    <a:blip r:embed="rId25">
                       <a:extLst>
                         <a:ext uri="{28A0092B-C50C-407E-A947-70E740481C1C}">
                           <a14:useLocalDpi xmlns:a14="http://schemas.microsoft.com/office/drawing/2010/main" val="0"/>
@@ -32334,7 +33061,7 @@
           <w:lang w:val="sr-Cyrl-RS"/>
         </w:rPr>
       </w:pPr>
-      <w:bookmarkStart w:id="67" w:name="_Toc212136789"/>
+      <w:bookmarkStart w:id="69" w:name="_Toc212143514"/>
       <w:r>
         <w:rPr>
           <w:lang w:val="sr-Cyrl-CS"/>
@@ -32371,7 +33098,7 @@
         </w:rPr>
         <w:t>госта</w:t>
       </w:r>
-      <w:bookmarkEnd w:id="67"/>
+      <w:bookmarkEnd w:id="69"/>
     </w:p>
     <w:p>
       <w:pPr>
@@ -32380,8 +33107,8 @@
           <w:lang w:val="sr-Cyrl-RS"/>
         </w:rPr>
       </w:pPr>
-      <w:bookmarkStart w:id="68" w:name="_Toc212136850"/>
-      <w:bookmarkEnd w:id="66"/>
+      <w:bookmarkStart w:id="70" w:name="_Toc212136850"/>
+      <w:bookmarkEnd w:id="68"/>
       <w:r>
         <w:rPr>
           <w:lang w:val="sr-Cyrl-RS"/>
@@ -32389,7 +33116,7 @@
         <w:lastRenderedPageBreak/>
         <w:t>Функционалности клијента</w:t>
       </w:r>
-      <w:bookmarkEnd w:id="68"/>
+      <w:bookmarkEnd w:id="70"/>
     </w:p>
     <w:p>
       <w:pPr>
@@ -32398,7 +33125,7 @@
           <w:lang w:val="sr-Cyrl-RS"/>
         </w:rPr>
       </w:pPr>
-      <w:bookmarkStart w:id="69" w:name="_Hlk211937135"/>
+      <w:bookmarkStart w:id="71" w:name="_Hlk211937135"/>
       <w:r>
         <w:t>У наставку ће бити објашњене све функционалности које им</w:t>
       </w:r>
@@ -32457,7 +33184,7 @@
         <w:t>. Након тога, биће приказан UML дијаграм случајева коришћења који ће и визуелно представити све наведене функционалности.</w:t>
       </w:r>
     </w:p>
-    <w:bookmarkEnd w:id="69"/>
+    <w:bookmarkEnd w:id="71"/>
     <w:p>
       <w:pPr>
         <w:pStyle w:val="Osnovnitekst"/>
@@ -32506,7 +33233,7 @@
         </w:rPr>
         <w:t xml:space="preserve"> </w:t>
       </w:r>
-      <w:bookmarkStart w:id="70" w:name="_Hlk211960646"/>
+      <w:bookmarkStart w:id="72" w:name="_Hlk211960646"/>
       <w:r>
         <w:rPr>
           <w:lang w:val="sr-Cyrl-RS"/>
@@ -32514,7 +33241,7 @@
         <w:t>могуће је прегледати податке унете при регистрацији.</w:t>
       </w:r>
     </w:p>
-    <w:bookmarkEnd w:id="70"/>
+    <w:bookmarkEnd w:id="72"/>
     <w:p>
       <w:pPr>
         <w:pStyle w:val="Nabrajanje"/>
@@ -32932,7 +33659,7 @@
           <w:lang w:val="en-US"/>
         </w:rPr>
       </w:pPr>
-      <w:bookmarkStart w:id="71" w:name="_Hlk211959687"/>
+      <w:bookmarkStart w:id="73" w:name="_Hlk211959687"/>
       <w:r>
         <w:rPr>
           <w:lang w:val="sr-Cyrl-RS"/>
@@ -32953,7 +33680,7 @@
         <w:t>.</w:t>
       </w:r>
     </w:p>
-    <w:bookmarkEnd w:id="71"/>
+    <w:bookmarkEnd w:id="73"/>
     <w:p>
       <w:pPr>
         <w:pStyle w:val="SlikeTabele"/>
@@ -32982,7 +33709,7 @@
                     <pic:cNvPicPr/>
                   </pic:nvPicPr>
                   <pic:blipFill>
-                    <a:blip r:embed="rId24">
+                    <a:blip r:embed="rId26">
                       <a:extLst>
                         <a:ext uri="{28A0092B-C50C-407E-A947-70E740481C1C}">
                           <a14:useLocalDpi xmlns:a14="http://schemas.microsoft.com/office/drawing/2010/main" val="0"/>
@@ -33016,7 +33743,7 @@
           <w:lang w:val="en-US"/>
         </w:rPr>
       </w:pPr>
-      <w:bookmarkStart w:id="72" w:name="_Toc212136790"/>
+      <w:bookmarkStart w:id="74" w:name="_Toc212143515"/>
       <w:r>
         <w:rPr>
           <w:lang w:val="sr-Cyrl-CS"/>
@@ -33065,20 +33792,20 @@
         </w:rPr>
         <w:t>клијента</w:t>
       </w:r>
-      <w:bookmarkEnd w:id="72"/>
+      <w:bookmarkEnd w:id="74"/>
     </w:p>
     <w:p>
       <w:pPr>
         <w:pStyle w:val="IInivonaslova-Potpoglavlje"/>
       </w:pPr>
-      <w:bookmarkStart w:id="73" w:name="_Toc212136851"/>
+      <w:bookmarkStart w:id="75" w:name="_Toc212136851"/>
       <w:r>
         <w:rPr>
           <w:lang w:val="sr-Cyrl-RS"/>
         </w:rPr>
         <w:t>Функционалности фризерског салона</w:t>
       </w:r>
-      <w:bookmarkEnd w:id="73"/>
+      <w:bookmarkEnd w:id="75"/>
     </w:p>
     <w:p>
       <w:pPr>
@@ -33572,7 +34299,7 @@
                     <pic:cNvPicPr/>
                   </pic:nvPicPr>
                   <pic:blipFill>
-                    <a:blip r:embed="rId25">
+                    <a:blip r:embed="rId27">
                       <a:extLst>
                         <a:ext uri="{28A0092B-C50C-407E-A947-70E740481C1C}">
                           <a14:useLocalDpi xmlns:a14="http://schemas.microsoft.com/office/drawing/2010/main" val="0"/>
@@ -33606,7 +34333,7 @@
           <w:lang w:val="en-US"/>
         </w:rPr>
       </w:pPr>
-      <w:bookmarkStart w:id="74" w:name="_Toc212136791"/>
+      <w:bookmarkStart w:id="76" w:name="_Toc212143516"/>
       <w:r>
         <w:rPr>
           <w:lang w:val="sr-Cyrl-CS"/>
@@ -33655,7 +34382,7 @@
         </w:rPr>
         <w:t>фризерски салон</w:t>
       </w:r>
-      <w:bookmarkEnd w:id="74"/>
+      <w:bookmarkEnd w:id="76"/>
     </w:p>
     <w:p>
       <w:pPr>
@@ -33664,7 +34391,7 @@
           <w:lang w:val="sr-Cyrl-RS"/>
         </w:rPr>
       </w:pPr>
-      <w:bookmarkStart w:id="75" w:name="_Toc212136852"/>
+      <w:bookmarkStart w:id="77" w:name="_Toc212136852"/>
       <w:r>
         <w:rPr>
           <w:lang w:val="sr-Cyrl-RS"/>
@@ -33697,7 +34424,7 @@
         </w:rPr>
         <w:t xml:space="preserve"> из угла корисника</w:t>
       </w:r>
-      <w:bookmarkEnd w:id="75"/>
+      <w:bookmarkEnd w:id="77"/>
     </w:p>
     <w:p>
       <w:pPr>
@@ -34427,7 +35154,7 @@
           <w:lang w:val="sr-Cyrl-CS"/>
         </w:rPr>
       </w:pPr>
-      <w:bookmarkStart w:id="76" w:name="_Toc212136853"/>
+      <w:bookmarkStart w:id="78" w:name="_Toc212136853"/>
       <w:r>
         <w:rPr>
           <w:lang w:val="sr-Cyrl-CS"/>
@@ -34435,7 +35162,7 @@
         <w:lastRenderedPageBreak/>
         <w:t>Закључак</w:t>
       </w:r>
-      <w:bookmarkEnd w:id="76"/>
+      <w:bookmarkEnd w:id="78"/>
     </w:p>
     <w:p>
       <w:pPr>
@@ -34452,8 +35179,8 @@
           <w:lang w:val="sr-Cyrl-CS"/>
         </w:rPr>
       </w:pPr>
-      <w:bookmarkStart w:id="77" w:name="_Toc254342946"/>
-      <w:bookmarkStart w:id="78" w:name="_Toc212136854"/>
+      <w:bookmarkStart w:id="79" w:name="_Toc254342946"/>
+      <w:bookmarkStart w:id="80" w:name="_Toc212136854"/>
       <w:r>
         <w:rPr>
           <w:lang w:val="sr-Cyrl-CS"/>
@@ -34461,8 +35188,8 @@
         <w:lastRenderedPageBreak/>
         <w:t>Литература</w:t>
       </w:r>
-      <w:bookmarkEnd w:id="77"/>
-      <w:bookmarkEnd w:id="78"/>
+      <w:bookmarkEnd w:id="79"/>
+      <w:bookmarkEnd w:id="80"/>
     </w:p>
     <w:p>
       <w:pPr>
@@ -34498,7 +35225,7 @@
         </w:rPr>
         <w:t xml:space="preserve"> </w:t>
       </w:r>
-      <w:hyperlink r:id="rId26" w:history="1">
+      <w:hyperlink r:id="rId28" w:history="1">
         <w:r>
           <w:rPr>
             <w:rStyle w:val="Hyperlink"/>
@@ -34548,7 +35275,7 @@
         </w:rPr>
         <w:t xml:space="preserve"> </w:t>
       </w:r>
-      <w:hyperlink r:id="rId27" w:history="1">
+      <w:hyperlink r:id="rId29" w:history="1">
         <w:r>
           <w:rPr>
             <w:rStyle w:val="Hyperlink"/>
@@ -34622,7 +35349,7 @@
         </w:rPr>
         <w:t xml:space="preserve"> </w:t>
       </w:r>
-      <w:hyperlink r:id="rId28" w:history="1">
+      <w:hyperlink r:id="rId30" w:history="1">
         <w:r>
           <w:rPr>
             <w:rStyle w:val="Hyperlink"/>
@@ -34743,7 +35470,7 @@
         </w:rPr>
         <w:t xml:space="preserve">, </w:t>
       </w:r>
-      <w:hyperlink r:id="rId29" w:history="1">
+      <w:hyperlink r:id="rId31" w:history="1">
         <w:r>
           <w:rPr>
             <w:rStyle w:val="Hyperlink"/>
@@ -34799,7 +35526,7 @@
         </w:rPr>
         <w:t xml:space="preserve"> </w:t>
       </w:r>
-      <w:hyperlink r:id="rId30" w:history="1">
+      <w:hyperlink r:id="rId32" w:history="1">
         <w:r>
           <w:rPr>
             <w:rStyle w:val="Hyperlink"/>
@@ -34857,7 +35584,7 @@
         </w:rPr>
         <w:t xml:space="preserve"> </w:t>
       </w:r>
-      <w:hyperlink r:id="rId31" w:history="1">
+      <w:hyperlink r:id="rId33" w:history="1">
         <w:r>
           <w:rPr>
             <w:rStyle w:val="Hyperlink"/>
@@ -34907,7 +35634,7 @@
         </w:rPr>
         <w:t xml:space="preserve">, </w:t>
       </w:r>
-      <w:hyperlink r:id="rId32" w:history="1">
+      <w:hyperlink r:id="rId34" w:history="1">
         <w:r>
           <w:rPr>
             <w:rStyle w:val="Hyperlink"/>
@@ -34945,7 +35672,7 @@
         </w:rPr>
         <w:t xml:space="preserve">, </w:t>
       </w:r>
-      <w:hyperlink r:id="rId33" w:history="1">
+      <w:hyperlink r:id="rId35" w:history="1">
         <w:r>
           <w:rPr>
             <w:rStyle w:val="Hyperlink"/>
@@ -34993,7 +35720,7 @@
         </w:rPr>
         <w:t xml:space="preserve">, </w:t>
       </w:r>
-      <w:hyperlink r:id="rId34" w:history="1">
+      <w:hyperlink r:id="rId36" w:history="1">
         <w:r>
           <w:rPr>
             <w:rStyle w:val="Hyperlink"/>
@@ -35041,7 +35768,7 @@
         </w:rPr>
         <w:t xml:space="preserve">, </w:t>
       </w:r>
-      <w:hyperlink r:id="rId35" w:history="1">
+      <w:hyperlink r:id="rId37" w:history="1">
         <w:r>
           <w:rPr>
             <w:rStyle w:val="Hyperlink"/>
@@ -35102,7 +35829,7 @@
         </w:rPr>
         <w:t xml:space="preserve">, </w:t>
       </w:r>
-      <w:hyperlink r:id="rId36" w:history="1">
+      <w:hyperlink r:id="rId38" w:history="1">
         <w:r>
           <w:rPr>
             <w:rStyle w:val="Hyperlink"/>
@@ -35163,7 +35890,7 @@
         </w:rPr>
         <w:t xml:space="preserve">, </w:t>
       </w:r>
-      <w:hyperlink r:id="rId37" w:history="1">
+      <w:hyperlink r:id="rId39" w:history="1">
         <w:r>
           <w:rPr>
             <w:rStyle w:val="Hyperlink"/>
@@ -35212,7 +35939,7 @@
         </w:rPr>
         <w:t xml:space="preserve">, </w:t>
       </w:r>
-      <w:hyperlink r:id="rId38" w:history="1">
+      <w:hyperlink r:id="rId40" w:history="1">
         <w:r>
           <w:rPr>
             <w:rStyle w:val="Hyperlink"/>
@@ -35261,7 +35988,7 @@
         </w:rPr>
         <w:t xml:space="preserve">, </w:t>
       </w:r>
-      <w:hyperlink r:id="rId39" w:history="1">
+      <w:hyperlink r:id="rId41" w:history="1">
         <w:r>
           <w:rPr>
             <w:rStyle w:val="Hyperlink"/>
@@ -35310,7 +36037,7 @@
         </w:rPr>
         <w:t xml:space="preserve">, </w:t>
       </w:r>
-      <w:hyperlink r:id="rId40" w:history="1">
+      <w:hyperlink r:id="rId42" w:history="1">
         <w:r>
           <w:rPr>
             <w:rStyle w:val="Hyperlink"/>
@@ -35359,7 +36086,7 @@
         </w:rPr>
         <w:t xml:space="preserve">, </w:t>
       </w:r>
-      <w:hyperlink r:id="rId41" w:history="1">
+      <w:hyperlink r:id="rId43" w:history="1">
         <w:r>
           <w:rPr>
             <w:rStyle w:val="Hyperlink"/>
@@ -35408,7 +36135,7 @@
         </w:rPr>
         <w:t xml:space="preserve">, </w:t>
       </w:r>
-      <w:hyperlink r:id="rId42" w:history="1">
+      <w:hyperlink r:id="rId44" w:history="1">
         <w:r>
           <w:rPr>
             <w:rStyle w:val="Hyperlink"/>
@@ -35457,7 +36184,7 @@
         </w:rPr>
         <w:t xml:space="preserve">, </w:t>
       </w:r>
-      <w:hyperlink r:id="rId43" w:history="1">
+      <w:hyperlink r:id="rId45" w:history="1">
         <w:r>
           <w:rPr>
             <w:rStyle w:val="Hyperlink"/>
@@ -35506,7 +36233,7 @@
         </w:rPr>
         <w:t xml:space="preserve">, </w:t>
       </w:r>
-      <w:hyperlink r:id="rId44" w:history="1">
+      <w:hyperlink r:id="rId46" w:history="1">
         <w:r>
           <w:rPr>
             <w:rStyle w:val="Hyperlink"/>
@@ -35556,7 +36283,7 @@
         </w:rPr>
         <w:t xml:space="preserve">, </w:t>
       </w:r>
-      <w:hyperlink r:id="rId45" w:history="1">
+      <w:hyperlink r:id="rId47" w:history="1">
         <w:r>
           <w:rPr>
             <w:rStyle w:val="Hyperlink"/>
@@ -35619,7 +36346,7 @@
         </w:rPr>
         <w:t xml:space="preserve">, </w:t>
       </w:r>
-      <w:hyperlink r:id="rId46" w:history="1">
+      <w:hyperlink r:id="rId48" w:history="1">
         <w:r>
           <w:rPr>
             <w:rStyle w:val="Hyperlink"/>
@@ -35684,7 +36411,7 @@
         </w:rPr>
         <w:t xml:space="preserve">, </w:t>
       </w:r>
-      <w:hyperlink r:id="rId47" w:history="1">
+      <w:hyperlink r:id="rId49" w:history="1">
         <w:r>
           <w:rPr>
             <w:rStyle w:val="Hyperlink"/>
@@ -35733,7 +36460,7 @@
         </w:rPr>
         <w:t xml:space="preserve">, </w:t>
       </w:r>
-      <w:hyperlink r:id="rId48" w:history="1">
+      <w:hyperlink r:id="rId50" w:history="1">
         <w:r>
           <w:rPr>
             <w:rStyle w:val="Hyperlink"/>
@@ -35782,7 +36509,7 @@
         </w:rPr>
         <w:t xml:space="preserve">, </w:t>
       </w:r>
-      <w:hyperlink r:id="rId49" w:history="1">
+      <w:hyperlink r:id="rId51" w:history="1">
         <w:r>
           <w:rPr>
             <w:rStyle w:val="Hyperlink"/>
@@ -35831,7 +36558,7 @@
         </w:rPr>
         <w:t xml:space="preserve">, </w:t>
       </w:r>
-      <w:hyperlink r:id="rId50" w:history="1">
+      <w:hyperlink r:id="rId52" w:history="1">
         <w:r>
           <w:rPr>
             <w:rStyle w:val="Hyperlink"/>
@@ -35880,7 +36607,7 @@
         </w:rPr>
         <w:t xml:space="preserve">, </w:t>
       </w:r>
-      <w:hyperlink r:id="rId51" w:history="1">
+      <w:hyperlink r:id="rId53" w:history="1">
         <w:r>
           <w:rPr>
             <w:rStyle w:val="Hyperlink"/>
@@ -35929,7 +36656,7 @@
         </w:rPr>
         <w:t xml:space="preserve">, </w:t>
       </w:r>
-      <w:hyperlink r:id="rId52" w:history="1">
+      <w:hyperlink r:id="rId54" w:history="1">
         <w:r>
           <w:rPr>
             <w:rStyle w:val="Hyperlink"/>
@@ -35978,7 +36705,7 @@
         </w:rPr>
         <w:t xml:space="preserve">, </w:t>
       </w:r>
-      <w:hyperlink r:id="rId53" w:history="1">
+      <w:hyperlink r:id="rId55" w:history="1">
         <w:r>
           <w:rPr>
             <w:rStyle w:val="Hyperlink"/>
@@ -36033,7 +36760,7 @@
         </w:rPr>
         <w:t xml:space="preserve">, </w:t>
       </w:r>
-      <w:hyperlink r:id="rId54" w:history="1">
+      <w:hyperlink r:id="rId56" w:history="1">
         <w:r>
           <w:rPr>
             <w:rStyle w:val="Hyperlink"/>
@@ -36082,7 +36809,7 @@
         </w:rPr>
         <w:t xml:space="preserve">, </w:t>
       </w:r>
-      <w:hyperlink r:id="rId55" w:history="1">
+      <w:hyperlink r:id="rId57" w:history="1">
         <w:r>
           <w:rPr>
             <w:rStyle w:val="Hyperlink"/>
@@ -36131,7 +36858,7 @@
         </w:rPr>
         <w:t xml:space="preserve">, </w:t>
       </w:r>
-      <w:hyperlink r:id="rId56" w:history="1">
+      <w:hyperlink r:id="rId58" w:history="1">
         <w:r>
           <w:rPr>
             <w:rStyle w:val="Hyperlink"/>
@@ -36180,7 +36907,7 @@
         </w:rPr>
         <w:t xml:space="preserve">, </w:t>
       </w:r>
-      <w:hyperlink r:id="rId57" w:history="1">
+      <w:hyperlink r:id="rId59" w:history="1">
         <w:r>
           <w:rPr>
             <w:rStyle w:val="Hyperlink"/>
@@ -36203,7 +36930,7 @@
           <w:lang w:val="sr-Cyrl-CS"/>
         </w:rPr>
       </w:pPr>
-      <w:bookmarkStart w:id="79" w:name="_Toc212136855"/>
+      <w:bookmarkStart w:id="81" w:name="_Toc212136855"/>
       <w:r>
         <w:rPr>
           <w:lang w:val="sr-Cyrl-CS"/>
@@ -36211,7 +36938,7 @@
         <w:lastRenderedPageBreak/>
         <w:t>Списак скраћеница</w:t>
       </w:r>
-      <w:bookmarkEnd w:id="79"/>
+      <w:bookmarkEnd w:id="81"/>
     </w:p>
     <w:tbl>
       <w:tblPr>
@@ -38202,7 +38929,7 @@
           <w:lang w:val="sr-Cyrl-CS"/>
         </w:rPr>
       </w:pPr>
-      <w:bookmarkStart w:id="80" w:name="_Toc212136856"/>
+      <w:bookmarkStart w:id="82" w:name="_Toc212136856"/>
       <w:r>
         <w:rPr>
           <w:lang w:val="sr-Cyrl-CS"/>
@@ -38210,7 +38937,7 @@
         <w:lastRenderedPageBreak/>
         <w:t>Списак слика</w:t>
       </w:r>
-      <w:bookmarkEnd w:id="80"/>
+      <w:bookmarkEnd w:id="82"/>
     </w:p>
     <w:p>
       <w:pPr>
@@ -38244,7 +38971,7 @@
         </w:rPr>
         <w:fldChar w:fldCharType="separate"/>
       </w:r>
-      <w:hyperlink w:anchor="_Toc212136781" w:history="1">
+      <w:hyperlink w:anchor="_Toc212143504" w:history="1">
         <w:r>
           <w:rPr>
             <w:rStyle w:val="Hyperlink"/>
@@ -38282,7 +39009,7 @@
             <w:noProof/>
             <w:webHidden/>
           </w:rPr>
-          <w:instrText xml:space="preserve"> PAGEREF _Toc212136781 \h </w:instrText>
+          <w:instrText xml:space="preserve"> PAGEREF _Toc212143504 \h </w:instrText>
         </w:r>
         <w:r>
           <w:rPr>
@@ -38327,7 +39054,7 @@
           <w14:ligatures w14:val="standardContextual"/>
         </w:rPr>
       </w:pPr>
-      <w:hyperlink w:anchor="_Toc212136782" w:history="1">
+      <w:hyperlink w:anchor="_Toc212143505" w:history="1">
         <w:r>
           <w:rPr>
             <w:rStyle w:val="Hyperlink"/>
@@ -38381,7 +39108,7 @@
             <w:noProof/>
             <w:webHidden/>
           </w:rPr>
-          <w:instrText xml:space="preserve"> PAGEREF _Toc212136782 \h </w:instrText>
+          <w:instrText xml:space="preserve"> PAGEREF _Toc212143505 \h </w:instrText>
         </w:r>
         <w:r>
           <w:rPr>
@@ -38426,7 +39153,7 @@
           <w14:ligatures w14:val="standardContextual"/>
         </w:rPr>
       </w:pPr>
-      <w:hyperlink w:anchor="_Toc212136783" w:history="1">
+      <w:hyperlink w:anchor="_Toc212143506" w:history="1">
         <w:r>
           <w:rPr>
             <w:rStyle w:val="Hyperlink"/>
@@ -38478,7 +39205,7 @@
             <w:noProof/>
             <w:webHidden/>
           </w:rPr>
-          <w:instrText xml:space="preserve"> PAGEREF _Toc212136783 \h </w:instrText>
+          <w:instrText xml:space="preserve"> PAGEREF _Toc212143506 \h </w:instrText>
         </w:r>
         <w:r>
           <w:rPr>
@@ -38523,7 +39250,7 @@
           <w14:ligatures w14:val="standardContextual"/>
         </w:rPr>
       </w:pPr>
-      <w:hyperlink w:anchor="_Toc212136784" w:history="1">
+      <w:hyperlink w:anchor="_Toc212143507" w:history="1">
         <w:r>
           <w:rPr>
             <w:rStyle w:val="Hyperlink"/>
@@ -38582,7 +39309,7 @@
             <w:noProof/>
             <w:webHidden/>
           </w:rPr>
-          <w:instrText xml:space="preserve"> PAGEREF _Toc212136784 \h </w:instrText>
+          <w:instrText xml:space="preserve"> PAGEREF _Toc212143507 \h </w:instrText>
         </w:r>
         <w:r>
           <w:rPr>
@@ -38627,7 +39354,7 @@
           <w14:ligatures w14:val="standardContextual"/>
         </w:rPr>
       </w:pPr>
-      <w:hyperlink w:anchor="_Toc212136785" w:history="1">
+      <w:hyperlink w:anchor="_Toc212143508" w:history="1">
         <w:r>
           <w:rPr>
             <w:rStyle w:val="Hyperlink"/>
@@ -38706,7 +39433,7 @@
             <w:noProof/>
             <w:webHidden/>
           </w:rPr>
-          <w:instrText xml:space="preserve"> PAGEREF _Toc212136785 \h </w:instrText>
+          <w:instrText xml:space="preserve"> PAGEREF _Toc212143508 \h </w:instrText>
         </w:r>
         <w:r>
           <w:rPr>
@@ -38751,7 +39478,7 @@
           <w14:ligatures w14:val="standardContextual"/>
         </w:rPr>
       </w:pPr>
-      <w:hyperlink w:anchor="_Toc212136786" w:history="1">
+      <w:hyperlink w:anchor="_Toc212143509" w:history="1">
         <w:r>
           <w:rPr>
             <w:rStyle w:val="Hyperlink"/>
@@ -38819,7 +39546,7 @@
             <w:noProof/>
             <w:webHidden/>
           </w:rPr>
-          <w:instrText xml:space="preserve"> PAGEREF _Toc212136786 \h </w:instrText>
+          <w:instrText xml:space="preserve"> PAGEREF _Toc212143509 \h </w:instrText>
         </w:r>
         <w:r>
           <w:rPr>
@@ -38864,7 +39591,7 @@
           <w14:ligatures w14:val="standardContextual"/>
         </w:rPr>
       </w:pPr>
-      <w:hyperlink w:anchor="_Toc212136787" w:history="1">
+      <w:hyperlink w:anchor="_Toc212143510" w:history="1">
         <w:r>
           <w:rPr>
             <w:rStyle w:val="Hyperlink"/>
@@ -38939,7 +39666,7 @@
             <w:noProof/>
             <w:webHidden/>
           </w:rPr>
-          <w:instrText xml:space="preserve"> PAGEREF _Toc212136787 \h </w:instrText>
+          <w:instrText xml:space="preserve"> PAGEREF _Toc212143510 \h </w:instrText>
         </w:r>
         <w:r>
           <w:rPr>
@@ -38984,7 +39711,7 @@
           <w14:ligatures w14:val="standardContextual"/>
         </w:rPr>
       </w:pPr>
-      <w:hyperlink w:anchor="_Toc212136788" w:history="1">
+      <w:hyperlink w:anchor="_Toc212143511" w:history="1">
         <w:r>
           <w:rPr>
             <w:rStyle w:val="Hyperlink"/>
@@ -39059,7 +39786,7 @@
             <w:noProof/>
             <w:webHidden/>
           </w:rPr>
-          <w:instrText xml:space="preserve"> PAGEREF _Toc212136788 \h </w:instrText>
+          <w:instrText xml:space="preserve"> PAGEREF _Toc212143511 \h </w:instrText>
         </w:r>
         <w:r>
           <w:rPr>
@@ -39104,7 +39831,7 @@
           <w14:ligatures w14:val="standardContextual"/>
         </w:rPr>
       </w:pPr>
-      <w:hyperlink w:anchor="_Toc212136789" w:history="1">
+      <w:hyperlink w:anchor="_Toc212143512" w:history="1">
         <w:r>
           <w:rPr>
             <w:rStyle w:val="Hyperlink"/>
@@ -39117,33 +39844,41 @@
           <w:rPr>
             <w:rStyle w:val="Hyperlink"/>
             <w:noProof/>
+            <w:lang w:val="sr-Cyrl-RS"/>
+          </w:rPr>
+          <w:t>4.4.1.1</w:t>
+        </w:r>
+        <w:r>
+          <w:rPr>
+            <w:rStyle w:val="Hyperlink"/>
+            <w:noProof/>
+          </w:rPr>
+          <w:t xml:space="preserve"> </w:t>
+        </w:r>
+        <w:r>
+          <w:rPr>
+            <w:rStyle w:val="Hyperlink"/>
+            <w:noProof/>
             <w:lang w:val="en-US"/>
           </w:rPr>
-          <w:t>5.1.1</w:t>
+          <w:t xml:space="preserve">UML </w:t>
         </w:r>
         <w:r>
           <w:rPr>
             <w:rStyle w:val="Hyperlink"/>
             <w:noProof/>
-            <w:lang w:val="sr-Cyrl-CS"/>
-          </w:rPr>
-          <w:t xml:space="preserve"> </w:t>
+            <w:lang w:val="sr-Cyrl-RS"/>
+          </w:rPr>
+          <w:t xml:space="preserve">дијаграм секвенце за процес пријаве у мобилној апликацији </w:t>
         </w:r>
         <w:r>
           <w:rPr>
             <w:rStyle w:val="Hyperlink"/>
-            <w:noProof/>
-            <w:lang w:val="en-US"/>
-          </w:rPr>
-          <w:t xml:space="preserve">UML </w:t>
-        </w:r>
-        <w:r>
-          <w:rPr>
-            <w:rStyle w:val="Hyperlink"/>
-            <w:noProof/>
-            <w:lang w:val="sr-Cyrl-RS"/>
-          </w:rPr>
-          <w:t>дијаграм случајева коришћења за госта</w:t>
+            <w:i/>
+            <w:iCs/>
+            <w:noProof/>
+          </w:rPr>
+          <w:t>BarberBooker</w:t>
         </w:r>
         <w:r>
           <w:rPr>
@@ -39164,7 +39899,7 @@
             <w:noProof/>
             <w:webHidden/>
           </w:rPr>
-          <w:instrText xml:space="preserve"> PAGEREF _Toc212136789 \h </w:instrText>
+          <w:instrText xml:space="preserve"> PAGEREF _Toc212143512 \h </w:instrText>
         </w:r>
         <w:r>
           <w:rPr>
@@ -39184,7 +39919,7 @@
             <w:noProof/>
             <w:webHidden/>
           </w:rPr>
-          <w:t>28</w:t>
+          <w:t>27</w:t>
         </w:r>
         <w:r>
           <w:rPr>
@@ -39209,7 +39944,7 @@
           <w14:ligatures w14:val="standardContextual"/>
         </w:rPr>
       </w:pPr>
-      <w:hyperlink w:anchor="_Toc212136790" w:history="1">
+      <w:hyperlink w:anchor="_Toc212143513" w:history="1">
         <w:r>
           <w:rPr>
             <w:rStyle w:val="Hyperlink"/>
@@ -39222,25 +39957,39 @@
           <w:rPr>
             <w:rStyle w:val="Hyperlink"/>
             <w:noProof/>
+            <w:lang w:val="sr-Cyrl-RS"/>
+          </w:rPr>
+          <w:t>4.4.1.2</w:t>
+        </w:r>
+        <w:r>
+          <w:rPr>
+            <w:rStyle w:val="Hyperlink"/>
+            <w:noProof/>
+          </w:rPr>
+          <w:t xml:space="preserve"> </w:t>
+        </w:r>
+        <w:r>
+          <w:rPr>
+            <w:rStyle w:val="Hyperlink"/>
+            <w:noProof/>
             <w:lang w:val="en-US"/>
           </w:rPr>
-          <w:t>5.2.1</w:t>
+          <w:t xml:space="preserve">UML </w:t>
         </w:r>
         <w:r>
           <w:rPr>
             <w:rStyle w:val="Hyperlink"/>
             <w:noProof/>
-            <w:lang w:val="sr-Cyrl-CS"/>
-          </w:rPr>
-          <w:t xml:space="preserve"> </w:t>
+            <w:lang w:val="sr-Cyrl-RS"/>
+          </w:rPr>
+          <w:t xml:space="preserve">дијаграм секвенце за процес слања </w:t>
         </w:r>
         <w:r>
           <w:rPr>
             <w:rStyle w:val="Hyperlink"/>
             <w:noProof/>
-            <w:lang w:val="en-US"/>
-          </w:rPr>
-          <w:t xml:space="preserve">UML </w:t>
+          </w:rPr>
+          <w:t>HTTP</w:t>
         </w:r>
         <w:r>
           <w:rPr>
@@ -39248,7 +39997,16 @@
             <w:noProof/>
             <w:lang w:val="sr-Cyrl-RS"/>
           </w:rPr>
-          <w:t>дијаграм случајева коришћења за клијента</w:t>
+          <w:t xml:space="preserve"> захтева од клијента ка серверу у мобилној апликацији </w:t>
+        </w:r>
+        <w:r>
+          <w:rPr>
+            <w:rStyle w:val="Hyperlink"/>
+            <w:i/>
+            <w:iCs/>
+            <w:noProof/>
+          </w:rPr>
+          <w:t>BarberBooker</w:t>
         </w:r>
         <w:r>
           <w:rPr>
@@ -39269,7 +40027,7 @@
             <w:noProof/>
             <w:webHidden/>
           </w:rPr>
-          <w:instrText xml:space="preserve"> PAGEREF _Toc212136790 \h </w:instrText>
+          <w:instrText xml:space="preserve"> PAGEREF _Toc212143513 \h </w:instrText>
         </w:r>
         <w:r>
           <w:rPr>
@@ -39289,7 +40047,7 @@
             <w:noProof/>
             <w:webHidden/>
           </w:rPr>
-          <w:t>30</w:t>
+          <w:t>28</w:t>
         </w:r>
         <w:r>
           <w:rPr>
@@ -39314,7 +40072,7 @@
           <w14:ligatures w14:val="standardContextual"/>
         </w:rPr>
       </w:pPr>
-      <w:hyperlink w:anchor="_Toc212136791" w:history="1">
+      <w:hyperlink w:anchor="_Toc212143514" w:history="1">
         <w:r>
           <w:rPr>
             <w:rStyle w:val="Hyperlink"/>
@@ -39329,47 +40087,31 @@
             <w:noProof/>
             <w:lang w:val="en-US"/>
           </w:rPr>
-          <w:t>5.</w:t>
+          <w:t>5.1.1</w:t>
         </w:r>
         <w:r>
           <w:rPr>
             <w:rStyle w:val="Hyperlink"/>
             <w:noProof/>
+            <w:lang w:val="sr-Cyrl-CS"/>
+          </w:rPr>
+          <w:t xml:space="preserve"> </w:t>
+        </w:r>
+        <w:r>
+          <w:rPr>
+            <w:rStyle w:val="Hyperlink"/>
+            <w:noProof/>
+            <w:lang w:val="en-US"/>
+          </w:rPr>
+          <w:t xml:space="preserve">UML </w:t>
+        </w:r>
+        <w:r>
+          <w:rPr>
+            <w:rStyle w:val="Hyperlink"/>
+            <w:noProof/>
             <w:lang w:val="sr-Cyrl-RS"/>
           </w:rPr>
-          <w:t>3</w:t>
-        </w:r>
-        <w:r>
-          <w:rPr>
-            <w:rStyle w:val="Hyperlink"/>
-            <w:noProof/>
-            <w:lang w:val="en-US"/>
-          </w:rPr>
-          <w:t>.1</w:t>
-        </w:r>
-        <w:r>
-          <w:rPr>
-            <w:rStyle w:val="Hyperlink"/>
-            <w:noProof/>
-            <w:lang w:val="sr-Cyrl-CS"/>
-          </w:rPr>
-          <w:t xml:space="preserve"> </w:t>
-        </w:r>
-        <w:r>
-          <w:rPr>
-            <w:rStyle w:val="Hyperlink"/>
-            <w:noProof/>
-            <w:lang w:val="en-US"/>
-          </w:rPr>
-          <w:t xml:space="preserve">UML </w:t>
-        </w:r>
-        <w:r>
-          <w:rPr>
-            <w:rStyle w:val="Hyperlink"/>
-            <w:noProof/>
-            <w:lang w:val="sr-Cyrl-RS"/>
-          </w:rPr>
-          <w:t>дијаграм случајева коришћења за фризерски салон</w:t>
+          <w:t>дијаграм случајева коришћења за госта</w:t>
         </w:r>
         <w:r>
           <w:rPr>
@@ -39390,7 +40132,7 @@
             <w:noProof/>
             <w:webHidden/>
           </w:rPr>
-          <w:instrText xml:space="preserve"> PAGEREF _Toc212136791 \h </w:instrText>
+          <w:instrText xml:space="preserve"> PAGEREF _Toc212143514 \h </w:instrText>
         </w:r>
         <w:r>
           <w:rPr>
@@ -39410,7 +40152,7 @@
             <w:noProof/>
             <w:webHidden/>
           </w:rPr>
-          <w:t>32</w:t>
+          <w:t>29</w:t>
         </w:r>
         <w:r>
           <w:rPr>
@@ -39435,7 +40177,7 @@
           <w14:ligatures w14:val="standardContextual"/>
         </w:rPr>
       </w:pPr>
-      <w:hyperlink w:anchor="_Toc212136792" w:history="1">
+      <w:hyperlink w:anchor="_Toc212143515" w:history="1">
         <w:r>
           <w:rPr>
             <w:rStyle w:val="Hyperlink"/>
@@ -39450,41 +40192,31 @@
             <w:noProof/>
             <w:lang w:val="en-US"/>
           </w:rPr>
-          <w:t>A</w:t>
+          <w:t>5.2.1</w:t>
         </w:r>
         <w:r>
           <w:rPr>
             <w:rStyle w:val="Hyperlink"/>
             <w:noProof/>
+            <w:lang w:val="sr-Cyrl-CS"/>
+          </w:rPr>
+          <w:t xml:space="preserve"> </w:t>
+        </w:r>
+        <w:r>
+          <w:rPr>
+            <w:rStyle w:val="Hyperlink"/>
+            <w:noProof/>
+            <w:lang w:val="en-US"/>
+          </w:rPr>
+          <w:t xml:space="preserve">UML </w:t>
+        </w:r>
+        <w:r>
+          <w:rPr>
+            <w:rStyle w:val="Hyperlink"/>
+            <w:noProof/>
             <w:lang w:val="sr-Cyrl-RS"/>
           </w:rPr>
-          <w:t>.1</w:t>
-        </w:r>
-        <w:r>
-          <w:rPr>
-            <w:rStyle w:val="Hyperlink"/>
-            <w:noProof/>
-            <w:lang w:val="en-US"/>
-          </w:rPr>
-          <w:t>.1</w:t>
-        </w:r>
-        <w:r>
-          <w:rPr>
-            <w:rStyle w:val="Hyperlink"/>
-            <w:noProof/>
-            <w:lang w:val="sr-Cyrl-CS"/>
-          </w:rPr>
-          <w:t xml:space="preserve"> Почетна страница апликације </w:t>
-        </w:r>
-        <w:r>
-          <w:rPr>
-            <w:rStyle w:val="Hyperlink"/>
-            <w:i/>
-            <w:iCs/>
-            <w:noProof/>
-            <w:lang w:val="en-US"/>
-          </w:rPr>
-          <w:t>BarberBooker</w:t>
+          <w:t>дијаграм случајева коришћења за клијента</w:t>
         </w:r>
         <w:r>
           <w:rPr>
@@ -39505,7 +40237,7 @@
             <w:noProof/>
             <w:webHidden/>
           </w:rPr>
-          <w:instrText xml:space="preserve"> PAGEREF _Toc212136792 \h </w:instrText>
+          <w:instrText xml:space="preserve"> PAGEREF _Toc212143515 \h </w:instrText>
         </w:r>
         <w:r>
           <w:rPr>
@@ -39525,7 +40257,7 @@
             <w:noProof/>
             <w:webHidden/>
           </w:rPr>
-          <w:t>40</w:t>
+          <w:t>31</w:t>
         </w:r>
         <w:r>
           <w:rPr>
@@ -39550,7 +40282,7 @@
           <w14:ligatures w14:val="standardContextual"/>
         </w:rPr>
       </w:pPr>
-      <w:hyperlink w:anchor="_Toc212136793" w:history="1">
+      <w:hyperlink w:anchor="_Toc212143516" w:history="1">
         <w:r>
           <w:rPr>
             <w:rStyle w:val="Hyperlink"/>
@@ -39565,7 +40297,7 @@
             <w:noProof/>
             <w:lang w:val="en-US"/>
           </w:rPr>
-          <w:t>A</w:t>
+          <w:t>5.</w:t>
         </w:r>
         <w:r>
           <w:rPr>
@@ -39573,7 +40305,7 @@
             <w:noProof/>
             <w:lang w:val="sr-Cyrl-RS"/>
           </w:rPr>
-          <w:t>.</w:t>
+          <w:t>3</w:t>
         </w:r>
         <w:r>
           <w:rPr>
@@ -39581,33 +40313,31 @@
             <w:noProof/>
             <w:lang w:val="en-US"/>
           </w:rPr>
-          <w:t>2.1</w:t>
+          <w:t>.1</w:t>
         </w:r>
         <w:r>
           <w:rPr>
             <w:rStyle w:val="Hyperlink"/>
             <w:noProof/>
+            <w:lang w:val="sr-Cyrl-CS"/>
+          </w:rPr>
+          <w:t xml:space="preserve"> </w:t>
+        </w:r>
+        <w:r>
+          <w:rPr>
+            <w:rStyle w:val="Hyperlink"/>
+            <w:noProof/>
+            <w:lang w:val="en-US"/>
+          </w:rPr>
+          <w:t xml:space="preserve">UML </w:t>
+        </w:r>
+        <w:r>
+          <w:rPr>
+            <w:rStyle w:val="Hyperlink"/>
+            <w:noProof/>
             <w:lang w:val="sr-Cyrl-RS"/>
           </w:rPr>
-          <w:t xml:space="preserve"> Странице везане за регистрацију у апликацији</w:t>
-        </w:r>
-        <w:r>
-          <w:rPr>
-            <w:rStyle w:val="Hyperlink"/>
-            <w:noProof/>
-            <w:lang w:val="sr-Cyrl-CS"/>
-          </w:rPr>
-          <w:t xml:space="preserve"> </w:t>
-        </w:r>
-        <w:r>
-          <w:rPr>
-            <w:rStyle w:val="Hyperlink"/>
-            <w:i/>
-            <w:iCs/>
-            <w:noProof/>
-            <w:lang w:val="en-US"/>
-          </w:rPr>
-          <w:t>BarberBooker</w:t>
+          <w:t>дијаграм случајева коришћења за фризерски салон</w:t>
         </w:r>
         <w:r>
           <w:rPr>
@@ -39628,7 +40358,7 @@
             <w:noProof/>
             <w:webHidden/>
           </w:rPr>
-          <w:instrText xml:space="preserve"> PAGEREF _Toc212136793 \h </w:instrText>
+          <w:instrText xml:space="preserve"> PAGEREF _Toc212143516 \h </w:instrText>
         </w:r>
         <w:r>
           <w:rPr>
@@ -39648,7 +40378,7 @@
             <w:noProof/>
             <w:webHidden/>
           </w:rPr>
-          <w:t>41</w:t>
+          <w:t>33</w:t>
         </w:r>
         <w:r>
           <w:rPr>
@@ -39673,7 +40403,7 @@
           <w14:ligatures w14:val="standardContextual"/>
         </w:rPr>
       </w:pPr>
-      <w:hyperlink w:anchor="_Toc212136794" w:history="1">
+      <w:hyperlink w:anchor="_Toc212143517" w:history="1">
         <w:r>
           <w:rPr>
             <w:rStyle w:val="Hyperlink"/>
@@ -39696,7 +40426,7 @@
             <w:noProof/>
             <w:lang w:val="sr-Cyrl-RS"/>
           </w:rPr>
-          <w:t>.3</w:t>
+          <w:t>.1</w:t>
         </w:r>
         <w:r>
           <w:rPr>
@@ -39710,17 +40440,9 @@
           <w:rPr>
             <w:rStyle w:val="Hyperlink"/>
             <w:noProof/>
-            <w:lang w:val="sr-Cyrl-RS"/>
-          </w:rPr>
-          <w:t xml:space="preserve"> Странице везане за пријаву у апликацији</w:t>
-        </w:r>
-        <w:r>
-          <w:rPr>
-            <w:rStyle w:val="Hyperlink"/>
-            <w:noProof/>
             <w:lang w:val="sr-Cyrl-CS"/>
           </w:rPr>
-          <w:t xml:space="preserve"> </w:t>
+          <w:t xml:space="preserve"> Почетна страница апликације </w:t>
         </w:r>
         <w:r>
           <w:rPr>
@@ -39751,7 +40473,7 @@
             <w:noProof/>
             <w:webHidden/>
           </w:rPr>
-          <w:instrText xml:space="preserve"> PAGEREF _Toc212136794 \h </w:instrText>
+          <w:instrText xml:space="preserve"> PAGEREF _Toc212143517 \h </w:instrText>
         </w:r>
         <w:r>
           <w:rPr>
@@ -39771,7 +40493,7 @@
             <w:noProof/>
             <w:webHidden/>
           </w:rPr>
-          <w:t>42</w:t>
+          <w:t>41</w:t>
         </w:r>
         <w:r>
           <w:rPr>
@@ -39796,7 +40518,7 @@
           <w14:ligatures w14:val="standardContextual"/>
         </w:rPr>
       </w:pPr>
-      <w:hyperlink w:anchor="_Toc212136795" w:history="1">
+      <w:hyperlink w:anchor="_Toc212143518" w:history="1">
         <w:r>
           <w:rPr>
             <w:rStyle w:val="Hyperlink"/>
@@ -39811,7 +40533,7 @@
             <w:noProof/>
             <w:lang w:val="en-US"/>
           </w:rPr>
-          <w:t>B</w:t>
+          <w:t>A</w:t>
         </w:r>
         <w:r>
           <w:rPr>
@@ -39827,7 +40549,7 @@
             <w:noProof/>
             <w:lang w:val="en-US"/>
           </w:rPr>
-          <w:t>1.1</w:t>
+          <w:t>2.1</w:t>
         </w:r>
         <w:r>
           <w:rPr>
@@ -39835,7 +40557,7 @@
             <w:noProof/>
             <w:lang w:val="sr-Cyrl-RS"/>
           </w:rPr>
-          <w:t xml:space="preserve"> Странице везане за ситуације када клијент прегледа свој налог у апликацији</w:t>
+          <w:t xml:space="preserve"> Странице везане за регистрацију у апликацији</w:t>
         </w:r>
         <w:r>
           <w:rPr>
@@ -39874,7 +40596,7 @@
             <w:noProof/>
             <w:webHidden/>
           </w:rPr>
-          <w:instrText xml:space="preserve"> PAGEREF _Toc212136795 \h </w:instrText>
+          <w:instrText xml:space="preserve"> PAGEREF _Toc212143518 \h </w:instrText>
         </w:r>
         <w:r>
           <w:rPr>
@@ -39894,7 +40616,7 @@
             <w:noProof/>
             <w:webHidden/>
           </w:rPr>
-          <w:t>43</w:t>
+          <w:t>42</w:t>
         </w:r>
         <w:r>
           <w:rPr>
@@ -39919,7 +40641,7 @@
           <w14:ligatures w14:val="standardContextual"/>
         </w:rPr>
       </w:pPr>
-      <w:hyperlink w:anchor="_Toc212136796" w:history="1">
+      <w:hyperlink w:anchor="_Toc212143519" w:history="1">
         <w:r>
           <w:rPr>
             <w:rStyle w:val="Hyperlink"/>
@@ -39934,7 +40656,7 @@
             <w:noProof/>
             <w:lang w:val="en-US"/>
           </w:rPr>
-          <w:t>B</w:t>
+          <w:t>A</w:t>
         </w:r>
         <w:r>
           <w:rPr>
@@ -39942,7 +40664,7 @@
             <w:noProof/>
             <w:lang w:val="sr-Cyrl-RS"/>
           </w:rPr>
-          <w:t>.2</w:t>
+          <w:t>.3</w:t>
         </w:r>
         <w:r>
           <w:rPr>
@@ -39958,7 +40680,7 @@
             <w:noProof/>
             <w:lang w:val="sr-Cyrl-RS"/>
           </w:rPr>
-          <w:t xml:space="preserve"> Странице везане за ситуације када клијент претражује салоне у апликацији</w:t>
+          <w:t xml:space="preserve"> Странице везане за пријаву у апликацији</w:t>
         </w:r>
         <w:r>
           <w:rPr>
@@ -39997,7 +40719,7 @@
             <w:noProof/>
             <w:webHidden/>
           </w:rPr>
-          <w:instrText xml:space="preserve"> PAGEREF _Toc212136796 \h </w:instrText>
+          <w:instrText xml:space="preserve"> PAGEREF _Toc212143519 \h </w:instrText>
         </w:r>
         <w:r>
           <w:rPr>
@@ -40017,7 +40739,7 @@
             <w:noProof/>
             <w:webHidden/>
           </w:rPr>
-          <w:t>44</w:t>
+          <w:t>43</w:t>
         </w:r>
         <w:r>
           <w:rPr>
@@ -40042,7 +40764,7 @@
           <w14:ligatures w14:val="standardContextual"/>
         </w:rPr>
       </w:pPr>
-      <w:hyperlink w:anchor="_Toc212136797" w:history="1">
+      <w:hyperlink w:anchor="_Toc212143520" w:history="1">
         <w:r>
           <w:rPr>
             <w:rStyle w:val="Hyperlink"/>
@@ -40065,7 +40787,7 @@
             <w:noProof/>
             <w:lang w:val="sr-Cyrl-RS"/>
           </w:rPr>
-          <w:t>.3</w:t>
+          <w:t>.</w:t>
         </w:r>
         <w:r>
           <w:rPr>
@@ -40073,7 +40795,7 @@
             <w:noProof/>
             <w:lang w:val="en-US"/>
           </w:rPr>
-          <w:t>.1</w:t>
+          <w:t>1.1</w:t>
         </w:r>
         <w:r>
           <w:rPr>
@@ -40081,7 +40803,7 @@
             <w:noProof/>
             <w:lang w:val="sr-Cyrl-RS"/>
           </w:rPr>
-          <w:t xml:space="preserve"> Странице везане за клијентске резервације у апликацији</w:t>
+          <w:t xml:space="preserve"> Странице везане за ситуације када клијент прегледа свој налог у апликацији</w:t>
         </w:r>
         <w:r>
           <w:rPr>
@@ -40120,7 +40842,7 @@
             <w:noProof/>
             <w:webHidden/>
           </w:rPr>
-          <w:instrText xml:space="preserve"> PAGEREF _Toc212136797 \h </w:instrText>
+          <w:instrText xml:space="preserve"> PAGEREF _Toc212143520 \h </w:instrText>
         </w:r>
         <w:r>
           <w:rPr>
@@ -40165,7 +40887,7 @@
           <w14:ligatures w14:val="standardContextual"/>
         </w:rPr>
       </w:pPr>
-      <w:hyperlink w:anchor="_Toc212136798" w:history="1">
+      <w:hyperlink w:anchor="_Toc212143521" w:history="1">
         <w:r>
           <w:rPr>
             <w:rStyle w:val="Hyperlink"/>
@@ -40180,7 +40902,7 @@
             <w:noProof/>
             <w:lang w:val="en-US"/>
           </w:rPr>
-          <w:t>C</w:t>
+          <w:t>B</w:t>
         </w:r>
         <w:r>
           <w:rPr>
@@ -40188,7 +40910,7 @@
             <w:noProof/>
             <w:lang w:val="sr-Cyrl-RS"/>
           </w:rPr>
-          <w:t>.</w:t>
+          <w:t>.2</w:t>
         </w:r>
         <w:r>
           <w:rPr>
@@ -40196,7 +40918,7 @@
             <w:noProof/>
             <w:lang w:val="en-US"/>
           </w:rPr>
-          <w:t>1.1</w:t>
+          <w:t>.1</w:t>
         </w:r>
         <w:r>
           <w:rPr>
@@ -40204,7 +40926,7 @@
             <w:noProof/>
             <w:lang w:val="sr-Cyrl-RS"/>
           </w:rPr>
-          <w:t xml:space="preserve"> Странице везане за ситуације када фризерски салон прегледа свој налог у апликацији</w:t>
+          <w:t xml:space="preserve"> Странице везане за ситуације када клијент претражује салоне у апликацији</w:t>
         </w:r>
         <w:r>
           <w:rPr>
@@ -40243,7 +40965,7 @@
             <w:noProof/>
             <w:webHidden/>
           </w:rPr>
-          <w:instrText xml:space="preserve"> PAGEREF _Toc212136798 \h </w:instrText>
+          <w:instrText xml:space="preserve"> PAGEREF _Toc212143521 \h </w:instrText>
         </w:r>
         <w:r>
           <w:rPr>
@@ -40288,7 +41010,7 @@
           <w14:ligatures w14:val="standardContextual"/>
         </w:rPr>
       </w:pPr>
-      <w:hyperlink w:anchor="_Toc212136799" w:history="1">
+      <w:hyperlink w:anchor="_Toc212143522" w:history="1">
         <w:r>
           <w:rPr>
             <w:rStyle w:val="Hyperlink"/>
@@ -40303,7 +41025,7 @@
             <w:noProof/>
             <w:lang w:val="en-US"/>
           </w:rPr>
-          <w:t>C</w:t>
+          <w:t>B</w:t>
         </w:r>
         <w:r>
           <w:rPr>
@@ -40311,7 +41033,7 @@
             <w:noProof/>
             <w:lang w:val="sr-Cyrl-RS"/>
           </w:rPr>
-          <w:t>.2</w:t>
+          <w:t>.3</w:t>
         </w:r>
         <w:r>
           <w:rPr>
@@ -40327,7 +41049,7 @@
             <w:noProof/>
             <w:lang w:val="sr-Cyrl-RS"/>
           </w:rPr>
-          <w:t xml:space="preserve"> Странице везане за резервације фризерског салона у апликацији</w:t>
+          <w:t xml:space="preserve"> Странице везане за клијентске резервације у апликацији</w:t>
         </w:r>
         <w:r>
           <w:rPr>
@@ -40366,7 +41088,7 @@
             <w:noProof/>
             <w:webHidden/>
           </w:rPr>
-          <w:instrText xml:space="preserve"> PAGEREF _Toc212136799 \h </w:instrText>
+          <w:instrText xml:space="preserve"> PAGEREF _Toc212143522 \h </w:instrText>
         </w:r>
         <w:r>
           <w:rPr>
@@ -40396,38 +41118,6 @@
           <w:fldChar w:fldCharType="end"/>
         </w:r>
       </w:hyperlink>
-    </w:p>
-    <w:p>
-      <w:pPr>
-        <w:pStyle w:val="Osnovnitekst"/>
-        <w:rPr>
-          <w:lang w:val="sr-Cyrl-CS"/>
-        </w:rPr>
-      </w:pPr>
-      <w:r>
-        <w:rPr>
-          <w:lang w:val="sr-Cyrl-CS"/>
-        </w:rPr>
-        <w:fldChar w:fldCharType="end"/>
-      </w:r>
-    </w:p>
-    <w:p>
-      <w:pPr>
-        <w:pStyle w:val="SadrajLiteratura"/>
-        <w:rPr>
-          <w:lang w:val="sr-Cyrl-CS"/>
-        </w:rPr>
-      </w:pPr>
-      <w:bookmarkStart w:id="81" w:name="_Toc212136857"/>
-      <w:r>
-        <w:rPr>
-          <w:lang w:val="sr-Cyrl-CS"/>
-        </w:rPr>
-        <w:lastRenderedPageBreak/>
-        <w:t>Списак табела</w:t>
-      </w:r>
-      <w:bookmarkStart w:id="82" w:name="_Toc254342925"/>
-      <w:bookmarkEnd w:id="81"/>
     </w:p>
     <w:p>
       <w:pPr>
@@ -40443,32 +41133,14 @@
           <w14:ligatures w14:val="standardContextual"/>
         </w:rPr>
       </w:pPr>
-      <w:r>
-        <w:rPr>
-          <w:lang w:val="sr-Cyrl-CS"/>
-        </w:rPr>
-        <w:fldChar w:fldCharType="begin"/>
-      </w:r>
-      <w:r>
-        <w:rPr>
-          <w:lang w:val="sr-Cyrl-CS"/>
-        </w:rPr>
-        <w:instrText xml:space="preserve"> TOC \h \z \t "Oznaka tabele" \c </w:instrText>
-      </w:r>
-      <w:r>
-        <w:rPr>
-          <w:lang w:val="sr-Cyrl-CS"/>
-        </w:rPr>
-        <w:fldChar w:fldCharType="separate"/>
-      </w:r>
-      <w:hyperlink w:anchor="_Toc211979689" w:history="1">
+      <w:hyperlink w:anchor="_Toc212143523" w:history="1">
         <w:r>
           <w:rPr>
             <w:rStyle w:val="Hyperlink"/>
             <w:noProof/>
             <w:lang w:val="sr-Cyrl-CS"/>
           </w:rPr>
-          <w:t xml:space="preserve">Табела </w:t>
+          <w:t xml:space="preserve">Слика </w:t>
         </w:r>
         <w:r>
           <w:rPr>
@@ -40476,15 +41148,39 @@
             <w:noProof/>
             <w:lang w:val="en-US"/>
           </w:rPr>
-          <w:t>2</w:t>
+          <w:t>C</w:t>
         </w:r>
         <w:r>
           <w:rPr>
             <w:rStyle w:val="Hyperlink"/>
             <w:noProof/>
+            <w:lang w:val="sr-Cyrl-RS"/>
+          </w:rPr>
+          <w:t>.</w:t>
+        </w:r>
+        <w:r>
+          <w:rPr>
+            <w:rStyle w:val="Hyperlink"/>
+            <w:noProof/>
+            <w:lang w:val="en-US"/>
+          </w:rPr>
+          <w:t>1.1</w:t>
+        </w:r>
+        <w:r>
+          <w:rPr>
+            <w:rStyle w:val="Hyperlink"/>
+            <w:noProof/>
+            <w:lang w:val="sr-Cyrl-RS"/>
+          </w:rPr>
+          <w:t xml:space="preserve"> Странице везане за ситуације када фризерски салон прегледа свој налог у апликацији</w:t>
+        </w:r>
+        <w:r>
+          <w:rPr>
+            <w:rStyle w:val="Hyperlink"/>
+            <w:noProof/>
             <w:lang w:val="sr-Cyrl-CS"/>
           </w:rPr>
-          <w:t xml:space="preserve">.3.1. Упоредни преглед главних особина апликација </w:t>
+          <w:t xml:space="preserve"> </w:t>
         </w:r>
         <w:r>
           <w:rPr>
@@ -40494,15 +41190,88 @@
             <w:noProof/>
             <w:lang w:val="en-US"/>
           </w:rPr>
-          <w:t>SrediMe</w:t>
-        </w:r>
+          <w:t>BarberBooker</w:t>
+        </w:r>
+        <w:r>
+          <w:rPr>
+            <w:noProof/>
+            <w:webHidden/>
+          </w:rPr>
+          <w:tab/>
+        </w:r>
+        <w:r>
+          <w:rPr>
+            <w:noProof/>
+            <w:webHidden/>
+          </w:rPr>
+          <w:fldChar w:fldCharType="begin"/>
+        </w:r>
+        <w:r>
+          <w:rPr>
+            <w:noProof/>
+            <w:webHidden/>
+          </w:rPr>
+          <w:instrText xml:space="preserve"> PAGEREF _Toc212143523 \h </w:instrText>
+        </w:r>
+        <w:r>
+          <w:rPr>
+            <w:noProof/>
+            <w:webHidden/>
+          </w:rPr>
+        </w:r>
+        <w:r>
+          <w:rPr>
+            <w:noProof/>
+            <w:webHidden/>
+          </w:rPr>
+          <w:fldChar w:fldCharType="separate"/>
+        </w:r>
+        <w:r>
+          <w:rPr>
+            <w:noProof/>
+            <w:webHidden/>
+          </w:rPr>
+          <w:t>46</w:t>
+        </w:r>
+        <w:r>
+          <w:rPr>
+            <w:noProof/>
+            <w:webHidden/>
+          </w:rPr>
+          <w:fldChar w:fldCharType="end"/>
+        </w:r>
+      </w:hyperlink>
+    </w:p>
+    <w:p>
+      <w:pPr>
+        <w:pStyle w:val="TableofFigures"/>
+        <w:tabs>
+          <w:tab w:val="right" w:leader="dot" w:pos="9628"/>
+        </w:tabs>
+        <w:rPr>
+          <w:rFonts w:asciiTheme="minorHAnsi" w:eastAsiaTheme="minorEastAsia" w:hAnsiTheme="minorHAnsi" w:cstheme="minorBidi"/>
+          <w:noProof/>
+          <w:kern w:val="2"/>
+          <w:lang w:val="en-US"/>
+          <w14:ligatures w14:val="standardContextual"/>
+        </w:rPr>
+      </w:pPr>
+      <w:hyperlink w:anchor="_Toc212143524" w:history="1">
         <w:r>
           <w:rPr>
             <w:rStyle w:val="Hyperlink"/>
             <w:noProof/>
+            <w:lang w:val="sr-Cyrl-CS"/>
+          </w:rPr>
+          <w:t xml:space="preserve">Слика </w:t>
+        </w:r>
+        <w:r>
+          <w:rPr>
+            <w:rStyle w:val="Hyperlink"/>
+            <w:noProof/>
             <w:lang w:val="en-US"/>
           </w:rPr>
-          <w:t xml:space="preserve"> </w:t>
+          <w:t>C</w:t>
         </w:r>
         <w:r>
           <w:rPr>
@@ -40510,13 +41279,29 @@
             <w:noProof/>
             <w:lang w:val="sr-Cyrl-RS"/>
           </w:rPr>
-          <w:t>и</w:t>
+          <w:t>.2</w:t>
         </w:r>
         <w:r>
           <w:rPr>
             <w:rStyle w:val="Hyperlink"/>
             <w:noProof/>
             <w:lang w:val="en-US"/>
+          </w:rPr>
+          <w:t>.1</w:t>
+        </w:r>
+        <w:r>
+          <w:rPr>
+            <w:rStyle w:val="Hyperlink"/>
+            <w:noProof/>
+            <w:lang w:val="sr-Cyrl-RS"/>
+          </w:rPr>
+          <w:t xml:space="preserve"> Странице везане за резервације фризерског салона у апликацији</w:t>
+        </w:r>
+        <w:r>
+          <w:rPr>
+            <w:rStyle w:val="Hyperlink"/>
+            <w:noProof/>
+            <w:lang w:val="sr-Cyrl-CS"/>
           </w:rPr>
           <w:t xml:space="preserve"> </w:t>
         </w:r>
@@ -40528,6 +41313,189 @@
             <w:noProof/>
             <w:lang w:val="en-US"/>
           </w:rPr>
+          <w:t>BarberBooker</w:t>
+        </w:r>
+        <w:r>
+          <w:rPr>
+            <w:noProof/>
+            <w:webHidden/>
+          </w:rPr>
+          <w:tab/>
+        </w:r>
+        <w:r>
+          <w:rPr>
+            <w:noProof/>
+            <w:webHidden/>
+          </w:rPr>
+          <w:fldChar w:fldCharType="begin"/>
+        </w:r>
+        <w:r>
+          <w:rPr>
+            <w:noProof/>
+            <w:webHidden/>
+          </w:rPr>
+          <w:instrText xml:space="preserve"> PAGEREF _Toc212143524 \h </w:instrText>
+        </w:r>
+        <w:r>
+          <w:rPr>
+            <w:noProof/>
+            <w:webHidden/>
+          </w:rPr>
+        </w:r>
+        <w:r>
+          <w:rPr>
+            <w:noProof/>
+            <w:webHidden/>
+          </w:rPr>
+          <w:fldChar w:fldCharType="separate"/>
+        </w:r>
+        <w:r>
+          <w:rPr>
+            <w:noProof/>
+            <w:webHidden/>
+          </w:rPr>
+          <w:t>46</w:t>
+        </w:r>
+        <w:r>
+          <w:rPr>
+            <w:noProof/>
+            <w:webHidden/>
+          </w:rPr>
+          <w:fldChar w:fldCharType="end"/>
+        </w:r>
+      </w:hyperlink>
+    </w:p>
+    <w:p>
+      <w:pPr>
+        <w:pStyle w:val="Osnovnitekst"/>
+        <w:rPr>
+          <w:lang w:val="sr-Cyrl-CS"/>
+        </w:rPr>
+      </w:pPr>
+      <w:r>
+        <w:rPr>
+          <w:lang w:val="sr-Cyrl-CS"/>
+        </w:rPr>
+        <w:fldChar w:fldCharType="end"/>
+      </w:r>
+    </w:p>
+    <w:p>
+      <w:pPr>
+        <w:pStyle w:val="SadrajLiteratura"/>
+        <w:rPr>
+          <w:lang w:val="sr-Cyrl-CS"/>
+        </w:rPr>
+      </w:pPr>
+      <w:bookmarkStart w:id="83" w:name="_Toc212136857"/>
+      <w:r>
+        <w:rPr>
+          <w:lang w:val="sr-Cyrl-CS"/>
+        </w:rPr>
+        <w:lastRenderedPageBreak/>
+        <w:t>Списак табела</w:t>
+      </w:r>
+      <w:bookmarkStart w:id="84" w:name="_Toc254342925"/>
+      <w:bookmarkEnd w:id="83"/>
+    </w:p>
+    <w:p>
+      <w:pPr>
+        <w:pStyle w:val="TableofFigures"/>
+        <w:tabs>
+          <w:tab w:val="right" w:leader="dot" w:pos="9628"/>
+        </w:tabs>
+        <w:rPr>
+          <w:rFonts w:asciiTheme="minorHAnsi" w:eastAsiaTheme="minorEastAsia" w:hAnsiTheme="minorHAnsi" w:cstheme="minorBidi"/>
+          <w:noProof/>
+          <w:kern w:val="2"/>
+          <w:lang w:val="en-US"/>
+          <w14:ligatures w14:val="standardContextual"/>
+        </w:rPr>
+      </w:pPr>
+      <w:r>
+        <w:rPr>
+          <w:lang w:val="sr-Cyrl-CS"/>
+        </w:rPr>
+        <w:fldChar w:fldCharType="begin"/>
+      </w:r>
+      <w:r>
+        <w:rPr>
+          <w:lang w:val="sr-Cyrl-CS"/>
+        </w:rPr>
+        <w:instrText xml:space="preserve"> TOC \h \z \t "Oznaka tabele" \c </w:instrText>
+      </w:r>
+      <w:r>
+        <w:rPr>
+          <w:lang w:val="sr-Cyrl-CS"/>
+        </w:rPr>
+        <w:fldChar w:fldCharType="separate"/>
+      </w:r>
+      <w:hyperlink w:anchor="_Toc211979689" w:history="1">
+        <w:r>
+          <w:rPr>
+            <w:rStyle w:val="Hyperlink"/>
+            <w:noProof/>
+            <w:lang w:val="sr-Cyrl-CS"/>
+          </w:rPr>
+          <w:t xml:space="preserve">Табела </w:t>
+        </w:r>
+        <w:r>
+          <w:rPr>
+            <w:rStyle w:val="Hyperlink"/>
+            <w:noProof/>
+            <w:lang w:val="en-US"/>
+          </w:rPr>
+          <w:t>2</w:t>
+        </w:r>
+        <w:r>
+          <w:rPr>
+            <w:rStyle w:val="Hyperlink"/>
+            <w:noProof/>
+            <w:lang w:val="sr-Cyrl-CS"/>
+          </w:rPr>
+          <w:t xml:space="preserve">.3.1. Упоредни преглед главних особина апликација </w:t>
+        </w:r>
+        <w:r>
+          <w:rPr>
+            <w:rStyle w:val="Hyperlink"/>
+            <w:i/>
+            <w:iCs/>
+            <w:noProof/>
+            <w:lang w:val="en-US"/>
+          </w:rPr>
+          <w:t>SrediMe</w:t>
+        </w:r>
+        <w:r>
+          <w:rPr>
+            <w:rStyle w:val="Hyperlink"/>
+            <w:noProof/>
+            <w:lang w:val="en-US"/>
+          </w:rPr>
+          <w:t xml:space="preserve"> </w:t>
+        </w:r>
+        <w:r>
+          <w:rPr>
+            <w:rStyle w:val="Hyperlink"/>
+            <w:noProof/>
+            <w:lang w:val="sr-Cyrl-RS"/>
+          </w:rPr>
+          <w:t>и</w:t>
+        </w:r>
+        <w:r>
+          <w:rPr>
+            <w:rStyle w:val="Hyperlink"/>
+            <w:noProof/>
+            <w:lang w:val="en-US"/>
+          </w:rPr>
+          <w:t xml:space="preserve"> </w:t>
+        </w:r>
+        <w:r>
+          <w:rPr>
+            <w:rStyle w:val="Hyperlink"/>
+            <w:i/>
+            <w:iCs/>
+            <w:noProof/>
+            <w:lang w:val="en-US"/>
+          </w:rPr>
           <w:t>Fresha</w:t>
         </w:r>
         <w:r>
@@ -40588,7 +41556,7 @@
         <w:lastRenderedPageBreak/>
         <w:fldChar w:fldCharType="end"/>
       </w:r>
-      <w:bookmarkStart w:id="83" w:name="_Toc212136858"/>
+      <w:bookmarkStart w:id="85" w:name="_Toc212136858"/>
       <w:r>
         <w:rPr>
           <w:lang w:val="sr-Cyrl-RS"/>
@@ -40621,7 +41589,7 @@
         </w:rPr>
         <w:t>госта</w:t>
       </w:r>
-      <w:bookmarkEnd w:id="83"/>
+      <w:bookmarkEnd w:id="85"/>
     </w:p>
     <w:p>
       <w:pPr>
@@ -40630,15 +41598,15 @@
           <w:lang w:val="en-US"/>
         </w:rPr>
       </w:pPr>
-      <w:bookmarkStart w:id="84" w:name="_Toc212136859"/>
-      <w:bookmarkEnd w:id="82"/>
+      <w:bookmarkStart w:id="86" w:name="_Toc212136859"/>
+      <w:bookmarkEnd w:id="84"/>
       <w:r>
         <w:rPr>
           <w:lang w:val="sr-Cyrl-RS"/>
         </w:rPr>
         <w:t>Почетна страница</w:t>
       </w:r>
-      <w:bookmarkEnd w:id="84"/>
+      <w:bookmarkEnd w:id="86"/>
     </w:p>
     <w:p>
       <w:pPr>
@@ -40682,7 +41650,7 @@
                     <pic:cNvPicPr/>
                   </pic:nvPicPr>
                   <pic:blipFill>
-                    <a:blip r:embed="rId58" cstate="print">
+                    <a:blip r:embed="rId60" cstate="print">
                       <a:extLst>
                         <a:ext uri="{28A0092B-C50C-407E-A947-70E740481C1C}">
                           <a14:useLocalDpi xmlns:a14="http://schemas.microsoft.com/office/drawing/2010/main" val="0"/>
@@ -40718,7 +41686,7 @@
           <w:lang w:val="en-US"/>
         </w:rPr>
       </w:pPr>
-      <w:bookmarkStart w:id="85" w:name="_Toc212136792"/>
+      <w:bookmarkStart w:id="87" w:name="_Toc212143517"/>
       <w:r>
         <w:rPr>
           <w:lang w:val="sr-Cyrl-CS"/>
@@ -40763,7 +41731,7 @@
         </w:rPr>
         <w:t>BarberBooker</w:t>
       </w:r>
-      <w:bookmarkEnd w:id="85"/>
+      <w:bookmarkEnd w:id="87"/>
     </w:p>
     <w:p>
       <w:pPr>
@@ -40812,7 +41780,7 @@
           <w:lang w:val="sr-Cyrl-RS"/>
         </w:rPr>
       </w:pPr>
-      <w:bookmarkStart w:id="86" w:name="_Toc212136860"/>
+      <w:bookmarkStart w:id="88" w:name="_Toc212136860"/>
       <w:r>
         <w:rPr>
           <w:lang w:val="sr-Cyrl-RS"/>
@@ -40820,7 +41788,7 @@
         <w:lastRenderedPageBreak/>
         <w:t>Регистрација</w:t>
       </w:r>
-      <w:bookmarkEnd w:id="86"/>
+      <w:bookmarkEnd w:id="88"/>
     </w:p>
     <w:p>
       <w:pPr>
@@ -40850,7 +41818,7 @@
                     <pic:cNvPicPr/>
                   </pic:nvPicPr>
                   <pic:blipFill>
-                    <a:blip r:embed="rId59" cstate="print">
+                    <a:blip r:embed="rId61" cstate="print">
                       <a:extLst>
                         <a:ext uri="{28A0092B-C50C-407E-A947-70E740481C1C}">
                           <a14:useLocalDpi xmlns:a14="http://schemas.microsoft.com/office/drawing/2010/main" val="0"/>
@@ -40884,7 +41852,7 @@
           <w:lang w:val="en-US"/>
         </w:rPr>
       </w:pPr>
-      <w:bookmarkStart w:id="87" w:name="_Toc212136793"/>
+      <w:bookmarkStart w:id="89" w:name="_Toc212143518"/>
       <w:r>
         <w:rPr>
           <w:lang w:val="sr-Cyrl-CS"/>
@@ -40941,7 +41909,7 @@
         </w:rPr>
         <w:t>BarberBooker</w:t>
       </w:r>
-      <w:bookmarkEnd w:id="87"/>
+      <w:bookmarkEnd w:id="89"/>
     </w:p>
     <w:p>
       <w:pPr>
@@ -40950,7 +41918,7 @@
           <w:lang w:val="sr-Cyrl-RS"/>
         </w:rPr>
       </w:pPr>
-      <w:bookmarkStart w:id="88" w:name="_Toc212136861"/>
+      <w:bookmarkStart w:id="90" w:name="_Toc212136861"/>
       <w:r>
         <w:rPr>
           <w:lang w:val="sr-Cyrl-RS"/>
@@ -40958,7 +41926,7 @@
         <w:lastRenderedPageBreak/>
         <w:t>Пријава</w:t>
       </w:r>
-      <w:bookmarkEnd w:id="88"/>
+      <w:bookmarkEnd w:id="90"/>
     </w:p>
     <w:p>
       <w:pPr>
@@ -40988,7 +41956,7 @@
                     <pic:cNvPicPr/>
                   </pic:nvPicPr>
                   <pic:blipFill>
-                    <a:blip r:embed="rId60" cstate="print">
+                    <a:blip r:embed="rId62" cstate="print">
                       <a:extLst>
                         <a:ext uri="{28A0092B-C50C-407E-A947-70E740481C1C}">
                           <a14:useLocalDpi xmlns:a14="http://schemas.microsoft.com/office/drawing/2010/main" val="0"/>
@@ -41022,7 +41990,7 @@
           <w:lang w:val="en-US"/>
         </w:rPr>
       </w:pPr>
-      <w:bookmarkStart w:id="89" w:name="_Toc212136794"/>
+      <w:bookmarkStart w:id="91" w:name="_Toc212143519"/>
       <w:r>
         <w:rPr>
           <w:lang w:val="sr-Cyrl-CS"/>
@@ -41079,7 +42047,7 @@
         </w:rPr>
         <w:t>BarberBooker</w:t>
       </w:r>
-      <w:bookmarkEnd w:id="89"/>
+      <w:bookmarkEnd w:id="91"/>
     </w:p>
     <w:p>
       <w:pPr>
@@ -41088,8 +42056,8 @@
           <w:lang w:val="sr-Cyrl-RS"/>
         </w:rPr>
       </w:pPr>
-      <w:bookmarkStart w:id="90" w:name="_Hlk211976078"/>
-      <w:bookmarkStart w:id="91" w:name="_Toc212136862"/>
+      <w:bookmarkStart w:id="92" w:name="_Toc212136862"/>
+      <w:bookmarkStart w:id="93" w:name="_Hlk211976078"/>
       <w:r>
         <w:rPr>
           <w:lang w:val="sr-Cyrl-RS"/>
@@ -41117,7 +42085,7 @@
         </w:rPr>
         <w:t>из угла клијента</w:t>
       </w:r>
-      <w:bookmarkEnd w:id="91"/>
+      <w:bookmarkEnd w:id="92"/>
     </w:p>
     <w:p>
       <w:pPr>
@@ -41126,15 +42094,15 @@
           <w:lang w:val="sr-Cyrl-RS"/>
         </w:rPr>
       </w:pPr>
-      <w:bookmarkStart w:id="92" w:name="_Toc212136863"/>
-      <w:bookmarkEnd w:id="90"/>
+      <w:bookmarkStart w:id="94" w:name="_Toc212136863"/>
+      <w:bookmarkEnd w:id="93"/>
       <w:r>
         <w:rPr>
           <w:lang w:val="sr-Cyrl-RS"/>
         </w:rPr>
         <w:t>Клијентски налог</w:t>
       </w:r>
-      <w:bookmarkEnd w:id="92"/>
+      <w:bookmarkEnd w:id="94"/>
     </w:p>
     <w:p>
       <w:pPr>
@@ -41149,7 +42117,7 @@
           <w:lang w:val="en-US"/>
         </w:rPr>
         <w:drawing>
-          <wp:inline distT="0" distB="0" distL="0" distR="0" wp14:anchorId="3B05341B" wp14:editId="3A23B11F">
+          <wp:inline distT="0" distB="0" distL="0" distR="0" wp14:anchorId="3B05341B" wp14:editId="432BA2FA">
             <wp:extent cx="6078168" cy="3035300"/>
             <wp:effectExtent l="0" t="0" r="0" b="0"/>
             <wp:docPr id="2099466814" name="Picture 4" descr="A screenshot of a computer&#10;&#10;AI-generated content may be incorrect."/>
@@ -41164,7 +42132,7 @@
                     <pic:cNvPicPr/>
                   </pic:nvPicPr>
                   <pic:blipFill>
-                    <a:blip r:embed="rId61" cstate="print">
+                    <a:blip r:embed="rId63" cstate="print">
                       <a:extLst>
                         <a:ext uri="{28A0092B-C50C-407E-A947-70E740481C1C}">
                           <a14:useLocalDpi xmlns:a14="http://schemas.microsoft.com/office/drawing/2010/main" val="0"/>
@@ -41200,7 +42168,7 @@
           <w:lang w:val="en-US"/>
         </w:rPr>
       </w:pPr>
-      <w:bookmarkStart w:id="93" w:name="_Toc212136795"/>
+      <w:bookmarkStart w:id="95" w:name="_Toc212143520"/>
       <w:r>
         <w:rPr>
           <w:lang w:val="sr-Cyrl-CS"/>
@@ -41263,13 +42231,13 @@
         </w:rPr>
         <w:t>BarberBooker</w:t>
       </w:r>
-      <w:bookmarkEnd w:id="93"/>
+      <w:bookmarkEnd w:id="95"/>
     </w:p>
     <w:p>
       <w:pPr>
         <w:pStyle w:val="Prilog-IInivonaslova"/>
       </w:pPr>
-      <w:bookmarkStart w:id="94" w:name="_Toc212136864"/>
+      <w:bookmarkStart w:id="96" w:name="_Toc212136864"/>
       <w:r>
         <w:rPr>
           <w:lang w:val="sr-Cyrl-RS"/>
@@ -41277,7 +42245,7 @@
         <w:lastRenderedPageBreak/>
         <w:t>Фризерски салони</w:t>
       </w:r>
-      <w:bookmarkEnd w:id="94"/>
+      <w:bookmarkEnd w:id="96"/>
     </w:p>
     <w:p>
       <w:pPr>
@@ -41307,7 +42275,7 @@
                     <pic:cNvPicPr/>
                   </pic:nvPicPr>
                   <pic:blipFill>
-                    <a:blip r:embed="rId62" cstate="print">
+                    <a:blip r:embed="rId64" cstate="print">
                       <a:extLst>
                         <a:ext uri="{28A0092B-C50C-407E-A947-70E740481C1C}">
                           <a14:useLocalDpi xmlns:a14="http://schemas.microsoft.com/office/drawing/2010/main" val="0"/>
@@ -41343,7 +42311,7 @@
           <w:lang w:val="en-US"/>
         </w:rPr>
       </w:pPr>
-      <w:bookmarkStart w:id="95" w:name="_Toc212136796"/>
+      <w:bookmarkStart w:id="97" w:name="_Toc212143521"/>
       <w:r>
         <w:rPr>
           <w:lang w:val="sr-Cyrl-CS"/>
@@ -41400,7 +42368,7 @@
         </w:rPr>
         <w:t>BarberBooker</w:t>
       </w:r>
-      <w:bookmarkEnd w:id="95"/>
+      <w:bookmarkEnd w:id="97"/>
     </w:p>
     <w:p>
       <w:pPr>
@@ -41409,14 +42377,14 @@
           <w:lang w:val="sr-Cyrl-RS"/>
         </w:rPr>
       </w:pPr>
-      <w:bookmarkStart w:id="96" w:name="_Toc212136865"/>
+      <w:bookmarkStart w:id="98" w:name="_Toc212136865"/>
       <w:r>
         <w:rPr>
           <w:lang w:val="sr-Cyrl-RS"/>
         </w:rPr>
         <w:t>Резервације</w:t>
       </w:r>
-      <w:bookmarkEnd w:id="96"/>
+      <w:bookmarkEnd w:id="98"/>
     </w:p>
     <w:p>
       <w:pPr>
@@ -41446,7 +42414,7 @@
                     <pic:cNvPicPr/>
                   </pic:nvPicPr>
                   <pic:blipFill>
-                    <a:blip r:embed="rId63" cstate="print">
+                    <a:blip r:embed="rId65" cstate="print">
                       <a:extLst>
                         <a:ext uri="{28A0092B-C50C-407E-A947-70E740481C1C}">
                           <a14:useLocalDpi xmlns:a14="http://schemas.microsoft.com/office/drawing/2010/main" val="0"/>
@@ -41482,7 +42450,7 @@
           <w:lang w:val="sr-Cyrl-RS"/>
         </w:rPr>
       </w:pPr>
-      <w:bookmarkStart w:id="97" w:name="_Toc212136797"/>
+      <w:bookmarkStart w:id="99" w:name="_Toc212143522"/>
       <w:r>
         <w:rPr>
           <w:lang w:val="sr-Cyrl-CS"/>
@@ -41545,7 +42513,7 @@
         </w:rPr>
         <w:t>BarberBooker</w:t>
       </w:r>
-      <w:bookmarkEnd w:id="97"/>
+      <w:bookmarkEnd w:id="99"/>
     </w:p>
     <w:p>
       <w:pPr>
@@ -41554,7 +42522,7 @@
           <w:lang w:val="sr-Cyrl-RS"/>
         </w:rPr>
       </w:pPr>
-      <w:bookmarkStart w:id="98" w:name="_Toc212136866"/>
+      <w:bookmarkStart w:id="100" w:name="_Toc212136866"/>
       <w:r>
         <w:rPr>
           <w:lang w:val="sr-Cyrl-RS"/>
@@ -41588,7 +42556,7 @@
         </w:rPr>
         <w:t>фризерског салона</w:t>
       </w:r>
-      <w:bookmarkEnd w:id="98"/>
+      <w:bookmarkEnd w:id="100"/>
     </w:p>
     <w:p>
       <w:pPr>
@@ -41597,14 +42565,14 @@
           <w:lang w:val="sr-Cyrl-RS"/>
         </w:rPr>
       </w:pPr>
-      <w:bookmarkStart w:id="99" w:name="_Toc212136867"/>
+      <w:bookmarkStart w:id="101" w:name="_Toc212136867"/>
       <w:r>
         <w:rPr>
           <w:lang w:val="sr-Cyrl-RS"/>
         </w:rPr>
         <w:t>Налог фризерског салона</w:t>
       </w:r>
-      <w:bookmarkEnd w:id="99"/>
+      <w:bookmarkEnd w:id="101"/>
     </w:p>
     <w:p>
       <w:pPr>
@@ -41634,7 +42602,7 @@
                     <pic:cNvPicPr/>
                   </pic:nvPicPr>
                   <pic:blipFill>
-                    <a:blip r:embed="rId64" cstate="print">
+                    <a:blip r:embed="rId66" cstate="print">
                       <a:extLst>
                         <a:ext uri="{28A0092B-C50C-407E-A947-70E740481C1C}">
                           <a14:useLocalDpi xmlns:a14="http://schemas.microsoft.com/office/drawing/2010/main" val="0"/>
@@ -41670,7 +42638,7 @@
           <w:lang w:val="en-US"/>
         </w:rPr>
       </w:pPr>
-      <w:bookmarkStart w:id="100" w:name="_Toc212136798"/>
+      <w:bookmarkStart w:id="102" w:name="_Toc212143523"/>
       <w:r>
         <w:rPr>
           <w:lang w:val="sr-Cyrl-CS"/>
@@ -41715,7 +42683,7 @@
         </w:rPr>
         <w:t>BarberBooker</w:t>
       </w:r>
-      <w:bookmarkEnd w:id="100"/>
+      <w:bookmarkEnd w:id="102"/>
     </w:p>
     <w:p>
       <w:pPr>
@@ -41724,14 +42692,14 @@
           <w:lang w:val="sr-Cyrl-RS"/>
         </w:rPr>
       </w:pPr>
-      <w:bookmarkStart w:id="101" w:name="_Toc212136868"/>
+      <w:bookmarkStart w:id="103" w:name="_Toc212136868"/>
       <w:r>
         <w:rPr>
           <w:lang w:val="sr-Cyrl-RS"/>
         </w:rPr>
         <w:t>Резервације</w:t>
       </w:r>
-      <w:bookmarkEnd w:id="101"/>
+      <w:bookmarkEnd w:id="103"/>
     </w:p>
     <w:p>
       <w:pPr>
@@ -41761,7 +42729,7 @@
                     <pic:cNvPicPr/>
                   </pic:nvPicPr>
                   <pic:blipFill>
-                    <a:blip r:embed="rId65" cstate="print">
+                    <a:blip r:embed="rId67" cstate="print">
                       <a:extLst>
                         <a:ext uri="{28A0092B-C50C-407E-A947-70E740481C1C}">
                           <a14:useLocalDpi xmlns:a14="http://schemas.microsoft.com/office/drawing/2010/main" val="0"/>
@@ -41797,7 +42765,7 @@
           <w:lang w:val="sr-Cyrl-RS"/>
         </w:rPr>
       </w:pPr>
-      <w:bookmarkStart w:id="102" w:name="_Toc212136799"/>
+      <w:bookmarkStart w:id="104" w:name="_Toc212143524"/>
       <w:r>
         <w:rPr>
           <w:lang w:val="sr-Cyrl-CS"/>
@@ -41848,13 +42816,13 @@
         </w:rPr>
         <w:t>BarberBooker</w:t>
       </w:r>
-      <w:bookmarkEnd w:id="102"/>
+      <w:bookmarkEnd w:id="104"/>
     </w:p>
     <w:sectPr>
-      <w:headerReference w:type="default" r:id="rId66"/>
-      <w:footerReference w:type="default" r:id="rId67"/>
-      <w:headerReference w:type="first" r:id="rId68"/>
-      <w:footerReference w:type="first" r:id="rId69"/>
+      <w:headerReference w:type="default" r:id="rId68"/>
+      <w:footerReference w:type="default" r:id="rId69"/>
+      <w:headerReference w:type="first" r:id="rId70"/>
+      <w:footerReference w:type="first" r:id="rId71"/>
       <w:type w:val="continuous"/>
       <w:pgSz w:w="11906" w:h="16838" w:code="9"/>
       <w:pgMar w:top="1701" w:right="1134" w:bottom="1701" w:left="1134" w:header="709" w:footer="709" w:gutter="0"/>

</xml_diff>

<commit_message>
mickov komentar 1 resen
</commit_message>
<xml_diff>
--- a/pavle_sarenac_2020_0359_diplomski_rad.docx
+++ b/pavle_sarenac_2020_0359_diplomski_rad.docx
@@ -10975,7 +10975,7 @@
           <w:lang w:val="sr-Cyrl-RS"/>
         </w:rPr>
       </w:pPr>
-      <w:bookmarkStart w:id="8" w:name="_Toc212153933"/>
+      <w:bookmarkStart w:id="8" w:name="_Toc212154496"/>
       <w:r>
         <w:rPr>
           <w:lang w:val="sr-Cyrl-CS"/>
@@ -13250,7 +13250,7 @@
           <w:lang w:val="sr-Cyrl-RS"/>
         </w:rPr>
       </w:pPr>
-      <w:bookmarkStart w:id="18" w:name="_Toc212153934"/>
+      <w:bookmarkStart w:id="18" w:name="_Toc212154497"/>
       <w:r>
         <w:rPr>
           <w:lang w:val="sr-Cyrl-CS"/>
@@ -17231,7 +17231,15 @@
                 <w:szCs w:val="20"/>
                 <w:lang w:val="sr-Cyrl-CS"/>
               </w:rPr>
-              <w:t xml:space="preserve">да,  </w:t>
+              <w:t>да,</w:t>
+            </w:r>
+            <w:r>
+              <w:rPr>
+                <w:sz w:val="20"/>
+                <w:szCs w:val="20"/>
+                <w:lang w:val="en-US"/>
+              </w:rPr>
+              <w:t xml:space="preserve"> </w:t>
             </w:r>
             <w:r>
               <w:rPr>
@@ -26316,7 +26324,7 @@
           <w:lang w:val="sr-Cyrl-RS"/>
         </w:rPr>
       </w:pPr>
-      <w:bookmarkStart w:id="46" w:name="_Toc212153935"/>
+      <w:bookmarkStart w:id="46" w:name="_Toc212154498"/>
       <w:r>
         <w:rPr>
           <w:lang w:val="sr-Cyrl-CS"/>
@@ -27060,7 +27068,7 @@
           <w:lang w:val="sr-Cyrl-RS"/>
         </w:rPr>
       </w:pPr>
-      <w:bookmarkStart w:id="48" w:name="_Toc212153936"/>
+      <w:bookmarkStart w:id="48" w:name="_Toc212154499"/>
       <w:r>
         <w:rPr>
           <w:lang w:val="sr-Cyrl-CS"/>
@@ -27398,15 +27406,15 @@
       </w:r>
       <w:r>
         <w:rPr>
-          <w:lang w:val="sr-Cyrl-RS"/>
-        </w:rPr>
-        <w:t xml:space="preserve"> </w:t>
-      </w:r>
-      <w:r>
-        <w:rPr>
-          <w:lang w:val="sr-Cyrl-RS"/>
-        </w:rPr>
-        <w:t xml:space="preserve"> У овом раду чувари стања су одговарајуће </w:t>
+          <w:lang w:val="en-US"/>
+        </w:rPr>
+        <w:t xml:space="preserve"> </w:t>
+      </w:r>
+      <w:r>
+        <w:rPr>
+          <w:lang w:val="sr-Cyrl-RS"/>
+        </w:rPr>
+        <w:t xml:space="preserve">У овом раду чувари стања су одговарајуће </w:t>
       </w:r>
       <w:r>
         <w:rPr>
@@ -27876,7 +27884,7 @@
           <w:lang w:val="sr-Cyrl-RS"/>
         </w:rPr>
       </w:pPr>
-      <w:bookmarkStart w:id="49" w:name="_Toc212153937"/>
+      <w:bookmarkStart w:id="49" w:name="_Toc212154500"/>
       <w:r>
         <w:rPr>
           <w:lang w:val="sr-Cyrl-CS"/>
@@ -28798,7 +28806,7 @@
           <w:lang w:val="en-GB"/>
         </w:rPr>
       </w:pPr>
-      <w:bookmarkStart w:id="52" w:name="_Toc212153938"/>
+      <w:bookmarkStart w:id="52" w:name="_Toc212154501"/>
       <w:r>
         <w:rPr>
           <w:lang w:val="sr-Cyrl-CS"/>
@@ -30587,7 +30595,7 @@
           <w:lang w:val="sr-Cyrl-RS"/>
         </w:rPr>
       </w:pPr>
-      <w:bookmarkStart w:id="54" w:name="_Toc212153939"/>
+      <w:bookmarkStart w:id="54" w:name="_Toc212154502"/>
       <w:r>
         <w:rPr>
           <w:lang w:val="sr-Cyrl-CS"/>
@@ -31030,7 +31038,19 @@
         <w:rPr>
           <w:lang w:val="sr-Cyrl-RS"/>
         </w:rPr>
-        <w:t xml:space="preserve">На слици испод се може видети директоријумска организација програмског кода серверског  дела мобилне апликације </w:t>
+        <w:t>На слици испод се може видети директоријумска организација програмског кода серверског</w:t>
+      </w:r>
+      <w:r>
+        <w:rPr>
+          <w:lang w:val="en-US"/>
+        </w:rPr>
+        <w:t xml:space="preserve"> </w:t>
+      </w:r>
+      <w:r>
+        <w:rPr>
+          <w:lang w:val="sr-Cyrl-RS"/>
+        </w:rPr>
+        <w:t xml:space="preserve">дела мобилне апликације </w:t>
       </w:r>
       <w:r>
         <w:rPr>
@@ -31111,7 +31131,7 @@
           <w:lang w:val="sr-Cyrl-RS"/>
         </w:rPr>
       </w:pPr>
-      <w:bookmarkStart w:id="55" w:name="_Toc212153940"/>
+      <w:bookmarkStart w:id="55" w:name="_Toc212154503"/>
       <w:r>
         <w:rPr>
           <w:lang w:val="sr-Cyrl-CS"/>
@@ -31537,7 +31557,7 @@
           <w:lang w:val="sr-Cyrl-RS"/>
         </w:rPr>
       </w:pPr>
-      <w:bookmarkStart w:id="58" w:name="_Toc212153941"/>
+      <w:bookmarkStart w:id="58" w:name="_Toc212154504"/>
       <w:r>
         <w:rPr>
           <w:lang w:val="sr-Cyrl-CS"/>
@@ -31825,7 +31845,7 @@
           <w:lang w:val="sr-Cyrl-RS"/>
         </w:rPr>
       </w:pPr>
-      <w:bookmarkStart w:id="59" w:name="_Toc212153942"/>
+      <w:bookmarkStart w:id="59" w:name="_Toc212154505"/>
       <w:r>
         <w:rPr>
           <w:lang w:val="sr-Cyrl-CS"/>
@@ -32884,9 +32904,9 @@
       </w:r>
       <w:r>
         <w:rPr>
-          <w:lang w:val="sr-Cyrl-RS"/>
-        </w:rPr>
-        <w:t xml:space="preserve">  </w:t>
+          <w:lang w:val="en-US"/>
+        </w:rPr>
+        <w:t xml:space="preserve"> </w:t>
       </w:r>
       <w:r>
         <w:rPr>
@@ -33955,8 +33975,8 @@
           <w:lang w:val="en-US"/>
         </w:rPr>
         <w:drawing>
-          <wp:inline distT="0" distB="0" distL="0" distR="0" wp14:anchorId="0CEC07EB" wp14:editId="08309513">
-            <wp:extent cx="2929466" cy="2647592"/>
+          <wp:inline distT="0" distB="0" distL="0" distR="0" wp14:anchorId="0CEC07EB" wp14:editId="5D2E6B45">
+            <wp:extent cx="2919046" cy="2638175"/>
             <wp:effectExtent l="0" t="0" r="0" b="0"/>
             <wp:docPr id="1270197493" name="Picture 13" descr="A diagram of a diagram&#10;&#10;AI-generated content may be incorrect."/>
             <wp:cNvGraphicFramePr>
@@ -33984,7 +34004,7 @@
                   <pic:spPr>
                     <a:xfrm>
                       <a:off x="0" y="0"/>
-                      <a:ext cx="2953496" cy="2669310"/>
+                      <a:ext cx="2948944" cy="2665196"/>
                     </a:xfrm>
                     <a:prstGeom prst="rect">
                       <a:avLst/>
@@ -34004,12 +34024,11 @@
           <w:lang w:val="sr-Cyrl-RS"/>
         </w:rPr>
       </w:pPr>
-      <w:bookmarkStart w:id="69" w:name="_Toc212153943"/>
+      <w:bookmarkStart w:id="69" w:name="_Toc212154506"/>
       <w:r>
         <w:rPr>
           <w:lang w:val="sr-Cyrl-CS"/>
         </w:rPr>
-        <w:lastRenderedPageBreak/>
         <w:t xml:space="preserve">Слика </w:t>
       </w:r>
       <w:r>
@@ -34057,6 +34076,7 @@
         <w:rPr>
           <w:lang w:val="sr-Cyrl-RS"/>
         </w:rPr>
+        <w:lastRenderedPageBreak/>
         <w:t>Функционалности клијента</w:t>
       </w:r>
       <w:bookmarkEnd w:id="70"/>
@@ -34571,43 +34591,43 @@
         <w:rPr>
           <w:lang w:val="sr-Cyrl-RS"/>
         </w:rPr>
+        <w:t>п</w:t>
+      </w:r>
+      <w:r>
+        <w:t>реглед прошлих резервација</w:t>
+      </w:r>
+      <w:r>
+        <w:rPr>
+          <w:lang w:val="sr-Cyrl-RS"/>
+        </w:rPr>
+        <w:t xml:space="preserve"> – могуће је видети све потврђене резервације из прошлости, уз информацију о томе да ли </w:t>
+      </w:r>
+      <w:r>
+        <w:rPr>
+          <w:lang w:val="sr-Cyrl-RS"/>
+        </w:rPr>
+        <w:t>ј</w:t>
+      </w:r>
+      <w:r>
+        <w:rPr>
+          <w:lang w:val="sr-Cyrl-RS"/>
+        </w:rPr>
+        <w:t>е клијент заиста отишао у салон у договорено време или не.</w:t>
+      </w:r>
+    </w:p>
+    <w:p>
+      <w:pPr>
+        <w:pStyle w:val="Osnovnitekst"/>
+        <w:rPr>
+          <w:lang w:val="en-US"/>
+        </w:rPr>
+      </w:pPr>
+      <w:bookmarkStart w:id="73" w:name="_Hlk211959687"/>
+      <w:r>
+        <w:rPr>
+          <w:lang w:val="sr-Cyrl-RS"/>
+        </w:rPr>
         <w:lastRenderedPageBreak/>
-        <w:t>п</w:t>
-      </w:r>
-      <w:r>
-        <w:t>реглед прошлих резервација</w:t>
-      </w:r>
-      <w:r>
-        <w:rPr>
-          <w:lang w:val="sr-Cyrl-RS"/>
-        </w:rPr>
-        <w:t xml:space="preserve"> – могуће је видети све потврђене резервације из прошлости, уз информацију о томе да ли </w:t>
-      </w:r>
-      <w:r>
-        <w:rPr>
-          <w:lang w:val="sr-Cyrl-RS"/>
-        </w:rPr>
-        <w:t>ј</w:t>
-      </w:r>
-      <w:r>
-        <w:rPr>
-          <w:lang w:val="sr-Cyrl-RS"/>
-        </w:rPr>
-        <w:t>е клијент заиста отишао у салон у договорено време или не.</w:t>
-      </w:r>
-    </w:p>
-    <w:p>
-      <w:pPr>
-        <w:pStyle w:val="Osnovnitekst"/>
-        <w:rPr>
-          <w:lang w:val="en-US"/>
-        </w:rPr>
-      </w:pPr>
-      <w:bookmarkStart w:id="73" w:name="_Hlk211959687"/>
-      <w:r>
-        <w:rPr>
-          <w:lang w:val="sr-Cyrl-RS"/>
-        </w:rPr>
         <w:t>На слици испод се може видети UML дијаграм случајева коришћења који обухвата све функционалности</w:t>
       </w:r>
       <w:r>
@@ -34686,7 +34706,7 @@
           <w:lang w:val="en-US"/>
         </w:rPr>
       </w:pPr>
-      <w:bookmarkStart w:id="74" w:name="_Toc212153944"/>
+      <w:bookmarkStart w:id="74" w:name="_Toc212154507"/>
       <w:r>
         <w:rPr>
           <w:lang w:val="sr-Cyrl-CS"/>
@@ -34803,6 +34823,7 @@
         <w:rPr>
           <w:lang w:val="sr-Cyrl-RS"/>
         </w:rPr>
+        <w:lastRenderedPageBreak/>
         <w:t>Функционалности које има фризерски салон су следеће:</w:t>
       </w:r>
     </w:p>
@@ -35275,7 +35296,7 @@
           <w:lang w:val="en-US"/>
         </w:rPr>
       </w:pPr>
-      <w:bookmarkStart w:id="76" w:name="_Toc212153945"/>
+      <w:bookmarkStart w:id="76" w:name="_Toc212154508"/>
       <w:r>
         <w:rPr>
           <w:lang w:val="sr-Cyrl-CS"/>
@@ -40341,7 +40362,7 @@
         </w:rPr>
         <w:fldChar w:fldCharType="separate"/>
       </w:r>
-      <w:hyperlink w:anchor="_Toc212153933" w:history="1">
+      <w:hyperlink w:anchor="_Toc212154496" w:history="1">
         <w:r>
           <w:rPr>
             <w:rStyle w:val="Hyperlink"/>
@@ -40379,7 +40400,7 @@
             <w:noProof/>
             <w:webHidden/>
           </w:rPr>
-          <w:instrText xml:space="preserve"> PAGEREF _Toc212153933 \h </w:instrText>
+          <w:instrText xml:space="preserve"> PAGEREF _Toc212154496 \h </w:instrText>
         </w:r>
         <w:r>
           <w:rPr>
@@ -40424,7 +40445,7 @@
           <w14:ligatures w14:val="standardContextual"/>
         </w:rPr>
       </w:pPr>
-      <w:hyperlink w:anchor="_Toc212153934" w:history="1">
+      <w:hyperlink w:anchor="_Toc212154497" w:history="1">
         <w:r>
           <w:rPr>
             <w:rStyle w:val="Hyperlink"/>
@@ -40478,7 +40499,7 @@
             <w:noProof/>
             <w:webHidden/>
           </w:rPr>
-          <w:instrText xml:space="preserve"> PAGEREF _Toc212153934 \h </w:instrText>
+          <w:instrText xml:space="preserve"> PAGEREF _Toc212154497 \h </w:instrText>
         </w:r>
         <w:r>
           <w:rPr>
@@ -40523,7 +40544,7 @@
           <w14:ligatures w14:val="standardContextual"/>
         </w:rPr>
       </w:pPr>
-      <w:hyperlink w:anchor="_Toc212153935" w:history="1">
+      <w:hyperlink w:anchor="_Toc212154498" w:history="1">
         <w:r>
           <w:rPr>
             <w:rStyle w:val="Hyperlink"/>
@@ -40575,7 +40596,7 @@
             <w:noProof/>
             <w:webHidden/>
           </w:rPr>
-          <w:instrText xml:space="preserve"> PAGEREF _Toc212153935 \h </w:instrText>
+          <w:instrText xml:space="preserve"> PAGEREF _Toc212154498 \h </w:instrText>
         </w:r>
         <w:r>
           <w:rPr>
@@ -40620,7 +40641,7 @@
           <w14:ligatures w14:val="standardContextual"/>
         </w:rPr>
       </w:pPr>
-      <w:hyperlink w:anchor="_Toc212153936" w:history="1">
+      <w:hyperlink w:anchor="_Toc212154499" w:history="1">
         <w:r>
           <w:rPr>
             <w:rStyle w:val="Hyperlink"/>
@@ -40679,7 +40700,7 @@
             <w:noProof/>
             <w:webHidden/>
           </w:rPr>
-          <w:instrText xml:space="preserve"> PAGEREF _Toc212153936 \h </w:instrText>
+          <w:instrText xml:space="preserve"> PAGEREF _Toc212154499 \h </w:instrText>
         </w:r>
         <w:r>
           <w:rPr>
@@ -40724,7 +40745,7 @@
           <w14:ligatures w14:val="standardContextual"/>
         </w:rPr>
       </w:pPr>
-      <w:hyperlink w:anchor="_Toc212153937" w:history="1">
+      <w:hyperlink w:anchor="_Toc212154500" w:history="1">
         <w:r>
           <w:rPr>
             <w:rStyle w:val="Hyperlink"/>
@@ -40803,7 +40824,7 @@
             <w:noProof/>
             <w:webHidden/>
           </w:rPr>
-          <w:instrText xml:space="preserve"> PAGEREF _Toc212153937 \h </w:instrText>
+          <w:instrText xml:space="preserve"> PAGEREF _Toc212154500 \h </w:instrText>
         </w:r>
         <w:r>
           <w:rPr>
@@ -40848,7 +40869,7 @@
           <w14:ligatures w14:val="standardContextual"/>
         </w:rPr>
       </w:pPr>
-      <w:hyperlink w:anchor="_Toc212153938" w:history="1">
+      <w:hyperlink w:anchor="_Toc212154501" w:history="1">
         <w:r>
           <w:rPr>
             <w:rStyle w:val="Hyperlink"/>
@@ -40916,7 +40937,7 @@
             <w:noProof/>
             <w:webHidden/>
           </w:rPr>
-          <w:instrText xml:space="preserve"> PAGEREF _Toc212153938 \h </w:instrText>
+          <w:instrText xml:space="preserve"> PAGEREF _Toc212154501 \h </w:instrText>
         </w:r>
         <w:r>
           <w:rPr>
@@ -40961,7 +40982,7 @@
           <w14:ligatures w14:val="standardContextual"/>
         </w:rPr>
       </w:pPr>
-      <w:hyperlink w:anchor="_Toc212153939" w:history="1">
+      <w:hyperlink w:anchor="_Toc212154502" w:history="1">
         <w:r>
           <w:rPr>
             <w:rStyle w:val="Hyperlink"/>
@@ -41036,7 +41057,7 @@
             <w:noProof/>
             <w:webHidden/>
           </w:rPr>
-          <w:instrText xml:space="preserve"> PAGEREF _Toc212153939 \h </w:instrText>
+          <w:instrText xml:space="preserve"> PAGEREF _Toc212154502 \h </w:instrText>
         </w:r>
         <w:r>
           <w:rPr>
@@ -41081,7 +41102,7 @@
           <w14:ligatures w14:val="standardContextual"/>
         </w:rPr>
       </w:pPr>
-      <w:hyperlink w:anchor="_Toc212153940" w:history="1">
+      <w:hyperlink w:anchor="_Toc212154503" w:history="1">
         <w:r>
           <w:rPr>
             <w:rStyle w:val="Hyperlink"/>
@@ -41156,7 +41177,7 @@
             <w:noProof/>
             <w:webHidden/>
           </w:rPr>
-          <w:instrText xml:space="preserve"> PAGEREF _Toc212153940 \h </w:instrText>
+          <w:instrText xml:space="preserve"> PAGEREF _Toc212154503 \h </w:instrText>
         </w:r>
         <w:r>
           <w:rPr>
@@ -41201,7 +41222,7 @@
           <w14:ligatures w14:val="standardContextual"/>
         </w:rPr>
       </w:pPr>
-      <w:hyperlink w:anchor="_Toc212153941" w:history="1">
+      <w:hyperlink w:anchor="_Toc212154504" w:history="1">
         <w:r>
           <w:rPr>
             <w:rStyle w:val="Hyperlink"/>
@@ -41269,7 +41290,7 @@
             <w:noProof/>
             <w:webHidden/>
           </w:rPr>
-          <w:instrText xml:space="preserve"> PAGEREF _Toc212153941 \h </w:instrText>
+          <w:instrText xml:space="preserve"> PAGEREF _Toc212154504 \h </w:instrText>
         </w:r>
         <w:r>
           <w:rPr>
@@ -41314,7 +41335,7 @@
           <w14:ligatures w14:val="standardContextual"/>
         </w:rPr>
       </w:pPr>
-      <w:hyperlink w:anchor="_Toc212153942" w:history="1">
+      <w:hyperlink w:anchor="_Toc212154505" w:history="1">
         <w:r>
           <w:rPr>
             <w:rStyle w:val="Hyperlink"/>
@@ -41397,7 +41418,7 @@
             <w:noProof/>
             <w:webHidden/>
           </w:rPr>
-          <w:instrText xml:space="preserve"> PAGEREF _Toc212153942 \h </w:instrText>
+          <w:instrText xml:space="preserve"> PAGEREF _Toc212154505 \h </w:instrText>
         </w:r>
         <w:r>
           <w:rPr>
@@ -41442,7 +41463,7 @@
           <w14:ligatures w14:val="standardContextual"/>
         </w:rPr>
       </w:pPr>
-      <w:hyperlink w:anchor="_Toc212153943" w:history="1">
+      <w:hyperlink w:anchor="_Toc212154506" w:history="1">
         <w:r>
           <w:rPr>
             <w:rStyle w:val="Hyperlink"/>
@@ -41502,7 +41523,7 @@
             <w:noProof/>
             <w:webHidden/>
           </w:rPr>
-          <w:instrText xml:space="preserve"> PAGEREF _Toc212153943 \h </w:instrText>
+          <w:instrText xml:space="preserve"> PAGEREF _Toc212154506 \h </w:instrText>
         </w:r>
         <w:r>
           <w:rPr>
@@ -41522,7 +41543,7 @@
             <w:noProof/>
             <w:webHidden/>
           </w:rPr>
-          <w:t>32</w:t>
+          <w:t>31</w:t>
         </w:r>
         <w:r>
           <w:rPr>
@@ -41547,7 +41568,7 @@
           <w14:ligatures w14:val="standardContextual"/>
         </w:rPr>
       </w:pPr>
-      <w:hyperlink w:anchor="_Toc212153944" w:history="1">
+      <w:hyperlink w:anchor="_Toc212154507" w:history="1">
         <w:r>
           <w:rPr>
             <w:rStyle w:val="Hyperlink"/>
@@ -41607,7 +41628,7 @@
             <w:noProof/>
             <w:webHidden/>
           </w:rPr>
-          <w:instrText xml:space="preserve"> PAGEREF _Toc212153944 \h </w:instrText>
+          <w:instrText xml:space="preserve"> PAGEREF _Toc212154507 \h </w:instrText>
         </w:r>
         <w:r>
           <w:rPr>
@@ -41652,7 +41673,7 @@
           <w14:ligatures w14:val="standardContextual"/>
         </w:rPr>
       </w:pPr>
-      <w:hyperlink w:anchor="_Toc212153945" w:history="1">
+      <w:hyperlink w:anchor="_Toc212154508" w:history="1">
         <w:r>
           <w:rPr>
             <w:rStyle w:val="Hyperlink"/>
@@ -41728,7 +41749,7 @@
             <w:noProof/>
             <w:webHidden/>
           </w:rPr>
-          <w:instrText xml:space="preserve"> PAGEREF _Toc212153945 \h </w:instrText>
+          <w:instrText xml:space="preserve"> PAGEREF _Toc212154508 \h </w:instrText>
         </w:r>
         <w:r>
           <w:rPr>
@@ -41773,7 +41794,7 @@
           <w14:ligatures w14:val="standardContextual"/>
         </w:rPr>
       </w:pPr>
-      <w:hyperlink w:anchor="_Toc212153946" w:history="1">
+      <w:hyperlink w:anchor="_Toc212154509" w:history="1">
         <w:r>
           <w:rPr>
             <w:rStyle w:val="Hyperlink"/>
@@ -41843,7 +41864,7 @@
             <w:noProof/>
             <w:webHidden/>
           </w:rPr>
-          <w:instrText xml:space="preserve"> PAGEREF _Toc212153946 \h </w:instrText>
+          <w:instrText xml:space="preserve"> PAGEREF _Toc212154509 \h </w:instrText>
         </w:r>
         <w:r>
           <w:rPr>
@@ -41888,7 +41909,7 @@
           <w14:ligatures w14:val="standardContextual"/>
         </w:rPr>
       </w:pPr>
-      <w:hyperlink w:anchor="_Toc212153947" w:history="1">
+      <w:hyperlink w:anchor="_Toc212154510" w:history="1">
         <w:r>
           <w:rPr>
             <w:rStyle w:val="Hyperlink"/>
@@ -41966,7 +41987,7 @@
             <w:noProof/>
             <w:webHidden/>
           </w:rPr>
-          <w:instrText xml:space="preserve"> PAGEREF _Toc212153947 \h </w:instrText>
+          <w:instrText xml:space="preserve"> PAGEREF _Toc212154510 \h </w:instrText>
         </w:r>
         <w:r>
           <w:rPr>
@@ -42011,7 +42032,7 @@
           <w14:ligatures w14:val="standardContextual"/>
         </w:rPr>
       </w:pPr>
-      <w:hyperlink w:anchor="_Toc212153948" w:history="1">
+      <w:hyperlink w:anchor="_Toc212154511" w:history="1">
         <w:r>
           <w:rPr>
             <w:rStyle w:val="Hyperlink"/>
@@ -42089,7 +42110,7 @@
             <w:noProof/>
             <w:webHidden/>
           </w:rPr>
-          <w:instrText xml:space="preserve"> PAGEREF _Toc212153948 \h </w:instrText>
+          <w:instrText xml:space="preserve"> PAGEREF _Toc212154511 \h </w:instrText>
         </w:r>
         <w:r>
           <w:rPr>
@@ -42134,7 +42155,7 @@
           <w14:ligatures w14:val="standardContextual"/>
         </w:rPr>
       </w:pPr>
-      <w:hyperlink w:anchor="_Toc212153949" w:history="1">
+      <w:hyperlink w:anchor="_Toc212154512" w:history="1">
         <w:r>
           <w:rPr>
             <w:rStyle w:val="Hyperlink"/>
@@ -42212,7 +42233,7 @@
             <w:noProof/>
             <w:webHidden/>
           </w:rPr>
-          <w:instrText xml:space="preserve"> PAGEREF _Toc212153949 \h </w:instrText>
+          <w:instrText xml:space="preserve"> PAGEREF _Toc212154512 \h </w:instrText>
         </w:r>
         <w:r>
           <w:rPr>
@@ -42257,7 +42278,7 @@
           <w14:ligatures w14:val="standardContextual"/>
         </w:rPr>
       </w:pPr>
-      <w:hyperlink w:anchor="_Toc212153950" w:history="1">
+      <w:hyperlink w:anchor="_Toc212154513" w:history="1">
         <w:r>
           <w:rPr>
             <w:rStyle w:val="Hyperlink"/>
@@ -42335,7 +42356,7 @@
             <w:noProof/>
             <w:webHidden/>
           </w:rPr>
-          <w:instrText xml:space="preserve"> PAGEREF _Toc212153950 \h </w:instrText>
+          <w:instrText xml:space="preserve"> PAGEREF _Toc212154513 \h </w:instrText>
         </w:r>
         <w:r>
           <w:rPr>
@@ -42380,7 +42401,7 @@
           <w14:ligatures w14:val="standardContextual"/>
         </w:rPr>
       </w:pPr>
-      <w:hyperlink w:anchor="_Toc212153951" w:history="1">
+      <w:hyperlink w:anchor="_Toc212154514" w:history="1">
         <w:r>
           <w:rPr>
             <w:rStyle w:val="Hyperlink"/>
@@ -42458,7 +42479,7 @@
             <w:noProof/>
             <w:webHidden/>
           </w:rPr>
-          <w:instrText xml:space="preserve"> PAGEREF _Toc212153951 \h </w:instrText>
+          <w:instrText xml:space="preserve"> PAGEREF _Toc212154514 \h </w:instrText>
         </w:r>
         <w:r>
           <w:rPr>
@@ -42503,7 +42524,7 @@
           <w14:ligatures w14:val="standardContextual"/>
         </w:rPr>
       </w:pPr>
-      <w:hyperlink w:anchor="_Toc212153952" w:history="1">
+      <w:hyperlink w:anchor="_Toc212154515" w:history="1">
         <w:r>
           <w:rPr>
             <w:rStyle w:val="Hyperlink"/>
@@ -42581,7 +42602,7 @@
             <w:noProof/>
             <w:webHidden/>
           </w:rPr>
-          <w:instrText xml:space="preserve"> PAGEREF _Toc212153952 \h </w:instrText>
+          <w:instrText xml:space="preserve"> PAGEREF _Toc212154515 \h </w:instrText>
         </w:r>
         <w:r>
           <w:rPr>
@@ -42626,7 +42647,7 @@
           <w14:ligatures w14:val="standardContextual"/>
         </w:rPr>
       </w:pPr>
-      <w:hyperlink w:anchor="_Toc212153953" w:history="1">
+      <w:hyperlink w:anchor="_Toc212154516" w:history="1">
         <w:r>
           <w:rPr>
             <w:rStyle w:val="Hyperlink"/>
@@ -42704,7 +42725,7 @@
             <w:noProof/>
             <w:webHidden/>
           </w:rPr>
-          <w:instrText xml:space="preserve"> PAGEREF _Toc212153953 \h </w:instrText>
+          <w:instrText xml:space="preserve"> PAGEREF _Toc212154516 \h </w:instrText>
         </w:r>
         <w:r>
           <w:rPr>
@@ -43056,7 +43077,7 @@
           <w:lang w:val="en-US"/>
         </w:rPr>
       </w:pPr>
-      <w:bookmarkStart w:id="87" w:name="_Toc212153946"/>
+      <w:bookmarkStart w:id="87" w:name="_Toc212154509"/>
       <w:r>
         <w:rPr>
           <w:lang w:val="sr-Cyrl-CS"/>
@@ -43222,7 +43243,7 @@
           <w:lang w:val="en-US"/>
         </w:rPr>
       </w:pPr>
-      <w:bookmarkStart w:id="89" w:name="_Toc212153947"/>
+      <w:bookmarkStart w:id="89" w:name="_Toc212154510"/>
       <w:r>
         <w:rPr>
           <w:lang w:val="sr-Cyrl-CS"/>
@@ -43360,7 +43381,7 @@
           <w:lang w:val="en-US"/>
         </w:rPr>
       </w:pPr>
-      <w:bookmarkStart w:id="91" w:name="_Toc212153948"/>
+      <w:bookmarkStart w:id="91" w:name="_Toc212154511"/>
       <w:r>
         <w:rPr>
           <w:lang w:val="sr-Cyrl-CS"/>
@@ -43487,7 +43508,7 @@
           <w:lang w:val="en-US"/>
         </w:rPr>
         <w:drawing>
-          <wp:inline distT="0" distB="0" distL="0" distR="0" wp14:anchorId="3B05341B" wp14:editId="15038259">
+          <wp:inline distT="0" distB="0" distL="0" distR="0" wp14:anchorId="3B05341B" wp14:editId="426933A2">
             <wp:extent cx="6078168" cy="3035300"/>
             <wp:effectExtent l="0" t="0" r="0" b="0"/>
             <wp:docPr id="2099466814" name="Picture 4" descr="A screenshot of a computer&#10;&#10;AI-generated content may be incorrect."/>
@@ -43538,7 +43559,7 @@
           <w:lang w:val="en-US"/>
         </w:rPr>
       </w:pPr>
-      <w:bookmarkStart w:id="95" w:name="_Toc212153949"/>
+      <w:bookmarkStart w:id="95" w:name="_Toc212154512"/>
       <w:r>
         <w:rPr>
           <w:lang w:val="sr-Cyrl-CS"/>
@@ -43681,7 +43702,7 @@
           <w:lang w:val="en-US"/>
         </w:rPr>
       </w:pPr>
-      <w:bookmarkStart w:id="97" w:name="_Toc212153950"/>
+      <w:bookmarkStart w:id="97" w:name="_Toc212154513"/>
       <w:r>
         <w:rPr>
           <w:lang w:val="sr-Cyrl-CS"/>
@@ -43820,7 +43841,7 @@
           <w:lang w:val="sr-Cyrl-RS"/>
         </w:rPr>
       </w:pPr>
-      <w:bookmarkStart w:id="99" w:name="_Toc212153951"/>
+      <w:bookmarkStart w:id="99" w:name="_Toc212154514"/>
       <w:r>
         <w:rPr>
           <w:lang w:val="sr-Cyrl-CS"/>
@@ -44008,7 +44029,7 @@
           <w:lang w:val="en-US"/>
         </w:rPr>
       </w:pPr>
-      <w:bookmarkStart w:id="102" w:name="_Toc212153952"/>
+      <w:bookmarkStart w:id="102" w:name="_Toc212154515"/>
       <w:r>
         <w:rPr>
           <w:lang w:val="sr-Cyrl-CS"/>
@@ -44135,7 +44156,7 @@
           <w:lang w:val="sr-Cyrl-RS"/>
         </w:rPr>
       </w:pPr>
-      <w:bookmarkStart w:id="104" w:name="_Toc212153953"/>
+      <w:bookmarkStart w:id="104" w:name="_Toc212154516"/>
       <w:r>
         <w:rPr>
           <w:lang w:val="sr-Cyrl-CS"/>

</xml_diff>

<commit_message>
mickov komentar 7 resen
</commit_message>
<xml_diff>
--- a/pavle_sarenac_2020_0359_diplomski_rad.docx
+++ b/pavle_sarenac_2020_0359_diplomski_rad.docx
@@ -29957,9 +29957,21 @@
       </w:r>
       <w:r>
         <w:rPr>
-          <w:lang w:val="en-US"/>
-        </w:rPr>
-        <w:t xml:space="preserve"> su </w:t>
+          <w:lang w:val="sr-Cyrl-RS"/>
+        </w:rPr>
+        <w:t xml:space="preserve"> </w:t>
+      </w:r>
+      <w:r>
+        <w:rPr>
+          <w:lang w:val="sr-Cyrl-RS"/>
+        </w:rPr>
+        <w:t>су</w:t>
+      </w:r>
+      <w:r>
+        <w:rPr>
+          <w:lang w:val="sr-Cyrl-RS"/>
+        </w:rPr>
+        <w:t xml:space="preserve"> </w:t>
       </w:r>
       <w:r>
         <w:rPr>
@@ -43508,7 +43520,7 @@
           <w:lang w:val="en-US"/>
         </w:rPr>
         <w:drawing>
-          <wp:inline distT="0" distB="0" distL="0" distR="0" wp14:anchorId="3B05341B" wp14:editId="426933A2">
+          <wp:inline distT="0" distB="0" distL="0" distR="0" wp14:anchorId="3B05341B" wp14:editId="4D24AE88">
             <wp:extent cx="6078168" cy="3035300"/>
             <wp:effectExtent l="0" t="0" r="0" b="0"/>
             <wp:docPr id="2099466814" name="Picture 4" descr="A screenshot of a computer&#10;&#10;AI-generated content may be incorrect."/>

</xml_diff>

<commit_message>
mickov komentar 3 resen
</commit_message>
<xml_diff>
--- a/pavle_sarenac_2020_0359_diplomski_rad.docx
+++ b/pavle_sarenac_2020_0359_diplomski_rad.docx
@@ -8076,7 +8076,7 @@
       <w:pPr>
         <w:pStyle w:val="Osnovnitekst"/>
         <w:rPr>
-          <w:lang w:val="sr-Cyrl-RS"/>
+          <w:lang w:val="en-US"/>
         </w:rPr>
       </w:pPr>
       <w:r>
@@ -8692,228 +8692,146 @@
       <w:pPr>
         <w:pStyle w:val="Osnovnitekst"/>
         <w:rPr>
-          <w:lang w:val="en-US"/>
-        </w:rPr>
-      </w:pPr>
-      <w:r>
-        <w:rPr>
-          <w:lang w:val="sr-Cyrl-RS"/>
-        </w:rPr>
-        <w:t>У наставку ће бити обрађене следеће теме:</w:t>
-      </w:r>
-    </w:p>
-    <w:p>
-      <w:pPr>
-        <w:pStyle w:val="Nabrajanje"/>
-      </w:pPr>
-      <w:r>
-        <w:t>П</w:t>
-      </w:r>
-      <w:r>
-        <w:t>реглед постојећих решења</w:t>
-      </w:r>
-      <w:r>
-        <w:t xml:space="preserve"> </w:t>
-      </w:r>
-      <w:r>
-        <w:t>–</w:t>
-      </w:r>
-      <w:r>
-        <w:t xml:space="preserve"> </w:t>
-      </w:r>
-      <w:r>
-        <w:t>биће</w:t>
-      </w:r>
-      <w:r>
-        <w:t xml:space="preserve"> детаљно</w:t>
-      </w:r>
-      <w:r>
-        <w:t xml:space="preserve"> </w:t>
-      </w:r>
-      <w:r>
-        <w:t xml:space="preserve">анализиране </w:t>
-      </w:r>
-      <w:r>
-        <w:rPr>
-          <w:lang w:val="sr-Cyrl-RS"/>
-        </w:rPr>
-        <w:t xml:space="preserve">две </w:t>
-      </w:r>
-      <w:r>
-        <w:rPr>
-          <w:i/>
-          <w:iCs/>
-          <w:lang w:val="en-US"/>
+          <w:lang w:val="sr-Cyrl-RS"/>
+        </w:rPr>
+      </w:pPr>
+      <w:r>
+        <w:rPr>
+          <w:lang w:val="sr-Cyrl-RS"/>
+        </w:rPr>
+        <w:t>У</w:t>
+      </w:r>
+      <w:r>
+        <w:rPr>
+          <w:lang w:val="sr-Cyrl-RS"/>
+        </w:rPr>
+        <w:t xml:space="preserve"> другом поглављу </w:t>
+      </w:r>
+      <w:r>
+        <w:rPr>
+          <w:lang w:val="sr-Cyrl-RS"/>
+        </w:rPr>
+        <w:t>овог рада биће прво</w:t>
+      </w:r>
+      <w:r>
+        <w:rPr>
+          <w:lang w:val="sr-Cyrl-RS"/>
+        </w:rPr>
+        <w:t xml:space="preserve"> обрађена постојећа решења.</w:t>
+      </w:r>
+      <w:r>
+        <w:rPr>
+          <w:lang w:val="sr-Cyrl-RS"/>
+        </w:rPr>
+        <w:t xml:space="preserve"> Б</w:t>
+      </w:r>
+      <w:r>
+        <w:rPr>
+          <w:lang w:val="sr-Cyrl-RS"/>
+        </w:rPr>
+        <w:t xml:space="preserve">иће детаљно анализиране две </w:t>
+      </w:r>
+      <w:r>
+        <w:rPr>
+          <w:i/>
+          <w:iCs/>
+          <w:lang w:val="sr-Cyrl-RS"/>
         </w:rPr>
         <w:t>Android</w:t>
       </w:r>
       <w:r>
         <w:rPr>
-          <w:lang w:val="en-US"/>
-        </w:rPr>
-        <w:t xml:space="preserve"> </w:t>
-      </w:r>
-      <w:r>
-        <w:t xml:space="preserve">апликације са сличном наменом као </w:t>
-      </w:r>
-      <w:r>
-        <w:rPr>
-          <w:i/>
-          <w:iCs/>
-          <w:lang w:val="en-US"/>
+          <w:lang w:val="sr-Cyrl-RS"/>
+        </w:rPr>
+        <w:t xml:space="preserve"> апликације са сличном наменом као </w:t>
+      </w:r>
+      <w:r>
+        <w:rPr>
+          <w:i/>
+          <w:iCs/>
+          <w:lang w:val="sr-Cyrl-RS"/>
         </w:rPr>
         <w:t>BarberBooker</w:t>
       </w:r>
       <w:r>
         <w:rPr>
-          <w:lang w:val="en-US"/>
-        </w:rPr>
-        <w:t>,</w:t>
-      </w:r>
-      <w:r>
-        <w:rPr>
-          <w:lang w:val="sr-Cyrl-RS"/>
-        </w:rPr>
-        <w:t xml:space="preserve"> при чему је </w:t>
-      </w:r>
-      <w:r>
-        <w:rPr>
-          <w:lang w:val="sr-Cyrl-RS"/>
-        </w:rPr>
-        <w:t>једна</w:t>
-      </w:r>
-      <w:r>
-        <w:t xml:space="preserve"> </w:t>
-      </w:r>
-      <w:r>
-        <w:t>за</w:t>
-      </w:r>
-      <w:r>
-        <w:t xml:space="preserve"> </w:t>
-      </w:r>
-      <w:r>
-        <w:t>домаће тржиште</w:t>
-      </w:r>
-      <w:r>
-        <w:t>,</w:t>
-      </w:r>
-      <w:r>
-        <w:rPr>
-          <w:lang w:val="sr-Cyrl-RS"/>
-        </w:rPr>
-        <w:t xml:space="preserve"> а друга за глобално</w:t>
-      </w:r>
-      <w:r>
+          <w:lang w:val="sr-Cyrl-RS"/>
+        </w:rPr>
+        <w:t>, при чему је једна за домаће тржиште, а друга за глобално.</w:t>
+      </w:r>
+      <w:r>
+        <w:rPr>
+          <w:lang w:val="sr-Cyrl-RS"/>
+        </w:rPr>
+        <w:t xml:space="preserve"> Након тога, у трећем поглављу ће се објаснити </w:t>
+      </w:r>
+      <w:r>
+        <w:rPr>
+          <w:lang w:val="sr-Cyrl-RS"/>
+        </w:rPr>
+        <w:t xml:space="preserve">различити софтверски алати и концепти који су били коришћени при развоју апликације </w:t>
+      </w:r>
+      <w:r>
+        <w:rPr>
+          <w:i/>
+          <w:iCs/>
+          <w:lang w:val="sr-Cyrl-RS"/>
+        </w:rPr>
+        <w:t>BarberBooker</w:t>
+      </w:r>
+      <w:r>
+        <w:rPr>
+          <w:lang w:val="sr-Cyrl-RS"/>
+        </w:rPr>
         <w:t>.</w:t>
       </w:r>
-    </w:p>
-    <w:p>
-      <w:pPr>
-        <w:pStyle w:val="Nabrajanje"/>
-      </w:pPr>
-      <w:r>
-        <w:rPr>
-          <w:lang w:val="sr-Cyrl-RS"/>
-        </w:rPr>
-        <w:t>П</w:t>
-      </w:r>
-      <w:r>
-        <w:rPr>
-          <w:lang w:val="sr-Cyrl-RS"/>
-        </w:rPr>
-        <w:t>реглед коришћених технологија</w:t>
-      </w:r>
-      <w:r>
-        <w:rPr>
-          <w:lang w:val="sr-Cyrl-RS"/>
-        </w:rPr>
-        <w:t xml:space="preserve"> </w:t>
-      </w:r>
-      <w:r>
-        <w:rPr>
-          <w:lang w:val="sr-Cyrl-RS"/>
-        </w:rPr>
-        <w:t>–</w:t>
-      </w:r>
-      <w:r>
-        <w:rPr>
-          <w:lang w:val="sr-Cyrl-RS"/>
-        </w:rPr>
-        <w:t xml:space="preserve"> </w:t>
-      </w:r>
-      <w:r>
-        <w:rPr>
-          <w:lang w:val="sr-Cyrl-RS"/>
-        </w:rPr>
-        <w:t xml:space="preserve">објасниће се </w:t>
-      </w:r>
-      <w:r>
-        <w:rPr>
-          <w:lang w:val="sr-Cyrl-RS"/>
-        </w:rPr>
-        <w:t>различити</w:t>
-      </w:r>
-      <w:r>
-        <w:rPr>
-          <w:lang w:val="sr-Cyrl-RS"/>
-        </w:rPr>
-        <w:t xml:space="preserve"> </w:t>
-      </w:r>
-      <w:r>
-        <w:rPr>
-          <w:lang w:val="sr-Cyrl-RS"/>
-        </w:rPr>
-        <w:t>софтверски</w:t>
-      </w:r>
-      <w:r>
-        <w:rPr>
-          <w:lang w:val="sr-Cyrl-RS"/>
-        </w:rPr>
-        <w:t xml:space="preserve"> </w:t>
-      </w:r>
-      <w:r>
-        <w:rPr>
-          <w:lang w:val="sr-Cyrl-RS"/>
-        </w:rPr>
-        <w:t>алати</w:t>
-      </w:r>
-      <w:r>
-        <w:rPr>
-          <w:lang w:val="sr-Cyrl-RS"/>
-        </w:rPr>
-        <w:t xml:space="preserve"> и концепти </w:t>
-      </w:r>
-      <w:r>
-        <w:rPr>
-          <w:lang w:val="sr-Cyrl-RS"/>
-        </w:rPr>
-        <w:t xml:space="preserve">који су </w:t>
-      </w:r>
-      <w:r>
-        <w:rPr>
-          <w:lang w:val="sr-Cyrl-RS"/>
-        </w:rPr>
-        <w:t xml:space="preserve">били </w:t>
-      </w:r>
-      <w:r>
-        <w:rPr>
-          <w:lang w:val="sr-Cyrl-RS"/>
-        </w:rPr>
-        <w:t>коришћени при развоју апликације</w:t>
-      </w:r>
-      <w:r>
-        <w:rPr>
-          <w:lang w:val="sr-Cyrl-RS"/>
-        </w:rPr>
-        <w:t xml:space="preserve"> </w:t>
-      </w:r>
-      <w:r>
-        <w:rPr>
-          <w:i/>
-          <w:iCs/>
-          <w:lang w:val="en-US"/>
-        </w:rPr>
-        <w:t>BarberBooker</w:t>
+      <w:r>
+        <w:rPr>
+          <w:lang w:val="sr-Cyrl-RS"/>
+        </w:rPr>
+        <w:t xml:space="preserve"> </w:t>
+      </w:r>
+      <w:r>
+        <w:rPr>
+          <w:lang w:val="sr-Cyrl-RS"/>
+        </w:rPr>
+        <w:t>Наредна</w:t>
+      </w:r>
+      <w:r>
+        <w:rPr>
+          <w:lang w:val="sr-Cyrl-RS"/>
+        </w:rPr>
+        <w:t xml:space="preserve"> тема у четвртом поглављу ће се тицати конкретне </w:t>
+      </w:r>
+      <w:r>
+        <w:rPr>
+          <w:lang w:val="sr-Cyrl-RS"/>
+        </w:rPr>
+        <w:t>реализације</w:t>
+      </w:r>
+      <w:r>
+        <w:rPr>
+          <w:lang w:val="sr-Cyrl-RS"/>
+        </w:rPr>
+        <w:t xml:space="preserve">, тј. биће описано </w:t>
+      </w:r>
+      <w:r>
+        <w:rPr>
+          <w:lang w:val="sr-Cyrl-RS"/>
+        </w:rPr>
+        <w:t>како су претходно наведене технологије</w:t>
+      </w:r>
+      <w:r>
+        <w:rPr>
+          <w:lang w:val="sr-Cyrl-RS"/>
+        </w:rPr>
+        <w:t xml:space="preserve"> </w:t>
+      </w:r>
+      <w:r>
+        <w:rPr>
+          <w:lang w:val="sr-Cyrl-RS"/>
+        </w:rPr>
+        <w:t>искоришћене при имплементацији апликације</w:t>
       </w:r>
       <w:r>
         <w:rPr>
@@ -8921,170 +8839,35 @@
         </w:rPr>
         <w:t>.</w:t>
       </w:r>
-    </w:p>
-    <w:p>
-      <w:pPr>
-        <w:pStyle w:val="Nabrajanje"/>
-      </w:pPr>
-      <w:r>
-        <w:rPr>
-          <w:lang w:val="sr-Cyrl-RS"/>
-        </w:rPr>
-        <w:t>И</w:t>
-      </w:r>
-      <w:r>
-        <w:rPr>
-          <w:lang w:val="sr-Cyrl-RS"/>
-        </w:rPr>
-        <w:t>мплементација</w:t>
-      </w:r>
-      <w:r>
-        <w:rPr>
-          <w:lang w:val="sr-Cyrl-RS"/>
-        </w:rPr>
-        <w:t xml:space="preserve"> </w:t>
-      </w:r>
-      <w:r>
-        <w:rPr>
-          <w:lang w:val="sr-Cyrl-RS"/>
-        </w:rPr>
-        <w:t>–</w:t>
-      </w:r>
-      <w:r>
-        <w:rPr>
-          <w:lang w:val="sr-Cyrl-RS"/>
-        </w:rPr>
-        <w:t xml:space="preserve"> </w:t>
-      </w:r>
-      <w:r>
-        <w:rPr>
-          <w:lang w:val="sr-Cyrl-RS"/>
-        </w:rPr>
-        <w:t xml:space="preserve">биће обрађено како су претходно </w:t>
-      </w:r>
-      <w:r>
-        <w:rPr>
-          <w:lang w:val="sr-Cyrl-RS"/>
-        </w:rPr>
-        <w:t xml:space="preserve">наведене </w:t>
-      </w:r>
-      <w:r>
-        <w:rPr>
-          <w:lang w:val="sr-Cyrl-RS"/>
-        </w:rPr>
-        <w:t>технологије</w:t>
-      </w:r>
-      <w:r>
-        <w:rPr>
-          <w:lang w:val="sr-Cyrl-RS"/>
-        </w:rPr>
-        <w:t xml:space="preserve"> </w:t>
-      </w:r>
-      <w:r>
-        <w:rPr>
-          <w:lang w:val="sr-Cyrl-RS"/>
-        </w:rPr>
-        <w:t xml:space="preserve">конкретно </w:t>
-      </w:r>
-      <w:r>
-        <w:rPr>
-          <w:lang w:val="sr-Cyrl-RS"/>
-        </w:rPr>
-        <w:t>искоришћене при имплементацији апликације.</w:t>
-      </w:r>
-    </w:p>
-    <w:p>
-      <w:pPr>
-        <w:pStyle w:val="Nabrajanje"/>
-      </w:pPr>
-      <w:r>
-        <w:rPr>
-          <w:lang w:val="sr-Cyrl-RS"/>
-        </w:rPr>
-        <w:t>Ф</w:t>
-      </w:r>
-      <w:r>
-        <w:rPr>
-          <w:lang w:val="sr-Cyrl-RS"/>
-        </w:rPr>
-        <w:t>ункционалности</w:t>
-      </w:r>
-      <w:r>
-        <w:rPr>
-          <w:lang w:val="sr-Cyrl-RS"/>
-        </w:rPr>
-        <w:t xml:space="preserve"> </w:t>
-      </w:r>
-      <w:r>
-        <w:rPr>
-          <w:lang w:val="sr-Cyrl-RS"/>
-        </w:rPr>
-        <w:t>–</w:t>
-      </w:r>
-      <w:r>
-        <w:rPr>
-          <w:lang w:val="sr-Cyrl-RS"/>
-        </w:rPr>
-        <w:t xml:space="preserve"> </w:t>
-      </w:r>
-      <w:r>
-        <w:rPr>
-          <w:lang w:val="sr-Cyrl-RS"/>
-        </w:rPr>
-        <w:t xml:space="preserve">описаће се све што развијена апликација пружа корисницима, а поменуће се </w:t>
-      </w:r>
-      <w:r>
-        <w:rPr>
-          <w:lang w:val="sr-Cyrl-RS"/>
-        </w:rPr>
-        <w:t xml:space="preserve">и </w:t>
-      </w:r>
-      <w:r>
-        <w:rPr>
-          <w:lang w:val="sr-Cyrl-RS"/>
-        </w:rPr>
-        <w:t>постојећа ограничења уз могућа побољшања.</w:t>
-      </w:r>
-    </w:p>
-    <w:p>
-      <w:pPr>
-        <w:pStyle w:val="Nabrajanje"/>
-      </w:pPr>
-      <w:r>
-        <w:rPr>
-          <w:lang w:val="sr-Cyrl-RS"/>
-        </w:rPr>
-        <w:t>З</w:t>
-      </w:r>
-      <w:r>
-        <w:rPr>
-          <w:lang w:val="sr-Cyrl-RS"/>
-        </w:rPr>
-        <w:t>акључак</w:t>
-      </w:r>
-      <w:r>
-        <w:rPr>
-          <w:lang w:val="sr-Cyrl-RS"/>
-        </w:rPr>
-        <w:t xml:space="preserve"> </w:t>
-      </w:r>
-      <w:r>
-        <w:rPr>
-          <w:lang w:val="sr-Cyrl-RS"/>
-        </w:rPr>
-        <w:t>–</w:t>
-      </w:r>
-      <w:r>
-        <w:rPr>
-          <w:lang w:val="sr-Cyrl-RS"/>
-        </w:rPr>
-        <w:t xml:space="preserve"> </w:t>
-      </w:r>
-      <w:r>
-        <w:rPr>
-          <w:lang w:val="sr-Cyrl-RS"/>
-        </w:rPr>
-        <w:t>биће резимирани доприноси овог рада уз навођење смерница за даља истраживања</w:t>
+      <w:r>
+        <w:rPr>
+          <w:lang w:val="sr-Cyrl-RS"/>
+        </w:rPr>
+        <w:t xml:space="preserve"> Фокус петог поглавља</w:t>
+      </w:r>
+      <w:r>
+        <w:rPr>
+          <w:lang w:val="sr-Cyrl-RS"/>
+        </w:rPr>
+        <w:t xml:space="preserve"> ће бити представљање функционалности апликације из угла корисника, при чему ће бити додатно разматрана и ограничења уз могућа побољшања.</w:t>
+      </w:r>
+      <w:r>
+        <w:rPr>
+          <w:lang w:val="sr-Cyrl-RS"/>
+        </w:rPr>
+        <w:t xml:space="preserve"> На крају ће бити резимирани доприноси овог рада</w:t>
+      </w:r>
+      <w:r>
+        <w:rPr>
+          <w:lang w:val="sr-Cyrl-RS"/>
+        </w:rPr>
+        <w:t xml:space="preserve"> </w:t>
+      </w:r>
+      <w:r>
+        <w:rPr>
+          <w:lang w:val="sr-Cyrl-RS"/>
+        </w:rPr>
+        <w:t>уз навођење смерница за даља истраживања</w:t>
       </w:r>
       <w:r>
         <w:rPr>
@@ -16006,7 +15789,6 @@
                 <w:rFonts w:eastAsia="MS Mincho"/>
                 <w:lang w:val="sr-Cyrl-RS" w:eastAsia="ja-JP"/>
               </w:rPr>
-              <w:lastRenderedPageBreak/>
               <w:t>и</w:t>
             </w:r>
             <w:r>
@@ -43520,7 +43302,7 @@
           <w:lang w:val="en-US"/>
         </w:rPr>
         <w:drawing>
-          <wp:inline distT="0" distB="0" distL="0" distR="0" wp14:anchorId="3B05341B" wp14:editId="4D24AE88">
+          <wp:inline distT="0" distB="0" distL="0" distR="0" wp14:anchorId="3B05341B" wp14:editId="367740A3">
             <wp:extent cx="6078168" cy="3035300"/>
             <wp:effectExtent l="0" t="0" r="0" b="0"/>
             <wp:docPr id="2099466814" name="Picture 4" descr="A screenshot of a computer&#10;&#10;AI-generated content may be incorrect."/>

</xml_diff>

<commit_message>
mickov komentar 6 resen
</commit_message>
<xml_diff>
--- a/pavle_sarenac_2020_0359_diplomski_rad.docx
+++ b/pavle_sarenac_2020_0359_diplomski_rad.docx
@@ -10680,7 +10680,19 @@
         <w:rPr>
           <w:lang w:val="sr-Cyrl-RS"/>
         </w:rPr>
-        <w:t xml:space="preserve"> На слици испод се може видети изглед четири странице из апликације.</w:t>
+        <w:t xml:space="preserve"> На слици </w:t>
+      </w:r>
+      <w:r>
+        <w:rPr>
+          <w:lang w:val="sr-Cyrl-RS"/>
+        </w:rPr>
+        <w:t>2.1.3.1</w:t>
+      </w:r>
+      <w:r>
+        <w:rPr>
+          <w:lang w:val="sr-Cyrl-RS"/>
+        </w:rPr>
+        <w:t xml:space="preserve"> се може видети изглед четири странице из апликације.</w:t>
       </w:r>
     </w:p>
     <w:p>
@@ -10758,7 +10770,7 @@
           <w:lang w:val="sr-Cyrl-RS"/>
         </w:rPr>
       </w:pPr>
-      <w:bookmarkStart w:id="8" w:name="_Toc212154496"/>
+      <w:bookmarkStart w:id="8" w:name="_Toc212286610"/>
       <w:r>
         <w:rPr>
           <w:lang w:val="sr-Cyrl-CS"/>
@@ -10770,12 +10782,6 @@
           <w:lang w:val="sr-Cyrl-CS"/>
         </w:rPr>
         <w:t>2.1.3.1</w:t>
-      </w:r>
-      <w:r>
-        <w:rPr>
-          <w:lang w:val="sr-Cyrl-CS"/>
-        </w:rPr>
-        <w:t>.</w:t>
       </w:r>
       <w:r>
         <w:rPr>
@@ -12955,7 +12961,19 @@
         <w:rPr>
           <w:lang w:val="en-US"/>
         </w:rPr>
-        <w:t xml:space="preserve"> На слици испод се може видети изглед четири странице из апликације.</w:t>
+        <w:t xml:space="preserve"> На слици</w:t>
+      </w:r>
+      <w:r>
+        <w:rPr>
+          <w:lang w:val="sr-Cyrl-RS"/>
+        </w:rPr>
+        <w:t xml:space="preserve"> 2.2.3.1</w:t>
+      </w:r>
+      <w:r>
+        <w:rPr>
+          <w:lang w:val="en-US"/>
+        </w:rPr>
+        <w:t xml:space="preserve"> се може видети изглед четири странице из апликације.</w:t>
       </w:r>
     </w:p>
     <w:p>
@@ -13033,7 +13051,7 @@
           <w:lang w:val="sr-Cyrl-RS"/>
         </w:rPr>
       </w:pPr>
-      <w:bookmarkStart w:id="18" w:name="_Toc212154497"/>
+      <w:bookmarkStart w:id="18" w:name="_Toc212286611"/>
       <w:r>
         <w:rPr>
           <w:lang w:val="sr-Cyrl-CS"/>
@@ -13056,7 +13074,7 @@
         <w:rPr>
           <w:lang w:val="sr-Cyrl-CS"/>
         </w:rPr>
-        <w:t>.3.1.</w:t>
+        <w:t>.3.1</w:t>
       </w:r>
       <w:r>
         <w:rPr>
@@ -15789,6 +15807,7 @@
                 <w:rFonts w:eastAsia="MS Mincho"/>
                 <w:lang w:val="sr-Cyrl-RS" w:eastAsia="ja-JP"/>
               </w:rPr>
+              <w:lastRenderedPageBreak/>
               <w:t>и</w:t>
             </w:r>
             <w:r>
@@ -26041,7 +26060,25 @@
         <w:rPr>
           <w:lang w:val="sr-Cyrl-RS"/>
         </w:rPr>
-        <w:t>На слици испод се може видети слободни дијаграм којим је обухваћено функционисање целог система на високом нивоу.</w:t>
+        <w:t>На слици</w:t>
+      </w:r>
+      <w:r>
+        <w:rPr>
+          <w:lang w:val="sr-Cyrl-RS"/>
+        </w:rPr>
+        <w:t xml:space="preserve"> 4.1.1.1</w:t>
+      </w:r>
+      <w:r>
+        <w:rPr>
+          <w:lang w:val="sr-Cyrl-RS"/>
+        </w:rPr>
+        <w:t xml:space="preserve"> </w:t>
+      </w:r>
+      <w:r>
+        <w:rPr>
+          <w:lang w:val="sr-Cyrl-RS"/>
+        </w:rPr>
+        <w:t>се може видети слободни дијаграм којим је обухваћено функционисање целог система на високом нивоу.</w:t>
       </w:r>
     </w:p>
     <w:p>
@@ -26106,7 +26143,7 @@
           <w:lang w:val="sr-Cyrl-RS"/>
         </w:rPr>
       </w:pPr>
-      <w:bookmarkStart w:id="46" w:name="_Toc212154498"/>
+      <w:bookmarkStart w:id="46" w:name="_Toc212286612"/>
       <w:r>
         <w:rPr>
           <w:lang w:val="sr-Cyrl-CS"/>
@@ -26749,7 +26786,19 @@
         <w:rPr>
           <w:lang w:val="sr-Cyrl-RS"/>
         </w:rPr>
-        <w:t xml:space="preserve">На слици испод се може видети шематски приказ </w:t>
+        <w:t xml:space="preserve">На слици </w:t>
+      </w:r>
+      <w:r>
+        <w:rPr>
+          <w:lang w:val="sr-Cyrl-RS"/>
+        </w:rPr>
+        <w:t>4.1.2.1</w:t>
+      </w:r>
+      <w:r>
+        <w:rPr>
+          <w:lang w:val="sr-Cyrl-RS"/>
+        </w:rPr>
+        <w:t xml:space="preserve"> се може видети шематски приказ </w:t>
       </w:r>
       <w:r>
         <w:rPr>
@@ -26850,7 +26899,7 @@
           <w:lang w:val="sr-Cyrl-RS"/>
         </w:rPr>
       </w:pPr>
-      <w:bookmarkStart w:id="48" w:name="_Toc212154499"/>
+      <w:bookmarkStart w:id="48" w:name="_Toc212286613"/>
       <w:r>
         <w:rPr>
           <w:lang w:val="sr-Cyrl-CS"/>
@@ -27549,7 +27598,19 @@
         <w:rPr>
           <w:lang w:val="sr-Cyrl-RS"/>
         </w:rPr>
-        <w:t>На слици испод се може видети</w:t>
+        <w:t>На слици</w:t>
+      </w:r>
+      <w:r>
+        <w:rPr>
+          <w:lang w:val="sr-Cyrl-RS"/>
+        </w:rPr>
+        <w:t xml:space="preserve"> 4.1.2.2</w:t>
+      </w:r>
+      <w:r>
+        <w:rPr>
+          <w:lang w:val="sr-Cyrl-RS"/>
+        </w:rPr>
+        <w:t xml:space="preserve"> се може видети</w:t>
       </w:r>
       <w:r>
         <w:rPr>
@@ -27666,7 +27727,7 @@
           <w:lang w:val="sr-Cyrl-RS"/>
         </w:rPr>
       </w:pPr>
-      <w:bookmarkStart w:id="49" w:name="_Toc212154500"/>
+      <w:bookmarkStart w:id="49" w:name="_Toc212286614"/>
       <w:r>
         <w:rPr>
           <w:lang w:val="sr-Cyrl-CS"/>
@@ -28499,7 +28560,19 @@
         <w:rPr>
           <w:lang w:val="sr-Cyrl-RS"/>
         </w:rPr>
-        <w:t xml:space="preserve">На слици испод се може видети </w:t>
+        <w:t xml:space="preserve">На слици </w:t>
+      </w:r>
+      <w:r>
+        <w:rPr>
+          <w:lang w:val="sr-Cyrl-RS"/>
+        </w:rPr>
+        <w:t>4.2.1</w:t>
+      </w:r>
+      <w:r>
+        <w:rPr>
+          <w:lang w:val="sr-Cyrl-RS"/>
+        </w:rPr>
+        <w:t xml:space="preserve"> се може видети </w:t>
       </w:r>
       <w:r>
         <w:rPr>
@@ -28588,7 +28661,7 @@
           <w:lang w:val="en-GB"/>
         </w:rPr>
       </w:pPr>
-      <w:bookmarkStart w:id="52" w:name="_Toc212154501"/>
+      <w:bookmarkStart w:id="52" w:name="_Toc212286615"/>
       <w:r>
         <w:rPr>
           <w:lang w:val="sr-Cyrl-CS"/>
@@ -30296,7 +30369,19 @@
         <w:rPr>
           <w:lang w:val="sr-Cyrl-RS"/>
         </w:rPr>
-        <w:t>На слици испод се може видети</w:t>
+        <w:t xml:space="preserve">На слици </w:t>
+      </w:r>
+      <w:r>
+        <w:rPr>
+          <w:lang w:val="sr-Cyrl-RS"/>
+        </w:rPr>
+        <w:t>4.3.1</w:t>
+      </w:r>
+      <w:r>
+        <w:rPr>
+          <w:lang w:val="sr-Cyrl-RS"/>
+        </w:rPr>
+        <w:t xml:space="preserve"> се може видети</w:t>
       </w:r>
       <w:r>
         <w:rPr>
@@ -30389,7 +30474,7 @@
           <w:lang w:val="sr-Cyrl-RS"/>
         </w:rPr>
       </w:pPr>
-      <w:bookmarkStart w:id="54" w:name="_Toc212154502"/>
+      <w:bookmarkStart w:id="54" w:name="_Toc212286616"/>
       <w:r>
         <w:rPr>
           <w:lang w:val="sr-Cyrl-CS"/>
@@ -30832,7 +30917,19 @@
         <w:rPr>
           <w:lang w:val="sr-Cyrl-RS"/>
         </w:rPr>
-        <w:t>На слици испод се може видети директоријумска организација програмског кода серверског</w:t>
+        <w:t xml:space="preserve">На слици </w:t>
+      </w:r>
+      <w:r>
+        <w:rPr>
+          <w:lang w:val="sr-Cyrl-RS"/>
+        </w:rPr>
+        <w:t xml:space="preserve">4.3.2 </w:t>
+      </w:r>
+      <w:r>
+        <w:rPr>
+          <w:lang w:val="sr-Cyrl-RS"/>
+        </w:rPr>
+        <w:t>се може видети директоријумска организација програмског кода серверског</w:t>
       </w:r>
       <w:r>
         <w:rPr>
@@ -30925,7 +31022,7 @@
           <w:lang w:val="sr-Cyrl-RS"/>
         </w:rPr>
       </w:pPr>
-      <w:bookmarkStart w:id="55" w:name="_Toc212154503"/>
+      <w:bookmarkStart w:id="55" w:name="_Toc212286617"/>
       <w:r>
         <w:rPr>
           <w:lang w:val="sr-Cyrl-CS"/>
@@ -31351,7 +31448,7 @@
           <w:lang w:val="sr-Cyrl-RS"/>
         </w:rPr>
       </w:pPr>
-      <w:bookmarkStart w:id="58" w:name="_Toc212154504"/>
+      <w:bookmarkStart w:id="58" w:name="_Toc212286618"/>
       <w:r>
         <w:rPr>
           <w:lang w:val="sr-Cyrl-CS"/>
@@ -31639,7 +31736,7 @@
           <w:lang w:val="sr-Cyrl-RS"/>
         </w:rPr>
       </w:pPr>
-      <w:bookmarkStart w:id="59" w:name="_Toc212154505"/>
+      <w:bookmarkStart w:id="59" w:name="_Toc212286619"/>
       <w:r>
         <w:rPr>
           <w:lang w:val="sr-Cyrl-CS"/>
@@ -33729,7 +33826,19 @@
         <w:rPr>
           <w:lang w:val="sr-Cyrl-RS"/>
         </w:rPr>
-        <w:t xml:space="preserve">На слици испод се може видети </w:t>
+        <w:t xml:space="preserve">На слици </w:t>
+      </w:r>
+      <w:r>
+        <w:rPr>
+          <w:lang w:val="sr-Cyrl-RS"/>
+        </w:rPr>
+        <w:t>5.1.1</w:t>
+      </w:r>
+      <w:r>
+        <w:rPr>
+          <w:lang w:val="sr-Cyrl-RS"/>
+        </w:rPr>
+        <w:t xml:space="preserve"> се може видети </w:t>
       </w:r>
       <w:r>
         <w:rPr>
@@ -33818,7 +33927,7 @@
           <w:lang w:val="sr-Cyrl-RS"/>
         </w:rPr>
       </w:pPr>
-      <w:bookmarkStart w:id="69" w:name="_Toc212154506"/>
+      <w:bookmarkStart w:id="69" w:name="_Toc212286620"/>
       <w:r>
         <w:rPr>
           <w:lang w:val="sr-Cyrl-CS"/>
@@ -34422,7 +34531,19 @@
           <w:lang w:val="sr-Cyrl-RS"/>
         </w:rPr>
         <w:lastRenderedPageBreak/>
-        <w:t>На слици испод се може видети UML дијаграм случајева коришћења који обухвата све функционалности</w:t>
+        <w:t xml:space="preserve">На слици </w:t>
+      </w:r>
+      <w:r>
+        <w:rPr>
+          <w:lang w:val="sr-Cyrl-RS"/>
+        </w:rPr>
+        <w:t>5.2.1</w:t>
+      </w:r>
+      <w:r>
+        <w:rPr>
+          <w:lang w:val="sr-Cyrl-RS"/>
+        </w:rPr>
+        <w:t xml:space="preserve"> се може видети UML дијаграм случајева коришћења који обухвата све функционалности</w:t>
       </w:r>
       <w:r>
         <w:rPr>
@@ -34500,7 +34621,7 @@
           <w:lang w:val="en-US"/>
         </w:rPr>
       </w:pPr>
-      <w:bookmarkStart w:id="74" w:name="_Toc212154507"/>
+      <w:bookmarkStart w:id="74" w:name="_Toc212286621"/>
       <w:r>
         <w:rPr>
           <w:lang w:val="sr-Cyrl-CS"/>
@@ -35006,7 +35127,19 @@
         <w:rPr>
           <w:lang w:val="en-US"/>
         </w:rPr>
-        <w:t>На слици испод се може видети UML дијаграм случајева коришћења који обухвата све функционалности</w:t>
+        <w:t>На слици</w:t>
+      </w:r>
+      <w:r>
+        <w:rPr>
+          <w:lang w:val="sr-Cyrl-RS"/>
+        </w:rPr>
+        <w:t xml:space="preserve"> 5.3.1 </w:t>
+      </w:r>
+      <w:r>
+        <w:rPr>
+          <w:lang w:val="en-US"/>
+        </w:rPr>
+        <w:t>се може видети UML дијаграм случајева коришћења који обухвата све функционалности</w:t>
       </w:r>
       <w:r>
         <w:rPr>
@@ -35090,7 +35223,7 @@
           <w:lang w:val="en-US"/>
         </w:rPr>
       </w:pPr>
-      <w:bookmarkStart w:id="76" w:name="_Toc212154508"/>
+      <w:bookmarkStart w:id="76" w:name="_Toc212286622"/>
       <w:r>
         <w:rPr>
           <w:lang w:val="sr-Cyrl-CS"/>
@@ -40156,14 +40289,14 @@
         </w:rPr>
         <w:fldChar w:fldCharType="separate"/>
       </w:r>
-      <w:hyperlink w:anchor="_Toc212154496" w:history="1">
+      <w:hyperlink w:anchor="_Toc212286610" w:history="1">
         <w:r>
           <w:rPr>
             <w:rStyle w:val="Hyperlink"/>
             <w:noProof/>
             <w:lang w:val="sr-Cyrl-CS"/>
           </w:rPr>
-          <w:t xml:space="preserve">Слика 2.1.3.1. Део корисничког интерфејса мобилне апликације </w:t>
+          <w:t xml:space="preserve">Слика 2.1.3.1 Део корисничког интерфејса мобилне апликације </w:t>
         </w:r>
         <w:r>
           <w:rPr>
@@ -40194,7 +40327,7 @@
             <w:noProof/>
             <w:webHidden/>
           </w:rPr>
-          <w:instrText xml:space="preserve"> PAGEREF _Toc212154496 \h </w:instrText>
+          <w:instrText xml:space="preserve"> PAGEREF _Toc212286610 \h </w:instrText>
         </w:r>
         <w:r>
           <w:rPr>
@@ -40239,7 +40372,7 @@
           <w14:ligatures w14:val="standardContextual"/>
         </w:rPr>
       </w:pPr>
-      <w:hyperlink w:anchor="_Toc212154497" w:history="1">
+      <w:hyperlink w:anchor="_Toc212286611" w:history="1">
         <w:r>
           <w:rPr>
             <w:rStyle w:val="Hyperlink"/>
@@ -40262,7 +40395,7 @@
             <w:noProof/>
             <w:lang w:val="sr-Cyrl-CS"/>
           </w:rPr>
-          <w:t xml:space="preserve">.3.1. Део корисничког интерфејса мобилне апликације </w:t>
+          <w:t xml:space="preserve">.3.1 Део корисничког интерфејса мобилне апликације </w:t>
         </w:r>
         <w:r>
           <w:rPr>
@@ -40293,7 +40426,7 @@
             <w:noProof/>
             <w:webHidden/>
           </w:rPr>
-          <w:instrText xml:space="preserve"> PAGEREF _Toc212154497 \h </w:instrText>
+          <w:instrText xml:space="preserve"> PAGEREF _Toc212286611 \h </w:instrText>
         </w:r>
         <w:r>
           <w:rPr>
@@ -40338,7 +40471,7 @@
           <w14:ligatures w14:val="standardContextual"/>
         </w:rPr>
       </w:pPr>
-      <w:hyperlink w:anchor="_Toc212154498" w:history="1">
+      <w:hyperlink w:anchor="_Toc212286612" w:history="1">
         <w:r>
           <w:rPr>
             <w:rStyle w:val="Hyperlink"/>
@@ -40390,7 +40523,7 @@
             <w:noProof/>
             <w:webHidden/>
           </w:rPr>
-          <w:instrText xml:space="preserve"> PAGEREF _Toc212154498 \h </w:instrText>
+          <w:instrText xml:space="preserve"> PAGEREF _Toc212286612 \h </w:instrText>
         </w:r>
         <w:r>
           <w:rPr>
@@ -40435,7 +40568,7 @@
           <w14:ligatures w14:val="standardContextual"/>
         </w:rPr>
       </w:pPr>
-      <w:hyperlink w:anchor="_Toc212154499" w:history="1">
+      <w:hyperlink w:anchor="_Toc212286613" w:history="1">
         <w:r>
           <w:rPr>
             <w:rStyle w:val="Hyperlink"/>
@@ -40494,7 +40627,7 @@
             <w:noProof/>
             <w:webHidden/>
           </w:rPr>
-          <w:instrText xml:space="preserve"> PAGEREF _Toc212154499 \h </w:instrText>
+          <w:instrText xml:space="preserve"> PAGEREF _Toc212286613 \h </w:instrText>
         </w:r>
         <w:r>
           <w:rPr>
@@ -40539,7 +40672,7 @@
           <w14:ligatures w14:val="standardContextual"/>
         </w:rPr>
       </w:pPr>
-      <w:hyperlink w:anchor="_Toc212154500" w:history="1">
+      <w:hyperlink w:anchor="_Toc212286614" w:history="1">
         <w:r>
           <w:rPr>
             <w:rStyle w:val="Hyperlink"/>
@@ -40618,7 +40751,7 @@
             <w:noProof/>
             <w:webHidden/>
           </w:rPr>
-          <w:instrText xml:space="preserve"> PAGEREF _Toc212154500 \h </w:instrText>
+          <w:instrText xml:space="preserve"> PAGEREF _Toc212286614 \h </w:instrText>
         </w:r>
         <w:r>
           <w:rPr>
@@ -40663,7 +40796,7 @@
           <w14:ligatures w14:val="standardContextual"/>
         </w:rPr>
       </w:pPr>
-      <w:hyperlink w:anchor="_Toc212154501" w:history="1">
+      <w:hyperlink w:anchor="_Toc212286615" w:history="1">
         <w:r>
           <w:rPr>
             <w:rStyle w:val="Hyperlink"/>
@@ -40731,7 +40864,7 @@
             <w:noProof/>
             <w:webHidden/>
           </w:rPr>
-          <w:instrText xml:space="preserve"> PAGEREF _Toc212154501 \h </w:instrText>
+          <w:instrText xml:space="preserve"> PAGEREF _Toc212286615 \h </w:instrText>
         </w:r>
         <w:r>
           <w:rPr>
@@ -40776,7 +40909,7 @@
           <w14:ligatures w14:val="standardContextual"/>
         </w:rPr>
       </w:pPr>
-      <w:hyperlink w:anchor="_Toc212154502" w:history="1">
+      <w:hyperlink w:anchor="_Toc212286616" w:history="1">
         <w:r>
           <w:rPr>
             <w:rStyle w:val="Hyperlink"/>
@@ -40851,7 +40984,7 @@
             <w:noProof/>
             <w:webHidden/>
           </w:rPr>
-          <w:instrText xml:space="preserve"> PAGEREF _Toc212154502 \h </w:instrText>
+          <w:instrText xml:space="preserve"> PAGEREF _Toc212286616 \h </w:instrText>
         </w:r>
         <w:r>
           <w:rPr>
@@ -40896,7 +41029,7 @@
           <w14:ligatures w14:val="standardContextual"/>
         </w:rPr>
       </w:pPr>
-      <w:hyperlink w:anchor="_Toc212154503" w:history="1">
+      <w:hyperlink w:anchor="_Toc212286617" w:history="1">
         <w:r>
           <w:rPr>
             <w:rStyle w:val="Hyperlink"/>
@@ -40971,7 +41104,7 @@
             <w:noProof/>
             <w:webHidden/>
           </w:rPr>
-          <w:instrText xml:space="preserve"> PAGEREF _Toc212154503 \h </w:instrText>
+          <w:instrText xml:space="preserve"> PAGEREF _Toc212286617 \h </w:instrText>
         </w:r>
         <w:r>
           <w:rPr>
@@ -41016,7 +41149,7 @@
           <w14:ligatures w14:val="standardContextual"/>
         </w:rPr>
       </w:pPr>
-      <w:hyperlink w:anchor="_Toc212154504" w:history="1">
+      <w:hyperlink w:anchor="_Toc212286618" w:history="1">
         <w:r>
           <w:rPr>
             <w:rStyle w:val="Hyperlink"/>
@@ -41084,7 +41217,7 @@
             <w:noProof/>
             <w:webHidden/>
           </w:rPr>
-          <w:instrText xml:space="preserve"> PAGEREF _Toc212154504 \h </w:instrText>
+          <w:instrText xml:space="preserve"> PAGEREF _Toc212286618 \h </w:instrText>
         </w:r>
         <w:r>
           <w:rPr>
@@ -41129,7 +41262,7 @@
           <w14:ligatures w14:val="standardContextual"/>
         </w:rPr>
       </w:pPr>
-      <w:hyperlink w:anchor="_Toc212154505" w:history="1">
+      <w:hyperlink w:anchor="_Toc212286619" w:history="1">
         <w:r>
           <w:rPr>
             <w:rStyle w:val="Hyperlink"/>
@@ -41212,7 +41345,7 @@
             <w:noProof/>
             <w:webHidden/>
           </w:rPr>
-          <w:instrText xml:space="preserve"> PAGEREF _Toc212154505 \h </w:instrText>
+          <w:instrText xml:space="preserve"> PAGEREF _Toc212286619 \h </w:instrText>
         </w:r>
         <w:r>
           <w:rPr>
@@ -41257,7 +41390,7 @@
           <w14:ligatures w14:val="standardContextual"/>
         </w:rPr>
       </w:pPr>
-      <w:hyperlink w:anchor="_Toc212154506" w:history="1">
+      <w:hyperlink w:anchor="_Toc212286620" w:history="1">
         <w:r>
           <w:rPr>
             <w:rStyle w:val="Hyperlink"/>
@@ -41317,7 +41450,7 @@
             <w:noProof/>
             <w:webHidden/>
           </w:rPr>
-          <w:instrText xml:space="preserve"> PAGEREF _Toc212154506 \h </w:instrText>
+          <w:instrText xml:space="preserve"> PAGEREF _Toc212286620 \h </w:instrText>
         </w:r>
         <w:r>
           <w:rPr>
@@ -41362,7 +41495,7 @@
           <w14:ligatures w14:val="standardContextual"/>
         </w:rPr>
       </w:pPr>
-      <w:hyperlink w:anchor="_Toc212154507" w:history="1">
+      <w:hyperlink w:anchor="_Toc212286621" w:history="1">
         <w:r>
           <w:rPr>
             <w:rStyle w:val="Hyperlink"/>
@@ -41422,7 +41555,7 @@
             <w:noProof/>
             <w:webHidden/>
           </w:rPr>
-          <w:instrText xml:space="preserve"> PAGEREF _Toc212154507 \h </w:instrText>
+          <w:instrText xml:space="preserve"> PAGEREF _Toc212286621 \h </w:instrText>
         </w:r>
         <w:r>
           <w:rPr>
@@ -41467,7 +41600,7 @@
           <w14:ligatures w14:val="standardContextual"/>
         </w:rPr>
       </w:pPr>
-      <w:hyperlink w:anchor="_Toc212154508" w:history="1">
+      <w:hyperlink w:anchor="_Toc212286622" w:history="1">
         <w:r>
           <w:rPr>
             <w:rStyle w:val="Hyperlink"/>
@@ -41543,7 +41676,7 @@
             <w:noProof/>
             <w:webHidden/>
           </w:rPr>
-          <w:instrText xml:space="preserve"> PAGEREF _Toc212154508 \h </w:instrText>
+          <w:instrText xml:space="preserve"> PAGEREF _Toc212286622 \h </w:instrText>
         </w:r>
         <w:r>
           <w:rPr>
@@ -41588,7 +41721,7 @@
           <w14:ligatures w14:val="standardContextual"/>
         </w:rPr>
       </w:pPr>
-      <w:hyperlink w:anchor="_Toc212154509" w:history="1">
+      <w:hyperlink w:anchor="_Toc212286623" w:history="1">
         <w:r>
           <w:rPr>
             <w:rStyle w:val="Hyperlink"/>
@@ -41658,7 +41791,7 @@
             <w:noProof/>
             <w:webHidden/>
           </w:rPr>
-          <w:instrText xml:space="preserve"> PAGEREF _Toc212154509 \h </w:instrText>
+          <w:instrText xml:space="preserve"> PAGEREF _Toc212286623 \h </w:instrText>
         </w:r>
         <w:r>
           <w:rPr>
@@ -41703,7 +41836,7 @@
           <w14:ligatures w14:val="standardContextual"/>
         </w:rPr>
       </w:pPr>
-      <w:hyperlink w:anchor="_Toc212154510" w:history="1">
+      <w:hyperlink w:anchor="_Toc212286624" w:history="1">
         <w:r>
           <w:rPr>
             <w:rStyle w:val="Hyperlink"/>
@@ -41781,7 +41914,7 @@
             <w:noProof/>
             <w:webHidden/>
           </w:rPr>
-          <w:instrText xml:space="preserve"> PAGEREF _Toc212154510 \h </w:instrText>
+          <w:instrText xml:space="preserve"> PAGEREF _Toc212286624 \h </w:instrText>
         </w:r>
         <w:r>
           <w:rPr>
@@ -41826,7 +41959,7 @@
           <w14:ligatures w14:val="standardContextual"/>
         </w:rPr>
       </w:pPr>
-      <w:hyperlink w:anchor="_Toc212154511" w:history="1">
+      <w:hyperlink w:anchor="_Toc212286625" w:history="1">
         <w:r>
           <w:rPr>
             <w:rStyle w:val="Hyperlink"/>
@@ -41904,7 +42037,7 @@
             <w:noProof/>
             <w:webHidden/>
           </w:rPr>
-          <w:instrText xml:space="preserve"> PAGEREF _Toc212154511 \h </w:instrText>
+          <w:instrText xml:space="preserve"> PAGEREF _Toc212286625 \h </w:instrText>
         </w:r>
         <w:r>
           <w:rPr>
@@ -41949,7 +42082,7 @@
           <w14:ligatures w14:val="standardContextual"/>
         </w:rPr>
       </w:pPr>
-      <w:hyperlink w:anchor="_Toc212154512" w:history="1">
+      <w:hyperlink w:anchor="_Toc212286626" w:history="1">
         <w:r>
           <w:rPr>
             <w:rStyle w:val="Hyperlink"/>
@@ -42027,7 +42160,7 @@
             <w:noProof/>
             <w:webHidden/>
           </w:rPr>
-          <w:instrText xml:space="preserve"> PAGEREF _Toc212154512 \h </w:instrText>
+          <w:instrText xml:space="preserve"> PAGEREF _Toc212286626 \h </w:instrText>
         </w:r>
         <w:r>
           <w:rPr>
@@ -42072,7 +42205,7 @@
           <w14:ligatures w14:val="standardContextual"/>
         </w:rPr>
       </w:pPr>
-      <w:hyperlink w:anchor="_Toc212154513" w:history="1">
+      <w:hyperlink w:anchor="_Toc212286627" w:history="1">
         <w:r>
           <w:rPr>
             <w:rStyle w:val="Hyperlink"/>
@@ -42150,7 +42283,7 @@
             <w:noProof/>
             <w:webHidden/>
           </w:rPr>
-          <w:instrText xml:space="preserve"> PAGEREF _Toc212154513 \h </w:instrText>
+          <w:instrText xml:space="preserve"> PAGEREF _Toc212286627 \h </w:instrText>
         </w:r>
         <w:r>
           <w:rPr>
@@ -42195,7 +42328,7 @@
           <w14:ligatures w14:val="standardContextual"/>
         </w:rPr>
       </w:pPr>
-      <w:hyperlink w:anchor="_Toc212154514" w:history="1">
+      <w:hyperlink w:anchor="_Toc212286628" w:history="1">
         <w:r>
           <w:rPr>
             <w:rStyle w:val="Hyperlink"/>
@@ -42273,7 +42406,7 @@
             <w:noProof/>
             <w:webHidden/>
           </w:rPr>
-          <w:instrText xml:space="preserve"> PAGEREF _Toc212154514 \h </w:instrText>
+          <w:instrText xml:space="preserve"> PAGEREF _Toc212286628 \h </w:instrText>
         </w:r>
         <w:r>
           <w:rPr>
@@ -42318,7 +42451,7 @@
           <w14:ligatures w14:val="standardContextual"/>
         </w:rPr>
       </w:pPr>
-      <w:hyperlink w:anchor="_Toc212154515" w:history="1">
+      <w:hyperlink w:anchor="_Toc212286629" w:history="1">
         <w:r>
           <w:rPr>
             <w:rStyle w:val="Hyperlink"/>
@@ -42396,7 +42529,7 @@
             <w:noProof/>
             <w:webHidden/>
           </w:rPr>
-          <w:instrText xml:space="preserve"> PAGEREF _Toc212154515 \h </w:instrText>
+          <w:instrText xml:space="preserve"> PAGEREF _Toc212286629 \h </w:instrText>
         </w:r>
         <w:r>
           <w:rPr>
@@ -42441,7 +42574,7 @@
           <w14:ligatures w14:val="standardContextual"/>
         </w:rPr>
       </w:pPr>
-      <w:hyperlink w:anchor="_Toc212154516" w:history="1">
+      <w:hyperlink w:anchor="_Toc212286630" w:history="1">
         <w:r>
           <w:rPr>
             <w:rStyle w:val="Hyperlink"/>
@@ -42519,7 +42652,7 @@
             <w:noProof/>
             <w:webHidden/>
           </w:rPr>
-          <w:instrText xml:space="preserve"> PAGEREF _Toc212154516 \h </w:instrText>
+          <w:instrText xml:space="preserve"> PAGEREF _Toc212286630 \h </w:instrText>
         </w:r>
         <w:r>
           <w:rPr>
@@ -42804,7 +42937,19 @@
         <w:rPr>
           <w:lang w:val="sr-Cyrl-RS"/>
         </w:rPr>
-        <w:t>На слици испод се може видети изглед почетне странице апликације.</w:t>
+        <w:t xml:space="preserve">На слици </w:t>
+      </w:r>
+      <w:r>
+        <w:rPr>
+          <w:lang w:val="sr-Cyrl-RS"/>
+        </w:rPr>
+        <w:t>А.1.1</w:t>
+      </w:r>
+      <w:r>
+        <w:rPr>
+          <w:lang w:val="sr-Cyrl-RS"/>
+        </w:rPr>
+        <w:t xml:space="preserve"> се може видети изглед почетне странице апликације.</w:t>
       </w:r>
     </w:p>
     <w:p>
@@ -42871,7 +43016,7 @@
           <w:lang w:val="en-US"/>
         </w:rPr>
       </w:pPr>
-      <w:bookmarkStart w:id="87" w:name="_Toc212154509"/>
+      <w:bookmarkStart w:id="87" w:name="_Toc212286623"/>
       <w:r>
         <w:rPr>
           <w:lang w:val="sr-Cyrl-CS"/>
@@ -43037,7 +43182,7 @@
           <w:lang w:val="en-US"/>
         </w:rPr>
       </w:pPr>
-      <w:bookmarkStart w:id="89" w:name="_Toc212154510"/>
+      <w:bookmarkStart w:id="89" w:name="_Toc212286624"/>
       <w:r>
         <w:rPr>
           <w:lang w:val="sr-Cyrl-CS"/>
@@ -43175,7 +43320,7 @@
           <w:lang w:val="en-US"/>
         </w:rPr>
       </w:pPr>
-      <w:bookmarkStart w:id="91" w:name="_Toc212154511"/>
+      <w:bookmarkStart w:id="91" w:name="_Toc212286625"/>
       <w:r>
         <w:rPr>
           <w:lang w:val="sr-Cyrl-CS"/>
@@ -43302,7 +43447,7 @@
           <w:lang w:val="en-US"/>
         </w:rPr>
         <w:drawing>
-          <wp:inline distT="0" distB="0" distL="0" distR="0" wp14:anchorId="3B05341B" wp14:editId="367740A3">
+          <wp:inline distT="0" distB="0" distL="0" distR="0" wp14:anchorId="3B05341B" wp14:editId="6484EC66">
             <wp:extent cx="6078168" cy="3035300"/>
             <wp:effectExtent l="0" t="0" r="0" b="0"/>
             <wp:docPr id="2099466814" name="Picture 4" descr="A screenshot of a computer&#10;&#10;AI-generated content may be incorrect."/>
@@ -43353,7 +43498,7 @@
           <w:lang w:val="en-US"/>
         </w:rPr>
       </w:pPr>
-      <w:bookmarkStart w:id="95" w:name="_Toc212154512"/>
+      <w:bookmarkStart w:id="95" w:name="_Toc212286626"/>
       <w:r>
         <w:rPr>
           <w:lang w:val="sr-Cyrl-CS"/>
@@ -43496,7 +43641,7 @@
           <w:lang w:val="en-US"/>
         </w:rPr>
       </w:pPr>
-      <w:bookmarkStart w:id="97" w:name="_Toc212154513"/>
+      <w:bookmarkStart w:id="97" w:name="_Toc212286627"/>
       <w:r>
         <w:rPr>
           <w:lang w:val="sr-Cyrl-CS"/>
@@ -43635,7 +43780,7 @@
           <w:lang w:val="sr-Cyrl-RS"/>
         </w:rPr>
       </w:pPr>
-      <w:bookmarkStart w:id="99" w:name="_Toc212154514"/>
+      <w:bookmarkStart w:id="99" w:name="_Toc212286628"/>
       <w:r>
         <w:rPr>
           <w:lang w:val="sr-Cyrl-CS"/>
@@ -43823,7 +43968,7 @@
           <w:lang w:val="en-US"/>
         </w:rPr>
       </w:pPr>
-      <w:bookmarkStart w:id="102" w:name="_Toc212154515"/>
+      <w:bookmarkStart w:id="102" w:name="_Toc212286629"/>
       <w:r>
         <w:rPr>
           <w:lang w:val="sr-Cyrl-CS"/>
@@ -43950,7 +44095,7 @@
           <w:lang w:val="sr-Cyrl-RS"/>
         </w:rPr>
       </w:pPr>
-      <w:bookmarkStart w:id="104" w:name="_Toc212154516"/>
+      <w:bookmarkStart w:id="104" w:name="_Toc212286630"/>
       <w:r>
         <w:rPr>
           <w:lang w:val="sr-Cyrl-CS"/>

</xml_diff>

<commit_message>
mickov komentar 9 resen
</commit_message>
<xml_diff>
--- a/pavle_sarenac_2020_0359_diplomski_rad.docx
+++ b/pavle_sarenac_2020_0359_diplomski_rad.docx
@@ -32129,13 +32129,24 @@
         </w:rPr>
       </w:pPr>
       <w:r>
+        <w:rPr>
+          <w:rStyle w:val="ProgramskikodChar"/>
+        </w:rPr>
         <w:t>PENDING</w:t>
       </w:r>
       <w:r>
         <w:rPr>
-          <w:lang w:val="sr-Cyrl-RS"/>
-        </w:rPr>
-        <w:t xml:space="preserve"> – клијент је послао захтев за резервацијом и чека салон да га потврди или одбије.</w:t>
+          <w:sz w:val="22"/>
+          <w:szCs w:val="22"/>
+          <w:lang w:val="sr-Cyrl-RS"/>
+        </w:rPr>
+        <w:t xml:space="preserve"> </w:t>
+      </w:r>
+      <w:r>
+        <w:rPr>
+          <w:lang w:val="sr-Cyrl-RS"/>
+        </w:rPr>
+        <w:t>– клијент је послао захтев за резервацијом и чека салон да га потврди или одбије.</w:t>
       </w:r>
     </w:p>
     <w:p>
@@ -32146,6 +32157,9 @@
         </w:rPr>
       </w:pPr>
       <w:r>
+        <w:rPr>
+          <w:rStyle w:val="ProgramskikodChar"/>
+        </w:rPr>
         <w:t>ACCEPTED</w:t>
       </w:r>
       <w:r>
@@ -32163,6 +32177,9 @@
         </w:rPr>
       </w:pPr>
       <w:r>
+        <w:rPr>
+          <w:rStyle w:val="ProgramskikodChar"/>
+        </w:rPr>
         <w:t>REJECTED</w:t>
       </w:r>
       <w:r>
@@ -32180,6 +32197,9 @@
         </w:rPr>
       </w:pPr>
       <w:r>
+        <w:rPr>
+          <w:rStyle w:val="ProgramskikodChar"/>
+        </w:rPr>
         <w:lastRenderedPageBreak/>
         <w:t>WAITING_CONFIRMATION</w:t>
       </w:r>
@@ -32204,6 +32224,9 @@
         </w:rPr>
       </w:pPr>
       <w:r>
+        <w:rPr>
+          <w:rStyle w:val="ProgramskikodChar"/>
+        </w:rPr>
         <w:t>DONE_SUCCESS</w:t>
       </w:r>
       <w:r>
@@ -32221,6 +32244,9 @@
         </w:rPr>
       </w:pPr>
       <w:r>
+        <w:rPr>
+          <w:rStyle w:val="ProgramskikodChar"/>
+        </w:rPr>
         <w:t>DONE_FAILURE</w:t>
       </w:r>
       <w:r>
@@ -43441,7 +43467,7 @@
           <w:lang w:val="en-US"/>
         </w:rPr>
         <w:drawing>
-          <wp:inline distT="0" distB="0" distL="0" distR="0" wp14:anchorId="3B05341B" wp14:editId="4B38660C">
+          <wp:inline distT="0" distB="0" distL="0" distR="0" wp14:anchorId="3B05341B" wp14:editId="3646F8F6">
             <wp:extent cx="6078168" cy="3035300"/>
             <wp:effectExtent l="0" t="0" r="0" b="0"/>
             <wp:docPr id="2099466814" name="Picture 4" descr="A screenshot of a computer&#10;&#10;AI-generated content may be incorrect."/>
@@ -45679,7 +45705,7 @@
   <w:abstractNum w:abstractNumId="9" w15:restartNumberingAfterBreak="0">
     <w:nsid w:val="380E2199"/>
     <w:multiLevelType w:val="multilevel"/>
-    <w:tmpl w:val="321E116E"/>
+    <w:tmpl w:val="02B2E36C"/>
     <w:lvl w:ilvl="0">
       <w:start w:val="1"/>
       <w:numFmt w:val="bullet"/>
@@ -49106,6 +49132,30 @@
       <w:u w:val="single"/>
     </w:rPr>
   </w:style>
+  <w:style w:type="paragraph" w:customStyle="1" w:styleId="Programskikod">
+    <w:name w:val="Programski kod"/>
+    <w:link w:val="ProgramskikodChar"/>
+    <w:qFormat/>
+    <w:rsid w:val="00EC4244"/>
+    <w:rPr>
+      <w:rFonts w:ascii="Courier New" w:hAnsi="Courier New"/>
+      <w:sz w:val="22"/>
+      <w:szCs w:val="24"/>
+      <w:lang w:val="sr-Latn-CS"/>
+    </w:rPr>
+  </w:style>
+  <w:style w:type="character" w:customStyle="1" w:styleId="ProgramskikodChar">
+    <w:name w:val="Programski kod Char"/>
+    <w:basedOn w:val="DefaultParagraphFont"/>
+    <w:link w:val="Programskikod"/>
+    <w:rsid w:val="00D277FE"/>
+    <w:rPr>
+      <w:rFonts w:ascii="Courier New" w:hAnsi="Courier New"/>
+      <w:sz w:val="22"/>
+      <w:szCs w:val="24"/>
+      <w:lang w:val="sr-Latn-CS"/>
+    </w:rPr>
+  </w:style>
 </w:styles>
 </file>
 

</xml_diff>

<commit_message>
mickov komentar 10 resen
</commit_message>
<xml_diff>
--- a/pavle_sarenac_2020_0359_diplomski_rad.docx
+++ b/pavle_sarenac_2020_0359_diplomski_rad.docx
@@ -6759,7 +6759,7 @@
             <w:noProof/>
             <w:webHidden/>
           </w:rPr>
-          <w:t>45</w:t>
+          <w:t>44</w:t>
         </w:r>
         <w:r>
           <w:rPr>
@@ -7082,7 +7082,7 @@
             <w:noProof/>
             <w:webHidden/>
           </w:rPr>
-          <w:t>47</w:t>
+          <w:t>46</w:t>
         </w:r>
         <w:r>
           <w:rPr>
@@ -42692,7 +42692,7 @@
             <w:noProof/>
             <w:webHidden/>
           </w:rPr>
-          <w:t>48</w:t>
+          <w:t>49</w:t>
         </w:r>
         <w:r>
           <w:rPr>
@@ -42957,19 +42957,199 @@
         <w:rPr>
           <w:lang w:val="sr-Cyrl-RS"/>
         </w:rPr>
-        <w:t xml:space="preserve">На слици </w:t>
-      </w:r>
-      <w:r>
-        <w:rPr>
-          <w:lang w:val="sr-Cyrl-RS"/>
-        </w:rPr>
-        <w:t>А.1.1</w:t>
-      </w:r>
-      <w:r>
-        <w:rPr>
-          <w:lang w:val="sr-Cyrl-RS"/>
-        </w:rPr>
-        <w:t xml:space="preserve"> се може видети изглед почетне странице апликације.</w:t>
+        <w:t>На почетној страници г</w:t>
+      </w:r>
+      <w:r>
+        <w:rPr>
+          <w:lang w:val="sr-Cyrl-RS"/>
+        </w:rPr>
+        <w:t>ост има могућност да се региструје</w:t>
+      </w:r>
+      <w:r>
+        <w:rPr>
+          <w:lang w:val="sr-Cyrl-RS"/>
+        </w:rPr>
+        <w:t xml:space="preserve"> уколико нема налог</w:t>
+      </w:r>
+      <w:r>
+        <w:rPr>
+          <w:lang w:val="sr-Cyrl-RS"/>
+        </w:rPr>
+        <w:t>, а такође и да се пријави у случају да се већ регистровао.</w:t>
+      </w:r>
+      <w:r>
+        <w:rPr>
+          <w:lang w:val="sr-Cyrl-RS"/>
+        </w:rPr>
+        <w:t xml:space="preserve"> Притиском на дугме са натписом</w:t>
+      </w:r>
+      <w:r>
+        <w:rPr>
+          <w:lang w:val="sr-Cyrl-RS"/>
+        </w:rPr>
+        <w:t xml:space="preserve"> </w:t>
+      </w:r>
+      <w:r>
+        <w:rPr>
+          <w:lang w:val="en-US"/>
+        </w:rPr>
+        <w:t>“</w:t>
+      </w:r>
+      <w:r>
+        <w:rPr>
+          <w:i/>
+          <w:iCs/>
+          <w:lang w:val="en-US"/>
+        </w:rPr>
+        <w:t>Sign in</w:t>
+      </w:r>
+      <w:r>
+        <w:rPr>
+          <w:lang w:val="en-US"/>
+        </w:rPr>
+        <w:t>”</w:t>
+      </w:r>
+      <w:r>
+        <w:rPr>
+          <w:lang w:val="sr-Cyrl-RS"/>
+        </w:rPr>
+        <w:t>,</w:t>
+      </w:r>
+      <w:r>
+        <w:rPr>
+          <w:i/>
+          <w:iCs/>
+          <w:lang w:val="sr-Cyrl-RS"/>
+        </w:rPr>
+        <w:t xml:space="preserve"> </w:t>
+      </w:r>
+      <w:r>
+        <w:rPr>
+          <w:lang w:val="sr-Cyrl-RS"/>
+        </w:rPr>
+        <w:t>гост ће бити одведен на страницу на којој ће моћи да одабере да ли жели да се пријави као клијент или као фризерски салон.</w:t>
+      </w:r>
+      <w:r>
+        <w:rPr>
+          <w:lang w:val="sr-Cyrl-RS"/>
+        </w:rPr>
+        <w:t xml:space="preserve"> </w:t>
+      </w:r>
+      <w:r>
+        <w:rPr>
+          <w:lang w:val="sr-Cyrl-RS"/>
+        </w:rPr>
+        <w:t xml:space="preserve">Притиском на дугме са натписом </w:t>
+      </w:r>
+      <w:r>
+        <w:rPr>
+          <w:lang w:val="en-US"/>
+        </w:rPr>
+        <w:t>“</w:t>
+      </w:r>
+      <w:r>
+        <w:rPr>
+          <w:i/>
+          <w:iCs/>
+          <w:lang w:val="en-US"/>
+        </w:rPr>
+        <w:t xml:space="preserve">Sign </w:t>
+      </w:r>
+      <w:r>
+        <w:rPr>
+          <w:i/>
+          <w:iCs/>
+          <w:lang w:val="en-US"/>
+        </w:rPr>
+        <w:t>up</w:t>
+      </w:r>
+      <w:r>
+        <w:rPr>
+          <w:lang w:val="en-US"/>
+        </w:rPr>
+        <w:t>”</w:t>
+      </w:r>
+      <w:r>
+        <w:rPr>
+          <w:lang w:val="sr-Cyrl-RS"/>
+        </w:rPr>
+        <w:t>,</w:t>
+      </w:r>
+      <w:r>
+        <w:rPr>
+          <w:i/>
+          <w:iCs/>
+          <w:lang w:val="sr-Cyrl-RS"/>
+        </w:rPr>
+        <w:t xml:space="preserve"> </w:t>
+      </w:r>
+      <w:r>
+        <w:rPr>
+          <w:lang w:val="sr-Cyrl-RS"/>
+        </w:rPr>
+        <w:t xml:space="preserve">гост ће бити одведен на страницу на којој ће моћи да одабере да ли жели да се </w:t>
+      </w:r>
+      <w:r>
+        <w:rPr>
+          <w:lang w:val="sr-Cyrl-RS"/>
+        </w:rPr>
+        <w:t>региструје</w:t>
+      </w:r>
+      <w:r>
+        <w:rPr>
+          <w:lang w:val="sr-Cyrl-RS"/>
+        </w:rPr>
+        <w:t xml:space="preserve"> као клијент или као фризерски салон</w:t>
+      </w:r>
+      <w:r>
+        <w:rPr>
+          <w:lang w:val="sr-Cyrl-RS"/>
+        </w:rPr>
+        <w:t>.</w:t>
+      </w:r>
+      <w:r>
+        <w:rPr>
+          <w:lang w:val="sr-Cyrl-RS"/>
+        </w:rPr>
+        <w:t xml:space="preserve"> </w:t>
+      </w:r>
+      <w:r>
+        <w:rPr>
+          <w:lang w:val="sr-Cyrl-RS"/>
+        </w:rPr>
+        <w:t xml:space="preserve">На слици А.1.1 се може видети изглед почетне странице </w:t>
+      </w:r>
+      <w:r>
+        <w:rPr>
+          <w:lang w:val="sr-Cyrl-RS"/>
+        </w:rPr>
+        <w:t xml:space="preserve">мобилне </w:t>
+      </w:r>
+      <w:r>
+        <w:rPr>
+          <w:lang w:val="sr-Cyrl-RS"/>
+        </w:rPr>
+        <w:t>апликације</w:t>
+      </w:r>
+      <w:r>
+        <w:rPr>
+          <w:lang w:val="en-US"/>
+        </w:rPr>
+        <w:t xml:space="preserve"> </w:t>
+      </w:r>
+      <w:r>
+        <w:rPr>
+          <w:i/>
+          <w:iCs/>
+          <w:lang w:val="en-US"/>
+        </w:rPr>
+        <w:t>BarberBooker</w:t>
+      </w:r>
+      <w:r>
+        <w:rPr>
+          <w:lang w:val="sr-Cyrl-RS"/>
+        </w:rPr>
+        <w:t>.</w:t>
       </w:r>
     </w:p>
     <w:p>
@@ -43135,11 +43315,248 @@
         <w:rPr>
           <w:lang w:val="sr-Cyrl-RS"/>
         </w:rPr>
-        <w:lastRenderedPageBreak/>
         <w:t>Регистрација</w:t>
       </w:r>
       <w:bookmarkEnd w:id="88"/>
     </w:p>
+    <w:p>
+      <w:pPr>
+        <w:pStyle w:val="Osnovnitekst"/>
+        <w:rPr>
+          <w:lang w:val="en-US"/>
+        </w:rPr>
+      </w:pPr>
+      <w:bookmarkStart w:id="89" w:name="_Hlk212364040"/>
+      <w:r>
+        <w:rPr>
+          <w:lang w:val="sr-Cyrl-RS"/>
+        </w:rPr>
+        <w:t xml:space="preserve">Уколико гост притисне дугме </w:t>
+      </w:r>
+      <w:r>
+        <w:rPr>
+          <w:lang w:val="sr-Cyrl-RS"/>
+        </w:rPr>
+        <w:t xml:space="preserve">са натписом </w:t>
+      </w:r>
+      <w:r>
+        <w:rPr>
+          <w:lang w:val="en-US"/>
+        </w:rPr>
+        <w:t>“</w:t>
+      </w:r>
+      <w:r>
+        <w:rPr>
+          <w:i/>
+          <w:iCs/>
+          <w:lang w:val="en-US"/>
+        </w:rPr>
+        <w:t xml:space="preserve">Sign </w:t>
+      </w:r>
+      <w:r>
+        <w:rPr>
+          <w:i/>
+          <w:iCs/>
+          <w:lang w:val="en-US"/>
+        </w:rPr>
+        <w:t>up</w:t>
+      </w:r>
+      <w:r>
+        <w:rPr>
+          <w:lang w:val="en-US"/>
+        </w:rPr>
+        <w:t>”</w:t>
+      </w:r>
+      <w:r>
+        <w:rPr>
+          <w:lang w:val="sr-Cyrl-RS"/>
+        </w:rPr>
+        <w:t xml:space="preserve"> на почетној страници апликације, биће одведен на страницу на којој може да одабере </w:t>
+      </w:r>
+      <w:r>
+        <w:rPr>
+          <w:lang w:val="sr-Cyrl-RS"/>
+        </w:rPr>
+        <w:t>да се региструје</w:t>
+      </w:r>
+      <w:r>
+        <w:rPr>
+          <w:lang w:val="sr-Cyrl-RS"/>
+        </w:rPr>
+        <w:t xml:space="preserve"> као клијент или као фризерски салон.</w:t>
+      </w:r>
+      <w:r>
+        <w:rPr>
+          <w:lang w:val="sr-Cyrl-RS"/>
+        </w:rPr>
+        <w:t xml:space="preserve"> Притиском на дугме са натписом </w:t>
+      </w:r>
+      <w:r>
+        <w:rPr>
+          <w:lang w:val="en-US"/>
+        </w:rPr>
+        <w:t>“</w:t>
+      </w:r>
+      <w:r>
+        <w:rPr>
+          <w:i/>
+          <w:iCs/>
+          <w:lang w:val="en-US"/>
+        </w:rPr>
+        <w:t xml:space="preserve">Sign </w:t>
+      </w:r>
+      <w:r>
+        <w:rPr>
+          <w:i/>
+          <w:iCs/>
+          <w:lang w:val="en-US"/>
+        </w:rPr>
+        <w:t>up</w:t>
+      </w:r>
+      <w:r>
+        <w:rPr>
+          <w:i/>
+          <w:iCs/>
+          <w:lang w:val="en-US"/>
+        </w:rPr>
+        <w:t xml:space="preserve"> as a client</w:t>
+      </w:r>
+      <w:r>
+        <w:rPr>
+          <w:lang w:val="en-US"/>
+        </w:rPr>
+        <w:t>”</w:t>
+      </w:r>
+      <w:r>
+        <w:rPr>
+          <w:lang w:val="sr-Cyrl-RS"/>
+        </w:rPr>
+        <w:t>,</w:t>
+      </w:r>
+      <w:r>
+        <w:rPr>
+          <w:lang w:val="en-US"/>
+        </w:rPr>
+        <w:t xml:space="preserve"> </w:t>
+      </w:r>
+      <w:r>
+        <w:rPr>
+          <w:lang w:val="sr-Cyrl-RS"/>
+        </w:rPr>
+        <w:t>гост ће бити одведен на страницу на којој може да унесе своје податке и региструје се као клијент.</w:t>
+      </w:r>
+      <w:r>
+        <w:rPr>
+          <w:lang w:val="sr-Cyrl-RS"/>
+        </w:rPr>
+        <w:t xml:space="preserve"> </w:t>
+      </w:r>
+      <w:r>
+        <w:rPr>
+          <w:lang w:val="sr-Cyrl-RS"/>
+        </w:rPr>
+        <w:t xml:space="preserve">Притиском на дугме са натписом </w:t>
+      </w:r>
+      <w:r>
+        <w:rPr>
+          <w:lang w:val="en-US"/>
+        </w:rPr>
+        <w:t>“</w:t>
+      </w:r>
+      <w:r>
+        <w:rPr>
+          <w:i/>
+          <w:iCs/>
+          <w:lang w:val="en-US"/>
+        </w:rPr>
+        <w:t xml:space="preserve">Sign </w:t>
+      </w:r>
+      <w:r>
+        <w:rPr>
+          <w:i/>
+          <w:iCs/>
+          <w:lang w:val="en-US"/>
+        </w:rPr>
+        <w:t xml:space="preserve">up as a </w:t>
+      </w:r>
+      <w:r>
+        <w:rPr>
+          <w:i/>
+          <w:iCs/>
+          <w:lang w:val="en-US"/>
+        </w:rPr>
+        <w:t>barber</w:t>
+      </w:r>
+      <w:r>
+        <w:rPr>
+          <w:lang w:val="en-US"/>
+        </w:rPr>
+        <w:t>”</w:t>
+      </w:r>
+      <w:r>
+        <w:rPr>
+          <w:lang w:val="sr-Cyrl-RS"/>
+        </w:rPr>
+        <w:t>,</w:t>
+      </w:r>
+      <w:r>
+        <w:rPr>
+          <w:lang w:val="en-US"/>
+        </w:rPr>
+        <w:t xml:space="preserve"> </w:t>
+      </w:r>
+      <w:r>
+        <w:rPr>
+          <w:lang w:val="sr-Cyrl-RS"/>
+        </w:rPr>
+        <w:t xml:space="preserve">гост ће бити одведен на страницу на којој може да унесе своје податке и региструје се као </w:t>
+      </w:r>
+      <w:r>
+        <w:rPr>
+          <w:lang w:val="sr-Cyrl-RS"/>
+        </w:rPr>
+        <w:t>фризерски салон</w:t>
+      </w:r>
+      <w:r>
+        <w:rPr>
+          <w:lang w:val="sr-Cyrl-RS"/>
+        </w:rPr>
+        <w:t>.</w:t>
+      </w:r>
+      <w:r>
+        <w:rPr>
+          <w:lang w:val="sr-Cyrl-RS"/>
+        </w:rPr>
+        <w:t xml:space="preserve"> На слици А.2.1 се могу видети странице везане за регистрацију у </w:t>
+      </w:r>
+      <w:r>
+        <w:rPr>
+          <w:lang w:val="sr-Cyrl-RS"/>
+        </w:rPr>
+        <w:t xml:space="preserve">мобилној </w:t>
+      </w:r>
+      <w:r>
+        <w:rPr>
+          <w:lang w:val="sr-Cyrl-RS"/>
+        </w:rPr>
+        <w:t xml:space="preserve">апликацији </w:t>
+      </w:r>
+      <w:r>
+        <w:rPr>
+          <w:i/>
+          <w:iCs/>
+          <w:lang w:val="en-US"/>
+        </w:rPr>
+        <w:t>BarberBooker</w:t>
+      </w:r>
+      <w:r>
+        <w:rPr>
+          <w:lang w:val="en-US"/>
+        </w:rPr>
+        <w:t>.</w:t>
+      </w:r>
+    </w:p>
+    <w:bookmarkEnd w:id="89"/>
     <w:p>
       <w:pPr>
         <w:pStyle w:val="SlikeTabele"/>
@@ -43202,7 +43619,7 @@
           <w:lang w:val="en-US"/>
         </w:rPr>
       </w:pPr>
-      <w:bookmarkStart w:id="89" w:name="_Toc212286624"/>
+      <w:bookmarkStart w:id="90" w:name="_Toc212286624"/>
       <w:r>
         <w:rPr>
           <w:lang w:val="sr-Cyrl-CS"/>
@@ -43259,37 +43676,207 @@
         </w:rPr>
         <w:t>BarberBooker</w:t>
       </w:r>
-      <w:bookmarkEnd w:id="89"/>
+      <w:bookmarkEnd w:id="90"/>
     </w:p>
     <w:p>
       <w:pPr>
         <w:pStyle w:val="Prilog-IInivonaslova"/>
         <w:rPr>
-          <w:lang w:val="sr-Cyrl-RS"/>
-        </w:rPr>
-      </w:pPr>
-      <w:bookmarkStart w:id="90" w:name="_Toc212154018"/>
-      <w:r>
-        <w:rPr>
-          <w:lang w:val="sr-Cyrl-RS"/>
+          <w:lang w:val="en-US"/>
+        </w:rPr>
+      </w:pPr>
+      <w:bookmarkStart w:id="91" w:name="_Toc212154018"/>
+      <w:r>
+        <w:rPr>
+          <w:lang w:val="sr-Cyrl-RS"/>
+        </w:rPr>
+        <w:t>Пријава</w:t>
+      </w:r>
+      <w:bookmarkEnd w:id="91"/>
+    </w:p>
+    <w:p>
+      <w:pPr>
+        <w:pStyle w:val="Osnovnitekst"/>
+        <w:rPr>
+          <w:lang w:val="en-US"/>
+        </w:rPr>
+      </w:pPr>
+      <w:r>
+        <w:rPr>
+          <w:lang w:val="en-US"/>
+        </w:rPr>
+        <w:t>Уколико гост притисне дугме са натписом “</w:t>
+      </w:r>
+      <w:r>
+        <w:rPr>
+          <w:i/>
+          <w:iCs/>
+          <w:lang w:val="en-US"/>
+        </w:rPr>
+        <w:t xml:space="preserve">Sign </w:t>
+      </w:r>
+      <w:r>
+        <w:rPr>
+          <w:i/>
+          <w:iCs/>
+          <w:lang w:val="en-US"/>
+        </w:rPr>
+        <w:t>in</w:t>
+      </w:r>
+      <w:r>
+        <w:rPr>
+          <w:lang w:val="en-US"/>
+        </w:rPr>
+        <w:t xml:space="preserve">” на почетној страници апликације, биће одведен на страницу на којој може да одабере да се </w:t>
+      </w:r>
+      <w:r>
+        <w:rPr>
+          <w:lang w:val="sr-Cyrl-RS"/>
+        </w:rPr>
+        <w:t>пријави</w:t>
+      </w:r>
+      <w:r>
+        <w:rPr>
+          <w:lang w:val="en-US"/>
+        </w:rPr>
+        <w:t xml:space="preserve"> као клијент или као фризерски салон. Притиском на дугме са натписом “</w:t>
+      </w:r>
+      <w:r>
+        <w:rPr>
+          <w:i/>
+          <w:iCs/>
+          <w:lang w:val="en-US"/>
+        </w:rPr>
+        <w:t xml:space="preserve">Sign </w:t>
+      </w:r>
+      <w:r>
+        <w:rPr>
+          <w:i/>
+          <w:iCs/>
+          <w:lang w:val="en-US"/>
+        </w:rPr>
+        <w:t>in</w:t>
+      </w:r>
+      <w:r>
+        <w:rPr>
+          <w:i/>
+          <w:iCs/>
+          <w:lang w:val="en-US"/>
+        </w:rPr>
+        <w:t xml:space="preserve"> as a client</w:t>
+      </w:r>
+      <w:r>
+        <w:rPr>
+          <w:lang w:val="en-US"/>
+        </w:rPr>
+        <w:t>”, гост ће бити одведен на страницу на којој може да унесе свој</w:t>
+      </w:r>
+      <w:r>
+        <w:rPr>
+          <w:lang w:val="sr-Cyrl-RS"/>
+        </w:rPr>
+        <w:t xml:space="preserve"> мејл и лозинку да би се пријавио</w:t>
+      </w:r>
+      <w:r>
+        <w:rPr>
+          <w:lang w:val="en-US"/>
+        </w:rPr>
+        <w:t xml:space="preserve"> као клијент. Притиском на дугме са натписом “</w:t>
+      </w:r>
+      <w:r>
+        <w:rPr>
+          <w:i/>
+          <w:iCs/>
+          <w:lang w:val="en-US"/>
+        </w:rPr>
+        <w:t xml:space="preserve">Sign </w:t>
+      </w:r>
+      <w:r>
+        <w:rPr>
+          <w:i/>
+          <w:iCs/>
+          <w:lang w:val="en-US"/>
+        </w:rPr>
+        <w:t>in</w:t>
+      </w:r>
+      <w:r>
+        <w:rPr>
+          <w:i/>
+          <w:iCs/>
+          <w:lang w:val="en-US"/>
+        </w:rPr>
+        <w:t xml:space="preserve"> as a barber</w:t>
+      </w:r>
+      <w:r>
+        <w:rPr>
+          <w:lang w:val="en-US"/>
+        </w:rPr>
+        <w:t>”, гост ће бити одведен на страницу на којој може да унесе</w:t>
+      </w:r>
+      <w:r>
+        <w:rPr>
+          <w:lang w:val="sr-Cyrl-RS"/>
+        </w:rPr>
+        <w:t xml:space="preserve"> свој мејл и лозинку да би се пријавио</w:t>
+      </w:r>
+      <w:r>
+        <w:rPr>
+          <w:lang w:val="en-US"/>
+        </w:rPr>
+        <w:t xml:space="preserve"> као фризерски салон. На слици А.</w:t>
+      </w:r>
+      <w:r>
+        <w:rPr>
+          <w:lang w:val="en-US"/>
+        </w:rPr>
+        <w:t>3</w:t>
+      </w:r>
+      <w:r>
+        <w:rPr>
+          <w:lang w:val="en-US"/>
+        </w:rPr>
+        <w:t xml:space="preserve">.1 се могу видети странице везане за </w:t>
+      </w:r>
+      <w:r>
+        <w:rPr>
+          <w:lang w:val="sr-Cyrl-RS"/>
+        </w:rPr>
+        <w:t>пријаву</w:t>
+      </w:r>
+      <w:r>
+        <w:rPr>
+          <w:lang w:val="en-US"/>
+        </w:rPr>
+        <w:t xml:space="preserve"> у мобилној апликацији </w:t>
+      </w:r>
+      <w:r>
+        <w:rPr>
+          <w:i/>
+          <w:iCs/>
+          <w:lang w:val="en-US"/>
+        </w:rPr>
+        <w:t>BarberBooker</w:t>
+      </w:r>
+      <w:r>
+        <w:rPr>
+          <w:lang w:val="en-US"/>
+        </w:rPr>
+        <w:t>.</w:t>
+      </w:r>
+    </w:p>
+    <w:p>
+      <w:pPr>
+        <w:pStyle w:val="SlikeTabele"/>
+        <w:rPr>
+          <w:lang w:val="en-US"/>
+        </w:rPr>
+      </w:pPr>
+      <w:r>
+        <w:rPr>
+          <w:noProof/>
+          <w:lang w:val="en-US"/>
         </w:rPr>
         <w:lastRenderedPageBreak/>
-        <w:t>Пријава</w:t>
-      </w:r>
-      <w:bookmarkEnd w:id="90"/>
-    </w:p>
-    <w:p>
-      <w:pPr>
-        <w:pStyle w:val="SlikeTabele"/>
-        <w:rPr>
-          <w:lang w:val="en-US"/>
-        </w:rPr>
-      </w:pPr>
-      <w:r>
-        <w:rPr>
-          <w:noProof/>
-          <w:lang w:val="en-US"/>
-        </w:rPr>
         <w:drawing>
           <wp:inline distT="0" distB="0" distL="0" distR="0" wp14:anchorId="52F1000F" wp14:editId="165BA9B8">
             <wp:extent cx="6018554" cy="4025900"/>
@@ -43340,7 +43927,7 @@
           <w:lang w:val="en-US"/>
         </w:rPr>
       </w:pPr>
-      <w:bookmarkStart w:id="91" w:name="_Toc212286625"/>
+      <w:bookmarkStart w:id="92" w:name="_Toc212286625"/>
       <w:r>
         <w:rPr>
           <w:lang w:val="sr-Cyrl-CS"/>
@@ -43397,7 +43984,7 @@
         </w:rPr>
         <w:t>BarberBooker</w:t>
       </w:r>
-      <w:bookmarkEnd w:id="91"/>
+      <w:bookmarkEnd w:id="92"/>
     </w:p>
     <w:p>
       <w:pPr>
@@ -43406,8 +43993,8 @@
           <w:lang w:val="sr-Cyrl-RS"/>
         </w:rPr>
       </w:pPr>
-      <w:bookmarkStart w:id="92" w:name="_Toc212154019"/>
-      <w:bookmarkStart w:id="93" w:name="_Hlk211976078"/>
+      <w:bookmarkStart w:id="93" w:name="_Toc212154019"/>
+      <w:bookmarkStart w:id="94" w:name="_Hlk211976078"/>
       <w:r>
         <w:rPr>
           <w:lang w:val="sr-Cyrl-RS"/>
@@ -43435,7 +44022,7 @@
         </w:rPr>
         <w:t>из угла клијента</w:t>
       </w:r>
-      <w:bookmarkEnd w:id="92"/>
+      <w:bookmarkEnd w:id="93"/>
     </w:p>
     <w:p>
       <w:pPr>
@@ -43444,16 +44031,260 @@
           <w:lang w:val="sr-Cyrl-RS"/>
         </w:rPr>
       </w:pPr>
-      <w:bookmarkStart w:id="94" w:name="_Toc212154020"/>
-      <w:bookmarkEnd w:id="93"/>
+      <w:bookmarkStart w:id="95" w:name="_Toc212154020"/>
+      <w:bookmarkEnd w:id="94"/>
       <w:r>
         <w:rPr>
           <w:lang w:val="sr-Cyrl-RS"/>
         </w:rPr>
         <w:t>Клијентски налог</w:t>
       </w:r>
-      <w:bookmarkEnd w:id="94"/>
-    </w:p>
+      <w:bookmarkEnd w:id="95"/>
+    </w:p>
+    <w:p>
+      <w:pPr>
+        <w:pStyle w:val="Osnovnitekst"/>
+        <w:rPr>
+          <w:lang w:val="en-GB"/>
+        </w:rPr>
+      </w:pPr>
+      <w:bookmarkStart w:id="96" w:name="_Hlk212365906"/>
+      <w:r>
+        <w:rPr>
+          <w:lang w:val="sr-Cyrl-RS"/>
+        </w:rPr>
+        <w:t>Када клијент притисне иконицу у горњем десном углу, појави се прозор у којем може да одабере више акција које су везане за његов налог.</w:t>
+      </w:r>
+      <w:r>
+        <w:rPr>
+          <w:lang w:val="sr-Cyrl-RS"/>
+        </w:rPr>
+        <w:t xml:space="preserve"> Притиском на дугме са натписом</w:t>
+      </w:r>
+      <w:r>
+        <w:rPr>
+          <w:lang w:val="sr-Cyrl-RS"/>
+        </w:rPr>
+        <w:t xml:space="preserve"> </w:t>
+      </w:r>
+      <w:r>
+        <w:rPr>
+          <w:lang w:val="en-US"/>
+        </w:rPr>
+        <w:t>“</w:t>
+      </w:r>
+      <w:r>
+        <w:rPr>
+          <w:i/>
+          <w:iCs/>
+          <w:lang w:val="en-US"/>
+        </w:rPr>
+        <w:t>View profile</w:t>
+      </w:r>
+      <w:r>
+        <w:rPr>
+          <w:lang w:val="en-US"/>
+        </w:rPr>
+        <w:t>”</w:t>
+      </w:r>
+      <w:r>
+        <w:rPr>
+          <w:lang w:val="sr-Cyrl-RS"/>
+        </w:rPr>
+        <w:t>,</w:t>
+      </w:r>
+      <w:r>
+        <w:rPr>
+          <w:lang w:val="sr-Cyrl-RS"/>
+        </w:rPr>
+        <w:t xml:space="preserve"> </w:t>
+      </w:r>
+      <w:r>
+        <w:rPr>
+          <w:lang w:val="sr-Cyrl-RS"/>
+        </w:rPr>
+        <w:t>биће одведен на страницу на којој може видети податке које је унео при регистрацији.</w:t>
+      </w:r>
+      <w:r>
+        <w:rPr>
+          <w:lang w:val="sr-Cyrl-RS"/>
+        </w:rPr>
+        <w:t xml:space="preserve"> Притиском на дугме </w:t>
+      </w:r>
+      <w:r>
+        <w:rPr>
+          <w:lang w:val="en-US"/>
+        </w:rPr>
+        <w:t>“</w:t>
+      </w:r>
+      <w:r>
+        <w:rPr>
+          <w:i/>
+          <w:iCs/>
+          <w:lang w:val="en-US"/>
+        </w:rPr>
+        <w:t>Edit profile</w:t>
+      </w:r>
+      <w:r>
+        <w:rPr>
+          <w:lang w:val="en-US"/>
+        </w:rPr>
+        <w:t>”</w:t>
+      </w:r>
+      <w:r>
+        <w:rPr>
+          <w:lang w:val="sr-Cyrl-RS"/>
+        </w:rPr>
+        <w:t>,</w:t>
+      </w:r>
+      <w:r>
+        <w:rPr>
+          <w:lang w:val="sr-Cyrl-RS"/>
+        </w:rPr>
+        <w:t xml:space="preserve"> </w:t>
+      </w:r>
+      <w:r>
+        <w:rPr>
+          <w:lang w:val="sr-Cyrl-RS"/>
+        </w:rPr>
+        <w:t xml:space="preserve">биће одведен на страницу на којој може да измени податке унете при регистрацији, као и да повеже налог са својим </w:t>
+      </w:r>
+      <w:r>
+        <w:rPr>
+          <w:i/>
+          <w:iCs/>
+          <w:lang w:val="en-GB"/>
+        </w:rPr>
+        <w:t>Google</w:t>
+      </w:r>
+      <w:r>
+        <w:rPr>
+          <w:lang w:val="en-GB"/>
+        </w:rPr>
+        <w:t xml:space="preserve"> </w:t>
+      </w:r>
+      <w:r>
+        <w:rPr>
+          <w:lang w:val="sr-Cyrl-RS"/>
+        </w:rPr>
+        <w:t>налогом.</w:t>
+      </w:r>
+      <w:r>
+        <w:rPr>
+          <w:lang w:val="sr-Cyrl-RS"/>
+        </w:rPr>
+        <w:t xml:space="preserve"> Притиском на дугме са натписом </w:t>
+      </w:r>
+      <w:r>
+        <w:rPr>
+          <w:lang w:val="en-US"/>
+        </w:rPr>
+        <w:t>“</w:t>
+      </w:r>
+      <w:r>
+        <w:rPr>
+          <w:i/>
+          <w:iCs/>
+          <w:lang w:val="en-US"/>
+        </w:rPr>
+        <w:t>Log out</w:t>
+      </w:r>
+      <w:r>
+        <w:rPr>
+          <w:lang w:val="en-US"/>
+        </w:rPr>
+        <w:t>”,</w:t>
+      </w:r>
+      <w:r>
+        <w:rPr>
+          <w:lang w:val="sr-Cyrl-RS"/>
+        </w:rPr>
+        <w:t xml:space="preserve"> клијент се може одјавити из апликације.</w:t>
+      </w:r>
+      <w:r>
+        <w:rPr>
+          <w:lang w:val="sr-Cyrl-RS"/>
+        </w:rPr>
+        <w:t xml:space="preserve"> </w:t>
+      </w:r>
+      <w:r>
+        <w:rPr>
+          <w:lang w:val="sr-Cyrl-RS"/>
+        </w:rPr>
+        <w:t>Такође</w:t>
+      </w:r>
+      <w:r>
+        <w:rPr>
+          <w:lang w:val="sr-Cyrl-RS"/>
+        </w:rPr>
+        <w:t xml:space="preserve">, притиском на дугме са натписом </w:t>
+      </w:r>
+      <w:r>
+        <w:rPr>
+          <w:lang w:val="en-US"/>
+        </w:rPr>
+        <w:t>“</w:t>
+      </w:r>
+      <w:r>
+        <w:rPr>
+          <w:i/>
+          <w:iCs/>
+          <w:lang w:val="en-US"/>
+        </w:rPr>
+        <w:t>Reviews</w:t>
+      </w:r>
+      <w:r>
+        <w:rPr>
+          <w:lang w:val="en-US"/>
+        </w:rPr>
+        <w:t>”</w:t>
+      </w:r>
+      <w:r>
+        <w:rPr>
+          <w:lang w:val="sr-Cyrl-RS"/>
+        </w:rPr>
+        <w:t>, које се може наћи у главном менију, клијент ће бити одведен на страницу на којој</w:t>
+      </w:r>
+      <w:r>
+        <w:rPr>
+          <w:lang w:val="sr-Cyrl-RS"/>
+        </w:rPr>
+        <w:t xml:space="preserve"> може видети све рецензије које је остављао салонима.</w:t>
+      </w:r>
+      <w:r>
+        <w:rPr>
+          <w:lang w:val="sr-Cyrl-RS"/>
+        </w:rPr>
+        <w:t xml:space="preserve"> На слици </w:t>
+      </w:r>
+      <w:r>
+        <w:rPr>
+          <w:lang w:val="en-US"/>
+        </w:rPr>
+        <w:t>B.1.1</w:t>
+      </w:r>
+      <w:r>
+        <w:rPr>
+          <w:lang w:val="sr-Cyrl-RS"/>
+        </w:rPr>
+        <w:t xml:space="preserve"> се могу видети странице везане за ситуације када клијент управља својим налогом у апликацији </w:t>
+      </w:r>
+      <w:r>
+        <w:rPr>
+          <w:i/>
+          <w:iCs/>
+          <w:lang w:val="en-GB"/>
+        </w:rPr>
+        <w:t>BarberBooker</w:t>
+      </w:r>
+      <w:r>
+        <w:rPr>
+          <w:lang w:val="en-GB"/>
+        </w:rPr>
+        <w:t>.</w:t>
+      </w:r>
+    </w:p>
+    <w:bookmarkEnd w:id="96"/>
     <w:p>
       <w:pPr>
         <w:pStyle w:val="SlikeTabele"/>
@@ -43467,7 +44298,7 @@
           <w:lang w:val="en-US"/>
         </w:rPr>
         <w:drawing>
-          <wp:inline distT="0" distB="0" distL="0" distR="0" wp14:anchorId="3B05341B" wp14:editId="3646F8F6">
+          <wp:inline distT="0" distB="0" distL="0" distR="0" wp14:anchorId="3B05341B" wp14:editId="6CD79D08">
             <wp:extent cx="6078168" cy="3035300"/>
             <wp:effectExtent l="0" t="0" r="0" b="0"/>
             <wp:docPr id="2099466814" name="Picture 4" descr="A screenshot of a computer&#10;&#10;AI-generated content may be incorrect."/>
@@ -43518,7 +44349,7 @@
           <w:lang w:val="en-US"/>
         </w:rPr>
       </w:pPr>
-      <w:bookmarkStart w:id="95" w:name="_Toc212286626"/>
+      <w:bookmarkStart w:id="97" w:name="_Toc212286626"/>
       <w:r>
         <w:rPr>
           <w:lang w:val="sr-Cyrl-CS"/>
@@ -43581,21 +44412,168 @@
         </w:rPr>
         <w:t>BarberBooker</w:t>
       </w:r>
-      <w:bookmarkEnd w:id="95"/>
+      <w:bookmarkEnd w:id="97"/>
     </w:p>
     <w:p>
       <w:pPr>
         <w:pStyle w:val="Prilog-IInivonaslova"/>
-      </w:pPr>
-      <w:bookmarkStart w:id="96" w:name="_Toc212154021"/>
+        <w:rPr>
+          <w:lang w:val="en-GB"/>
+        </w:rPr>
+      </w:pPr>
+      <w:bookmarkStart w:id="98" w:name="_Toc212154021"/>
+      <w:r>
+        <w:rPr>
+          <w:lang w:val="sr-Cyrl-RS"/>
+        </w:rPr>
+        <w:t>Фризерски салони</w:t>
+      </w:r>
+      <w:bookmarkEnd w:id="98"/>
+    </w:p>
+    <w:p>
+      <w:pPr>
+        <w:pStyle w:val="Osnovnitekst"/>
+        <w:rPr>
+          <w:lang w:val="sr-Cyrl-RS"/>
+        </w:rPr>
+      </w:pPr>
+      <w:r>
+        <w:rPr>
+          <w:lang w:val="sr-Cyrl-RS"/>
+        </w:rPr>
+        <w:t xml:space="preserve">Притиском на дугме са натписом </w:t>
+      </w:r>
+      <w:r>
+        <w:rPr>
+          <w:lang w:val="en-US"/>
+        </w:rPr>
+        <w:t>“</w:t>
+      </w:r>
+      <w:r>
+        <w:rPr>
+          <w:i/>
+          <w:iCs/>
+          <w:lang w:val="en-US"/>
+        </w:rPr>
+        <w:t>Search</w:t>
+      </w:r>
+      <w:r>
+        <w:rPr>
+          <w:lang w:val="en-US"/>
+        </w:rPr>
+        <w:t>”</w:t>
+      </w:r>
+      <w:r>
+        <w:rPr>
+          <w:lang w:val="sr-Cyrl-RS"/>
+        </w:rPr>
+        <w:t xml:space="preserve">, </w:t>
+      </w:r>
+      <w:r>
+        <w:rPr>
+          <w:lang w:val="sr-Cyrl-RS"/>
+        </w:rPr>
+        <w:t>клијент ће бити одведен на страницу на којој може претраживати фризерске салоне.</w:t>
+      </w:r>
+      <w:r>
+        <w:rPr>
+          <w:lang w:val="sr-Cyrl-RS"/>
+        </w:rPr>
+        <w:t xml:space="preserve"> </w:t>
+      </w:r>
+      <w:r>
+        <w:rPr>
+          <w:lang w:val="sr-Cyrl-RS"/>
+        </w:rPr>
+        <w:t>Притиском на неки од резултата претраге, клијенту се приказуј</w:t>
+      </w:r>
+      <w:r>
+        <w:rPr>
+          <w:lang w:val="sr-Cyrl-RS"/>
+        </w:rPr>
+        <w:t>е налог одабраног салона.</w:t>
+      </w:r>
+      <w:r>
+        <w:rPr>
+          <w:lang w:val="sr-Cyrl-RS"/>
+        </w:rPr>
+        <w:t xml:space="preserve"> На страници за преглед налога салона, клијент има могућност да пошаље захтев за резервацијом, али и да остави рецензију салону уколико је већ посећивао тај локал у прошлости.</w:t>
+      </w:r>
+      <w:r>
+        <w:rPr>
+          <w:lang w:val="sr-Cyrl-RS"/>
+        </w:rPr>
+        <w:t xml:space="preserve"> Такође, притиском на линк</w:t>
+      </w:r>
+      <w:r>
+        <w:rPr>
+          <w:lang w:val="en-US"/>
+        </w:rPr>
+        <w:t xml:space="preserve"> “</w:t>
+      </w:r>
+      <w:r>
+        <w:rPr>
+          <w:i/>
+          <w:iCs/>
+          <w:lang w:val="en-US"/>
+        </w:rPr>
+        <w:t>Reviews</w:t>
+      </w:r>
+      <w:r>
+        <w:rPr>
+          <w:lang w:val="en-US"/>
+        </w:rPr>
+        <w:t>”</w:t>
+      </w:r>
+      <w:r>
+        <w:rPr>
+          <w:lang w:val="sr-Cyrl-RS"/>
+        </w:rPr>
+        <w:t xml:space="preserve">, клијент може </w:t>
+      </w:r>
       <w:r>
         <w:rPr>
           <w:lang w:val="sr-Cyrl-RS"/>
         </w:rPr>
         <w:lastRenderedPageBreak/>
-        <w:t>Фризерски салони</w:t>
-      </w:r>
-      <w:bookmarkEnd w:id="96"/>
+        <w:t>видети све рецензије које су остављање том салону.</w:t>
+      </w:r>
+      <w:r>
+        <w:rPr>
+          <w:lang w:val="sr-Cyrl-RS"/>
+        </w:rPr>
+        <w:t xml:space="preserve"> На слици</w:t>
+      </w:r>
+      <w:r>
+        <w:rPr>
+          <w:lang w:val="sr-Cyrl-RS"/>
+        </w:rPr>
+        <w:t xml:space="preserve"> </w:t>
+      </w:r>
+      <w:r>
+        <w:rPr>
+          <w:lang w:val="en-US"/>
+        </w:rPr>
+        <w:t xml:space="preserve">B.2.1 </w:t>
+      </w:r>
+      <w:r>
+        <w:rPr>
+          <w:lang w:val="sr-Cyrl-RS"/>
+        </w:rPr>
+        <w:t xml:space="preserve">се могу видети странице везане за </w:t>
+      </w:r>
+      <w:r>
+        <w:rPr>
+          <w:lang w:val="sr-Cyrl-RS"/>
+        </w:rPr>
+        <w:t>ситуације када клијент претражује фризерске салоне</w:t>
+      </w:r>
+      <w:r>
+        <w:rPr>
+          <w:lang w:val="sr-Cyrl-RS"/>
+        </w:rPr>
+        <w:t>.</w:t>
+      </w:r>
     </w:p>
     <w:p>
       <w:pPr>
@@ -43661,7 +44639,7 @@
           <w:lang w:val="en-US"/>
         </w:rPr>
       </w:pPr>
-      <w:bookmarkStart w:id="97" w:name="_Toc212286627"/>
+      <w:bookmarkStart w:id="99" w:name="_Toc212286627"/>
       <w:r>
         <w:rPr>
           <w:lang w:val="sr-Cyrl-CS"/>
@@ -43718,7 +44696,7 @@
         </w:rPr>
         <w:t>BarberBooker</w:t>
       </w:r>
-      <w:bookmarkEnd w:id="97"/>
+      <w:bookmarkEnd w:id="99"/>
     </w:p>
     <w:p>
       <w:pPr>
@@ -43727,15 +44705,203 @@
           <w:lang w:val="sr-Cyrl-RS"/>
         </w:rPr>
       </w:pPr>
-      <w:bookmarkStart w:id="98" w:name="_Toc212154022"/>
+      <w:bookmarkStart w:id="100" w:name="_Toc212154022"/>
       <w:r>
         <w:rPr>
           <w:lang w:val="sr-Cyrl-RS"/>
         </w:rPr>
         <w:t>Резервације</w:t>
       </w:r>
-      <w:bookmarkEnd w:id="98"/>
-    </w:p>
+      <w:bookmarkEnd w:id="100"/>
+    </w:p>
+    <w:p>
+      <w:pPr>
+        <w:pStyle w:val="Osnovnitekst"/>
+        <w:rPr>
+          <w:lang w:val="en-US"/>
+        </w:rPr>
+      </w:pPr>
+      <w:bookmarkStart w:id="101" w:name="_Hlk212366170"/>
+      <w:r>
+        <w:rPr>
+          <w:lang w:val="sr-Cyrl-RS"/>
+        </w:rPr>
+        <w:t xml:space="preserve">Притиском на дугме са натписом </w:t>
+      </w:r>
+      <w:r>
+        <w:rPr>
+          <w:lang w:val="en-US"/>
+        </w:rPr>
+        <w:t>“</w:t>
+      </w:r>
+      <w:r>
+        <w:rPr>
+          <w:i/>
+          <w:iCs/>
+          <w:lang w:val="en-US"/>
+        </w:rPr>
+        <w:t>Pending</w:t>
+      </w:r>
+      <w:r>
+        <w:rPr>
+          <w:lang w:val="en-US"/>
+        </w:rPr>
+        <w:t xml:space="preserve">”, </w:t>
+      </w:r>
+      <w:r>
+        <w:rPr>
+          <w:lang w:val="sr-Cyrl-RS"/>
+        </w:rPr>
+        <w:t>биће приказани сви захтеви за резервацијом који чекају на потврду од стране салона.</w:t>
+      </w:r>
+      <w:r>
+        <w:rPr>
+          <w:lang w:val="sr-Cyrl-RS"/>
+        </w:rPr>
+        <w:t xml:space="preserve"> </w:t>
+      </w:r>
+      <w:r>
+        <w:rPr>
+          <w:lang w:val="sr-Cyrl-RS"/>
+        </w:rPr>
+        <w:t xml:space="preserve">Притиском на дугме са натписом </w:t>
+      </w:r>
+      <w:r>
+        <w:rPr>
+          <w:lang w:val="en-US"/>
+        </w:rPr>
+        <w:t>“</w:t>
+      </w:r>
+      <w:r>
+        <w:rPr>
+          <w:i/>
+          <w:iCs/>
+          <w:lang w:val="en-US"/>
+        </w:rPr>
+        <w:t>Appointments</w:t>
+      </w:r>
+      <w:r>
+        <w:rPr>
+          <w:lang w:val="en-US"/>
+        </w:rPr>
+        <w:t>”</w:t>
+      </w:r>
+      <w:r>
+        <w:rPr>
+          <w:lang w:val="en-US"/>
+        </w:rPr>
+        <w:t xml:space="preserve">, </w:t>
+      </w:r>
+      <w:r>
+        <w:rPr>
+          <w:lang w:val="sr-Cyrl-RS"/>
+        </w:rPr>
+        <w:t>клијент може да види све своје заказане термине у будућности.</w:t>
+      </w:r>
+      <w:r>
+        <w:rPr>
+          <w:lang w:val="sr-Cyrl-RS"/>
+        </w:rPr>
+        <w:t xml:space="preserve"> Додатно, у главном менију се може пронаћи дугме са натписом </w:t>
+      </w:r>
+      <w:r>
+        <w:rPr>
+          <w:lang w:val="en-US"/>
+        </w:rPr>
+        <w:t>“</w:t>
+      </w:r>
+      <w:r>
+        <w:rPr>
+          <w:i/>
+          <w:iCs/>
+          <w:lang w:val="en-US"/>
+        </w:rPr>
+        <w:t>Rejections</w:t>
+      </w:r>
+      <w:r>
+        <w:rPr>
+          <w:lang w:val="en-US"/>
+        </w:rPr>
+        <w:t>”</w:t>
+      </w:r>
+      <w:r>
+        <w:rPr>
+          <w:lang w:val="sr-Cyrl-RS"/>
+        </w:rPr>
+        <w:t xml:space="preserve">, преко ког клијент може да види страницу на којој су излистани сви </w:t>
+      </w:r>
+      <w:r>
+        <w:rPr>
+          <w:lang w:val="sr-Cyrl-RS"/>
+        </w:rPr>
+        <w:t>његови одбијени захтеви за резервацијом.</w:t>
+      </w:r>
+      <w:r>
+        <w:rPr>
+          <w:lang w:val="sr-Cyrl-RS"/>
+        </w:rPr>
+        <w:t xml:space="preserve"> Такође, у главном менију постоји дугме са натписом </w:t>
+      </w:r>
+      <w:r>
+        <w:rPr>
+          <w:lang w:val="en-US"/>
+        </w:rPr>
+        <w:t>“</w:t>
+      </w:r>
+      <w:r>
+        <w:rPr>
+          <w:i/>
+          <w:iCs/>
+          <w:lang w:val="en-US"/>
+        </w:rPr>
+        <w:t>Archive</w:t>
+      </w:r>
+      <w:r>
+        <w:rPr>
+          <w:lang w:val="en-US"/>
+        </w:rPr>
+        <w:t xml:space="preserve">”, </w:t>
+      </w:r>
+      <w:r>
+        <w:rPr>
+          <w:lang w:val="sr-Cyrl-RS"/>
+        </w:rPr>
+        <w:t>чијим притиском ће клијент бити одведен на страницу на којој може видети све своје претходно прихваћене резервације уз додатну информацију о томе да ли је стварно отишао на те термине.</w:t>
+      </w:r>
+      <w:r>
+        <w:rPr>
+          <w:lang w:val="sr-Cyrl-RS"/>
+        </w:rPr>
+        <w:t xml:space="preserve"> На слици </w:t>
+      </w:r>
+      <w:r>
+        <w:rPr>
+          <w:lang w:val="en-US"/>
+        </w:rPr>
+        <w:t>B.3.1</w:t>
+      </w:r>
+      <w:r>
+        <w:rPr>
+          <w:lang w:val="sr-Cyrl-RS"/>
+        </w:rPr>
+        <w:t xml:space="preserve"> се могу видети странице везане за клијентске резервације у апликацији </w:t>
+      </w:r>
+      <w:r>
+        <w:rPr>
+          <w:i/>
+          <w:iCs/>
+          <w:lang w:val="en-US"/>
+        </w:rPr>
+        <w:t>BarberBooker</w:t>
+      </w:r>
+      <w:r>
+        <w:rPr>
+          <w:lang w:val="en-US"/>
+        </w:rPr>
+        <w:t>.</w:t>
+      </w:r>
+    </w:p>
+    <w:bookmarkEnd w:id="101"/>
     <w:p>
       <w:pPr>
         <w:pStyle w:val="SlikeTabele"/>
@@ -43749,8 +44915,8 @@
           <w:lang w:val="en-US"/>
         </w:rPr>
         <w:drawing>
-          <wp:inline distT="0" distB="0" distL="0" distR="0" wp14:anchorId="6441E203" wp14:editId="0DDF75E6">
-            <wp:extent cx="6084917" cy="2434473"/>
+          <wp:inline distT="0" distB="0" distL="0" distR="0" wp14:anchorId="6441E203" wp14:editId="36A6928F">
+            <wp:extent cx="5994400" cy="2398258"/>
             <wp:effectExtent l="0" t="0" r="0" b="0"/>
             <wp:docPr id="1467452748" name="Picture 6" descr="A screenshot of a computer&#10;&#10;AI-generated content may be incorrect."/>
             <wp:cNvGraphicFramePr>
@@ -43778,7 +44944,7 @@
                   <pic:spPr>
                     <a:xfrm>
                       <a:off x="0" y="0"/>
-                      <a:ext cx="6084917" cy="2434473"/>
+                      <a:ext cx="6011288" cy="2405014"/>
                     </a:xfrm>
                     <a:prstGeom prst="rect">
                       <a:avLst/>
@@ -43800,7 +44966,7 @@
           <w:lang w:val="sr-Cyrl-RS"/>
         </w:rPr>
       </w:pPr>
-      <w:bookmarkStart w:id="99" w:name="_Toc212286628"/>
+      <w:bookmarkStart w:id="102" w:name="_Toc212286628"/>
       <w:r>
         <w:rPr>
           <w:lang w:val="sr-Cyrl-CS"/>
@@ -43863,7 +45029,7 @@
         </w:rPr>
         <w:t>BarberBooker</w:t>
       </w:r>
-      <w:bookmarkEnd w:id="99"/>
+      <w:bookmarkEnd w:id="102"/>
     </w:p>
     <w:p>
       <w:pPr>
@@ -43872,7 +45038,7 @@
           <w:lang w:val="sr-Cyrl-RS"/>
         </w:rPr>
       </w:pPr>
-      <w:bookmarkStart w:id="100" w:name="_Toc212154023"/>
+      <w:bookmarkStart w:id="103" w:name="_Toc212154023"/>
       <w:r>
         <w:rPr>
           <w:lang w:val="sr-Cyrl-RS"/>
@@ -43906,23 +45072,253 @@
         </w:rPr>
         <w:t>фризерског салона</w:t>
       </w:r>
-      <w:bookmarkEnd w:id="100"/>
+      <w:bookmarkEnd w:id="103"/>
     </w:p>
     <w:p>
       <w:pPr>
         <w:pStyle w:val="Prilog-IInivonaslova"/>
         <w:rPr>
-          <w:lang w:val="sr-Cyrl-RS"/>
-        </w:rPr>
-      </w:pPr>
-      <w:bookmarkStart w:id="101" w:name="_Toc212154024"/>
+          <w:lang w:val="en-US"/>
+        </w:rPr>
+      </w:pPr>
+      <w:bookmarkStart w:id="104" w:name="_Toc212154024"/>
       <w:r>
         <w:rPr>
           <w:lang w:val="sr-Cyrl-RS"/>
         </w:rPr>
         <w:t>Налог фризерског салона</w:t>
       </w:r>
-      <w:bookmarkEnd w:id="101"/>
+      <w:bookmarkEnd w:id="104"/>
+    </w:p>
+    <w:p>
+      <w:pPr>
+        <w:pStyle w:val="Osnovnitekst"/>
+        <w:rPr>
+          <w:lang w:val="en-US"/>
+        </w:rPr>
+      </w:pPr>
+      <w:r>
+        <w:rPr>
+          <w:lang w:val="en-US"/>
+        </w:rPr>
+        <w:t xml:space="preserve">Када </w:t>
+      </w:r>
+      <w:r>
+        <w:rPr>
+          <w:lang w:val="sr-Cyrl-RS"/>
+        </w:rPr>
+        <w:t>радник фризерског салона</w:t>
+      </w:r>
+      <w:r>
+        <w:rPr>
+          <w:lang w:val="en-US"/>
+        </w:rPr>
+        <w:t xml:space="preserve"> притисне иконицу у горњем десном углу, појави се прозор у којем може да одабере више акција које су везане за његов налог. Притиском на дугме са натписом “</w:t>
+      </w:r>
+      <w:r>
+        <w:rPr>
+          <w:i/>
+          <w:iCs/>
+          <w:lang w:val="en-US"/>
+        </w:rPr>
+        <w:t>View profile</w:t>
+      </w:r>
+      <w:r>
+        <w:rPr>
+          <w:lang w:val="en-US"/>
+        </w:rPr>
+        <w:t>”, биће одведен на страницу на којој може видети податке</w:t>
+      </w:r>
+      <w:r>
+        <w:rPr>
+          <w:lang w:val="sr-Cyrl-RS"/>
+        </w:rPr>
+        <w:t xml:space="preserve"> који су унети</w:t>
+      </w:r>
+      <w:r>
+        <w:rPr>
+          <w:lang w:val="en-US"/>
+        </w:rPr>
+        <w:t xml:space="preserve"> при регистрацији. Притиском на дугме “</w:t>
+      </w:r>
+      <w:r>
+        <w:rPr>
+          <w:i/>
+          <w:iCs/>
+          <w:lang w:val="en-US"/>
+        </w:rPr>
+        <w:t>Edit profile</w:t>
+      </w:r>
+      <w:r>
+        <w:rPr>
+          <w:lang w:val="en-US"/>
+        </w:rPr>
+        <w:t xml:space="preserve">”, биће одведен на страницу на којој може да измени податке унете при регистрацији, као и да повеже налог са </w:t>
+      </w:r>
+      <w:r>
+        <w:rPr>
+          <w:lang w:val="sr-Cyrl-RS"/>
+        </w:rPr>
+        <w:t>одговарајућим</w:t>
+      </w:r>
+      <w:r>
+        <w:rPr>
+          <w:lang w:val="en-US"/>
+        </w:rPr>
+        <w:t xml:space="preserve"> </w:t>
+      </w:r>
+      <w:r>
+        <w:rPr>
+          <w:i/>
+          <w:iCs/>
+          <w:lang w:val="en-US"/>
+        </w:rPr>
+        <w:t>Google</w:t>
+      </w:r>
+      <w:r>
+        <w:rPr>
+          <w:lang w:val="en-US"/>
+        </w:rPr>
+        <w:t xml:space="preserve"> налогом. </w:t>
+      </w:r>
+      <w:r>
+        <w:rPr>
+          <w:lang w:val="sr-Cyrl-RS"/>
+        </w:rPr>
+        <w:t xml:space="preserve">Притиском на дугме са натписом </w:t>
+      </w:r>
+      <w:r>
+        <w:rPr>
+          <w:lang w:val="en-US"/>
+        </w:rPr>
+        <w:t>“</w:t>
+      </w:r>
+      <w:r>
+        <w:rPr>
+          <w:i/>
+          <w:iCs/>
+          <w:lang w:val="en-US"/>
+        </w:rPr>
+        <w:t>Log out</w:t>
+      </w:r>
+      <w:r>
+        <w:rPr>
+          <w:lang w:val="en-US"/>
+        </w:rPr>
+        <w:t>”,</w:t>
+      </w:r>
+      <w:r>
+        <w:rPr>
+          <w:lang w:val="sr-Cyrl-RS"/>
+        </w:rPr>
+        <w:t xml:space="preserve"> радник салона</w:t>
+      </w:r>
+      <w:r>
+        <w:rPr>
+          <w:lang w:val="sr-Cyrl-RS"/>
+        </w:rPr>
+        <w:t xml:space="preserve"> се може одјавити из апликације.</w:t>
+      </w:r>
+      <w:r>
+        <w:rPr>
+          <w:lang w:val="sr-Cyrl-RS"/>
+        </w:rPr>
+        <w:t xml:space="preserve"> </w:t>
+      </w:r>
+      <w:r>
+        <w:rPr>
+          <w:lang w:val="en-US"/>
+        </w:rPr>
+        <w:t>Такође, притиском на дугме са натписом “</w:t>
+      </w:r>
+      <w:r>
+        <w:rPr>
+          <w:i/>
+          <w:iCs/>
+          <w:lang w:val="en-US"/>
+        </w:rPr>
+        <w:t>Reviews</w:t>
+      </w:r>
+      <w:r>
+        <w:rPr>
+          <w:lang w:val="en-US"/>
+        </w:rPr>
+        <w:t xml:space="preserve">”, које се може наћи у главном менију, </w:t>
+      </w:r>
+      <w:r>
+        <w:rPr>
+          <w:lang w:val="sr-Cyrl-RS"/>
+        </w:rPr>
+        <w:t>радник салона</w:t>
+      </w:r>
+      <w:r>
+        <w:rPr>
+          <w:lang w:val="en-US"/>
+        </w:rPr>
+        <w:t xml:space="preserve"> ће бити одведен на страницу на којој може видети све рецензије које</w:t>
+      </w:r>
+      <w:r>
+        <w:rPr>
+          <w:lang w:val="sr-Cyrl-RS"/>
+        </w:rPr>
+        <w:t xml:space="preserve"> су клијенти остављали салону</w:t>
+      </w:r>
+      <w:r>
+        <w:rPr>
+          <w:lang w:val="en-US"/>
+        </w:rPr>
+        <w:t xml:space="preserve">. На слици </w:t>
+      </w:r>
+      <w:r>
+        <w:rPr>
+          <w:lang w:val="en-US"/>
+        </w:rPr>
+        <w:t>C</w:t>
+      </w:r>
+      <w:r>
+        <w:rPr>
+          <w:lang w:val="en-US"/>
+        </w:rPr>
+        <w:t xml:space="preserve">.1.1 се могу видети странице везане за ситуације када </w:t>
+      </w:r>
+      <w:r>
+        <w:rPr>
+          <w:lang w:val="sr-Cyrl-RS"/>
+        </w:rPr>
+        <w:t>радник фризерског салона</w:t>
+      </w:r>
+      <w:r>
+        <w:rPr>
+          <w:lang w:val="en-US"/>
+        </w:rPr>
+        <w:t xml:space="preserve"> управља налогом</w:t>
+      </w:r>
+      <w:r>
+        <w:rPr>
+          <w:lang w:val="sr-Cyrl-RS"/>
+        </w:rPr>
+        <w:t xml:space="preserve"> салона</w:t>
+      </w:r>
+      <w:r>
+        <w:rPr>
+          <w:lang w:val="en-US"/>
+        </w:rPr>
+        <w:t xml:space="preserve"> у апликацији </w:t>
+      </w:r>
+      <w:r>
+        <w:rPr>
+          <w:i/>
+          <w:iCs/>
+          <w:lang w:val="en-US"/>
+        </w:rPr>
+        <w:t>BarberBooker</w:t>
+      </w:r>
+      <w:r>
+        <w:rPr>
+          <w:lang w:val="en-US"/>
+        </w:rPr>
+        <w:t>.</w:t>
+      </w:r>
     </w:p>
     <w:p>
       <w:pPr>
@@ -43988,7 +45384,7 @@
           <w:lang w:val="en-US"/>
         </w:rPr>
       </w:pPr>
-      <w:bookmarkStart w:id="102" w:name="_Toc212286629"/>
+      <w:bookmarkStart w:id="105" w:name="_Toc212286629"/>
       <w:r>
         <w:rPr>
           <w:lang w:val="sr-Cyrl-CS"/>
@@ -44033,7 +45429,7 @@
         </w:rPr>
         <w:t>BarberBooker</w:t>
       </w:r>
-      <w:bookmarkEnd w:id="102"/>
+      <w:bookmarkEnd w:id="105"/>
     </w:p>
     <w:p>
       <w:pPr>
@@ -44042,14 +45438,269 @@
           <w:lang w:val="sr-Cyrl-RS"/>
         </w:rPr>
       </w:pPr>
-      <w:bookmarkStart w:id="103" w:name="_Toc212154025"/>
+      <w:bookmarkStart w:id="106" w:name="_Toc212154025"/>
       <w:r>
         <w:rPr>
           <w:lang w:val="sr-Cyrl-RS"/>
         </w:rPr>
         <w:t>Резервације</w:t>
       </w:r>
-      <w:bookmarkEnd w:id="103"/>
+      <w:bookmarkEnd w:id="106"/>
+    </w:p>
+    <w:p>
+      <w:pPr>
+        <w:pStyle w:val="Osnovnitekst"/>
+        <w:rPr>
+          <w:lang w:val="sr-Cyrl-RS"/>
+        </w:rPr>
+      </w:pPr>
+      <w:r>
+        <w:rPr>
+          <w:lang w:val="sr-Cyrl-RS"/>
+        </w:rPr>
+        <w:t>Притиском на дугме са натписом “</w:t>
+      </w:r>
+      <w:r>
+        <w:rPr>
+          <w:i/>
+          <w:iCs/>
+          <w:lang w:val="sr-Cyrl-RS"/>
+        </w:rPr>
+        <w:t>Pending</w:t>
+      </w:r>
+      <w:r>
+        <w:rPr>
+          <w:lang w:val="sr-Cyrl-RS"/>
+        </w:rPr>
+        <w:t>”, биће приказани сви захтеви за резервацијом који чекају на потврду од стране салона</w:t>
+      </w:r>
+      <w:r>
+        <w:rPr>
+          <w:lang w:val="sr-Cyrl-RS"/>
+        </w:rPr>
+        <w:t>, уз могућност њиховог прихватања или одбијања</w:t>
+      </w:r>
+      <w:r>
+        <w:rPr>
+          <w:lang w:val="sr-Cyrl-RS"/>
+        </w:rPr>
+        <w:t>. Притиском на дугме са натписом “</w:t>
+      </w:r>
+      <w:r>
+        <w:rPr>
+          <w:i/>
+          <w:iCs/>
+          <w:lang w:val="sr-Cyrl-RS"/>
+        </w:rPr>
+        <w:t>Appointments</w:t>
+      </w:r>
+      <w:r>
+        <w:rPr>
+          <w:lang w:val="sr-Cyrl-RS"/>
+        </w:rPr>
+        <w:t>”,</w:t>
+      </w:r>
+      <w:r>
+        <w:rPr>
+          <w:lang w:val="sr-Cyrl-RS"/>
+        </w:rPr>
+        <w:t xml:space="preserve"> </w:t>
+      </w:r>
+      <w:r>
+        <w:rPr>
+          <w:lang w:val="sr-Cyrl-RS"/>
+        </w:rPr>
+        <w:t>радник салона</w:t>
+      </w:r>
+      <w:r>
+        <w:rPr>
+          <w:lang w:val="sr-Cyrl-RS"/>
+        </w:rPr>
+        <w:t xml:space="preserve"> може да види све</w:t>
+      </w:r>
+      <w:r>
+        <w:rPr>
+          <w:lang w:val="sr-Cyrl-RS"/>
+        </w:rPr>
+        <w:t xml:space="preserve"> </w:t>
+      </w:r>
+      <w:r>
+        <w:rPr>
+          <w:lang w:val="sr-Cyrl-RS"/>
+        </w:rPr>
+        <w:t>заказане термине у будућности.</w:t>
+      </w:r>
+      <w:r>
+        <w:rPr>
+          <w:lang w:val="sr-Cyrl-RS"/>
+        </w:rPr>
+        <w:t xml:space="preserve"> Притиском на дугме са натписом </w:t>
+      </w:r>
+      <w:r>
+        <w:rPr>
+          <w:lang w:val="en-US"/>
+        </w:rPr>
+        <w:t>“</w:t>
+      </w:r>
+      <w:r>
+        <w:rPr>
+          <w:i/>
+          <w:iCs/>
+          <w:lang w:val="en-US"/>
+        </w:rPr>
+        <w:t>Confirm reservations</w:t>
+      </w:r>
+      <w:r>
+        <w:rPr>
+          <w:lang w:val="en-US"/>
+        </w:rPr>
+        <w:t>”</w:t>
+      </w:r>
+      <w:r>
+        <w:rPr>
+          <w:lang w:val="en-US"/>
+        </w:rPr>
+        <w:t>,</w:t>
+      </w:r>
+      <w:r>
+        <w:rPr>
+          <w:lang w:val="sr-Cyrl-RS"/>
+        </w:rPr>
+        <w:t xml:space="preserve"> </w:t>
+      </w:r>
+      <w:r>
+        <w:rPr>
+          <w:lang w:val="sr-Cyrl-RS"/>
+        </w:rPr>
+        <w:lastRenderedPageBreak/>
+        <w:t xml:space="preserve">радник салона ће бити одведен на страницу са терминима који би требало да су се одржали, </w:t>
+      </w:r>
+      <w:r>
+        <w:rPr>
+          <w:lang w:val="sr-Cyrl-RS"/>
+        </w:rPr>
+        <w:t xml:space="preserve">али </w:t>
+      </w:r>
+      <w:r>
+        <w:rPr>
+          <w:lang w:val="sr-Cyrl-RS"/>
+        </w:rPr>
+        <w:t xml:space="preserve">је потребна потврда од стране салона о доласку сваког клијента. </w:t>
+      </w:r>
+      <w:r>
+        <w:rPr>
+          <w:lang w:val="sr-Cyrl-RS"/>
+        </w:rPr>
+        <w:t>Додатно, у главном менију се може пронаћи дугме са натписом “</w:t>
+      </w:r>
+      <w:r>
+        <w:rPr>
+          <w:i/>
+          <w:iCs/>
+          <w:lang w:val="sr-Cyrl-RS"/>
+        </w:rPr>
+        <w:t>Rejections</w:t>
+      </w:r>
+      <w:r>
+        <w:rPr>
+          <w:lang w:val="sr-Cyrl-RS"/>
+        </w:rPr>
+        <w:t xml:space="preserve">”, преко ког </w:t>
+      </w:r>
+      <w:r>
+        <w:rPr>
+          <w:lang w:val="sr-Cyrl-RS"/>
+        </w:rPr>
+        <w:t>радник салона</w:t>
+      </w:r>
+      <w:r>
+        <w:rPr>
+          <w:lang w:val="sr-Cyrl-RS"/>
+        </w:rPr>
+        <w:t xml:space="preserve"> може да види страницу на којој су излистани сви одбијени захтеви за резервацијом. Такође, у главном менију постоји дугме са натписом “</w:t>
+      </w:r>
+      <w:r>
+        <w:rPr>
+          <w:i/>
+          <w:iCs/>
+          <w:lang w:val="sr-Cyrl-RS"/>
+        </w:rPr>
+        <w:t>Archive</w:t>
+      </w:r>
+      <w:r>
+        <w:rPr>
+          <w:lang w:val="sr-Cyrl-RS"/>
+        </w:rPr>
+        <w:t xml:space="preserve">”, чијим притиском ће </w:t>
+      </w:r>
+      <w:r>
+        <w:rPr>
+          <w:lang w:val="sr-Cyrl-RS"/>
+        </w:rPr>
+        <w:t>радник салона</w:t>
+      </w:r>
+      <w:r>
+        <w:rPr>
+          <w:lang w:val="sr-Cyrl-RS"/>
+        </w:rPr>
+        <w:t xml:space="preserve"> бити одведен на страницу на којој може видети све претходно прихваћене резервације уз додатну информацију о томе да ли је</w:t>
+      </w:r>
+      <w:r>
+        <w:rPr>
+          <w:lang w:val="sr-Cyrl-RS"/>
+        </w:rPr>
+        <w:t xml:space="preserve"> сваки клијент заиста дошао</w:t>
+      </w:r>
+      <w:r>
+        <w:rPr>
+          <w:lang w:val="sr-Cyrl-RS"/>
+        </w:rPr>
+        <w:t xml:space="preserve"> на свој термин</w:t>
+      </w:r>
+      <w:r>
+        <w:rPr>
+          <w:lang w:val="sr-Cyrl-RS"/>
+        </w:rPr>
+        <w:t xml:space="preserve">. На слици </w:t>
+      </w:r>
+      <w:r>
+        <w:rPr>
+          <w:lang w:val="en-US"/>
+        </w:rPr>
+        <w:t>C.2.1</w:t>
+      </w:r>
+      <w:r>
+        <w:rPr>
+          <w:lang w:val="sr-Cyrl-RS"/>
+        </w:rPr>
+        <w:t xml:space="preserve"> се могу видети странице везане за</w:t>
+      </w:r>
+      <w:r>
+        <w:rPr>
+          <w:lang w:val="sr-Cyrl-RS"/>
+        </w:rPr>
+        <w:t xml:space="preserve"> резервације фризерског салона</w:t>
+      </w:r>
+      <w:r>
+        <w:rPr>
+          <w:lang w:val="sr-Cyrl-RS"/>
+        </w:rPr>
+        <w:t xml:space="preserve"> у апликацији </w:t>
+      </w:r>
+      <w:r>
+        <w:rPr>
+          <w:i/>
+          <w:iCs/>
+          <w:lang w:val="sr-Cyrl-RS"/>
+        </w:rPr>
+        <w:t>BarberBooker</w:t>
+      </w:r>
+      <w:r>
+        <w:rPr>
+          <w:lang w:val="sr-Cyrl-RS"/>
+        </w:rPr>
+        <w:t>.</w:t>
+      </w:r>
     </w:p>
     <w:p>
       <w:pPr>
@@ -44115,7 +45766,7 @@
           <w:lang w:val="sr-Cyrl-RS"/>
         </w:rPr>
       </w:pPr>
-      <w:bookmarkStart w:id="104" w:name="_Toc212286630"/>
+      <w:bookmarkStart w:id="107" w:name="_Toc212286630"/>
       <w:r>
         <w:rPr>
           <w:lang w:val="sr-Cyrl-CS"/>
@@ -44166,7 +45817,7 @@
         </w:rPr>
         <w:t>BarberBooker</w:t>
       </w:r>
-      <w:bookmarkEnd w:id="104"/>
+      <w:bookmarkEnd w:id="107"/>
     </w:p>
     <w:sectPr>
       <w:headerReference w:type="default" r:id="rId68"/>

</xml_diff>

<commit_message>
mickovi komentari 2 i 11 reseni
</commit_message>
<xml_diff>
--- a/pavle_sarenac_2020_0359_diplomski_rad.docx
+++ b/pavle_sarenac_2020_0359_diplomski_rad.docx
@@ -447,7 +447,7 @@
           <w:lang w:val="sr-Cyrl-CS"/>
         </w:rPr>
       </w:pPr>
-      <w:bookmarkStart w:id="0" w:name="_Toc212376042"/>
+      <w:bookmarkStart w:id="0" w:name="_Toc212377023"/>
       <w:r>
         <w:rPr>
           <w:lang w:val="sr-Cyrl-CS"/>
@@ -506,7 +506,7 @@
         </w:rPr>
         <w:fldChar w:fldCharType="separate"/>
       </w:r>
-      <w:hyperlink w:anchor="_Toc212376042" w:history="1">
+      <w:hyperlink w:anchor="_Toc212377023" w:history="1">
         <w:r>
           <w:rPr>
             <w:rStyle w:val="Hyperlink"/>
@@ -534,7 +534,7 @@
             <w:noProof/>
             <w:webHidden/>
           </w:rPr>
-          <w:instrText xml:space="preserve"> PAGEREF _Toc212376042 \h </w:instrText>
+          <w:instrText xml:space="preserve"> PAGEREF _Toc212377023 \h </w:instrText>
         </w:r>
         <w:r>
           <w:rPr>
@@ -585,7 +585,7 @@
           <w14:ligatures w14:val="standardContextual"/>
         </w:rPr>
       </w:pPr>
-      <w:hyperlink w:anchor="_Toc212376043" w:history="1">
+      <w:hyperlink w:anchor="_Toc212377024" w:history="1">
         <w:r>
           <w:rPr>
             <w:rStyle w:val="Hyperlink"/>
@@ -636,7 +636,7 @@
             <w:noProof/>
             <w:webHidden/>
           </w:rPr>
-          <w:instrText xml:space="preserve"> PAGEREF _Toc212376043 \h </w:instrText>
+          <w:instrText xml:space="preserve"> PAGEREF _Toc212377024 \h </w:instrText>
         </w:r>
         <w:r>
           <w:rPr>
@@ -687,7 +687,7 @@
           <w14:ligatures w14:val="standardContextual"/>
         </w:rPr>
       </w:pPr>
-      <w:hyperlink w:anchor="_Toc212376044" w:history="1">
+      <w:hyperlink w:anchor="_Toc212377025" w:history="1">
         <w:r>
           <w:rPr>
             <w:rStyle w:val="Hyperlink"/>
@@ -738,7 +738,7 @@
             <w:noProof/>
             <w:webHidden/>
           </w:rPr>
-          <w:instrText xml:space="preserve"> PAGEREF _Toc212376044 \h </w:instrText>
+          <w:instrText xml:space="preserve"> PAGEREF _Toc212377025 \h </w:instrText>
         </w:r>
         <w:r>
           <w:rPr>
@@ -787,7 +787,7 @@
           <w14:ligatures w14:val="standardContextual"/>
         </w:rPr>
       </w:pPr>
-      <w:hyperlink w:anchor="_Toc212376045" w:history="1">
+      <w:hyperlink w:anchor="_Toc212377026" w:history="1">
         <w:r>
           <w:rPr>
             <w:rStyle w:val="Hyperlink"/>
@@ -845,7 +845,7 @@
             <w:noProof/>
             <w:webHidden/>
           </w:rPr>
-          <w:instrText xml:space="preserve"> PAGEREF _Toc212376045 \h </w:instrText>
+          <w:instrText xml:space="preserve"> PAGEREF _Toc212377026 \h </w:instrText>
         </w:r>
         <w:r>
           <w:rPr>
@@ -895,7 +895,7 @@
           <w14:ligatures w14:val="standardContextual"/>
         </w:rPr>
       </w:pPr>
-      <w:hyperlink w:anchor="_Toc212376046" w:history="1">
+      <w:hyperlink w:anchor="_Toc212377027" w:history="1">
         <w:r>
           <w:rPr>
             <w:rStyle w:val="Hyperlink"/>
@@ -945,7 +945,7 @@
             <w:noProof/>
             <w:webHidden/>
           </w:rPr>
-          <w:instrText xml:space="preserve"> PAGEREF _Toc212376046 \h </w:instrText>
+          <w:instrText xml:space="preserve"> PAGEREF _Toc212377027 \h </w:instrText>
         </w:r>
         <w:r>
           <w:rPr>
@@ -995,7 +995,7 @@
           <w14:ligatures w14:val="standardContextual"/>
         </w:rPr>
       </w:pPr>
-      <w:hyperlink w:anchor="_Toc212376047" w:history="1">
+      <w:hyperlink w:anchor="_Toc212377028" w:history="1">
         <w:r>
           <w:rPr>
             <w:rStyle w:val="Hyperlink"/>
@@ -1045,7 +1045,7 @@
             <w:noProof/>
             <w:webHidden/>
           </w:rPr>
-          <w:instrText xml:space="preserve"> PAGEREF _Toc212376047 \h </w:instrText>
+          <w:instrText xml:space="preserve"> PAGEREF _Toc212377028 \h </w:instrText>
         </w:r>
         <w:r>
           <w:rPr>
@@ -1095,7 +1095,7 @@
           <w14:ligatures w14:val="standardContextual"/>
         </w:rPr>
       </w:pPr>
-      <w:hyperlink w:anchor="_Toc212376048" w:history="1">
+      <w:hyperlink w:anchor="_Toc212377029" w:history="1">
         <w:r>
           <w:rPr>
             <w:rStyle w:val="Hyperlink"/>
@@ -1145,7 +1145,7 @@
             <w:noProof/>
             <w:webHidden/>
           </w:rPr>
-          <w:instrText xml:space="preserve"> PAGEREF _Toc212376048 \h </w:instrText>
+          <w:instrText xml:space="preserve"> PAGEREF _Toc212377029 \h </w:instrText>
         </w:r>
         <w:r>
           <w:rPr>
@@ -1195,7 +1195,7 @@
           <w14:ligatures w14:val="standardContextual"/>
         </w:rPr>
       </w:pPr>
-      <w:hyperlink w:anchor="_Toc212376049" w:history="1">
+      <w:hyperlink w:anchor="_Toc212377030" w:history="1">
         <w:r>
           <w:rPr>
             <w:rStyle w:val="Hyperlink"/>
@@ -1245,7 +1245,7 @@
             <w:noProof/>
             <w:webHidden/>
           </w:rPr>
-          <w:instrText xml:space="preserve"> PAGEREF _Toc212376049 \h </w:instrText>
+          <w:instrText xml:space="preserve"> PAGEREF _Toc212377030 \h </w:instrText>
         </w:r>
         <w:r>
           <w:rPr>
@@ -1295,7 +1295,7 @@
           <w14:ligatures w14:val="standardContextual"/>
         </w:rPr>
       </w:pPr>
-      <w:hyperlink w:anchor="_Toc212376050" w:history="1">
+      <w:hyperlink w:anchor="_Toc212377031" w:history="1">
         <w:r>
           <w:rPr>
             <w:rStyle w:val="Hyperlink"/>
@@ -1345,7 +1345,7 @@
             <w:noProof/>
             <w:webHidden/>
           </w:rPr>
-          <w:instrText xml:space="preserve"> PAGEREF _Toc212376050 \h </w:instrText>
+          <w:instrText xml:space="preserve"> PAGEREF _Toc212377031 \h </w:instrText>
         </w:r>
         <w:r>
           <w:rPr>
@@ -1395,7 +1395,7 @@
           <w14:ligatures w14:val="standardContextual"/>
         </w:rPr>
       </w:pPr>
-      <w:hyperlink w:anchor="_Toc212376051" w:history="1">
+      <w:hyperlink w:anchor="_Toc212377032" w:history="1">
         <w:r>
           <w:rPr>
             <w:rStyle w:val="Hyperlink"/>
@@ -1445,7 +1445,7 @@
             <w:noProof/>
             <w:webHidden/>
           </w:rPr>
-          <w:instrText xml:space="preserve"> PAGEREF _Toc212376051 \h </w:instrText>
+          <w:instrText xml:space="preserve"> PAGEREF _Toc212377032 \h </w:instrText>
         </w:r>
         <w:r>
           <w:rPr>
@@ -1494,7 +1494,7 @@
           <w14:ligatures w14:val="standardContextual"/>
         </w:rPr>
       </w:pPr>
-      <w:hyperlink w:anchor="_Toc212376052" w:history="1">
+      <w:hyperlink w:anchor="_Toc212377033" w:history="1">
         <w:r>
           <w:rPr>
             <w:rStyle w:val="Hyperlink"/>
@@ -1560,7 +1560,7 @@
             <w:noProof/>
             <w:webHidden/>
           </w:rPr>
-          <w:instrText xml:space="preserve"> PAGEREF _Toc212376052 \h </w:instrText>
+          <w:instrText xml:space="preserve"> PAGEREF _Toc212377033 \h </w:instrText>
         </w:r>
         <w:r>
           <w:rPr>
@@ -1610,7 +1610,7 @@
           <w14:ligatures w14:val="standardContextual"/>
         </w:rPr>
       </w:pPr>
-      <w:hyperlink w:anchor="_Toc212376053" w:history="1">
+      <w:hyperlink w:anchor="_Toc212377034" w:history="1">
         <w:r>
           <w:rPr>
             <w:rStyle w:val="Hyperlink"/>
@@ -1660,7 +1660,7 @@
             <w:noProof/>
             <w:webHidden/>
           </w:rPr>
-          <w:instrText xml:space="preserve"> PAGEREF _Toc212376053 \h </w:instrText>
+          <w:instrText xml:space="preserve"> PAGEREF _Toc212377034 \h </w:instrText>
         </w:r>
         <w:r>
           <w:rPr>
@@ -1710,7 +1710,7 @@
           <w14:ligatures w14:val="standardContextual"/>
         </w:rPr>
       </w:pPr>
-      <w:hyperlink w:anchor="_Toc212376054" w:history="1">
+      <w:hyperlink w:anchor="_Toc212377035" w:history="1">
         <w:r>
           <w:rPr>
             <w:rStyle w:val="Hyperlink"/>
@@ -1760,7 +1760,7 @@
             <w:noProof/>
             <w:webHidden/>
           </w:rPr>
-          <w:instrText xml:space="preserve"> PAGEREF _Toc212376054 \h </w:instrText>
+          <w:instrText xml:space="preserve"> PAGEREF _Toc212377035 \h </w:instrText>
         </w:r>
         <w:r>
           <w:rPr>
@@ -1810,7 +1810,7 @@
           <w14:ligatures w14:val="standardContextual"/>
         </w:rPr>
       </w:pPr>
-      <w:hyperlink w:anchor="_Toc212376055" w:history="1">
+      <w:hyperlink w:anchor="_Toc212377036" w:history="1">
         <w:r>
           <w:rPr>
             <w:rStyle w:val="Hyperlink"/>
@@ -1860,7 +1860,7 @@
             <w:noProof/>
             <w:webHidden/>
           </w:rPr>
-          <w:instrText xml:space="preserve"> PAGEREF _Toc212376055 \h </w:instrText>
+          <w:instrText xml:space="preserve"> PAGEREF _Toc212377036 \h </w:instrText>
         </w:r>
         <w:r>
           <w:rPr>
@@ -1910,7 +1910,7 @@
           <w14:ligatures w14:val="standardContextual"/>
         </w:rPr>
       </w:pPr>
-      <w:hyperlink w:anchor="_Toc212376056" w:history="1">
+      <w:hyperlink w:anchor="_Toc212377037" w:history="1">
         <w:r>
           <w:rPr>
             <w:rStyle w:val="Hyperlink"/>
@@ -1960,7 +1960,7 @@
             <w:noProof/>
             <w:webHidden/>
           </w:rPr>
-          <w:instrText xml:space="preserve"> PAGEREF _Toc212376056 \h </w:instrText>
+          <w:instrText xml:space="preserve"> PAGEREF _Toc212377037 \h </w:instrText>
         </w:r>
         <w:r>
           <w:rPr>
@@ -2010,7 +2010,7 @@
           <w14:ligatures w14:val="standardContextual"/>
         </w:rPr>
       </w:pPr>
-      <w:hyperlink w:anchor="_Toc212376057" w:history="1">
+      <w:hyperlink w:anchor="_Toc212377038" w:history="1">
         <w:r>
           <w:rPr>
             <w:rStyle w:val="Hyperlink"/>
@@ -2060,7 +2060,7 @@
             <w:noProof/>
             <w:webHidden/>
           </w:rPr>
-          <w:instrText xml:space="preserve"> PAGEREF _Toc212376057 \h </w:instrText>
+          <w:instrText xml:space="preserve"> PAGEREF _Toc212377038 \h </w:instrText>
         </w:r>
         <w:r>
           <w:rPr>
@@ -2110,7 +2110,7 @@
           <w14:ligatures w14:val="standardContextual"/>
         </w:rPr>
       </w:pPr>
-      <w:hyperlink w:anchor="_Toc212376058" w:history="1">
+      <w:hyperlink w:anchor="_Toc212377039" w:history="1">
         <w:r>
           <w:rPr>
             <w:rStyle w:val="Hyperlink"/>
@@ -2160,7 +2160,7 @@
             <w:noProof/>
             <w:webHidden/>
           </w:rPr>
-          <w:instrText xml:space="preserve"> PAGEREF _Toc212376058 \h </w:instrText>
+          <w:instrText xml:space="preserve"> PAGEREF _Toc212377039 \h </w:instrText>
         </w:r>
         <w:r>
           <w:rPr>
@@ -2209,7 +2209,7 @@
           <w14:ligatures w14:val="standardContextual"/>
         </w:rPr>
       </w:pPr>
-      <w:hyperlink w:anchor="_Toc212376059" w:history="1">
+      <w:hyperlink w:anchor="_Toc212377040" w:history="1">
         <w:r>
           <w:rPr>
             <w:rStyle w:val="Hyperlink"/>
@@ -2310,7 +2310,7 @@
             <w:noProof/>
             <w:webHidden/>
           </w:rPr>
-          <w:instrText xml:space="preserve"> PAGEREF _Toc212376059 \h </w:instrText>
+          <w:instrText xml:space="preserve"> PAGEREF _Toc212377040 \h </w:instrText>
         </w:r>
         <w:r>
           <w:rPr>
@@ -2361,7 +2361,7 @@
           <w14:ligatures w14:val="standardContextual"/>
         </w:rPr>
       </w:pPr>
-      <w:hyperlink w:anchor="_Toc212376060" w:history="1">
+      <w:hyperlink w:anchor="_Toc212377041" w:history="1">
         <w:r>
           <w:rPr>
             <w:rStyle w:val="Hyperlink"/>
@@ -2412,7 +2412,7 @@
             <w:noProof/>
             <w:webHidden/>
           </w:rPr>
-          <w:instrText xml:space="preserve"> PAGEREF _Toc212376060 \h </w:instrText>
+          <w:instrText xml:space="preserve"> PAGEREF _Toc212377041 \h </w:instrText>
         </w:r>
         <w:r>
           <w:rPr>
@@ -2461,7 +2461,7 @@
           <w14:ligatures w14:val="standardContextual"/>
         </w:rPr>
       </w:pPr>
-      <w:hyperlink w:anchor="_Toc212376061" w:history="1">
+      <w:hyperlink w:anchor="_Toc212377042" w:history="1">
         <w:r>
           <w:rPr>
             <w:rStyle w:val="Hyperlink"/>
@@ -2510,7 +2510,7 @@
             <w:noProof/>
             <w:webHidden/>
           </w:rPr>
-          <w:instrText xml:space="preserve"> PAGEREF _Toc212376061 \h </w:instrText>
+          <w:instrText xml:space="preserve"> PAGEREF _Toc212377042 \h </w:instrText>
         </w:r>
         <w:r>
           <w:rPr>
@@ -2560,7 +2560,7 @@
           <w14:ligatures w14:val="standardContextual"/>
         </w:rPr>
       </w:pPr>
-      <w:hyperlink w:anchor="_Toc212376062" w:history="1">
+      <w:hyperlink w:anchor="_Toc212377043" w:history="1">
         <w:r>
           <w:rPr>
             <w:rStyle w:val="Hyperlink"/>
@@ -2610,7 +2610,7 @@
             <w:noProof/>
             <w:webHidden/>
           </w:rPr>
-          <w:instrText xml:space="preserve"> PAGEREF _Toc212376062 \h </w:instrText>
+          <w:instrText xml:space="preserve"> PAGEREF _Toc212377043 \h </w:instrText>
         </w:r>
         <w:r>
           <w:rPr>
@@ -2660,7 +2660,7 @@
           <w14:ligatures w14:val="standardContextual"/>
         </w:rPr>
       </w:pPr>
-      <w:hyperlink w:anchor="_Toc212376063" w:history="1">
+      <w:hyperlink w:anchor="_Toc212377044" w:history="1">
         <w:r>
           <w:rPr>
             <w:rStyle w:val="Hyperlink"/>
@@ -2724,7 +2724,7 @@
             <w:noProof/>
             <w:webHidden/>
           </w:rPr>
-          <w:instrText xml:space="preserve"> PAGEREF _Toc212376063 \h </w:instrText>
+          <w:instrText xml:space="preserve"> PAGEREF _Toc212377044 \h </w:instrText>
         </w:r>
         <w:r>
           <w:rPr>
@@ -2773,7 +2773,7 @@
           <w14:ligatures w14:val="standardContextual"/>
         </w:rPr>
       </w:pPr>
-      <w:hyperlink w:anchor="_Toc212376064" w:history="1">
+      <w:hyperlink w:anchor="_Toc212377045" w:history="1">
         <w:r>
           <w:rPr>
             <w:rStyle w:val="Hyperlink"/>
@@ -2839,7 +2839,7 @@
             <w:noProof/>
             <w:webHidden/>
           </w:rPr>
-          <w:instrText xml:space="preserve"> PAGEREF _Toc212376064 \h </w:instrText>
+          <w:instrText xml:space="preserve"> PAGEREF _Toc212377045 \h </w:instrText>
         </w:r>
         <w:r>
           <w:rPr>
@@ -2889,7 +2889,7 @@
           <w14:ligatures w14:val="standardContextual"/>
         </w:rPr>
       </w:pPr>
-      <w:hyperlink w:anchor="_Toc212376065" w:history="1">
+      <w:hyperlink w:anchor="_Toc212377046" w:history="1">
         <w:r>
           <w:rPr>
             <w:rStyle w:val="Hyperlink"/>
@@ -2947,7 +2947,7 @@
             <w:noProof/>
             <w:webHidden/>
           </w:rPr>
-          <w:instrText xml:space="preserve"> PAGEREF _Toc212376065 \h </w:instrText>
+          <w:instrText xml:space="preserve"> PAGEREF _Toc212377046 \h </w:instrText>
         </w:r>
         <w:r>
           <w:rPr>
@@ -2997,7 +2997,7 @@
           <w14:ligatures w14:val="standardContextual"/>
         </w:rPr>
       </w:pPr>
-      <w:hyperlink w:anchor="_Toc212376066" w:history="1">
+      <w:hyperlink w:anchor="_Toc212377047" w:history="1">
         <w:r>
           <w:rPr>
             <w:rStyle w:val="Hyperlink"/>
@@ -3063,7 +3063,7 @@
             <w:noProof/>
             <w:webHidden/>
           </w:rPr>
-          <w:instrText xml:space="preserve"> PAGEREF _Toc212376066 \h </w:instrText>
+          <w:instrText xml:space="preserve"> PAGEREF _Toc212377047 \h </w:instrText>
         </w:r>
         <w:r>
           <w:rPr>
@@ -3113,7 +3113,7 @@
           <w14:ligatures w14:val="standardContextual"/>
         </w:rPr>
       </w:pPr>
-      <w:hyperlink w:anchor="_Toc212376067" w:history="1">
+      <w:hyperlink w:anchor="_Toc212377048" w:history="1">
         <w:r>
           <w:rPr>
             <w:rStyle w:val="Hyperlink"/>
@@ -3171,7 +3171,7 @@
             <w:noProof/>
             <w:webHidden/>
           </w:rPr>
-          <w:instrText xml:space="preserve"> PAGEREF _Toc212376067 \h </w:instrText>
+          <w:instrText xml:space="preserve"> PAGEREF _Toc212377048 \h </w:instrText>
         </w:r>
         <w:r>
           <w:rPr>
@@ -3221,7 +3221,7 @@
           <w14:ligatures w14:val="standardContextual"/>
         </w:rPr>
       </w:pPr>
-      <w:hyperlink w:anchor="_Toc212376068" w:history="1">
+      <w:hyperlink w:anchor="_Toc212377049" w:history="1">
         <w:r>
           <w:rPr>
             <w:rStyle w:val="Hyperlink"/>
@@ -3286,7 +3286,7 @@
             <w:noProof/>
             <w:webHidden/>
           </w:rPr>
-          <w:instrText xml:space="preserve"> PAGEREF _Toc212376068 \h </w:instrText>
+          <w:instrText xml:space="preserve"> PAGEREF _Toc212377049 \h </w:instrText>
         </w:r>
         <w:r>
           <w:rPr>
@@ -3336,7 +3336,7 @@
           <w14:ligatures w14:val="standardContextual"/>
         </w:rPr>
       </w:pPr>
-      <w:hyperlink w:anchor="_Toc212376069" w:history="1">
+      <w:hyperlink w:anchor="_Toc212377050" w:history="1">
         <w:r>
           <w:rPr>
             <w:rStyle w:val="Hyperlink"/>
@@ -3394,7 +3394,7 @@
             <w:noProof/>
             <w:webHidden/>
           </w:rPr>
-          <w:instrText xml:space="preserve"> PAGEREF _Toc212376069 \h </w:instrText>
+          <w:instrText xml:space="preserve"> PAGEREF _Toc212377050 \h </w:instrText>
         </w:r>
         <w:r>
           <w:rPr>
@@ -3443,7 +3443,7 @@
           <w14:ligatures w14:val="standardContextual"/>
         </w:rPr>
       </w:pPr>
-      <w:hyperlink w:anchor="_Toc212376070" w:history="1">
+      <w:hyperlink w:anchor="_Toc212377051" w:history="1">
         <w:r>
           <w:rPr>
             <w:rStyle w:val="Hyperlink"/>
@@ -3509,7 +3509,7 @@
             <w:noProof/>
             <w:webHidden/>
           </w:rPr>
-          <w:instrText xml:space="preserve"> PAGEREF _Toc212376070 \h </w:instrText>
+          <w:instrText xml:space="preserve"> PAGEREF _Toc212377051 \h </w:instrText>
         </w:r>
         <w:r>
           <w:rPr>
@@ -3559,7 +3559,7 @@
           <w14:ligatures w14:val="standardContextual"/>
         </w:rPr>
       </w:pPr>
-      <w:hyperlink w:anchor="_Toc212376071" w:history="1">
+      <w:hyperlink w:anchor="_Toc212377052" w:history="1">
         <w:r>
           <w:rPr>
             <w:rStyle w:val="Hyperlink"/>
@@ -3617,7 +3617,7 @@
             <w:noProof/>
             <w:webHidden/>
           </w:rPr>
-          <w:instrText xml:space="preserve"> PAGEREF _Toc212376071 \h </w:instrText>
+          <w:instrText xml:space="preserve"> PAGEREF _Toc212377052 \h </w:instrText>
         </w:r>
         <w:r>
           <w:rPr>
@@ -3667,7 +3667,7 @@
           <w14:ligatures w14:val="standardContextual"/>
         </w:rPr>
       </w:pPr>
-      <w:hyperlink w:anchor="_Toc212376072" w:history="1">
+      <w:hyperlink w:anchor="_Toc212377053" w:history="1">
         <w:r>
           <w:rPr>
             <w:rStyle w:val="Hyperlink"/>
@@ -3717,7 +3717,7 @@
             <w:noProof/>
             <w:webHidden/>
           </w:rPr>
-          <w:instrText xml:space="preserve"> PAGEREF _Toc212376072 \h </w:instrText>
+          <w:instrText xml:space="preserve"> PAGEREF _Toc212377053 \h </w:instrText>
         </w:r>
         <w:r>
           <w:rPr>
@@ -3767,7 +3767,7 @@
           <w14:ligatures w14:val="standardContextual"/>
         </w:rPr>
       </w:pPr>
-      <w:hyperlink w:anchor="_Toc212376073" w:history="1">
+      <w:hyperlink w:anchor="_Toc212377054" w:history="1">
         <w:r>
           <w:rPr>
             <w:rStyle w:val="Hyperlink"/>
@@ -3825,7 +3825,7 @@
             <w:noProof/>
             <w:webHidden/>
           </w:rPr>
-          <w:instrText xml:space="preserve"> PAGEREF _Toc212376073 \h </w:instrText>
+          <w:instrText xml:space="preserve"> PAGEREF _Toc212377054 \h </w:instrText>
         </w:r>
         <w:r>
           <w:rPr>
@@ -3875,7 +3875,7 @@
           <w14:ligatures w14:val="standardContextual"/>
         </w:rPr>
       </w:pPr>
-      <w:hyperlink w:anchor="_Toc212376074" w:history="1">
+      <w:hyperlink w:anchor="_Toc212377055" w:history="1">
         <w:r>
           <w:rPr>
             <w:rStyle w:val="Hyperlink"/>
@@ -3925,7 +3925,7 @@
             <w:noProof/>
             <w:webHidden/>
           </w:rPr>
-          <w:instrText xml:space="preserve"> PAGEREF _Toc212376074 \h </w:instrText>
+          <w:instrText xml:space="preserve"> PAGEREF _Toc212377055 \h </w:instrText>
         </w:r>
         <w:r>
           <w:rPr>
@@ -3975,7 +3975,7 @@
           <w14:ligatures w14:val="standardContextual"/>
         </w:rPr>
       </w:pPr>
-      <w:hyperlink w:anchor="_Toc212376075" w:history="1">
+      <w:hyperlink w:anchor="_Toc212377056" w:history="1">
         <w:r>
           <w:rPr>
             <w:rStyle w:val="Hyperlink"/>
@@ -4033,7 +4033,7 @@
             <w:noProof/>
             <w:webHidden/>
           </w:rPr>
-          <w:instrText xml:space="preserve"> PAGEREF _Toc212376075 \h </w:instrText>
+          <w:instrText xml:space="preserve"> PAGEREF _Toc212377056 \h </w:instrText>
         </w:r>
         <w:r>
           <w:rPr>
@@ -4084,7 +4084,7 @@
           <w14:ligatures w14:val="standardContextual"/>
         </w:rPr>
       </w:pPr>
-      <w:hyperlink w:anchor="_Toc212376076" w:history="1">
+      <w:hyperlink w:anchor="_Toc212377057" w:history="1">
         <w:r>
           <w:rPr>
             <w:rStyle w:val="Hyperlink"/>
@@ -4135,7 +4135,7 @@
             <w:noProof/>
             <w:webHidden/>
           </w:rPr>
-          <w:instrText xml:space="preserve"> PAGEREF _Toc212376076 \h </w:instrText>
+          <w:instrText xml:space="preserve"> PAGEREF _Toc212377057 \h </w:instrText>
         </w:r>
         <w:r>
           <w:rPr>
@@ -4184,7 +4184,7 @@
           <w14:ligatures w14:val="standardContextual"/>
         </w:rPr>
       </w:pPr>
-      <w:hyperlink w:anchor="_Toc212376077" w:history="1">
+      <w:hyperlink w:anchor="_Toc212377058" w:history="1">
         <w:r>
           <w:rPr>
             <w:rStyle w:val="Hyperlink"/>
@@ -4233,7 +4233,7 @@
             <w:noProof/>
             <w:webHidden/>
           </w:rPr>
-          <w:instrText xml:space="preserve"> PAGEREF _Toc212376077 \h </w:instrText>
+          <w:instrText xml:space="preserve"> PAGEREF _Toc212377058 \h </w:instrText>
         </w:r>
         <w:r>
           <w:rPr>
@@ -4283,7 +4283,7 @@
           <w14:ligatures w14:val="standardContextual"/>
         </w:rPr>
       </w:pPr>
-      <w:hyperlink w:anchor="_Toc212376078" w:history="1">
+      <w:hyperlink w:anchor="_Toc212377059" w:history="1">
         <w:r>
           <w:rPr>
             <w:rStyle w:val="Hyperlink"/>
@@ -4333,7 +4333,7 @@
             <w:noProof/>
             <w:webHidden/>
           </w:rPr>
-          <w:instrText xml:space="preserve"> PAGEREF _Toc212376078 \h </w:instrText>
+          <w:instrText xml:space="preserve"> PAGEREF _Toc212377059 \h </w:instrText>
         </w:r>
         <w:r>
           <w:rPr>
@@ -4383,7 +4383,7 @@
           <w14:ligatures w14:val="standardContextual"/>
         </w:rPr>
       </w:pPr>
-      <w:hyperlink w:anchor="_Toc212376079" w:history="1">
+      <w:hyperlink w:anchor="_Toc212377060" w:history="1">
         <w:r>
           <w:rPr>
             <w:rStyle w:val="Hyperlink"/>
@@ -4448,7 +4448,7 @@
             <w:noProof/>
             <w:webHidden/>
           </w:rPr>
-          <w:instrText xml:space="preserve"> PAGEREF _Toc212376079 \h </w:instrText>
+          <w:instrText xml:space="preserve"> PAGEREF _Toc212377060 \h </w:instrText>
         </w:r>
         <w:r>
           <w:rPr>
@@ -4498,7 +4498,7 @@
           <w14:ligatures w14:val="standardContextual"/>
         </w:rPr>
       </w:pPr>
-      <w:hyperlink w:anchor="_Toc212376080" w:history="1">
+      <w:hyperlink w:anchor="_Toc212377061" w:history="1">
         <w:r>
           <w:rPr>
             <w:rStyle w:val="Hyperlink"/>
@@ -4563,7 +4563,7 @@
             <w:noProof/>
             <w:webHidden/>
           </w:rPr>
-          <w:instrText xml:space="preserve"> PAGEREF _Toc212376080 \h </w:instrText>
+          <w:instrText xml:space="preserve"> PAGEREF _Toc212377061 \h </w:instrText>
         </w:r>
         <w:r>
           <w:rPr>
@@ -4612,7 +4612,7 @@
           <w14:ligatures w14:val="standardContextual"/>
         </w:rPr>
       </w:pPr>
-      <w:hyperlink w:anchor="_Toc212376081" w:history="1">
+      <w:hyperlink w:anchor="_Toc212377062" w:history="1">
         <w:r>
           <w:rPr>
             <w:rStyle w:val="Hyperlink"/>
@@ -4661,7 +4661,7 @@
             <w:noProof/>
             <w:webHidden/>
           </w:rPr>
-          <w:instrText xml:space="preserve"> PAGEREF _Toc212376081 \h </w:instrText>
+          <w:instrText xml:space="preserve"> PAGEREF _Toc212377062 \h </w:instrText>
         </w:r>
         <w:r>
           <w:rPr>
@@ -4710,7 +4710,7 @@
           <w14:ligatures w14:val="standardContextual"/>
         </w:rPr>
       </w:pPr>
-      <w:hyperlink w:anchor="_Toc212376082" w:history="1">
+      <w:hyperlink w:anchor="_Toc212377063" w:history="1">
         <w:r>
           <w:rPr>
             <w:rStyle w:val="Hyperlink"/>
@@ -4759,7 +4759,7 @@
             <w:noProof/>
             <w:webHidden/>
           </w:rPr>
-          <w:instrText xml:space="preserve"> PAGEREF _Toc212376082 \h </w:instrText>
+          <w:instrText xml:space="preserve"> PAGEREF _Toc212377063 \h </w:instrText>
         </w:r>
         <w:r>
           <w:rPr>
@@ -4808,7 +4808,7 @@
           <w14:ligatures w14:val="standardContextual"/>
         </w:rPr>
       </w:pPr>
-      <w:hyperlink w:anchor="_Toc212376083" w:history="1">
+      <w:hyperlink w:anchor="_Toc212377064" w:history="1">
         <w:r>
           <w:rPr>
             <w:rStyle w:val="Hyperlink"/>
@@ -4857,7 +4857,7 @@
             <w:noProof/>
             <w:webHidden/>
           </w:rPr>
-          <w:instrText xml:space="preserve"> PAGEREF _Toc212376083 \h </w:instrText>
+          <w:instrText xml:space="preserve"> PAGEREF _Toc212377064 \h </w:instrText>
         </w:r>
         <w:r>
           <w:rPr>
@@ -4907,7 +4907,7 @@
           <w14:ligatures w14:val="standardContextual"/>
         </w:rPr>
       </w:pPr>
-      <w:hyperlink w:anchor="_Toc212376084" w:history="1">
+      <w:hyperlink w:anchor="_Toc212377065" w:history="1">
         <w:r>
           <w:rPr>
             <w:rStyle w:val="Hyperlink"/>
@@ -4965,7 +4965,7 @@
             <w:noProof/>
             <w:webHidden/>
           </w:rPr>
-          <w:instrText xml:space="preserve"> PAGEREF _Toc212376084 \h </w:instrText>
+          <w:instrText xml:space="preserve"> PAGEREF _Toc212377065 \h </w:instrText>
         </w:r>
         <w:r>
           <w:rPr>
@@ -5015,7 +5015,7 @@
           <w14:ligatures w14:val="standardContextual"/>
         </w:rPr>
       </w:pPr>
-      <w:hyperlink w:anchor="_Toc212376085" w:history="1">
+      <w:hyperlink w:anchor="_Toc212377066" w:history="1">
         <w:r>
           <w:rPr>
             <w:rStyle w:val="Hyperlink"/>
@@ -5073,7 +5073,7 @@
             <w:noProof/>
             <w:webHidden/>
           </w:rPr>
-          <w:instrText xml:space="preserve"> PAGEREF _Toc212376085 \h </w:instrText>
+          <w:instrText xml:space="preserve"> PAGEREF _Toc212377066 \h </w:instrText>
         </w:r>
         <w:r>
           <w:rPr>
@@ -5123,7 +5123,7 @@
           <w14:ligatures w14:val="standardContextual"/>
         </w:rPr>
       </w:pPr>
-      <w:hyperlink w:anchor="_Toc212376086" w:history="1">
+      <w:hyperlink w:anchor="_Toc212377067" w:history="1">
         <w:r>
           <w:rPr>
             <w:rStyle w:val="Hyperlink"/>
@@ -5189,7 +5189,7 @@
             <w:noProof/>
             <w:webHidden/>
           </w:rPr>
-          <w:instrText xml:space="preserve"> PAGEREF _Toc212376086 \h </w:instrText>
+          <w:instrText xml:space="preserve"> PAGEREF _Toc212377067 \h </w:instrText>
         </w:r>
         <w:r>
           <w:rPr>
@@ -5239,7 +5239,7 @@
           <w14:ligatures w14:val="standardContextual"/>
         </w:rPr>
       </w:pPr>
-      <w:hyperlink w:anchor="_Toc212376087" w:history="1">
+      <w:hyperlink w:anchor="_Toc212377068" w:history="1">
         <w:r>
           <w:rPr>
             <w:rStyle w:val="Hyperlink"/>
@@ -5297,7 +5297,7 @@
             <w:noProof/>
             <w:webHidden/>
           </w:rPr>
-          <w:instrText xml:space="preserve"> PAGEREF _Toc212376087 \h </w:instrText>
+          <w:instrText xml:space="preserve"> PAGEREF _Toc212377068 \h </w:instrText>
         </w:r>
         <w:r>
           <w:rPr>
@@ -5346,7 +5346,7 @@
           <w14:ligatures w14:val="standardContextual"/>
         </w:rPr>
       </w:pPr>
-      <w:hyperlink w:anchor="_Toc212376088" w:history="1">
+      <w:hyperlink w:anchor="_Toc212377069" w:history="1">
         <w:r>
           <w:rPr>
             <w:rStyle w:val="Hyperlink"/>
@@ -5414,7 +5414,7 @@
             <w:noProof/>
             <w:webHidden/>
           </w:rPr>
-          <w:instrText xml:space="preserve"> PAGEREF _Toc212376088 \h </w:instrText>
+          <w:instrText xml:space="preserve"> PAGEREF _Toc212377069 \h </w:instrText>
         </w:r>
         <w:r>
           <w:rPr>
@@ -5465,7 +5465,7 @@
           <w14:ligatures w14:val="standardContextual"/>
         </w:rPr>
       </w:pPr>
-      <w:hyperlink w:anchor="_Toc212376089" w:history="1">
+      <w:hyperlink w:anchor="_Toc212377070" w:history="1">
         <w:r>
           <w:rPr>
             <w:rStyle w:val="Hyperlink"/>
@@ -5516,7 +5516,7 @@
             <w:noProof/>
             <w:webHidden/>
           </w:rPr>
-          <w:instrText xml:space="preserve"> PAGEREF _Toc212376089 \h </w:instrText>
+          <w:instrText xml:space="preserve"> PAGEREF _Toc212377070 \h </w:instrText>
         </w:r>
         <w:r>
           <w:rPr>
@@ -5565,7 +5565,7 @@
           <w14:ligatures w14:val="standardContextual"/>
         </w:rPr>
       </w:pPr>
-      <w:hyperlink w:anchor="_Toc212376090" w:history="1">
+      <w:hyperlink w:anchor="_Toc212377071" w:history="1">
         <w:r>
           <w:rPr>
             <w:rStyle w:val="Hyperlink"/>
@@ -5614,7 +5614,7 @@
             <w:noProof/>
             <w:webHidden/>
           </w:rPr>
-          <w:instrText xml:space="preserve"> PAGEREF _Toc212376090 \h </w:instrText>
+          <w:instrText xml:space="preserve"> PAGEREF _Toc212377071 \h </w:instrText>
         </w:r>
         <w:r>
           <w:rPr>
@@ -5663,7 +5663,7 @@
           <w14:ligatures w14:val="standardContextual"/>
         </w:rPr>
       </w:pPr>
-      <w:hyperlink w:anchor="_Toc212376091" w:history="1">
+      <w:hyperlink w:anchor="_Toc212377072" w:history="1">
         <w:r>
           <w:rPr>
             <w:rStyle w:val="Hyperlink"/>
@@ -5712,7 +5712,7 @@
             <w:noProof/>
             <w:webHidden/>
           </w:rPr>
-          <w:instrText xml:space="preserve"> PAGEREF _Toc212376091 \h </w:instrText>
+          <w:instrText xml:space="preserve"> PAGEREF _Toc212377072 \h </w:instrText>
         </w:r>
         <w:r>
           <w:rPr>
@@ -5761,7 +5761,7 @@
           <w14:ligatures w14:val="standardContextual"/>
         </w:rPr>
       </w:pPr>
-      <w:hyperlink w:anchor="_Toc212376092" w:history="1">
+      <w:hyperlink w:anchor="_Toc212377073" w:history="1">
         <w:r>
           <w:rPr>
             <w:rStyle w:val="Hyperlink"/>
@@ -5809,7 +5809,7 @@
             <w:noProof/>
             <w:webHidden/>
           </w:rPr>
-          <w:instrText xml:space="preserve"> PAGEREF _Toc212376092 \h </w:instrText>
+          <w:instrText xml:space="preserve"> PAGEREF _Toc212377073 \h </w:instrText>
         </w:r>
         <w:r>
           <w:rPr>
@@ -5858,7 +5858,7 @@
           <w14:ligatures w14:val="standardContextual"/>
         </w:rPr>
       </w:pPr>
-      <w:hyperlink w:anchor="_Toc212376093" w:history="1">
+      <w:hyperlink w:anchor="_Toc212377074" w:history="1">
         <w:r>
           <w:rPr>
             <w:rStyle w:val="Hyperlink"/>
@@ -5924,7 +5924,7 @@
             <w:noProof/>
             <w:webHidden/>
           </w:rPr>
-          <w:instrText xml:space="preserve"> PAGEREF _Toc212376093 \h </w:instrText>
+          <w:instrText xml:space="preserve"> PAGEREF _Toc212377074 \h </w:instrText>
         </w:r>
         <w:r>
           <w:rPr>
@@ -5975,7 +5975,7 @@
           <w14:ligatures w14:val="standardContextual"/>
         </w:rPr>
       </w:pPr>
-      <w:hyperlink w:anchor="_Toc212376094" w:history="1">
+      <w:hyperlink w:anchor="_Toc212377075" w:history="1">
         <w:r>
           <w:rPr>
             <w:rStyle w:val="Hyperlink"/>
@@ -6026,7 +6026,7 @@
             <w:noProof/>
             <w:webHidden/>
           </w:rPr>
-          <w:instrText xml:space="preserve"> PAGEREF _Toc212376094 \h </w:instrText>
+          <w:instrText xml:space="preserve"> PAGEREF _Toc212377075 \h </w:instrText>
         </w:r>
         <w:r>
           <w:rPr>
@@ -6076,7 +6076,7 @@
           <w14:ligatures w14:val="standardContextual"/>
         </w:rPr>
       </w:pPr>
-      <w:hyperlink w:anchor="_Toc212376095" w:history="1">
+      <w:hyperlink w:anchor="_Toc212377076" w:history="1">
         <w:r>
           <w:rPr>
             <w:rStyle w:val="Hyperlink"/>
@@ -6104,7 +6104,7 @@
             <w:noProof/>
             <w:webHidden/>
           </w:rPr>
-          <w:instrText xml:space="preserve"> PAGEREF _Toc212376095 \h </w:instrText>
+          <w:instrText xml:space="preserve"> PAGEREF _Toc212377076 \h </w:instrText>
         </w:r>
         <w:r>
           <w:rPr>
@@ -6154,7 +6154,7 @@
           <w14:ligatures w14:val="standardContextual"/>
         </w:rPr>
       </w:pPr>
-      <w:hyperlink w:anchor="_Toc212376096" w:history="1">
+      <w:hyperlink w:anchor="_Toc212377077" w:history="1">
         <w:r>
           <w:rPr>
             <w:rStyle w:val="Hyperlink"/>
@@ -6182,7 +6182,7 @@
             <w:noProof/>
             <w:webHidden/>
           </w:rPr>
-          <w:instrText xml:space="preserve"> PAGEREF _Toc212376096 \h </w:instrText>
+          <w:instrText xml:space="preserve"> PAGEREF _Toc212377077 \h </w:instrText>
         </w:r>
         <w:r>
           <w:rPr>
@@ -6232,7 +6232,7 @@
           <w14:ligatures w14:val="standardContextual"/>
         </w:rPr>
       </w:pPr>
-      <w:hyperlink w:anchor="_Toc212376097" w:history="1">
+      <w:hyperlink w:anchor="_Toc212377078" w:history="1">
         <w:r>
           <w:rPr>
             <w:rStyle w:val="Hyperlink"/>
@@ -6260,7 +6260,7 @@
             <w:noProof/>
             <w:webHidden/>
           </w:rPr>
-          <w:instrText xml:space="preserve"> PAGEREF _Toc212376097 \h </w:instrText>
+          <w:instrText xml:space="preserve"> PAGEREF _Toc212377078 \h </w:instrText>
         </w:r>
         <w:r>
           <w:rPr>
@@ -6310,7 +6310,7 @@
           <w14:ligatures w14:val="standardContextual"/>
         </w:rPr>
       </w:pPr>
-      <w:hyperlink w:anchor="_Toc212376098" w:history="1">
+      <w:hyperlink w:anchor="_Toc212377079" w:history="1">
         <w:r>
           <w:rPr>
             <w:rStyle w:val="Hyperlink"/>
@@ -6338,7 +6338,7 @@
             <w:noProof/>
             <w:webHidden/>
           </w:rPr>
-          <w:instrText xml:space="preserve"> PAGEREF _Toc212376098 \h </w:instrText>
+          <w:instrText xml:space="preserve"> PAGEREF _Toc212377079 \h </w:instrText>
         </w:r>
         <w:r>
           <w:rPr>
@@ -6389,7 +6389,7 @@
           <w14:ligatures w14:val="standardContextual"/>
         </w:rPr>
       </w:pPr>
-      <w:hyperlink w:anchor="_Toc212376099" w:history="1">
+      <w:hyperlink w:anchor="_Toc212377080" w:history="1">
         <w:r>
           <w:rPr>
             <w:rStyle w:val="Hyperlink"/>
@@ -6463,7 +6463,7 @@
             <w:noProof/>
             <w:webHidden/>
           </w:rPr>
-          <w:instrText xml:space="preserve"> PAGEREF _Toc212376099 \h </w:instrText>
+          <w:instrText xml:space="preserve"> PAGEREF _Toc212377080 \h </w:instrText>
         </w:r>
         <w:r>
           <w:rPr>
@@ -6512,7 +6512,7 @@
           <w14:ligatures w14:val="standardContextual"/>
         </w:rPr>
       </w:pPr>
-      <w:hyperlink w:anchor="_Toc212376100" w:history="1">
+      <w:hyperlink w:anchor="_Toc212377081" w:history="1">
         <w:r>
           <w:rPr>
             <w:rStyle w:val="Hyperlink"/>
@@ -6561,7 +6561,7 @@
             <w:noProof/>
             <w:webHidden/>
           </w:rPr>
-          <w:instrText xml:space="preserve"> PAGEREF _Toc212376100 \h </w:instrText>
+          <w:instrText xml:space="preserve"> PAGEREF _Toc212377081 \h </w:instrText>
         </w:r>
         <w:r>
           <w:rPr>
@@ -6610,7 +6610,7 @@
           <w14:ligatures w14:val="standardContextual"/>
         </w:rPr>
       </w:pPr>
-      <w:hyperlink w:anchor="_Toc212376101" w:history="1">
+      <w:hyperlink w:anchor="_Toc212377082" w:history="1">
         <w:r>
           <w:rPr>
             <w:rStyle w:val="Hyperlink"/>
@@ -6659,7 +6659,7 @@
             <w:noProof/>
             <w:webHidden/>
           </w:rPr>
-          <w:instrText xml:space="preserve"> PAGEREF _Toc212376101 \h </w:instrText>
+          <w:instrText xml:space="preserve"> PAGEREF _Toc212377082 \h </w:instrText>
         </w:r>
         <w:r>
           <w:rPr>
@@ -6708,7 +6708,7 @@
           <w14:ligatures w14:val="standardContextual"/>
         </w:rPr>
       </w:pPr>
-      <w:hyperlink w:anchor="_Toc212376102" w:history="1">
+      <w:hyperlink w:anchor="_Toc212377083" w:history="1">
         <w:r>
           <w:rPr>
             <w:rStyle w:val="Hyperlink"/>
@@ -6757,7 +6757,7 @@
             <w:noProof/>
             <w:webHidden/>
           </w:rPr>
-          <w:instrText xml:space="preserve"> PAGEREF _Toc212376102 \h </w:instrText>
+          <w:instrText xml:space="preserve"> PAGEREF _Toc212377083 \h </w:instrText>
         </w:r>
         <w:r>
           <w:rPr>
@@ -6808,7 +6808,7 @@
           <w14:ligatures w14:val="standardContextual"/>
         </w:rPr>
       </w:pPr>
-      <w:hyperlink w:anchor="_Toc212376103" w:history="1">
+      <w:hyperlink w:anchor="_Toc212377084" w:history="1">
         <w:r>
           <w:rPr>
             <w:rStyle w:val="Hyperlink"/>
@@ -6885,7 +6885,7 @@
             <w:noProof/>
             <w:webHidden/>
           </w:rPr>
-          <w:instrText xml:space="preserve"> PAGEREF _Toc212376103 \h </w:instrText>
+          <w:instrText xml:space="preserve"> PAGEREF _Toc212377084 \h </w:instrText>
         </w:r>
         <w:r>
           <w:rPr>
@@ -6934,7 +6934,7 @@
           <w14:ligatures w14:val="standardContextual"/>
         </w:rPr>
       </w:pPr>
-      <w:hyperlink w:anchor="_Toc212376104" w:history="1">
+      <w:hyperlink w:anchor="_Toc212377085" w:history="1">
         <w:r>
           <w:rPr>
             <w:rStyle w:val="Hyperlink"/>
@@ -6983,7 +6983,7 @@
             <w:noProof/>
             <w:webHidden/>
           </w:rPr>
-          <w:instrText xml:space="preserve"> PAGEREF _Toc212376104 \h </w:instrText>
+          <w:instrText xml:space="preserve"> PAGEREF _Toc212377085 \h </w:instrText>
         </w:r>
         <w:r>
           <w:rPr>
@@ -7032,7 +7032,7 @@
           <w14:ligatures w14:val="standardContextual"/>
         </w:rPr>
       </w:pPr>
-      <w:hyperlink w:anchor="_Toc212376105" w:history="1">
+      <w:hyperlink w:anchor="_Toc212377086" w:history="1">
         <w:r>
           <w:rPr>
             <w:rStyle w:val="Hyperlink"/>
@@ -7080,7 +7080,7 @@
             <w:noProof/>
             <w:webHidden/>
           </w:rPr>
-          <w:instrText xml:space="preserve"> PAGEREF _Toc212376105 \h </w:instrText>
+          <w:instrText xml:space="preserve"> PAGEREF _Toc212377086 \h </w:instrText>
         </w:r>
         <w:r>
           <w:rPr>
@@ -7129,7 +7129,7 @@
           <w14:ligatures w14:val="standardContextual"/>
         </w:rPr>
       </w:pPr>
-      <w:hyperlink w:anchor="_Toc212376106" w:history="1">
+      <w:hyperlink w:anchor="_Toc212377087" w:history="1">
         <w:r>
           <w:rPr>
             <w:rStyle w:val="Hyperlink"/>
@@ -7178,7 +7178,7 @@
             <w:noProof/>
             <w:webHidden/>
           </w:rPr>
-          <w:instrText xml:space="preserve"> PAGEREF _Toc212376106 \h </w:instrText>
+          <w:instrText xml:space="preserve"> PAGEREF _Toc212377087 \h </w:instrText>
         </w:r>
         <w:r>
           <w:rPr>
@@ -7229,7 +7229,7 @@
           <w14:ligatures w14:val="standardContextual"/>
         </w:rPr>
       </w:pPr>
-      <w:hyperlink w:anchor="_Toc212376107" w:history="1">
+      <w:hyperlink w:anchor="_Toc212377088" w:history="1">
         <w:r>
           <w:rPr>
             <w:rStyle w:val="Hyperlink"/>
@@ -7306,7 +7306,7 @@
             <w:noProof/>
             <w:webHidden/>
           </w:rPr>
-          <w:instrText xml:space="preserve"> PAGEREF _Toc212376107 \h </w:instrText>
+          <w:instrText xml:space="preserve"> PAGEREF _Toc212377088 \h </w:instrText>
         </w:r>
         <w:r>
           <w:rPr>
@@ -7355,7 +7355,7 @@
           <w14:ligatures w14:val="standardContextual"/>
         </w:rPr>
       </w:pPr>
-      <w:hyperlink w:anchor="_Toc212376108" w:history="1">
+      <w:hyperlink w:anchor="_Toc212377089" w:history="1">
         <w:r>
           <w:rPr>
             <w:rStyle w:val="Hyperlink"/>
@@ -7404,7 +7404,7 @@
             <w:noProof/>
             <w:webHidden/>
           </w:rPr>
-          <w:instrText xml:space="preserve"> PAGEREF _Toc212376108 \h </w:instrText>
+          <w:instrText xml:space="preserve"> PAGEREF _Toc212377089 \h </w:instrText>
         </w:r>
         <w:r>
           <w:rPr>
@@ -7453,7 +7453,7 @@
           <w14:ligatures w14:val="standardContextual"/>
         </w:rPr>
       </w:pPr>
-      <w:hyperlink w:anchor="_Toc212376109" w:history="1">
+      <w:hyperlink w:anchor="_Toc212377090" w:history="1">
         <w:r>
           <w:rPr>
             <w:rStyle w:val="Hyperlink"/>
@@ -7502,7 +7502,7 @@
             <w:noProof/>
             <w:webHidden/>
           </w:rPr>
-          <w:instrText xml:space="preserve"> PAGEREF _Toc212376109 \h </w:instrText>
+          <w:instrText xml:space="preserve"> PAGEREF _Toc212377090 \h </w:instrText>
         </w:r>
         <w:r>
           <w:rPr>
@@ -7577,7 +7577,7 @@
         <w:lastRenderedPageBreak/>
         <w:t xml:space="preserve"> </w:t>
       </w:r>
-      <w:bookmarkStart w:id="2" w:name="_Toc212376043"/>
+      <w:bookmarkStart w:id="2" w:name="_Toc212377024"/>
       <w:r>
         <w:rPr>
           <w:lang w:val="sr-Cyrl-CS"/>
@@ -8094,76 +8094,172 @@
       <w:pPr>
         <w:pStyle w:val="Osnovnitekst"/>
         <w:rPr>
-          <w:lang w:val="en-US"/>
-        </w:rPr>
-      </w:pPr>
-      <w:r>
-        <w:rPr>
-          <w:lang w:val="sr-Cyrl-RS"/>
-        </w:rPr>
-        <w:t>Допринос ов</w:t>
-      </w:r>
-      <w:r>
-        <w:rPr>
-          <w:lang w:val="sr-Cyrl-RS"/>
-        </w:rPr>
-        <w:t>ог рада</w:t>
-      </w:r>
-      <w:r>
-        <w:rPr>
-          <w:lang w:val="sr-Cyrl-RS"/>
-        </w:rPr>
-        <w:t xml:space="preserve"> се може описати као успешно реализован</w:t>
-      </w:r>
-      <w:r>
-        <w:rPr>
-          <w:lang w:val="sr-Cyrl-RS"/>
-        </w:rPr>
-        <w:t xml:space="preserve"> минимално одржив производ, </w:t>
-      </w:r>
-      <w:r>
-        <w:rPr>
-          <w:lang w:val="sr-Cyrl-RS"/>
-        </w:rPr>
-        <w:t>односно</w:t>
-      </w:r>
-      <w:r>
-        <w:rPr>
-          <w:lang w:val="sr-Cyrl-RS"/>
-        </w:rPr>
-        <w:t xml:space="preserve"> </w:t>
-      </w:r>
-      <w:r>
-        <w:rPr>
-          <w:lang w:val="en-US"/>
-        </w:rPr>
-        <w:t>MVP</w:t>
-      </w:r>
-      <w:r>
-        <w:rPr>
-          <w:lang w:val="en-US"/>
-        </w:rPr>
-        <w:t xml:space="preserve"> </w:t>
-      </w:r>
-      <w:r>
-        <w:rPr>
-          <w:lang w:val="en-US"/>
-        </w:rPr>
-        <w:t>(</w:t>
-      </w:r>
-      <w:r>
-        <w:rPr>
-          <w:i/>
-          <w:iCs/>
-          <w:lang w:val="en-US"/>
-        </w:rPr>
-        <w:t>Minimum Viable Product</w:t>
-      </w:r>
-      <w:r>
-        <w:rPr>
-          <w:lang w:val="en-US"/>
-        </w:rPr>
-        <w:t>)</w:t>
+          <w:lang w:val="en-GB"/>
+        </w:rPr>
+      </w:pPr>
+      <w:r>
+        <w:rPr>
+          <w:lang w:val="sr-Cyrl-RS"/>
+        </w:rPr>
+        <w:t>У</w:t>
+      </w:r>
+      <w:r>
+        <w:rPr>
+          <w:lang w:val="sr-Cyrl-RS"/>
+        </w:rPr>
+        <w:t xml:space="preserve"> другом поглављу </w:t>
+      </w:r>
+      <w:r>
+        <w:rPr>
+          <w:lang w:val="sr-Cyrl-RS"/>
+        </w:rPr>
+        <w:t>овог рада биће прво</w:t>
+      </w:r>
+      <w:r>
+        <w:rPr>
+          <w:lang w:val="sr-Cyrl-RS"/>
+        </w:rPr>
+        <w:t xml:space="preserve"> обрађена постојећа решења.</w:t>
+      </w:r>
+      <w:r>
+        <w:rPr>
+          <w:lang w:val="sr-Cyrl-RS"/>
+        </w:rPr>
+        <w:t xml:space="preserve"> Б</w:t>
+      </w:r>
+      <w:r>
+        <w:rPr>
+          <w:lang w:val="sr-Cyrl-RS"/>
+        </w:rPr>
+        <w:t xml:space="preserve">иће детаљно анализиране две </w:t>
+      </w:r>
+      <w:r>
+        <w:rPr>
+          <w:i/>
+          <w:iCs/>
+          <w:lang w:val="sr-Cyrl-RS"/>
+        </w:rPr>
+        <w:t>Android</w:t>
+      </w:r>
+      <w:r>
+        <w:rPr>
+          <w:lang w:val="sr-Cyrl-RS"/>
+        </w:rPr>
+        <w:t xml:space="preserve"> апликације са сличном наменом као </w:t>
+      </w:r>
+      <w:r>
+        <w:rPr>
+          <w:i/>
+          <w:iCs/>
+          <w:lang w:val="sr-Cyrl-RS"/>
+        </w:rPr>
+        <w:t>BarberBooker</w:t>
+      </w:r>
+      <w:r>
+        <w:rPr>
+          <w:lang w:val="sr-Cyrl-RS"/>
+        </w:rPr>
+        <w:t>, при чему је једна за домаће тржиште, а друга за глобално.</w:t>
+      </w:r>
+      <w:r>
+        <w:rPr>
+          <w:lang w:val="sr-Cyrl-RS"/>
+        </w:rPr>
+        <w:t xml:space="preserve"> </w:t>
+      </w:r>
+      <w:r>
+        <w:rPr>
+          <w:lang w:val="sr-Cyrl-RS"/>
+        </w:rPr>
+        <w:t xml:space="preserve">На крају тог поглавља ће бити представљен </w:t>
+      </w:r>
+      <w:r>
+        <w:rPr>
+          <w:lang w:val="sr-Cyrl-RS"/>
+        </w:rPr>
+        <w:t xml:space="preserve">и </w:t>
+      </w:r>
+      <w:r>
+        <w:rPr>
+          <w:lang w:val="sr-Cyrl-RS"/>
+        </w:rPr>
+        <w:t>табеларни преглед карактеристика</w:t>
+      </w:r>
+      <w:r>
+        <w:rPr>
+          <w:lang w:val="sr-Cyrl-RS"/>
+        </w:rPr>
+        <w:t xml:space="preserve"> обе ов</w:t>
+      </w:r>
+      <w:r>
+        <w:rPr>
+          <w:lang w:val="sr-Cyrl-RS"/>
+        </w:rPr>
+        <w:t>е</w:t>
+      </w:r>
+      <w:r>
+        <w:rPr>
+          <w:lang w:val="sr-Cyrl-RS"/>
+        </w:rPr>
+        <w:t xml:space="preserve"> апликације, при чему ће бити обухваћена и апликација </w:t>
+      </w:r>
+      <w:r>
+        <w:rPr>
+          <w:i/>
+          <w:iCs/>
+          <w:lang w:val="en-US"/>
+        </w:rPr>
+        <w:t>BarberBooker</w:t>
+      </w:r>
+      <w:r>
+        <w:rPr>
+          <w:lang w:val="en-US"/>
+        </w:rPr>
+        <w:t xml:space="preserve"> </w:t>
+      </w:r>
+      <w:r>
+        <w:rPr>
+          <w:lang w:val="sr-Cyrl-RS"/>
+        </w:rPr>
+        <w:t xml:space="preserve">ради истицања предности и </w:t>
+      </w:r>
+      <w:r>
+        <w:rPr>
+          <w:lang w:val="sr-Cyrl-RS"/>
+        </w:rPr>
+        <w:t>мана</w:t>
+      </w:r>
+      <w:r>
+        <w:rPr>
+          <w:lang w:val="sr-Cyrl-RS"/>
+        </w:rPr>
+        <w:t xml:space="preserve"> овог рада у односу на постојећа решења на тржишту.</w:t>
+      </w:r>
+      <w:r>
+        <w:rPr>
+          <w:lang w:val="sr-Cyrl-RS"/>
+        </w:rPr>
+        <w:t xml:space="preserve"> </w:t>
+      </w:r>
+      <w:r>
+        <w:rPr>
+          <w:lang w:val="sr-Cyrl-RS"/>
+        </w:rPr>
+        <w:t xml:space="preserve">Након тога, у трећем поглављу ће се објаснити </w:t>
+      </w:r>
+      <w:r>
+        <w:rPr>
+          <w:lang w:val="sr-Cyrl-RS"/>
+        </w:rPr>
+        <w:t xml:space="preserve">различити софтверски алати и концепти који су били коришћени при развоју апликације </w:t>
+      </w:r>
+      <w:r>
+        <w:rPr>
+          <w:i/>
+          <w:iCs/>
+          <w:lang w:val="sr-Cyrl-RS"/>
+        </w:rPr>
+        <w:t>BarberBooker</w:t>
       </w:r>
       <w:r>
         <w:rPr>
@@ -8179,63 +8275,45 @@
       </w:r>
       <w:r>
         <w:rPr>
-          <w:lang w:val="en-US"/>
-        </w:rPr>
-        <w:t xml:space="preserve">MVP </w:t>
-      </w:r>
-      <w:r>
-        <w:rPr>
-          <w:lang w:val="sr-Cyrl-RS"/>
-        </w:rPr>
-        <w:t>представља почетну верзију</w:t>
-      </w:r>
-      <w:r>
-        <w:rPr>
-          <w:lang w:val="sr-Cyrl-RS"/>
-        </w:rPr>
-        <w:t xml:space="preserve"> </w:t>
-      </w:r>
-      <w:r>
-        <w:rPr>
-          <w:lang w:val="sr-Cyrl-RS"/>
-        </w:rPr>
-        <w:t xml:space="preserve">производа </w:t>
-      </w:r>
-      <w:r>
-        <w:rPr>
-          <w:lang w:val="sr-Cyrl-RS"/>
-        </w:rPr>
-        <w:t>за чији развој је потребно уложити најмање труда и времена тако да буду</w:t>
-      </w:r>
-      <w:r>
-        <w:rPr>
-          <w:lang w:val="sr-Cyrl-RS"/>
-        </w:rPr>
-        <w:t xml:space="preserve"> имплементиране</w:t>
-      </w:r>
-      <w:r>
-        <w:rPr>
-          <w:lang w:val="sr-Cyrl-RS"/>
-        </w:rPr>
-        <w:t xml:space="preserve"> </w:t>
-      </w:r>
-      <w:r>
-        <w:rPr>
-          <w:lang w:val="sr-Cyrl-RS"/>
-        </w:rPr>
-        <w:t>функционалности које су најважније за</w:t>
-      </w:r>
-      <w:r>
-        <w:rPr>
-          <w:lang w:val="sr-Cyrl-RS"/>
-        </w:rPr>
-        <w:t xml:space="preserve"> </w:t>
-      </w:r>
-      <w:r>
-        <w:rPr>
-          <w:lang w:val="sr-Cyrl-RS"/>
-        </w:rPr>
-        <w:t>основно коришћење</w:t>
+          <w:lang w:val="sr-Cyrl-RS"/>
+        </w:rPr>
+        <w:t>Наредна</w:t>
+      </w:r>
+      <w:r>
+        <w:rPr>
+          <w:lang w:val="sr-Cyrl-RS"/>
+        </w:rPr>
+        <w:t xml:space="preserve"> тема у четвртом поглављу ће се тицати конкретне </w:t>
+      </w:r>
+      <w:r>
+        <w:rPr>
+          <w:lang w:val="sr-Cyrl-RS"/>
+        </w:rPr>
+        <w:t>реализације</w:t>
+      </w:r>
+      <w:r>
+        <w:rPr>
+          <w:lang w:val="sr-Cyrl-RS"/>
+        </w:rPr>
+        <w:t xml:space="preserve">, тј. биће описано </w:t>
+      </w:r>
+      <w:r>
+        <w:rPr>
+          <w:lang w:val="sr-Cyrl-RS"/>
+        </w:rPr>
+        <w:t>како су претходно наведене технологије</w:t>
+      </w:r>
+      <w:r>
+        <w:rPr>
+          <w:lang w:val="sr-Cyrl-RS"/>
+        </w:rPr>
+        <w:t xml:space="preserve"> </w:t>
+      </w:r>
+      <w:r>
+        <w:rPr>
+          <w:lang w:val="sr-Cyrl-RS"/>
+        </w:rPr>
+        <w:t>искоришћене при имплементацији апликације</w:t>
       </w:r>
       <w:r>
         <w:rPr>
@@ -8247,103 +8325,43 @@
         <w:rPr>
           <w:lang w:val="sr-Cyrl-RS"/>
         </w:rPr>
-        <w:t xml:space="preserve"> </w:t>
-      </w:r>
-      <w:r>
-        <w:rPr>
-          <w:lang w:val="sr-Cyrl-RS"/>
-        </w:rPr>
-        <w:t>Овакав производ се</w:t>
-      </w:r>
-      <w:r>
-        <w:rPr>
-          <w:lang w:val="sr-Cyrl-RS"/>
-        </w:rPr>
-        <w:t xml:space="preserve"> испоручује</w:t>
-      </w:r>
-      <w:r>
-        <w:rPr>
-          <w:lang w:val="sr-Cyrl-RS"/>
-        </w:rPr>
-        <w:t xml:space="preserve"> првим клијентима</w:t>
-      </w:r>
-      <w:r>
-        <w:rPr>
-          <w:lang w:val="sr-Cyrl-RS"/>
-        </w:rPr>
-        <w:t xml:space="preserve"> </w:t>
-      </w:r>
-      <w:r>
-        <w:rPr>
-          <w:lang w:val="sr-Cyrl-RS"/>
-        </w:rPr>
-        <w:t xml:space="preserve">како би се </w:t>
-      </w:r>
-      <w:r>
-        <w:rPr>
-          <w:lang w:val="sr-Cyrl-RS"/>
-        </w:rPr>
-        <w:t xml:space="preserve">што раније </w:t>
-      </w:r>
-      <w:r>
-        <w:rPr>
-          <w:lang w:val="sr-Cyrl-RS"/>
-        </w:rPr>
-        <w:t>добиле повратне информације на основу којих</w:t>
-      </w:r>
-      <w:r>
-        <w:rPr>
-          <w:lang w:val="sr-Cyrl-RS"/>
-        </w:rPr>
-        <w:t xml:space="preserve"> </w:t>
-      </w:r>
-      <w:r>
-        <w:rPr>
-          <w:lang w:val="sr-Cyrl-RS"/>
-        </w:rPr>
-        <w:t xml:space="preserve">се </w:t>
-      </w:r>
-      <w:r>
-        <w:rPr>
-          <w:lang w:val="sr-Cyrl-RS"/>
-        </w:rPr>
-        <w:t>итеративно</w:t>
-      </w:r>
-      <w:r>
-        <w:rPr>
-          <w:lang w:val="sr-Cyrl-RS"/>
-        </w:rPr>
-        <w:t xml:space="preserve"> ради </w:t>
-      </w:r>
-      <w:r>
-        <w:rPr>
-          <w:lang w:val="sr-Cyrl-RS"/>
-        </w:rPr>
-        <w:t xml:space="preserve">на </w:t>
-      </w:r>
-      <w:r>
-        <w:rPr>
-          <w:lang w:val="sr-Cyrl-RS"/>
-        </w:rPr>
-        <w:t>даљ</w:t>
-      </w:r>
-      <w:r>
-        <w:rPr>
-          <w:lang w:val="sr-Cyrl-RS"/>
-        </w:rPr>
-        <w:t>им</w:t>
-      </w:r>
-      <w:r>
-        <w:rPr>
-          <w:lang w:val="sr-Cyrl-RS"/>
-        </w:rPr>
-        <w:t xml:space="preserve"> унапређењ</w:t>
-      </w:r>
-      <w:r>
-        <w:rPr>
-          <w:lang w:val="sr-Cyrl-RS"/>
-        </w:rPr>
-        <w:t>има</w:t>
+        <w:t xml:space="preserve"> Фокус петог поглавља</w:t>
+      </w:r>
+      <w:r>
+        <w:rPr>
+          <w:lang w:val="sr-Cyrl-RS"/>
+        </w:rPr>
+        <w:t xml:space="preserve"> ће бити представљање функционалности апликације из угла корисника, при чему ће бити додатно разматрана и ограничења уз могућа побољшања.</w:t>
+      </w:r>
+      <w:r>
+        <w:rPr>
+          <w:lang w:val="sr-Cyrl-RS"/>
+        </w:rPr>
+        <w:t xml:space="preserve"> </w:t>
+      </w:r>
+      <w:r>
+        <w:rPr>
+          <w:lang w:val="sr-Cyrl-RS"/>
+        </w:rPr>
+        <w:t xml:space="preserve">У шестом поглављу </w:t>
+      </w:r>
+      <w:r>
+        <w:rPr>
+          <w:lang w:val="sr-Cyrl-RS"/>
+        </w:rPr>
+        <w:t>ће бити резимирани доприноси овог рада</w:t>
+      </w:r>
+      <w:r>
+        <w:rPr>
+          <w:lang w:val="sr-Cyrl-RS"/>
+        </w:rPr>
+        <w:t xml:space="preserve"> </w:t>
+      </w:r>
+      <w:r>
+        <w:rPr>
+          <w:lang w:val="sr-Cyrl-RS"/>
+        </w:rPr>
+        <w:t>уз навођење смерница за даља истраживања</w:t>
       </w:r>
       <w:r>
         <w:rPr>
@@ -8355,544 +8373,22 @@
         <w:rPr>
           <w:lang w:val="sr-Cyrl-RS"/>
         </w:rPr>
-        <w:t xml:space="preserve"> Један од познатих примера производа кој</w:t>
-      </w:r>
-      <w:r>
-        <w:rPr>
-          <w:lang w:val="sr-Cyrl-RS"/>
-        </w:rPr>
-        <w:t xml:space="preserve">и је продаван већ као </w:t>
-      </w:r>
-      <w:r>
-        <w:rPr>
-          <w:lang w:val="en-US"/>
-        </w:rPr>
-        <w:t>MVP</w:t>
-      </w:r>
-      <w:r>
-        <w:rPr>
-          <w:lang w:val="sr-Cyrl-RS"/>
-        </w:rPr>
-        <w:t xml:space="preserve"> је</w:t>
-      </w:r>
-      <w:r>
-        <w:rPr>
-          <w:lang w:val="sr-Cyrl-RS"/>
-        </w:rPr>
-        <w:t>сте</w:t>
-      </w:r>
-      <w:r>
-        <w:rPr>
-          <w:lang w:val="en-US"/>
-        </w:rPr>
-        <w:t xml:space="preserve"> </w:t>
-      </w:r>
-      <w:r>
-        <w:rPr>
-          <w:i/>
-          <w:iCs/>
-          <w:lang w:val="en-US"/>
-        </w:rPr>
-        <w:t>iPhone</w:t>
-      </w:r>
-      <w:r>
-        <w:rPr>
-          <w:lang w:val="en-US"/>
-        </w:rPr>
-        <w:t xml:space="preserve">. </w:t>
-      </w:r>
-      <w:r>
-        <w:rPr>
-          <w:i/>
-          <w:iCs/>
-          <w:lang w:val="en-US"/>
-        </w:rPr>
-        <w:t>Apple</w:t>
-      </w:r>
-      <w:r>
-        <w:rPr>
-          <w:lang w:val="sr-Cyrl-RS"/>
-        </w:rPr>
-        <w:t xml:space="preserve"> </w:t>
-      </w:r>
-      <w:r>
-        <w:rPr>
-          <w:lang w:val="sr-Cyrl-RS"/>
-        </w:rPr>
-        <w:t>је продавао ове телефоне иако</w:t>
-      </w:r>
-      <w:r>
-        <w:rPr>
-          <w:lang w:val="sr-Cyrl-RS"/>
-        </w:rPr>
-        <w:t xml:space="preserve"> они</w:t>
-      </w:r>
-      <w:r>
-        <w:rPr>
-          <w:lang w:val="sr-Cyrl-RS"/>
-        </w:rPr>
-        <w:t xml:space="preserve"> </w:t>
-      </w:r>
-      <w:r>
-        <w:rPr>
-          <w:lang w:val="sr-Cyrl-RS"/>
-        </w:rPr>
-        <w:t>нису имал</w:t>
-      </w:r>
-      <w:r>
-        <w:rPr>
-          <w:lang w:val="sr-Cyrl-RS"/>
-        </w:rPr>
-        <w:t>и многе</w:t>
-      </w:r>
-      <w:r>
-        <w:rPr>
-          <w:lang w:val="sr-Cyrl-RS"/>
-        </w:rPr>
-        <w:t xml:space="preserve"> тривијалне функционалности</w:t>
-      </w:r>
-      <w:r>
-        <w:rPr>
-          <w:lang w:val="sr-Cyrl-RS"/>
-        </w:rPr>
-        <w:t>: копирање и</w:t>
-      </w:r>
-      <w:r>
-        <w:rPr>
-          <w:lang w:val="sr-Cyrl-RS"/>
-        </w:rPr>
-        <w:t xml:space="preserve"> лепљење</w:t>
-      </w:r>
-      <w:r>
-        <w:rPr>
-          <w:lang w:val="sr-Cyrl-RS"/>
-        </w:rPr>
-        <w:t xml:space="preserve"> текста</w:t>
-      </w:r>
-      <w:r>
-        <w:rPr>
-          <w:lang w:val="sr-Cyrl-RS"/>
-        </w:rPr>
-        <w:t xml:space="preserve">, </w:t>
-      </w:r>
-      <w:r>
-        <w:rPr>
-          <w:lang w:val="sr-Cyrl-RS"/>
-        </w:rPr>
-        <w:t>3</w:t>
-      </w:r>
-      <w:r>
-        <w:rPr>
-          <w:lang w:val="en-US"/>
-        </w:rPr>
-        <w:t>G (</w:t>
-      </w:r>
-      <w:r>
-        <w:rPr>
-          <w:i/>
-          <w:iCs/>
-          <w:lang w:val="en-US"/>
-        </w:rPr>
-        <w:t>Third Generation</w:t>
-      </w:r>
-      <w:r>
-        <w:rPr>
-          <w:lang w:val="en-US"/>
-        </w:rPr>
-        <w:t>)</w:t>
-      </w:r>
-      <w:r>
-        <w:rPr>
-          <w:lang w:val="sr-Cyrl-RS"/>
-        </w:rPr>
-        <w:t xml:space="preserve"> интернет </w:t>
-      </w:r>
-      <w:r>
-        <w:rPr>
-          <w:lang w:val="sr-Cyrl-RS"/>
-        </w:rPr>
-        <w:t>и</w:t>
-      </w:r>
-      <w:r>
-        <w:rPr>
-          <w:lang w:val="sr-Cyrl-RS"/>
-        </w:rPr>
-        <w:t xml:space="preserve"> електронск</w:t>
-      </w:r>
-      <w:r>
-        <w:rPr>
-          <w:lang w:val="sr-Cyrl-RS"/>
-        </w:rPr>
-        <w:t>у</w:t>
-      </w:r>
-      <w:r>
-        <w:rPr>
-          <w:lang w:val="sr-Cyrl-RS"/>
-        </w:rPr>
-        <w:t xml:space="preserve"> пошт</w:t>
-      </w:r>
-      <w:r>
-        <w:rPr>
-          <w:lang w:val="sr-Cyrl-RS"/>
-        </w:rPr>
-        <w:t>у</w:t>
-      </w:r>
-      <w:r>
-        <w:rPr>
-          <w:lang w:val="sr-Cyrl-RS"/>
-        </w:rPr>
-        <w:t xml:space="preserve">. </w:t>
-      </w:r>
-      <w:r>
-        <w:rPr>
-          <w:lang w:val="sr-Cyrl-RS"/>
-        </w:rPr>
-        <w:t>Ова</w:t>
-      </w:r>
-      <w:r>
-        <w:rPr>
-          <w:lang w:val="sr-Cyrl-RS"/>
-        </w:rPr>
-        <w:t>ј</w:t>
-      </w:r>
-      <w:r>
-        <w:rPr>
-          <w:lang w:val="sr-Cyrl-RS"/>
-        </w:rPr>
-        <w:t xml:space="preserve"> приступ се много пута показао у пракси као далеко супериорнији од т</w:t>
-      </w:r>
-      <w:r>
-        <w:rPr>
-          <w:lang w:val="sr-Cyrl-RS"/>
-        </w:rPr>
-        <w:t>радиционал</w:t>
-      </w:r>
-      <w:r>
-        <w:rPr>
-          <w:lang w:val="sr-Cyrl-RS"/>
-        </w:rPr>
-        <w:t>ног</w:t>
-      </w:r>
-      <w:r>
-        <w:rPr>
-          <w:lang w:val="sr-Cyrl-RS"/>
-        </w:rPr>
-        <w:t xml:space="preserve"> перфекционистичког </w:t>
-      </w:r>
-      <w:r>
-        <w:rPr>
-          <w:lang w:val="sr-Cyrl-RS"/>
-        </w:rPr>
-        <w:t>начин</w:t>
-      </w:r>
-      <w:r>
-        <w:rPr>
-          <w:lang w:val="sr-Cyrl-RS"/>
-        </w:rPr>
-        <w:t>а</w:t>
-      </w:r>
-      <w:r>
-        <w:rPr>
-          <w:lang w:val="sr-Cyrl-RS"/>
-        </w:rPr>
-        <w:t xml:space="preserve"> развоја </w:t>
-      </w:r>
-      <w:r>
-        <w:rPr>
-          <w:lang w:val="sr-Cyrl-RS"/>
-        </w:rPr>
-        <w:t>који</w:t>
-      </w:r>
-      <w:r>
-        <w:rPr>
-          <w:lang w:val="sr-Cyrl-RS"/>
-        </w:rPr>
-        <w:t xml:space="preserve"> подразумева</w:t>
-      </w:r>
-      <w:r>
-        <w:rPr>
-          <w:lang w:val="sr-Cyrl-RS"/>
-        </w:rPr>
-        <w:t xml:space="preserve"> </w:t>
-      </w:r>
-      <w:r>
-        <w:rPr>
-          <w:lang w:val="sr-Cyrl-RS"/>
-        </w:rPr>
-        <w:t>веома дуг период имплементације</w:t>
-      </w:r>
-      <w:r>
-        <w:rPr>
-          <w:lang w:val="sr-Cyrl-RS"/>
-        </w:rPr>
-        <w:t xml:space="preserve"> током</w:t>
-      </w:r>
-      <w:r>
-        <w:rPr>
-          <w:lang w:val="sr-Cyrl-RS"/>
-        </w:rPr>
-        <w:t xml:space="preserve"> ко</w:t>
-      </w:r>
-      <w:r>
-        <w:rPr>
-          <w:lang w:val="sr-Cyrl-RS"/>
-        </w:rPr>
-        <w:t>г</w:t>
-      </w:r>
-      <w:r>
-        <w:rPr>
-          <w:lang w:val="sr-Cyrl-RS"/>
-        </w:rPr>
-        <w:t xml:space="preserve"> </w:t>
-      </w:r>
-      <w:r>
-        <w:rPr>
-          <w:lang w:val="sr-Cyrl-RS"/>
-        </w:rPr>
-        <w:t>клијенти</w:t>
-      </w:r>
-      <w:r>
-        <w:rPr>
-          <w:lang w:val="sr-Cyrl-RS"/>
-        </w:rPr>
-        <w:t xml:space="preserve"> немају прилику да пруже конструктивне критике произвођачима</w:t>
-      </w:r>
-      <w:r>
-        <w:rPr>
-          <w:lang w:val="sr-Cyrl-RS"/>
-        </w:rPr>
-        <w:t>, већ им се производ</w:t>
-      </w:r>
-      <w:r>
-        <w:rPr>
-          <w:lang w:val="sr-Cyrl-RS"/>
-        </w:rPr>
-        <w:t xml:space="preserve"> испоручује</w:t>
-      </w:r>
-      <w:r>
-        <w:rPr>
-          <w:lang w:val="sr-Cyrl-RS"/>
-        </w:rPr>
-        <w:t xml:space="preserve"> тек када се уради све што је оригинално замишљено</w:t>
-      </w:r>
-      <w:r>
-        <w:rPr>
-          <w:lang w:val="sr-Cyrl-RS"/>
+        <w:t xml:space="preserve"> Коначно, у прилозима овог рада се могу видети слике корисничког интерфејса мобилне апликације </w:t>
+      </w:r>
+      <w:r>
+        <w:rPr>
+          <w:i/>
+          <w:iCs/>
+          <w:lang w:val="en-GB"/>
+        </w:rPr>
+        <w:t>BarberBooker</w:t>
+      </w:r>
+      <w:r>
+        <w:rPr>
+          <w:lang w:val="en-GB"/>
         </w:rPr>
         <w:t>.</w:t>
       </w:r>
-      <w:r>
-        <w:rPr>
-          <w:lang w:val="sr-Cyrl-RS"/>
-        </w:rPr>
-        <w:t xml:space="preserve"> </w:t>
-      </w:r>
-      <w:r>
-        <w:rPr>
-          <w:lang w:val="en-US"/>
-        </w:rPr>
-        <w:t>[</w:t>
-      </w:r>
-      <w:r>
-        <w:rPr>
-          <w:lang w:val="en-US"/>
-        </w:rPr>
-        <w:t>4</w:t>
-      </w:r>
-      <w:r>
-        <w:rPr>
-          <w:lang w:val="en-US"/>
-        </w:rPr>
-        <w:t>]</w:t>
-      </w:r>
-    </w:p>
-    <w:p>
-      <w:pPr>
-        <w:pStyle w:val="Osnovnitekst"/>
-        <w:rPr>
-          <w:lang w:val="sr-Cyrl-RS"/>
-        </w:rPr>
-      </w:pPr>
-      <w:r>
-        <w:rPr>
-          <w:lang w:val="sr-Cyrl-RS"/>
-        </w:rPr>
-        <w:t>У</w:t>
-      </w:r>
-      <w:r>
-        <w:rPr>
-          <w:lang w:val="sr-Cyrl-RS"/>
-        </w:rPr>
-        <w:t xml:space="preserve"> другом поглављу </w:t>
-      </w:r>
-      <w:r>
-        <w:rPr>
-          <w:lang w:val="sr-Cyrl-RS"/>
-        </w:rPr>
-        <w:t>овог рада биће прво</w:t>
-      </w:r>
-      <w:r>
-        <w:rPr>
-          <w:lang w:val="sr-Cyrl-RS"/>
-        </w:rPr>
-        <w:t xml:space="preserve"> обрађена постојећа решења.</w:t>
-      </w:r>
-      <w:r>
-        <w:rPr>
-          <w:lang w:val="sr-Cyrl-RS"/>
-        </w:rPr>
-        <w:t xml:space="preserve"> Б</w:t>
-      </w:r>
-      <w:r>
-        <w:rPr>
-          <w:lang w:val="sr-Cyrl-RS"/>
-        </w:rPr>
-        <w:t xml:space="preserve">иће детаљно анализиране две </w:t>
-      </w:r>
-      <w:r>
-        <w:rPr>
-          <w:i/>
-          <w:iCs/>
-          <w:lang w:val="sr-Cyrl-RS"/>
-        </w:rPr>
-        <w:t>Android</w:t>
-      </w:r>
-      <w:r>
-        <w:rPr>
-          <w:lang w:val="sr-Cyrl-RS"/>
-        </w:rPr>
-        <w:t xml:space="preserve"> апликације са сличном наменом као </w:t>
-      </w:r>
-      <w:r>
-        <w:rPr>
-          <w:i/>
-          <w:iCs/>
-          <w:lang w:val="sr-Cyrl-RS"/>
-        </w:rPr>
-        <w:t>BarberBooker</w:t>
-      </w:r>
-      <w:r>
-        <w:rPr>
-          <w:lang w:val="sr-Cyrl-RS"/>
-        </w:rPr>
-        <w:t>, при чему је једна за домаће тржиште, а друга за глобално.</w:t>
-      </w:r>
-      <w:r>
-        <w:rPr>
-          <w:lang w:val="sr-Cyrl-RS"/>
-        </w:rPr>
-        <w:t xml:space="preserve"> Након тога, у трећем поглављу ће се објаснити </w:t>
-      </w:r>
-      <w:r>
-        <w:rPr>
-          <w:lang w:val="sr-Cyrl-RS"/>
-        </w:rPr>
-        <w:t xml:space="preserve">различити софтверски алати и концепти који су били коришћени при развоју апликације </w:t>
-      </w:r>
-      <w:r>
-        <w:rPr>
-          <w:i/>
-          <w:iCs/>
-          <w:lang w:val="sr-Cyrl-RS"/>
-        </w:rPr>
-        <w:t>BarberBooker</w:t>
-      </w:r>
-      <w:r>
-        <w:rPr>
-          <w:lang w:val="sr-Cyrl-RS"/>
-        </w:rPr>
-        <w:t>.</w:t>
-      </w:r>
-      <w:r>
-        <w:rPr>
-          <w:lang w:val="sr-Cyrl-RS"/>
-        </w:rPr>
-        <w:t xml:space="preserve"> </w:t>
-      </w:r>
-      <w:r>
-        <w:rPr>
-          <w:lang w:val="sr-Cyrl-RS"/>
-        </w:rPr>
-        <w:t>Наредна</w:t>
-      </w:r>
-      <w:r>
-        <w:rPr>
-          <w:lang w:val="sr-Cyrl-RS"/>
-        </w:rPr>
-        <w:t xml:space="preserve"> тема у четвртом поглављу ће се тицати конкретне </w:t>
-      </w:r>
-      <w:r>
-        <w:rPr>
-          <w:lang w:val="sr-Cyrl-RS"/>
-        </w:rPr>
-        <w:t>реализације</w:t>
-      </w:r>
-      <w:r>
-        <w:rPr>
-          <w:lang w:val="sr-Cyrl-RS"/>
-        </w:rPr>
-        <w:t xml:space="preserve">, тј. биће описано </w:t>
-      </w:r>
-      <w:r>
-        <w:rPr>
-          <w:lang w:val="sr-Cyrl-RS"/>
-        </w:rPr>
-        <w:t>како су претходно наведене технологије</w:t>
-      </w:r>
-      <w:r>
-        <w:rPr>
-          <w:lang w:val="sr-Cyrl-RS"/>
-        </w:rPr>
-        <w:t xml:space="preserve"> </w:t>
-      </w:r>
-      <w:r>
-        <w:rPr>
-          <w:lang w:val="sr-Cyrl-RS"/>
-        </w:rPr>
-        <w:t>искоришћене при имплементацији апликације</w:t>
-      </w:r>
-      <w:r>
-        <w:rPr>
-          <w:lang w:val="sr-Cyrl-RS"/>
-        </w:rPr>
-        <w:t>.</w:t>
-      </w:r>
-      <w:r>
-        <w:rPr>
-          <w:lang w:val="sr-Cyrl-RS"/>
-        </w:rPr>
-        <w:t xml:space="preserve"> Фокус петог поглавља</w:t>
-      </w:r>
-      <w:r>
-        <w:rPr>
-          <w:lang w:val="sr-Cyrl-RS"/>
-        </w:rPr>
-        <w:t xml:space="preserve"> ће бити представљање функционалности апликације из угла корисника, при чему ће бити додатно разматрана и ограничења уз могућа побољшања.</w:t>
-      </w:r>
-      <w:r>
-        <w:rPr>
-          <w:lang w:val="sr-Cyrl-RS"/>
-        </w:rPr>
-        <w:t xml:space="preserve"> На крају ће бити резимирани доприноси овог рада</w:t>
-      </w:r>
-      <w:r>
-        <w:rPr>
-          <w:lang w:val="sr-Cyrl-RS"/>
-        </w:rPr>
-        <w:t xml:space="preserve"> </w:t>
-      </w:r>
-      <w:r>
-        <w:rPr>
-          <w:lang w:val="sr-Cyrl-RS"/>
-        </w:rPr>
-        <w:t>уз навођење смерница за даља истраживања</w:t>
-      </w:r>
-      <w:r>
-        <w:rPr>
-          <w:lang w:val="sr-Cyrl-RS"/>
-        </w:rPr>
-        <w:t>.</w:t>
-      </w:r>
     </w:p>
     <w:p>
       <w:pPr>
@@ -8901,7 +8397,7 @@
           <w:lang w:val="sr-Cyrl-CS"/>
         </w:rPr>
       </w:pPr>
-      <w:bookmarkStart w:id="3" w:name="_Toc212376044"/>
+      <w:bookmarkStart w:id="3" w:name="_Toc212377025"/>
       <w:r>
         <w:rPr>
           <w:lang w:val="sr-Cyrl-CS"/>
@@ -9471,7 +8967,7 @@
           <w:lang w:val="sr-Cyrl-RS"/>
         </w:rPr>
       </w:pPr>
-      <w:bookmarkStart w:id="4" w:name="_Toc212376045"/>
+      <w:bookmarkStart w:id="4" w:name="_Toc212377026"/>
       <w:r>
         <w:rPr>
           <w:lang w:val="sr-Cyrl-RS"/>
@@ -9659,7 +9155,7 @@
           <w:lang w:val="sr-Cyrl-RS"/>
         </w:rPr>
       </w:pPr>
-      <w:bookmarkStart w:id="6" w:name="_Toc212376046"/>
+      <w:bookmarkStart w:id="6" w:name="_Toc212377027"/>
       <w:r>
         <w:rPr>
           <w:lang w:val="sr-Cyrl-RS"/>
@@ -10561,7 +10057,7 @@
           <w:lang w:val="sr-Cyrl-RS"/>
         </w:rPr>
       </w:pPr>
-      <w:bookmarkStart w:id="7" w:name="_Toc212376047"/>
+      <w:bookmarkStart w:id="7" w:name="_Toc212377028"/>
       <w:r>
         <w:rPr>
           <w:lang w:val="sr-Cyrl-RS"/>
@@ -10811,7 +10307,7 @@
           <w:lang w:val="sr-Cyrl-RS"/>
         </w:rPr>
       </w:pPr>
-      <w:bookmarkStart w:id="8" w:name="_Toc212376017"/>
+      <w:bookmarkStart w:id="8" w:name="_Toc212377091"/>
       <w:r>
         <w:rPr>
           <w:lang w:val="sr-Cyrl-CS"/>
@@ -10865,7 +10361,7 @@
           <w:lang w:val="sr-Cyrl-RS"/>
         </w:rPr>
       </w:pPr>
-      <w:bookmarkStart w:id="9" w:name="_Toc212376048"/>
+      <w:bookmarkStart w:id="9" w:name="_Toc212377029"/>
       <w:r>
         <w:rPr>
           <w:lang w:val="sr-Cyrl-RS"/>
@@ -11040,7 +10536,7 @@
           <w:lang w:val="sr-Cyrl-RS"/>
         </w:rPr>
       </w:pPr>
-      <w:bookmarkStart w:id="10" w:name="_Toc212376049"/>
+      <w:bookmarkStart w:id="10" w:name="_Toc212377030"/>
       <w:r>
         <w:rPr>
           <w:lang w:val="sr-Cyrl-RS"/>
@@ -11433,7 +10929,7 @@
           <w:lang w:val="sr-Cyrl-RS"/>
         </w:rPr>
       </w:pPr>
-      <w:bookmarkStart w:id="11" w:name="_Toc212376050"/>
+      <w:bookmarkStart w:id="11" w:name="_Toc212377031"/>
       <w:r>
         <w:rPr>
           <w:lang w:val="sr-Cyrl-RS"/>
@@ -11590,7 +11086,7 @@
           <w:lang w:val="sr-Cyrl-RS"/>
         </w:rPr>
       </w:pPr>
-      <w:bookmarkStart w:id="13" w:name="_Toc212376051"/>
+      <w:bookmarkStart w:id="13" w:name="_Toc212377032"/>
       <w:bookmarkEnd w:id="12"/>
       <w:r>
         <w:rPr>
@@ -11734,7 +11230,7 @@
           <w:lang w:val="sr-Cyrl-RS"/>
         </w:rPr>
       </w:pPr>
-      <w:bookmarkStart w:id="15" w:name="_Toc212376052"/>
+      <w:bookmarkStart w:id="15" w:name="_Toc212377033"/>
       <w:bookmarkEnd w:id="14"/>
       <w:r>
         <w:rPr>
@@ -12027,7 +11523,7 @@
           <w:lang w:val="sr-Cyrl-RS"/>
         </w:rPr>
       </w:pPr>
-      <w:bookmarkStart w:id="16" w:name="_Toc212376053"/>
+      <w:bookmarkStart w:id="16" w:name="_Toc212377034"/>
       <w:r>
         <w:rPr>
           <w:lang w:val="sr-Cyrl-RS"/>
@@ -12916,7 +12412,7 @@
           <w:lang w:val="en-US"/>
         </w:rPr>
       </w:pPr>
-      <w:bookmarkStart w:id="17" w:name="_Toc212376054"/>
+      <w:bookmarkStart w:id="17" w:name="_Toc212377035"/>
       <w:r>
         <w:rPr>
           <w:lang w:val="sr-Cyrl-RS"/>
@@ -13100,7 +12596,7 @@
           <w:lang w:val="sr-Cyrl-RS"/>
         </w:rPr>
       </w:pPr>
-      <w:bookmarkStart w:id="18" w:name="_Toc212376018"/>
+      <w:bookmarkStart w:id="18" w:name="_Toc212377092"/>
       <w:r>
         <w:rPr>
           <w:lang w:val="sr-Cyrl-CS"/>
@@ -13154,7 +12650,7 @@
           <w:lang w:val="en-US"/>
         </w:rPr>
       </w:pPr>
-      <w:bookmarkStart w:id="19" w:name="_Toc212376055"/>
+      <w:bookmarkStart w:id="19" w:name="_Toc212377036"/>
       <w:r>
         <w:rPr>
           <w:lang w:val="sr-Cyrl-RS"/>
@@ -13480,7 +12976,7 @@
           <w:lang w:val="sr-Cyrl-RS"/>
         </w:rPr>
       </w:pPr>
-      <w:bookmarkStart w:id="20" w:name="_Toc212376056"/>
+      <w:bookmarkStart w:id="20" w:name="_Toc212377037"/>
       <w:r>
         <w:rPr>
           <w:lang w:val="sr-Cyrl-RS"/>
@@ -13676,7 +13172,7 @@
           <w:lang w:val="en-US"/>
         </w:rPr>
       </w:pPr>
-      <w:bookmarkStart w:id="21" w:name="_Toc212376057"/>
+      <w:bookmarkStart w:id="21" w:name="_Toc212377038"/>
       <w:r>
         <w:rPr>
           <w:lang w:val="sr-Cyrl-RS"/>
@@ -13952,7 +13448,7 @@
           <w:lang w:val="sr-Cyrl-RS"/>
         </w:rPr>
       </w:pPr>
-      <w:bookmarkStart w:id="22" w:name="_Toc212376058"/>
+      <w:bookmarkStart w:id="22" w:name="_Toc212377039"/>
       <w:r>
         <w:rPr>
           <w:lang w:val="en-US"/>
@@ -14066,7 +13562,7 @@
           <w:lang w:val="sr-Cyrl-RS"/>
         </w:rPr>
       </w:pPr>
-      <w:bookmarkStart w:id="23" w:name="_Toc212376059"/>
+      <w:bookmarkStart w:id="23" w:name="_Toc212377040"/>
       <w:r>
         <w:rPr>
           <w:lang w:val="sr-Cyrl-RS"/>
@@ -14279,7 +13775,7 @@
           <w:lang w:val="en-US"/>
         </w:rPr>
       </w:pPr>
-      <w:bookmarkStart w:id="25" w:name="_Toc212376038"/>
+      <w:bookmarkStart w:id="25" w:name="_Toc212377112"/>
       <w:r>
         <w:rPr>
           <w:lang w:val="sr-Cyrl-CS"/>
@@ -18047,7 +17543,7 @@
           <w:lang w:val="en-US"/>
         </w:rPr>
       </w:pPr>
-      <w:bookmarkStart w:id="26" w:name="_Toc212376060"/>
+      <w:bookmarkStart w:id="26" w:name="_Toc212377041"/>
       <w:bookmarkEnd w:id="1"/>
       <w:r>
         <w:rPr>
@@ -18227,7 +17723,7 @@
           <w:lang w:val="en-US"/>
         </w:rPr>
       </w:pPr>
-      <w:bookmarkStart w:id="27" w:name="_Toc212376061"/>
+      <w:bookmarkStart w:id="27" w:name="_Toc212377042"/>
       <w:r>
         <w:rPr>
           <w:lang w:val="sr-Cyrl-RS"/>
@@ -18465,7 +17961,7 @@
           <w:lang w:val="en-US"/>
         </w:rPr>
       </w:pPr>
-      <w:bookmarkStart w:id="28" w:name="_Toc212376062"/>
+      <w:bookmarkStart w:id="28" w:name="_Toc212377043"/>
       <w:r>
         <w:rPr>
           <w:lang w:val="en-US"/>
@@ -18915,7 +18411,7 @@
       <w:pPr>
         <w:pStyle w:val="IIInivonaslova-Odeljak"/>
       </w:pPr>
-      <w:bookmarkStart w:id="29" w:name="_Toc212376063"/>
+      <w:bookmarkStart w:id="29" w:name="_Toc212377044"/>
       <w:r>
         <w:lastRenderedPageBreak/>
         <w:t>IntelliJ</w:t>
@@ -19235,7 +18731,7 @@
           <w:lang w:val="en-US"/>
         </w:rPr>
       </w:pPr>
-      <w:bookmarkStart w:id="30" w:name="_Toc212376064"/>
+      <w:bookmarkStart w:id="30" w:name="_Toc212377045"/>
       <w:r>
         <w:rPr>
           <w:i/>
@@ -19482,7 +18978,7 @@
           <w:lang w:val="sr-Cyrl-RS"/>
         </w:rPr>
       </w:pPr>
-      <w:bookmarkStart w:id="32" w:name="_Toc212376065"/>
+      <w:bookmarkStart w:id="32" w:name="_Toc212377046"/>
       <w:bookmarkEnd w:id="31"/>
       <w:r>
         <w:rPr>
@@ -19945,7 +19441,7 @@
           <w:lang w:val="sr-Cyrl-RS"/>
         </w:rPr>
       </w:pPr>
-      <w:bookmarkStart w:id="33" w:name="_Toc212376066"/>
+      <w:bookmarkStart w:id="33" w:name="_Toc212377047"/>
       <w:r>
         <w:rPr>
           <w:lang w:val="sr-Cyrl-RS"/>
@@ -20516,7 +20012,7 @@
           <w:lang w:val="sr-Cyrl-RS"/>
         </w:rPr>
       </w:pPr>
-      <w:bookmarkStart w:id="34" w:name="_Toc212376067"/>
+      <w:bookmarkStart w:id="34" w:name="_Toc212377048"/>
       <w:r>
         <w:rPr>
           <w:lang w:val="en-US"/>
@@ -21927,7 +21423,7 @@
           <w:lang w:val="en-US"/>
         </w:rPr>
       </w:pPr>
-      <w:bookmarkStart w:id="35" w:name="_Toc212376068"/>
+      <w:bookmarkStart w:id="35" w:name="_Toc212377049"/>
       <w:r>
         <w:t xml:space="preserve">Dependency Injection </w:t>
       </w:r>
@@ -22334,7 +21830,7 @@
           <w:lang w:val="en-US"/>
         </w:rPr>
       </w:pPr>
-      <w:bookmarkStart w:id="36" w:name="_Toc212376069"/>
+      <w:bookmarkStart w:id="36" w:name="_Toc212377050"/>
       <w:r>
         <w:rPr>
           <w:lang w:val="sr-Cyrl-RS"/>
@@ -22592,7 +22088,7 @@
           <w:lang w:val="sr-Cyrl-RS"/>
         </w:rPr>
       </w:pPr>
-      <w:bookmarkStart w:id="37" w:name="_Toc212376070"/>
+      <w:bookmarkStart w:id="37" w:name="_Toc212377051"/>
       <w:r>
         <w:rPr>
           <w:i/>
@@ -22638,13 +22134,7 @@
         <w:rPr>
           <w:lang w:val="sr-Cyrl-RS"/>
         </w:rPr>
-        <w:t xml:space="preserve"> технологија за развој </w:t>
-      </w:r>
-      <w:r>
-        <w:rPr>
-          <w:lang w:val="sr-Cyrl-RS"/>
-        </w:rPr>
-        <w:t>серверске</w:t>
+        <w:t xml:space="preserve"> технологија за развој серверске</w:t>
       </w:r>
       <w:r>
         <w:rPr>
@@ -22779,7 +22269,7 @@
           <w:lang w:val="en-US"/>
         </w:rPr>
       </w:pPr>
-      <w:bookmarkStart w:id="38" w:name="_Toc212376071"/>
+      <w:bookmarkStart w:id="38" w:name="_Toc212377052"/>
       <w:r>
         <w:rPr>
           <w:lang w:val="en-US"/>
@@ -23326,7 +22816,7 @@
           <w:lang w:val="en-US"/>
         </w:rPr>
       </w:pPr>
-      <w:bookmarkStart w:id="39" w:name="_Toc212376072"/>
+      <w:bookmarkStart w:id="39" w:name="_Toc212377053"/>
       <w:r>
         <w:rPr>
           <w:lang w:val="sr-Cyrl-RS"/>
@@ -24627,7 +24117,7 @@
           <w:lang w:val="sr-Cyrl-RS"/>
         </w:rPr>
       </w:pPr>
-      <w:bookmarkStart w:id="40" w:name="_Toc212376073"/>
+      <w:bookmarkStart w:id="40" w:name="_Toc212377054"/>
       <w:r>
         <w:rPr>
           <w:lang w:val="sr-Cyrl-RS"/>
@@ -25281,7 +24771,7 @@
           <w:lang w:val="en-US"/>
         </w:rPr>
       </w:pPr>
-      <w:bookmarkStart w:id="41" w:name="_Toc212376074"/>
+      <w:bookmarkStart w:id="41" w:name="_Toc212377055"/>
       <w:r>
         <w:rPr>
           <w:lang w:val="sr-Cyrl-RS"/>
@@ -25657,7 +25147,7 @@
           <w:lang w:val="en-US"/>
         </w:rPr>
       </w:pPr>
-      <w:bookmarkStart w:id="42" w:name="_Toc212376075"/>
+      <w:bookmarkStart w:id="42" w:name="_Toc212377056"/>
       <w:r>
         <w:rPr>
           <w:lang w:val="sr-Cyrl-RS"/>
@@ -25921,7 +25411,7 @@
           <w:lang w:val="en-US"/>
         </w:rPr>
       </w:pPr>
-      <w:bookmarkStart w:id="43" w:name="_Toc212376076"/>
+      <w:bookmarkStart w:id="43" w:name="_Toc212377057"/>
       <w:r>
         <w:rPr>
           <w:lang w:val="sr-Cyrl-CS"/>
@@ -26030,7 +25520,7 @@
           <w:lang w:val="sr-Cyrl-RS"/>
         </w:rPr>
       </w:pPr>
-      <w:bookmarkStart w:id="44" w:name="_Toc212376077"/>
+      <w:bookmarkStart w:id="44" w:name="_Toc212377058"/>
       <w:r>
         <w:rPr>
           <w:lang w:val="sr-Cyrl-RS"/>
@@ -26158,7 +25648,7 @@
           <w:lang w:val="en-US"/>
         </w:rPr>
       </w:pPr>
-      <w:bookmarkStart w:id="45" w:name="_Toc212376078"/>
+      <w:bookmarkStart w:id="45" w:name="_Toc212377059"/>
       <w:r>
         <w:rPr>
           <w:lang w:val="sr-Cyrl-RS"/>
@@ -27424,7 +26914,7 @@
           <w:lang w:val="sr-Cyrl-RS"/>
         </w:rPr>
       </w:pPr>
-      <w:bookmarkStart w:id="46" w:name="_Toc212376019"/>
+      <w:bookmarkStart w:id="46" w:name="_Toc212377093"/>
       <w:r>
         <w:rPr>
           <w:lang w:val="sr-Cyrl-CS"/>
@@ -27464,7 +26954,7 @@
           <w:lang w:val="sr-Cyrl-RS"/>
         </w:rPr>
       </w:pPr>
-      <w:bookmarkStart w:id="47" w:name="_Toc212376079"/>
+      <w:bookmarkStart w:id="47" w:name="_Toc212377060"/>
       <w:r>
         <w:rPr>
           <w:lang w:val="sr-Cyrl-RS"/>
@@ -28130,7 +27620,7 @@
           <w:lang w:val="sr-Cyrl-RS"/>
         </w:rPr>
       </w:pPr>
-      <w:bookmarkStart w:id="48" w:name="_Toc212376020"/>
+      <w:bookmarkStart w:id="48" w:name="_Toc212377094"/>
       <w:r>
         <w:rPr>
           <w:lang w:val="sr-Cyrl-CS"/>
@@ -28956,7 +28446,7 @@
           <w:lang w:val="sr-Cyrl-RS"/>
         </w:rPr>
       </w:pPr>
-      <w:bookmarkStart w:id="49" w:name="_Toc212376021"/>
+      <w:bookmarkStart w:id="49" w:name="_Toc212377095"/>
       <w:r>
         <w:rPr>
           <w:lang w:val="sr-Cyrl-CS"/>
@@ -29030,7 +28520,7 @@
           <w:lang w:val="sr-Cyrl-RS"/>
         </w:rPr>
       </w:pPr>
-      <w:bookmarkStart w:id="50" w:name="_Toc212376080"/>
+      <w:bookmarkStart w:id="50" w:name="_Toc212377061"/>
       <w:r>
         <w:rPr>
           <w:lang w:val="sr-Cyrl-RS"/>
@@ -29379,7 +28869,7 @@
           <w:lang w:val="sr-Cyrl-RS"/>
         </w:rPr>
       </w:pPr>
-      <w:bookmarkStart w:id="51" w:name="_Toc212376081"/>
+      <w:bookmarkStart w:id="51" w:name="_Toc212377062"/>
       <w:r>
         <w:rPr>
           <w:lang w:val="sr-Cyrl-RS"/>
@@ -29912,7 +29402,7 @@
           <w:lang w:val="en-GB"/>
         </w:rPr>
       </w:pPr>
-      <w:bookmarkStart w:id="52" w:name="_Toc212376022"/>
+      <w:bookmarkStart w:id="52" w:name="_Toc212377096"/>
       <w:r>
         <w:rPr>
           <w:lang w:val="sr-Cyrl-CS"/>
@@ -29966,7 +29456,7 @@
           <w:lang w:val="sr-Cyrl-RS"/>
         </w:rPr>
       </w:pPr>
-      <w:bookmarkStart w:id="53" w:name="_Toc212376082"/>
+      <w:bookmarkStart w:id="53" w:name="_Toc212377063"/>
       <w:r>
         <w:rPr>
           <w:lang w:val="sr-Cyrl-RS"/>
@@ -31723,7 +31213,7 @@
           <w:lang w:val="sr-Cyrl-RS"/>
         </w:rPr>
       </w:pPr>
-      <w:bookmarkStart w:id="54" w:name="_Toc212376023"/>
+      <w:bookmarkStart w:id="54" w:name="_Toc212377097"/>
       <w:r>
         <w:rPr>
           <w:lang w:val="sr-Cyrl-CS"/>
@@ -32269,7 +31759,7 @@
           <w:lang w:val="sr-Cyrl-RS"/>
         </w:rPr>
       </w:pPr>
-      <w:bookmarkStart w:id="55" w:name="_Toc212376024"/>
+      <w:bookmarkStart w:id="55" w:name="_Toc212377098"/>
       <w:r>
         <w:rPr>
           <w:lang w:val="sr-Cyrl-CS"/>
@@ -32341,7 +31831,7 @@
           <w:lang w:val="sr-Cyrl-RS"/>
         </w:rPr>
       </w:pPr>
-      <w:bookmarkStart w:id="56" w:name="_Toc212376083"/>
+      <w:bookmarkStart w:id="56" w:name="_Toc212377064"/>
       <w:r>
         <w:rPr>
           <w:lang w:val="sr-Cyrl-RS"/>
@@ -32492,7 +31982,7 @@
           <w:lang w:val="en-US"/>
         </w:rPr>
       </w:pPr>
-      <w:bookmarkStart w:id="57" w:name="_Toc212376084"/>
+      <w:bookmarkStart w:id="57" w:name="_Toc212377065"/>
       <w:r>
         <w:rPr>
           <w:lang w:val="sr-Cyrl-RS"/>
@@ -32713,7 +32203,7 @@
           <w:lang w:val="sr-Cyrl-RS"/>
         </w:rPr>
       </w:pPr>
-      <w:bookmarkStart w:id="58" w:name="_Toc212376025"/>
+      <w:bookmarkStart w:id="58" w:name="_Toc212377099"/>
       <w:r>
         <w:rPr>
           <w:lang w:val="sr-Cyrl-CS"/>
@@ -33001,7 +32491,7 @@
           <w:lang w:val="sr-Cyrl-RS"/>
         </w:rPr>
       </w:pPr>
-      <w:bookmarkStart w:id="59" w:name="_Toc212376026"/>
+      <w:bookmarkStart w:id="59" w:name="_Toc212377100"/>
       <w:r>
         <w:rPr>
           <w:lang w:val="sr-Cyrl-CS"/>
@@ -33271,7 +32761,7 @@
           <w:lang w:val="en-US"/>
         </w:rPr>
       </w:pPr>
-      <w:bookmarkStart w:id="60" w:name="_Toc212376085"/>
+      <w:bookmarkStart w:id="60" w:name="_Toc212377066"/>
       <w:r>
         <w:rPr>
           <w:lang w:val="sr-Cyrl-RS"/>
@@ -33536,7 +33026,7 @@
           <w:lang w:val="sr-Cyrl-RS"/>
         </w:rPr>
       </w:pPr>
-      <w:bookmarkStart w:id="61" w:name="_Toc212376086"/>
+      <w:bookmarkStart w:id="61" w:name="_Toc212377067"/>
       <w:r>
         <w:rPr>
           <w:lang w:val="en-US"/>
@@ -34018,7 +33508,7 @@
           <w:lang w:val="en-US"/>
         </w:rPr>
       </w:pPr>
-      <w:bookmarkStart w:id="62" w:name="_Toc212376087"/>
+      <w:bookmarkStart w:id="62" w:name="_Toc212377068"/>
       <w:r>
         <w:rPr>
           <w:lang w:val="sr-Cyrl-RS"/>
@@ -34572,7 +34062,7 @@
           <w:lang w:val="sr-Cyrl-RS"/>
         </w:rPr>
       </w:pPr>
-      <w:bookmarkStart w:id="64" w:name="_Toc212376088"/>
+      <w:bookmarkStart w:id="64" w:name="_Toc212377069"/>
       <w:r>
         <w:rPr>
           <w:i/>
@@ -34795,7 +34285,7 @@
           <w:lang w:val="sr-Cyrl-RS"/>
         </w:rPr>
       </w:pPr>
-      <w:bookmarkStart w:id="65" w:name="_Toc212376089"/>
+      <w:bookmarkStart w:id="65" w:name="_Toc212377070"/>
       <w:r>
         <w:rPr>
           <w:lang w:val="sr-Cyrl-RS"/>
@@ -34914,7 +34404,7 @@
           <w:lang w:val="sr-Cyrl-RS"/>
         </w:rPr>
       </w:pPr>
-      <w:bookmarkStart w:id="66" w:name="_Toc212376090"/>
+      <w:bookmarkStart w:id="66" w:name="_Toc212377071"/>
       <w:r>
         <w:rPr>
           <w:lang w:val="sr-Cyrl-RS"/>
@@ -35001,13 +34491,7 @@
         <w:rPr>
           <w:lang w:val="sr-Cyrl-RS"/>
         </w:rPr>
-        <w:t xml:space="preserve"> </w:t>
-      </w:r>
-      <w:r>
-        <w:rPr>
-          <w:lang w:val="sr-Cyrl-RS"/>
-        </w:rPr>
-        <w:t xml:space="preserve">На слици 5.1.1 </w:t>
+        <w:t xml:space="preserve"> На слици 5.1.1 </w:t>
       </w:r>
       <w:r>
         <w:rPr>
@@ -35210,7 +34694,7 @@
           <w:lang w:val="sr-Cyrl-RS"/>
         </w:rPr>
       </w:pPr>
-      <w:bookmarkStart w:id="69" w:name="_Toc212376027"/>
+      <w:bookmarkStart w:id="69" w:name="_Toc212377101"/>
       <w:r>
         <w:rPr>
           <w:lang w:val="sr-Cyrl-CS"/>
@@ -35256,7 +34740,7 @@
           <w:lang w:val="sr-Cyrl-RS"/>
         </w:rPr>
       </w:pPr>
-      <w:bookmarkStart w:id="70" w:name="_Toc212376091"/>
+      <w:bookmarkStart w:id="70" w:name="_Toc212377072"/>
       <w:bookmarkEnd w:id="68"/>
       <w:r>
         <w:rPr>
@@ -35336,25 +34820,7 @@
         <w:rPr>
           <w:lang w:val="sr-Cyrl-RS"/>
         </w:rPr>
-        <w:t xml:space="preserve"> </w:t>
-      </w:r>
-      <w:r>
-        <w:rPr>
-          <w:lang w:val="sr-Cyrl-RS"/>
-        </w:rPr>
-        <w:t>На слици 5.</w:t>
-      </w:r>
-      <w:r>
-        <w:rPr>
-          <w:lang w:val="sr-Cyrl-RS"/>
-        </w:rPr>
-        <w:t>2</w:t>
-      </w:r>
-      <w:r>
-        <w:rPr>
-          <w:lang w:val="sr-Cyrl-RS"/>
-        </w:rPr>
-        <w:t>.1</w:t>
+        <w:t xml:space="preserve"> На слици 5.2.1</w:t>
       </w:r>
       <w:r>
         <w:rPr>
@@ -35912,7 +35378,7 @@
           <w:lang w:val="en-US"/>
         </w:rPr>
       </w:pPr>
-      <w:bookmarkStart w:id="73" w:name="_Toc212376028"/>
+      <w:bookmarkStart w:id="73" w:name="_Toc212377102"/>
       <w:r>
         <w:rPr>
           <w:lang w:val="sr-Cyrl-CS"/>
@@ -35967,7 +35433,7 @@
       <w:pPr>
         <w:pStyle w:val="IInivonaslova-Potpoglavlje"/>
       </w:pPr>
-      <w:bookmarkStart w:id="74" w:name="_Toc212376092"/>
+      <w:bookmarkStart w:id="74" w:name="_Toc212377073"/>
       <w:r>
         <w:rPr>
           <w:lang w:val="sr-Cyrl-RS"/>
@@ -36005,25 +35471,7 @@
         <w:rPr>
           <w:lang w:val="sr-Cyrl-RS"/>
         </w:rPr>
-        <w:t xml:space="preserve"> </w:t>
-      </w:r>
-      <w:r>
-        <w:rPr>
-          <w:lang w:val="sr-Cyrl-RS"/>
-        </w:rPr>
-        <w:t>На слици 5.</w:t>
-      </w:r>
-      <w:r>
-        <w:rPr>
-          <w:lang w:val="sr-Cyrl-RS"/>
-        </w:rPr>
-        <w:t>3</w:t>
-      </w:r>
-      <w:r>
-        <w:rPr>
-          <w:lang w:val="sr-Cyrl-RS"/>
-        </w:rPr>
-        <w:t>.1 приказан је поменути дијаграм.</w:t>
+        <w:t xml:space="preserve"> На слици 5.3.1 приказан је поменути дијаграм.</w:t>
       </w:r>
     </w:p>
     <w:p>
@@ -36478,7 +35926,7 @@
           <w:lang w:val="en-US"/>
         </w:rPr>
       </w:pPr>
-      <w:bookmarkStart w:id="75" w:name="_Toc212376029"/>
+      <w:bookmarkStart w:id="75" w:name="_Toc212377103"/>
       <w:r>
         <w:rPr>
           <w:lang w:val="sr-Cyrl-CS"/>
@@ -36536,7 +35984,7 @@
           <w:lang w:val="sr-Cyrl-RS"/>
         </w:rPr>
       </w:pPr>
-      <w:bookmarkStart w:id="76" w:name="_Toc212376093"/>
+      <w:bookmarkStart w:id="76" w:name="_Toc212377074"/>
       <w:r>
         <w:rPr>
           <w:lang w:val="sr-Cyrl-RS"/>
@@ -37299,7 +36747,7 @@
           <w:lang w:val="sr-Cyrl-CS"/>
         </w:rPr>
       </w:pPr>
-      <w:bookmarkStart w:id="77" w:name="_Toc212376094"/>
+      <w:bookmarkStart w:id="77" w:name="_Toc212377075"/>
       <w:r>
         <w:rPr>
           <w:lang w:val="sr-Cyrl-CS"/>
@@ -37320,13 +36768,361 @@
         <w:rPr>
           <w:lang w:val="sr-Cyrl-RS"/>
         </w:rPr>
-        <w:t>Може се рећи да је исход овог рада успешан зато што је из њега проистекла мобилна апликација</w:t>
-      </w:r>
-      <w:r>
-        <w:rPr>
-          <w:lang w:val="sr-Cyrl-RS"/>
-        </w:rPr>
-        <w:t xml:space="preserve"> </w:t>
+        <w:t>Допринос овог рада се може описати као успешно реализован минимално одржив производ, односно MVP (</w:t>
+      </w:r>
+      <w:r>
+        <w:rPr>
+          <w:i/>
+          <w:iCs/>
+          <w:lang w:val="sr-Cyrl-RS"/>
+        </w:rPr>
+        <w:t>Minimum Viable Product</w:t>
+      </w:r>
+      <w:r>
+        <w:rPr>
+          <w:lang w:val="sr-Cyrl-RS"/>
+        </w:rPr>
+        <w:t xml:space="preserve">). MVP представља почетну верзију производа за чији развој је потребно уложити најмање труда и времена тако да буду имплементиране функционалности које су најважније за основно коришћење. Овакав производ се испоручује првим клијентима како би се што раније добиле повратне информације на основу којих се итеративно ради на даљим унапређењима. Један од познатих примера производа који је продаван већ као MVP јесте </w:t>
+      </w:r>
+      <w:r>
+        <w:rPr>
+          <w:i/>
+          <w:iCs/>
+          <w:lang w:val="sr-Cyrl-RS"/>
+        </w:rPr>
+        <w:t>iPhone</w:t>
+      </w:r>
+      <w:r>
+        <w:rPr>
+          <w:lang w:val="sr-Cyrl-RS"/>
+        </w:rPr>
+        <w:t xml:space="preserve">. </w:t>
+      </w:r>
+      <w:r>
+        <w:rPr>
+          <w:i/>
+          <w:iCs/>
+          <w:lang w:val="sr-Cyrl-RS"/>
+        </w:rPr>
+        <w:t>Apple</w:t>
+      </w:r>
+      <w:r>
+        <w:rPr>
+          <w:lang w:val="sr-Cyrl-RS"/>
+        </w:rPr>
+        <w:t xml:space="preserve"> је продавао ове телефоне иако они нису имали многе тривијалне функционалности: копирање и лепљење текста, 3G (</w:t>
+      </w:r>
+      <w:r>
+        <w:rPr>
+          <w:i/>
+          <w:iCs/>
+          <w:lang w:val="sr-Cyrl-RS"/>
+        </w:rPr>
+        <w:t>Third Generation</w:t>
+      </w:r>
+      <w:r>
+        <w:rPr>
+          <w:lang w:val="sr-Cyrl-RS"/>
+        </w:rPr>
+        <w:t>) интернет и електронску пошту. Овај приступ се много пута показао у пракси као далеко супериорнији од традиционалног перфекционистичког начина развоја који подразумева веома дуг период имплементације током ког клијенти немају прилику да пруже конструктивне критике произвођачима, већ им се производ испоручује тек када се уради све што је оригинално замишљено. [4]</w:t>
+      </w:r>
+    </w:p>
+    <w:p>
+      <w:pPr>
+        <w:pStyle w:val="Osnovnitekst"/>
+        <w:rPr>
+          <w:lang w:val="sr-Cyrl-RS"/>
+        </w:rPr>
+      </w:pPr>
+      <w:r>
+        <w:rPr>
+          <w:lang w:val="sr-Cyrl-RS"/>
+        </w:rPr>
+        <w:t xml:space="preserve">Може се рећи да је исход овог рада успешан зато што </w:t>
+      </w:r>
+      <w:r>
+        <w:rPr>
+          <w:lang w:val="sr-Cyrl-RS"/>
+        </w:rPr>
+        <w:t xml:space="preserve">направљени минимални одржив производ </w:t>
+      </w:r>
+      <w:r>
+        <w:rPr>
+          <w:lang w:val="sr-Cyrl-RS"/>
+        </w:rPr>
+        <w:t>клијенти</w:t>
+      </w:r>
+      <w:r>
+        <w:rPr>
+          <w:lang w:val="sr-Cyrl-RS"/>
+        </w:rPr>
+        <w:t xml:space="preserve"> могу</w:t>
+      </w:r>
+      <w:r>
+        <w:rPr>
+          <w:lang w:val="sr-Cyrl-RS"/>
+        </w:rPr>
+        <w:t xml:space="preserve"> да користе за претраживање салона и заказивање термина, уз </w:t>
+      </w:r>
+      <w:r>
+        <w:rPr>
+          <w:lang w:val="sr-Cyrl-RS"/>
+        </w:rPr>
+        <w:t>различите</w:t>
+      </w:r>
+      <w:r>
+        <w:rPr>
+          <w:lang w:val="sr-Cyrl-RS"/>
+        </w:rPr>
+        <w:t xml:space="preserve"> додатне функционалности</w:t>
+      </w:r>
+      <w:r>
+        <w:rPr>
+          <w:lang w:val="sr-Cyrl-RS"/>
+        </w:rPr>
+        <w:t>.</w:t>
+      </w:r>
+      <w:r>
+        <w:rPr>
+          <w:lang w:val="sr-Cyrl-RS"/>
+        </w:rPr>
+        <w:t xml:space="preserve"> </w:t>
+      </w:r>
+      <w:r>
+        <w:rPr>
+          <w:lang w:val="sr-Cyrl-RS"/>
+        </w:rPr>
+        <w:t>Ипак, постоји простор</w:t>
+      </w:r>
+      <w:r>
+        <w:rPr>
+          <w:lang w:val="sr-Cyrl-RS"/>
+        </w:rPr>
+        <w:t xml:space="preserve"> за даља унапређења</w:t>
+      </w:r>
+      <w:r>
+        <w:rPr>
+          <w:lang w:val="sr-Cyrl-RS"/>
+        </w:rPr>
+        <w:t xml:space="preserve"> која су већ наведена у поглављу 5.4.</w:t>
+      </w:r>
+      <w:r>
+        <w:rPr>
+          <w:lang w:val="sr-Cyrl-RS"/>
+        </w:rPr>
+        <w:t xml:space="preserve"> </w:t>
+      </w:r>
+      <w:r>
+        <w:rPr>
+          <w:lang w:val="sr-Cyrl-RS"/>
+        </w:rPr>
+        <w:t>Захваљујући доброј архитектури</w:t>
+      </w:r>
+      <w:r>
+        <w:rPr>
+          <w:lang w:val="sr-Cyrl-RS"/>
+        </w:rPr>
+        <w:t xml:space="preserve">, </w:t>
+      </w:r>
+      <w:r>
+        <w:rPr>
+          <w:lang w:val="sr-Cyrl-RS"/>
+        </w:rPr>
+        <w:t>модерним технологија</w:t>
+      </w:r>
+      <w:r>
+        <w:rPr>
+          <w:lang w:val="sr-Cyrl-RS"/>
+        </w:rPr>
+        <w:t>ма</w:t>
+      </w:r>
+      <w:r>
+        <w:rPr>
+          <w:lang w:val="sr-Cyrl-RS"/>
+        </w:rPr>
+        <w:t xml:space="preserve"> </w:t>
+      </w:r>
+      <w:r>
+        <w:rPr>
+          <w:lang w:val="sr-Cyrl-RS"/>
+        </w:rPr>
+        <w:t xml:space="preserve">и </w:t>
+      </w:r>
+      <w:r>
+        <w:rPr>
+          <w:lang w:val="sr-Cyrl-RS"/>
+        </w:rPr>
+        <w:t xml:space="preserve">реалним </w:t>
+      </w:r>
+      <w:r>
+        <w:rPr>
+          <w:lang w:val="sr-Cyrl-RS"/>
+        </w:rPr>
+        <w:t xml:space="preserve">индустријским праксама </w:t>
+      </w:r>
+      <w:r>
+        <w:rPr>
+          <w:lang w:val="sr-Cyrl-RS"/>
+        </w:rPr>
+        <w:t xml:space="preserve">које су коришћене за развој апликације, будуће надоградње </w:t>
+      </w:r>
+      <w:r>
+        <w:rPr>
+          <w:lang w:val="sr-Cyrl-RS"/>
+        </w:rPr>
+        <w:t xml:space="preserve">ће бити </w:t>
+      </w:r>
+      <w:r>
+        <w:rPr>
+          <w:lang w:val="sr-Cyrl-RS"/>
+        </w:rPr>
+        <w:t>једноставне</w:t>
+      </w:r>
+      <w:r>
+        <w:rPr>
+          <w:lang w:val="sr-Cyrl-RS"/>
+        </w:rPr>
+        <w:t xml:space="preserve"> за имплементацију</w:t>
+      </w:r>
+      <w:r>
+        <w:rPr>
+          <w:lang w:val="sr-Cyrl-RS"/>
+        </w:rPr>
+        <w:t>.</w:t>
+      </w:r>
+    </w:p>
+    <w:p>
+      <w:pPr>
+        <w:pStyle w:val="Osnovnitekst"/>
+        <w:rPr>
+          <w:lang w:val="en-US"/>
+        </w:rPr>
+      </w:pPr>
+      <w:r>
+        <w:rPr>
+          <w:lang w:val="sr-Cyrl-RS"/>
+        </w:rPr>
+        <w:t xml:space="preserve">С обзиром да постоји мали број </w:t>
+      </w:r>
+      <w:r>
+        <w:rPr>
+          <w:lang w:val="sr-Cyrl-RS"/>
+        </w:rPr>
+        <w:t xml:space="preserve">квалитетних </w:t>
+      </w:r>
+      <w:r>
+        <w:rPr>
+          <w:lang w:val="sr-Cyrl-RS"/>
+        </w:rPr>
+        <w:t>мобилних апликација</w:t>
+      </w:r>
+      <w:r>
+        <w:rPr>
+          <w:lang w:val="sr-Cyrl-RS"/>
+        </w:rPr>
+        <w:t xml:space="preserve"> сличне намене</w:t>
+      </w:r>
+      <w:r>
+        <w:rPr>
+          <w:lang w:val="sr-Cyrl-RS"/>
+        </w:rPr>
+        <w:t>, а</w:t>
+      </w:r>
+      <w:r>
+        <w:rPr>
+          <w:lang w:val="sr-Cyrl-RS"/>
+        </w:rPr>
+        <w:t xml:space="preserve"> број различитих врста салона је велики</w:t>
+      </w:r>
+      <w:r>
+        <w:rPr>
+          <w:lang w:val="sr-Cyrl-RS"/>
+        </w:rPr>
+        <w:t>, потенцијал</w:t>
+      </w:r>
+      <w:r>
+        <w:rPr>
+          <w:lang w:val="sr-Cyrl-RS"/>
+        </w:rPr>
+        <w:t xml:space="preserve"> овог решења је</w:t>
+      </w:r>
+      <w:r>
+        <w:rPr>
+          <w:lang w:val="sr-Cyrl-RS"/>
+        </w:rPr>
+        <w:t xml:space="preserve"> озбиљан</w:t>
+      </w:r>
+      <w:r>
+        <w:rPr>
+          <w:lang w:val="sr-Cyrl-RS"/>
+        </w:rPr>
+        <w:t>.</w:t>
+      </w:r>
+      <w:r>
+        <w:rPr>
+          <w:lang w:val="sr-Cyrl-RS"/>
+        </w:rPr>
+        <w:t xml:space="preserve"> Оваква апликација </w:t>
+      </w:r>
+      <w:r>
+        <w:rPr>
+          <w:lang w:val="sr-Cyrl-RS"/>
+        </w:rPr>
+        <w:t xml:space="preserve">са једне стране оптимизује </w:t>
+      </w:r>
+      <w:r>
+        <w:rPr>
+          <w:lang w:val="sr-Cyrl-RS"/>
+        </w:rPr>
+        <w:t>пословање</w:t>
+      </w:r>
+      <w:r>
+        <w:rPr>
+          <w:lang w:val="sr-Cyrl-RS"/>
+        </w:rPr>
+        <w:t xml:space="preserve"> салона, а са друге стране</w:t>
+      </w:r>
+      <w:r>
+        <w:rPr>
+          <w:lang w:val="sr-Cyrl-RS"/>
+        </w:rPr>
+        <w:t xml:space="preserve"> </w:t>
+      </w:r>
+      <w:r>
+        <w:rPr>
+          <w:lang w:val="sr-Cyrl-RS"/>
+        </w:rPr>
+        <w:t>олакшава клијентима</w:t>
+      </w:r>
+      <w:r>
+        <w:rPr>
+          <w:lang w:val="sr-Cyrl-RS"/>
+        </w:rPr>
+        <w:t xml:space="preserve"> проналазак услуге</w:t>
+      </w:r>
+      <w:r>
+        <w:rPr>
+          <w:lang w:val="sr-Cyrl-RS"/>
+        </w:rPr>
+        <w:t>.</w:t>
+      </w:r>
+      <w:r>
+        <w:rPr>
+          <w:lang w:val="sr-Cyrl-RS"/>
+        </w:rPr>
+        <w:t xml:space="preserve"> Уз адекватне надоградње система</w:t>
+      </w:r>
+      <w:r>
+        <w:rPr>
+          <w:lang w:val="sr-Cyrl-RS"/>
+        </w:rPr>
+        <w:t xml:space="preserve"> описане у поглављу 5.4</w:t>
+      </w:r>
+      <w:r>
+        <w:rPr>
+          <w:lang w:val="sr-Cyrl-RS"/>
+        </w:rPr>
+        <w:t xml:space="preserve">, као и одговарајуће пласирање на тржиште, </w:t>
       </w:r>
       <w:r>
         <w:rPr>
@@ -37340,329 +37136,19 @@
         <w:rPr>
           <w:lang w:val="sr-Cyrl-RS"/>
         </w:rPr>
-        <w:t xml:space="preserve"> коју клијенти</w:t>
-      </w:r>
-      <w:r>
-        <w:rPr>
-          <w:lang w:val="sr-Cyrl-RS"/>
-        </w:rPr>
-        <w:t xml:space="preserve"> могу</w:t>
-      </w:r>
-      <w:r>
-        <w:rPr>
-          <w:lang w:val="sr-Cyrl-RS"/>
-        </w:rPr>
-        <w:t xml:space="preserve"> да користе за претраживање салона и заказивање термина, уз </w:t>
-      </w:r>
-      <w:r>
-        <w:rPr>
-          <w:lang w:val="sr-Cyrl-RS"/>
-        </w:rPr>
-        <w:t>различите</w:t>
-      </w:r>
-      <w:r>
-        <w:rPr>
-          <w:lang w:val="sr-Cyrl-RS"/>
-        </w:rPr>
-        <w:t xml:space="preserve"> додатне функционалности</w:t>
-      </w:r>
-      <w:r>
-        <w:rPr>
-          <w:lang w:val="sr-Cyrl-RS"/>
-        </w:rPr>
-        <w:t>.</w:t>
-      </w:r>
-      <w:r>
-        <w:rPr>
-          <w:lang w:val="sr-Cyrl-RS"/>
-        </w:rPr>
-        <w:t xml:space="preserve"> </w:t>
-      </w:r>
-      <w:r>
-        <w:rPr>
-          <w:lang w:val="sr-Cyrl-RS"/>
-        </w:rPr>
-        <w:t>Треба нагласити да ова апликација представља минимално одржив производ</w:t>
-      </w:r>
-      <w:r>
-        <w:rPr>
-          <w:lang w:val="sr-Cyrl-RS"/>
-        </w:rPr>
-        <w:t xml:space="preserve">, што значи да </w:t>
-      </w:r>
-      <w:r>
-        <w:rPr>
-          <w:lang w:val="sr-Cyrl-RS"/>
-        </w:rPr>
-        <w:t xml:space="preserve">су све најважније </w:t>
-      </w:r>
-      <w:r>
-        <w:rPr>
-          <w:lang w:val="sr-Cyrl-RS"/>
-        </w:rPr>
-        <w:t xml:space="preserve">основне </w:t>
-      </w:r>
-      <w:r>
-        <w:rPr>
-          <w:lang w:val="sr-Cyrl-RS"/>
-        </w:rPr>
-        <w:t>функционалности имплементиране</w:t>
-      </w:r>
-      <w:r>
-        <w:rPr>
-          <w:lang w:val="sr-Cyrl-RS"/>
-        </w:rPr>
-        <w:t>.</w:t>
-      </w:r>
-      <w:r>
-        <w:rPr>
-          <w:lang w:val="sr-Cyrl-RS"/>
-        </w:rPr>
-        <w:t xml:space="preserve"> Ипак, постоји простор</w:t>
-      </w:r>
-      <w:r>
-        <w:rPr>
-          <w:lang w:val="sr-Cyrl-RS"/>
-        </w:rPr>
-        <w:t xml:space="preserve"> за даља унапређења</w:t>
-      </w:r>
-      <w:r>
-        <w:rPr>
-          <w:lang w:val="sr-Cyrl-RS"/>
-        </w:rPr>
-        <w:t xml:space="preserve"> која су већ наведена у поглављу 5.4.</w:t>
-      </w:r>
-      <w:r>
-        <w:rPr>
-          <w:lang w:val="sr-Cyrl-RS"/>
-        </w:rPr>
-        <w:t xml:space="preserve"> </w:t>
-      </w:r>
-      <w:r>
-        <w:rPr>
-          <w:lang w:val="sr-Cyrl-RS"/>
-        </w:rPr>
-        <w:t>Захваљујући доброј архитектури</w:t>
-      </w:r>
-      <w:r>
-        <w:rPr>
-          <w:lang w:val="sr-Cyrl-RS"/>
-        </w:rPr>
-        <w:t xml:space="preserve">, </w:t>
-      </w:r>
-      <w:r>
-        <w:rPr>
-          <w:lang w:val="sr-Cyrl-RS"/>
-        </w:rPr>
-        <w:t>модерним технологија</w:t>
-      </w:r>
-      <w:r>
-        <w:rPr>
-          <w:lang w:val="sr-Cyrl-RS"/>
-        </w:rPr>
-        <w:t>ма</w:t>
-      </w:r>
-      <w:r>
-        <w:rPr>
-          <w:lang w:val="sr-Cyrl-RS"/>
-        </w:rPr>
-        <w:t xml:space="preserve"> </w:t>
-      </w:r>
-      <w:r>
-        <w:rPr>
-          <w:lang w:val="sr-Cyrl-RS"/>
-        </w:rPr>
-        <w:t xml:space="preserve">и </w:t>
-      </w:r>
-      <w:r>
-        <w:rPr>
-          <w:lang w:val="sr-Cyrl-RS"/>
-        </w:rPr>
-        <w:t xml:space="preserve">реалним </w:t>
-      </w:r>
-      <w:r>
-        <w:rPr>
-          <w:lang w:val="sr-Cyrl-RS"/>
-        </w:rPr>
-        <w:t xml:space="preserve">индустријским праксама </w:t>
-      </w:r>
-      <w:r>
-        <w:rPr>
-          <w:lang w:val="sr-Cyrl-RS"/>
-        </w:rPr>
-        <w:t xml:space="preserve">које су коришћене за развој апликације, будуће надоградње </w:t>
-      </w:r>
-      <w:r>
-        <w:rPr>
-          <w:lang w:val="sr-Cyrl-RS"/>
-        </w:rPr>
-        <w:t xml:space="preserve">ће бити </w:t>
-      </w:r>
-      <w:r>
-        <w:rPr>
-          <w:lang w:val="sr-Cyrl-RS"/>
-        </w:rPr>
-        <w:t>једноставне</w:t>
-      </w:r>
-      <w:r>
-        <w:rPr>
-          <w:lang w:val="sr-Cyrl-RS"/>
-        </w:rPr>
-        <w:t xml:space="preserve"> за имплементацију</w:t>
-      </w:r>
-      <w:r>
-        <w:rPr>
-          <w:lang w:val="sr-Cyrl-RS"/>
-        </w:rPr>
-        <w:t>.</w:t>
+        <w:t xml:space="preserve"> </w:t>
+      </w:r>
+      <w:r>
+        <w:rPr>
+          <w:lang w:val="sr-Cyrl-RS"/>
+        </w:rPr>
+        <w:t>платформа може да оствари значајан комерцијални успех.</w:t>
       </w:r>
     </w:p>
     <w:p>
       <w:pPr>
         <w:pStyle w:val="Osnovnitekst"/>
         <w:rPr>
-          <w:lang w:val="en-US"/>
-        </w:rPr>
-      </w:pPr>
-      <w:r>
-        <w:rPr>
-          <w:lang w:val="sr-Cyrl-RS"/>
-        </w:rPr>
-        <w:t xml:space="preserve">С обзиром да постоји мали број </w:t>
-      </w:r>
-      <w:r>
-        <w:rPr>
-          <w:lang w:val="sr-Cyrl-RS"/>
-        </w:rPr>
-        <w:t xml:space="preserve">квалитетних </w:t>
-      </w:r>
-      <w:r>
-        <w:rPr>
-          <w:lang w:val="sr-Cyrl-RS"/>
-        </w:rPr>
-        <w:t>мобилних апликација</w:t>
-      </w:r>
-      <w:r>
-        <w:rPr>
-          <w:lang w:val="sr-Cyrl-RS"/>
-        </w:rPr>
-        <w:t xml:space="preserve"> сличне намене</w:t>
-      </w:r>
-      <w:r>
-        <w:rPr>
-          <w:lang w:val="sr-Cyrl-RS"/>
-        </w:rPr>
-        <w:t>, а</w:t>
-      </w:r>
-      <w:r>
-        <w:rPr>
-          <w:lang w:val="sr-Cyrl-RS"/>
-        </w:rPr>
-        <w:t xml:space="preserve"> број различитих врста салона је велики</w:t>
-      </w:r>
-      <w:r>
-        <w:rPr>
-          <w:lang w:val="sr-Cyrl-RS"/>
-        </w:rPr>
-        <w:t>, потенцијал</w:t>
-      </w:r>
-      <w:r>
-        <w:rPr>
-          <w:lang w:val="sr-Cyrl-RS"/>
-        </w:rPr>
-        <w:t xml:space="preserve"> овог решења је</w:t>
-      </w:r>
-      <w:r>
-        <w:rPr>
-          <w:lang w:val="sr-Cyrl-RS"/>
-        </w:rPr>
-        <w:t xml:space="preserve"> озбиљан</w:t>
-      </w:r>
-      <w:r>
-        <w:rPr>
-          <w:lang w:val="sr-Cyrl-RS"/>
-        </w:rPr>
-        <w:t>.</w:t>
-      </w:r>
-      <w:r>
-        <w:rPr>
-          <w:lang w:val="sr-Cyrl-RS"/>
-        </w:rPr>
-        <w:t xml:space="preserve"> Оваква апликација </w:t>
-      </w:r>
-      <w:r>
-        <w:rPr>
-          <w:lang w:val="sr-Cyrl-RS"/>
-        </w:rPr>
-        <w:t xml:space="preserve">са једне стране оптимизује </w:t>
-      </w:r>
-      <w:r>
-        <w:rPr>
-          <w:lang w:val="sr-Cyrl-RS"/>
-        </w:rPr>
-        <w:t>пословање</w:t>
-      </w:r>
-      <w:r>
-        <w:rPr>
-          <w:lang w:val="sr-Cyrl-RS"/>
-        </w:rPr>
-        <w:t xml:space="preserve"> салона, а са друге стране</w:t>
-      </w:r>
-      <w:r>
-        <w:rPr>
-          <w:lang w:val="sr-Cyrl-RS"/>
-        </w:rPr>
-        <w:t xml:space="preserve"> </w:t>
-      </w:r>
-      <w:r>
-        <w:rPr>
-          <w:lang w:val="sr-Cyrl-RS"/>
-        </w:rPr>
-        <w:t>олакшава клијентима</w:t>
-      </w:r>
-      <w:r>
-        <w:rPr>
-          <w:lang w:val="sr-Cyrl-RS"/>
-        </w:rPr>
-        <w:t xml:space="preserve"> проналазак услуге</w:t>
-      </w:r>
-      <w:r>
-        <w:rPr>
-          <w:lang w:val="sr-Cyrl-RS"/>
-        </w:rPr>
-        <w:t>.</w:t>
-      </w:r>
-      <w:r>
-        <w:rPr>
-          <w:lang w:val="sr-Cyrl-RS"/>
-        </w:rPr>
-        <w:t xml:space="preserve"> Уз адекватне надоградње система, као и одговарајуће пласирање на тржиште, </w:t>
-      </w:r>
-      <w:r>
-        <w:rPr>
-          <w:i/>
-          <w:iCs/>
-          <w:lang w:val="en-US"/>
-        </w:rPr>
-        <w:t>BarberBooker</w:t>
-      </w:r>
-      <w:r>
-        <w:rPr>
-          <w:lang w:val="sr-Cyrl-RS"/>
-        </w:rPr>
-        <w:t xml:space="preserve"> </w:t>
-      </w:r>
-      <w:r>
-        <w:rPr>
-          <w:lang w:val="sr-Cyrl-RS"/>
-        </w:rPr>
-        <w:t>платформа може да оствари значајан комерцијални успех.</w:t>
-      </w:r>
-    </w:p>
-    <w:p>
-      <w:pPr>
-        <w:pStyle w:val="Osnovnitekst"/>
-        <w:rPr>
           <w:lang w:val="sr-Cyrl-RS"/>
         </w:rPr>
       </w:pPr>
@@ -37675,7 +37161,7 @@
         </w:rPr>
       </w:pPr>
       <w:bookmarkStart w:id="78" w:name="_Toc254342946"/>
-      <w:bookmarkStart w:id="79" w:name="_Toc212376095"/>
+      <w:bookmarkStart w:id="79" w:name="_Toc212377076"/>
       <w:r>
         <w:rPr>
           <w:lang w:val="sr-Cyrl-CS"/>
@@ -39503,7 +38989,7 @@
           <w:lang w:val="sr-Cyrl-CS"/>
         </w:rPr>
       </w:pPr>
-      <w:bookmarkStart w:id="80" w:name="_Toc212376096"/>
+      <w:bookmarkStart w:id="80" w:name="_Toc212377077"/>
       <w:r>
         <w:rPr>
           <w:lang w:val="sr-Cyrl-CS"/>
@@ -41502,7 +40988,7 @@
           <w:lang w:val="sr-Cyrl-CS"/>
         </w:rPr>
       </w:pPr>
-      <w:bookmarkStart w:id="81" w:name="_Toc212376097"/>
+      <w:bookmarkStart w:id="81" w:name="_Toc212377078"/>
       <w:r>
         <w:rPr>
           <w:lang w:val="sr-Cyrl-CS"/>
@@ -41544,7 +41030,7 @@
         </w:rPr>
         <w:fldChar w:fldCharType="separate"/>
       </w:r>
-      <w:hyperlink w:anchor="_Toc212376017" w:history="1">
+      <w:hyperlink w:anchor="_Toc212377091" w:history="1">
         <w:r>
           <w:rPr>
             <w:rStyle w:val="Hyperlink"/>
@@ -41582,7 +41068,7 @@
             <w:noProof/>
             <w:webHidden/>
           </w:rPr>
-          <w:instrText xml:space="preserve"> PAGEREF _Toc212376017 \h </w:instrText>
+          <w:instrText xml:space="preserve"> PAGEREF _Toc212377091 \h </w:instrText>
         </w:r>
         <w:r>
           <w:rPr>
@@ -41627,7 +41113,7 @@
           <w14:ligatures w14:val="standardContextual"/>
         </w:rPr>
       </w:pPr>
-      <w:hyperlink w:anchor="_Toc212376018" w:history="1">
+      <w:hyperlink w:anchor="_Toc212377092" w:history="1">
         <w:r>
           <w:rPr>
             <w:rStyle w:val="Hyperlink"/>
@@ -41681,7 +41167,7 @@
             <w:noProof/>
             <w:webHidden/>
           </w:rPr>
-          <w:instrText xml:space="preserve"> PAGEREF _Toc212376018 \h </w:instrText>
+          <w:instrText xml:space="preserve"> PAGEREF _Toc212377092 \h </w:instrText>
         </w:r>
         <w:r>
           <w:rPr>
@@ -41726,7 +41212,7 @@
           <w14:ligatures w14:val="standardContextual"/>
         </w:rPr>
       </w:pPr>
-      <w:hyperlink w:anchor="_Toc212376019" w:history="1">
+      <w:hyperlink w:anchor="_Toc212377093" w:history="1">
         <w:r>
           <w:rPr>
             <w:rStyle w:val="Hyperlink"/>
@@ -41778,7 +41264,7 @@
             <w:noProof/>
             <w:webHidden/>
           </w:rPr>
-          <w:instrText xml:space="preserve"> PAGEREF _Toc212376019 \h </w:instrText>
+          <w:instrText xml:space="preserve"> PAGEREF _Toc212377093 \h </w:instrText>
         </w:r>
         <w:r>
           <w:rPr>
@@ -41823,7 +41309,7 @@
           <w14:ligatures w14:val="standardContextual"/>
         </w:rPr>
       </w:pPr>
-      <w:hyperlink w:anchor="_Toc212376020" w:history="1">
+      <w:hyperlink w:anchor="_Toc212377094" w:history="1">
         <w:r>
           <w:rPr>
             <w:rStyle w:val="Hyperlink"/>
@@ -41882,7 +41368,7 @@
             <w:noProof/>
             <w:webHidden/>
           </w:rPr>
-          <w:instrText xml:space="preserve"> PAGEREF _Toc212376020 \h </w:instrText>
+          <w:instrText xml:space="preserve"> PAGEREF _Toc212377094 \h </w:instrText>
         </w:r>
         <w:r>
           <w:rPr>
@@ -41927,7 +41413,7 @@
           <w14:ligatures w14:val="standardContextual"/>
         </w:rPr>
       </w:pPr>
-      <w:hyperlink w:anchor="_Toc212376021" w:history="1">
+      <w:hyperlink w:anchor="_Toc212377095" w:history="1">
         <w:r>
           <w:rPr>
             <w:rStyle w:val="Hyperlink"/>
@@ -42006,7 +41492,7 @@
             <w:noProof/>
             <w:webHidden/>
           </w:rPr>
-          <w:instrText xml:space="preserve"> PAGEREF _Toc212376021 \h </w:instrText>
+          <w:instrText xml:space="preserve"> PAGEREF _Toc212377095 \h </w:instrText>
         </w:r>
         <w:r>
           <w:rPr>
@@ -42051,7 +41537,7 @@
           <w14:ligatures w14:val="standardContextual"/>
         </w:rPr>
       </w:pPr>
-      <w:hyperlink w:anchor="_Toc212376022" w:history="1">
+      <w:hyperlink w:anchor="_Toc212377096" w:history="1">
         <w:r>
           <w:rPr>
             <w:rStyle w:val="Hyperlink"/>
@@ -42119,7 +41605,7 @@
             <w:noProof/>
             <w:webHidden/>
           </w:rPr>
-          <w:instrText xml:space="preserve"> PAGEREF _Toc212376022 \h </w:instrText>
+          <w:instrText xml:space="preserve"> PAGEREF _Toc212377096 \h </w:instrText>
         </w:r>
         <w:r>
           <w:rPr>
@@ -42164,7 +41650,7 @@
           <w14:ligatures w14:val="standardContextual"/>
         </w:rPr>
       </w:pPr>
-      <w:hyperlink w:anchor="_Toc212376023" w:history="1">
+      <w:hyperlink w:anchor="_Toc212377097" w:history="1">
         <w:r>
           <w:rPr>
             <w:rStyle w:val="Hyperlink"/>
@@ -42239,7 +41725,7 @@
             <w:noProof/>
             <w:webHidden/>
           </w:rPr>
-          <w:instrText xml:space="preserve"> PAGEREF _Toc212376023 \h </w:instrText>
+          <w:instrText xml:space="preserve"> PAGEREF _Toc212377097 \h </w:instrText>
         </w:r>
         <w:r>
           <w:rPr>
@@ -42284,7 +41770,7 @@
           <w14:ligatures w14:val="standardContextual"/>
         </w:rPr>
       </w:pPr>
-      <w:hyperlink w:anchor="_Toc212376024" w:history="1">
+      <w:hyperlink w:anchor="_Toc212377098" w:history="1">
         <w:r>
           <w:rPr>
             <w:rStyle w:val="Hyperlink"/>
@@ -42359,7 +41845,7 @@
             <w:noProof/>
             <w:webHidden/>
           </w:rPr>
-          <w:instrText xml:space="preserve"> PAGEREF _Toc212376024 \h </w:instrText>
+          <w:instrText xml:space="preserve"> PAGEREF _Toc212377098 \h </w:instrText>
         </w:r>
         <w:r>
           <w:rPr>
@@ -42404,7 +41890,7 @@
           <w14:ligatures w14:val="standardContextual"/>
         </w:rPr>
       </w:pPr>
-      <w:hyperlink w:anchor="_Toc212376025" w:history="1">
+      <w:hyperlink w:anchor="_Toc212377099" w:history="1">
         <w:r>
           <w:rPr>
             <w:rStyle w:val="Hyperlink"/>
@@ -42472,7 +41958,7 @@
             <w:noProof/>
             <w:webHidden/>
           </w:rPr>
-          <w:instrText xml:space="preserve"> PAGEREF _Toc212376025 \h </w:instrText>
+          <w:instrText xml:space="preserve"> PAGEREF _Toc212377099 \h </w:instrText>
         </w:r>
         <w:r>
           <w:rPr>
@@ -42517,7 +42003,7 @@
           <w14:ligatures w14:val="standardContextual"/>
         </w:rPr>
       </w:pPr>
-      <w:hyperlink w:anchor="_Toc212376026" w:history="1">
+      <w:hyperlink w:anchor="_Toc212377100" w:history="1">
         <w:r>
           <w:rPr>
             <w:rStyle w:val="Hyperlink"/>
@@ -42600,7 +42086,7 @@
             <w:noProof/>
             <w:webHidden/>
           </w:rPr>
-          <w:instrText xml:space="preserve"> PAGEREF _Toc212376026 \h </w:instrText>
+          <w:instrText xml:space="preserve"> PAGEREF _Toc212377100 \h </w:instrText>
         </w:r>
         <w:r>
           <w:rPr>
@@ -42645,7 +42131,7 @@
           <w14:ligatures w14:val="standardContextual"/>
         </w:rPr>
       </w:pPr>
-      <w:hyperlink w:anchor="_Toc212376027" w:history="1">
+      <w:hyperlink w:anchor="_Toc212377101" w:history="1">
         <w:r>
           <w:rPr>
             <w:rStyle w:val="Hyperlink"/>
@@ -42705,7 +42191,7 @@
             <w:noProof/>
             <w:webHidden/>
           </w:rPr>
-          <w:instrText xml:space="preserve"> PAGEREF _Toc212376027 \h </w:instrText>
+          <w:instrText xml:space="preserve"> PAGEREF _Toc212377101 \h </w:instrText>
         </w:r>
         <w:r>
           <w:rPr>
@@ -42750,7 +42236,7 @@
           <w14:ligatures w14:val="standardContextual"/>
         </w:rPr>
       </w:pPr>
-      <w:hyperlink w:anchor="_Toc212376028" w:history="1">
+      <w:hyperlink w:anchor="_Toc212377102" w:history="1">
         <w:r>
           <w:rPr>
             <w:rStyle w:val="Hyperlink"/>
@@ -42810,7 +42296,7 @@
             <w:noProof/>
             <w:webHidden/>
           </w:rPr>
-          <w:instrText xml:space="preserve"> PAGEREF _Toc212376028 \h </w:instrText>
+          <w:instrText xml:space="preserve"> PAGEREF _Toc212377102 \h </w:instrText>
         </w:r>
         <w:r>
           <w:rPr>
@@ -42855,7 +42341,7 @@
           <w14:ligatures w14:val="standardContextual"/>
         </w:rPr>
       </w:pPr>
-      <w:hyperlink w:anchor="_Toc212376029" w:history="1">
+      <w:hyperlink w:anchor="_Toc212377103" w:history="1">
         <w:r>
           <w:rPr>
             <w:rStyle w:val="Hyperlink"/>
@@ -42931,7 +42417,7 @@
             <w:noProof/>
             <w:webHidden/>
           </w:rPr>
-          <w:instrText xml:space="preserve"> PAGEREF _Toc212376029 \h </w:instrText>
+          <w:instrText xml:space="preserve"> PAGEREF _Toc212377103 \h </w:instrText>
         </w:r>
         <w:r>
           <w:rPr>
@@ -42976,7 +42462,7 @@
           <w14:ligatures w14:val="standardContextual"/>
         </w:rPr>
       </w:pPr>
-      <w:hyperlink w:anchor="_Toc212376030" w:history="1">
+      <w:hyperlink w:anchor="_Toc212377104" w:history="1">
         <w:r>
           <w:rPr>
             <w:rStyle w:val="Hyperlink"/>
@@ -43046,7 +42532,7 @@
             <w:noProof/>
             <w:webHidden/>
           </w:rPr>
-          <w:instrText xml:space="preserve"> PAGEREF _Toc212376030 \h </w:instrText>
+          <w:instrText xml:space="preserve"> PAGEREF _Toc212377104 \h </w:instrText>
         </w:r>
         <w:r>
           <w:rPr>
@@ -43091,7 +42577,7 @@
           <w14:ligatures w14:val="standardContextual"/>
         </w:rPr>
       </w:pPr>
-      <w:hyperlink w:anchor="_Toc212376031" w:history="1">
+      <w:hyperlink w:anchor="_Toc212377105" w:history="1">
         <w:r>
           <w:rPr>
             <w:rStyle w:val="Hyperlink"/>
@@ -43169,7 +42655,7 @@
             <w:noProof/>
             <w:webHidden/>
           </w:rPr>
-          <w:instrText xml:space="preserve"> PAGEREF _Toc212376031 \h </w:instrText>
+          <w:instrText xml:space="preserve"> PAGEREF _Toc212377105 \h </w:instrText>
         </w:r>
         <w:r>
           <w:rPr>
@@ -43214,7 +42700,7 @@
           <w14:ligatures w14:val="standardContextual"/>
         </w:rPr>
       </w:pPr>
-      <w:hyperlink w:anchor="_Toc212376032" w:history="1">
+      <w:hyperlink w:anchor="_Toc212377106" w:history="1">
         <w:r>
           <w:rPr>
             <w:rStyle w:val="Hyperlink"/>
@@ -43292,7 +42778,7 @@
             <w:noProof/>
             <w:webHidden/>
           </w:rPr>
-          <w:instrText xml:space="preserve"> PAGEREF _Toc212376032 \h </w:instrText>
+          <w:instrText xml:space="preserve"> PAGEREF _Toc212377106 \h </w:instrText>
         </w:r>
         <w:r>
           <w:rPr>
@@ -43337,7 +42823,7 @@
           <w14:ligatures w14:val="standardContextual"/>
         </w:rPr>
       </w:pPr>
-      <w:hyperlink w:anchor="_Toc212376033" w:history="1">
+      <w:hyperlink w:anchor="_Toc212377107" w:history="1">
         <w:r>
           <w:rPr>
             <w:rStyle w:val="Hyperlink"/>
@@ -43415,7 +42901,7 @@
             <w:noProof/>
             <w:webHidden/>
           </w:rPr>
-          <w:instrText xml:space="preserve"> PAGEREF _Toc212376033 \h </w:instrText>
+          <w:instrText xml:space="preserve"> PAGEREF _Toc212377107 \h </w:instrText>
         </w:r>
         <w:r>
           <w:rPr>
@@ -43460,7 +42946,7 @@
           <w14:ligatures w14:val="standardContextual"/>
         </w:rPr>
       </w:pPr>
-      <w:hyperlink w:anchor="_Toc212376034" w:history="1">
+      <w:hyperlink w:anchor="_Toc212377108" w:history="1">
         <w:r>
           <w:rPr>
             <w:rStyle w:val="Hyperlink"/>
@@ -43538,7 +43024,7 @@
             <w:noProof/>
             <w:webHidden/>
           </w:rPr>
-          <w:instrText xml:space="preserve"> PAGEREF _Toc212376034 \h </w:instrText>
+          <w:instrText xml:space="preserve"> PAGEREF _Toc212377108 \h </w:instrText>
         </w:r>
         <w:r>
           <w:rPr>
@@ -43583,7 +43069,7 @@
           <w14:ligatures w14:val="standardContextual"/>
         </w:rPr>
       </w:pPr>
-      <w:hyperlink w:anchor="_Toc212376035" w:history="1">
+      <w:hyperlink w:anchor="_Toc212377109" w:history="1">
         <w:r>
           <w:rPr>
             <w:rStyle w:val="Hyperlink"/>
@@ -43661,7 +43147,7 @@
             <w:noProof/>
             <w:webHidden/>
           </w:rPr>
-          <w:instrText xml:space="preserve"> PAGEREF _Toc212376035 \h </w:instrText>
+          <w:instrText xml:space="preserve"> PAGEREF _Toc212377109 \h </w:instrText>
         </w:r>
         <w:r>
           <w:rPr>
@@ -43706,7 +43192,7 @@
           <w14:ligatures w14:val="standardContextual"/>
         </w:rPr>
       </w:pPr>
-      <w:hyperlink w:anchor="_Toc212376036" w:history="1">
+      <w:hyperlink w:anchor="_Toc212377110" w:history="1">
         <w:r>
           <w:rPr>
             <w:rStyle w:val="Hyperlink"/>
@@ -43784,7 +43270,7 @@
             <w:noProof/>
             <w:webHidden/>
           </w:rPr>
-          <w:instrText xml:space="preserve"> PAGEREF _Toc212376036 \h </w:instrText>
+          <w:instrText xml:space="preserve"> PAGEREF _Toc212377110 \h </w:instrText>
         </w:r>
         <w:r>
           <w:rPr>
@@ -43829,7 +43315,7 @@
           <w14:ligatures w14:val="standardContextual"/>
         </w:rPr>
       </w:pPr>
-      <w:hyperlink w:anchor="_Toc212376037" w:history="1">
+      <w:hyperlink w:anchor="_Toc212377111" w:history="1">
         <w:r>
           <w:rPr>
             <w:rStyle w:val="Hyperlink"/>
@@ -43907,7 +43393,7 @@
             <w:noProof/>
             <w:webHidden/>
           </w:rPr>
-          <w:instrText xml:space="preserve"> PAGEREF _Toc212376037 \h </w:instrText>
+          <w:instrText xml:space="preserve"> PAGEREF _Toc212377111 \h </w:instrText>
         </w:r>
         <w:r>
           <w:rPr>
@@ -43959,7 +43445,7 @@
           <w:lang w:val="sr-Cyrl-CS"/>
         </w:rPr>
       </w:pPr>
-      <w:bookmarkStart w:id="82" w:name="_Toc212376098"/>
+      <w:bookmarkStart w:id="82" w:name="_Toc212377079"/>
       <w:r>
         <w:rPr>
           <w:lang w:val="sr-Cyrl-CS"/>
@@ -44002,7 +43488,7 @@
         </w:rPr>
         <w:fldChar w:fldCharType="separate"/>
       </w:r>
-      <w:hyperlink w:anchor="_Toc212376038" w:history="1">
+      <w:hyperlink w:anchor="_Toc212377112" w:history="1">
         <w:r>
           <w:rPr>
             <w:rStyle w:val="Hyperlink"/>
@@ -44102,7 +43588,7 @@
             <w:noProof/>
             <w:webHidden/>
           </w:rPr>
-          <w:instrText xml:space="preserve"> PAGEREF _Toc212376038 \h </w:instrText>
+          <w:instrText xml:space="preserve"> PAGEREF _Toc212377112 \h </w:instrText>
         </w:r>
         <w:r>
           <w:rPr>
@@ -44141,7 +43627,7 @@
         <w:lastRenderedPageBreak/>
         <w:fldChar w:fldCharType="end"/>
       </w:r>
-      <w:bookmarkStart w:id="84" w:name="_Toc212376099"/>
+      <w:bookmarkStart w:id="84" w:name="_Toc212377080"/>
       <w:r>
         <w:rPr>
           <w:lang w:val="sr-Cyrl-RS"/>
@@ -44183,7 +43669,7 @@
           <w:lang w:val="en-US"/>
         </w:rPr>
       </w:pPr>
-      <w:bookmarkStart w:id="85" w:name="_Toc212376100"/>
+      <w:bookmarkStart w:id="85" w:name="_Toc212377081"/>
       <w:bookmarkEnd w:id="83"/>
       <w:r>
         <w:rPr>
@@ -44451,7 +43937,7 @@
           <w:lang w:val="en-US"/>
         </w:rPr>
       </w:pPr>
-      <w:bookmarkStart w:id="86" w:name="_Toc212376030"/>
+      <w:bookmarkStart w:id="86" w:name="_Toc212377104"/>
       <w:r>
         <w:rPr>
           <w:lang w:val="sr-Cyrl-CS"/>
@@ -44545,7 +44031,7 @@
           <w:lang w:val="sr-Cyrl-RS"/>
         </w:rPr>
       </w:pPr>
-      <w:bookmarkStart w:id="87" w:name="_Toc212376101"/>
+      <w:bookmarkStart w:id="87" w:name="_Toc212377082"/>
       <w:r>
         <w:rPr>
           <w:lang w:val="sr-Cyrl-RS"/>
@@ -44826,7 +44312,7 @@
           <w:lang w:val="en-US"/>
         </w:rPr>
       </w:pPr>
-      <w:bookmarkStart w:id="89" w:name="_Toc212376031"/>
+      <w:bookmarkStart w:id="89" w:name="_Toc212377105"/>
       <w:r>
         <w:rPr>
           <w:lang w:val="sr-Cyrl-CS"/>
@@ -44892,7 +44378,7 @@
           <w:lang w:val="en-US"/>
         </w:rPr>
       </w:pPr>
-      <w:bookmarkStart w:id="90" w:name="_Toc212376102"/>
+      <w:bookmarkStart w:id="90" w:name="_Toc212377083"/>
       <w:r>
         <w:rPr>
           <w:lang w:val="sr-Cyrl-RS"/>
@@ -45134,7 +44620,7 @@
           <w:lang w:val="en-US"/>
         </w:rPr>
       </w:pPr>
-      <w:bookmarkStart w:id="91" w:name="_Toc212376032"/>
+      <w:bookmarkStart w:id="91" w:name="_Toc212377106"/>
       <w:r>
         <w:rPr>
           <w:lang w:val="sr-Cyrl-CS"/>
@@ -45201,7 +44687,7 @@
         </w:rPr>
       </w:pPr>
       <w:bookmarkStart w:id="92" w:name="_Hlk211976078"/>
-      <w:bookmarkStart w:id="93" w:name="_Toc212376103"/>
+      <w:bookmarkStart w:id="93" w:name="_Toc212377084"/>
       <w:r>
         <w:rPr>
           <w:lang w:val="sr-Cyrl-RS"/>
@@ -45238,7 +44724,7 @@
           <w:lang w:val="sr-Cyrl-RS"/>
         </w:rPr>
       </w:pPr>
-      <w:bookmarkStart w:id="94" w:name="_Toc212376104"/>
+      <w:bookmarkStart w:id="94" w:name="_Toc212377085"/>
       <w:bookmarkEnd w:id="92"/>
       <w:r>
         <w:rPr>
@@ -45505,7 +44991,7 @@
           <w:lang w:val="en-US"/>
         </w:rPr>
         <w:drawing>
-          <wp:inline distT="0" distB="0" distL="0" distR="0" wp14:anchorId="3B05341B" wp14:editId="4CBA430D">
+          <wp:inline distT="0" distB="0" distL="0" distR="0" wp14:anchorId="3B05341B" wp14:editId="7F4F4482">
             <wp:extent cx="6078168" cy="3035300"/>
             <wp:effectExtent l="0" t="0" r="0" b="0"/>
             <wp:docPr id="2099466814" name="Picture 4" descr="A screenshot of a computer&#10;&#10;AI-generated content may be incorrect."/>
@@ -45556,7 +45042,7 @@
           <w:lang w:val="en-US"/>
         </w:rPr>
       </w:pPr>
-      <w:bookmarkStart w:id="96" w:name="_Toc212376033"/>
+      <w:bookmarkStart w:id="96" w:name="_Toc212377107"/>
       <w:r>
         <w:rPr>
           <w:lang w:val="sr-Cyrl-CS"/>
@@ -45628,7 +45114,7 @@
           <w:lang w:val="en-GB"/>
         </w:rPr>
       </w:pPr>
-      <w:bookmarkStart w:id="97" w:name="_Toc212376105"/>
+      <w:bookmarkStart w:id="97" w:name="_Toc212377086"/>
       <w:r>
         <w:rPr>
           <w:lang w:val="sr-Cyrl-RS"/>
@@ -45846,7 +45332,7 @@
           <w:lang w:val="en-US"/>
         </w:rPr>
       </w:pPr>
-      <w:bookmarkStart w:id="98" w:name="_Toc212376034"/>
+      <w:bookmarkStart w:id="98" w:name="_Toc212377108"/>
       <w:r>
         <w:rPr>
           <w:lang w:val="sr-Cyrl-CS"/>
@@ -45912,7 +45398,7 @@
           <w:lang w:val="sr-Cyrl-RS"/>
         </w:rPr>
       </w:pPr>
-      <w:bookmarkStart w:id="99" w:name="_Toc212376106"/>
+      <w:bookmarkStart w:id="99" w:name="_Toc212377087"/>
       <w:r>
         <w:rPr>
           <w:lang w:val="sr-Cyrl-RS"/>
@@ -46122,7 +45608,7 @@
           <w:lang w:val="en-US"/>
         </w:rPr>
         <w:drawing>
-          <wp:inline distT="0" distB="0" distL="0" distR="0" wp14:anchorId="6441E203" wp14:editId="7417B651">
+          <wp:inline distT="0" distB="0" distL="0" distR="0" wp14:anchorId="6441E203" wp14:editId="25DF370A">
             <wp:extent cx="5994400" cy="2398258"/>
             <wp:effectExtent l="0" t="0" r="0" b="0"/>
             <wp:docPr id="1467452748" name="Picture 6" descr="A screenshot of a computer&#10;&#10;AI-generated content may be incorrect."/>
@@ -46173,7 +45659,7 @@
           <w:lang w:val="sr-Cyrl-RS"/>
         </w:rPr>
       </w:pPr>
-      <w:bookmarkStart w:id="101" w:name="_Toc212376035"/>
+      <w:bookmarkStart w:id="101" w:name="_Toc212377109"/>
       <w:r>
         <w:rPr>
           <w:lang w:val="sr-Cyrl-CS"/>
@@ -46245,7 +45731,7 @@
           <w:lang w:val="sr-Cyrl-RS"/>
         </w:rPr>
       </w:pPr>
-      <w:bookmarkStart w:id="102" w:name="_Toc212376107"/>
+      <w:bookmarkStart w:id="102" w:name="_Toc212377088"/>
       <w:r>
         <w:rPr>
           <w:lang w:val="sr-Cyrl-RS"/>
@@ -46288,7 +45774,7 @@
           <w:lang w:val="en-US"/>
         </w:rPr>
       </w:pPr>
-      <w:bookmarkStart w:id="103" w:name="_Toc212376108"/>
+      <w:bookmarkStart w:id="103" w:name="_Toc212377089"/>
       <w:r>
         <w:rPr>
           <w:lang w:val="sr-Cyrl-RS"/>
@@ -46585,7 +46071,7 @@
           <w:lang w:val="en-US"/>
         </w:rPr>
       </w:pPr>
-      <w:bookmarkStart w:id="104" w:name="_Toc212376036"/>
+      <w:bookmarkStart w:id="104" w:name="_Toc212377110"/>
       <w:r>
         <w:rPr>
           <w:lang w:val="sr-Cyrl-CS"/>
@@ -46639,7 +46125,7 @@
           <w:lang w:val="sr-Cyrl-RS"/>
         </w:rPr>
       </w:pPr>
-      <w:bookmarkStart w:id="105" w:name="_Toc212376109"/>
+      <w:bookmarkStart w:id="105" w:name="_Toc212377090"/>
       <w:r>
         <w:rPr>
           <w:lang w:val="sr-Cyrl-RS"/>
@@ -46967,7 +46453,7 @@
           <w:lang w:val="sr-Cyrl-RS"/>
         </w:rPr>
       </w:pPr>
-      <w:bookmarkStart w:id="106" w:name="_Toc212376037"/>
+      <w:bookmarkStart w:id="106" w:name="_Toc212377111"/>
       <w:r>
         <w:rPr>
           <w:lang w:val="sr-Cyrl-CS"/>

</xml_diff>

<commit_message>
dve slike lose referencirane ispravljene
</commit_message>
<xml_diff>
--- a/pavle_sarenac_2020_0359_diplomski_rad.docx
+++ b/pavle_sarenac_2020_0359_diplomski_rad.docx
@@ -10307,7 +10307,7 @@
           <w:lang w:val="sr-Cyrl-RS"/>
         </w:rPr>
       </w:pPr>
-      <w:bookmarkStart w:id="8" w:name="_Toc212377091"/>
+      <w:bookmarkStart w:id="8" w:name="_Toc212388623"/>
       <w:r>
         <w:rPr>
           <w:lang w:val="sr-Cyrl-CS"/>
@@ -10318,7 +10318,19 @@
         <w:rPr>
           <w:lang w:val="sr-Cyrl-CS"/>
         </w:rPr>
-        <w:t>2.1.3.1</w:t>
+        <w:t>2.1.</w:t>
+      </w:r>
+      <w:r>
+        <w:rPr>
+          <w:lang w:val="en-US"/>
+        </w:rPr>
+        <w:t>2</w:t>
+      </w:r>
+      <w:r>
+        <w:rPr>
+          <w:lang w:val="sr-Cyrl-CS"/>
+        </w:rPr>
+        <w:t>.1</w:t>
       </w:r>
       <w:r>
         <w:rPr>
@@ -12596,7 +12608,7 @@
           <w:lang w:val="sr-Cyrl-RS"/>
         </w:rPr>
       </w:pPr>
-      <w:bookmarkStart w:id="18" w:name="_Toc212377092"/>
+      <w:bookmarkStart w:id="18" w:name="_Toc212388624"/>
       <w:r>
         <w:rPr>
           <w:lang w:val="sr-Cyrl-CS"/>
@@ -12619,7 +12631,19 @@
         <w:rPr>
           <w:lang w:val="sr-Cyrl-CS"/>
         </w:rPr>
-        <w:t>.3.1</w:t>
+        <w:t>.</w:t>
+      </w:r>
+      <w:r>
+        <w:rPr>
+          <w:lang w:val="en-US"/>
+        </w:rPr>
+        <w:t>2</w:t>
+      </w:r>
+      <w:r>
+        <w:rPr>
+          <w:lang w:val="sr-Cyrl-CS"/>
+        </w:rPr>
+        <w:t>.1</w:t>
       </w:r>
       <w:r>
         <w:rPr>
@@ -13775,7 +13799,7 @@
           <w:lang w:val="en-US"/>
         </w:rPr>
       </w:pPr>
-      <w:bookmarkStart w:id="25" w:name="_Toc212377112"/>
+      <w:bookmarkStart w:id="25" w:name="_Toc212388644"/>
       <w:r>
         <w:rPr>
           <w:lang w:val="sr-Cyrl-CS"/>
@@ -26914,7 +26938,7 @@
           <w:lang w:val="sr-Cyrl-RS"/>
         </w:rPr>
       </w:pPr>
-      <w:bookmarkStart w:id="46" w:name="_Toc212377093"/>
+      <w:bookmarkStart w:id="46" w:name="_Toc212388625"/>
       <w:r>
         <w:rPr>
           <w:lang w:val="sr-Cyrl-CS"/>
@@ -27620,7 +27644,7 @@
           <w:lang w:val="sr-Cyrl-RS"/>
         </w:rPr>
       </w:pPr>
-      <w:bookmarkStart w:id="48" w:name="_Toc212377094"/>
+      <w:bookmarkStart w:id="48" w:name="_Toc212388626"/>
       <w:r>
         <w:rPr>
           <w:lang w:val="sr-Cyrl-CS"/>
@@ -28446,7 +28470,7 @@
           <w:lang w:val="sr-Cyrl-RS"/>
         </w:rPr>
       </w:pPr>
-      <w:bookmarkStart w:id="49" w:name="_Toc212377095"/>
+      <w:bookmarkStart w:id="49" w:name="_Toc212388627"/>
       <w:r>
         <w:rPr>
           <w:lang w:val="sr-Cyrl-CS"/>
@@ -29402,7 +29426,7 @@
           <w:lang w:val="en-GB"/>
         </w:rPr>
       </w:pPr>
-      <w:bookmarkStart w:id="52" w:name="_Toc212377096"/>
+      <w:bookmarkStart w:id="52" w:name="_Toc212388628"/>
       <w:r>
         <w:rPr>
           <w:lang w:val="sr-Cyrl-CS"/>
@@ -31213,7 +31237,7 @@
           <w:lang w:val="sr-Cyrl-RS"/>
         </w:rPr>
       </w:pPr>
-      <w:bookmarkStart w:id="54" w:name="_Toc212377097"/>
+      <w:bookmarkStart w:id="54" w:name="_Toc212388629"/>
       <w:r>
         <w:rPr>
           <w:lang w:val="sr-Cyrl-CS"/>
@@ -31759,7 +31783,7 @@
           <w:lang w:val="sr-Cyrl-RS"/>
         </w:rPr>
       </w:pPr>
-      <w:bookmarkStart w:id="55" w:name="_Toc212377098"/>
+      <w:bookmarkStart w:id="55" w:name="_Toc212388630"/>
       <w:r>
         <w:rPr>
           <w:lang w:val="sr-Cyrl-CS"/>
@@ -32203,7 +32227,7 @@
           <w:lang w:val="sr-Cyrl-RS"/>
         </w:rPr>
       </w:pPr>
-      <w:bookmarkStart w:id="58" w:name="_Toc212377099"/>
+      <w:bookmarkStart w:id="58" w:name="_Toc212388631"/>
       <w:r>
         <w:rPr>
           <w:lang w:val="sr-Cyrl-CS"/>
@@ -32491,7 +32515,7 @@
           <w:lang w:val="sr-Cyrl-RS"/>
         </w:rPr>
       </w:pPr>
-      <w:bookmarkStart w:id="59" w:name="_Toc212377100"/>
+      <w:bookmarkStart w:id="59" w:name="_Toc212388632"/>
       <w:r>
         <w:rPr>
           <w:lang w:val="sr-Cyrl-CS"/>
@@ -34694,7 +34718,7 @@
           <w:lang w:val="sr-Cyrl-RS"/>
         </w:rPr>
       </w:pPr>
-      <w:bookmarkStart w:id="69" w:name="_Toc212377101"/>
+      <w:bookmarkStart w:id="69" w:name="_Toc212388633"/>
       <w:r>
         <w:rPr>
           <w:lang w:val="sr-Cyrl-CS"/>
@@ -35378,7 +35402,7 @@
           <w:lang w:val="en-US"/>
         </w:rPr>
       </w:pPr>
-      <w:bookmarkStart w:id="73" w:name="_Toc212377102"/>
+      <w:bookmarkStart w:id="73" w:name="_Toc212388634"/>
       <w:r>
         <w:rPr>
           <w:lang w:val="sr-Cyrl-CS"/>
@@ -35926,7 +35950,7 @@
           <w:lang w:val="en-US"/>
         </w:rPr>
       </w:pPr>
-      <w:bookmarkStart w:id="75" w:name="_Toc212377103"/>
+      <w:bookmarkStart w:id="75" w:name="_Toc212388635"/>
       <w:r>
         <w:rPr>
           <w:lang w:val="sr-Cyrl-CS"/>
@@ -41030,14 +41054,30 @@
         </w:rPr>
         <w:fldChar w:fldCharType="separate"/>
       </w:r>
-      <w:hyperlink w:anchor="_Toc212377091" w:history="1">
+      <w:hyperlink w:anchor="_Toc212388623" w:history="1">
         <w:r>
           <w:rPr>
             <w:rStyle w:val="Hyperlink"/>
             <w:noProof/>
             <w:lang w:val="sr-Cyrl-CS"/>
           </w:rPr>
-          <w:t xml:space="preserve">Слика 2.1.3.1 Део корисничког интерфејса мобилне апликације </w:t>
+          <w:t>Слика 2.1.</w:t>
+        </w:r>
+        <w:r>
+          <w:rPr>
+            <w:rStyle w:val="Hyperlink"/>
+            <w:noProof/>
+            <w:lang w:val="en-US"/>
+          </w:rPr>
+          <w:t>2</w:t>
+        </w:r>
+        <w:r>
+          <w:rPr>
+            <w:rStyle w:val="Hyperlink"/>
+            <w:noProof/>
+            <w:lang w:val="sr-Cyrl-CS"/>
+          </w:rPr>
+          <w:t xml:space="preserve">.1 Део корисничког интерфејса мобилне апликације </w:t>
         </w:r>
         <w:r>
           <w:rPr>
@@ -41068,7 +41108,7 @@
             <w:noProof/>
             <w:webHidden/>
           </w:rPr>
-          <w:instrText xml:space="preserve"> PAGEREF _Toc212377091 \h </w:instrText>
+          <w:instrText xml:space="preserve"> PAGEREF _Toc212388623 \h </w:instrText>
         </w:r>
         <w:r>
           <w:rPr>
@@ -41113,7 +41153,7 @@
           <w14:ligatures w14:val="standardContextual"/>
         </w:rPr>
       </w:pPr>
-      <w:hyperlink w:anchor="_Toc212377092" w:history="1">
+      <w:hyperlink w:anchor="_Toc212388624" w:history="1">
         <w:r>
           <w:rPr>
             <w:rStyle w:val="Hyperlink"/>
@@ -41136,7 +41176,23 @@
             <w:noProof/>
             <w:lang w:val="sr-Cyrl-CS"/>
           </w:rPr>
-          <w:t xml:space="preserve">.3.1 Део корисничког интерфејса мобилне апликације </w:t>
+          <w:t>.</w:t>
+        </w:r>
+        <w:r>
+          <w:rPr>
+            <w:rStyle w:val="Hyperlink"/>
+            <w:noProof/>
+            <w:lang w:val="en-US"/>
+          </w:rPr>
+          <w:t>2</w:t>
+        </w:r>
+        <w:r>
+          <w:rPr>
+            <w:rStyle w:val="Hyperlink"/>
+            <w:noProof/>
+            <w:lang w:val="sr-Cyrl-CS"/>
+          </w:rPr>
+          <w:t xml:space="preserve">.1 Део корисничког интерфејса мобилне апликације </w:t>
         </w:r>
         <w:r>
           <w:rPr>
@@ -41167,7 +41223,7 @@
             <w:noProof/>
             <w:webHidden/>
           </w:rPr>
-          <w:instrText xml:space="preserve"> PAGEREF _Toc212377092 \h </w:instrText>
+          <w:instrText xml:space="preserve"> PAGEREF _Toc212388624 \h </w:instrText>
         </w:r>
         <w:r>
           <w:rPr>
@@ -41212,7 +41268,7 @@
           <w14:ligatures w14:val="standardContextual"/>
         </w:rPr>
       </w:pPr>
-      <w:hyperlink w:anchor="_Toc212377093" w:history="1">
+      <w:hyperlink w:anchor="_Toc212388625" w:history="1">
         <w:r>
           <w:rPr>
             <w:rStyle w:val="Hyperlink"/>
@@ -41264,7 +41320,7 @@
             <w:noProof/>
             <w:webHidden/>
           </w:rPr>
-          <w:instrText xml:space="preserve"> PAGEREF _Toc212377093 \h </w:instrText>
+          <w:instrText xml:space="preserve"> PAGEREF _Toc212388625 \h </w:instrText>
         </w:r>
         <w:r>
           <w:rPr>
@@ -41309,7 +41365,7 @@
           <w14:ligatures w14:val="standardContextual"/>
         </w:rPr>
       </w:pPr>
-      <w:hyperlink w:anchor="_Toc212377094" w:history="1">
+      <w:hyperlink w:anchor="_Toc212388626" w:history="1">
         <w:r>
           <w:rPr>
             <w:rStyle w:val="Hyperlink"/>
@@ -41368,7 +41424,7 @@
             <w:noProof/>
             <w:webHidden/>
           </w:rPr>
-          <w:instrText xml:space="preserve"> PAGEREF _Toc212377094 \h </w:instrText>
+          <w:instrText xml:space="preserve"> PAGEREF _Toc212388626 \h </w:instrText>
         </w:r>
         <w:r>
           <w:rPr>
@@ -41413,7 +41469,7 @@
           <w14:ligatures w14:val="standardContextual"/>
         </w:rPr>
       </w:pPr>
-      <w:hyperlink w:anchor="_Toc212377095" w:history="1">
+      <w:hyperlink w:anchor="_Toc212388627" w:history="1">
         <w:r>
           <w:rPr>
             <w:rStyle w:val="Hyperlink"/>
@@ -41492,7 +41548,7 @@
             <w:noProof/>
             <w:webHidden/>
           </w:rPr>
-          <w:instrText xml:space="preserve"> PAGEREF _Toc212377095 \h </w:instrText>
+          <w:instrText xml:space="preserve"> PAGEREF _Toc212388627 \h </w:instrText>
         </w:r>
         <w:r>
           <w:rPr>
@@ -41537,7 +41593,7 @@
           <w14:ligatures w14:val="standardContextual"/>
         </w:rPr>
       </w:pPr>
-      <w:hyperlink w:anchor="_Toc212377096" w:history="1">
+      <w:hyperlink w:anchor="_Toc212388628" w:history="1">
         <w:r>
           <w:rPr>
             <w:rStyle w:val="Hyperlink"/>
@@ -41605,7 +41661,7 @@
             <w:noProof/>
             <w:webHidden/>
           </w:rPr>
-          <w:instrText xml:space="preserve"> PAGEREF _Toc212377096 \h </w:instrText>
+          <w:instrText xml:space="preserve"> PAGEREF _Toc212388628 \h </w:instrText>
         </w:r>
         <w:r>
           <w:rPr>
@@ -41650,7 +41706,7 @@
           <w14:ligatures w14:val="standardContextual"/>
         </w:rPr>
       </w:pPr>
-      <w:hyperlink w:anchor="_Toc212377097" w:history="1">
+      <w:hyperlink w:anchor="_Toc212388629" w:history="1">
         <w:r>
           <w:rPr>
             <w:rStyle w:val="Hyperlink"/>
@@ -41725,7 +41781,7 @@
             <w:noProof/>
             <w:webHidden/>
           </w:rPr>
-          <w:instrText xml:space="preserve"> PAGEREF _Toc212377097 \h </w:instrText>
+          <w:instrText xml:space="preserve"> PAGEREF _Toc212388629 \h </w:instrText>
         </w:r>
         <w:r>
           <w:rPr>
@@ -41770,7 +41826,7 @@
           <w14:ligatures w14:val="standardContextual"/>
         </w:rPr>
       </w:pPr>
-      <w:hyperlink w:anchor="_Toc212377098" w:history="1">
+      <w:hyperlink w:anchor="_Toc212388630" w:history="1">
         <w:r>
           <w:rPr>
             <w:rStyle w:val="Hyperlink"/>
@@ -41845,7 +41901,7 @@
             <w:noProof/>
             <w:webHidden/>
           </w:rPr>
-          <w:instrText xml:space="preserve"> PAGEREF _Toc212377098 \h </w:instrText>
+          <w:instrText xml:space="preserve"> PAGEREF _Toc212388630 \h </w:instrText>
         </w:r>
         <w:r>
           <w:rPr>
@@ -41890,7 +41946,7 @@
           <w14:ligatures w14:val="standardContextual"/>
         </w:rPr>
       </w:pPr>
-      <w:hyperlink w:anchor="_Toc212377099" w:history="1">
+      <w:hyperlink w:anchor="_Toc212388631" w:history="1">
         <w:r>
           <w:rPr>
             <w:rStyle w:val="Hyperlink"/>
@@ -41958,7 +42014,7 @@
             <w:noProof/>
             <w:webHidden/>
           </w:rPr>
-          <w:instrText xml:space="preserve"> PAGEREF _Toc212377099 \h </w:instrText>
+          <w:instrText xml:space="preserve"> PAGEREF _Toc212388631 \h </w:instrText>
         </w:r>
         <w:r>
           <w:rPr>
@@ -42003,7 +42059,7 @@
           <w14:ligatures w14:val="standardContextual"/>
         </w:rPr>
       </w:pPr>
-      <w:hyperlink w:anchor="_Toc212377100" w:history="1">
+      <w:hyperlink w:anchor="_Toc212388632" w:history="1">
         <w:r>
           <w:rPr>
             <w:rStyle w:val="Hyperlink"/>
@@ -42086,7 +42142,7 @@
             <w:noProof/>
             <w:webHidden/>
           </w:rPr>
-          <w:instrText xml:space="preserve"> PAGEREF _Toc212377100 \h </w:instrText>
+          <w:instrText xml:space="preserve"> PAGEREF _Toc212388632 \h </w:instrText>
         </w:r>
         <w:r>
           <w:rPr>
@@ -42131,7 +42187,7 @@
           <w14:ligatures w14:val="standardContextual"/>
         </w:rPr>
       </w:pPr>
-      <w:hyperlink w:anchor="_Toc212377101" w:history="1">
+      <w:hyperlink w:anchor="_Toc212388633" w:history="1">
         <w:r>
           <w:rPr>
             <w:rStyle w:val="Hyperlink"/>
@@ -42191,7 +42247,7 @@
             <w:noProof/>
             <w:webHidden/>
           </w:rPr>
-          <w:instrText xml:space="preserve"> PAGEREF _Toc212377101 \h </w:instrText>
+          <w:instrText xml:space="preserve"> PAGEREF _Toc212388633 \h </w:instrText>
         </w:r>
         <w:r>
           <w:rPr>
@@ -42236,7 +42292,7 @@
           <w14:ligatures w14:val="standardContextual"/>
         </w:rPr>
       </w:pPr>
-      <w:hyperlink w:anchor="_Toc212377102" w:history="1">
+      <w:hyperlink w:anchor="_Toc212388634" w:history="1">
         <w:r>
           <w:rPr>
             <w:rStyle w:val="Hyperlink"/>
@@ -42296,7 +42352,7 @@
             <w:noProof/>
             <w:webHidden/>
           </w:rPr>
-          <w:instrText xml:space="preserve"> PAGEREF _Toc212377102 \h </w:instrText>
+          <w:instrText xml:space="preserve"> PAGEREF _Toc212388634 \h </w:instrText>
         </w:r>
         <w:r>
           <w:rPr>
@@ -42341,7 +42397,7 @@
           <w14:ligatures w14:val="standardContextual"/>
         </w:rPr>
       </w:pPr>
-      <w:hyperlink w:anchor="_Toc212377103" w:history="1">
+      <w:hyperlink w:anchor="_Toc212388635" w:history="1">
         <w:r>
           <w:rPr>
             <w:rStyle w:val="Hyperlink"/>
@@ -42417,7 +42473,7 @@
             <w:noProof/>
             <w:webHidden/>
           </w:rPr>
-          <w:instrText xml:space="preserve"> PAGEREF _Toc212377103 \h </w:instrText>
+          <w:instrText xml:space="preserve"> PAGEREF _Toc212388635 \h </w:instrText>
         </w:r>
         <w:r>
           <w:rPr>
@@ -42462,7 +42518,7 @@
           <w14:ligatures w14:val="standardContextual"/>
         </w:rPr>
       </w:pPr>
-      <w:hyperlink w:anchor="_Toc212377104" w:history="1">
+      <w:hyperlink w:anchor="_Toc212388636" w:history="1">
         <w:r>
           <w:rPr>
             <w:rStyle w:val="Hyperlink"/>
@@ -42532,7 +42588,7 @@
             <w:noProof/>
             <w:webHidden/>
           </w:rPr>
-          <w:instrText xml:space="preserve"> PAGEREF _Toc212377104 \h </w:instrText>
+          <w:instrText xml:space="preserve"> PAGEREF _Toc212388636 \h </w:instrText>
         </w:r>
         <w:r>
           <w:rPr>
@@ -42577,7 +42633,7 @@
           <w14:ligatures w14:val="standardContextual"/>
         </w:rPr>
       </w:pPr>
-      <w:hyperlink w:anchor="_Toc212377105" w:history="1">
+      <w:hyperlink w:anchor="_Toc212388637" w:history="1">
         <w:r>
           <w:rPr>
             <w:rStyle w:val="Hyperlink"/>
@@ -42655,7 +42711,7 @@
             <w:noProof/>
             <w:webHidden/>
           </w:rPr>
-          <w:instrText xml:space="preserve"> PAGEREF _Toc212377105 \h </w:instrText>
+          <w:instrText xml:space="preserve"> PAGEREF _Toc212388637 \h </w:instrText>
         </w:r>
         <w:r>
           <w:rPr>
@@ -42700,7 +42756,7 @@
           <w14:ligatures w14:val="standardContextual"/>
         </w:rPr>
       </w:pPr>
-      <w:hyperlink w:anchor="_Toc212377106" w:history="1">
+      <w:hyperlink w:anchor="_Toc212388638" w:history="1">
         <w:r>
           <w:rPr>
             <w:rStyle w:val="Hyperlink"/>
@@ -42778,7 +42834,7 @@
             <w:noProof/>
             <w:webHidden/>
           </w:rPr>
-          <w:instrText xml:space="preserve"> PAGEREF _Toc212377106 \h </w:instrText>
+          <w:instrText xml:space="preserve"> PAGEREF _Toc212388638 \h </w:instrText>
         </w:r>
         <w:r>
           <w:rPr>
@@ -42823,7 +42879,7 @@
           <w14:ligatures w14:val="standardContextual"/>
         </w:rPr>
       </w:pPr>
-      <w:hyperlink w:anchor="_Toc212377107" w:history="1">
+      <w:hyperlink w:anchor="_Toc212388639" w:history="1">
         <w:r>
           <w:rPr>
             <w:rStyle w:val="Hyperlink"/>
@@ -42901,7 +42957,7 @@
             <w:noProof/>
             <w:webHidden/>
           </w:rPr>
-          <w:instrText xml:space="preserve"> PAGEREF _Toc212377107 \h </w:instrText>
+          <w:instrText xml:space="preserve"> PAGEREF _Toc212388639 \h </w:instrText>
         </w:r>
         <w:r>
           <w:rPr>
@@ -42946,7 +43002,7 @@
           <w14:ligatures w14:val="standardContextual"/>
         </w:rPr>
       </w:pPr>
-      <w:hyperlink w:anchor="_Toc212377108" w:history="1">
+      <w:hyperlink w:anchor="_Toc212388640" w:history="1">
         <w:r>
           <w:rPr>
             <w:rStyle w:val="Hyperlink"/>
@@ -43024,7 +43080,7 @@
             <w:noProof/>
             <w:webHidden/>
           </w:rPr>
-          <w:instrText xml:space="preserve"> PAGEREF _Toc212377108 \h </w:instrText>
+          <w:instrText xml:space="preserve"> PAGEREF _Toc212388640 \h </w:instrText>
         </w:r>
         <w:r>
           <w:rPr>
@@ -43069,7 +43125,7 @@
           <w14:ligatures w14:val="standardContextual"/>
         </w:rPr>
       </w:pPr>
-      <w:hyperlink w:anchor="_Toc212377109" w:history="1">
+      <w:hyperlink w:anchor="_Toc212388641" w:history="1">
         <w:r>
           <w:rPr>
             <w:rStyle w:val="Hyperlink"/>
@@ -43147,7 +43203,7 @@
             <w:noProof/>
             <w:webHidden/>
           </w:rPr>
-          <w:instrText xml:space="preserve"> PAGEREF _Toc212377109 \h </w:instrText>
+          <w:instrText xml:space="preserve"> PAGEREF _Toc212388641 \h </w:instrText>
         </w:r>
         <w:r>
           <w:rPr>
@@ -43192,7 +43248,7 @@
           <w14:ligatures w14:val="standardContextual"/>
         </w:rPr>
       </w:pPr>
-      <w:hyperlink w:anchor="_Toc212377110" w:history="1">
+      <w:hyperlink w:anchor="_Toc212388642" w:history="1">
         <w:r>
           <w:rPr>
             <w:rStyle w:val="Hyperlink"/>
@@ -43270,7 +43326,7 @@
             <w:noProof/>
             <w:webHidden/>
           </w:rPr>
-          <w:instrText xml:space="preserve"> PAGEREF _Toc212377110 \h </w:instrText>
+          <w:instrText xml:space="preserve"> PAGEREF _Toc212388642 \h </w:instrText>
         </w:r>
         <w:r>
           <w:rPr>
@@ -43315,7 +43371,7 @@
           <w14:ligatures w14:val="standardContextual"/>
         </w:rPr>
       </w:pPr>
-      <w:hyperlink w:anchor="_Toc212377111" w:history="1">
+      <w:hyperlink w:anchor="_Toc212388643" w:history="1">
         <w:r>
           <w:rPr>
             <w:rStyle w:val="Hyperlink"/>
@@ -43393,7 +43449,7 @@
             <w:noProof/>
             <w:webHidden/>
           </w:rPr>
-          <w:instrText xml:space="preserve"> PAGEREF _Toc212377111 \h </w:instrText>
+          <w:instrText xml:space="preserve"> PAGEREF _Toc212388643 \h </w:instrText>
         </w:r>
         <w:r>
           <w:rPr>
@@ -43488,7 +43544,7 @@
         </w:rPr>
         <w:fldChar w:fldCharType="separate"/>
       </w:r>
-      <w:hyperlink w:anchor="_Toc212377112" w:history="1">
+      <w:hyperlink w:anchor="_Toc212388644" w:history="1">
         <w:r>
           <w:rPr>
             <w:rStyle w:val="Hyperlink"/>
@@ -43588,7 +43644,7 @@
             <w:noProof/>
             <w:webHidden/>
           </w:rPr>
-          <w:instrText xml:space="preserve"> PAGEREF _Toc212377112 \h </w:instrText>
+          <w:instrText xml:space="preserve"> PAGEREF _Toc212388644 \h </w:instrText>
         </w:r>
         <w:r>
           <w:rPr>
@@ -43937,7 +43993,7 @@
           <w:lang w:val="en-US"/>
         </w:rPr>
       </w:pPr>
-      <w:bookmarkStart w:id="86" w:name="_Toc212377104"/>
+      <w:bookmarkStart w:id="86" w:name="_Toc212388636"/>
       <w:r>
         <w:rPr>
           <w:lang w:val="sr-Cyrl-CS"/>
@@ -44312,7 +44368,7 @@
           <w:lang w:val="en-US"/>
         </w:rPr>
       </w:pPr>
-      <w:bookmarkStart w:id="89" w:name="_Toc212377105"/>
+      <w:bookmarkStart w:id="89" w:name="_Toc212388637"/>
       <w:r>
         <w:rPr>
           <w:lang w:val="sr-Cyrl-CS"/>
@@ -44620,7 +44676,7 @@
           <w:lang w:val="en-US"/>
         </w:rPr>
       </w:pPr>
-      <w:bookmarkStart w:id="91" w:name="_Toc212377106"/>
+      <w:bookmarkStart w:id="91" w:name="_Toc212388638"/>
       <w:r>
         <w:rPr>
           <w:lang w:val="sr-Cyrl-CS"/>
@@ -44686,8 +44742,8 @@
           <w:lang w:val="sr-Cyrl-RS"/>
         </w:rPr>
       </w:pPr>
-      <w:bookmarkStart w:id="92" w:name="_Hlk211976078"/>
-      <w:bookmarkStart w:id="93" w:name="_Toc212377084"/>
+      <w:bookmarkStart w:id="92" w:name="_Toc212377084"/>
+      <w:bookmarkStart w:id="93" w:name="_Hlk211976078"/>
       <w:r>
         <w:rPr>
           <w:lang w:val="sr-Cyrl-RS"/>
@@ -44715,17 +44771,17 @@
         </w:rPr>
         <w:t>из угла клијента</w:t>
       </w:r>
+      <w:bookmarkEnd w:id="92"/>
+    </w:p>
+    <w:p>
+      <w:pPr>
+        <w:pStyle w:val="Prilog-IInivonaslova"/>
+        <w:rPr>
+          <w:lang w:val="sr-Cyrl-RS"/>
+        </w:rPr>
+      </w:pPr>
+      <w:bookmarkStart w:id="94" w:name="_Toc212377085"/>
       <w:bookmarkEnd w:id="93"/>
-    </w:p>
-    <w:p>
-      <w:pPr>
-        <w:pStyle w:val="Prilog-IInivonaslova"/>
-        <w:rPr>
-          <w:lang w:val="sr-Cyrl-RS"/>
-        </w:rPr>
-      </w:pPr>
-      <w:bookmarkStart w:id="94" w:name="_Toc212377085"/>
-      <w:bookmarkEnd w:id="92"/>
       <w:r>
         <w:rPr>
           <w:lang w:val="sr-Cyrl-RS"/>
@@ -44991,7 +45047,7 @@
           <w:lang w:val="en-US"/>
         </w:rPr>
         <w:drawing>
-          <wp:inline distT="0" distB="0" distL="0" distR="0" wp14:anchorId="3B05341B" wp14:editId="7F4F4482">
+          <wp:inline distT="0" distB="0" distL="0" distR="0" wp14:anchorId="3B05341B" wp14:editId="66B2F1B1">
             <wp:extent cx="6078168" cy="3035300"/>
             <wp:effectExtent l="0" t="0" r="0" b="0"/>
             <wp:docPr id="2099466814" name="Picture 4" descr="A screenshot of a computer&#10;&#10;AI-generated content may be incorrect."/>
@@ -45042,7 +45098,7 @@
           <w:lang w:val="en-US"/>
         </w:rPr>
       </w:pPr>
-      <w:bookmarkStart w:id="96" w:name="_Toc212377107"/>
+      <w:bookmarkStart w:id="96" w:name="_Toc212388639"/>
       <w:r>
         <w:rPr>
           <w:lang w:val="sr-Cyrl-CS"/>
@@ -45332,7 +45388,7 @@
           <w:lang w:val="en-US"/>
         </w:rPr>
       </w:pPr>
-      <w:bookmarkStart w:id="98" w:name="_Toc212377108"/>
+      <w:bookmarkStart w:id="98" w:name="_Toc212388640"/>
       <w:r>
         <w:rPr>
           <w:lang w:val="sr-Cyrl-CS"/>
@@ -45608,7 +45664,7 @@
           <w:lang w:val="en-US"/>
         </w:rPr>
         <w:drawing>
-          <wp:inline distT="0" distB="0" distL="0" distR="0" wp14:anchorId="6441E203" wp14:editId="25DF370A">
+          <wp:inline distT="0" distB="0" distL="0" distR="0" wp14:anchorId="6441E203" wp14:editId="30090FE1">
             <wp:extent cx="5994400" cy="2398258"/>
             <wp:effectExtent l="0" t="0" r="0" b="0"/>
             <wp:docPr id="1467452748" name="Picture 6" descr="A screenshot of a computer&#10;&#10;AI-generated content may be incorrect."/>
@@ -45659,7 +45715,7 @@
           <w:lang w:val="sr-Cyrl-RS"/>
         </w:rPr>
       </w:pPr>
-      <w:bookmarkStart w:id="101" w:name="_Toc212377109"/>
+      <w:bookmarkStart w:id="101" w:name="_Toc212388641"/>
       <w:r>
         <w:rPr>
           <w:lang w:val="sr-Cyrl-CS"/>
@@ -46071,7 +46127,7 @@
           <w:lang w:val="en-US"/>
         </w:rPr>
       </w:pPr>
-      <w:bookmarkStart w:id="104" w:name="_Toc212377110"/>
+      <w:bookmarkStart w:id="104" w:name="_Toc212388642"/>
       <w:r>
         <w:rPr>
           <w:lang w:val="sr-Cyrl-CS"/>
@@ -46453,7 +46509,7 @@
           <w:lang w:val="sr-Cyrl-RS"/>
         </w:rPr>
       </w:pPr>
-      <w:bookmarkStart w:id="106" w:name="_Toc212377111"/>
+      <w:bookmarkStart w:id="106" w:name="_Toc212388643"/>
       <w:r>
         <w:rPr>
           <w:lang w:val="sr-Cyrl-CS"/>

</xml_diff>

<commit_message>
zaharijev komentar 3 resen
</commit_message>
<xml_diff>
--- a/pavle_sarenac_2020_0359_diplomski_rad.docx
+++ b/pavle_sarenac_2020_0359_diplomski_rad.docx
@@ -347,7 +347,7 @@
             <w:pPr>
               <w:pStyle w:val="Naslovnakandidatimentor"/>
               <w:rPr>
-                <w:lang w:val="sr-Cyrl-CS"/>
+                <w:lang w:val="en-US"/>
               </w:rPr>
             </w:pPr>
             <w:r>
@@ -380,50 +380,7 @@
       <w:pPr>
         <w:pStyle w:val="Vremepredajeteze"/>
         <w:rPr>
-          <w:lang w:val="sr-Cyrl-CS"/>
-        </w:rPr>
-      </w:pPr>
-      <w:r>
-        <w:rPr>
-          <w:lang w:val="sr-Cyrl-CS"/>
-        </w:rPr>
-        <w:t>Београд</w:t>
-      </w:r>
-      <w:r>
-        <w:rPr>
-          <w:lang w:val="sr-Cyrl-CS"/>
-        </w:rPr>
-        <w:t xml:space="preserve">, </w:t>
-      </w:r>
-      <w:r>
-        <w:rPr>
-          <w:lang w:val="sr-Cyrl-CS"/>
-        </w:rPr>
-        <w:t>о</w:t>
-      </w:r>
-      <w:r>
-        <w:rPr>
-          <w:lang w:val="sr-Cyrl-CS"/>
-        </w:rPr>
-        <w:t>ктобар</w:t>
-      </w:r>
-      <w:r>
-        <w:rPr>
-          <w:lang w:val="sr-Cyrl-CS"/>
-        </w:rPr>
-        <w:t xml:space="preserve"> </w:t>
-      </w:r>
-      <w:r>
-        <w:rPr>
-          <w:lang w:val="sr-Cyrl-CS"/>
-        </w:rPr>
-        <w:t>2025.</w:t>
-      </w:r>
-    </w:p>
-    <w:p>
-      <w:pPr>
-        <w:rPr>
-          <w:lang w:val="sr-Cyrl-CS"/>
+          <w:lang w:val="en-US"/>
         </w:rPr>
         <w:sectPr>
           <w:footerReference w:type="even" r:id="rId9"/>
@@ -435,6 +392,42 @@
           <w:titlePg/>
         </w:sectPr>
       </w:pPr>
+      <w:r>
+        <w:rPr>
+          <w:lang w:val="sr-Cyrl-CS"/>
+        </w:rPr>
+        <w:t>Београд</w:t>
+      </w:r>
+      <w:r>
+        <w:rPr>
+          <w:lang w:val="sr-Cyrl-CS"/>
+        </w:rPr>
+        <w:t xml:space="preserve">, </w:t>
+      </w:r>
+      <w:r>
+        <w:rPr>
+          <w:lang w:val="sr-Cyrl-CS"/>
+        </w:rPr>
+        <w:t>о</w:t>
+      </w:r>
+      <w:r>
+        <w:rPr>
+          <w:lang w:val="sr-Cyrl-CS"/>
+        </w:rPr>
+        <w:t>ктобар</w:t>
+      </w:r>
+      <w:r>
+        <w:rPr>
+          <w:lang w:val="sr-Cyrl-CS"/>
+        </w:rPr>
+        <w:t xml:space="preserve"> </w:t>
+      </w:r>
+      <w:r>
+        <w:rPr>
+          <w:lang w:val="sr-Cyrl-CS"/>
+        </w:rPr>
+        <w:t>2025.</w:t>
+      </w:r>
     </w:p>
     <w:p>
       <w:pPr>
@@ -447,7 +440,7 @@
           <w:lang w:val="sr-Cyrl-CS"/>
         </w:rPr>
       </w:pPr>
-      <w:bookmarkStart w:id="0" w:name="_Toc212377023"/>
+      <w:bookmarkStart w:id="0" w:name="_Toc212547294"/>
       <w:r>
         <w:rPr>
           <w:lang w:val="sr-Cyrl-CS"/>
@@ -506,7 +499,7 @@
         </w:rPr>
         <w:fldChar w:fldCharType="separate"/>
       </w:r>
-      <w:hyperlink w:anchor="_Toc212377023" w:history="1">
+      <w:hyperlink w:anchor="_Toc212547294" w:history="1">
         <w:r>
           <w:rPr>
             <w:rStyle w:val="Hyperlink"/>
@@ -534,7 +527,7 @@
             <w:noProof/>
             <w:webHidden/>
           </w:rPr>
-          <w:instrText xml:space="preserve"> PAGEREF _Toc212377023 \h </w:instrText>
+          <w:instrText xml:space="preserve"> PAGEREF _Toc212547294 \h </w:instrText>
         </w:r>
         <w:r>
           <w:rPr>
@@ -585,7 +578,7 @@
           <w14:ligatures w14:val="standardContextual"/>
         </w:rPr>
       </w:pPr>
-      <w:hyperlink w:anchor="_Toc212377024" w:history="1">
+      <w:hyperlink w:anchor="_Toc212547295" w:history="1">
         <w:r>
           <w:rPr>
             <w:rStyle w:val="Hyperlink"/>
@@ -636,7 +629,7 @@
             <w:noProof/>
             <w:webHidden/>
           </w:rPr>
-          <w:instrText xml:space="preserve"> PAGEREF _Toc212377024 \h </w:instrText>
+          <w:instrText xml:space="preserve"> PAGEREF _Toc212547295 \h </w:instrText>
         </w:r>
         <w:r>
           <w:rPr>
@@ -687,7 +680,7 @@
           <w14:ligatures w14:val="standardContextual"/>
         </w:rPr>
       </w:pPr>
-      <w:hyperlink w:anchor="_Toc212377025" w:history="1">
+      <w:hyperlink w:anchor="_Toc212547296" w:history="1">
         <w:r>
           <w:rPr>
             <w:rStyle w:val="Hyperlink"/>
@@ -738,7 +731,7 @@
             <w:noProof/>
             <w:webHidden/>
           </w:rPr>
-          <w:instrText xml:space="preserve"> PAGEREF _Toc212377025 \h </w:instrText>
+          <w:instrText xml:space="preserve"> PAGEREF _Toc212547296 \h </w:instrText>
         </w:r>
         <w:r>
           <w:rPr>
@@ -787,7 +780,7 @@
           <w14:ligatures w14:val="standardContextual"/>
         </w:rPr>
       </w:pPr>
-      <w:hyperlink w:anchor="_Toc212377026" w:history="1">
+      <w:hyperlink w:anchor="_Toc212547297" w:history="1">
         <w:r>
           <w:rPr>
             <w:rStyle w:val="Hyperlink"/>
@@ -845,7 +838,7 @@
             <w:noProof/>
             <w:webHidden/>
           </w:rPr>
-          <w:instrText xml:space="preserve"> PAGEREF _Toc212377026 \h </w:instrText>
+          <w:instrText xml:space="preserve"> PAGEREF _Toc212547297 \h </w:instrText>
         </w:r>
         <w:r>
           <w:rPr>
@@ -895,7 +888,7 @@
           <w14:ligatures w14:val="standardContextual"/>
         </w:rPr>
       </w:pPr>
-      <w:hyperlink w:anchor="_Toc212377027" w:history="1">
+      <w:hyperlink w:anchor="_Toc212547298" w:history="1">
         <w:r>
           <w:rPr>
             <w:rStyle w:val="Hyperlink"/>
@@ -945,7 +938,7 @@
             <w:noProof/>
             <w:webHidden/>
           </w:rPr>
-          <w:instrText xml:space="preserve"> PAGEREF _Toc212377027 \h </w:instrText>
+          <w:instrText xml:space="preserve"> PAGEREF _Toc212547298 \h </w:instrText>
         </w:r>
         <w:r>
           <w:rPr>
@@ -995,7 +988,7 @@
           <w14:ligatures w14:val="standardContextual"/>
         </w:rPr>
       </w:pPr>
-      <w:hyperlink w:anchor="_Toc212377028" w:history="1">
+      <w:hyperlink w:anchor="_Toc212547299" w:history="1">
         <w:r>
           <w:rPr>
             <w:rStyle w:val="Hyperlink"/>
@@ -1045,7 +1038,7 @@
             <w:noProof/>
             <w:webHidden/>
           </w:rPr>
-          <w:instrText xml:space="preserve"> PAGEREF _Toc212377028 \h </w:instrText>
+          <w:instrText xml:space="preserve"> PAGEREF _Toc212547299 \h </w:instrText>
         </w:r>
         <w:r>
           <w:rPr>
@@ -1095,7 +1088,7 @@
           <w14:ligatures w14:val="standardContextual"/>
         </w:rPr>
       </w:pPr>
-      <w:hyperlink w:anchor="_Toc212377029" w:history="1">
+      <w:hyperlink w:anchor="_Toc212547300" w:history="1">
         <w:r>
           <w:rPr>
             <w:rStyle w:val="Hyperlink"/>
@@ -1145,7 +1138,7 @@
             <w:noProof/>
             <w:webHidden/>
           </w:rPr>
-          <w:instrText xml:space="preserve"> PAGEREF _Toc212377029 \h </w:instrText>
+          <w:instrText xml:space="preserve"> PAGEREF _Toc212547300 \h </w:instrText>
         </w:r>
         <w:r>
           <w:rPr>
@@ -1195,7 +1188,7 @@
           <w14:ligatures w14:val="standardContextual"/>
         </w:rPr>
       </w:pPr>
-      <w:hyperlink w:anchor="_Toc212377030" w:history="1">
+      <w:hyperlink w:anchor="_Toc212547301" w:history="1">
         <w:r>
           <w:rPr>
             <w:rStyle w:val="Hyperlink"/>
@@ -1245,7 +1238,7 @@
             <w:noProof/>
             <w:webHidden/>
           </w:rPr>
-          <w:instrText xml:space="preserve"> PAGEREF _Toc212377030 \h </w:instrText>
+          <w:instrText xml:space="preserve"> PAGEREF _Toc212547301 \h </w:instrText>
         </w:r>
         <w:r>
           <w:rPr>
@@ -1295,7 +1288,7 @@
           <w14:ligatures w14:val="standardContextual"/>
         </w:rPr>
       </w:pPr>
-      <w:hyperlink w:anchor="_Toc212377031" w:history="1">
+      <w:hyperlink w:anchor="_Toc212547302" w:history="1">
         <w:r>
           <w:rPr>
             <w:rStyle w:val="Hyperlink"/>
@@ -1345,7 +1338,7 @@
             <w:noProof/>
             <w:webHidden/>
           </w:rPr>
-          <w:instrText xml:space="preserve"> PAGEREF _Toc212377031 \h </w:instrText>
+          <w:instrText xml:space="preserve"> PAGEREF _Toc212547302 \h </w:instrText>
         </w:r>
         <w:r>
           <w:rPr>
@@ -1395,7 +1388,7 @@
           <w14:ligatures w14:val="standardContextual"/>
         </w:rPr>
       </w:pPr>
-      <w:hyperlink w:anchor="_Toc212377032" w:history="1">
+      <w:hyperlink w:anchor="_Toc212547303" w:history="1">
         <w:r>
           <w:rPr>
             <w:rStyle w:val="Hyperlink"/>
@@ -1445,7 +1438,7 @@
             <w:noProof/>
             <w:webHidden/>
           </w:rPr>
-          <w:instrText xml:space="preserve"> PAGEREF _Toc212377032 \h </w:instrText>
+          <w:instrText xml:space="preserve"> PAGEREF _Toc212547303 \h </w:instrText>
         </w:r>
         <w:r>
           <w:rPr>
@@ -1494,7 +1487,7 @@
           <w14:ligatures w14:val="standardContextual"/>
         </w:rPr>
       </w:pPr>
-      <w:hyperlink w:anchor="_Toc212377033" w:history="1">
+      <w:hyperlink w:anchor="_Toc212547304" w:history="1">
         <w:r>
           <w:rPr>
             <w:rStyle w:val="Hyperlink"/>
@@ -1560,7 +1553,7 @@
             <w:noProof/>
             <w:webHidden/>
           </w:rPr>
-          <w:instrText xml:space="preserve"> PAGEREF _Toc212377033 \h </w:instrText>
+          <w:instrText xml:space="preserve"> PAGEREF _Toc212547304 \h </w:instrText>
         </w:r>
         <w:r>
           <w:rPr>
@@ -1610,7 +1603,7 @@
           <w14:ligatures w14:val="standardContextual"/>
         </w:rPr>
       </w:pPr>
-      <w:hyperlink w:anchor="_Toc212377034" w:history="1">
+      <w:hyperlink w:anchor="_Toc212547305" w:history="1">
         <w:r>
           <w:rPr>
             <w:rStyle w:val="Hyperlink"/>
@@ -1660,7 +1653,7 @@
             <w:noProof/>
             <w:webHidden/>
           </w:rPr>
-          <w:instrText xml:space="preserve"> PAGEREF _Toc212377034 \h </w:instrText>
+          <w:instrText xml:space="preserve"> PAGEREF _Toc212547305 \h </w:instrText>
         </w:r>
         <w:r>
           <w:rPr>
@@ -1710,7 +1703,7 @@
           <w14:ligatures w14:val="standardContextual"/>
         </w:rPr>
       </w:pPr>
-      <w:hyperlink w:anchor="_Toc212377035" w:history="1">
+      <w:hyperlink w:anchor="_Toc212547306" w:history="1">
         <w:r>
           <w:rPr>
             <w:rStyle w:val="Hyperlink"/>
@@ -1760,7 +1753,7 @@
             <w:noProof/>
             <w:webHidden/>
           </w:rPr>
-          <w:instrText xml:space="preserve"> PAGEREF _Toc212377035 \h </w:instrText>
+          <w:instrText xml:space="preserve"> PAGEREF _Toc212547306 \h </w:instrText>
         </w:r>
         <w:r>
           <w:rPr>
@@ -1810,7 +1803,7 @@
           <w14:ligatures w14:val="standardContextual"/>
         </w:rPr>
       </w:pPr>
-      <w:hyperlink w:anchor="_Toc212377036" w:history="1">
+      <w:hyperlink w:anchor="_Toc212547307" w:history="1">
         <w:r>
           <w:rPr>
             <w:rStyle w:val="Hyperlink"/>
@@ -1860,7 +1853,7 @@
             <w:noProof/>
             <w:webHidden/>
           </w:rPr>
-          <w:instrText xml:space="preserve"> PAGEREF _Toc212377036 \h </w:instrText>
+          <w:instrText xml:space="preserve"> PAGEREF _Toc212547307 \h </w:instrText>
         </w:r>
         <w:r>
           <w:rPr>
@@ -1910,7 +1903,7 @@
           <w14:ligatures w14:val="standardContextual"/>
         </w:rPr>
       </w:pPr>
-      <w:hyperlink w:anchor="_Toc212377037" w:history="1">
+      <w:hyperlink w:anchor="_Toc212547308" w:history="1">
         <w:r>
           <w:rPr>
             <w:rStyle w:val="Hyperlink"/>
@@ -1960,7 +1953,7 @@
             <w:noProof/>
             <w:webHidden/>
           </w:rPr>
-          <w:instrText xml:space="preserve"> PAGEREF _Toc212377037 \h </w:instrText>
+          <w:instrText xml:space="preserve"> PAGEREF _Toc212547308 \h </w:instrText>
         </w:r>
         <w:r>
           <w:rPr>
@@ -2010,7 +2003,7 @@
           <w14:ligatures w14:val="standardContextual"/>
         </w:rPr>
       </w:pPr>
-      <w:hyperlink w:anchor="_Toc212377038" w:history="1">
+      <w:hyperlink w:anchor="_Toc212547309" w:history="1">
         <w:r>
           <w:rPr>
             <w:rStyle w:val="Hyperlink"/>
@@ -2060,7 +2053,7 @@
             <w:noProof/>
             <w:webHidden/>
           </w:rPr>
-          <w:instrText xml:space="preserve"> PAGEREF _Toc212377038 \h </w:instrText>
+          <w:instrText xml:space="preserve"> PAGEREF _Toc212547309 \h </w:instrText>
         </w:r>
         <w:r>
           <w:rPr>
@@ -2110,7 +2103,7 @@
           <w14:ligatures w14:val="standardContextual"/>
         </w:rPr>
       </w:pPr>
-      <w:hyperlink w:anchor="_Toc212377039" w:history="1">
+      <w:hyperlink w:anchor="_Toc212547310" w:history="1">
         <w:r>
           <w:rPr>
             <w:rStyle w:val="Hyperlink"/>
@@ -2160,7 +2153,7 @@
             <w:noProof/>
             <w:webHidden/>
           </w:rPr>
-          <w:instrText xml:space="preserve"> PAGEREF _Toc212377039 \h </w:instrText>
+          <w:instrText xml:space="preserve"> PAGEREF _Toc212547310 \h </w:instrText>
         </w:r>
         <w:r>
           <w:rPr>
@@ -2209,7 +2202,7 @@
           <w14:ligatures w14:val="standardContextual"/>
         </w:rPr>
       </w:pPr>
-      <w:hyperlink w:anchor="_Toc212377040" w:history="1">
+      <w:hyperlink w:anchor="_Toc212547311" w:history="1">
         <w:r>
           <w:rPr>
             <w:rStyle w:val="Hyperlink"/>
@@ -2310,7 +2303,7 @@
             <w:noProof/>
             <w:webHidden/>
           </w:rPr>
-          <w:instrText xml:space="preserve"> PAGEREF _Toc212377040 \h </w:instrText>
+          <w:instrText xml:space="preserve"> PAGEREF _Toc212547311 \h </w:instrText>
         </w:r>
         <w:r>
           <w:rPr>
@@ -2361,7 +2354,7 @@
           <w14:ligatures w14:val="standardContextual"/>
         </w:rPr>
       </w:pPr>
-      <w:hyperlink w:anchor="_Toc212377041" w:history="1">
+      <w:hyperlink w:anchor="_Toc212547312" w:history="1">
         <w:r>
           <w:rPr>
             <w:rStyle w:val="Hyperlink"/>
@@ -2412,7 +2405,7 @@
             <w:noProof/>
             <w:webHidden/>
           </w:rPr>
-          <w:instrText xml:space="preserve"> PAGEREF _Toc212377041 \h </w:instrText>
+          <w:instrText xml:space="preserve"> PAGEREF _Toc212547312 \h </w:instrText>
         </w:r>
         <w:r>
           <w:rPr>
@@ -2461,7 +2454,7 @@
           <w14:ligatures w14:val="standardContextual"/>
         </w:rPr>
       </w:pPr>
-      <w:hyperlink w:anchor="_Toc212377042" w:history="1">
+      <w:hyperlink w:anchor="_Toc212547313" w:history="1">
         <w:r>
           <w:rPr>
             <w:rStyle w:val="Hyperlink"/>
@@ -2510,7 +2503,7 @@
             <w:noProof/>
             <w:webHidden/>
           </w:rPr>
-          <w:instrText xml:space="preserve"> PAGEREF _Toc212377042 \h </w:instrText>
+          <w:instrText xml:space="preserve"> PAGEREF _Toc212547313 \h </w:instrText>
         </w:r>
         <w:r>
           <w:rPr>
@@ -2560,7 +2553,7 @@
           <w14:ligatures w14:val="standardContextual"/>
         </w:rPr>
       </w:pPr>
-      <w:hyperlink w:anchor="_Toc212377043" w:history="1">
+      <w:hyperlink w:anchor="_Toc212547314" w:history="1">
         <w:r>
           <w:rPr>
             <w:rStyle w:val="Hyperlink"/>
@@ -2610,7 +2603,7 @@
             <w:noProof/>
             <w:webHidden/>
           </w:rPr>
-          <w:instrText xml:space="preserve"> PAGEREF _Toc212377043 \h </w:instrText>
+          <w:instrText xml:space="preserve"> PAGEREF _Toc212547314 \h </w:instrText>
         </w:r>
         <w:r>
           <w:rPr>
@@ -2660,7 +2653,7 @@
           <w14:ligatures w14:val="standardContextual"/>
         </w:rPr>
       </w:pPr>
-      <w:hyperlink w:anchor="_Toc212377044" w:history="1">
+      <w:hyperlink w:anchor="_Toc212547315" w:history="1">
         <w:r>
           <w:rPr>
             <w:rStyle w:val="Hyperlink"/>
@@ -2724,7 +2717,7 @@
             <w:noProof/>
             <w:webHidden/>
           </w:rPr>
-          <w:instrText xml:space="preserve"> PAGEREF _Toc212377044 \h </w:instrText>
+          <w:instrText xml:space="preserve"> PAGEREF _Toc212547315 \h </w:instrText>
         </w:r>
         <w:r>
           <w:rPr>
@@ -2773,7 +2766,7 @@
           <w14:ligatures w14:val="standardContextual"/>
         </w:rPr>
       </w:pPr>
-      <w:hyperlink w:anchor="_Toc212377045" w:history="1">
+      <w:hyperlink w:anchor="_Toc212547316" w:history="1">
         <w:r>
           <w:rPr>
             <w:rStyle w:val="Hyperlink"/>
@@ -2839,7 +2832,7 @@
             <w:noProof/>
             <w:webHidden/>
           </w:rPr>
-          <w:instrText xml:space="preserve"> PAGEREF _Toc212377045 \h </w:instrText>
+          <w:instrText xml:space="preserve"> PAGEREF _Toc212547316 \h </w:instrText>
         </w:r>
         <w:r>
           <w:rPr>
@@ -2889,7 +2882,7 @@
           <w14:ligatures w14:val="standardContextual"/>
         </w:rPr>
       </w:pPr>
-      <w:hyperlink w:anchor="_Toc212377046" w:history="1">
+      <w:hyperlink w:anchor="_Toc212547317" w:history="1">
         <w:r>
           <w:rPr>
             <w:rStyle w:val="Hyperlink"/>
@@ -2947,7 +2940,7 @@
             <w:noProof/>
             <w:webHidden/>
           </w:rPr>
-          <w:instrText xml:space="preserve"> PAGEREF _Toc212377046 \h </w:instrText>
+          <w:instrText xml:space="preserve"> PAGEREF _Toc212547317 \h </w:instrText>
         </w:r>
         <w:r>
           <w:rPr>
@@ -2997,7 +2990,7 @@
           <w14:ligatures w14:val="standardContextual"/>
         </w:rPr>
       </w:pPr>
-      <w:hyperlink w:anchor="_Toc212377047" w:history="1">
+      <w:hyperlink w:anchor="_Toc212547318" w:history="1">
         <w:r>
           <w:rPr>
             <w:rStyle w:val="Hyperlink"/>
@@ -3063,7 +3056,7 @@
             <w:noProof/>
             <w:webHidden/>
           </w:rPr>
-          <w:instrText xml:space="preserve"> PAGEREF _Toc212377047 \h </w:instrText>
+          <w:instrText xml:space="preserve"> PAGEREF _Toc212547318 \h </w:instrText>
         </w:r>
         <w:r>
           <w:rPr>
@@ -3113,7 +3106,7 @@
           <w14:ligatures w14:val="standardContextual"/>
         </w:rPr>
       </w:pPr>
-      <w:hyperlink w:anchor="_Toc212377048" w:history="1">
+      <w:hyperlink w:anchor="_Toc212547319" w:history="1">
         <w:r>
           <w:rPr>
             <w:rStyle w:val="Hyperlink"/>
@@ -3171,7 +3164,7 @@
             <w:noProof/>
             <w:webHidden/>
           </w:rPr>
-          <w:instrText xml:space="preserve"> PAGEREF _Toc212377048 \h </w:instrText>
+          <w:instrText xml:space="preserve"> PAGEREF _Toc212547319 \h </w:instrText>
         </w:r>
         <w:r>
           <w:rPr>
@@ -3221,7 +3214,7 @@
           <w14:ligatures w14:val="standardContextual"/>
         </w:rPr>
       </w:pPr>
-      <w:hyperlink w:anchor="_Toc212377049" w:history="1">
+      <w:hyperlink w:anchor="_Toc212547320" w:history="1">
         <w:r>
           <w:rPr>
             <w:rStyle w:val="Hyperlink"/>
@@ -3286,7 +3279,7 @@
             <w:noProof/>
             <w:webHidden/>
           </w:rPr>
-          <w:instrText xml:space="preserve"> PAGEREF _Toc212377049 \h </w:instrText>
+          <w:instrText xml:space="preserve"> PAGEREF _Toc212547320 \h </w:instrText>
         </w:r>
         <w:r>
           <w:rPr>
@@ -3336,7 +3329,7 @@
           <w14:ligatures w14:val="standardContextual"/>
         </w:rPr>
       </w:pPr>
-      <w:hyperlink w:anchor="_Toc212377050" w:history="1">
+      <w:hyperlink w:anchor="_Toc212547321" w:history="1">
         <w:r>
           <w:rPr>
             <w:rStyle w:val="Hyperlink"/>
@@ -3394,7 +3387,7 @@
             <w:noProof/>
             <w:webHidden/>
           </w:rPr>
-          <w:instrText xml:space="preserve"> PAGEREF _Toc212377050 \h </w:instrText>
+          <w:instrText xml:space="preserve"> PAGEREF _Toc212547321 \h </w:instrText>
         </w:r>
         <w:r>
           <w:rPr>
@@ -3443,7 +3436,7 @@
           <w14:ligatures w14:val="standardContextual"/>
         </w:rPr>
       </w:pPr>
-      <w:hyperlink w:anchor="_Toc212377051" w:history="1">
+      <w:hyperlink w:anchor="_Toc212547322" w:history="1">
         <w:r>
           <w:rPr>
             <w:rStyle w:val="Hyperlink"/>
@@ -3509,7 +3502,7 @@
             <w:noProof/>
             <w:webHidden/>
           </w:rPr>
-          <w:instrText xml:space="preserve"> PAGEREF _Toc212377051 \h </w:instrText>
+          <w:instrText xml:space="preserve"> PAGEREF _Toc212547322 \h </w:instrText>
         </w:r>
         <w:r>
           <w:rPr>
@@ -3559,7 +3552,7 @@
           <w14:ligatures w14:val="standardContextual"/>
         </w:rPr>
       </w:pPr>
-      <w:hyperlink w:anchor="_Toc212377052" w:history="1">
+      <w:hyperlink w:anchor="_Toc212547323" w:history="1">
         <w:r>
           <w:rPr>
             <w:rStyle w:val="Hyperlink"/>
@@ -3617,7 +3610,7 @@
             <w:noProof/>
             <w:webHidden/>
           </w:rPr>
-          <w:instrText xml:space="preserve"> PAGEREF _Toc212377052 \h </w:instrText>
+          <w:instrText xml:space="preserve"> PAGEREF _Toc212547323 \h </w:instrText>
         </w:r>
         <w:r>
           <w:rPr>
@@ -3667,7 +3660,7 @@
           <w14:ligatures w14:val="standardContextual"/>
         </w:rPr>
       </w:pPr>
-      <w:hyperlink w:anchor="_Toc212377053" w:history="1">
+      <w:hyperlink w:anchor="_Toc212547324" w:history="1">
         <w:r>
           <w:rPr>
             <w:rStyle w:val="Hyperlink"/>
@@ -3717,7 +3710,7 @@
             <w:noProof/>
             <w:webHidden/>
           </w:rPr>
-          <w:instrText xml:space="preserve"> PAGEREF _Toc212377053 \h </w:instrText>
+          <w:instrText xml:space="preserve"> PAGEREF _Toc212547324 \h </w:instrText>
         </w:r>
         <w:r>
           <w:rPr>
@@ -3767,7 +3760,7 @@
           <w14:ligatures w14:val="standardContextual"/>
         </w:rPr>
       </w:pPr>
-      <w:hyperlink w:anchor="_Toc212377054" w:history="1">
+      <w:hyperlink w:anchor="_Toc212547325" w:history="1">
         <w:r>
           <w:rPr>
             <w:rStyle w:val="Hyperlink"/>
@@ -3825,7 +3818,7 @@
             <w:noProof/>
             <w:webHidden/>
           </w:rPr>
-          <w:instrText xml:space="preserve"> PAGEREF _Toc212377054 \h </w:instrText>
+          <w:instrText xml:space="preserve"> PAGEREF _Toc212547325 \h </w:instrText>
         </w:r>
         <w:r>
           <w:rPr>
@@ -3875,7 +3868,7 @@
           <w14:ligatures w14:val="standardContextual"/>
         </w:rPr>
       </w:pPr>
-      <w:hyperlink w:anchor="_Toc212377055" w:history="1">
+      <w:hyperlink w:anchor="_Toc212547326" w:history="1">
         <w:r>
           <w:rPr>
             <w:rStyle w:val="Hyperlink"/>
@@ -3925,7 +3918,7 @@
             <w:noProof/>
             <w:webHidden/>
           </w:rPr>
-          <w:instrText xml:space="preserve"> PAGEREF _Toc212377055 \h </w:instrText>
+          <w:instrText xml:space="preserve"> PAGEREF _Toc212547326 \h </w:instrText>
         </w:r>
         <w:r>
           <w:rPr>
@@ -3975,7 +3968,7 @@
           <w14:ligatures w14:val="standardContextual"/>
         </w:rPr>
       </w:pPr>
-      <w:hyperlink w:anchor="_Toc212377056" w:history="1">
+      <w:hyperlink w:anchor="_Toc212547327" w:history="1">
         <w:r>
           <w:rPr>
             <w:rStyle w:val="Hyperlink"/>
@@ -4033,7 +4026,7 @@
             <w:noProof/>
             <w:webHidden/>
           </w:rPr>
-          <w:instrText xml:space="preserve"> PAGEREF _Toc212377056 \h </w:instrText>
+          <w:instrText xml:space="preserve"> PAGEREF _Toc212547327 \h </w:instrText>
         </w:r>
         <w:r>
           <w:rPr>
@@ -4084,7 +4077,7 @@
           <w14:ligatures w14:val="standardContextual"/>
         </w:rPr>
       </w:pPr>
-      <w:hyperlink w:anchor="_Toc212377057" w:history="1">
+      <w:hyperlink w:anchor="_Toc212547328" w:history="1">
         <w:r>
           <w:rPr>
             <w:rStyle w:val="Hyperlink"/>
@@ -4135,7 +4128,7 @@
             <w:noProof/>
             <w:webHidden/>
           </w:rPr>
-          <w:instrText xml:space="preserve"> PAGEREF _Toc212377057 \h </w:instrText>
+          <w:instrText xml:space="preserve"> PAGEREF _Toc212547328 \h </w:instrText>
         </w:r>
         <w:r>
           <w:rPr>
@@ -4184,7 +4177,7 @@
           <w14:ligatures w14:val="standardContextual"/>
         </w:rPr>
       </w:pPr>
-      <w:hyperlink w:anchor="_Toc212377058" w:history="1">
+      <w:hyperlink w:anchor="_Toc212547329" w:history="1">
         <w:r>
           <w:rPr>
             <w:rStyle w:val="Hyperlink"/>
@@ -4233,7 +4226,7 @@
             <w:noProof/>
             <w:webHidden/>
           </w:rPr>
-          <w:instrText xml:space="preserve"> PAGEREF _Toc212377058 \h </w:instrText>
+          <w:instrText xml:space="preserve"> PAGEREF _Toc212547329 \h </w:instrText>
         </w:r>
         <w:r>
           <w:rPr>
@@ -4283,7 +4276,7 @@
           <w14:ligatures w14:val="standardContextual"/>
         </w:rPr>
       </w:pPr>
-      <w:hyperlink w:anchor="_Toc212377059" w:history="1">
+      <w:hyperlink w:anchor="_Toc212547330" w:history="1">
         <w:r>
           <w:rPr>
             <w:rStyle w:val="Hyperlink"/>
@@ -4333,7 +4326,7 @@
             <w:noProof/>
             <w:webHidden/>
           </w:rPr>
-          <w:instrText xml:space="preserve"> PAGEREF _Toc212377059 \h </w:instrText>
+          <w:instrText xml:space="preserve"> PAGEREF _Toc212547330 \h </w:instrText>
         </w:r>
         <w:r>
           <w:rPr>
@@ -4383,7 +4376,7 @@
           <w14:ligatures w14:val="standardContextual"/>
         </w:rPr>
       </w:pPr>
-      <w:hyperlink w:anchor="_Toc212377060" w:history="1">
+      <w:hyperlink w:anchor="_Toc212547331" w:history="1">
         <w:r>
           <w:rPr>
             <w:rStyle w:val="Hyperlink"/>
@@ -4448,7 +4441,7 @@
             <w:noProof/>
             <w:webHidden/>
           </w:rPr>
-          <w:instrText xml:space="preserve"> PAGEREF _Toc212377060 \h </w:instrText>
+          <w:instrText xml:space="preserve"> PAGEREF _Toc212547331 \h </w:instrText>
         </w:r>
         <w:r>
           <w:rPr>
@@ -4498,7 +4491,7 @@
           <w14:ligatures w14:val="standardContextual"/>
         </w:rPr>
       </w:pPr>
-      <w:hyperlink w:anchor="_Toc212377061" w:history="1">
+      <w:hyperlink w:anchor="_Toc212547332" w:history="1">
         <w:r>
           <w:rPr>
             <w:rStyle w:val="Hyperlink"/>
@@ -4563,7 +4556,7 @@
             <w:noProof/>
             <w:webHidden/>
           </w:rPr>
-          <w:instrText xml:space="preserve"> PAGEREF _Toc212377061 \h </w:instrText>
+          <w:instrText xml:space="preserve"> PAGEREF _Toc212547332 \h </w:instrText>
         </w:r>
         <w:r>
           <w:rPr>
@@ -4612,7 +4605,7 @@
           <w14:ligatures w14:val="standardContextual"/>
         </w:rPr>
       </w:pPr>
-      <w:hyperlink w:anchor="_Toc212377062" w:history="1">
+      <w:hyperlink w:anchor="_Toc212547333" w:history="1">
         <w:r>
           <w:rPr>
             <w:rStyle w:val="Hyperlink"/>
@@ -4661,7 +4654,7 @@
             <w:noProof/>
             <w:webHidden/>
           </w:rPr>
-          <w:instrText xml:space="preserve"> PAGEREF _Toc212377062 \h </w:instrText>
+          <w:instrText xml:space="preserve"> PAGEREF _Toc212547333 \h </w:instrText>
         </w:r>
         <w:r>
           <w:rPr>
@@ -4710,7 +4703,7 @@
           <w14:ligatures w14:val="standardContextual"/>
         </w:rPr>
       </w:pPr>
-      <w:hyperlink w:anchor="_Toc212377063" w:history="1">
+      <w:hyperlink w:anchor="_Toc212547334" w:history="1">
         <w:r>
           <w:rPr>
             <w:rStyle w:val="Hyperlink"/>
@@ -4759,7 +4752,7 @@
             <w:noProof/>
             <w:webHidden/>
           </w:rPr>
-          <w:instrText xml:space="preserve"> PAGEREF _Toc212377063 \h </w:instrText>
+          <w:instrText xml:space="preserve"> PAGEREF _Toc212547334 \h </w:instrText>
         </w:r>
         <w:r>
           <w:rPr>
@@ -4808,7 +4801,7 @@
           <w14:ligatures w14:val="standardContextual"/>
         </w:rPr>
       </w:pPr>
-      <w:hyperlink w:anchor="_Toc212377064" w:history="1">
+      <w:hyperlink w:anchor="_Toc212547335" w:history="1">
         <w:r>
           <w:rPr>
             <w:rStyle w:val="Hyperlink"/>
@@ -4857,7 +4850,7 @@
             <w:noProof/>
             <w:webHidden/>
           </w:rPr>
-          <w:instrText xml:space="preserve"> PAGEREF _Toc212377064 \h </w:instrText>
+          <w:instrText xml:space="preserve"> PAGEREF _Toc212547335 \h </w:instrText>
         </w:r>
         <w:r>
           <w:rPr>
@@ -4907,7 +4900,7 @@
           <w14:ligatures w14:val="standardContextual"/>
         </w:rPr>
       </w:pPr>
-      <w:hyperlink w:anchor="_Toc212377065" w:history="1">
+      <w:hyperlink w:anchor="_Toc212547336" w:history="1">
         <w:r>
           <w:rPr>
             <w:rStyle w:val="Hyperlink"/>
@@ -4965,7 +4958,7 @@
             <w:noProof/>
             <w:webHidden/>
           </w:rPr>
-          <w:instrText xml:space="preserve"> PAGEREF _Toc212377065 \h </w:instrText>
+          <w:instrText xml:space="preserve"> PAGEREF _Toc212547336 \h </w:instrText>
         </w:r>
         <w:r>
           <w:rPr>
@@ -5015,7 +5008,7 @@
           <w14:ligatures w14:val="standardContextual"/>
         </w:rPr>
       </w:pPr>
-      <w:hyperlink w:anchor="_Toc212377066" w:history="1">
+      <w:hyperlink w:anchor="_Toc212547337" w:history="1">
         <w:r>
           <w:rPr>
             <w:rStyle w:val="Hyperlink"/>
@@ -5073,7 +5066,7 @@
             <w:noProof/>
             <w:webHidden/>
           </w:rPr>
-          <w:instrText xml:space="preserve"> PAGEREF _Toc212377066 \h </w:instrText>
+          <w:instrText xml:space="preserve"> PAGEREF _Toc212547337 \h </w:instrText>
         </w:r>
         <w:r>
           <w:rPr>
@@ -5123,7 +5116,7 @@
           <w14:ligatures w14:val="standardContextual"/>
         </w:rPr>
       </w:pPr>
-      <w:hyperlink w:anchor="_Toc212377067" w:history="1">
+      <w:hyperlink w:anchor="_Toc212547338" w:history="1">
         <w:r>
           <w:rPr>
             <w:rStyle w:val="Hyperlink"/>
@@ -5189,7 +5182,7 @@
             <w:noProof/>
             <w:webHidden/>
           </w:rPr>
-          <w:instrText xml:space="preserve"> PAGEREF _Toc212377067 \h </w:instrText>
+          <w:instrText xml:space="preserve"> PAGEREF _Toc212547338 \h </w:instrText>
         </w:r>
         <w:r>
           <w:rPr>
@@ -5239,7 +5232,7 @@
           <w14:ligatures w14:val="standardContextual"/>
         </w:rPr>
       </w:pPr>
-      <w:hyperlink w:anchor="_Toc212377068" w:history="1">
+      <w:hyperlink w:anchor="_Toc212547339" w:history="1">
         <w:r>
           <w:rPr>
             <w:rStyle w:val="Hyperlink"/>
@@ -5297,7 +5290,7 @@
             <w:noProof/>
             <w:webHidden/>
           </w:rPr>
-          <w:instrText xml:space="preserve"> PAGEREF _Toc212377068 \h </w:instrText>
+          <w:instrText xml:space="preserve"> PAGEREF _Toc212547339 \h </w:instrText>
         </w:r>
         <w:r>
           <w:rPr>
@@ -5346,7 +5339,7 @@
           <w14:ligatures w14:val="standardContextual"/>
         </w:rPr>
       </w:pPr>
-      <w:hyperlink w:anchor="_Toc212377069" w:history="1">
+      <w:hyperlink w:anchor="_Toc212547340" w:history="1">
         <w:r>
           <w:rPr>
             <w:rStyle w:val="Hyperlink"/>
@@ -5414,7 +5407,7 @@
             <w:noProof/>
             <w:webHidden/>
           </w:rPr>
-          <w:instrText xml:space="preserve"> PAGEREF _Toc212377069 \h </w:instrText>
+          <w:instrText xml:space="preserve"> PAGEREF _Toc212547340 \h </w:instrText>
         </w:r>
         <w:r>
           <w:rPr>
@@ -5465,7 +5458,7 @@
           <w14:ligatures w14:val="standardContextual"/>
         </w:rPr>
       </w:pPr>
-      <w:hyperlink w:anchor="_Toc212377070" w:history="1">
+      <w:hyperlink w:anchor="_Toc212547341" w:history="1">
         <w:r>
           <w:rPr>
             <w:rStyle w:val="Hyperlink"/>
@@ -5516,7 +5509,7 @@
             <w:noProof/>
             <w:webHidden/>
           </w:rPr>
-          <w:instrText xml:space="preserve"> PAGEREF _Toc212377070 \h </w:instrText>
+          <w:instrText xml:space="preserve"> PAGEREF _Toc212547341 \h </w:instrText>
         </w:r>
         <w:r>
           <w:rPr>
@@ -5565,7 +5558,7 @@
           <w14:ligatures w14:val="standardContextual"/>
         </w:rPr>
       </w:pPr>
-      <w:hyperlink w:anchor="_Toc212377071" w:history="1">
+      <w:hyperlink w:anchor="_Toc212547342" w:history="1">
         <w:r>
           <w:rPr>
             <w:rStyle w:val="Hyperlink"/>
@@ -5614,7 +5607,7 @@
             <w:noProof/>
             <w:webHidden/>
           </w:rPr>
-          <w:instrText xml:space="preserve"> PAGEREF _Toc212377071 \h </w:instrText>
+          <w:instrText xml:space="preserve"> PAGEREF _Toc212547342 \h </w:instrText>
         </w:r>
         <w:r>
           <w:rPr>
@@ -5663,7 +5656,7 @@
           <w14:ligatures w14:val="standardContextual"/>
         </w:rPr>
       </w:pPr>
-      <w:hyperlink w:anchor="_Toc212377072" w:history="1">
+      <w:hyperlink w:anchor="_Toc212547343" w:history="1">
         <w:r>
           <w:rPr>
             <w:rStyle w:val="Hyperlink"/>
@@ -5712,7 +5705,7 @@
             <w:noProof/>
             <w:webHidden/>
           </w:rPr>
-          <w:instrText xml:space="preserve"> PAGEREF _Toc212377072 \h </w:instrText>
+          <w:instrText xml:space="preserve"> PAGEREF _Toc212547343 \h </w:instrText>
         </w:r>
         <w:r>
           <w:rPr>
@@ -5761,7 +5754,7 @@
           <w14:ligatures w14:val="standardContextual"/>
         </w:rPr>
       </w:pPr>
-      <w:hyperlink w:anchor="_Toc212377073" w:history="1">
+      <w:hyperlink w:anchor="_Toc212547344" w:history="1">
         <w:r>
           <w:rPr>
             <w:rStyle w:val="Hyperlink"/>
@@ -5809,7 +5802,7 @@
             <w:noProof/>
             <w:webHidden/>
           </w:rPr>
-          <w:instrText xml:space="preserve"> PAGEREF _Toc212377073 \h </w:instrText>
+          <w:instrText xml:space="preserve"> PAGEREF _Toc212547344 \h </w:instrText>
         </w:r>
         <w:r>
           <w:rPr>
@@ -5858,7 +5851,7 @@
           <w14:ligatures w14:val="standardContextual"/>
         </w:rPr>
       </w:pPr>
-      <w:hyperlink w:anchor="_Toc212377074" w:history="1">
+      <w:hyperlink w:anchor="_Toc212547345" w:history="1">
         <w:r>
           <w:rPr>
             <w:rStyle w:val="Hyperlink"/>
@@ -5924,7 +5917,7 @@
             <w:noProof/>
             <w:webHidden/>
           </w:rPr>
-          <w:instrText xml:space="preserve"> PAGEREF _Toc212377074 \h </w:instrText>
+          <w:instrText xml:space="preserve"> PAGEREF _Toc212547345 \h </w:instrText>
         </w:r>
         <w:r>
           <w:rPr>
@@ -5975,7 +5968,7 @@
           <w14:ligatures w14:val="standardContextual"/>
         </w:rPr>
       </w:pPr>
-      <w:hyperlink w:anchor="_Toc212377075" w:history="1">
+      <w:hyperlink w:anchor="_Toc212547346" w:history="1">
         <w:r>
           <w:rPr>
             <w:rStyle w:val="Hyperlink"/>
@@ -6026,7 +6019,7 @@
             <w:noProof/>
             <w:webHidden/>
           </w:rPr>
-          <w:instrText xml:space="preserve"> PAGEREF _Toc212377075 \h </w:instrText>
+          <w:instrText xml:space="preserve"> PAGEREF _Toc212547346 \h </w:instrText>
         </w:r>
         <w:r>
           <w:rPr>
@@ -6076,7 +6069,7 @@
           <w14:ligatures w14:val="standardContextual"/>
         </w:rPr>
       </w:pPr>
-      <w:hyperlink w:anchor="_Toc212377076" w:history="1">
+      <w:hyperlink w:anchor="_Toc212547347" w:history="1">
         <w:r>
           <w:rPr>
             <w:rStyle w:val="Hyperlink"/>
@@ -6104,7 +6097,7 @@
             <w:noProof/>
             <w:webHidden/>
           </w:rPr>
-          <w:instrText xml:space="preserve"> PAGEREF _Toc212377076 \h </w:instrText>
+          <w:instrText xml:space="preserve"> PAGEREF _Toc212547347 \h </w:instrText>
         </w:r>
         <w:r>
           <w:rPr>
@@ -6154,7 +6147,7 @@
           <w14:ligatures w14:val="standardContextual"/>
         </w:rPr>
       </w:pPr>
-      <w:hyperlink w:anchor="_Toc212377077" w:history="1">
+      <w:hyperlink w:anchor="_Toc212547348" w:history="1">
         <w:r>
           <w:rPr>
             <w:rStyle w:val="Hyperlink"/>
@@ -6182,7 +6175,7 @@
             <w:noProof/>
             <w:webHidden/>
           </w:rPr>
-          <w:instrText xml:space="preserve"> PAGEREF _Toc212377077 \h </w:instrText>
+          <w:instrText xml:space="preserve"> PAGEREF _Toc212547348 \h </w:instrText>
         </w:r>
         <w:r>
           <w:rPr>
@@ -6232,7 +6225,7 @@
           <w14:ligatures w14:val="standardContextual"/>
         </w:rPr>
       </w:pPr>
-      <w:hyperlink w:anchor="_Toc212377078" w:history="1">
+      <w:hyperlink w:anchor="_Toc212547349" w:history="1">
         <w:r>
           <w:rPr>
             <w:rStyle w:val="Hyperlink"/>
@@ -6260,7 +6253,7 @@
             <w:noProof/>
             <w:webHidden/>
           </w:rPr>
-          <w:instrText xml:space="preserve"> PAGEREF _Toc212377078 \h </w:instrText>
+          <w:instrText xml:space="preserve"> PAGEREF _Toc212547349 \h </w:instrText>
         </w:r>
         <w:r>
           <w:rPr>
@@ -6310,7 +6303,7 @@
           <w14:ligatures w14:val="standardContextual"/>
         </w:rPr>
       </w:pPr>
-      <w:hyperlink w:anchor="_Toc212377079" w:history="1">
+      <w:hyperlink w:anchor="_Toc212547350" w:history="1">
         <w:r>
           <w:rPr>
             <w:rStyle w:val="Hyperlink"/>
@@ -6338,7 +6331,7 @@
             <w:noProof/>
             <w:webHidden/>
           </w:rPr>
-          <w:instrText xml:space="preserve"> PAGEREF _Toc212377079 \h </w:instrText>
+          <w:instrText xml:space="preserve"> PAGEREF _Toc212547350 \h </w:instrText>
         </w:r>
         <w:r>
           <w:rPr>
@@ -6389,7 +6382,7 @@
           <w14:ligatures w14:val="standardContextual"/>
         </w:rPr>
       </w:pPr>
-      <w:hyperlink w:anchor="_Toc212377080" w:history="1">
+      <w:hyperlink w:anchor="_Toc212547351" w:history="1">
         <w:r>
           <w:rPr>
             <w:rStyle w:val="Hyperlink"/>
@@ -6463,7 +6456,7 @@
             <w:noProof/>
             <w:webHidden/>
           </w:rPr>
-          <w:instrText xml:space="preserve"> PAGEREF _Toc212377080 \h </w:instrText>
+          <w:instrText xml:space="preserve"> PAGEREF _Toc212547351 \h </w:instrText>
         </w:r>
         <w:r>
           <w:rPr>
@@ -6512,7 +6505,7 @@
           <w14:ligatures w14:val="standardContextual"/>
         </w:rPr>
       </w:pPr>
-      <w:hyperlink w:anchor="_Toc212377081" w:history="1">
+      <w:hyperlink w:anchor="_Toc212547352" w:history="1">
         <w:r>
           <w:rPr>
             <w:rStyle w:val="Hyperlink"/>
@@ -6561,7 +6554,7 @@
             <w:noProof/>
             <w:webHidden/>
           </w:rPr>
-          <w:instrText xml:space="preserve"> PAGEREF _Toc212377081 \h </w:instrText>
+          <w:instrText xml:space="preserve"> PAGEREF _Toc212547352 \h </w:instrText>
         </w:r>
         <w:r>
           <w:rPr>
@@ -6610,7 +6603,7 @@
           <w14:ligatures w14:val="standardContextual"/>
         </w:rPr>
       </w:pPr>
-      <w:hyperlink w:anchor="_Toc212377082" w:history="1">
+      <w:hyperlink w:anchor="_Toc212547353" w:history="1">
         <w:r>
           <w:rPr>
             <w:rStyle w:val="Hyperlink"/>
@@ -6659,7 +6652,7 @@
             <w:noProof/>
             <w:webHidden/>
           </w:rPr>
-          <w:instrText xml:space="preserve"> PAGEREF _Toc212377082 \h </w:instrText>
+          <w:instrText xml:space="preserve"> PAGEREF _Toc212547353 \h </w:instrText>
         </w:r>
         <w:r>
           <w:rPr>
@@ -6708,7 +6701,7 @@
           <w14:ligatures w14:val="standardContextual"/>
         </w:rPr>
       </w:pPr>
-      <w:hyperlink w:anchor="_Toc212377083" w:history="1">
+      <w:hyperlink w:anchor="_Toc212547354" w:history="1">
         <w:r>
           <w:rPr>
             <w:rStyle w:val="Hyperlink"/>
@@ -6757,7 +6750,7 @@
             <w:noProof/>
             <w:webHidden/>
           </w:rPr>
-          <w:instrText xml:space="preserve"> PAGEREF _Toc212377083 \h </w:instrText>
+          <w:instrText xml:space="preserve"> PAGEREF _Toc212547354 \h </w:instrText>
         </w:r>
         <w:r>
           <w:rPr>
@@ -6808,7 +6801,7 @@
           <w14:ligatures w14:val="standardContextual"/>
         </w:rPr>
       </w:pPr>
-      <w:hyperlink w:anchor="_Toc212377084" w:history="1">
+      <w:hyperlink w:anchor="_Toc212547355" w:history="1">
         <w:r>
           <w:rPr>
             <w:rStyle w:val="Hyperlink"/>
@@ -6885,7 +6878,7 @@
             <w:noProof/>
             <w:webHidden/>
           </w:rPr>
-          <w:instrText xml:space="preserve"> PAGEREF _Toc212377084 \h </w:instrText>
+          <w:instrText xml:space="preserve"> PAGEREF _Toc212547355 \h </w:instrText>
         </w:r>
         <w:r>
           <w:rPr>
@@ -6934,7 +6927,7 @@
           <w14:ligatures w14:val="standardContextual"/>
         </w:rPr>
       </w:pPr>
-      <w:hyperlink w:anchor="_Toc212377085" w:history="1">
+      <w:hyperlink w:anchor="_Toc212547356" w:history="1">
         <w:r>
           <w:rPr>
             <w:rStyle w:val="Hyperlink"/>
@@ -6983,7 +6976,7 @@
             <w:noProof/>
             <w:webHidden/>
           </w:rPr>
-          <w:instrText xml:space="preserve"> PAGEREF _Toc212377085 \h </w:instrText>
+          <w:instrText xml:space="preserve"> PAGEREF _Toc212547356 \h </w:instrText>
         </w:r>
         <w:r>
           <w:rPr>
@@ -7032,7 +7025,7 @@
           <w14:ligatures w14:val="standardContextual"/>
         </w:rPr>
       </w:pPr>
-      <w:hyperlink w:anchor="_Toc212377086" w:history="1">
+      <w:hyperlink w:anchor="_Toc212547357" w:history="1">
         <w:r>
           <w:rPr>
             <w:rStyle w:val="Hyperlink"/>
@@ -7080,7 +7073,7 @@
             <w:noProof/>
             <w:webHidden/>
           </w:rPr>
-          <w:instrText xml:space="preserve"> PAGEREF _Toc212377086 \h </w:instrText>
+          <w:instrText xml:space="preserve"> PAGEREF _Toc212547357 \h </w:instrText>
         </w:r>
         <w:r>
           <w:rPr>
@@ -7129,7 +7122,7 @@
           <w14:ligatures w14:val="standardContextual"/>
         </w:rPr>
       </w:pPr>
-      <w:hyperlink w:anchor="_Toc212377087" w:history="1">
+      <w:hyperlink w:anchor="_Toc212547358" w:history="1">
         <w:r>
           <w:rPr>
             <w:rStyle w:val="Hyperlink"/>
@@ -7178,7 +7171,7 @@
             <w:noProof/>
             <w:webHidden/>
           </w:rPr>
-          <w:instrText xml:space="preserve"> PAGEREF _Toc212377087 \h </w:instrText>
+          <w:instrText xml:space="preserve"> PAGEREF _Toc212547358 \h </w:instrText>
         </w:r>
         <w:r>
           <w:rPr>
@@ -7229,7 +7222,7 @@
           <w14:ligatures w14:val="standardContextual"/>
         </w:rPr>
       </w:pPr>
-      <w:hyperlink w:anchor="_Toc212377088" w:history="1">
+      <w:hyperlink w:anchor="_Toc212547359" w:history="1">
         <w:r>
           <w:rPr>
             <w:rStyle w:val="Hyperlink"/>
@@ -7306,7 +7299,7 @@
             <w:noProof/>
             <w:webHidden/>
           </w:rPr>
-          <w:instrText xml:space="preserve"> PAGEREF _Toc212377088 \h </w:instrText>
+          <w:instrText xml:space="preserve"> PAGEREF _Toc212547359 \h </w:instrText>
         </w:r>
         <w:r>
           <w:rPr>
@@ -7355,7 +7348,7 @@
           <w14:ligatures w14:val="standardContextual"/>
         </w:rPr>
       </w:pPr>
-      <w:hyperlink w:anchor="_Toc212377089" w:history="1">
+      <w:hyperlink w:anchor="_Toc212547360" w:history="1">
         <w:r>
           <w:rPr>
             <w:rStyle w:val="Hyperlink"/>
@@ -7404,7 +7397,7 @@
             <w:noProof/>
             <w:webHidden/>
           </w:rPr>
-          <w:instrText xml:space="preserve"> PAGEREF _Toc212377089 \h </w:instrText>
+          <w:instrText xml:space="preserve"> PAGEREF _Toc212547360 \h </w:instrText>
         </w:r>
         <w:r>
           <w:rPr>
@@ -7453,7 +7446,7 @@
           <w14:ligatures w14:val="standardContextual"/>
         </w:rPr>
       </w:pPr>
-      <w:hyperlink w:anchor="_Toc212377090" w:history="1">
+      <w:hyperlink w:anchor="_Toc212547361" w:history="1">
         <w:r>
           <w:rPr>
             <w:rStyle w:val="Hyperlink"/>
@@ -7502,7 +7495,7 @@
             <w:noProof/>
             <w:webHidden/>
           </w:rPr>
-          <w:instrText xml:space="preserve"> PAGEREF _Toc212377090 \h </w:instrText>
+          <w:instrText xml:space="preserve"> PAGEREF _Toc212547361 \h </w:instrText>
         </w:r>
         <w:r>
           <w:rPr>
@@ -7577,7 +7570,7 @@
         <w:lastRenderedPageBreak/>
         <w:t xml:space="preserve"> </w:t>
       </w:r>
-      <w:bookmarkStart w:id="2" w:name="_Toc212377024"/>
+      <w:bookmarkStart w:id="2" w:name="_Toc212547295"/>
       <w:r>
         <w:rPr>
           <w:lang w:val="sr-Cyrl-CS"/>
@@ -8397,7 +8390,7 @@
           <w:lang w:val="sr-Cyrl-CS"/>
         </w:rPr>
       </w:pPr>
-      <w:bookmarkStart w:id="3" w:name="_Toc212377025"/>
+      <w:bookmarkStart w:id="3" w:name="_Toc212547296"/>
       <w:r>
         <w:rPr>
           <w:lang w:val="sr-Cyrl-CS"/>
@@ -8967,7 +8960,7 @@
           <w:lang w:val="sr-Cyrl-RS"/>
         </w:rPr>
       </w:pPr>
-      <w:bookmarkStart w:id="4" w:name="_Toc212377026"/>
+      <w:bookmarkStart w:id="4" w:name="_Toc212547297"/>
       <w:r>
         <w:rPr>
           <w:lang w:val="sr-Cyrl-RS"/>
@@ -9155,7 +9148,7 @@
           <w:lang w:val="sr-Cyrl-RS"/>
         </w:rPr>
       </w:pPr>
-      <w:bookmarkStart w:id="6" w:name="_Toc212377027"/>
+      <w:bookmarkStart w:id="6" w:name="_Toc212547298"/>
       <w:r>
         <w:rPr>
           <w:lang w:val="sr-Cyrl-RS"/>
@@ -10057,7 +10050,7 @@
           <w:lang w:val="sr-Cyrl-RS"/>
         </w:rPr>
       </w:pPr>
-      <w:bookmarkStart w:id="7" w:name="_Toc212377028"/>
+      <w:bookmarkStart w:id="7" w:name="_Toc212547299"/>
       <w:r>
         <w:rPr>
           <w:lang w:val="sr-Cyrl-RS"/>
@@ -10373,7 +10366,7 @@
           <w:lang w:val="sr-Cyrl-RS"/>
         </w:rPr>
       </w:pPr>
-      <w:bookmarkStart w:id="9" w:name="_Toc212377029"/>
+      <w:bookmarkStart w:id="9" w:name="_Toc212547300"/>
       <w:r>
         <w:rPr>
           <w:lang w:val="sr-Cyrl-RS"/>
@@ -10548,7 +10541,7 @@
           <w:lang w:val="sr-Cyrl-RS"/>
         </w:rPr>
       </w:pPr>
-      <w:bookmarkStart w:id="10" w:name="_Toc212377030"/>
+      <w:bookmarkStart w:id="10" w:name="_Toc212547301"/>
       <w:r>
         <w:rPr>
           <w:lang w:val="sr-Cyrl-RS"/>
@@ -10941,7 +10934,7 @@
           <w:lang w:val="sr-Cyrl-RS"/>
         </w:rPr>
       </w:pPr>
-      <w:bookmarkStart w:id="11" w:name="_Toc212377031"/>
+      <w:bookmarkStart w:id="11" w:name="_Toc212547302"/>
       <w:r>
         <w:rPr>
           <w:lang w:val="sr-Cyrl-RS"/>
@@ -11098,7 +11091,7 @@
           <w:lang w:val="sr-Cyrl-RS"/>
         </w:rPr>
       </w:pPr>
-      <w:bookmarkStart w:id="13" w:name="_Toc212377032"/>
+      <w:bookmarkStart w:id="13" w:name="_Toc212547303"/>
       <w:bookmarkEnd w:id="12"/>
       <w:r>
         <w:rPr>
@@ -11242,7 +11235,7 @@
           <w:lang w:val="sr-Cyrl-RS"/>
         </w:rPr>
       </w:pPr>
-      <w:bookmarkStart w:id="15" w:name="_Toc212377033"/>
+      <w:bookmarkStart w:id="15" w:name="_Toc212547304"/>
       <w:bookmarkEnd w:id="14"/>
       <w:r>
         <w:rPr>
@@ -11535,7 +11528,7 @@
           <w:lang w:val="sr-Cyrl-RS"/>
         </w:rPr>
       </w:pPr>
-      <w:bookmarkStart w:id="16" w:name="_Toc212377034"/>
+      <w:bookmarkStart w:id="16" w:name="_Toc212547305"/>
       <w:r>
         <w:rPr>
           <w:lang w:val="sr-Cyrl-RS"/>
@@ -12424,7 +12417,7 @@
           <w:lang w:val="en-US"/>
         </w:rPr>
       </w:pPr>
-      <w:bookmarkStart w:id="17" w:name="_Toc212377035"/>
+      <w:bookmarkStart w:id="17" w:name="_Toc212547306"/>
       <w:r>
         <w:rPr>
           <w:lang w:val="sr-Cyrl-RS"/>
@@ -12674,7 +12667,7 @@
           <w:lang w:val="en-US"/>
         </w:rPr>
       </w:pPr>
-      <w:bookmarkStart w:id="19" w:name="_Toc212377036"/>
+      <w:bookmarkStart w:id="19" w:name="_Toc212547307"/>
       <w:r>
         <w:rPr>
           <w:lang w:val="sr-Cyrl-RS"/>
@@ -13000,7 +12993,7 @@
           <w:lang w:val="sr-Cyrl-RS"/>
         </w:rPr>
       </w:pPr>
-      <w:bookmarkStart w:id="20" w:name="_Toc212377037"/>
+      <w:bookmarkStart w:id="20" w:name="_Toc212547308"/>
       <w:r>
         <w:rPr>
           <w:lang w:val="sr-Cyrl-RS"/>
@@ -13196,7 +13189,7 @@
           <w:lang w:val="en-US"/>
         </w:rPr>
       </w:pPr>
-      <w:bookmarkStart w:id="21" w:name="_Toc212377038"/>
+      <w:bookmarkStart w:id="21" w:name="_Toc212547309"/>
       <w:r>
         <w:rPr>
           <w:lang w:val="sr-Cyrl-RS"/>
@@ -13472,7 +13465,7 @@
           <w:lang w:val="sr-Cyrl-RS"/>
         </w:rPr>
       </w:pPr>
-      <w:bookmarkStart w:id="22" w:name="_Toc212377039"/>
+      <w:bookmarkStart w:id="22" w:name="_Toc212547310"/>
       <w:r>
         <w:rPr>
           <w:lang w:val="en-US"/>
@@ -13586,7 +13579,7 @@
           <w:lang w:val="sr-Cyrl-RS"/>
         </w:rPr>
       </w:pPr>
-      <w:bookmarkStart w:id="23" w:name="_Toc212377040"/>
+      <w:bookmarkStart w:id="23" w:name="_Toc212547311"/>
       <w:r>
         <w:rPr>
           <w:lang w:val="sr-Cyrl-RS"/>
@@ -17567,7 +17560,7 @@
           <w:lang w:val="en-US"/>
         </w:rPr>
       </w:pPr>
-      <w:bookmarkStart w:id="26" w:name="_Toc212377041"/>
+      <w:bookmarkStart w:id="26" w:name="_Toc212547312"/>
       <w:bookmarkEnd w:id="1"/>
       <w:r>
         <w:rPr>
@@ -17747,7 +17740,7 @@
           <w:lang w:val="en-US"/>
         </w:rPr>
       </w:pPr>
-      <w:bookmarkStart w:id="27" w:name="_Toc212377042"/>
+      <w:bookmarkStart w:id="27" w:name="_Toc212547313"/>
       <w:r>
         <w:rPr>
           <w:lang w:val="sr-Cyrl-RS"/>
@@ -17985,7 +17978,7 @@
           <w:lang w:val="en-US"/>
         </w:rPr>
       </w:pPr>
-      <w:bookmarkStart w:id="28" w:name="_Toc212377043"/>
+      <w:bookmarkStart w:id="28" w:name="_Toc212547314"/>
       <w:r>
         <w:rPr>
           <w:lang w:val="en-US"/>
@@ -18435,7 +18428,7 @@
       <w:pPr>
         <w:pStyle w:val="IIInivonaslova-Odeljak"/>
       </w:pPr>
-      <w:bookmarkStart w:id="29" w:name="_Toc212377044"/>
+      <w:bookmarkStart w:id="29" w:name="_Toc212547315"/>
       <w:r>
         <w:lastRenderedPageBreak/>
         <w:t>IntelliJ</w:t>
@@ -18755,7 +18748,7 @@
           <w:lang w:val="en-US"/>
         </w:rPr>
       </w:pPr>
-      <w:bookmarkStart w:id="30" w:name="_Toc212377045"/>
+      <w:bookmarkStart w:id="30" w:name="_Toc212547316"/>
       <w:r>
         <w:rPr>
           <w:i/>
@@ -19002,7 +18995,7 @@
           <w:lang w:val="sr-Cyrl-RS"/>
         </w:rPr>
       </w:pPr>
-      <w:bookmarkStart w:id="32" w:name="_Toc212377046"/>
+      <w:bookmarkStart w:id="32" w:name="_Toc212547317"/>
       <w:bookmarkEnd w:id="31"/>
       <w:r>
         <w:rPr>
@@ -19465,7 +19458,7 @@
           <w:lang w:val="sr-Cyrl-RS"/>
         </w:rPr>
       </w:pPr>
-      <w:bookmarkStart w:id="33" w:name="_Toc212377047"/>
+      <w:bookmarkStart w:id="33" w:name="_Toc212547318"/>
       <w:r>
         <w:rPr>
           <w:lang w:val="sr-Cyrl-RS"/>
@@ -20036,7 +20029,7 @@
           <w:lang w:val="sr-Cyrl-RS"/>
         </w:rPr>
       </w:pPr>
-      <w:bookmarkStart w:id="34" w:name="_Toc212377048"/>
+      <w:bookmarkStart w:id="34" w:name="_Toc212547319"/>
       <w:r>
         <w:rPr>
           <w:lang w:val="en-US"/>
@@ -21447,7 +21440,7 @@
           <w:lang w:val="en-US"/>
         </w:rPr>
       </w:pPr>
-      <w:bookmarkStart w:id="35" w:name="_Toc212377049"/>
+      <w:bookmarkStart w:id="35" w:name="_Toc212547320"/>
       <w:r>
         <w:t xml:space="preserve">Dependency Injection </w:t>
       </w:r>
@@ -21854,7 +21847,7 @@
           <w:lang w:val="en-US"/>
         </w:rPr>
       </w:pPr>
-      <w:bookmarkStart w:id="36" w:name="_Toc212377050"/>
+      <w:bookmarkStart w:id="36" w:name="_Toc212547321"/>
       <w:r>
         <w:rPr>
           <w:lang w:val="sr-Cyrl-RS"/>
@@ -22112,7 +22105,7 @@
           <w:lang w:val="sr-Cyrl-RS"/>
         </w:rPr>
       </w:pPr>
-      <w:bookmarkStart w:id="37" w:name="_Toc212377051"/>
+      <w:bookmarkStart w:id="37" w:name="_Toc212547322"/>
       <w:r>
         <w:rPr>
           <w:i/>
@@ -22293,7 +22286,7 @@
           <w:lang w:val="en-US"/>
         </w:rPr>
       </w:pPr>
-      <w:bookmarkStart w:id="38" w:name="_Toc212377052"/>
+      <w:bookmarkStart w:id="38" w:name="_Toc212547323"/>
       <w:r>
         <w:rPr>
           <w:lang w:val="en-US"/>
@@ -22840,7 +22833,7 @@
           <w:lang w:val="en-US"/>
         </w:rPr>
       </w:pPr>
-      <w:bookmarkStart w:id="39" w:name="_Toc212377053"/>
+      <w:bookmarkStart w:id="39" w:name="_Toc212547324"/>
       <w:r>
         <w:rPr>
           <w:lang w:val="sr-Cyrl-RS"/>
@@ -24141,7 +24134,7 @@
           <w:lang w:val="sr-Cyrl-RS"/>
         </w:rPr>
       </w:pPr>
-      <w:bookmarkStart w:id="40" w:name="_Toc212377054"/>
+      <w:bookmarkStart w:id="40" w:name="_Toc212547325"/>
       <w:r>
         <w:rPr>
           <w:lang w:val="sr-Cyrl-RS"/>
@@ -24795,7 +24788,7 @@
           <w:lang w:val="en-US"/>
         </w:rPr>
       </w:pPr>
-      <w:bookmarkStart w:id="41" w:name="_Toc212377055"/>
+      <w:bookmarkStart w:id="41" w:name="_Toc212547326"/>
       <w:r>
         <w:rPr>
           <w:lang w:val="sr-Cyrl-RS"/>
@@ -25171,7 +25164,7 @@
           <w:lang w:val="en-US"/>
         </w:rPr>
       </w:pPr>
-      <w:bookmarkStart w:id="42" w:name="_Toc212377056"/>
+      <w:bookmarkStart w:id="42" w:name="_Toc212547327"/>
       <w:r>
         <w:rPr>
           <w:lang w:val="sr-Cyrl-RS"/>
@@ -25435,7 +25428,7 @@
           <w:lang w:val="en-US"/>
         </w:rPr>
       </w:pPr>
-      <w:bookmarkStart w:id="43" w:name="_Toc212377057"/>
+      <w:bookmarkStart w:id="43" w:name="_Toc212547328"/>
       <w:r>
         <w:rPr>
           <w:lang w:val="sr-Cyrl-CS"/>
@@ -25544,7 +25537,7 @@
           <w:lang w:val="sr-Cyrl-RS"/>
         </w:rPr>
       </w:pPr>
-      <w:bookmarkStart w:id="44" w:name="_Toc212377058"/>
+      <w:bookmarkStart w:id="44" w:name="_Toc212547329"/>
       <w:r>
         <w:rPr>
           <w:lang w:val="sr-Cyrl-RS"/>
@@ -25672,7 +25665,7 @@
           <w:lang w:val="en-US"/>
         </w:rPr>
       </w:pPr>
-      <w:bookmarkStart w:id="45" w:name="_Toc212377059"/>
+      <w:bookmarkStart w:id="45" w:name="_Toc212547330"/>
       <w:r>
         <w:rPr>
           <w:lang w:val="sr-Cyrl-RS"/>
@@ -26978,7 +26971,7 @@
           <w:lang w:val="sr-Cyrl-RS"/>
         </w:rPr>
       </w:pPr>
-      <w:bookmarkStart w:id="47" w:name="_Toc212377060"/>
+      <w:bookmarkStart w:id="47" w:name="_Toc212547331"/>
       <w:r>
         <w:rPr>
           <w:lang w:val="sr-Cyrl-RS"/>
@@ -28544,7 +28537,7 @@
           <w:lang w:val="sr-Cyrl-RS"/>
         </w:rPr>
       </w:pPr>
-      <w:bookmarkStart w:id="50" w:name="_Toc212377061"/>
+      <w:bookmarkStart w:id="50" w:name="_Toc212547332"/>
       <w:r>
         <w:rPr>
           <w:lang w:val="sr-Cyrl-RS"/>
@@ -28893,7 +28886,7 @@
           <w:lang w:val="sr-Cyrl-RS"/>
         </w:rPr>
       </w:pPr>
-      <w:bookmarkStart w:id="51" w:name="_Toc212377062"/>
+      <w:bookmarkStart w:id="51" w:name="_Toc212547333"/>
       <w:r>
         <w:rPr>
           <w:lang w:val="sr-Cyrl-RS"/>
@@ -29480,7 +29473,7 @@
           <w:lang w:val="sr-Cyrl-RS"/>
         </w:rPr>
       </w:pPr>
-      <w:bookmarkStart w:id="53" w:name="_Toc212377063"/>
+      <w:bookmarkStart w:id="53" w:name="_Toc212547334"/>
       <w:r>
         <w:rPr>
           <w:lang w:val="sr-Cyrl-RS"/>
@@ -31855,7 +31848,7 @@
           <w:lang w:val="sr-Cyrl-RS"/>
         </w:rPr>
       </w:pPr>
-      <w:bookmarkStart w:id="56" w:name="_Toc212377064"/>
+      <w:bookmarkStart w:id="56" w:name="_Toc212547335"/>
       <w:r>
         <w:rPr>
           <w:lang w:val="sr-Cyrl-RS"/>
@@ -32000,7 +31993,7 @@
           <w:lang w:val="en-US"/>
         </w:rPr>
       </w:pPr>
-      <w:bookmarkStart w:id="57" w:name="_Toc212377065"/>
+      <w:bookmarkStart w:id="57" w:name="_Toc212547336"/>
       <w:r>
         <w:rPr>
           <w:lang w:val="sr-Cyrl-RS"/>
@@ -32779,7 +32772,7 @@
           <w:lang w:val="en-US"/>
         </w:rPr>
       </w:pPr>
-      <w:bookmarkStart w:id="60" w:name="_Toc212377066"/>
+      <w:bookmarkStart w:id="60" w:name="_Toc212547337"/>
       <w:r>
         <w:rPr>
           <w:lang w:val="sr-Cyrl-RS"/>
@@ -33044,7 +33037,7 @@
           <w:lang w:val="sr-Cyrl-RS"/>
         </w:rPr>
       </w:pPr>
-      <w:bookmarkStart w:id="61" w:name="_Toc212377067"/>
+      <w:bookmarkStart w:id="61" w:name="_Toc212547338"/>
       <w:r>
         <w:rPr>
           <w:lang w:val="en-US"/>
@@ -33528,7 +33521,7 @@
           <w:lang w:val="en-US"/>
         </w:rPr>
       </w:pPr>
-      <w:bookmarkStart w:id="62" w:name="_Toc212377068"/>
+      <w:bookmarkStart w:id="62" w:name="_Toc212547339"/>
       <w:r>
         <w:rPr>
           <w:lang w:val="sr-Cyrl-RS"/>
@@ -34082,7 +34075,7 @@
           <w:lang w:val="sr-Cyrl-RS"/>
         </w:rPr>
       </w:pPr>
-      <w:bookmarkStart w:id="64" w:name="_Toc212377069"/>
+      <w:bookmarkStart w:id="64" w:name="_Toc212547340"/>
       <w:r>
         <w:rPr>
           <w:i/>
@@ -34305,7 +34298,7 @@
           <w:lang w:val="sr-Cyrl-RS"/>
         </w:rPr>
       </w:pPr>
-      <w:bookmarkStart w:id="65" w:name="_Toc212377070"/>
+      <w:bookmarkStart w:id="65" w:name="_Toc212547341"/>
       <w:r>
         <w:rPr>
           <w:lang w:val="sr-Cyrl-RS"/>
@@ -34424,7 +34417,7 @@
           <w:lang w:val="sr-Cyrl-RS"/>
         </w:rPr>
       </w:pPr>
-      <w:bookmarkStart w:id="66" w:name="_Toc212377071"/>
+      <w:bookmarkStart w:id="66" w:name="_Toc212547342"/>
       <w:r>
         <w:rPr>
           <w:lang w:val="sr-Cyrl-RS"/>
@@ -34760,7 +34753,7 @@
           <w:lang w:val="sr-Cyrl-RS"/>
         </w:rPr>
       </w:pPr>
-      <w:bookmarkStart w:id="70" w:name="_Toc212377072"/>
+      <w:bookmarkStart w:id="70" w:name="_Toc212547343"/>
       <w:bookmarkEnd w:id="68"/>
       <w:r>
         <w:rPr>
@@ -35453,7 +35446,7 @@
       <w:pPr>
         <w:pStyle w:val="IInivonaslova-Potpoglavlje"/>
       </w:pPr>
-      <w:bookmarkStart w:id="74" w:name="_Toc212377073"/>
+      <w:bookmarkStart w:id="74" w:name="_Toc212547344"/>
       <w:r>
         <w:rPr>
           <w:lang w:val="sr-Cyrl-RS"/>
@@ -36004,7 +35997,7 @@
           <w:lang w:val="sr-Cyrl-RS"/>
         </w:rPr>
       </w:pPr>
-      <w:bookmarkStart w:id="76" w:name="_Toc212377074"/>
+      <w:bookmarkStart w:id="76" w:name="_Toc212547345"/>
       <w:r>
         <w:rPr>
           <w:lang w:val="sr-Cyrl-RS"/>
@@ -36767,7 +36760,7 @@
           <w:lang w:val="sr-Cyrl-CS"/>
         </w:rPr>
       </w:pPr>
-      <w:bookmarkStart w:id="77" w:name="_Toc212377075"/>
+      <w:bookmarkStart w:id="77" w:name="_Toc212547346"/>
       <w:r>
         <w:rPr>
           <w:lang w:val="sr-Cyrl-CS"/>
@@ -37181,7 +37174,7 @@
         </w:rPr>
       </w:pPr>
       <w:bookmarkStart w:id="78" w:name="_Toc254342946"/>
-      <w:bookmarkStart w:id="79" w:name="_Toc212377076"/>
+      <w:bookmarkStart w:id="79" w:name="_Toc212547347"/>
       <w:r>
         <w:rPr>
           <w:lang w:val="sr-Cyrl-CS"/>
@@ -39009,7 +39002,7 @@
           <w:lang w:val="sr-Cyrl-CS"/>
         </w:rPr>
       </w:pPr>
-      <w:bookmarkStart w:id="80" w:name="_Toc212377077"/>
+      <w:bookmarkStart w:id="80" w:name="_Toc212547348"/>
       <w:r>
         <w:rPr>
           <w:lang w:val="sr-Cyrl-CS"/>
@@ -41008,7 +41001,7 @@
           <w:lang w:val="sr-Cyrl-CS"/>
         </w:rPr>
       </w:pPr>
-      <w:bookmarkStart w:id="81" w:name="_Toc212377078"/>
+      <w:bookmarkStart w:id="81" w:name="_Toc212547349"/>
       <w:r>
         <w:rPr>
           <w:lang w:val="sr-Cyrl-CS"/>
@@ -43497,7 +43490,7 @@
           <w:lang w:val="sr-Cyrl-CS"/>
         </w:rPr>
       </w:pPr>
-      <w:bookmarkStart w:id="82" w:name="_Toc212377079"/>
+      <w:bookmarkStart w:id="82" w:name="_Toc212547350"/>
       <w:r>
         <w:rPr>
           <w:lang w:val="sr-Cyrl-CS"/>
@@ -43679,7 +43672,7 @@
         <w:lastRenderedPageBreak/>
         <w:fldChar w:fldCharType="end"/>
       </w:r>
-      <w:bookmarkStart w:id="84" w:name="_Toc212377080"/>
+      <w:bookmarkStart w:id="84" w:name="_Toc212547351"/>
       <w:r>
         <w:rPr>
           <w:lang w:val="sr-Cyrl-RS"/>
@@ -43721,7 +43714,7 @@
           <w:lang w:val="en-US"/>
         </w:rPr>
       </w:pPr>
-      <w:bookmarkStart w:id="85" w:name="_Toc212377081"/>
+      <w:bookmarkStart w:id="85" w:name="_Toc212547352"/>
       <w:bookmarkEnd w:id="83"/>
       <w:r>
         <w:rPr>
@@ -43776,26 +43769,28 @@
       </w:r>
       <w:r>
         <w:rPr>
-          <w:lang w:val="en-US"/>
+          <w:lang w:val="sr-Cyrl-RS"/>
+        </w:rPr>
+        <w:t>„</w:t>
+      </w:r>
+      <w:r>
+        <w:rPr>
+          <w:i/>
+          <w:iCs/>
+          <w:lang w:val="en-US"/>
+        </w:rPr>
+        <w:t>Sign in</w:t>
+      </w:r>
+      <w:r>
+        <w:rPr>
+          <w:i/>
+          <w:iCs/>
+          <w:lang w:val="sr-Cyrl-RS"/>
         </w:rPr>
         <w:t>“</w:t>
       </w:r>
       <w:r>
         <w:rPr>
-          <w:i/>
-          <w:iCs/>
-          <w:lang w:val="en-US"/>
-        </w:rPr>
-        <w:t>Sign in</w:t>
-      </w:r>
-      <w:r>
-        <w:rPr>
-          <w:lang w:val="en-US"/>
-        </w:rPr>
-        <w:t>”</w:t>
-      </w:r>
-      <w:r>
-        <w:rPr>
           <w:lang w:val="sr-Cyrl-RS"/>
         </w:rPr>
         <w:t>,</w:t>
@@ -43822,31 +43817,31 @@
       </w:r>
       <w:r>
         <w:rPr>
-          <w:lang w:val="en-US"/>
+          <w:lang w:val="sr-Cyrl-RS"/>
+        </w:rPr>
+        <w:t>„</w:t>
+      </w:r>
+      <w:r>
+        <w:rPr>
+          <w:i/>
+          <w:iCs/>
+          <w:lang w:val="en-US"/>
+        </w:rPr>
+        <w:t xml:space="preserve">Sign </w:t>
+      </w:r>
+      <w:r>
+        <w:rPr>
+          <w:i/>
+          <w:iCs/>
+          <w:lang w:val="en-US"/>
+        </w:rPr>
+        <w:t>up</w:t>
+      </w:r>
+      <w:r>
+        <w:rPr>
+          <w:lang w:val="sr-Cyrl-RS"/>
         </w:rPr>
         <w:t>“</w:t>
-      </w:r>
-      <w:r>
-        <w:rPr>
-          <w:i/>
-          <w:iCs/>
-          <w:lang w:val="en-US"/>
-        </w:rPr>
-        <w:t xml:space="preserve">Sign </w:t>
-      </w:r>
-      <w:r>
-        <w:rPr>
-          <w:i/>
-          <w:iCs/>
-          <w:lang w:val="en-US"/>
-        </w:rPr>
-        <w:t>up</w:t>
-      </w:r>
-      <w:r>
-        <w:rPr>
-          <w:lang w:val="en-US"/>
-        </w:rPr>
-        <w:t>”</w:t>
       </w:r>
       <w:r>
         <w:rPr>
@@ -44083,7 +44078,7 @@
           <w:lang w:val="sr-Cyrl-RS"/>
         </w:rPr>
       </w:pPr>
-      <w:bookmarkStart w:id="87" w:name="_Toc212377082"/>
+      <w:bookmarkStart w:id="87" w:name="_Toc212547353"/>
       <w:r>
         <w:rPr>
           <w:lang w:val="sr-Cyrl-RS"/>
@@ -44108,12 +44103,64 @@
       </w:r>
       <w:r>
         <w:rPr>
-          <w:lang w:val="en-US"/>
+          <w:lang w:val="sr-Cyrl-RS"/>
+        </w:rPr>
+        <w:t>„</w:t>
+      </w:r>
+      <w:r>
+        <w:rPr>
+          <w:i/>
+          <w:iCs/>
+          <w:lang w:val="en-US"/>
+        </w:rPr>
+        <w:t xml:space="preserve">Sign </w:t>
+      </w:r>
+      <w:r>
+        <w:rPr>
+          <w:i/>
+          <w:iCs/>
+          <w:lang w:val="en-US"/>
+        </w:rPr>
+        <w:t>up</w:t>
+      </w:r>
+      <w:r>
+        <w:rPr>
+          <w:lang w:val="sr-Cyrl-RS"/>
         </w:rPr>
         <w:t>“</w:t>
       </w:r>
       <w:r>
         <w:rPr>
+          <w:lang w:val="sr-Cyrl-RS"/>
+        </w:rPr>
+        <w:t xml:space="preserve"> на почетној страници апликације, биће одведен на страницу на којој може да одабере </w:t>
+      </w:r>
+      <w:r>
+        <w:rPr>
+          <w:lang w:val="sr-Cyrl-RS"/>
+        </w:rPr>
+        <w:t>да се региструје</w:t>
+      </w:r>
+      <w:r>
+        <w:rPr>
+          <w:lang w:val="sr-Cyrl-RS"/>
+        </w:rPr>
+        <w:t xml:space="preserve"> као клијент или као фризерски салон.</w:t>
+      </w:r>
+      <w:r>
+        <w:rPr>
+          <w:lang w:val="sr-Cyrl-RS"/>
+        </w:rPr>
+        <w:t xml:space="preserve"> Притиском на дугме са натписом </w:t>
+      </w:r>
+      <w:r>
+        <w:rPr>
+          <w:lang w:val="sr-Cyrl-RS"/>
+        </w:rPr>
+        <w:t>„</w:t>
+      </w:r>
+      <w:r>
+        <w:rPr>
           <w:i/>
           <w:iCs/>
           <w:lang w:val="en-US"/>
@@ -44126,31 +44173,31 @@
           <w:iCs/>
           <w:lang w:val="en-US"/>
         </w:rPr>
-        <w:t>up</w:t>
-      </w:r>
-      <w:r>
-        <w:rPr>
-          <w:lang w:val="en-US"/>
-        </w:rPr>
-        <w:t>”</w:t>
-      </w:r>
-      <w:r>
-        <w:rPr>
-          <w:lang w:val="sr-Cyrl-RS"/>
-        </w:rPr>
-        <w:t xml:space="preserve"> на почетној страници апликације, биће одведен на страницу на којој може да одабере </w:t>
-      </w:r>
-      <w:r>
-        <w:rPr>
-          <w:lang w:val="sr-Cyrl-RS"/>
-        </w:rPr>
-        <w:t>да се региструје</w:t>
-      </w:r>
-      <w:r>
-        <w:rPr>
-          <w:lang w:val="sr-Cyrl-RS"/>
-        </w:rPr>
-        <w:t xml:space="preserve"> као клијент или као фризерски салон.</w:t>
+        <w:t>up as a client</w:t>
+      </w:r>
+      <w:r>
+        <w:rPr>
+          <w:lang w:val="sr-Cyrl-RS"/>
+        </w:rPr>
+        <w:t>“</w:t>
+      </w:r>
+      <w:r>
+        <w:rPr>
+          <w:lang w:val="sr-Cyrl-RS"/>
+        </w:rPr>
+        <w:t>,</w:t>
+      </w:r>
+      <w:r>
+        <w:rPr>
+          <w:lang w:val="en-US"/>
+        </w:rPr>
+        <w:t xml:space="preserve"> </w:t>
+      </w:r>
+      <w:r>
+        <w:rPr>
+          <w:lang w:val="sr-Cyrl-RS"/>
+        </w:rPr>
+        <w:t>гост ће бити одведен на страницу на којој може да унесе своје податке и региструје се као клијент.</w:t>
       </w:r>
       <w:r>
         <w:rPr>
@@ -44160,83 +44207,31 @@
       </w:r>
       <w:r>
         <w:rPr>
-          <w:lang w:val="en-US"/>
+          <w:lang w:val="sr-Cyrl-RS"/>
+        </w:rPr>
+        <w:t>„</w:t>
+      </w:r>
+      <w:r>
+        <w:rPr>
+          <w:i/>
+          <w:iCs/>
+          <w:lang w:val="en-US"/>
+        </w:rPr>
+        <w:t xml:space="preserve">Sign </w:t>
+      </w:r>
+      <w:r>
+        <w:rPr>
+          <w:i/>
+          <w:iCs/>
+          <w:lang w:val="en-US"/>
+        </w:rPr>
+        <w:t>up as a barber</w:t>
+      </w:r>
+      <w:r>
+        <w:rPr>
+          <w:lang w:val="sr-Cyrl-RS"/>
         </w:rPr>
         <w:t>“</w:t>
-      </w:r>
-      <w:r>
-        <w:rPr>
-          <w:i/>
-          <w:iCs/>
-          <w:lang w:val="en-US"/>
-        </w:rPr>
-        <w:t xml:space="preserve">Sign </w:t>
-      </w:r>
-      <w:r>
-        <w:rPr>
-          <w:i/>
-          <w:iCs/>
-          <w:lang w:val="en-US"/>
-        </w:rPr>
-        <w:t>up as a client</w:t>
-      </w:r>
-      <w:r>
-        <w:rPr>
-          <w:lang w:val="en-US"/>
-        </w:rPr>
-        <w:t>”</w:t>
-      </w:r>
-      <w:r>
-        <w:rPr>
-          <w:lang w:val="sr-Cyrl-RS"/>
-        </w:rPr>
-        <w:t>,</w:t>
-      </w:r>
-      <w:r>
-        <w:rPr>
-          <w:lang w:val="en-US"/>
-        </w:rPr>
-        <w:t xml:space="preserve"> </w:t>
-      </w:r>
-      <w:r>
-        <w:rPr>
-          <w:lang w:val="sr-Cyrl-RS"/>
-        </w:rPr>
-        <w:t>гост ће бити одведен на страницу на којој може да унесе своје податке и региструје се као клијент.</w:t>
-      </w:r>
-      <w:r>
-        <w:rPr>
-          <w:lang w:val="sr-Cyrl-RS"/>
-        </w:rPr>
-        <w:t xml:space="preserve"> Притиском на дугме са натписом </w:t>
-      </w:r>
-      <w:r>
-        <w:rPr>
-          <w:lang w:val="en-US"/>
-        </w:rPr>
-        <w:t>“</w:t>
-      </w:r>
-      <w:r>
-        <w:rPr>
-          <w:i/>
-          <w:iCs/>
-          <w:lang w:val="en-US"/>
-        </w:rPr>
-        <w:t xml:space="preserve">Sign </w:t>
-      </w:r>
-      <w:r>
-        <w:rPr>
-          <w:i/>
-          <w:iCs/>
-          <w:lang w:val="en-US"/>
-        </w:rPr>
-        <w:t>up as a barber</w:t>
-      </w:r>
-      <w:r>
-        <w:rPr>
-          <w:lang w:val="en-US"/>
-        </w:rPr>
-        <w:t>”</w:t>
       </w:r>
       <w:r>
         <w:rPr>
@@ -44430,7 +44425,7 @@
           <w:lang w:val="en-US"/>
         </w:rPr>
       </w:pPr>
-      <w:bookmarkStart w:id="90" w:name="_Toc212377083"/>
+      <w:bookmarkStart w:id="90" w:name="_Toc212547354"/>
       <w:r>
         <w:rPr>
           <w:lang w:val="sr-Cyrl-RS"/>
@@ -44450,7 +44445,13 @@
         <w:rPr>
           <w:lang w:val="en-US"/>
         </w:rPr>
-        <w:t>Уколико гост притисне дугме са натписом “</w:t>
+        <w:t xml:space="preserve">Уколико гост притисне дугме са натписом </w:t>
+      </w:r>
+      <w:r>
+        <w:rPr>
+          <w:lang w:val="sr-Cyrl-RS"/>
+        </w:rPr>
+        <w:t>„</w:t>
       </w:r>
       <w:r>
         <w:rPr>
@@ -44470,9 +44471,15 @@
       </w:r>
       <w:r>
         <w:rPr>
-          <w:lang w:val="en-US"/>
-        </w:rPr>
-        <w:t xml:space="preserve">” на почетној страници апликације, биће одведен на страницу на којој може да одабере да се </w:t>
+          <w:lang w:val="sr-Cyrl-RS"/>
+        </w:rPr>
+        <w:t>“</w:t>
+      </w:r>
+      <w:r>
+        <w:rPr>
+          <w:lang w:val="en-US"/>
+        </w:rPr>
+        <w:t xml:space="preserve"> на почетној страници апликације, биће одведен на страницу на којој може да одабере да се </w:t>
       </w:r>
       <w:r>
         <w:rPr>
@@ -44484,7 +44491,13 @@
         <w:rPr>
           <w:lang w:val="en-US"/>
         </w:rPr>
-        <w:t xml:space="preserve"> као клијент или као фризерски салон. Притиском на дугме са натписом “</w:t>
+        <w:t xml:space="preserve"> као клијент или као фризерски салон. Притиском на дугме са натписом </w:t>
+      </w:r>
+      <w:r>
+        <w:rPr>
+          <w:lang w:val="sr-Cyrl-RS"/>
+        </w:rPr>
+        <w:t>„</w:t>
       </w:r>
       <w:r>
         <w:rPr>
@@ -44512,9 +44525,15 @@
       </w:r>
       <w:r>
         <w:rPr>
-          <w:lang w:val="en-US"/>
-        </w:rPr>
-        <w:t>”, гост ће бити одведен на страницу на којој може да унесе свој</w:t>
+          <w:lang w:val="sr-Cyrl-RS"/>
+        </w:rPr>
+        <w:t>“</w:t>
+      </w:r>
+      <w:r>
+        <w:rPr>
+          <w:lang w:val="en-US"/>
+        </w:rPr>
+        <w:t>, гост ће бити одведен на страницу на којој може да унесе свој</w:t>
       </w:r>
       <w:r>
         <w:rPr>
@@ -44526,7 +44545,13 @@
         <w:rPr>
           <w:lang w:val="en-US"/>
         </w:rPr>
-        <w:t xml:space="preserve"> као клијент. Притиском на дугме са натписом “</w:t>
+        <w:t xml:space="preserve"> као клијент. Притиском на дугме са натписом </w:t>
+      </w:r>
+      <w:r>
+        <w:rPr>
+          <w:lang w:val="sr-Cyrl-RS"/>
+        </w:rPr>
+        <w:t>„</w:t>
       </w:r>
       <w:r>
         <w:rPr>
@@ -44554,9 +44579,15 @@
       </w:r>
       <w:r>
         <w:rPr>
-          <w:lang w:val="en-US"/>
-        </w:rPr>
-        <w:t>”, гост ће бити одведен на страницу на којој може да унесе</w:t>
+          <w:lang w:val="sr-Cyrl-RS"/>
+        </w:rPr>
+        <w:t>“</w:t>
+      </w:r>
+      <w:r>
+        <w:rPr>
+          <w:lang w:val="en-US"/>
+        </w:rPr>
+        <w:t>, гост ће бити одведен на страницу на којој може да унесе</w:t>
       </w:r>
       <w:r>
         <w:rPr>
@@ -44738,8 +44769,8 @@
           <w:lang w:val="sr-Cyrl-RS"/>
         </w:rPr>
       </w:pPr>
-      <w:bookmarkStart w:id="92" w:name="_Toc212377084"/>
-      <w:bookmarkStart w:id="93" w:name="_Hlk211976078"/>
+      <w:bookmarkStart w:id="92" w:name="_Hlk211976078"/>
+      <w:bookmarkStart w:id="93" w:name="_Toc212547355"/>
       <w:r>
         <w:rPr>
           <w:lang w:val="sr-Cyrl-RS"/>
@@ -44767,17 +44798,17 @@
         </w:rPr>
         <w:t>из угла клијента</w:t>
       </w:r>
+      <w:bookmarkEnd w:id="93"/>
+    </w:p>
+    <w:p>
+      <w:pPr>
+        <w:pStyle w:val="Prilog-IInivonaslova"/>
+        <w:rPr>
+          <w:lang w:val="sr-Cyrl-RS"/>
+        </w:rPr>
+      </w:pPr>
+      <w:bookmarkStart w:id="94" w:name="_Toc212547356"/>
       <w:bookmarkEnd w:id="92"/>
-    </w:p>
-    <w:p>
-      <w:pPr>
-        <w:pStyle w:val="Prilog-IInivonaslova"/>
-        <w:rPr>
-          <w:lang w:val="sr-Cyrl-RS"/>
-        </w:rPr>
-      </w:pPr>
-      <w:bookmarkStart w:id="94" w:name="_Toc212377085"/>
-      <w:bookmarkEnd w:id="93"/>
       <w:r>
         <w:rPr>
           <w:lang w:val="sr-Cyrl-RS"/>
@@ -44814,26 +44845,26 @@
       </w:r>
       <w:r>
         <w:rPr>
-          <w:lang w:val="en-US"/>
+          <w:lang w:val="sr-Cyrl-RS"/>
+        </w:rPr>
+        <w:t>„</w:t>
+      </w:r>
+      <w:r>
+        <w:rPr>
+          <w:i/>
+          <w:iCs/>
+          <w:lang w:val="en-US"/>
+        </w:rPr>
+        <w:t>View profile</w:t>
+      </w:r>
+      <w:r>
+        <w:rPr>
+          <w:lang w:val="sr-Cyrl-RS"/>
         </w:rPr>
         <w:t>“</w:t>
       </w:r>
       <w:r>
         <w:rPr>
-          <w:i/>
-          <w:iCs/>
-          <w:lang w:val="en-US"/>
-        </w:rPr>
-        <w:t>View profile</w:t>
-      </w:r>
-      <w:r>
-        <w:rPr>
-          <w:lang w:val="en-US"/>
-        </w:rPr>
-        <w:t>”</w:t>
-      </w:r>
-      <w:r>
-        <w:rPr>
           <w:lang w:val="sr-Cyrl-RS"/>
         </w:rPr>
         <w:t>,</w:t>
@@ -44858,26 +44889,26 @@
       </w:r>
       <w:r>
         <w:rPr>
-          <w:lang w:val="en-US"/>
+          <w:lang w:val="sr-Cyrl-RS"/>
+        </w:rPr>
+        <w:t>„</w:t>
+      </w:r>
+      <w:r>
+        <w:rPr>
+          <w:i/>
+          <w:iCs/>
+          <w:lang w:val="en-US"/>
+        </w:rPr>
+        <w:t>Edit profile</w:t>
+      </w:r>
+      <w:r>
+        <w:rPr>
+          <w:lang w:val="sr-Cyrl-RS"/>
         </w:rPr>
         <w:t>“</w:t>
       </w:r>
       <w:r>
         <w:rPr>
-          <w:i/>
-          <w:iCs/>
-          <w:lang w:val="en-US"/>
-        </w:rPr>
-        <w:t>Edit profile</w:t>
-      </w:r>
-      <w:r>
-        <w:rPr>
-          <w:lang w:val="en-US"/>
-        </w:rPr>
-        <w:t>”</w:t>
-      </w:r>
-      <w:r>
-        <w:rPr>
           <w:lang w:val="sr-Cyrl-RS"/>
         </w:rPr>
         <w:t>,</w:t>
@@ -44922,23 +44953,29 @@
       </w:r>
       <w:r>
         <w:rPr>
-          <w:lang w:val="en-US"/>
+          <w:lang w:val="sr-Cyrl-RS"/>
+        </w:rPr>
+        <w:t>„</w:t>
+      </w:r>
+      <w:r>
+        <w:rPr>
+          <w:i/>
+          <w:iCs/>
+          <w:lang w:val="en-US"/>
+        </w:rPr>
+        <w:t>Log out</w:t>
+      </w:r>
+      <w:r>
+        <w:rPr>
+          <w:lang w:val="sr-Cyrl-RS"/>
         </w:rPr>
         <w:t>“</w:t>
       </w:r>
       <w:r>
         <w:rPr>
-          <w:i/>
-          <w:iCs/>
-          <w:lang w:val="en-US"/>
-        </w:rPr>
-        <w:t>Log out</w:t>
-      </w:r>
-      <w:r>
-        <w:rPr>
-          <w:lang w:val="en-US"/>
-        </w:rPr>
-        <w:t>”,</w:t>
+          <w:lang w:val="en-US"/>
+        </w:rPr>
+        <w:t>,</w:t>
       </w:r>
       <w:r>
         <w:rPr>
@@ -44966,26 +45003,26 @@
       </w:r>
       <w:r>
         <w:rPr>
-          <w:lang w:val="en-US"/>
+          <w:lang w:val="sr-Cyrl-RS"/>
+        </w:rPr>
+        <w:t>„</w:t>
+      </w:r>
+      <w:r>
+        <w:rPr>
+          <w:i/>
+          <w:iCs/>
+          <w:lang w:val="en-US"/>
+        </w:rPr>
+        <w:t>Reviews</w:t>
+      </w:r>
+      <w:r>
+        <w:rPr>
+          <w:lang w:val="sr-Cyrl-RS"/>
         </w:rPr>
         <w:t>“</w:t>
       </w:r>
       <w:r>
         <w:rPr>
-          <w:i/>
-          <w:iCs/>
-          <w:lang w:val="en-US"/>
-        </w:rPr>
-        <w:t>Reviews</w:t>
-      </w:r>
-      <w:r>
-        <w:rPr>
-          <w:lang w:val="en-US"/>
-        </w:rPr>
-        <w:t>”</w:t>
-      </w:r>
-      <w:r>
-        <w:rPr>
           <w:lang w:val="sr-Cyrl-RS"/>
         </w:rPr>
         <w:t>, које се може наћи у главном менију, клијент ће бити одведен на страницу на којој</w:t>
@@ -45043,7 +45080,7 @@
           <w:lang w:val="en-US"/>
         </w:rPr>
         <w:drawing>
-          <wp:inline distT="0" distB="0" distL="0" distR="0" wp14:anchorId="3B05341B" wp14:editId="0336528F">
+          <wp:inline distT="0" distB="0" distL="0" distR="0" wp14:anchorId="3B05341B" wp14:editId="61CDF90F">
             <wp:extent cx="6078168" cy="3035300"/>
             <wp:effectExtent l="0" t="0" r="0" b="0"/>
             <wp:docPr id="2099466814" name="Picture 4" descr="A screenshot of a computer&#10;&#10;AI-generated content may be incorrect."/>
@@ -45166,7 +45203,7 @@
           <w:lang w:val="en-GB"/>
         </w:rPr>
       </w:pPr>
-      <w:bookmarkStart w:id="97" w:name="_Toc212377086"/>
+      <w:bookmarkStart w:id="97" w:name="_Toc212547357"/>
       <w:r>
         <w:rPr>
           <w:lang w:val="sr-Cyrl-RS"/>
@@ -45190,26 +45227,26 @@
       </w:r>
       <w:r>
         <w:rPr>
-          <w:lang w:val="en-US"/>
+          <w:lang w:val="sr-Cyrl-RS"/>
+        </w:rPr>
+        <w:t>„</w:t>
+      </w:r>
+      <w:r>
+        <w:rPr>
+          <w:i/>
+          <w:iCs/>
+          <w:lang w:val="en-US"/>
+        </w:rPr>
+        <w:t>Search</w:t>
+      </w:r>
+      <w:r>
+        <w:rPr>
+          <w:lang w:val="sr-Cyrl-RS"/>
         </w:rPr>
         <w:t>“</w:t>
       </w:r>
       <w:r>
         <w:rPr>
-          <w:i/>
-          <w:iCs/>
-          <w:lang w:val="en-US"/>
-        </w:rPr>
-        <w:t>Search</w:t>
-      </w:r>
-      <w:r>
-        <w:rPr>
-          <w:lang w:val="en-US"/>
-        </w:rPr>
-        <w:t>”</w:t>
-      </w:r>
-      <w:r>
-        <w:rPr>
           <w:lang w:val="sr-Cyrl-RS"/>
         </w:rPr>
         <w:t xml:space="preserve">, </w:t>
@@ -45254,7 +45291,13 @@
         <w:rPr>
           <w:lang w:val="en-US"/>
         </w:rPr>
-        <w:t xml:space="preserve"> “</w:t>
+        <w:t xml:space="preserve"> </w:t>
+      </w:r>
+      <w:r>
+        <w:rPr>
+          <w:lang w:val="sr-Cyrl-RS"/>
+        </w:rPr>
+        <w:t>„</w:t>
       </w:r>
       <w:r>
         <w:rPr>
@@ -45266,9 +45309,9 @@
       </w:r>
       <w:r>
         <w:rPr>
-          <w:lang w:val="en-US"/>
-        </w:rPr>
-        <w:t>”</w:t>
+          <w:lang w:val="sr-Cyrl-RS"/>
+        </w:rPr>
+        <w:t>“</w:t>
       </w:r>
       <w:r>
         <w:rPr>
@@ -45450,7 +45493,7 @@
           <w:lang w:val="sr-Cyrl-RS"/>
         </w:rPr>
       </w:pPr>
-      <w:bookmarkStart w:id="99" w:name="_Toc212377087"/>
+      <w:bookmarkStart w:id="99" w:name="_Toc212547358"/>
       <w:r>
         <w:rPr>
           <w:lang w:val="sr-Cyrl-RS"/>
@@ -45475,23 +45518,29 @@
       </w:r>
       <w:r>
         <w:rPr>
-          <w:lang w:val="en-US"/>
+          <w:lang w:val="sr-Cyrl-RS"/>
+        </w:rPr>
+        <w:t>„</w:t>
+      </w:r>
+      <w:r>
+        <w:rPr>
+          <w:i/>
+          <w:iCs/>
+          <w:lang w:val="en-US"/>
+        </w:rPr>
+        <w:t>Pending</w:t>
+      </w:r>
+      <w:r>
+        <w:rPr>
+          <w:lang w:val="sr-Cyrl-RS"/>
         </w:rPr>
         <w:t>“</w:t>
       </w:r>
       <w:r>
         <w:rPr>
-          <w:i/>
-          <w:iCs/>
-          <w:lang w:val="en-US"/>
-        </w:rPr>
-        <w:t>Pending</w:t>
-      </w:r>
-      <w:r>
-        <w:rPr>
-          <w:lang w:val="en-US"/>
-        </w:rPr>
-        <w:t xml:space="preserve">”, </w:t>
+          <w:lang w:val="en-US"/>
+        </w:rPr>
+        <w:t xml:space="preserve">, </w:t>
       </w:r>
       <w:r>
         <w:rPr>
@@ -45513,26 +45562,26 @@
       </w:r>
       <w:r>
         <w:rPr>
-          <w:lang w:val="en-US"/>
+          <w:lang w:val="sr-Cyrl-RS"/>
+        </w:rPr>
+        <w:t>„</w:t>
+      </w:r>
+      <w:r>
+        <w:rPr>
+          <w:i/>
+          <w:iCs/>
+          <w:lang w:val="en-US"/>
+        </w:rPr>
+        <w:t>Appointments</w:t>
+      </w:r>
+      <w:r>
+        <w:rPr>
+          <w:lang w:val="sr-Cyrl-RS"/>
         </w:rPr>
         <w:t>“</w:t>
       </w:r>
       <w:r>
         <w:rPr>
-          <w:i/>
-          <w:iCs/>
-          <w:lang w:val="en-US"/>
-        </w:rPr>
-        <w:t>Appointments</w:t>
-      </w:r>
-      <w:r>
-        <w:rPr>
-          <w:lang w:val="en-US"/>
-        </w:rPr>
-        <w:t>”</w:t>
-      </w:r>
-      <w:r>
-        <w:rPr>
           <w:lang w:val="en-US"/>
         </w:rPr>
         <w:t xml:space="preserve">, </w:t>
@@ -45551,26 +45600,26 @@
       </w:r>
       <w:r>
         <w:rPr>
-          <w:lang w:val="en-US"/>
+          <w:lang w:val="sr-Cyrl-RS"/>
+        </w:rPr>
+        <w:t>„</w:t>
+      </w:r>
+      <w:r>
+        <w:rPr>
+          <w:i/>
+          <w:iCs/>
+          <w:lang w:val="en-US"/>
+        </w:rPr>
+        <w:t>Rejections</w:t>
+      </w:r>
+      <w:r>
+        <w:rPr>
+          <w:lang w:val="sr-Cyrl-RS"/>
         </w:rPr>
         <w:t>“</w:t>
       </w:r>
       <w:r>
         <w:rPr>
-          <w:i/>
-          <w:iCs/>
-          <w:lang w:val="en-US"/>
-        </w:rPr>
-        <w:t>Rejections</w:t>
-      </w:r>
-      <w:r>
-        <w:rPr>
-          <w:lang w:val="en-US"/>
-        </w:rPr>
-        <w:t>”</w:t>
-      </w:r>
-      <w:r>
-        <w:rPr>
           <w:lang w:val="sr-Cyrl-RS"/>
         </w:rPr>
         <w:t xml:space="preserve">, преко ког клијент може да види страницу на којој су излистани сви </w:t>
@@ -45589,23 +45638,29 @@
       </w:r>
       <w:r>
         <w:rPr>
-          <w:lang w:val="en-US"/>
+          <w:lang w:val="sr-Cyrl-RS"/>
+        </w:rPr>
+        <w:t>„</w:t>
+      </w:r>
+      <w:r>
+        <w:rPr>
+          <w:i/>
+          <w:iCs/>
+          <w:lang w:val="en-US"/>
+        </w:rPr>
+        <w:t>Archive</w:t>
+      </w:r>
+      <w:r>
+        <w:rPr>
+          <w:lang w:val="sr-Cyrl-RS"/>
         </w:rPr>
         <w:t>“</w:t>
       </w:r>
       <w:r>
         <w:rPr>
-          <w:i/>
-          <w:iCs/>
-          <w:lang w:val="en-US"/>
-        </w:rPr>
-        <w:t>Archive</w:t>
-      </w:r>
-      <w:r>
-        <w:rPr>
-          <w:lang w:val="en-US"/>
-        </w:rPr>
-        <w:t xml:space="preserve">”, </w:t>
+          <w:lang w:val="en-US"/>
+        </w:rPr>
+        <w:t xml:space="preserve">, </w:t>
       </w:r>
       <w:r>
         <w:rPr>
@@ -45660,7 +45715,7 @@
           <w:lang w:val="en-US"/>
         </w:rPr>
         <w:drawing>
-          <wp:inline distT="0" distB="0" distL="0" distR="0" wp14:anchorId="6441E203" wp14:editId="3C00BBED">
+          <wp:inline distT="0" distB="0" distL="0" distR="0" wp14:anchorId="6441E203" wp14:editId="03BC1713">
             <wp:extent cx="5994400" cy="2398258"/>
             <wp:effectExtent l="0" t="0" r="0" b="0"/>
             <wp:docPr id="1467452748" name="Picture 6" descr="A screenshot of a computer&#10;&#10;AI-generated content may be incorrect."/>
@@ -45783,7 +45838,7 @@
           <w:lang w:val="sr-Cyrl-RS"/>
         </w:rPr>
       </w:pPr>
-      <w:bookmarkStart w:id="102" w:name="_Toc212377088"/>
+      <w:bookmarkStart w:id="102" w:name="_Toc212547359"/>
       <w:r>
         <w:rPr>
           <w:lang w:val="sr-Cyrl-RS"/>
@@ -45826,7 +45881,7 @@
           <w:lang w:val="en-US"/>
         </w:rPr>
       </w:pPr>
-      <w:bookmarkStart w:id="103" w:name="_Toc212377089"/>
+      <w:bookmarkStart w:id="103" w:name="_Toc212547360"/>
       <w:r>
         <w:rPr>
           <w:lang w:val="sr-Cyrl-RS"/>
@@ -45858,7 +45913,13 @@
         <w:rPr>
           <w:lang w:val="en-US"/>
         </w:rPr>
-        <w:t xml:space="preserve"> притисне иконицу у горњем десном углу, појави се прозор у којем може да одабере више акција које су везане за његов налог. Притиском на дугме са натписом “</w:t>
+        <w:t xml:space="preserve"> притисне иконицу у горњем десном углу, појави се прозор у којем може да одабере више акција које су везане за његов налог. Притиском на дугме са натписом </w:t>
+      </w:r>
+      <w:r>
+        <w:rPr>
+          <w:lang w:val="sr-Cyrl-RS"/>
+        </w:rPr>
+        <w:t>„</w:t>
       </w:r>
       <w:r>
         <w:rPr>
@@ -45870,9 +45931,15 @@
       </w:r>
       <w:r>
         <w:rPr>
-          <w:lang w:val="en-US"/>
-        </w:rPr>
-        <w:t>”, биће одведен на страницу на којој може видети податке</w:t>
+          <w:lang w:val="sr-Cyrl-RS"/>
+        </w:rPr>
+        <w:t>“</w:t>
+      </w:r>
+      <w:r>
+        <w:rPr>
+          <w:lang w:val="en-US"/>
+        </w:rPr>
+        <w:t>, биће одведен на страницу на којој може видети податке</w:t>
       </w:r>
       <w:r>
         <w:rPr>
@@ -45884,7 +45951,13 @@
         <w:rPr>
           <w:lang w:val="en-US"/>
         </w:rPr>
-        <w:t xml:space="preserve"> при регистрацији. Притиском на дугме “</w:t>
+        <w:t xml:space="preserve"> при регистрацији. Притиском на дугме </w:t>
+      </w:r>
+      <w:r>
+        <w:rPr>
+          <w:lang w:val="sr-Cyrl-RS"/>
+        </w:rPr>
+        <w:t>„</w:t>
       </w:r>
       <w:r>
         <w:rPr>
@@ -45896,9 +45969,15 @@
       </w:r>
       <w:r>
         <w:rPr>
-          <w:lang w:val="en-US"/>
-        </w:rPr>
-        <w:t xml:space="preserve">”, биће одведен на страницу на којој може да измени податке унете при регистрацији, као и да повеже налог са </w:t>
+          <w:lang w:val="sr-Cyrl-RS"/>
+        </w:rPr>
+        <w:t>“</w:t>
+      </w:r>
+      <w:r>
+        <w:rPr>
+          <w:lang w:val="en-US"/>
+        </w:rPr>
+        <w:t xml:space="preserve">, биће одведен на страницу на којој може да измени податке унете при регистрацији, као и да повеже налог са </w:t>
       </w:r>
       <w:r>
         <w:rPr>
@@ -45934,23 +46013,29 @@
       </w:r>
       <w:r>
         <w:rPr>
-          <w:lang w:val="en-US"/>
+          <w:lang w:val="sr-Cyrl-RS"/>
+        </w:rPr>
+        <w:t>„</w:t>
+      </w:r>
+      <w:r>
+        <w:rPr>
+          <w:i/>
+          <w:iCs/>
+          <w:lang w:val="en-US"/>
+        </w:rPr>
+        <w:t>Log out</w:t>
+      </w:r>
+      <w:r>
+        <w:rPr>
+          <w:lang w:val="sr-Cyrl-RS"/>
         </w:rPr>
         <w:t>“</w:t>
       </w:r>
       <w:r>
         <w:rPr>
-          <w:i/>
-          <w:iCs/>
-          <w:lang w:val="en-US"/>
-        </w:rPr>
-        <w:t>Log out</w:t>
-      </w:r>
-      <w:r>
-        <w:rPr>
-          <w:lang w:val="en-US"/>
-        </w:rPr>
-        <w:t>”,</w:t>
+          <w:lang w:val="en-US"/>
+        </w:rPr>
+        <w:t>,</w:t>
       </w:r>
       <w:r>
         <w:rPr>
@@ -45968,7 +46053,13 @@
         <w:rPr>
           <w:lang w:val="en-US"/>
         </w:rPr>
-        <w:t>Такође, притиском на дугме са натписом “</w:t>
+        <w:t xml:space="preserve">Такође, притиском на дугме са натписом </w:t>
+      </w:r>
+      <w:r>
+        <w:rPr>
+          <w:lang w:val="sr-Cyrl-RS"/>
+        </w:rPr>
+        <w:t>„</w:t>
       </w:r>
       <w:r>
         <w:rPr>
@@ -45980,9 +46071,15 @@
       </w:r>
       <w:r>
         <w:rPr>
-          <w:lang w:val="en-US"/>
-        </w:rPr>
-        <w:t xml:space="preserve">”, које се може наћи у главном менију, </w:t>
+          <w:lang w:val="sr-Cyrl-RS"/>
+        </w:rPr>
+        <w:t>“</w:t>
+      </w:r>
+      <w:r>
+        <w:rPr>
+          <w:lang w:val="en-US"/>
+        </w:rPr>
+        <w:t xml:space="preserve">, које се може наћи у главном менију, </w:t>
       </w:r>
       <w:r>
         <w:rPr>
@@ -46177,7 +46274,7 @@
           <w:lang w:val="sr-Cyrl-RS"/>
         </w:rPr>
       </w:pPr>
-      <w:bookmarkStart w:id="105" w:name="_Toc212377090"/>
+      <w:bookmarkStart w:id="105" w:name="_Toc212547361"/>
       <w:r>
         <w:rPr>
           <w:lang w:val="sr-Cyrl-RS"/>
@@ -46197,7 +46294,13 @@
         <w:rPr>
           <w:lang w:val="sr-Cyrl-RS"/>
         </w:rPr>
-        <w:t>Притиском на дугме са натписом “</w:t>
+        <w:t xml:space="preserve">Притиском на дугме са натписом </w:t>
+      </w:r>
+      <w:r>
+        <w:rPr>
+          <w:lang w:val="sr-Cyrl-RS"/>
+        </w:rPr>
+        <w:t>„</w:t>
       </w:r>
       <w:r>
         <w:rPr>
@@ -46211,7 +46314,13 @@
         <w:rPr>
           <w:lang w:val="sr-Cyrl-RS"/>
         </w:rPr>
-        <w:t>”, биће приказани сви захтеви за резервацијом који чекају на потврду од стране салона</w:t>
+        <w:t>“</w:t>
+      </w:r>
+      <w:r>
+        <w:rPr>
+          <w:lang w:val="sr-Cyrl-RS"/>
+        </w:rPr>
+        <w:t>, биће приказани сви захтеви за резервацијом који чекају на потврду од стране салона</w:t>
       </w:r>
       <w:r>
         <w:rPr>
@@ -46223,7 +46332,13 @@
         <w:rPr>
           <w:lang w:val="sr-Cyrl-RS"/>
         </w:rPr>
-        <w:t>. Притиском на дугме са натписом “</w:t>
+        <w:t xml:space="preserve">. Притиском на дугме са натписом </w:t>
+      </w:r>
+      <w:r>
+        <w:rPr>
+          <w:lang w:val="sr-Cyrl-RS"/>
+        </w:rPr>
+        <w:t>„</w:t>
       </w:r>
       <w:r>
         <w:rPr>
@@ -46237,7 +46352,13 @@
         <w:rPr>
           <w:lang w:val="sr-Cyrl-RS"/>
         </w:rPr>
-        <w:t>”,</w:t>
+        <w:t>“</w:t>
+      </w:r>
+      <w:r>
+        <w:rPr>
+          <w:lang w:val="sr-Cyrl-RS"/>
+        </w:rPr>
+        <w:t>,</w:t>
       </w:r>
       <w:r>
         <w:rPr>
@@ -46277,23 +46398,23 @@
       </w:r>
       <w:r>
         <w:rPr>
-          <w:lang w:val="en-US"/>
+          <w:lang w:val="sr-Cyrl-RS"/>
+        </w:rPr>
+        <w:t>„</w:t>
+      </w:r>
+      <w:r>
+        <w:rPr>
+          <w:i/>
+          <w:iCs/>
+          <w:lang w:val="en-US"/>
+        </w:rPr>
+        <w:t>Confirm reservations</w:t>
+      </w:r>
+      <w:r>
+        <w:rPr>
+          <w:lang w:val="sr-Cyrl-RS"/>
         </w:rPr>
         <w:t>“</w:t>
-      </w:r>
-      <w:r>
-        <w:rPr>
-          <w:i/>
-          <w:iCs/>
-          <w:lang w:val="en-US"/>
-        </w:rPr>
-        <w:t>Confirm reservations</w:t>
-      </w:r>
-      <w:r>
-        <w:rPr>
-          <w:lang w:val="en-US"/>
-        </w:rPr>
-        <w:t>”</w:t>
       </w:r>
       <w:r>
         <w:rPr>
@@ -46330,7 +46451,13 @@
         <w:rPr>
           <w:lang w:val="sr-Cyrl-RS"/>
         </w:rPr>
-        <w:t>Додатно, у главном менију се може пронаћи дугме са натписом “</w:t>
+        <w:t xml:space="preserve">Додатно, у главном менију се може пронаћи дугме са натписом </w:t>
+      </w:r>
+      <w:r>
+        <w:rPr>
+          <w:lang w:val="sr-Cyrl-RS"/>
+        </w:rPr>
+        <w:t>„</w:t>
       </w:r>
       <w:r>
         <w:rPr>
@@ -46344,7 +46471,13 @@
         <w:rPr>
           <w:lang w:val="sr-Cyrl-RS"/>
         </w:rPr>
-        <w:t xml:space="preserve">”, преко ког </w:t>
+        <w:t>“</w:t>
+      </w:r>
+      <w:r>
+        <w:rPr>
+          <w:lang w:val="sr-Cyrl-RS"/>
+        </w:rPr>
+        <w:t xml:space="preserve">, преко ког </w:t>
       </w:r>
       <w:r>
         <w:rPr>
@@ -46356,7 +46489,13 @@
         <w:rPr>
           <w:lang w:val="sr-Cyrl-RS"/>
         </w:rPr>
-        <w:t xml:space="preserve"> може да види страницу на којој су излистани сви одбијени захтеви за резервацијом. Такође, у главном менију постоји дугме са натписом “</w:t>
+        <w:t xml:space="preserve"> може да види страницу на којој су излистани сви одбијени захтеви за резервацијом. Такође, у главном менију постоји дугме са натписом </w:t>
+      </w:r>
+      <w:r>
+        <w:rPr>
+          <w:lang w:val="sr-Cyrl-RS"/>
+        </w:rPr>
+        <w:t>„</w:t>
       </w:r>
       <w:r>
         <w:rPr>
@@ -46370,7 +46509,13 @@
         <w:rPr>
           <w:lang w:val="sr-Cyrl-RS"/>
         </w:rPr>
-        <w:t xml:space="preserve">”, чијим притиском ће </w:t>
+        <w:t>“</w:t>
+      </w:r>
+      <w:r>
+        <w:rPr>
+          <w:lang w:val="sr-Cyrl-RS"/>
+        </w:rPr>
+        <w:t xml:space="preserve">, чијим притиском ће </w:t>
       </w:r>
       <w:r>
         <w:rPr>

</xml_diff>

<commit_message>
zaharijev komentar 6 resen
</commit_message>
<xml_diff>
--- a/pavle_sarenac_2020_0359_diplomski_rad.docx
+++ b/pavle_sarenac_2020_0359_diplomski_rad.docx
@@ -37419,11 +37419,15 @@
       </w:pPr>
       <w:r>
         <w:rPr>
-          <w:i/>
-          <w:iCs/>
-          <w:lang w:val="en-US"/>
-        </w:rPr>
-        <w:t>Fresha</w:t>
+          <w:lang w:val="en-US"/>
+        </w:rPr>
+        <w:t xml:space="preserve">Fresha, </w:t>
+      </w:r>
+      <w:r>
+        <w:rPr>
+          <w:lang w:val="sr-Cyrl-RS"/>
+        </w:rPr>
+        <w:t>Званични веб-сајт</w:t>
       </w:r>
       <w:r>
         <w:rPr>
@@ -37533,6 +37537,12 @@
       </w:pPr>
       <w:r>
         <w:rPr>
+          <w:lang w:val="en-US"/>
+        </w:rPr>
+        <w:t xml:space="preserve">Google, </w:t>
+      </w:r>
+      <w:r>
+        <w:rPr>
           <w:i/>
           <w:iCs/>
           <w:lang w:val="en-US"/>
@@ -37585,6 +37595,12 @@
           <w:lang w:val="sr-Cyrl-CS"/>
         </w:rPr>
       </w:pPr>
+      <w:r>
+        <w:rPr>
+          <w:lang w:val="en-US"/>
+        </w:rPr>
+        <w:t xml:space="preserve">JetBrains, </w:t>
+      </w:r>
       <w:r>
         <w:rPr>
           <w:i/>
@@ -37641,6 +37657,12 @@
       </w:r>
       <w:r>
         <w:rPr>
+          <w:lang w:val="en-US"/>
+        </w:rPr>
+        <w:t xml:space="preserve">Google, </w:t>
+      </w:r>
+      <w:r>
+        <w:rPr>
           <w:i/>
           <w:iCs/>
           <w:lang w:val="en-US"/>
@@ -37692,6 +37714,12 @@
           <w:lang w:val="en-US"/>
         </w:rPr>
         <w:t xml:space="preserve"> </w:t>
+      </w:r>
+      <w:r>
+        <w:rPr>
+          <w:lang w:val="en-US"/>
+        </w:rPr>
+        <w:t xml:space="preserve">Google, </w:t>
       </w:r>
       <w:r>
         <w:rPr>
@@ -37758,6 +37786,12 @@
       </w:r>
       <w:r>
         <w:rPr>
+          <w:lang w:val="en-US"/>
+        </w:rPr>
+        <w:t xml:space="preserve">JetBrains, </w:t>
+      </w:r>
+      <w:r>
+        <w:rPr>
           <w:i/>
           <w:iCs/>
           <w:lang w:val="en-US"/>
@@ -37813,6 +37847,12 @@
       </w:r>
       <w:r>
         <w:rPr>
+          <w:lang w:val="en-US"/>
+        </w:rPr>
+        <w:t xml:space="preserve">JetBrains, </w:t>
+      </w:r>
+      <w:r>
+        <w:rPr>
           <w:i/>
           <w:iCs/>
           <w:lang w:val="en-US"/>
@@ -37868,6 +37908,12 @@
       </w:r>
       <w:r>
         <w:rPr>
+          <w:lang w:val="en-US"/>
+        </w:rPr>
+        <w:t xml:space="preserve">Google, </w:t>
+      </w:r>
+      <w:r>
+        <w:rPr>
           <w:i/>
           <w:iCs/>
           <w:lang w:val="en-US"/>
@@ -37923,6 +37969,12 @@
       </w:r>
       <w:r>
         <w:rPr>
+          <w:lang w:val="en-US"/>
+        </w:rPr>
+        <w:t xml:space="preserve">Google, </w:t>
+      </w:r>
+      <w:r>
+        <w:rPr>
           <w:i/>
           <w:iCs/>
           <w:lang w:val="en-US"/>
@@ -37995,6 +38047,12 @@
       </w:r>
       <w:r>
         <w:rPr>
+          <w:lang w:val="en-US"/>
+        </w:rPr>
+        <w:t xml:space="preserve">Google, </w:t>
+      </w:r>
+      <w:r>
+        <w:rPr>
           <w:i/>
           <w:iCs/>
           <w:lang w:val="en-US"/>
@@ -38067,6 +38125,12 @@
       </w:r>
       <w:r>
         <w:rPr>
+          <w:lang w:val="en-US"/>
+        </w:rPr>
+        <w:t xml:space="preserve">Google, </w:t>
+      </w:r>
+      <w:r>
+        <w:rPr>
           <w:i/>
           <w:iCs/>
           <w:lang w:val="en-US"/>
@@ -38122,6 +38186,12 @@
       </w:r>
       <w:r>
         <w:rPr>
+          <w:lang w:val="en-US"/>
+        </w:rPr>
+        <w:t xml:space="preserve">Google, </w:t>
+      </w:r>
+      <w:r>
+        <w:rPr>
           <w:i/>
           <w:iCs/>
           <w:lang w:val="en-US"/>
@@ -38185,6 +38255,12 @@
       </w:r>
       <w:r>
         <w:rPr>
+          <w:lang w:val="en-US"/>
+        </w:rPr>
+        <w:t xml:space="preserve">Google, </w:t>
+      </w:r>
+      <w:r>
+        <w:rPr>
           <w:i/>
           <w:iCs/>
           <w:lang w:val="en-US"/>
@@ -38240,6 +38316,12 @@
       </w:r>
       <w:r>
         <w:rPr>
+          <w:lang w:val="en-US"/>
+        </w:rPr>
+        <w:t xml:space="preserve">Digma.ai, </w:t>
+      </w:r>
+      <w:r>
+        <w:rPr>
           <w:i/>
           <w:iCs/>
           <w:lang w:val="en-US"/>
@@ -38296,6 +38378,12 @@
       </w:r>
       <w:r>
         <w:rPr>
+          <w:lang w:val="en-US"/>
+        </w:rPr>
+        <w:t xml:space="preserve">Oracle, </w:t>
+      </w:r>
+      <w:r>
+        <w:rPr>
           <w:i/>
           <w:iCs/>
           <w:lang w:val="en-US"/>
@@ -38351,6 +38439,12 @@
       </w:r>
       <w:r>
         <w:rPr>
+          <w:lang w:val="en-US"/>
+        </w:rPr>
+        <w:t xml:space="preserve">Oracle, </w:t>
+      </w:r>
+      <w:r>
+        <w:rPr>
           <w:i/>
           <w:iCs/>
           <w:lang w:val="en-US"/>
@@ -38420,6 +38514,12 @@
       </w:r>
       <w:r>
         <w:rPr>
+          <w:lang w:val="en-US"/>
+        </w:rPr>
+        <w:t xml:space="preserve">Oracle, </w:t>
+      </w:r>
+      <w:r>
+        <w:rPr>
           <w:i/>
           <w:iCs/>
           <w:lang w:val="en-US"/>
@@ -38491,6 +38591,18 @@
       </w:r>
       <w:r>
         <w:rPr>
+          <w:lang w:val="en-GB"/>
+        </w:rPr>
+        <w:t>Brett Wooldridge</w:t>
+      </w:r>
+      <w:r>
+        <w:rPr>
+          <w:lang w:val="en-GB"/>
+        </w:rPr>
+        <w:t xml:space="preserve">, </w:t>
+      </w:r>
+      <w:r>
+        <w:rPr>
           <w:i/>
           <w:iCs/>
           <w:lang w:val="en-US"/>
@@ -38546,6 +38658,12 @@
       </w:r>
       <w:r>
         <w:rPr>
+          <w:lang w:val="en-US"/>
+        </w:rPr>
+        <w:t xml:space="preserve">JWT.io, </w:t>
+      </w:r>
+      <w:r>
+        <w:rPr>
           <w:i/>
           <w:iCs/>
           <w:lang w:val="en-US"/>
@@ -38601,6 +38719,12 @@
       </w:r>
       <w:r>
         <w:rPr>
+          <w:lang w:val="en-US"/>
+        </w:rPr>
+        <w:t xml:space="preserve">Google Firebase, </w:t>
+      </w:r>
+      <w:r>
+        <w:rPr>
           <w:i/>
           <w:iCs/>
           <w:lang w:val="en-US"/>
@@ -38656,6 +38780,12 @@
       </w:r>
       <w:r>
         <w:rPr>
+          <w:lang w:val="en-US"/>
+        </w:rPr>
+        <w:t xml:space="preserve">Docker, </w:t>
+      </w:r>
+      <w:r>
+        <w:rPr>
           <w:i/>
           <w:iCs/>
           <w:lang w:val="en-US"/>
@@ -38711,6 +38841,12 @@
       </w:r>
       <w:r>
         <w:rPr>
+          <w:lang w:val="en-US"/>
+        </w:rPr>
+        <w:t xml:space="preserve">RESTful API, </w:t>
+      </w:r>
+      <w:r>
+        <w:rPr>
           <w:i/>
           <w:iCs/>
           <w:lang w:val="en-US"/>
@@ -38762,6 +38898,12 @@
         <w:rPr>
           <w:lang w:val="en-US"/>
         </w:rPr>
+        <w:t xml:space="preserve"> GeeksforGeeks,</w:t>
+      </w:r>
+      <w:r>
+        <w:rPr>
+          <w:lang w:val="en-US"/>
+        </w:rPr>
         <w:t xml:space="preserve"> </w:t>
       </w:r>
       <w:r>
@@ -38792,7 +38934,21 @@
             <w:rStyle w:val="Hyperlink"/>
             <w:lang w:val="en-US"/>
           </w:rPr>
-          <w:t>https://www.geeksforgeeks.org/android/mvvm-model-view-viewmodel-architecture-pattern-in-android /</w:t>
+          <w:t>https://www.geeksforgeeks.org/android/mvv</w:t>
+        </w:r>
+        <w:r>
+          <w:rPr>
+            <w:rStyle w:val="Hyperlink"/>
+            <w:lang w:val="en-US"/>
+          </w:rPr>
+          <w:t>m</w:t>
+        </w:r>
+        <w:r>
+          <w:rPr>
+            <w:rStyle w:val="Hyperlink"/>
+            <w:lang w:val="en-US"/>
+          </w:rPr>
+          <w:t>-model-view-viewmodel-architecture-pattern-in-android /</w:t>
         </w:r>
       </w:hyperlink>
       <w:r>
@@ -38829,6 +38985,12 @@
       </w:r>
       <w:r>
         <w:rPr>
+          <w:lang w:val="en-US"/>
+        </w:rPr>
+        <w:t xml:space="preserve">Google, </w:t>
+      </w:r>
+      <w:r>
+        <w:rPr>
           <w:i/>
           <w:iCs/>
           <w:lang w:val="en-US"/>
@@ -38884,6 +39046,18 @@
       </w:r>
       <w:r>
         <w:rPr>
+          <w:lang w:val="en-US"/>
+        </w:rPr>
+        <w:t xml:space="preserve">Pavle </w:t>
+      </w:r>
+      <w:r>
+        <w:rPr>
+          <w:lang w:val="sr-Latn-RS"/>
+        </w:rPr>
+        <w:t xml:space="preserve">Šarenac, </w:t>
+      </w:r>
+      <w:r>
+        <w:rPr>
           <w:i/>
           <w:iCs/>
           <w:lang w:val="en-US"/>
@@ -38939,6 +39113,12 @@
       </w:r>
       <w:r>
         <w:rPr>
+          <w:lang w:val="en-US"/>
+        </w:rPr>
+        <w:t xml:space="preserve">Pavle Šarenac, </w:t>
+      </w:r>
+      <w:r>
+        <w:rPr>
           <w:i/>
           <w:iCs/>
           <w:lang w:val="en-US"/>
@@ -38996,7 +39176,21 @@
         <w:rPr>
           <w:lang w:val="en-US"/>
         </w:rPr>
-        <w:t xml:space="preserve">Using OAuth 2.0 to Access Google APIs, </w:t>
+        <w:t xml:space="preserve">Google Developers, </w:t>
+      </w:r>
+      <w:r>
+        <w:rPr>
+          <w:i/>
+          <w:iCs/>
+          <w:lang w:val="en-US"/>
+        </w:rPr>
+        <w:t>Using OAuth 2.0 to Access Google APIs</w:t>
+      </w:r>
+      <w:r>
+        <w:rPr>
+          <w:lang w:val="en-US"/>
+        </w:rPr>
+        <w:t xml:space="preserve">, </w:t>
       </w:r>
       <w:hyperlink r:id="rId59" w:history="1">
         <w:r>
@@ -39036,13 +39230,7 @@
         <w:rPr>
           <w:lang w:val="en-US"/>
         </w:rPr>
-        <w:t xml:space="preserve"> </w:t>
-      </w:r>
-      <w:r>
-        <w:rPr>
-          <w:lang w:val="en-US"/>
-        </w:rPr>
-        <w:t>E. Ries</w:t>
+        <w:t xml:space="preserve"> E. Ries</w:t>
       </w:r>
       <w:r>
         <w:rPr>
@@ -44866,8 +45054,8 @@
           <w:lang w:val="sr-Cyrl-RS"/>
         </w:rPr>
       </w:pPr>
-      <w:bookmarkStart w:id="92" w:name="_Hlk211976078"/>
-      <w:bookmarkStart w:id="93" w:name="_Toc212563669"/>
+      <w:bookmarkStart w:id="92" w:name="_Toc212563669"/>
+      <w:bookmarkStart w:id="93" w:name="_Hlk211976078"/>
       <w:r>
         <w:rPr>
           <w:lang w:val="sr-Cyrl-RS"/>
@@ -44895,17 +45083,17 @@
         </w:rPr>
         <w:t>из угла клијента</w:t>
       </w:r>
+      <w:bookmarkEnd w:id="92"/>
+    </w:p>
+    <w:p>
+      <w:pPr>
+        <w:pStyle w:val="Prilog-IInivonaslova"/>
+        <w:rPr>
+          <w:lang w:val="sr-Cyrl-RS"/>
+        </w:rPr>
+      </w:pPr>
+      <w:bookmarkStart w:id="94" w:name="_Toc212563670"/>
       <w:bookmarkEnd w:id="93"/>
-    </w:p>
-    <w:p>
-      <w:pPr>
-        <w:pStyle w:val="Prilog-IInivonaslova"/>
-        <w:rPr>
-          <w:lang w:val="sr-Cyrl-RS"/>
-        </w:rPr>
-      </w:pPr>
-      <w:bookmarkStart w:id="94" w:name="_Toc212563670"/>
-      <w:bookmarkEnd w:id="92"/>
       <w:r>
         <w:rPr>
           <w:lang w:val="sr-Cyrl-RS"/>
@@ -45177,7 +45365,7 @@
           <w:lang w:val="en-US"/>
         </w:rPr>
         <w:drawing>
-          <wp:inline distT="0" distB="0" distL="0" distR="0" wp14:anchorId="3B05341B" wp14:editId="0D78E7F9">
+          <wp:inline distT="0" distB="0" distL="0" distR="0" wp14:anchorId="3B05341B" wp14:editId="2C45C333">
             <wp:extent cx="6078168" cy="3035300"/>
             <wp:effectExtent l="0" t="0" r="0" b="0"/>
             <wp:docPr id="2099466814" name="Picture 4" descr="A screenshot of a computer&#10;&#10;AI-generated content may be incorrect."/>
@@ -45812,7 +46000,7 @@
           <w:lang w:val="en-US"/>
         </w:rPr>
         <w:drawing>
-          <wp:inline distT="0" distB="0" distL="0" distR="0" wp14:anchorId="6441E203" wp14:editId="1FBF6B02">
+          <wp:inline distT="0" distB="0" distL="0" distR="0" wp14:anchorId="6441E203" wp14:editId="75FDFFA8">
             <wp:extent cx="5994400" cy="2398258"/>
             <wp:effectExtent l="0" t="0" r="0" b="0"/>
             <wp:docPr id="1467452748" name="Picture 6" descr="A screenshot of a computer&#10;&#10;AI-generated content may be incorrect."/>
@@ -51039,7 +51227,6 @@
   <w:style w:type="character" w:default="1" w:styleId="DefaultParagraphFont">
     <w:name w:val="Default Paragraph Font"/>
     <w:uiPriority w:val="1"/>
-    <w:semiHidden/>
     <w:unhideWhenUsed/>
   </w:style>
   <w:style w:type="table" w:default="1" w:styleId="TableNormal">

</xml_diff>

<commit_message>
zaharijev komentar 1 resen
</commit_message>
<xml_diff>
--- a/pavle_sarenac_2020_0359_diplomski_rad.docx
+++ b/pavle_sarenac_2020_0359_diplomski_rad.docx
@@ -751,7 +751,7 @@
             <w:noProof/>
             <w:webHidden/>
           </w:rPr>
-          <w:t>2</w:t>
+          <w:t>3</w:t>
         </w:r>
         <w:r>
           <w:rPr>
@@ -858,7 +858,7 @@
             <w:noProof/>
             <w:webHidden/>
           </w:rPr>
-          <w:t>2</w:t>
+          <w:t>3</w:t>
         </w:r>
         <w:r>
           <w:rPr>
@@ -958,7 +958,7 @@
             <w:noProof/>
             <w:webHidden/>
           </w:rPr>
-          <w:t>2</w:t>
+          <w:t>3</w:t>
         </w:r>
         <w:r>
           <w:rPr>
@@ -1058,7 +1058,7 @@
             <w:noProof/>
             <w:webHidden/>
           </w:rPr>
-          <w:t>4</w:t>
+          <w:t>5</w:t>
         </w:r>
         <w:r>
           <w:rPr>
@@ -1158,7 +1158,7 @@
             <w:noProof/>
             <w:webHidden/>
           </w:rPr>
-          <w:t>5</w:t>
+          <w:t>6</w:t>
         </w:r>
         <w:r>
           <w:rPr>
@@ -1258,7 +1258,7 @@
             <w:noProof/>
             <w:webHidden/>
           </w:rPr>
-          <w:t>5</w:t>
+          <w:t>6</w:t>
         </w:r>
         <w:r>
           <w:rPr>
@@ -1358,7 +1358,7 @@
             <w:noProof/>
             <w:webHidden/>
           </w:rPr>
-          <w:t>6</w:t>
+          <w:t>7</w:t>
         </w:r>
         <w:r>
           <w:rPr>
@@ -1458,7 +1458,7 @@
             <w:noProof/>
             <w:webHidden/>
           </w:rPr>
-          <w:t>6</w:t>
+          <w:t>7</w:t>
         </w:r>
         <w:r>
           <w:rPr>
@@ -1573,7 +1573,7 @@
             <w:noProof/>
             <w:webHidden/>
           </w:rPr>
-          <w:t>6</w:t>
+          <w:t>7</w:t>
         </w:r>
         <w:r>
           <w:rPr>
@@ -1673,7 +1673,7 @@
             <w:noProof/>
             <w:webHidden/>
           </w:rPr>
-          <w:t>6</w:t>
+          <w:t>7</w:t>
         </w:r>
         <w:r>
           <w:rPr>
@@ -1773,7 +1773,7 @@
             <w:noProof/>
             <w:webHidden/>
           </w:rPr>
-          <w:t>8</w:t>
+          <w:t>9</w:t>
         </w:r>
         <w:r>
           <w:rPr>
@@ -1873,7 +1873,7 @@
             <w:noProof/>
             <w:webHidden/>
           </w:rPr>
-          <w:t>9</w:t>
+          <w:t>10</w:t>
         </w:r>
         <w:r>
           <w:rPr>
@@ -1973,7 +1973,7 @@
             <w:noProof/>
             <w:webHidden/>
           </w:rPr>
-          <w:t>9</w:t>
+          <w:t>10</w:t>
         </w:r>
         <w:r>
           <w:rPr>
@@ -2073,7 +2073,7 @@
             <w:noProof/>
             <w:webHidden/>
           </w:rPr>
-          <w:t>10</w:t>
+          <w:t>11</w:t>
         </w:r>
         <w:r>
           <w:rPr>
@@ -2173,7 +2173,7 @@
             <w:noProof/>
             <w:webHidden/>
           </w:rPr>
-          <w:t>10</w:t>
+          <w:t>11</w:t>
         </w:r>
         <w:r>
           <w:rPr>
@@ -2323,7 +2323,7 @@
             <w:noProof/>
             <w:webHidden/>
           </w:rPr>
-          <w:t>10</w:t>
+          <w:t>11</w:t>
         </w:r>
         <w:r>
           <w:rPr>
@@ -2425,7 +2425,7 @@
             <w:noProof/>
             <w:webHidden/>
           </w:rPr>
-          <w:t>12</w:t>
+          <w:t>13</w:t>
         </w:r>
         <w:r>
           <w:rPr>
@@ -2523,7 +2523,7 @@
             <w:noProof/>
             <w:webHidden/>
           </w:rPr>
-          <w:t>12</w:t>
+          <w:t>13</w:t>
         </w:r>
         <w:r>
           <w:rPr>
@@ -2623,7 +2623,7 @@
             <w:noProof/>
             <w:webHidden/>
           </w:rPr>
-          <w:t>12</w:t>
+          <w:t>13</w:t>
         </w:r>
         <w:r>
           <w:rPr>
@@ -2737,7 +2737,7 @@
             <w:noProof/>
             <w:webHidden/>
           </w:rPr>
-          <w:t>13</w:t>
+          <w:t>14</w:t>
         </w:r>
         <w:r>
           <w:rPr>
@@ -2843,7 +2843,7 @@
             <w:noProof/>
             <w:webHidden/>
           </w:rPr>
-          <w:t>13</w:t>
+          <w:t>14</w:t>
         </w:r>
         <w:r>
           <w:rPr>
@@ -2943,7 +2943,7 @@
             <w:noProof/>
             <w:webHidden/>
           </w:rPr>
-          <w:t>13</w:t>
+          <w:t>14</w:t>
         </w:r>
         <w:r>
           <w:rPr>
@@ -3043,7 +3043,7 @@
             <w:noProof/>
             <w:webHidden/>
           </w:rPr>
-          <w:t>13</w:t>
+          <w:t>14</w:t>
         </w:r>
         <w:r>
           <w:rPr>
@@ -3151,7 +3151,7 @@
             <w:noProof/>
             <w:webHidden/>
           </w:rPr>
-          <w:t>14</w:t>
+          <w:t>15</w:t>
         </w:r>
         <w:r>
           <w:rPr>
@@ -3266,7 +3266,7 @@
             <w:noProof/>
             <w:webHidden/>
           </w:rPr>
-          <w:t>15</w:t>
+          <w:t>16</w:t>
         </w:r>
         <w:r>
           <w:rPr>
@@ -3374,7 +3374,7 @@
             <w:noProof/>
             <w:webHidden/>
           </w:rPr>
-          <w:t>15</w:t>
+          <w:t>16</w:t>
         </w:r>
         <w:r>
           <w:rPr>
@@ -3489,7 +3489,7 @@
             <w:noProof/>
             <w:webHidden/>
           </w:rPr>
-          <w:t>15</w:t>
+          <w:t>16</w:t>
         </w:r>
         <w:r>
           <w:rPr>
@@ -3597,7 +3597,7 @@
             <w:noProof/>
             <w:webHidden/>
           </w:rPr>
-          <w:t>16</w:t>
+          <w:t>17</w:t>
         </w:r>
         <w:r>
           <w:rPr>
@@ -3697,7 +3697,7 @@
             <w:noProof/>
             <w:webHidden/>
           </w:rPr>
-          <w:t>16</w:t>
+          <w:t>17</w:t>
         </w:r>
         <w:r>
           <w:rPr>
@@ -3805,7 +3805,7 @@
             <w:noProof/>
             <w:webHidden/>
           </w:rPr>
-          <w:t>17</w:t>
+          <w:t>18</w:t>
         </w:r>
         <w:r>
           <w:rPr>
@@ -3905,7 +3905,7 @@
             <w:noProof/>
             <w:webHidden/>
           </w:rPr>
-          <w:t>18</w:t>
+          <w:t>19</w:t>
         </w:r>
         <w:r>
           <w:rPr>
@@ -4013,7 +4013,7 @@
             <w:noProof/>
             <w:webHidden/>
           </w:rPr>
-          <w:t>18</w:t>
+          <w:t>19</w:t>
         </w:r>
         <w:r>
           <w:rPr>
@@ -4115,7 +4115,7 @@
             <w:noProof/>
             <w:webHidden/>
           </w:rPr>
-          <w:t>19</w:t>
+          <w:t>20</w:t>
         </w:r>
         <w:r>
           <w:rPr>
@@ -4213,7 +4213,7 @@
             <w:noProof/>
             <w:webHidden/>
           </w:rPr>
-          <w:t>19</w:t>
+          <w:t>20</w:t>
         </w:r>
         <w:r>
           <w:rPr>
@@ -4313,7 +4313,7 @@
             <w:noProof/>
             <w:webHidden/>
           </w:rPr>
-          <w:t>19</w:t>
+          <w:t>20</w:t>
         </w:r>
         <w:r>
           <w:rPr>
@@ -4444,7 +4444,7 @@
             <w:noProof/>
             <w:webHidden/>
           </w:rPr>
-          <w:t>21</w:t>
+          <w:t>22</w:t>
         </w:r>
         <w:r>
           <w:rPr>
@@ -4559,7 +4559,7 @@
             <w:noProof/>
             <w:webHidden/>
           </w:rPr>
-          <w:t>22</w:t>
+          <w:t>23</w:t>
         </w:r>
         <w:r>
           <w:rPr>
@@ -4657,7 +4657,7 @@
             <w:noProof/>
             <w:webHidden/>
           </w:rPr>
-          <w:t>23</w:t>
+          <w:t>24</w:t>
         </w:r>
         <w:r>
           <w:rPr>
@@ -4755,7 +4755,7 @@
             <w:noProof/>
             <w:webHidden/>
           </w:rPr>
-          <w:t>24</w:t>
+          <w:t>25</w:t>
         </w:r>
         <w:r>
           <w:rPr>
@@ -4853,7 +4853,7 @@
             <w:noProof/>
             <w:webHidden/>
           </w:rPr>
-          <w:t>27</w:t>
+          <w:t>28</w:t>
         </w:r>
         <w:r>
           <w:rPr>
@@ -4961,7 +4961,7 @@
             <w:noProof/>
             <w:webHidden/>
           </w:rPr>
-          <w:t>27</w:t>
+          <w:t>28</w:t>
         </w:r>
         <w:r>
           <w:rPr>
@@ -5069,7 +5069,7 @@
             <w:noProof/>
             <w:webHidden/>
           </w:rPr>
-          <w:t>28</w:t>
+          <w:t>29</w:t>
         </w:r>
         <w:r>
           <w:rPr>
@@ -5200,7 +5200,7 @@
             <w:noProof/>
             <w:webHidden/>
           </w:rPr>
-          <w:t>29</w:t>
+          <w:t>30</w:t>
         </w:r>
         <w:r>
           <w:rPr>
@@ -5308,7 +5308,7 @@
             <w:noProof/>
             <w:webHidden/>
           </w:rPr>
-          <w:t>29</w:t>
+          <w:t>30</w:t>
         </w:r>
         <w:r>
           <w:rPr>
@@ -5425,7 +5425,7 @@
             <w:noProof/>
             <w:webHidden/>
           </w:rPr>
-          <w:t>29</w:t>
+          <w:t>30</w:t>
         </w:r>
         <w:r>
           <w:rPr>
@@ -5527,7 +5527,7 @@
             <w:noProof/>
             <w:webHidden/>
           </w:rPr>
-          <w:t>31</w:t>
+          <w:t>32</w:t>
         </w:r>
         <w:r>
           <w:rPr>
@@ -5625,7 +5625,7 @@
             <w:noProof/>
             <w:webHidden/>
           </w:rPr>
-          <w:t>31</w:t>
+          <w:t>32</w:t>
         </w:r>
         <w:r>
           <w:rPr>
@@ -5723,7 +5723,7 @@
             <w:noProof/>
             <w:webHidden/>
           </w:rPr>
-          <w:t>32</w:t>
+          <w:t>33</w:t>
         </w:r>
         <w:r>
           <w:rPr>
@@ -5820,7 +5820,7 @@
             <w:noProof/>
             <w:webHidden/>
           </w:rPr>
-          <w:t>33</w:t>
+          <w:t>34</w:t>
         </w:r>
         <w:r>
           <w:rPr>
@@ -5935,7 +5935,7 @@
             <w:noProof/>
             <w:webHidden/>
           </w:rPr>
-          <w:t>35</w:t>
+          <w:t>36</w:t>
         </w:r>
         <w:r>
           <w:rPr>
@@ -6037,7 +6037,7 @@
             <w:noProof/>
             <w:webHidden/>
           </w:rPr>
-          <w:t>37</w:t>
+          <w:t>38</w:t>
         </w:r>
         <w:r>
           <w:rPr>
@@ -6115,7 +6115,7 @@
             <w:noProof/>
             <w:webHidden/>
           </w:rPr>
-          <w:t>38</w:t>
+          <w:t>39</w:t>
         </w:r>
         <w:r>
           <w:rPr>
@@ -6193,7 +6193,7 @@
             <w:noProof/>
             <w:webHidden/>
           </w:rPr>
-          <w:t>40</w:t>
+          <w:t>41</w:t>
         </w:r>
         <w:r>
           <w:rPr>
@@ -6271,7 +6271,7 @@
             <w:noProof/>
             <w:webHidden/>
           </w:rPr>
-          <w:t>41</w:t>
+          <w:t>42</w:t>
         </w:r>
         <w:r>
           <w:rPr>
@@ -6349,7 +6349,7 @@
             <w:noProof/>
             <w:webHidden/>
           </w:rPr>
-          <w:t>42</w:t>
+          <w:t>43</w:t>
         </w:r>
         <w:r>
           <w:rPr>
@@ -6474,7 +6474,7 @@
             <w:noProof/>
             <w:webHidden/>
           </w:rPr>
-          <w:t>43</w:t>
+          <w:t>44</w:t>
         </w:r>
         <w:r>
           <w:rPr>
@@ -6572,7 +6572,7 @@
             <w:noProof/>
             <w:webHidden/>
           </w:rPr>
-          <w:t>43</w:t>
+          <w:t>44</w:t>
         </w:r>
         <w:r>
           <w:rPr>
@@ -6670,7 +6670,7 @@
             <w:noProof/>
             <w:webHidden/>
           </w:rPr>
-          <w:t>44</w:t>
+          <w:t>45</w:t>
         </w:r>
         <w:r>
           <w:rPr>
@@ -6768,7 +6768,7 @@
             <w:noProof/>
             <w:webHidden/>
           </w:rPr>
-          <w:t>44</w:t>
+          <w:t>45</w:t>
         </w:r>
         <w:r>
           <w:rPr>
@@ -6896,7 +6896,7 @@
             <w:noProof/>
             <w:webHidden/>
           </w:rPr>
-          <w:t>46</w:t>
+          <w:t>47</w:t>
         </w:r>
         <w:r>
           <w:rPr>
@@ -6994,7 +6994,7 @@
             <w:noProof/>
             <w:webHidden/>
           </w:rPr>
-          <w:t>46</w:t>
+          <w:t>47</w:t>
         </w:r>
         <w:r>
           <w:rPr>
@@ -7091,7 +7091,7 @@
             <w:noProof/>
             <w:webHidden/>
           </w:rPr>
-          <w:t>46</w:t>
+          <w:t>47</w:t>
         </w:r>
         <w:r>
           <w:rPr>
@@ -7189,7 +7189,7 @@
             <w:noProof/>
             <w:webHidden/>
           </w:rPr>
-          <w:t>47</w:t>
+          <w:t>48</w:t>
         </w:r>
         <w:r>
           <w:rPr>
@@ -7317,7 +7317,7 @@
             <w:noProof/>
             <w:webHidden/>
           </w:rPr>
-          <w:t>48</w:t>
+          <w:t>49</w:t>
         </w:r>
         <w:r>
           <w:rPr>
@@ -7415,7 +7415,7 @@
             <w:noProof/>
             <w:webHidden/>
           </w:rPr>
-          <w:t>48</w:t>
+          <w:t>49</w:t>
         </w:r>
         <w:r>
           <w:rPr>
@@ -7513,7 +7513,7 @@
             <w:noProof/>
             <w:webHidden/>
           </w:rPr>
-          <w:t>48</w:t>
+          <w:t>49</w:t>
         </w:r>
         <w:r>
           <w:rPr>
@@ -7587,39 +7587,762 @@
       <w:pPr>
         <w:pStyle w:val="Osnovnitekst"/>
         <w:rPr>
-          <w:lang w:val="en-US"/>
-        </w:rPr>
-      </w:pPr>
-      <w:r>
-        <w:rPr>
-          <w:lang w:val="sr-Cyrl-RS"/>
-        </w:rPr>
-        <w:t>Циљ овог рада је да понуди решење у виду</w:t>
-      </w:r>
-      <w:r>
-        <w:rPr>
-          <w:lang w:val="sr-Cyrl-RS"/>
-        </w:rPr>
-        <w:t xml:space="preserve"> </w:t>
-      </w:r>
-      <w:r>
-        <w:rPr>
-          <w:iCs/>
-          <w:lang w:val="en-US"/>
-        </w:rPr>
-        <w:t>Андроид</w:t>
-      </w:r>
-      <w:r>
-        <w:rPr>
-          <w:lang w:val="sr-Cyrl-RS"/>
-        </w:rPr>
-        <w:t xml:space="preserve"> мобилне апликације</w:t>
-      </w:r>
-      <w:r>
-        <w:rPr>
-          <w:lang w:val="sr-Cyrl-RS"/>
-        </w:rPr>
-        <w:t xml:space="preserve"> </w:t>
+          <w:lang w:val="sr-Cyrl-RS"/>
+        </w:rPr>
+      </w:pPr>
+      <w:r>
+        <w:rPr>
+          <w:lang w:val="sr-Cyrl-RS"/>
+        </w:rPr>
+        <w:t>Велики број фризерских салона</w:t>
+      </w:r>
+      <w:r>
+        <w:rPr>
+          <w:lang w:val="sr-Cyrl-RS"/>
+        </w:rPr>
+        <w:t xml:space="preserve"> још увек</w:t>
+      </w:r>
+      <w:r>
+        <w:rPr>
+          <w:lang w:val="sr-Cyrl-RS"/>
+        </w:rPr>
+        <w:t xml:space="preserve"> није дигитализовао своје пословање</w:t>
+      </w:r>
+      <w:r>
+        <w:rPr>
+          <w:lang w:val="sr-Cyrl-RS"/>
+        </w:rPr>
+        <w:t xml:space="preserve">. Управљање резервацијама </w:t>
+      </w:r>
+      <w:r>
+        <w:rPr>
+          <w:lang w:val="sr-Cyrl-RS"/>
+        </w:rPr>
+        <w:t xml:space="preserve">се углавном </w:t>
+      </w:r>
+      <w:r>
+        <w:rPr>
+          <w:lang w:val="sr-Cyrl-RS"/>
+        </w:rPr>
+        <w:t>врш</w:t>
+      </w:r>
+      <w:r>
+        <w:rPr>
+          <w:lang w:val="sr-Cyrl-RS"/>
+        </w:rPr>
+        <w:t>и</w:t>
+      </w:r>
+      <w:r>
+        <w:rPr>
+          <w:lang w:val="sr-Cyrl-RS"/>
+        </w:rPr>
+        <w:t xml:space="preserve"> ручно </w:t>
+      </w:r>
+      <w:r>
+        <w:rPr>
+          <w:lang w:val="sr-Cyrl-RS"/>
+        </w:rPr>
+        <w:t>тако што клијенти зову салон путем телефона када желе да направе резервацију</w:t>
+      </w:r>
+      <w:r>
+        <w:rPr>
+          <w:lang w:val="sr-Cyrl-RS"/>
+        </w:rPr>
+        <w:t>, а онда радник из салона води евиденцију о резервацијама</w:t>
+      </w:r>
+      <w:r>
+        <w:rPr>
+          <w:lang w:val="sr-Cyrl-RS"/>
+        </w:rPr>
+        <w:t xml:space="preserve"> писањем по </w:t>
+      </w:r>
+      <w:r>
+        <w:rPr>
+          <w:lang w:val="sr-Cyrl-RS"/>
+        </w:rPr>
+        <w:t xml:space="preserve">папиру или на неки други </w:t>
+      </w:r>
+      <w:r>
+        <w:rPr>
+          <w:lang w:val="sr-Cyrl-RS"/>
+        </w:rPr>
+        <w:t xml:space="preserve">непрактичан </w:t>
+      </w:r>
+      <w:r>
+        <w:rPr>
+          <w:lang w:val="sr-Cyrl-RS"/>
+        </w:rPr>
+        <w:t>начин</w:t>
+      </w:r>
+      <w:r>
+        <w:rPr>
+          <w:lang w:val="sr-Cyrl-RS"/>
+        </w:rPr>
+        <w:t>.</w:t>
+      </w:r>
+      <w:r>
+        <w:rPr>
+          <w:lang w:val="sr-Cyrl-RS"/>
+        </w:rPr>
+        <w:t xml:space="preserve"> Такође, салони често имају праксу да људи који дођу уживо испред локала на почетку радног времена имају предност </w:t>
+      </w:r>
+      <w:r>
+        <w:rPr>
+          <w:lang w:val="sr-Cyrl-RS"/>
+        </w:rPr>
+        <w:t>у односу на</w:t>
+      </w:r>
+      <w:r>
+        <w:rPr>
+          <w:lang w:val="sr-Cyrl-RS"/>
+        </w:rPr>
+        <w:t xml:space="preserve"> људ</w:t>
+      </w:r>
+      <w:r>
+        <w:rPr>
+          <w:lang w:val="sr-Cyrl-RS"/>
+        </w:rPr>
+        <w:t>е</w:t>
+      </w:r>
+      <w:r>
+        <w:rPr>
+          <w:lang w:val="sr-Cyrl-RS"/>
+        </w:rPr>
+        <w:t xml:space="preserve"> који </w:t>
+      </w:r>
+      <w:r>
+        <w:rPr>
+          <w:lang w:val="sr-Cyrl-RS"/>
+        </w:rPr>
+        <w:t>покушају да направе резервацију</w:t>
+      </w:r>
+      <w:r>
+        <w:rPr>
+          <w:lang w:val="sr-Cyrl-RS"/>
+        </w:rPr>
+        <w:t xml:space="preserve"> телефонским позивом</w:t>
+      </w:r>
+      <w:r>
+        <w:rPr>
+          <w:lang w:val="sr-Cyrl-RS"/>
+        </w:rPr>
+        <w:t>. Овакви начини пословања нису оптимални за фризерске салоне, а такође ни за клијенте</w:t>
+      </w:r>
+      <w:r>
+        <w:rPr>
+          <w:lang w:val="sr-Cyrl-RS"/>
+        </w:rPr>
+        <w:t>. Позив преко телефона ради прављења резервације је заморан, а такође постоји могућност да клијенти морају да проведу неко време чекајући на свој ред</w:t>
+      </w:r>
+      <w:r>
+        <w:rPr>
+          <w:lang w:val="sr-Cyrl-RS"/>
+        </w:rPr>
+        <w:t xml:space="preserve"> уколико постоје људи који имају приоритет у односу на њих у датом тренутку.</w:t>
+      </w:r>
+      <w:r>
+        <w:rPr>
+          <w:lang w:val="sr-Cyrl-RS"/>
+        </w:rPr>
+        <w:t xml:space="preserve"> </w:t>
+      </w:r>
+      <w:r>
+        <w:rPr>
+          <w:lang w:val="sr-Cyrl-RS"/>
+        </w:rPr>
+        <w:t>Одређени број фризерских салона користи</w:t>
+      </w:r>
+      <w:r>
+        <w:rPr>
+          <w:lang w:val="sr-Cyrl-RS"/>
+        </w:rPr>
+        <w:t xml:space="preserve"> </w:t>
+      </w:r>
+      <w:r>
+        <w:rPr>
+          <w:lang w:val="sr-Cyrl-RS"/>
+        </w:rPr>
+        <w:t>апликације за оптимизацију њиховог пословања.</w:t>
+      </w:r>
+      <w:r>
+        <w:rPr>
+          <w:lang w:val="sr-Cyrl-RS"/>
+        </w:rPr>
+        <w:t xml:space="preserve"> </w:t>
+      </w:r>
+      <w:r>
+        <w:rPr>
+          <w:lang w:val="sr-Cyrl-RS"/>
+        </w:rPr>
+        <w:t xml:space="preserve">Постојећа решења на тржишту </w:t>
+      </w:r>
+      <w:r>
+        <w:rPr>
+          <w:lang w:val="sr-Cyrl-RS"/>
+        </w:rPr>
+        <w:t xml:space="preserve">у одређеној мери задовољавају потребе како </w:t>
+      </w:r>
+      <w:r>
+        <w:rPr>
+          <w:lang w:val="sr-Cyrl-RS"/>
+        </w:rPr>
+        <w:t>клијената, тако и салона</w:t>
+      </w:r>
+      <w:r>
+        <w:rPr>
+          <w:lang w:val="sr-Cyrl-RS"/>
+        </w:rPr>
+        <w:t xml:space="preserve">. Међутим, </w:t>
+      </w:r>
+      <w:r>
+        <w:rPr>
+          <w:lang w:val="sr-Cyrl-RS"/>
+        </w:rPr>
+        <w:t xml:space="preserve">постоји велики простор за унапређење </w:t>
+      </w:r>
+      <w:r>
+        <w:rPr>
+          <w:lang w:val="sr-Cyrl-RS"/>
+        </w:rPr>
+        <w:t xml:space="preserve">ових </w:t>
+      </w:r>
+      <w:r>
+        <w:rPr>
+          <w:lang w:val="sr-Cyrl-RS"/>
+        </w:rPr>
+        <w:t xml:space="preserve">платформи како </w:t>
+      </w:r>
+      <w:r>
+        <w:rPr>
+          <w:lang w:val="sr-Cyrl-RS"/>
+        </w:rPr>
+        <w:t>би се решили различити проблеми са којима се корисници сусрећу</w:t>
+      </w:r>
+      <w:r>
+        <w:rPr>
+          <w:lang w:val="sr-Cyrl-RS"/>
+        </w:rPr>
+        <w:t xml:space="preserve"> при њиховом коришћењу</w:t>
+      </w:r>
+      <w:r>
+        <w:rPr>
+          <w:lang w:val="sr-Cyrl-RS"/>
+        </w:rPr>
+        <w:t>.</w:t>
+      </w:r>
+      <w:r>
+        <w:rPr>
+          <w:lang w:val="sr-Cyrl-RS"/>
+        </w:rPr>
+        <w:t xml:space="preserve"> Лош кориснички интерфејс, недостатак потребних функционалности</w:t>
+      </w:r>
+      <w:r>
+        <w:rPr>
+          <w:lang w:val="sr-Cyrl-RS"/>
+        </w:rPr>
+        <w:t>, као и непоузданост</w:t>
+      </w:r>
+      <w:r>
+        <w:rPr>
+          <w:lang w:val="sr-Cyrl-RS"/>
+        </w:rPr>
+        <w:t xml:space="preserve"> постојећих битних функционалности су само неки од главних проблема са којима се људи суочавају</w:t>
+      </w:r>
+      <w:r>
+        <w:rPr>
+          <w:lang w:val="sr-Cyrl-RS"/>
+        </w:rPr>
+        <w:t xml:space="preserve"> при коришћењу постојећих апликација</w:t>
+      </w:r>
+      <w:r>
+        <w:rPr>
+          <w:lang w:val="sr-Cyrl-RS"/>
+        </w:rPr>
+        <w:t>.</w:t>
+      </w:r>
+    </w:p>
+    <w:p>
+      <w:pPr>
+        <w:pStyle w:val="Osnovnitekst"/>
+        <w:rPr>
+          <w:lang w:val="sr-Cyrl-RS"/>
+        </w:rPr>
+      </w:pPr>
+      <w:r>
+        <w:rPr>
+          <w:lang w:val="sr-Cyrl-RS"/>
+        </w:rPr>
+        <w:t>У савременом друштву људи су навикли да користе мобилне апликације за велики број различитих услуга.</w:t>
+      </w:r>
+      <w:r>
+        <w:rPr>
+          <w:lang w:val="sr-Cyrl-RS"/>
+        </w:rPr>
+        <w:t xml:space="preserve"> Неки од добрих примера</w:t>
+      </w:r>
+      <w:r>
+        <w:rPr>
+          <w:lang w:val="sr-Cyrl-RS"/>
+        </w:rPr>
+        <w:t xml:space="preserve"> су п</w:t>
+      </w:r>
+      <w:r>
+        <w:rPr>
+          <w:lang w:val="sr-Cyrl-RS"/>
+        </w:rPr>
+        <w:t xml:space="preserve">роналазак смештаја помоћу </w:t>
+      </w:r>
+      <w:r>
+        <w:rPr>
+          <w:lang w:val="sr-Cyrl-RS"/>
+        </w:rPr>
+        <w:t>апликација</w:t>
+      </w:r>
+      <w:r>
+        <w:rPr>
+          <w:i/>
+          <w:iCs/>
+          <w:lang w:val="en-US"/>
+        </w:rPr>
+        <w:t xml:space="preserve"> </w:t>
+      </w:r>
+      <w:r>
+        <w:rPr>
+          <w:i/>
+          <w:iCs/>
+          <w:lang w:val="en-US"/>
+        </w:rPr>
+        <w:t>Airbnb</w:t>
+      </w:r>
+      <w:r>
+        <w:rPr>
+          <w:lang w:val="en-US"/>
+        </w:rPr>
+        <w:t xml:space="preserve"> </w:t>
+      </w:r>
+      <w:r>
+        <w:rPr>
+          <w:lang w:val="sr-Cyrl-RS"/>
+        </w:rPr>
+        <w:t xml:space="preserve">и </w:t>
+      </w:r>
+      <w:r>
+        <w:rPr>
+          <w:i/>
+          <w:iCs/>
+          <w:lang w:val="en-US"/>
+        </w:rPr>
+        <w:t>Booking.com</w:t>
+      </w:r>
+      <w:r>
+        <w:rPr>
+          <w:lang w:val="sr-Cyrl-RS"/>
+        </w:rPr>
+        <w:t xml:space="preserve">, </w:t>
+      </w:r>
+      <w:r>
+        <w:rPr>
+          <w:lang w:val="sr-Cyrl-RS"/>
+        </w:rPr>
+        <w:t xml:space="preserve">као и </w:t>
+      </w:r>
+      <w:r>
+        <w:rPr>
+          <w:lang w:val="sr-Cyrl-RS"/>
+        </w:rPr>
+        <w:t>поручивање хране преко</w:t>
+      </w:r>
+      <w:r>
+        <w:rPr>
+          <w:lang w:val="sr-Cyrl-RS"/>
+        </w:rPr>
+        <w:t xml:space="preserve"> платформи</w:t>
+      </w:r>
+      <w:r>
+        <w:rPr>
+          <w:lang w:val="sr-Cyrl-RS"/>
+        </w:rPr>
+        <w:t xml:space="preserve"> </w:t>
+      </w:r>
+      <w:r>
+        <w:rPr>
+          <w:i/>
+          <w:iCs/>
+          <w:lang w:val="en-US"/>
+        </w:rPr>
+        <w:t>Wolt</w:t>
+      </w:r>
+      <w:r>
+        <w:rPr>
+          <w:i/>
+          <w:iCs/>
+          <w:lang w:val="en-US"/>
+        </w:rPr>
+        <w:t xml:space="preserve"> </w:t>
+      </w:r>
+      <w:r>
+        <w:rPr>
+          <w:lang w:val="sr-Cyrl-RS"/>
+        </w:rPr>
+        <w:t>и</w:t>
+      </w:r>
+      <w:r>
+        <w:rPr>
+          <w:lang w:val="en-US"/>
+        </w:rPr>
+        <w:t xml:space="preserve"> </w:t>
+      </w:r>
+      <w:r>
+        <w:rPr>
+          <w:i/>
+          <w:iCs/>
+          <w:lang w:val="en-US"/>
+        </w:rPr>
+        <w:t>Glovo</w:t>
+      </w:r>
+      <w:r>
+        <w:rPr>
+          <w:lang w:val="sr-Cyrl-RS"/>
+        </w:rPr>
+        <w:t>.</w:t>
+      </w:r>
+      <w:r>
+        <w:rPr>
+          <w:lang w:val="sr-Cyrl-RS"/>
+        </w:rPr>
+        <w:t xml:space="preserve"> Све ово су примери успешних апликација које </w:t>
+      </w:r>
+      <w:r>
+        <w:rPr>
+          <w:lang w:val="sr-Cyrl-RS"/>
+        </w:rPr>
+        <w:t>унапређују</w:t>
+      </w:r>
+      <w:r>
+        <w:rPr>
+          <w:lang w:val="sr-Cyrl-RS"/>
+        </w:rPr>
+        <w:t xml:space="preserve"> пословање пружаоцима услуге</w:t>
+      </w:r>
+      <w:r>
+        <w:rPr>
+          <w:lang w:val="sr-Cyrl-RS"/>
+        </w:rPr>
+        <w:t>, а у исто време</w:t>
+      </w:r>
+      <w:r>
+        <w:rPr>
+          <w:lang w:val="sr-Cyrl-RS"/>
+        </w:rPr>
+        <w:t xml:space="preserve"> </w:t>
+      </w:r>
+      <w:r>
+        <w:rPr>
+          <w:lang w:val="sr-Cyrl-RS"/>
+        </w:rPr>
+        <w:t>обезбеђују</w:t>
+      </w:r>
+      <w:r>
+        <w:rPr>
+          <w:lang w:val="sr-Cyrl-RS"/>
+        </w:rPr>
+        <w:t xml:space="preserve"> одлично корисничко</w:t>
+      </w:r>
+      <w:r>
+        <w:rPr>
+          <w:lang w:val="sr-Cyrl-RS"/>
+        </w:rPr>
+        <w:t xml:space="preserve"> искуство клијентима</w:t>
+      </w:r>
+      <w:r>
+        <w:rPr>
+          <w:lang w:val="sr-Cyrl-RS"/>
+        </w:rPr>
+        <w:t>.</w:t>
+      </w:r>
+      <w:r>
+        <w:rPr>
+          <w:lang w:val="sr-Cyrl-RS"/>
+        </w:rPr>
+        <w:t xml:space="preserve"> Корисници су навикли да себи обезбеде овакве услуге кроз неколико кликова на својим мобилним</w:t>
+      </w:r>
+      <w:r>
+        <w:rPr>
+          <w:lang w:val="sr-Cyrl-RS"/>
+        </w:rPr>
+        <w:t xml:space="preserve"> телефонима.</w:t>
+      </w:r>
+      <w:r>
+        <w:rPr>
+          <w:lang w:val="sr-Cyrl-RS"/>
+        </w:rPr>
+        <w:t xml:space="preserve"> </w:t>
+      </w:r>
+      <w:r>
+        <w:rPr>
+          <w:lang w:val="sr-Cyrl-RS"/>
+        </w:rPr>
+        <w:t>Такође, уз сам</w:t>
+      </w:r>
+      <w:r>
+        <w:rPr>
+          <w:lang w:val="sr-Cyrl-RS"/>
+        </w:rPr>
+        <w:t>е</w:t>
+      </w:r>
+      <w:r>
+        <w:rPr>
+          <w:lang w:val="sr-Cyrl-RS"/>
+        </w:rPr>
+        <w:t xml:space="preserve"> </w:t>
+      </w:r>
+      <w:r>
+        <w:rPr>
+          <w:lang w:val="sr-Cyrl-RS"/>
+        </w:rPr>
+        <w:t>функционалност</w:t>
+      </w:r>
+      <w:r>
+        <w:rPr>
+          <w:lang w:val="sr-Cyrl-RS"/>
+        </w:rPr>
+        <w:t>и</w:t>
+      </w:r>
+      <w:r>
+        <w:rPr>
+          <w:lang w:val="sr-Cyrl-RS"/>
+        </w:rPr>
+        <w:t xml:space="preserve"> апликација, корисницима је изузетно важно да њихов кориснички интерфејс буде пријатан за око и лак за сналажење.</w:t>
+      </w:r>
+      <w:r>
+        <w:rPr>
+          <w:lang w:val="sr-Cyrl-RS"/>
+        </w:rPr>
+        <w:t xml:space="preserve"> Комбинација </w:t>
+      </w:r>
+      <w:r>
+        <w:rPr>
+          <w:lang w:val="sr-Cyrl-RS"/>
+        </w:rPr>
+        <w:t xml:space="preserve">ових особина је предуслов за комерцијални успех </w:t>
+      </w:r>
+      <w:r>
+        <w:rPr>
+          <w:lang w:val="sr-Cyrl-RS"/>
+        </w:rPr>
+        <w:t>мобилних апликација</w:t>
+      </w:r>
+      <w:r>
+        <w:rPr>
+          <w:lang w:val="sr-Cyrl-RS"/>
+        </w:rPr>
+        <w:t xml:space="preserve"> овог типа</w:t>
+      </w:r>
+      <w:r>
+        <w:rPr>
+          <w:lang w:val="sr-Cyrl-RS"/>
+        </w:rPr>
+        <w:t>.</w:t>
+      </w:r>
+      <w:r>
+        <w:rPr>
+          <w:lang w:val="sr-Cyrl-RS"/>
+        </w:rPr>
+        <w:t xml:space="preserve"> У Србији и остатку региона, постојећа решења за дигитализацију фризерских и сродних услуга</w:t>
+      </w:r>
+      <w:r>
+        <w:rPr>
+          <w:lang w:val="sr-Cyrl-RS"/>
+        </w:rPr>
+        <w:t xml:space="preserve">, попут </w:t>
+      </w:r>
+      <w:r>
+        <w:rPr>
+          <w:lang w:val="sr-Cyrl-RS"/>
+        </w:rPr>
+        <w:t>платформе</w:t>
+      </w:r>
+      <w:r>
+        <w:rPr>
+          <w:lang w:val="sr-Cyrl-RS"/>
+        </w:rPr>
+        <w:t xml:space="preserve"> </w:t>
+      </w:r>
+      <w:r>
+        <w:rPr>
+          <w:i/>
+          <w:iCs/>
+          <w:lang w:val="en-US"/>
+        </w:rPr>
+        <w:t>SrediMe</w:t>
+      </w:r>
+      <w:r>
+        <w:rPr>
+          <w:lang w:val="en-US"/>
+        </w:rPr>
+        <w:t>,</w:t>
+      </w:r>
+      <w:r>
+        <w:rPr>
+          <w:lang w:val="sr-Cyrl-RS"/>
+        </w:rPr>
+        <w:t xml:space="preserve"> још увек нису постала стандард</w:t>
+      </w:r>
+      <w:r>
+        <w:rPr>
+          <w:lang w:val="sr-Cyrl-RS"/>
+        </w:rPr>
+        <w:t>, с обзиром да</w:t>
+      </w:r>
+      <w:r>
+        <w:rPr>
+          <w:lang w:val="sr-Cyrl-RS"/>
+        </w:rPr>
+        <w:t xml:space="preserve"> је ову</w:t>
+      </w:r>
+      <w:r>
+        <w:rPr>
+          <w:lang w:val="sr-Cyrl-RS"/>
+        </w:rPr>
+        <w:t xml:space="preserve"> апликацију преузело само 50 000 корисника</w:t>
+      </w:r>
+      <w:r>
+        <w:rPr>
+          <w:lang w:val="sr-Cyrl-RS"/>
+        </w:rPr>
+        <w:t>.</w:t>
+      </w:r>
+      <w:r>
+        <w:rPr>
+          <w:lang w:val="en-US"/>
+        </w:rPr>
+        <w:t xml:space="preserve"> [1]</w:t>
+      </w:r>
+      <w:r>
+        <w:rPr>
+          <w:lang w:val="sr-Cyrl-RS"/>
+        </w:rPr>
+        <w:t xml:space="preserve"> </w:t>
+      </w:r>
+      <w:r>
+        <w:rPr>
+          <w:lang w:val="sr-Cyrl-RS"/>
+        </w:rPr>
+        <w:t>С друге стране, м</w:t>
+      </w:r>
+      <w:r>
+        <w:rPr>
+          <w:lang w:val="sr-Cyrl-RS"/>
+        </w:rPr>
+        <w:t xml:space="preserve">илиони корисника широм света редовно користе апликације попут </w:t>
+      </w:r>
+      <w:r>
+        <w:rPr>
+          <w:i/>
+          <w:iCs/>
+          <w:lang w:val="en-US"/>
+        </w:rPr>
+        <w:t>Fresha</w:t>
+      </w:r>
+      <w:r>
+        <w:rPr>
+          <w:lang w:val="en-US"/>
+        </w:rPr>
+        <w:t xml:space="preserve"> </w:t>
+      </w:r>
+      <w:r>
+        <w:rPr>
+          <w:lang w:val="sr-Cyrl-RS"/>
+        </w:rPr>
+        <w:t xml:space="preserve">и </w:t>
+      </w:r>
+      <w:r>
+        <w:rPr>
+          <w:i/>
+          <w:iCs/>
+          <w:lang w:val="en-US"/>
+        </w:rPr>
+        <w:t>Booksy</w:t>
+      </w:r>
+      <w:r>
+        <w:rPr>
+          <w:lang w:val="en-US"/>
+        </w:rPr>
+        <w:t xml:space="preserve"> </w:t>
+      </w:r>
+      <w:r>
+        <w:rPr>
+          <w:lang w:val="sr-Cyrl-RS"/>
+        </w:rPr>
+        <w:t>за проналазак услуга салона лепоте, као и</w:t>
+      </w:r>
+      <w:r>
+        <w:rPr>
+          <w:lang w:val="sr-Cyrl-RS"/>
+        </w:rPr>
+        <w:t xml:space="preserve"> прављење резервација</w:t>
+      </w:r>
+      <w:r>
+        <w:rPr>
+          <w:lang w:val="sr-Cyrl-RS"/>
+        </w:rPr>
+        <w:t>.</w:t>
+      </w:r>
+      <w:r>
+        <w:rPr>
+          <w:lang w:val="en-US"/>
+        </w:rPr>
+        <w:t xml:space="preserve"> [2] [3]</w:t>
+      </w:r>
+      <w:r>
+        <w:rPr>
+          <w:lang w:val="sr-Cyrl-RS"/>
+        </w:rPr>
+        <w:t xml:space="preserve"> С обзиром да све </w:t>
+      </w:r>
+      <w:r>
+        <w:rPr>
+          <w:lang w:val="sr-Cyrl-RS"/>
+        </w:rPr>
+        <w:t xml:space="preserve">ове </w:t>
+      </w:r>
+      <w:r>
+        <w:rPr>
+          <w:lang w:val="sr-Cyrl-RS"/>
+        </w:rPr>
+        <w:t>платформе имају различите недостатке</w:t>
+      </w:r>
+      <w:r>
+        <w:rPr>
+          <w:lang w:val="sr-Cyrl-RS"/>
+        </w:rPr>
+        <w:t xml:space="preserve">, </w:t>
+      </w:r>
+      <w:r>
+        <w:rPr>
+          <w:lang w:val="sr-Cyrl-RS"/>
+        </w:rPr>
+        <w:t xml:space="preserve">а потреба за овим видом мобилне апликације очигледно постоји, развој новог решења </w:t>
+      </w:r>
+      <w:r>
+        <w:rPr>
+          <w:lang w:val="sr-Cyrl-RS"/>
+        </w:rPr>
+        <w:t>за сличну намену је потпуно оправдан.</w:t>
+      </w:r>
+    </w:p>
+    <w:p>
+      <w:pPr>
+        <w:pStyle w:val="Osnovnitekst"/>
+        <w:rPr>
+          <w:lang w:val="sr-Cyrl-RS"/>
+        </w:rPr>
+      </w:pPr>
+      <w:r>
+        <w:rPr>
+          <w:lang w:val="sr-Cyrl-RS"/>
+        </w:rPr>
+        <w:t xml:space="preserve">Тако се родила идеја за развој мобилне апликације </w:t>
       </w:r>
       <w:r>
         <w:rPr>
@@ -7631,17 +8354,149 @@
       </w:r>
       <w:r>
         <w:rPr>
-          <w:i/>
-          <w:iCs/>
-          <w:lang w:val="en-US"/>
-        </w:rPr>
-        <w:t>,</w:t>
-      </w:r>
-      <w:r>
-        <w:rPr>
-          <w:lang w:val="sr-Cyrl-RS"/>
-        </w:rPr>
-        <w:t xml:space="preserve"> кој</w:t>
+          <w:lang w:val="en-US"/>
+        </w:rPr>
+        <w:t xml:space="preserve"> </w:t>
+      </w:r>
+      <w:r>
+        <w:rPr>
+          <w:lang w:val="sr-Cyrl-RS"/>
+        </w:rPr>
+        <w:t>која је тема овог рада.</w:t>
+      </w:r>
+      <w:r>
+        <w:rPr>
+          <w:lang w:val="sr-Cyrl-RS"/>
+        </w:rPr>
+        <w:t xml:space="preserve"> Ова апликација треба да има све најважније функционалности</w:t>
+      </w:r>
+      <w:r>
+        <w:rPr>
+          <w:lang w:val="sr-Cyrl-RS"/>
+        </w:rPr>
+        <w:t xml:space="preserve"> попут</w:t>
+      </w:r>
+      <w:r>
+        <w:rPr>
+          <w:lang w:val="sr-Cyrl-RS"/>
+        </w:rPr>
+        <w:t xml:space="preserve"> ефикасног проналаска салона и лаког прављења резервациј</w:t>
+      </w:r>
+      <w:r>
+        <w:rPr>
+          <w:lang w:val="sr-Cyrl-RS"/>
+        </w:rPr>
+        <w:t xml:space="preserve">а, али и одређене додатне опције попут повезивања са </w:t>
+      </w:r>
+      <w:r>
+        <w:rPr>
+          <w:i/>
+          <w:iCs/>
+          <w:lang w:val="en-US"/>
+        </w:rPr>
+        <w:t>Google</w:t>
+      </w:r>
+      <w:r>
+        <w:rPr>
+          <w:lang w:val="sr-Cyrl-RS"/>
+        </w:rPr>
+        <w:t xml:space="preserve"> </w:t>
+      </w:r>
+      <w:r>
+        <w:rPr>
+          <w:lang w:val="sr-Cyrl-RS"/>
+        </w:rPr>
+        <w:t xml:space="preserve">налогом и интеграцијом са </w:t>
+      </w:r>
+      <w:r>
+        <w:rPr>
+          <w:i/>
+          <w:iCs/>
+          <w:lang w:val="en-US"/>
+        </w:rPr>
+        <w:t>Google Calendar</w:t>
+      </w:r>
+      <w:r>
+        <w:rPr>
+          <w:i/>
+          <w:iCs/>
+          <w:lang w:val="sr-Cyrl-RS"/>
+        </w:rPr>
+        <w:t xml:space="preserve"> </w:t>
+      </w:r>
+      <w:r>
+        <w:rPr>
+          <w:lang w:val="sr-Cyrl-RS"/>
+        </w:rPr>
+        <w:t>сервисом</w:t>
+      </w:r>
+      <w:r>
+        <w:rPr>
+          <w:lang w:val="sr-Cyrl-RS"/>
+        </w:rPr>
+        <w:t>.</w:t>
+      </w:r>
+      <w:r>
+        <w:rPr>
+          <w:lang w:val="sr-Cyrl-RS"/>
+        </w:rPr>
+        <w:t xml:space="preserve"> Такође,</w:t>
+      </w:r>
+      <w:r>
+        <w:rPr>
+          <w:lang w:val="sr-Cyrl-RS"/>
+        </w:rPr>
+        <w:t xml:space="preserve"> </w:t>
+      </w:r>
+      <w:r>
+        <w:rPr>
+          <w:lang w:val="sr-Cyrl-RS"/>
+        </w:rPr>
+        <w:t xml:space="preserve">платформа </w:t>
+      </w:r>
+      <w:r>
+        <w:rPr>
+          <w:i/>
+          <w:iCs/>
+          <w:lang w:val="en-US"/>
+        </w:rPr>
+        <w:t>BarberBooker</w:t>
+      </w:r>
+      <w:r>
+        <w:rPr>
+          <w:lang w:val="en-US"/>
+        </w:rPr>
+        <w:t xml:space="preserve"> </w:t>
+      </w:r>
+      <w:r>
+        <w:rPr>
+          <w:lang w:val="sr-Cyrl-RS"/>
+        </w:rPr>
+        <w:t>мора имати леп кориснички интерфејс</w:t>
+      </w:r>
+      <w:r>
+        <w:rPr>
+          <w:lang w:val="sr-Cyrl-RS"/>
+        </w:rPr>
+        <w:t xml:space="preserve"> помоћу којег ће корисници моћи да лако и брзо задовоље своје потребе.</w:t>
+      </w:r>
+      <w:r>
+        <w:rPr>
+          <w:lang w:val="sr-Cyrl-RS"/>
+        </w:rPr>
+        <w:t xml:space="preserve"> Као резултат овог рада </w:t>
+      </w:r>
+      <w:r>
+        <w:rPr>
+          <w:lang w:val="sr-Cyrl-RS"/>
+        </w:rPr>
+        <w:t>очекује се</w:t>
+      </w:r>
+      <w:r>
+        <w:rPr>
+          <w:lang w:val="sr-Cyrl-RS"/>
+        </w:rPr>
+        <w:t xml:space="preserve"> мобилн</w:t>
       </w:r>
       <w:r>
         <w:rPr>
@@ -7653,443 +8508,51 @@
         <w:rPr>
           <w:lang w:val="sr-Cyrl-RS"/>
         </w:rPr>
-        <w:t xml:space="preserve"> олакшава</w:t>
-      </w:r>
-      <w:r>
-        <w:rPr>
-          <w:lang w:val="sr-Cyrl-RS"/>
-        </w:rPr>
-        <w:t xml:space="preserve"> резервациј</w:t>
-      </w:r>
-      <w:r>
-        <w:rPr>
-          <w:lang w:val="sr-Cyrl-RS"/>
-        </w:rPr>
-        <w:t>у</w:t>
-      </w:r>
-      <w:r>
-        <w:rPr>
-          <w:lang w:val="sr-Cyrl-RS"/>
-        </w:rPr>
-        <w:t xml:space="preserve"> термина клијентима и фризерским салонима</w:t>
-      </w:r>
-      <w:r>
-        <w:rPr>
-          <w:lang w:val="sr-Cyrl-RS"/>
-        </w:rPr>
-        <w:t xml:space="preserve">. </w:t>
-      </w:r>
-      <w:r>
-        <w:rPr>
-          <w:lang w:val="sr-Cyrl-RS"/>
-        </w:rPr>
-        <w:t>Поред унапређења начина уговарања времена термина,</w:t>
-      </w:r>
-      <w:r>
-        <w:rPr>
-          <w:lang w:val="sr-Cyrl-RS"/>
-        </w:rPr>
-        <w:t xml:space="preserve"> апликација омогућује клијентима да ефикасно пронађу најбоље оцењене бербернице на жељено</w:t>
-      </w:r>
-      <w:r>
-        <w:rPr>
-          <w:lang w:val="sr-Cyrl-RS"/>
-        </w:rPr>
-        <w:t>м подручју</w:t>
-      </w:r>
-      <w:r>
-        <w:rPr>
-          <w:lang w:val="sr-Cyrl-RS"/>
-        </w:rPr>
-        <w:t>.</w:t>
-      </w:r>
-      <w:r>
-        <w:rPr>
-          <w:lang w:val="sr-Cyrl-RS"/>
-        </w:rPr>
-        <w:t xml:space="preserve"> </w:t>
-      </w:r>
-      <w:r>
-        <w:rPr>
-          <w:lang w:val="sr-Cyrl-RS"/>
-        </w:rPr>
-        <w:t>Идеја за развој оваквог софтвера је проистекла из личног искуства са непрактичним</w:t>
-      </w:r>
-      <w:r>
-        <w:rPr>
-          <w:lang w:val="sr-Cyrl-RS"/>
-        </w:rPr>
-        <w:t xml:space="preserve"> </w:t>
-      </w:r>
-      <w:r>
-        <w:rPr>
-          <w:lang w:val="sr-Cyrl-RS"/>
-        </w:rPr>
-        <w:t xml:space="preserve">начинима </w:t>
-      </w:r>
-      <w:r>
-        <w:rPr>
-          <w:lang w:val="sr-Cyrl-RS"/>
-        </w:rPr>
-        <w:t xml:space="preserve">заказивања </w:t>
-      </w:r>
-      <w:r>
-        <w:rPr>
-          <w:lang w:val="sr-Cyrl-RS"/>
-        </w:rPr>
-        <w:t xml:space="preserve">и проналаска </w:t>
-      </w:r>
-      <w:r>
-        <w:rPr>
-          <w:lang w:val="sr-Cyrl-RS"/>
-        </w:rPr>
-        <w:t xml:space="preserve">одговарајућих </w:t>
-      </w:r>
-      <w:r>
-        <w:rPr>
-          <w:lang w:val="sr-Cyrl-RS"/>
-        </w:rPr>
-        <w:t>фризерских услу</w:t>
-      </w:r>
-      <w:r>
-        <w:rPr>
-          <w:lang w:val="sr-Cyrl-RS"/>
-        </w:rPr>
-        <w:t>г</w:t>
-      </w:r>
-      <w:r>
-        <w:rPr>
-          <w:lang w:val="sr-Cyrl-RS"/>
-        </w:rPr>
-        <w:t>а.</w:t>
+        <w:t xml:space="preserve"> апликациј</w:t>
+      </w:r>
+      <w:r>
+        <w:rPr>
+          <w:lang w:val="sr-Cyrl-RS"/>
+        </w:rPr>
+        <w:t>а</w:t>
+      </w:r>
+      <w:r>
+        <w:rPr>
+          <w:lang w:val="sr-Cyrl-RS"/>
+        </w:rPr>
+        <w:t xml:space="preserve"> </w:t>
+      </w:r>
+      <w:r>
+        <w:rPr>
+          <w:lang w:val="sr-Cyrl-RS"/>
+        </w:rPr>
+        <w:t xml:space="preserve">која </w:t>
+      </w:r>
+      <w:r>
+        <w:rPr>
+          <w:lang w:val="sr-Cyrl-RS"/>
+        </w:rPr>
+        <w:t>ће бити</w:t>
+      </w:r>
+      <w:r>
+        <w:rPr>
+          <w:lang w:val="sr-Cyrl-RS"/>
+        </w:rPr>
+        <w:t xml:space="preserve"> практична за употребу како од стране салона, тако и од стране клијената.</w:t>
       </w:r>
     </w:p>
     <w:p>
       <w:pPr>
         <w:pStyle w:val="Osnovnitekst"/>
         <w:rPr>
-          <w:lang w:val="en-US"/>
-        </w:rPr>
-      </w:pPr>
-      <w:r>
-        <w:rPr>
-          <w:lang w:val="sr-Cyrl-RS"/>
-        </w:rPr>
-        <w:t xml:space="preserve">Сродне </w:t>
-      </w:r>
-      <w:r>
-        <w:rPr>
-          <w:iCs/>
-          <w:lang w:val="en-US"/>
-        </w:rPr>
-        <w:t>Андроид</w:t>
-      </w:r>
-      <w:r>
-        <w:rPr>
-          <w:lang w:val="en-US"/>
-        </w:rPr>
-        <w:t xml:space="preserve"> </w:t>
-      </w:r>
-      <w:r>
-        <w:rPr>
-          <w:lang w:val="sr-Cyrl-RS"/>
-        </w:rPr>
-        <w:t>мобилне апликације које настоје да реше сличне проблеме већ постоје</w:t>
-      </w:r>
-      <w:r>
-        <w:rPr>
-          <w:lang w:val="sr-Cyrl-RS"/>
-        </w:rPr>
-        <w:t xml:space="preserve"> како за домаће</w:t>
-      </w:r>
-      <w:r>
-        <w:rPr>
-          <w:lang w:val="sr-Cyrl-RS"/>
-        </w:rPr>
-        <w:t xml:space="preserve"> (Србија и остале земље из региона</w:t>
-      </w:r>
-      <w:r>
-        <w:rPr>
-          <w:lang w:val="sr-Cyrl-RS"/>
-        </w:rPr>
-        <w:t xml:space="preserve"> попут Хрватске, Босне и Херцеговине</w:t>
-      </w:r>
-      <w:r>
-        <w:rPr>
-          <w:lang w:val="en-US"/>
-        </w:rPr>
-        <w:t xml:space="preserve"> </w:t>
-      </w:r>
-      <w:r>
-        <w:rPr>
-          <w:lang w:val="sr-Cyrl-RS"/>
-        </w:rPr>
-        <w:t>и</w:t>
-      </w:r>
-      <w:r>
-        <w:rPr>
-          <w:lang w:val="sr-Cyrl-RS"/>
-        </w:rPr>
-        <w:t xml:space="preserve"> </w:t>
-      </w:r>
-      <w:r>
-        <w:rPr>
-          <w:lang w:val="sr-Cyrl-RS"/>
-        </w:rPr>
-        <w:t>Црне Горе</w:t>
-      </w:r>
-      <w:r>
-        <w:rPr>
-          <w:lang w:val="sr-Cyrl-RS"/>
-        </w:rPr>
-        <w:t>)</w:t>
-      </w:r>
-      <w:r>
-        <w:rPr>
-          <w:lang w:val="sr-Cyrl-RS"/>
-        </w:rPr>
-        <w:t>, тако и за глобално тржиште</w:t>
-      </w:r>
-      <w:r>
-        <w:rPr>
-          <w:lang w:val="sr-Cyrl-RS"/>
-        </w:rPr>
-        <w:t>. Апликације намењене искључиво за домаће тржиште</w:t>
-      </w:r>
-      <w:r>
-        <w:rPr>
-          <w:lang w:val="sr-Cyrl-RS"/>
-        </w:rPr>
-        <w:t xml:space="preserve"> углавном</w:t>
-      </w:r>
-      <w:r>
-        <w:rPr>
-          <w:lang w:val="sr-Cyrl-RS"/>
-        </w:rPr>
-        <w:t xml:space="preserve"> нису </w:t>
-      </w:r>
-      <w:r>
-        <w:rPr>
-          <w:lang w:val="sr-Cyrl-RS"/>
-        </w:rPr>
-        <w:t xml:space="preserve">достигле велики </w:t>
-      </w:r>
-      <w:r>
-        <w:rPr>
-          <w:lang w:val="sr-Cyrl-RS"/>
-        </w:rPr>
-        <w:t>успех</w:t>
-      </w:r>
-      <w:r>
-        <w:rPr>
-          <w:lang w:val="sr-Cyrl-RS"/>
-        </w:rPr>
-        <w:t xml:space="preserve"> из више разлога: </w:t>
-      </w:r>
-      <w:r>
-        <w:rPr>
-          <w:lang w:val="sr-Cyrl-RS"/>
-        </w:rPr>
-        <w:t>географск</w:t>
-      </w:r>
-      <w:r>
-        <w:rPr>
-          <w:lang w:val="sr-Cyrl-RS"/>
-        </w:rPr>
-        <w:t xml:space="preserve">а </w:t>
-      </w:r>
-      <w:r>
-        <w:rPr>
-          <w:lang w:val="sr-Cyrl-RS"/>
-        </w:rPr>
-        <w:t>ограниченост,</w:t>
-      </w:r>
-      <w:r>
-        <w:rPr>
-          <w:lang w:val="sr-Cyrl-RS"/>
-        </w:rPr>
-        <w:t xml:space="preserve"> лош </w:t>
-      </w:r>
-      <w:r>
-        <w:rPr>
-          <w:lang w:val="sr-Cyrl-RS"/>
-        </w:rPr>
-        <w:t>квалитет</w:t>
-      </w:r>
-      <w:r>
-        <w:rPr>
-          <w:lang w:val="sr-Cyrl-RS"/>
-        </w:rPr>
-        <w:t xml:space="preserve"> софтвера</w:t>
-      </w:r>
-      <w:r>
-        <w:rPr>
-          <w:lang w:val="sr-Cyrl-RS"/>
-        </w:rPr>
-        <w:t>, као и</w:t>
-      </w:r>
-      <w:r>
-        <w:rPr>
-          <w:lang w:val="sr-Cyrl-RS"/>
-        </w:rPr>
-        <w:t xml:space="preserve"> недостатак жеље </w:t>
-      </w:r>
-      <w:r>
-        <w:rPr>
-          <w:lang w:val="sr-Cyrl-RS"/>
-        </w:rPr>
-        <w:t>власника</w:t>
-      </w:r>
-      <w:r>
-        <w:rPr>
-          <w:lang w:val="sr-Cyrl-RS"/>
-        </w:rPr>
-        <w:t xml:space="preserve"> фризерских салона</w:t>
-      </w:r>
-      <w:r>
-        <w:rPr>
-          <w:lang w:val="sr-Cyrl-RS"/>
-        </w:rPr>
-        <w:t xml:space="preserve"> за променом </w:t>
-      </w:r>
-      <w:r>
-        <w:rPr>
-          <w:lang w:val="sr-Cyrl-RS"/>
-        </w:rPr>
-        <w:t>начин</w:t>
-      </w:r>
-      <w:r>
-        <w:rPr>
-          <w:lang w:val="sr-Cyrl-RS"/>
-        </w:rPr>
-        <w:t xml:space="preserve">а </w:t>
-      </w:r>
-      <w:r>
-        <w:rPr>
-          <w:lang w:val="sr-Cyrl-RS"/>
-        </w:rPr>
-        <w:t>свог пословања</w:t>
-      </w:r>
-      <w:r>
-        <w:rPr>
-          <w:lang w:val="sr-Cyrl-RS"/>
-        </w:rPr>
-        <w:t xml:space="preserve">. </w:t>
-      </w:r>
-      <w:r>
-        <w:rPr>
-          <w:lang w:val="sr-Cyrl-RS"/>
-        </w:rPr>
-        <w:t>Насупрот њима, постоје успешне</w:t>
-      </w:r>
-      <w:r>
-        <w:rPr>
-          <w:lang w:val="sr-Cyrl-RS"/>
-        </w:rPr>
-        <w:t xml:space="preserve"> </w:t>
-      </w:r>
-      <w:r>
-        <w:rPr>
-          <w:lang w:val="sr-Cyrl-RS"/>
-        </w:rPr>
-        <w:t>апликације</w:t>
-      </w:r>
-      <w:r>
-        <w:rPr>
-          <w:lang w:val="en-US"/>
-        </w:rPr>
-        <w:t xml:space="preserve"> </w:t>
-      </w:r>
-      <w:r>
-        <w:rPr>
-          <w:lang w:val="sr-Cyrl-RS"/>
-        </w:rPr>
-        <w:t xml:space="preserve">са више милиона преузимања, а </w:t>
-      </w:r>
-      <w:r>
-        <w:rPr>
-          <w:lang w:val="sr-Cyrl-RS"/>
-        </w:rPr>
-        <w:t xml:space="preserve">намењене </w:t>
-      </w:r>
-      <w:r>
-        <w:rPr>
-          <w:lang w:val="sr-Cyrl-RS"/>
-        </w:rPr>
-        <w:t xml:space="preserve">су </w:t>
-      </w:r>
-      <w:r>
-        <w:rPr>
-          <w:lang w:val="sr-Cyrl-RS"/>
-        </w:rPr>
-        <w:t>за глобално тржиште</w:t>
-      </w:r>
-      <w:r>
-        <w:rPr>
-          <w:lang w:val="sr-Cyrl-RS"/>
-        </w:rPr>
-        <w:t>.</w:t>
-      </w:r>
-      <w:r>
-        <w:rPr>
-          <w:lang w:val="en-US"/>
-        </w:rPr>
-        <w:t xml:space="preserve"> [1]</w:t>
-      </w:r>
-      <w:r>
-        <w:rPr>
-          <w:lang w:val="sr-Cyrl-RS"/>
-        </w:rPr>
-        <w:t xml:space="preserve"> </w:t>
-      </w:r>
-      <w:r>
-        <w:rPr>
-          <w:lang w:val="en-US"/>
-        </w:rPr>
-        <w:t>[</w:t>
-      </w:r>
-      <w:r>
-        <w:rPr>
-          <w:lang w:val="en-US"/>
-        </w:rPr>
-        <w:t>2</w:t>
-      </w:r>
-      <w:r>
-        <w:rPr>
-          <w:lang w:val="en-US"/>
-        </w:rPr>
-        <w:t>]</w:t>
-      </w:r>
-      <w:r>
-        <w:rPr>
-          <w:lang w:val="en-US"/>
-        </w:rPr>
-        <w:t xml:space="preserve"> [</w:t>
-      </w:r>
-      <w:r>
-        <w:rPr>
-          <w:lang w:val="en-US"/>
-        </w:rPr>
-        <w:t>3</w:t>
-      </w:r>
-      <w:r>
-        <w:rPr>
-          <w:lang w:val="en-US"/>
-        </w:rPr>
-        <w:t>]</w:t>
-      </w:r>
-    </w:p>
-    <w:p>
-      <w:pPr>
-        <w:pStyle w:val="Osnovnitekst"/>
-        <w:rPr>
-          <w:lang w:val="en-GB"/>
-        </w:rPr>
-      </w:pPr>
-      <w:r>
-        <w:rPr>
-          <w:lang w:val="sr-Cyrl-RS"/>
-        </w:rPr>
+          <w:lang w:val="sr-Cyrl-RS"/>
+        </w:rPr>
+      </w:pPr>
+      <w:r>
+        <w:rPr>
+          <w:lang w:val="sr-Cyrl-RS"/>
+        </w:rPr>
+        <w:lastRenderedPageBreak/>
         <w:t>У</w:t>
       </w:r>
       <w:r>
@@ -21771,13 +22234,7 @@
         <w:rPr>
           <w:lang w:val="sr-Cyrl-RS"/>
         </w:rPr>
-        <w:t>Б</w:t>
-      </w:r>
-      <w:r>
-        <w:rPr>
-          <w:lang w:val="sr-Cyrl-RS"/>
-        </w:rPr>
-        <w:t xml:space="preserve">иблиотека </w:t>
+        <w:t xml:space="preserve">Библиотека </w:t>
       </w:r>
       <w:r>
         <w:rPr>
@@ -21842,13 +22299,7 @@
         <w:rPr>
           <w:lang w:val="sr-Cyrl-RS"/>
         </w:rPr>
-        <w:t>Б</w:t>
-      </w:r>
-      <w:r>
-        <w:rPr>
-          <w:lang w:val="sr-Cyrl-RS"/>
-        </w:rPr>
-        <w:t>иблиотека</w:t>
+        <w:t>Библиотека</w:t>
       </w:r>
       <w:r>
         <w:rPr>
@@ -41785,7 +42236,7 @@
             <w:noProof/>
             <w:webHidden/>
           </w:rPr>
-          <w:t>5</w:t>
+          <w:t>6</w:t>
         </w:r>
         <w:r>
           <w:rPr>
@@ -41900,7 +42351,7 @@
             <w:noProof/>
             <w:webHidden/>
           </w:rPr>
-          <w:t>9</w:t>
+          <w:t>10</w:t>
         </w:r>
         <w:r>
           <w:rPr>
@@ -41997,7 +42448,7 @@
             <w:noProof/>
             <w:webHidden/>
           </w:rPr>
-          <w:t>20</w:t>
+          <w:t>21</w:t>
         </w:r>
         <w:r>
           <w:rPr>
@@ -42101,7 +42552,7 @@
             <w:noProof/>
             <w:webHidden/>
           </w:rPr>
-          <w:t>21</w:t>
+          <w:t>22</w:t>
         </w:r>
         <w:r>
           <w:rPr>
@@ -42215,7 +42666,7 @@
             <w:noProof/>
             <w:webHidden/>
           </w:rPr>
-          <w:t>22</w:t>
+          <w:t>23</w:t>
         </w:r>
         <w:r>
           <w:rPr>
@@ -42328,7 +42779,7 @@
             <w:noProof/>
             <w:webHidden/>
           </w:rPr>
-          <w:t>23</w:t>
+          <w:t>24</w:t>
         </w:r>
         <w:r>
           <w:rPr>
@@ -42448,7 +42899,7 @@
             <w:noProof/>
             <w:webHidden/>
           </w:rPr>
-          <w:t>25</w:t>
+          <w:t>26</w:t>
         </w:r>
         <w:r>
           <w:rPr>
@@ -42568,7 +43019,7 @@
             <w:noProof/>
             <w:webHidden/>
           </w:rPr>
-          <w:t>26</w:t>
+          <w:t>27</w:t>
         </w:r>
         <w:r>
           <w:rPr>
@@ -42681,7 +43132,7 @@
             <w:noProof/>
             <w:webHidden/>
           </w:rPr>
-          <w:t>27</w:t>
+          <w:t>28</w:t>
         </w:r>
         <w:r>
           <w:rPr>
@@ -42809,7 +43260,7 @@
             <w:noProof/>
             <w:webHidden/>
           </w:rPr>
-          <w:t>28</w:t>
+          <w:t>29</w:t>
         </w:r>
         <w:r>
           <w:rPr>
@@ -42914,7 +43365,7 @@
             <w:noProof/>
             <w:webHidden/>
           </w:rPr>
-          <w:t>31</w:t>
+          <w:t>32</w:t>
         </w:r>
         <w:r>
           <w:rPr>
@@ -43019,7 +43470,7 @@
             <w:noProof/>
             <w:webHidden/>
           </w:rPr>
-          <w:t>33</w:t>
+          <w:t>34</w:t>
         </w:r>
         <w:r>
           <w:rPr>
@@ -43140,7 +43591,7 @@
             <w:noProof/>
             <w:webHidden/>
           </w:rPr>
-          <w:t>35</w:t>
+          <w:t>36</w:t>
         </w:r>
         <w:r>
           <w:rPr>
@@ -43255,7 +43706,7 @@
             <w:noProof/>
             <w:webHidden/>
           </w:rPr>
-          <w:t>43</w:t>
+          <w:t>44</w:t>
         </w:r>
         <w:r>
           <w:rPr>
@@ -43378,7 +43829,7 @@
             <w:noProof/>
             <w:webHidden/>
           </w:rPr>
-          <w:t>44</w:t>
+          <w:t>45</w:t>
         </w:r>
         <w:r>
           <w:rPr>
@@ -43501,7 +43952,7 @@
             <w:noProof/>
             <w:webHidden/>
           </w:rPr>
-          <w:t>45</w:t>
+          <w:t>46</w:t>
         </w:r>
         <w:r>
           <w:rPr>
@@ -43624,7 +44075,7 @@
             <w:noProof/>
             <w:webHidden/>
           </w:rPr>
-          <w:t>46</w:t>
+          <w:t>47</w:t>
         </w:r>
         <w:r>
           <w:rPr>
@@ -43747,7 +44198,7 @@
             <w:noProof/>
             <w:webHidden/>
           </w:rPr>
-          <w:t>47</w:t>
+          <w:t>48</w:t>
         </w:r>
         <w:r>
           <w:rPr>
@@ -43870,7 +44321,7 @@
             <w:noProof/>
             <w:webHidden/>
           </w:rPr>
-          <w:t>47</w:t>
+          <w:t>48</w:t>
         </w:r>
         <w:r>
           <w:rPr>
@@ -43993,7 +44444,7 @@
             <w:noProof/>
             <w:webHidden/>
           </w:rPr>
-          <w:t>48</w:t>
+          <w:t>49</w:t>
         </w:r>
         <w:r>
           <w:rPr>
@@ -44116,7 +44567,7 @@
             <w:noProof/>
             <w:webHidden/>
           </w:rPr>
-          <w:t>49</w:t>
+          <w:t>50</w:t>
         </w:r>
         <w:r>
           <w:rPr>
@@ -44311,7 +44762,7 @@
             <w:noProof/>
             <w:webHidden/>
           </w:rPr>
-          <w:t>10</w:t>
+          <w:t>11</w:t>
         </w:r>
         <w:r>
           <w:rPr>
@@ -45427,8 +45878,8 @@
           <w:lang w:val="sr-Cyrl-RS"/>
         </w:rPr>
       </w:pPr>
-      <w:bookmarkStart w:id="92" w:name="_Hlk211976078"/>
-      <w:bookmarkStart w:id="93" w:name="_Toc212567347"/>
+      <w:bookmarkStart w:id="92" w:name="_Toc212567347"/>
+      <w:bookmarkStart w:id="93" w:name="_Hlk211976078"/>
       <w:r>
         <w:rPr>
           <w:lang w:val="sr-Cyrl-RS"/>
@@ -45456,17 +45907,17 @@
         </w:rPr>
         <w:t>из угла клијента</w:t>
       </w:r>
+      <w:bookmarkEnd w:id="92"/>
+    </w:p>
+    <w:p>
+      <w:pPr>
+        <w:pStyle w:val="Prilog-IInivonaslova"/>
+        <w:rPr>
+          <w:lang w:val="sr-Cyrl-RS"/>
+        </w:rPr>
+      </w:pPr>
+      <w:bookmarkStart w:id="94" w:name="_Toc212567348"/>
       <w:bookmarkEnd w:id="93"/>
-    </w:p>
-    <w:p>
-      <w:pPr>
-        <w:pStyle w:val="Prilog-IInivonaslova"/>
-        <w:rPr>
-          <w:lang w:val="sr-Cyrl-RS"/>
-        </w:rPr>
-      </w:pPr>
-      <w:bookmarkStart w:id="94" w:name="_Toc212567348"/>
-      <w:bookmarkEnd w:id="92"/>
       <w:r>
         <w:rPr>
           <w:lang w:val="sr-Cyrl-RS"/>
@@ -45738,7 +46189,7 @@
           <w:lang w:val="en-US"/>
         </w:rPr>
         <w:drawing>
-          <wp:inline distT="0" distB="0" distL="0" distR="0" wp14:anchorId="3B05341B" wp14:editId="7FE9EA9D">
+          <wp:inline distT="0" distB="0" distL="0" distR="0" wp14:anchorId="3B05341B" wp14:editId="4AEA5A85">
             <wp:extent cx="6078168" cy="3035300"/>
             <wp:effectExtent l="0" t="0" r="0" b="0"/>
             <wp:docPr id="2099466814" name="Picture 4" descr="A screenshot of a computer&#10;&#10;AI-generated content may be incorrect."/>
@@ -46373,7 +46824,7 @@
           <w:lang w:val="en-US"/>
         </w:rPr>
         <w:drawing>
-          <wp:inline distT="0" distB="0" distL="0" distR="0" wp14:anchorId="6441E203" wp14:editId="18EAB9E3">
+          <wp:inline distT="0" distB="0" distL="0" distR="0" wp14:anchorId="6441E203" wp14:editId="495E8A3E">
             <wp:extent cx="5994400" cy="2398258"/>
             <wp:effectExtent l="0" t="0" r="0" b="0"/>
             <wp:docPr id="1467452748" name="Picture 6" descr="A screenshot of a computer&#10;&#10;AI-generated content may be incorrect."/>

</xml_diff>

<commit_message>
zaharijev komentar 5 resen
</commit_message>
<xml_diff>
--- a/pavle_sarenac_2020_0359_diplomski_rad.docx
+++ b/pavle_sarenac_2020_0359_diplomski_rad.docx
@@ -440,7 +440,7 @@
           <w:lang w:val="sr-Cyrl-CS"/>
         </w:rPr>
       </w:pPr>
-      <w:bookmarkStart w:id="0" w:name="_Toc212567286"/>
+      <w:bookmarkStart w:id="0" w:name="_Toc212573751"/>
       <w:r>
         <w:rPr>
           <w:lang w:val="sr-Cyrl-CS"/>
@@ -499,7 +499,7 @@
         </w:rPr>
         <w:fldChar w:fldCharType="separate"/>
       </w:r>
-      <w:hyperlink w:anchor="_Toc212567286" w:history="1">
+      <w:hyperlink w:anchor="_Toc212573751" w:history="1">
         <w:r>
           <w:rPr>
             <w:rStyle w:val="Hyperlink"/>
@@ -527,7 +527,7 @@
             <w:noProof/>
             <w:webHidden/>
           </w:rPr>
-          <w:instrText xml:space="preserve"> PAGEREF _Toc212567286 \h </w:instrText>
+          <w:instrText xml:space="preserve"> PAGEREF _Toc212573751 \h </w:instrText>
         </w:r>
         <w:r>
           <w:rPr>
@@ -578,7 +578,7 @@
           <w14:ligatures w14:val="standardContextual"/>
         </w:rPr>
       </w:pPr>
-      <w:hyperlink w:anchor="_Toc212567287" w:history="1">
+      <w:hyperlink w:anchor="_Toc212573752" w:history="1">
         <w:r>
           <w:rPr>
             <w:rStyle w:val="Hyperlink"/>
@@ -629,7 +629,7 @@
             <w:noProof/>
             <w:webHidden/>
           </w:rPr>
-          <w:instrText xml:space="preserve"> PAGEREF _Toc212567287 \h </w:instrText>
+          <w:instrText xml:space="preserve"> PAGEREF _Toc212573752 \h </w:instrText>
         </w:r>
         <w:r>
           <w:rPr>
@@ -680,7 +680,7 @@
           <w14:ligatures w14:val="standardContextual"/>
         </w:rPr>
       </w:pPr>
-      <w:hyperlink w:anchor="_Toc212567288" w:history="1">
+      <w:hyperlink w:anchor="_Toc212573753" w:history="1">
         <w:r>
           <w:rPr>
             <w:rStyle w:val="Hyperlink"/>
@@ -731,7 +731,7 @@
             <w:noProof/>
             <w:webHidden/>
           </w:rPr>
-          <w:instrText xml:space="preserve"> PAGEREF _Toc212567288 \h </w:instrText>
+          <w:instrText xml:space="preserve"> PAGEREF _Toc212573753 \h </w:instrText>
         </w:r>
         <w:r>
           <w:rPr>
@@ -780,7 +780,7 @@
           <w14:ligatures w14:val="standardContextual"/>
         </w:rPr>
       </w:pPr>
-      <w:hyperlink w:anchor="_Toc212567289" w:history="1">
+      <w:hyperlink w:anchor="_Toc212573754" w:history="1">
         <w:r>
           <w:rPr>
             <w:rStyle w:val="Hyperlink"/>
@@ -838,7 +838,7 @@
             <w:noProof/>
             <w:webHidden/>
           </w:rPr>
-          <w:instrText xml:space="preserve"> PAGEREF _Toc212567289 \h </w:instrText>
+          <w:instrText xml:space="preserve"> PAGEREF _Toc212573754 \h </w:instrText>
         </w:r>
         <w:r>
           <w:rPr>
@@ -888,7 +888,7 @@
           <w14:ligatures w14:val="standardContextual"/>
         </w:rPr>
       </w:pPr>
-      <w:hyperlink w:anchor="_Toc212567290" w:history="1">
+      <w:hyperlink w:anchor="_Toc212573755" w:history="1">
         <w:r>
           <w:rPr>
             <w:rStyle w:val="Hyperlink"/>
@@ -938,7 +938,7 @@
             <w:noProof/>
             <w:webHidden/>
           </w:rPr>
-          <w:instrText xml:space="preserve"> PAGEREF _Toc212567290 \h </w:instrText>
+          <w:instrText xml:space="preserve"> PAGEREF _Toc212573755 \h </w:instrText>
         </w:r>
         <w:r>
           <w:rPr>
@@ -988,7 +988,7 @@
           <w14:ligatures w14:val="standardContextual"/>
         </w:rPr>
       </w:pPr>
-      <w:hyperlink w:anchor="_Toc212567291" w:history="1">
+      <w:hyperlink w:anchor="_Toc212573756" w:history="1">
         <w:r>
           <w:rPr>
             <w:rStyle w:val="Hyperlink"/>
@@ -1038,7 +1038,7 @@
             <w:noProof/>
             <w:webHidden/>
           </w:rPr>
-          <w:instrText xml:space="preserve"> PAGEREF _Toc212567291 \h </w:instrText>
+          <w:instrText xml:space="preserve"> PAGEREF _Toc212573756 \h </w:instrText>
         </w:r>
         <w:r>
           <w:rPr>
@@ -1088,7 +1088,7 @@
           <w14:ligatures w14:val="standardContextual"/>
         </w:rPr>
       </w:pPr>
-      <w:hyperlink w:anchor="_Toc212567292" w:history="1">
+      <w:hyperlink w:anchor="_Toc212573757" w:history="1">
         <w:r>
           <w:rPr>
             <w:rStyle w:val="Hyperlink"/>
@@ -1138,7 +1138,7 @@
             <w:noProof/>
             <w:webHidden/>
           </w:rPr>
-          <w:instrText xml:space="preserve"> PAGEREF _Toc212567292 \h </w:instrText>
+          <w:instrText xml:space="preserve"> PAGEREF _Toc212573757 \h </w:instrText>
         </w:r>
         <w:r>
           <w:rPr>
@@ -1188,7 +1188,7 @@
           <w14:ligatures w14:val="standardContextual"/>
         </w:rPr>
       </w:pPr>
-      <w:hyperlink w:anchor="_Toc212567293" w:history="1">
+      <w:hyperlink w:anchor="_Toc212573758" w:history="1">
         <w:r>
           <w:rPr>
             <w:rStyle w:val="Hyperlink"/>
@@ -1238,7 +1238,7 @@
             <w:noProof/>
             <w:webHidden/>
           </w:rPr>
-          <w:instrText xml:space="preserve"> PAGEREF _Toc212567293 \h </w:instrText>
+          <w:instrText xml:space="preserve"> PAGEREF _Toc212573758 \h </w:instrText>
         </w:r>
         <w:r>
           <w:rPr>
@@ -1288,7 +1288,7 @@
           <w14:ligatures w14:val="standardContextual"/>
         </w:rPr>
       </w:pPr>
-      <w:hyperlink w:anchor="_Toc212567294" w:history="1">
+      <w:hyperlink w:anchor="_Toc212573759" w:history="1">
         <w:r>
           <w:rPr>
             <w:rStyle w:val="Hyperlink"/>
@@ -1338,7 +1338,7 @@
             <w:noProof/>
             <w:webHidden/>
           </w:rPr>
-          <w:instrText xml:space="preserve"> PAGEREF _Toc212567294 \h </w:instrText>
+          <w:instrText xml:space="preserve"> PAGEREF _Toc212573759 \h </w:instrText>
         </w:r>
         <w:r>
           <w:rPr>
@@ -1388,7 +1388,7 @@
           <w14:ligatures w14:val="standardContextual"/>
         </w:rPr>
       </w:pPr>
-      <w:hyperlink w:anchor="_Toc212567295" w:history="1">
+      <w:hyperlink w:anchor="_Toc212573760" w:history="1">
         <w:r>
           <w:rPr>
             <w:rStyle w:val="Hyperlink"/>
@@ -1438,7 +1438,7 @@
             <w:noProof/>
             <w:webHidden/>
           </w:rPr>
-          <w:instrText xml:space="preserve"> PAGEREF _Toc212567295 \h </w:instrText>
+          <w:instrText xml:space="preserve"> PAGEREF _Toc212573760 \h </w:instrText>
         </w:r>
         <w:r>
           <w:rPr>
@@ -1487,7 +1487,7 @@
           <w14:ligatures w14:val="standardContextual"/>
         </w:rPr>
       </w:pPr>
-      <w:hyperlink w:anchor="_Toc212567296" w:history="1">
+      <w:hyperlink w:anchor="_Toc212573761" w:history="1">
         <w:r>
           <w:rPr>
             <w:rStyle w:val="Hyperlink"/>
@@ -1553,7 +1553,7 @@
             <w:noProof/>
             <w:webHidden/>
           </w:rPr>
-          <w:instrText xml:space="preserve"> PAGEREF _Toc212567296 \h </w:instrText>
+          <w:instrText xml:space="preserve"> PAGEREF _Toc212573761 \h </w:instrText>
         </w:r>
         <w:r>
           <w:rPr>
@@ -1603,7 +1603,7 @@
           <w14:ligatures w14:val="standardContextual"/>
         </w:rPr>
       </w:pPr>
-      <w:hyperlink w:anchor="_Toc212567297" w:history="1">
+      <w:hyperlink w:anchor="_Toc212573762" w:history="1">
         <w:r>
           <w:rPr>
             <w:rStyle w:val="Hyperlink"/>
@@ -1653,7 +1653,7 @@
             <w:noProof/>
             <w:webHidden/>
           </w:rPr>
-          <w:instrText xml:space="preserve"> PAGEREF _Toc212567297 \h </w:instrText>
+          <w:instrText xml:space="preserve"> PAGEREF _Toc212573762 \h </w:instrText>
         </w:r>
         <w:r>
           <w:rPr>
@@ -1703,7 +1703,7 @@
           <w14:ligatures w14:val="standardContextual"/>
         </w:rPr>
       </w:pPr>
-      <w:hyperlink w:anchor="_Toc212567298" w:history="1">
+      <w:hyperlink w:anchor="_Toc212573763" w:history="1">
         <w:r>
           <w:rPr>
             <w:rStyle w:val="Hyperlink"/>
@@ -1753,7 +1753,7 @@
             <w:noProof/>
             <w:webHidden/>
           </w:rPr>
-          <w:instrText xml:space="preserve"> PAGEREF _Toc212567298 \h </w:instrText>
+          <w:instrText xml:space="preserve"> PAGEREF _Toc212573763 \h </w:instrText>
         </w:r>
         <w:r>
           <w:rPr>
@@ -1803,7 +1803,7 @@
           <w14:ligatures w14:val="standardContextual"/>
         </w:rPr>
       </w:pPr>
-      <w:hyperlink w:anchor="_Toc212567299" w:history="1">
+      <w:hyperlink w:anchor="_Toc212573764" w:history="1">
         <w:r>
           <w:rPr>
             <w:rStyle w:val="Hyperlink"/>
@@ -1853,7 +1853,7 @@
             <w:noProof/>
             <w:webHidden/>
           </w:rPr>
-          <w:instrText xml:space="preserve"> PAGEREF _Toc212567299 \h </w:instrText>
+          <w:instrText xml:space="preserve"> PAGEREF _Toc212573764 \h </w:instrText>
         </w:r>
         <w:r>
           <w:rPr>
@@ -1903,7 +1903,7 @@
           <w14:ligatures w14:val="standardContextual"/>
         </w:rPr>
       </w:pPr>
-      <w:hyperlink w:anchor="_Toc212567300" w:history="1">
+      <w:hyperlink w:anchor="_Toc212573765" w:history="1">
         <w:r>
           <w:rPr>
             <w:rStyle w:val="Hyperlink"/>
@@ -1953,7 +1953,7 @@
             <w:noProof/>
             <w:webHidden/>
           </w:rPr>
-          <w:instrText xml:space="preserve"> PAGEREF _Toc212567300 \h </w:instrText>
+          <w:instrText xml:space="preserve"> PAGEREF _Toc212573765 \h </w:instrText>
         </w:r>
         <w:r>
           <w:rPr>
@@ -2003,7 +2003,7 @@
           <w14:ligatures w14:val="standardContextual"/>
         </w:rPr>
       </w:pPr>
-      <w:hyperlink w:anchor="_Toc212567301" w:history="1">
+      <w:hyperlink w:anchor="_Toc212573766" w:history="1">
         <w:r>
           <w:rPr>
             <w:rStyle w:val="Hyperlink"/>
@@ -2053,7 +2053,7 @@
             <w:noProof/>
             <w:webHidden/>
           </w:rPr>
-          <w:instrText xml:space="preserve"> PAGEREF _Toc212567301 \h </w:instrText>
+          <w:instrText xml:space="preserve"> PAGEREF _Toc212573766 \h </w:instrText>
         </w:r>
         <w:r>
           <w:rPr>
@@ -2103,7 +2103,7 @@
           <w14:ligatures w14:val="standardContextual"/>
         </w:rPr>
       </w:pPr>
-      <w:hyperlink w:anchor="_Toc212567302" w:history="1">
+      <w:hyperlink w:anchor="_Toc212573767" w:history="1">
         <w:r>
           <w:rPr>
             <w:rStyle w:val="Hyperlink"/>
@@ -2153,7 +2153,7 @@
             <w:noProof/>
             <w:webHidden/>
           </w:rPr>
-          <w:instrText xml:space="preserve"> PAGEREF _Toc212567302 \h </w:instrText>
+          <w:instrText xml:space="preserve"> PAGEREF _Toc212573767 \h </w:instrText>
         </w:r>
         <w:r>
           <w:rPr>
@@ -2202,7 +2202,7 @@
           <w14:ligatures w14:val="standardContextual"/>
         </w:rPr>
       </w:pPr>
-      <w:hyperlink w:anchor="_Toc212567303" w:history="1">
+      <w:hyperlink w:anchor="_Toc212573768" w:history="1">
         <w:r>
           <w:rPr>
             <w:rStyle w:val="Hyperlink"/>
@@ -2303,7 +2303,7 @@
             <w:noProof/>
             <w:webHidden/>
           </w:rPr>
-          <w:instrText xml:space="preserve"> PAGEREF _Toc212567303 \h </w:instrText>
+          <w:instrText xml:space="preserve"> PAGEREF _Toc212573768 \h </w:instrText>
         </w:r>
         <w:r>
           <w:rPr>
@@ -2354,7 +2354,7 @@
           <w14:ligatures w14:val="standardContextual"/>
         </w:rPr>
       </w:pPr>
-      <w:hyperlink w:anchor="_Toc212567304" w:history="1">
+      <w:hyperlink w:anchor="_Toc212573769" w:history="1">
         <w:r>
           <w:rPr>
             <w:rStyle w:val="Hyperlink"/>
@@ -2405,7 +2405,7 @@
             <w:noProof/>
             <w:webHidden/>
           </w:rPr>
-          <w:instrText xml:space="preserve"> PAGEREF _Toc212567304 \h </w:instrText>
+          <w:instrText xml:space="preserve"> PAGEREF _Toc212573769 \h </w:instrText>
         </w:r>
         <w:r>
           <w:rPr>
@@ -2454,7 +2454,7 @@
           <w14:ligatures w14:val="standardContextual"/>
         </w:rPr>
       </w:pPr>
-      <w:hyperlink w:anchor="_Toc212567305" w:history="1">
+      <w:hyperlink w:anchor="_Toc212573770" w:history="1">
         <w:r>
           <w:rPr>
             <w:rStyle w:val="Hyperlink"/>
@@ -2503,7 +2503,7 @@
             <w:noProof/>
             <w:webHidden/>
           </w:rPr>
-          <w:instrText xml:space="preserve"> PAGEREF _Toc212567305 \h </w:instrText>
+          <w:instrText xml:space="preserve"> PAGEREF _Toc212573770 \h </w:instrText>
         </w:r>
         <w:r>
           <w:rPr>
@@ -2553,7 +2553,7 @@
           <w14:ligatures w14:val="standardContextual"/>
         </w:rPr>
       </w:pPr>
-      <w:hyperlink w:anchor="_Toc212567306" w:history="1">
+      <w:hyperlink w:anchor="_Toc212573771" w:history="1">
         <w:r>
           <w:rPr>
             <w:rStyle w:val="Hyperlink"/>
@@ -2603,7 +2603,7 @@
             <w:noProof/>
             <w:webHidden/>
           </w:rPr>
-          <w:instrText xml:space="preserve"> PAGEREF _Toc212567306 \h </w:instrText>
+          <w:instrText xml:space="preserve"> PAGEREF _Toc212573771 \h </w:instrText>
         </w:r>
         <w:r>
           <w:rPr>
@@ -2653,7 +2653,7 @@
           <w14:ligatures w14:val="standardContextual"/>
         </w:rPr>
       </w:pPr>
-      <w:hyperlink w:anchor="_Toc212567307" w:history="1">
+      <w:hyperlink w:anchor="_Toc212573772" w:history="1">
         <w:r>
           <w:rPr>
             <w:rStyle w:val="Hyperlink"/>
@@ -2717,7 +2717,7 @@
             <w:noProof/>
             <w:webHidden/>
           </w:rPr>
-          <w:instrText xml:space="preserve"> PAGEREF _Toc212567307 \h </w:instrText>
+          <w:instrText xml:space="preserve"> PAGEREF _Toc212573772 \h </w:instrText>
         </w:r>
         <w:r>
           <w:rPr>
@@ -2766,7 +2766,7 @@
           <w14:ligatures w14:val="standardContextual"/>
         </w:rPr>
       </w:pPr>
-      <w:hyperlink w:anchor="_Toc212567308" w:history="1">
+      <w:hyperlink w:anchor="_Toc212573773" w:history="1">
         <w:r>
           <w:rPr>
             <w:rStyle w:val="Hyperlink"/>
@@ -2823,7 +2823,7 @@
             <w:noProof/>
             <w:webHidden/>
           </w:rPr>
-          <w:instrText xml:space="preserve"> PAGEREF _Toc212567308 \h </w:instrText>
+          <w:instrText xml:space="preserve"> PAGEREF _Toc212573773 \h </w:instrText>
         </w:r>
         <w:r>
           <w:rPr>
@@ -2873,7 +2873,7 @@
           <w14:ligatures w14:val="standardContextual"/>
         </w:rPr>
       </w:pPr>
-      <w:hyperlink w:anchor="_Toc212567309" w:history="1">
+      <w:hyperlink w:anchor="_Toc212573774" w:history="1">
         <w:r>
           <w:rPr>
             <w:rStyle w:val="Hyperlink"/>
@@ -2923,7 +2923,7 @@
             <w:noProof/>
             <w:webHidden/>
           </w:rPr>
-          <w:instrText xml:space="preserve"> PAGEREF _Toc212567309 \h </w:instrText>
+          <w:instrText xml:space="preserve"> PAGEREF _Toc212573774 \h </w:instrText>
         </w:r>
         <w:r>
           <w:rPr>
@@ -2973,7 +2973,7 @@
           <w14:ligatures w14:val="standardContextual"/>
         </w:rPr>
       </w:pPr>
-      <w:hyperlink w:anchor="_Toc212567310" w:history="1">
+      <w:hyperlink w:anchor="_Toc212573775" w:history="1">
         <w:r>
           <w:rPr>
             <w:rStyle w:val="Hyperlink"/>
@@ -3023,7 +3023,7 @@
             <w:noProof/>
             <w:webHidden/>
           </w:rPr>
-          <w:instrText xml:space="preserve"> PAGEREF _Toc212567310 \h </w:instrText>
+          <w:instrText xml:space="preserve"> PAGEREF _Toc212573775 \h </w:instrText>
         </w:r>
         <w:r>
           <w:rPr>
@@ -3073,7 +3073,7 @@
           <w14:ligatures w14:val="standardContextual"/>
         </w:rPr>
       </w:pPr>
-      <w:hyperlink w:anchor="_Toc212567311" w:history="1">
+      <w:hyperlink w:anchor="_Toc212573776" w:history="1">
         <w:r>
           <w:rPr>
             <w:rStyle w:val="Hyperlink"/>
@@ -3131,7 +3131,7 @@
             <w:noProof/>
             <w:webHidden/>
           </w:rPr>
-          <w:instrText xml:space="preserve"> PAGEREF _Toc212567311 \h </w:instrText>
+          <w:instrText xml:space="preserve"> PAGEREF _Toc212573776 \h </w:instrText>
         </w:r>
         <w:r>
           <w:rPr>
@@ -3181,7 +3181,7 @@
           <w14:ligatures w14:val="standardContextual"/>
         </w:rPr>
       </w:pPr>
-      <w:hyperlink w:anchor="_Toc212567312" w:history="1">
+      <w:hyperlink w:anchor="_Toc212573777" w:history="1">
         <w:r>
           <w:rPr>
             <w:rStyle w:val="Hyperlink"/>
@@ -3246,7 +3246,7 @@
             <w:noProof/>
             <w:webHidden/>
           </w:rPr>
-          <w:instrText xml:space="preserve"> PAGEREF _Toc212567312 \h </w:instrText>
+          <w:instrText xml:space="preserve"> PAGEREF _Toc212573777 \h </w:instrText>
         </w:r>
         <w:r>
           <w:rPr>
@@ -3296,7 +3296,7 @@
           <w14:ligatures w14:val="standardContextual"/>
         </w:rPr>
       </w:pPr>
-      <w:hyperlink w:anchor="_Toc212567313" w:history="1">
+      <w:hyperlink w:anchor="_Toc212573778" w:history="1">
         <w:r>
           <w:rPr>
             <w:rStyle w:val="Hyperlink"/>
@@ -3354,7 +3354,7 @@
             <w:noProof/>
             <w:webHidden/>
           </w:rPr>
-          <w:instrText xml:space="preserve"> PAGEREF _Toc212567313 \h </w:instrText>
+          <w:instrText xml:space="preserve"> PAGEREF _Toc212573778 \h </w:instrText>
         </w:r>
         <w:r>
           <w:rPr>
@@ -3403,7 +3403,7 @@
           <w14:ligatures w14:val="standardContextual"/>
         </w:rPr>
       </w:pPr>
-      <w:hyperlink w:anchor="_Toc212567314" w:history="1">
+      <w:hyperlink w:anchor="_Toc212573779" w:history="1">
         <w:r>
           <w:rPr>
             <w:rStyle w:val="Hyperlink"/>
@@ -3469,7 +3469,7 @@
             <w:noProof/>
             <w:webHidden/>
           </w:rPr>
-          <w:instrText xml:space="preserve"> PAGEREF _Toc212567314 \h </w:instrText>
+          <w:instrText xml:space="preserve"> PAGEREF _Toc212573779 \h </w:instrText>
         </w:r>
         <w:r>
           <w:rPr>
@@ -3519,7 +3519,7 @@
           <w14:ligatures w14:val="standardContextual"/>
         </w:rPr>
       </w:pPr>
-      <w:hyperlink w:anchor="_Toc212567315" w:history="1">
+      <w:hyperlink w:anchor="_Toc212573780" w:history="1">
         <w:r>
           <w:rPr>
             <w:rStyle w:val="Hyperlink"/>
@@ -3577,7 +3577,7 @@
             <w:noProof/>
             <w:webHidden/>
           </w:rPr>
-          <w:instrText xml:space="preserve"> PAGEREF _Toc212567315 \h </w:instrText>
+          <w:instrText xml:space="preserve"> PAGEREF _Toc212573780 \h </w:instrText>
         </w:r>
         <w:r>
           <w:rPr>
@@ -3627,7 +3627,7 @@
           <w14:ligatures w14:val="standardContextual"/>
         </w:rPr>
       </w:pPr>
-      <w:hyperlink w:anchor="_Toc212567316" w:history="1">
+      <w:hyperlink w:anchor="_Toc212573781" w:history="1">
         <w:r>
           <w:rPr>
             <w:rStyle w:val="Hyperlink"/>
@@ -3677,7 +3677,7 @@
             <w:noProof/>
             <w:webHidden/>
           </w:rPr>
-          <w:instrText xml:space="preserve"> PAGEREF _Toc212567316 \h </w:instrText>
+          <w:instrText xml:space="preserve"> PAGEREF _Toc212573781 \h </w:instrText>
         </w:r>
         <w:r>
           <w:rPr>
@@ -3727,7 +3727,7 @@
           <w14:ligatures w14:val="standardContextual"/>
         </w:rPr>
       </w:pPr>
-      <w:hyperlink w:anchor="_Toc212567317" w:history="1">
+      <w:hyperlink w:anchor="_Toc212573782" w:history="1">
         <w:r>
           <w:rPr>
             <w:rStyle w:val="Hyperlink"/>
@@ -3785,7 +3785,7 @@
             <w:noProof/>
             <w:webHidden/>
           </w:rPr>
-          <w:instrText xml:space="preserve"> PAGEREF _Toc212567317 \h </w:instrText>
+          <w:instrText xml:space="preserve"> PAGEREF _Toc212573782 \h </w:instrText>
         </w:r>
         <w:r>
           <w:rPr>
@@ -3835,7 +3835,7 @@
           <w14:ligatures w14:val="standardContextual"/>
         </w:rPr>
       </w:pPr>
-      <w:hyperlink w:anchor="_Toc212567318" w:history="1">
+      <w:hyperlink w:anchor="_Toc212573783" w:history="1">
         <w:r>
           <w:rPr>
             <w:rStyle w:val="Hyperlink"/>
@@ -3885,7 +3885,7 @@
             <w:noProof/>
             <w:webHidden/>
           </w:rPr>
-          <w:instrText xml:space="preserve"> PAGEREF _Toc212567318 \h </w:instrText>
+          <w:instrText xml:space="preserve"> PAGEREF _Toc212573783 \h </w:instrText>
         </w:r>
         <w:r>
           <w:rPr>
@@ -3935,7 +3935,7 @@
           <w14:ligatures w14:val="standardContextual"/>
         </w:rPr>
       </w:pPr>
-      <w:hyperlink w:anchor="_Toc212567319" w:history="1">
+      <w:hyperlink w:anchor="_Toc212573784" w:history="1">
         <w:r>
           <w:rPr>
             <w:rStyle w:val="Hyperlink"/>
@@ -3993,7 +3993,7 @@
             <w:noProof/>
             <w:webHidden/>
           </w:rPr>
-          <w:instrText xml:space="preserve"> PAGEREF _Toc212567319 \h </w:instrText>
+          <w:instrText xml:space="preserve"> PAGEREF _Toc212573784 \h </w:instrText>
         </w:r>
         <w:r>
           <w:rPr>
@@ -4044,7 +4044,7 @@
           <w14:ligatures w14:val="standardContextual"/>
         </w:rPr>
       </w:pPr>
-      <w:hyperlink w:anchor="_Toc212567320" w:history="1">
+      <w:hyperlink w:anchor="_Toc212573785" w:history="1">
         <w:r>
           <w:rPr>
             <w:rStyle w:val="Hyperlink"/>
@@ -4095,7 +4095,7 @@
             <w:noProof/>
             <w:webHidden/>
           </w:rPr>
-          <w:instrText xml:space="preserve"> PAGEREF _Toc212567320 \h </w:instrText>
+          <w:instrText xml:space="preserve"> PAGEREF _Toc212573785 \h </w:instrText>
         </w:r>
         <w:r>
           <w:rPr>
@@ -4144,7 +4144,7 @@
           <w14:ligatures w14:val="standardContextual"/>
         </w:rPr>
       </w:pPr>
-      <w:hyperlink w:anchor="_Toc212567321" w:history="1">
+      <w:hyperlink w:anchor="_Toc212573786" w:history="1">
         <w:r>
           <w:rPr>
             <w:rStyle w:val="Hyperlink"/>
@@ -4193,7 +4193,7 @@
             <w:noProof/>
             <w:webHidden/>
           </w:rPr>
-          <w:instrText xml:space="preserve"> PAGEREF _Toc212567321 \h </w:instrText>
+          <w:instrText xml:space="preserve"> PAGEREF _Toc212573786 \h </w:instrText>
         </w:r>
         <w:r>
           <w:rPr>
@@ -4243,7 +4243,7 @@
           <w14:ligatures w14:val="standardContextual"/>
         </w:rPr>
       </w:pPr>
-      <w:hyperlink w:anchor="_Toc212567322" w:history="1">
+      <w:hyperlink w:anchor="_Toc212573787" w:history="1">
         <w:r>
           <w:rPr>
             <w:rStyle w:val="Hyperlink"/>
@@ -4293,7 +4293,7 @@
             <w:noProof/>
             <w:webHidden/>
           </w:rPr>
-          <w:instrText xml:space="preserve"> PAGEREF _Toc212567322 \h </w:instrText>
+          <w:instrText xml:space="preserve"> PAGEREF _Toc212573787 \h </w:instrText>
         </w:r>
         <w:r>
           <w:rPr>
@@ -4343,7 +4343,7 @@
           <w14:ligatures w14:val="standardContextual"/>
         </w:rPr>
       </w:pPr>
-      <w:hyperlink w:anchor="_Toc212567323" w:history="1">
+      <w:hyperlink w:anchor="_Toc212573788" w:history="1">
         <w:r>
           <w:rPr>
             <w:rStyle w:val="Hyperlink"/>
@@ -4424,7 +4424,7 @@
             <w:noProof/>
             <w:webHidden/>
           </w:rPr>
-          <w:instrText xml:space="preserve"> PAGEREF _Toc212567323 \h </w:instrText>
+          <w:instrText xml:space="preserve"> PAGEREF _Toc212573788 \h </w:instrText>
         </w:r>
         <w:r>
           <w:rPr>
@@ -4474,7 +4474,7 @@
           <w14:ligatures w14:val="standardContextual"/>
         </w:rPr>
       </w:pPr>
-      <w:hyperlink w:anchor="_Toc212567324" w:history="1">
+      <w:hyperlink w:anchor="_Toc212573789" w:history="1">
         <w:r>
           <w:rPr>
             <w:rStyle w:val="Hyperlink"/>
@@ -4539,7 +4539,7 @@
             <w:noProof/>
             <w:webHidden/>
           </w:rPr>
-          <w:instrText xml:space="preserve"> PAGEREF _Toc212567324 \h </w:instrText>
+          <w:instrText xml:space="preserve"> PAGEREF _Toc212573789 \h </w:instrText>
         </w:r>
         <w:r>
           <w:rPr>
@@ -4588,7 +4588,7 @@
           <w14:ligatures w14:val="standardContextual"/>
         </w:rPr>
       </w:pPr>
-      <w:hyperlink w:anchor="_Toc212567325" w:history="1">
+      <w:hyperlink w:anchor="_Toc212573790" w:history="1">
         <w:r>
           <w:rPr>
             <w:rStyle w:val="Hyperlink"/>
@@ -4637,7 +4637,7 @@
             <w:noProof/>
             <w:webHidden/>
           </w:rPr>
-          <w:instrText xml:space="preserve"> PAGEREF _Toc212567325 \h </w:instrText>
+          <w:instrText xml:space="preserve"> PAGEREF _Toc212573790 \h </w:instrText>
         </w:r>
         <w:r>
           <w:rPr>
@@ -4686,7 +4686,7 @@
           <w14:ligatures w14:val="standardContextual"/>
         </w:rPr>
       </w:pPr>
-      <w:hyperlink w:anchor="_Toc212567326" w:history="1">
+      <w:hyperlink w:anchor="_Toc212573791" w:history="1">
         <w:r>
           <w:rPr>
             <w:rStyle w:val="Hyperlink"/>
@@ -4735,7 +4735,7 @@
             <w:noProof/>
             <w:webHidden/>
           </w:rPr>
-          <w:instrText xml:space="preserve"> PAGEREF _Toc212567326 \h </w:instrText>
+          <w:instrText xml:space="preserve"> PAGEREF _Toc212573791 \h </w:instrText>
         </w:r>
         <w:r>
           <w:rPr>
@@ -4784,7 +4784,7 @@
           <w14:ligatures w14:val="standardContextual"/>
         </w:rPr>
       </w:pPr>
-      <w:hyperlink w:anchor="_Toc212567327" w:history="1">
+      <w:hyperlink w:anchor="_Toc212573792" w:history="1">
         <w:r>
           <w:rPr>
             <w:rStyle w:val="Hyperlink"/>
@@ -4833,7 +4833,7 @@
             <w:noProof/>
             <w:webHidden/>
           </w:rPr>
-          <w:instrText xml:space="preserve"> PAGEREF _Toc212567327 \h </w:instrText>
+          <w:instrText xml:space="preserve"> PAGEREF _Toc212573792 \h </w:instrText>
         </w:r>
         <w:r>
           <w:rPr>
@@ -4883,7 +4883,7 @@
           <w14:ligatures w14:val="standardContextual"/>
         </w:rPr>
       </w:pPr>
-      <w:hyperlink w:anchor="_Toc212567328" w:history="1">
+      <w:hyperlink w:anchor="_Toc212573793" w:history="1">
         <w:r>
           <w:rPr>
             <w:rStyle w:val="Hyperlink"/>
@@ -4941,7 +4941,7 @@
             <w:noProof/>
             <w:webHidden/>
           </w:rPr>
-          <w:instrText xml:space="preserve"> PAGEREF _Toc212567328 \h </w:instrText>
+          <w:instrText xml:space="preserve"> PAGEREF _Toc212573793 \h </w:instrText>
         </w:r>
         <w:r>
           <w:rPr>
@@ -4991,7 +4991,7 @@
           <w14:ligatures w14:val="standardContextual"/>
         </w:rPr>
       </w:pPr>
-      <w:hyperlink w:anchor="_Toc212567329" w:history="1">
+      <w:hyperlink w:anchor="_Toc212573794" w:history="1">
         <w:r>
           <w:rPr>
             <w:rStyle w:val="Hyperlink"/>
@@ -5049,7 +5049,7 @@
             <w:noProof/>
             <w:webHidden/>
           </w:rPr>
-          <w:instrText xml:space="preserve"> PAGEREF _Toc212567329 \h </w:instrText>
+          <w:instrText xml:space="preserve"> PAGEREF _Toc212573794 \h </w:instrText>
         </w:r>
         <w:r>
           <w:rPr>
@@ -5099,7 +5099,7 @@
           <w14:ligatures w14:val="standardContextual"/>
         </w:rPr>
       </w:pPr>
-      <w:hyperlink w:anchor="_Toc212567330" w:history="1">
+      <w:hyperlink w:anchor="_Toc212573795" w:history="1">
         <w:r>
           <w:rPr>
             <w:rStyle w:val="Hyperlink"/>
@@ -5180,7 +5180,7 @@
             <w:noProof/>
             <w:webHidden/>
           </w:rPr>
-          <w:instrText xml:space="preserve"> PAGEREF _Toc212567330 \h </w:instrText>
+          <w:instrText xml:space="preserve"> PAGEREF _Toc212573795 \h </w:instrText>
         </w:r>
         <w:r>
           <w:rPr>
@@ -5230,7 +5230,7 @@
           <w14:ligatures w14:val="standardContextual"/>
         </w:rPr>
       </w:pPr>
-      <w:hyperlink w:anchor="_Toc212567331" w:history="1">
+      <w:hyperlink w:anchor="_Toc212573796" w:history="1">
         <w:r>
           <w:rPr>
             <w:rStyle w:val="Hyperlink"/>
@@ -5288,7 +5288,7 @@
             <w:noProof/>
             <w:webHidden/>
           </w:rPr>
-          <w:instrText xml:space="preserve"> PAGEREF _Toc212567331 \h </w:instrText>
+          <w:instrText xml:space="preserve"> PAGEREF _Toc212573796 \h </w:instrText>
         </w:r>
         <w:r>
           <w:rPr>
@@ -5337,7 +5337,7 @@
           <w14:ligatures w14:val="standardContextual"/>
         </w:rPr>
       </w:pPr>
-      <w:hyperlink w:anchor="_Toc212567332" w:history="1">
+      <w:hyperlink w:anchor="_Toc212573797" w:history="1">
         <w:r>
           <w:rPr>
             <w:rStyle w:val="Hyperlink"/>
@@ -5405,7 +5405,7 @@
             <w:noProof/>
             <w:webHidden/>
           </w:rPr>
-          <w:instrText xml:space="preserve"> PAGEREF _Toc212567332 \h </w:instrText>
+          <w:instrText xml:space="preserve"> PAGEREF _Toc212573797 \h </w:instrText>
         </w:r>
         <w:r>
           <w:rPr>
@@ -5456,7 +5456,7 @@
           <w14:ligatures w14:val="standardContextual"/>
         </w:rPr>
       </w:pPr>
-      <w:hyperlink w:anchor="_Toc212567333" w:history="1">
+      <w:hyperlink w:anchor="_Toc212573798" w:history="1">
         <w:r>
           <w:rPr>
             <w:rStyle w:val="Hyperlink"/>
@@ -5507,7 +5507,7 @@
             <w:noProof/>
             <w:webHidden/>
           </w:rPr>
-          <w:instrText xml:space="preserve"> PAGEREF _Toc212567333 \h </w:instrText>
+          <w:instrText xml:space="preserve"> PAGEREF _Toc212573798 \h </w:instrText>
         </w:r>
         <w:r>
           <w:rPr>
@@ -5556,7 +5556,7 @@
           <w14:ligatures w14:val="standardContextual"/>
         </w:rPr>
       </w:pPr>
-      <w:hyperlink w:anchor="_Toc212567334" w:history="1">
+      <w:hyperlink w:anchor="_Toc212573799" w:history="1">
         <w:r>
           <w:rPr>
             <w:rStyle w:val="Hyperlink"/>
@@ -5605,7 +5605,7 @@
             <w:noProof/>
             <w:webHidden/>
           </w:rPr>
-          <w:instrText xml:space="preserve"> PAGEREF _Toc212567334 \h </w:instrText>
+          <w:instrText xml:space="preserve"> PAGEREF _Toc212573799 \h </w:instrText>
         </w:r>
         <w:r>
           <w:rPr>
@@ -5654,7 +5654,7 @@
           <w14:ligatures w14:val="standardContextual"/>
         </w:rPr>
       </w:pPr>
-      <w:hyperlink w:anchor="_Toc212567335" w:history="1">
+      <w:hyperlink w:anchor="_Toc212573800" w:history="1">
         <w:r>
           <w:rPr>
             <w:rStyle w:val="Hyperlink"/>
@@ -5703,7 +5703,7 @@
             <w:noProof/>
             <w:webHidden/>
           </w:rPr>
-          <w:instrText xml:space="preserve"> PAGEREF _Toc212567335 \h </w:instrText>
+          <w:instrText xml:space="preserve"> PAGEREF _Toc212573800 \h </w:instrText>
         </w:r>
         <w:r>
           <w:rPr>
@@ -5752,7 +5752,7 @@
           <w14:ligatures w14:val="standardContextual"/>
         </w:rPr>
       </w:pPr>
-      <w:hyperlink w:anchor="_Toc212567336" w:history="1">
+      <w:hyperlink w:anchor="_Toc212573801" w:history="1">
         <w:r>
           <w:rPr>
             <w:rStyle w:val="Hyperlink"/>
@@ -5800,7 +5800,7 @@
             <w:noProof/>
             <w:webHidden/>
           </w:rPr>
-          <w:instrText xml:space="preserve"> PAGEREF _Toc212567336 \h </w:instrText>
+          <w:instrText xml:space="preserve"> PAGEREF _Toc212573801 \h </w:instrText>
         </w:r>
         <w:r>
           <w:rPr>
@@ -5849,7 +5849,7 @@
           <w14:ligatures w14:val="standardContextual"/>
         </w:rPr>
       </w:pPr>
-      <w:hyperlink w:anchor="_Toc212567337" w:history="1">
+      <w:hyperlink w:anchor="_Toc212573802" w:history="1">
         <w:r>
           <w:rPr>
             <w:rStyle w:val="Hyperlink"/>
@@ -5915,7 +5915,7 @@
             <w:noProof/>
             <w:webHidden/>
           </w:rPr>
-          <w:instrText xml:space="preserve"> PAGEREF _Toc212567337 \h </w:instrText>
+          <w:instrText xml:space="preserve"> PAGEREF _Toc212573802 \h </w:instrText>
         </w:r>
         <w:r>
           <w:rPr>
@@ -5966,7 +5966,7 @@
           <w14:ligatures w14:val="standardContextual"/>
         </w:rPr>
       </w:pPr>
-      <w:hyperlink w:anchor="_Toc212567338" w:history="1">
+      <w:hyperlink w:anchor="_Toc212573803" w:history="1">
         <w:r>
           <w:rPr>
             <w:rStyle w:val="Hyperlink"/>
@@ -6017,7 +6017,7 @@
             <w:noProof/>
             <w:webHidden/>
           </w:rPr>
-          <w:instrText xml:space="preserve"> PAGEREF _Toc212567338 \h </w:instrText>
+          <w:instrText xml:space="preserve"> PAGEREF _Toc212573803 \h </w:instrText>
         </w:r>
         <w:r>
           <w:rPr>
@@ -6067,7 +6067,7 @@
           <w14:ligatures w14:val="standardContextual"/>
         </w:rPr>
       </w:pPr>
-      <w:hyperlink w:anchor="_Toc212567339" w:history="1">
+      <w:hyperlink w:anchor="_Toc212573804" w:history="1">
         <w:r>
           <w:rPr>
             <w:rStyle w:val="Hyperlink"/>
@@ -6095,7 +6095,7 @@
             <w:noProof/>
             <w:webHidden/>
           </w:rPr>
-          <w:instrText xml:space="preserve"> PAGEREF _Toc212567339 \h </w:instrText>
+          <w:instrText xml:space="preserve"> PAGEREF _Toc212573804 \h </w:instrText>
         </w:r>
         <w:r>
           <w:rPr>
@@ -6145,7 +6145,7 @@
           <w14:ligatures w14:val="standardContextual"/>
         </w:rPr>
       </w:pPr>
-      <w:hyperlink w:anchor="_Toc212567340" w:history="1">
+      <w:hyperlink w:anchor="_Toc212573805" w:history="1">
         <w:r>
           <w:rPr>
             <w:rStyle w:val="Hyperlink"/>
@@ -6173,7 +6173,7 @@
             <w:noProof/>
             <w:webHidden/>
           </w:rPr>
-          <w:instrText xml:space="preserve"> PAGEREF _Toc212567340 \h </w:instrText>
+          <w:instrText xml:space="preserve"> PAGEREF _Toc212573805 \h </w:instrText>
         </w:r>
         <w:r>
           <w:rPr>
@@ -6223,7 +6223,7 @@
           <w14:ligatures w14:val="standardContextual"/>
         </w:rPr>
       </w:pPr>
-      <w:hyperlink w:anchor="_Toc212567341" w:history="1">
+      <w:hyperlink w:anchor="_Toc212573806" w:history="1">
         <w:r>
           <w:rPr>
             <w:rStyle w:val="Hyperlink"/>
@@ -6251,7 +6251,7 @@
             <w:noProof/>
             <w:webHidden/>
           </w:rPr>
-          <w:instrText xml:space="preserve"> PAGEREF _Toc212567341 \h </w:instrText>
+          <w:instrText xml:space="preserve"> PAGEREF _Toc212573806 \h </w:instrText>
         </w:r>
         <w:r>
           <w:rPr>
@@ -6301,7 +6301,7 @@
           <w14:ligatures w14:val="standardContextual"/>
         </w:rPr>
       </w:pPr>
-      <w:hyperlink w:anchor="_Toc212567342" w:history="1">
+      <w:hyperlink w:anchor="_Toc212573807" w:history="1">
         <w:r>
           <w:rPr>
             <w:rStyle w:val="Hyperlink"/>
@@ -6329,7 +6329,7 @@
             <w:noProof/>
             <w:webHidden/>
           </w:rPr>
-          <w:instrText xml:space="preserve"> PAGEREF _Toc212567342 \h </w:instrText>
+          <w:instrText xml:space="preserve"> PAGEREF _Toc212573807 \h </w:instrText>
         </w:r>
         <w:r>
           <w:rPr>
@@ -6380,7 +6380,7 @@
           <w14:ligatures w14:val="standardContextual"/>
         </w:rPr>
       </w:pPr>
-      <w:hyperlink w:anchor="_Toc212567343" w:history="1">
+      <w:hyperlink w:anchor="_Toc212573808" w:history="1">
         <w:r>
           <w:rPr>
             <w:rStyle w:val="Hyperlink"/>
@@ -6454,7 +6454,7 @@
             <w:noProof/>
             <w:webHidden/>
           </w:rPr>
-          <w:instrText xml:space="preserve"> PAGEREF _Toc212567343 \h </w:instrText>
+          <w:instrText xml:space="preserve"> PAGEREF _Toc212573808 \h </w:instrText>
         </w:r>
         <w:r>
           <w:rPr>
@@ -6503,7 +6503,7 @@
           <w14:ligatures w14:val="standardContextual"/>
         </w:rPr>
       </w:pPr>
-      <w:hyperlink w:anchor="_Toc212567344" w:history="1">
+      <w:hyperlink w:anchor="_Toc212573809" w:history="1">
         <w:r>
           <w:rPr>
             <w:rStyle w:val="Hyperlink"/>
@@ -6552,7 +6552,7 @@
             <w:noProof/>
             <w:webHidden/>
           </w:rPr>
-          <w:instrText xml:space="preserve"> PAGEREF _Toc212567344 \h </w:instrText>
+          <w:instrText xml:space="preserve"> PAGEREF _Toc212573809 \h </w:instrText>
         </w:r>
         <w:r>
           <w:rPr>
@@ -6601,7 +6601,7 @@
           <w14:ligatures w14:val="standardContextual"/>
         </w:rPr>
       </w:pPr>
-      <w:hyperlink w:anchor="_Toc212567345" w:history="1">
+      <w:hyperlink w:anchor="_Toc212573810" w:history="1">
         <w:r>
           <w:rPr>
             <w:rStyle w:val="Hyperlink"/>
@@ -6650,7 +6650,7 @@
             <w:noProof/>
             <w:webHidden/>
           </w:rPr>
-          <w:instrText xml:space="preserve"> PAGEREF _Toc212567345 \h </w:instrText>
+          <w:instrText xml:space="preserve"> PAGEREF _Toc212573810 \h </w:instrText>
         </w:r>
         <w:r>
           <w:rPr>
@@ -6699,7 +6699,7 @@
           <w14:ligatures w14:val="standardContextual"/>
         </w:rPr>
       </w:pPr>
-      <w:hyperlink w:anchor="_Toc212567346" w:history="1">
+      <w:hyperlink w:anchor="_Toc212573811" w:history="1">
         <w:r>
           <w:rPr>
             <w:rStyle w:val="Hyperlink"/>
@@ -6748,7 +6748,7 @@
             <w:noProof/>
             <w:webHidden/>
           </w:rPr>
-          <w:instrText xml:space="preserve"> PAGEREF _Toc212567346 \h </w:instrText>
+          <w:instrText xml:space="preserve"> PAGEREF _Toc212573811 \h </w:instrText>
         </w:r>
         <w:r>
           <w:rPr>
@@ -6799,7 +6799,7 @@
           <w14:ligatures w14:val="standardContextual"/>
         </w:rPr>
       </w:pPr>
-      <w:hyperlink w:anchor="_Toc212567347" w:history="1">
+      <w:hyperlink w:anchor="_Toc212573812" w:history="1">
         <w:r>
           <w:rPr>
             <w:rStyle w:val="Hyperlink"/>
@@ -6876,7 +6876,7 @@
             <w:noProof/>
             <w:webHidden/>
           </w:rPr>
-          <w:instrText xml:space="preserve"> PAGEREF _Toc212567347 \h </w:instrText>
+          <w:instrText xml:space="preserve"> PAGEREF _Toc212573812 \h </w:instrText>
         </w:r>
         <w:r>
           <w:rPr>
@@ -6925,7 +6925,7 @@
           <w14:ligatures w14:val="standardContextual"/>
         </w:rPr>
       </w:pPr>
-      <w:hyperlink w:anchor="_Toc212567348" w:history="1">
+      <w:hyperlink w:anchor="_Toc212573813" w:history="1">
         <w:r>
           <w:rPr>
             <w:rStyle w:val="Hyperlink"/>
@@ -6974,7 +6974,7 @@
             <w:noProof/>
             <w:webHidden/>
           </w:rPr>
-          <w:instrText xml:space="preserve"> PAGEREF _Toc212567348 \h </w:instrText>
+          <w:instrText xml:space="preserve"> PAGEREF _Toc212573813 \h </w:instrText>
         </w:r>
         <w:r>
           <w:rPr>
@@ -7023,7 +7023,7 @@
           <w14:ligatures w14:val="standardContextual"/>
         </w:rPr>
       </w:pPr>
-      <w:hyperlink w:anchor="_Toc212567349" w:history="1">
+      <w:hyperlink w:anchor="_Toc212573814" w:history="1">
         <w:r>
           <w:rPr>
             <w:rStyle w:val="Hyperlink"/>
@@ -7071,7 +7071,7 @@
             <w:noProof/>
             <w:webHidden/>
           </w:rPr>
-          <w:instrText xml:space="preserve"> PAGEREF _Toc212567349 \h </w:instrText>
+          <w:instrText xml:space="preserve"> PAGEREF _Toc212573814 \h </w:instrText>
         </w:r>
         <w:r>
           <w:rPr>
@@ -7120,7 +7120,7 @@
           <w14:ligatures w14:val="standardContextual"/>
         </w:rPr>
       </w:pPr>
-      <w:hyperlink w:anchor="_Toc212567350" w:history="1">
+      <w:hyperlink w:anchor="_Toc212573815" w:history="1">
         <w:r>
           <w:rPr>
             <w:rStyle w:val="Hyperlink"/>
@@ -7169,7 +7169,7 @@
             <w:noProof/>
             <w:webHidden/>
           </w:rPr>
-          <w:instrText xml:space="preserve"> PAGEREF _Toc212567350 \h </w:instrText>
+          <w:instrText xml:space="preserve"> PAGEREF _Toc212573815 \h </w:instrText>
         </w:r>
         <w:r>
           <w:rPr>
@@ -7220,7 +7220,7 @@
           <w14:ligatures w14:val="standardContextual"/>
         </w:rPr>
       </w:pPr>
-      <w:hyperlink w:anchor="_Toc212567351" w:history="1">
+      <w:hyperlink w:anchor="_Toc212573816" w:history="1">
         <w:r>
           <w:rPr>
             <w:rStyle w:val="Hyperlink"/>
@@ -7297,7 +7297,7 @@
             <w:noProof/>
             <w:webHidden/>
           </w:rPr>
-          <w:instrText xml:space="preserve"> PAGEREF _Toc212567351 \h </w:instrText>
+          <w:instrText xml:space="preserve"> PAGEREF _Toc212573816 \h </w:instrText>
         </w:r>
         <w:r>
           <w:rPr>
@@ -7346,7 +7346,7 @@
           <w14:ligatures w14:val="standardContextual"/>
         </w:rPr>
       </w:pPr>
-      <w:hyperlink w:anchor="_Toc212567352" w:history="1">
+      <w:hyperlink w:anchor="_Toc212573817" w:history="1">
         <w:r>
           <w:rPr>
             <w:rStyle w:val="Hyperlink"/>
@@ -7395,7 +7395,7 @@
             <w:noProof/>
             <w:webHidden/>
           </w:rPr>
-          <w:instrText xml:space="preserve"> PAGEREF _Toc212567352 \h </w:instrText>
+          <w:instrText xml:space="preserve"> PAGEREF _Toc212573817 \h </w:instrText>
         </w:r>
         <w:r>
           <w:rPr>
@@ -7444,7 +7444,7 @@
           <w14:ligatures w14:val="standardContextual"/>
         </w:rPr>
       </w:pPr>
-      <w:hyperlink w:anchor="_Toc212567353" w:history="1">
+      <w:hyperlink w:anchor="_Toc212573818" w:history="1">
         <w:r>
           <w:rPr>
             <w:rStyle w:val="Hyperlink"/>
@@ -7493,7 +7493,7 @@
             <w:noProof/>
             <w:webHidden/>
           </w:rPr>
-          <w:instrText xml:space="preserve"> PAGEREF _Toc212567353 \h </w:instrText>
+          <w:instrText xml:space="preserve"> PAGEREF _Toc212573818 \h </w:instrText>
         </w:r>
         <w:r>
           <w:rPr>
@@ -7568,7 +7568,7 @@
         <w:lastRenderedPageBreak/>
         <w:t xml:space="preserve"> </w:t>
       </w:r>
-      <w:bookmarkStart w:id="2" w:name="_Toc212567287"/>
+      <w:bookmarkStart w:id="2" w:name="_Toc212573752"/>
       <w:r>
         <w:rPr>
           <w:lang w:val="sr-Cyrl-CS"/>
@@ -8848,7 +8848,7 @@
           <w:lang w:val="sr-Cyrl-CS"/>
         </w:rPr>
       </w:pPr>
-      <w:bookmarkStart w:id="3" w:name="_Toc212567288"/>
+      <w:bookmarkStart w:id="3" w:name="_Toc212573753"/>
       <w:r>
         <w:rPr>
           <w:lang w:val="sr-Cyrl-CS"/>
@@ -9417,7 +9417,7 @@
           <w:lang w:val="sr-Cyrl-RS"/>
         </w:rPr>
       </w:pPr>
-      <w:bookmarkStart w:id="4" w:name="_Toc212567289"/>
+      <w:bookmarkStart w:id="4" w:name="_Toc212573754"/>
       <w:r>
         <w:rPr>
           <w:lang w:val="sr-Cyrl-RS"/>
@@ -9608,7 +9608,7 @@
           <w:lang w:val="sr-Cyrl-RS"/>
         </w:rPr>
       </w:pPr>
-      <w:bookmarkStart w:id="6" w:name="_Toc212567290"/>
+      <w:bookmarkStart w:id="6" w:name="_Toc212573755"/>
       <w:r>
         <w:rPr>
           <w:lang w:val="sr-Cyrl-RS"/>
@@ -10510,7 +10510,7 @@
           <w:lang w:val="sr-Cyrl-RS"/>
         </w:rPr>
       </w:pPr>
-      <w:bookmarkStart w:id="7" w:name="_Toc212567291"/>
+      <w:bookmarkStart w:id="7" w:name="_Toc212573756"/>
       <w:r>
         <w:rPr>
           <w:lang w:val="sr-Cyrl-RS"/>
@@ -10826,7 +10826,7 @@
           <w:lang w:val="sr-Cyrl-RS"/>
         </w:rPr>
       </w:pPr>
-      <w:bookmarkStart w:id="9" w:name="_Toc212567292"/>
+      <w:bookmarkStart w:id="9" w:name="_Toc212573757"/>
       <w:r>
         <w:rPr>
           <w:lang w:val="sr-Cyrl-RS"/>
@@ -11001,7 +11001,7 @@
           <w:lang w:val="sr-Cyrl-RS"/>
         </w:rPr>
       </w:pPr>
-      <w:bookmarkStart w:id="10" w:name="_Toc212567293"/>
+      <w:bookmarkStart w:id="10" w:name="_Toc212573758"/>
       <w:r>
         <w:rPr>
           <w:lang w:val="sr-Cyrl-RS"/>
@@ -11394,7 +11394,7 @@
           <w:lang w:val="sr-Cyrl-RS"/>
         </w:rPr>
       </w:pPr>
-      <w:bookmarkStart w:id="11" w:name="_Toc212567294"/>
+      <w:bookmarkStart w:id="11" w:name="_Toc212573759"/>
       <w:r>
         <w:rPr>
           <w:lang w:val="sr-Cyrl-RS"/>
@@ -11551,7 +11551,7 @@
           <w:lang w:val="sr-Cyrl-RS"/>
         </w:rPr>
       </w:pPr>
-      <w:bookmarkStart w:id="13" w:name="_Toc212567295"/>
+      <w:bookmarkStart w:id="13" w:name="_Toc212573760"/>
       <w:bookmarkEnd w:id="12"/>
       <w:r>
         <w:rPr>
@@ -11701,7 +11701,7 @@
           <w:lang w:val="sr-Cyrl-RS"/>
         </w:rPr>
       </w:pPr>
-      <w:bookmarkStart w:id="15" w:name="_Toc212567296"/>
+      <w:bookmarkStart w:id="15" w:name="_Toc212573761"/>
       <w:bookmarkEnd w:id="14"/>
       <w:r>
         <w:rPr>
@@ -11987,7 +11987,7 @@
           <w:lang w:val="sr-Cyrl-RS"/>
         </w:rPr>
       </w:pPr>
-      <w:bookmarkStart w:id="16" w:name="_Toc212567297"/>
+      <w:bookmarkStart w:id="16" w:name="_Toc212573762"/>
       <w:r>
         <w:rPr>
           <w:lang w:val="sr-Cyrl-RS"/>
@@ -12876,7 +12876,7 @@
           <w:lang w:val="en-US"/>
         </w:rPr>
       </w:pPr>
-      <w:bookmarkStart w:id="17" w:name="_Toc212567298"/>
+      <w:bookmarkStart w:id="17" w:name="_Toc212573763"/>
       <w:r>
         <w:rPr>
           <w:lang w:val="sr-Cyrl-RS"/>
@@ -13126,7 +13126,7 @@
           <w:lang w:val="en-US"/>
         </w:rPr>
       </w:pPr>
-      <w:bookmarkStart w:id="19" w:name="_Toc212567299"/>
+      <w:bookmarkStart w:id="19" w:name="_Toc212573764"/>
       <w:r>
         <w:rPr>
           <w:lang w:val="sr-Cyrl-RS"/>
@@ -13446,7 +13446,7 @@
           <w:lang w:val="sr-Cyrl-RS"/>
         </w:rPr>
       </w:pPr>
-      <w:bookmarkStart w:id="20" w:name="_Toc212567300"/>
+      <w:bookmarkStart w:id="20" w:name="_Toc212573765"/>
       <w:r>
         <w:rPr>
           <w:lang w:val="sr-Cyrl-RS"/>
@@ -13642,7 +13642,7 @@
           <w:lang w:val="en-US"/>
         </w:rPr>
       </w:pPr>
-      <w:bookmarkStart w:id="21" w:name="_Toc212567301"/>
+      <w:bookmarkStart w:id="21" w:name="_Toc212573766"/>
       <w:r>
         <w:rPr>
           <w:lang w:val="sr-Cyrl-RS"/>
@@ -13918,7 +13918,7 @@
           <w:lang w:val="sr-Cyrl-RS"/>
         </w:rPr>
       </w:pPr>
-      <w:bookmarkStart w:id="22" w:name="_Toc212567302"/>
+      <w:bookmarkStart w:id="22" w:name="_Toc212573767"/>
       <w:r>
         <w:rPr>
           <w:lang w:val="en-US"/>
@@ -14032,7 +14032,7 @@
           <w:lang w:val="sr-Cyrl-RS"/>
         </w:rPr>
       </w:pPr>
-      <w:bookmarkStart w:id="23" w:name="_Toc212567303"/>
+      <w:bookmarkStart w:id="23" w:name="_Toc212573768"/>
       <w:r>
         <w:rPr>
           <w:lang w:val="sr-Cyrl-RS"/>
@@ -18021,7 +18021,7 @@
           <w:lang w:val="en-US"/>
         </w:rPr>
       </w:pPr>
-      <w:bookmarkStart w:id="26" w:name="_Toc212567304"/>
+      <w:bookmarkStart w:id="26" w:name="_Toc212573769"/>
       <w:bookmarkEnd w:id="1"/>
       <w:r>
         <w:rPr>
@@ -18200,7 +18200,7 @@
           <w:lang w:val="en-US"/>
         </w:rPr>
       </w:pPr>
-      <w:bookmarkStart w:id="27" w:name="_Toc212567305"/>
+      <w:bookmarkStart w:id="27" w:name="_Toc212573770"/>
       <w:r>
         <w:rPr>
           <w:lang w:val="sr-Cyrl-RS"/>
@@ -18466,7 +18466,7 @@
           <w:lang w:val="en-US"/>
         </w:rPr>
       </w:pPr>
-      <w:bookmarkStart w:id="28" w:name="_Toc212567306"/>
+      <w:bookmarkStart w:id="28" w:name="_Toc212573771"/>
       <w:r>
         <w:rPr>
           <w:lang w:val="en-US"/>
@@ -18954,7 +18954,7 @@
       <w:pPr>
         <w:pStyle w:val="IIInivonaslova-Odeljak"/>
       </w:pPr>
-      <w:bookmarkStart w:id="29" w:name="_Toc212567307"/>
+      <w:bookmarkStart w:id="29" w:name="_Toc212573772"/>
       <w:r>
         <w:lastRenderedPageBreak/>
         <w:t>IntelliJ</w:t>
@@ -19270,7 +19270,7 @@
           <w:lang w:val="en-US"/>
         </w:rPr>
       </w:pPr>
-      <w:bookmarkStart w:id="30" w:name="_Toc212567308"/>
+      <w:bookmarkStart w:id="30" w:name="_Toc212573773"/>
       <w:r>
         <w:rPr>
           <w:lang w:val="en-US"/>
@@ -19512,7 +19512,7 @@
           <w:lang w:val="sr-Cyrl-RS"/>
         </w:rPr>
       </w:pPr>
-      <w:bookmarkStart w:id="32" w:name="_Toc212567309"/>
+      <w:bookmarkStart w:id="32" w:name="_Toc212573774"/>
       <w:bookmarkEnd w:id="31"/>
       <w:r>
         <w:rPr>
@@ -19932,7 +19932,7 @@
           <w:lang w:val="sr-Cyrl-RS"/>
         </w:rPr>
       </w:pPr>
-      <w:bookmarkStart w:id="33" w:name="_Toc212567310"/>
+      <w:bookmarkStart w:id="33" w:name="_Toc212573775"/>
       <w:r>
         <w:rPr>
           <w:lang w:val="sr-Cyrl-RS"/>
@@ -20467,7 +20467,7 @@
           <w:lang w:val="sr-Cyrl-RS"/>
         </w:rPr>
       </w:pPr>
-      <w:bookmarkStart w:id="34" w:name="_Toc212567311"/>
+      <w:bookmarkStart w:id="34" w:name="_Toc212573776"/>
       <w:r>
         <w:rPr>
           <w:lang w:val="en-US"/>
@@ -22029,7 +22029,7 @@
           <w:lang w:val="en-US"/>
         </w:rPr>
       </w:pPr>
-      <w:bookmarkStart w:id="35" w:name="_Toc212567312"/>
+      <w:bookmarkStart w:id="35" w:name="_Toc212573777"/>
       <w:r>
         <w:t xml:space="preserve">Dependency Injection </w:t>
       </w:r>
@@ -22497,7 +22497,7 @@
           <w:lang w:val="en-US"/>
         </w:rPr>
       </w:pPr>
-      <w:bookmarkStart w:id="36" w:name="_Toc212567313"/>
+      <w:bookmarkStart w:id="36" w:name="_Toc212573778"/>
       <w:r>
         <w:rPr>
           <w:lang w:val="sr-Cyrl-RS"/>
@@ -22760,7 +22760,7 @@
           <w:lang w:val="sr-Cyrl-RS"/>
         </w:rPr>
       </w:pPr>
-      <w:bookmarkStart w:id="37" w:name="_Toc212567314"/>
+      <w:bookmarkStart w:id="37" w:name="_Toc212573779"/>
       <w:r>
         <w:rPr>
           <w:i/>
@@ -22941,7 +22941,7 @@
           <w:lang w:val="en-US"/>
         </w:rPr>
       </w:pPr>
-      <w:bookmarkStart w:id="38" w:name="_Toc212567315"/>
+      <w:bookmarkStart w:id="38" w:name="_Toc212573780"/>
       <w:r>
         <w:rPr>
           <w:lang w:val="en-US"/>
@@ -23481,7 +23481,7 @@
           <w:lang w:val="en-US"/>
         </w:rPr>
       </w:pPr>
-      <w:bookmarkStart w:id="39" w:name="_Toc212567316"/>
+      <w:bookmarkStart w:id="39" w:name="_Toc212573781"/>
       <w:r>
         <w:rPr>
           <w:lang w:val="sr-Cyrl-RS"/>
@@ -24795,7 +24795,7 @@
           <w:lang w:val="sr-Cyrl-RS"/>
         </w:rPr>
       </w:pPr>
-      <w:bookmarkStart w:id="40" w:name="_Toc212567317"/>
+      <w:bookmarkStart w:id="40" w:name="_Toc212573782"/>
       <w:r>
         <w:rPr>
           <w:lang w:val="sr-Cyrl-RS"/>
@@ -25480,7 +25480,7 @@
           <w:lang w:val="en-US"/>
         </w:rPr>
       </w:pPr>
-      <w:bookmarkStart w:id="41" w:name="_Toc212567318"/>
+      <w:bookmarkStart w:id="41" w:name="_Toc212573783"/>
       <w:r>
         <w:rPr>
           <w:lang w:val="sr-Cyrl-RS"/>
@@ -25925,7 +25925,7 @@
           <w:lang w:val="en-US"/>
         </w:rPr>
       </w:pPr>
-      <w:bookmarkStart w:id="42" w:name="_Toc212567319"/>
+      <w:bookmarkStart w:id="42" w:name="_Toc212573784"/>
       <w:r>
         <w:rPr>
           <w:lang w:val="sr-Cyrl-RS"/>
@@ -26195,7 +26195,7 @@
           <w:lang w:val="en-US"/>
         </w:rPr>
       </w:pPr>
-      <w:bookmarkStart w:id="43" w:name="_Toc212567320"/>
+      <w:bookmarkStart w:id="43" w:name="_Toc212573785"/>
       <w:r>
         <w:rPr>
           <w:lang w:val="sr-Cyrl-CS"/>
@@ -26304,7 +26304,7 @@
           <w:lang w:val="sr-Cyrl-RS"/>
         </w:rPr>
       </w:pPr>
-      <w:bookmarkStart w:id="44" w:name="_Toc212567321"/>
+      <w:bookmarkStart w:id="44" w:name="_Toc212573786"/>
       <w:r>
         <w:rPr>
           <w:lang w:val="sr-Cyrl-RS"/>
@@ -26432,7 +26432,7 @@
           <w:lang w:val="en-US"/>
         </w:rPr>
       </w:pPr>
-      <w:bookmarkStart w:id="45" w:name="_Toc212567322"/>
+      <w:bookmarkStart w:id="45" w:name="_Toc212573787"/>
       <w:r>
         <w:rPr>
           <w:lang w:val="sr-Cyrl-RS"/>
@@ -27760,7 +27760,7 @@
           <w:lang w:val="sr-Cyrl-RS"/>
         </w:rPr>
       </w:pPr>
-      <w:bookmarkStart w:id="47" w:name="_Toc212567323"/>
+      <w:bookmarkStart w:id="47" w:name="_Toc212573788"/>
       <w:r>
         <w:rPr>
           <w:lang w:val="sr-Cyrl-RS"/>
@@ -29290,7 +29290,7 @@
           <w:lang w:val="sr-Cyrl-RS"/>
         </w:rPr>
       </w:pPr>
-      <w:bookmarkStart w:id="50" w:name="_Toc212567324"/>
+      <w:bookmarkStart w:id="50" w:name="_Toc212573789"/>
       <w:r>
         <w:rPr>
           <w:lang w:val="sr-Cyrl-RS"/>
@@ -29638,7 +29638,7 @@
           <w:lang w:val="sr-Cyrl-RS"/>
         </w:rPr>
       </w:pPr>
-      <w:bookmarkStart w:id="51" w:name="_Toc212567325"/>
+      <w:bookmarkStart w:id="51" w:name="_Toc212573790"/>
       <w:r>
         <w:rPr>
           <w:lang w:val="sr-Cyrl-RS"/>
@@ -30225,7 +30225,7 @@
           <w:lang w:val="sr-Cyrl-RS"/>
         </w:rPr>
       </w:pPr>
-      <w:bookmarkStart w:id="53" w:name="_Toc212567326"/>
+      <w:bookmarkStart w:id="53" w:name="_Toc212573791"/>
       <w:r>
         <w:rPr>
           <w:lang w:val="sr-Cyrl-RS"/>
@@ -32576,7 +32576,7 @@
           <w:lang w:val="sr-Cyrl-RS"/>
         </w:rPr>
       </w:pPr>
-      <w:bookmarkStart w:id="56" w:name="_Toc212567327"/>
+      <w:bookmarkStart w:id="56" w:name="_Toc212573792"/>
       <w:r>
         <w:rPr>
           <w:lang w:val="sr-Cyrl-RS"/>
@@ -32721,7 +32721,7 @@
           <w:lang w:val="en-US"/>
         </w:rPr>
       </w:pPr>
-      <w:bookmarkStart w:id="57" w:name="_Toc212567328"/>
+      <w:bookmarkStart w:id="57" w:name="_Toc212573793"/>
       <w:r>
         <w:rPr>
           <w:lang w:val="sr-Cyrl-RS"/>
@@ -33500,7 +33500,7 @@
           <w:lang w:val="en-US"/>
         </w:rPr>
       </w:pPr>
-      <w:bookmarkStart w:id="60" w:name="_Toc212567329"/>
+      <w:bookmarkStart w:id="60" w:name="_Toc212573794"/>
       <w:r>
         <w:rPr>
           <w:lang w:val="sr-Cyrl-RS"/>
@@ -33765,7 +33765,7 @@
           <w:lang w:val="sr-Cyrl-RS"/>
         </w:rPr>
       </w:pPr>
-      <w:bookmarkStart w:id="61" w:name="_Toc212567330"/>
+      <w:bookmarkStart w:id="61" w:name="_Toc212573795"/>
       <w:r>
         <w:rPr>
           <w:lang w:val="sr-Cyrl-RS"/>
@@ -34273,7 +34273,7 @@
           <w:lang w:val="en-US"/>
         </w:rPr>
       </w:pPr>
-      <w:bookmarkStart w:id="62" w:name="_Toc212567331"/>
+      <w:bookmarkStart w:id="62" w:name="_Toc212573796"/>
       <w:r>
         <w:rPr>
           <w:lang w:val="sr-Cyrl-RS"/>
@@ -34845,7 +34845,7 @@
           <w:lang w:val="sr-Cyrl-RS"/>
         </w:rPr>
       </w:pPr>
-      <w:bookmarkStart w:id="64" w:name="_Toc212567332"/>
+      <w:bookmarkStart w:id="64" w:name="_Toc212573797"/>
       <w:r>
         <w:rPr>
           <w:i/>
@@ -35068,7 +35068,7 @@
           <w:lang w:val="sr-Cyrl-RS"/>
         </w:rPr>
       </w:pPr>
-      <w:bookmarkStart w:id="65" w:name="_Toc212567333"/>
+      <w:bookmarkStart w:id="65" w:name="_Toc212573798"/>
       <w:r>
         <w:rPr>
           <w:lang w:val="sr-Cyrl-RS"/>
@@ -35187,7 +35187,7 @@
           <w:lang w:val="sr-Cyrl-RS"/>
         </w:rPr>
       </w:pPr>
-      <w:bookmarkStart w:id="66" w:name="_Toc212567334"/>
+      <w:bookmarkStart w:id="66" w:name="_Toc212573799"/>
       <w:r>
         <w:rPr>
           <w:lang w:val="sr-Cyrl-RS"/>
@@ -35523,7 +35523,7 @@
           <w:lang w:val="sr-Cyrl-RS"/>
         </w:rPr>
       </w:pPr>
-      <w:bookmarkStart w:id="70" w:name="_Toc212567335"/>
+      <w:bookmarkStart w:id="70" w:name="_Toc212573800"/>
       <w:bookmarkEnd w:id="68"/>
       <w:r>
         <w:rPr>
@@ -36216,7 +36216,7 @@
       <w:pPr>
         <w:pStyle w:val="IInivonaslova-Potpoglavlje"/>
       </w:pPr>
-      <w:bookmarkStart w:id="74" w:name="_Toc212567336"/>
+      <w:bookmarkStart w:id="74" w:name="_Toc212573801"/>
       <w:r>
         <w:rPr>
           <w:lang w:val="sr-Cyrl-RS"/>
@@ -36767,7 +36767,7 @@
           <w:lang w:val="sr-Cyrl-RS"/>
         </w:rPr>
       </w:pPr>
-      <w:bookmarkStart w:id="76" w:name="_Toc212567337"/>
+      <w:bookmarkStart w:id="76" w:name="_Toc212573802"/>
       <w:r>
         <w:rPr>
           <w:lang w:val="sr-Cyrl-RS"/>
@@ -37530,7 +37530,7 @@
           <w:lang w:val="sr-Cyrl-CS"/>
         </w:rPr>
       </w:pPr>
-      <w:bookmarkStart w:id="77" w:name="_Toc212567338"/>
+      <w:bookmarkStart w:id="77" w:name="_Toc212573803"/>
       <w:r>
         <w:rPr>
           <w:lang w:val="sr-Cyrl-CS"/>
@@ -37544,14 +37544,88 @@
       <w:pPr>
         <w:pStyle w:val="Osnovnitekst"/>
         <w:rPr>
-          <w:lang w:val="en-US"/>
-        </w:rPr>
-      </w:pPr>
-      <w:r>
-        <w:rPr>
-          <w:lang w:val="sr-Cyrl-RS"/>
-        </w:rPr>
-        <w:t>Допринос овог рада се може описати као успешно реализован минимално одржив производ, односно MVP (</w:t>
+          <w:lang w:val="sr-Cyrl-RS"/>
+        </w:rPr>
+      </w:pPr>
+      <w:r>
+        <w:rPr>
+          <w:lang w:val="sr-Cyrl-RS"/>
+        </w:rPr>
+        <w:t xml:space="preserve">У овом раду успешно је реализована мобилна апликација </w:t>
+      </w:r>
+      <w:r>
+        <w:rPr>
+          <w:i/>
+          <w:iCs/>
+          <w:lang w:val="en-US"/>
+        </w:rPr>
+        <w:t>BarberBooker</w:t>
+      </w:r>
+      <w:r>
+        <w:rPr>
+          <w:lang w:val="sr-Cyrl-RS"/>
+        </w:rPr>
+        <w:t xml:space="preserve"> </w:t>
+      </w:r>
+      <w:r>
+        <w:rPr>
+          <w:lang w:val="sr-Cyrl-RS"/>
+        </w:rPr>
+        <w:t>која</w:t>
+      </w:r>
+      <w:r>
+        <w:rPr>
+          <w:lang w:val="sr-Cyrl-RS"/>
+        </w:rPr>
+        <w:t xml:space="preserve"> нуди све најважније функционалности салонима и њиховим клијентима</w:t>
+      </w:r>
+      <w:r>
+        <w:rPr>
+          <w:lang w:val="sr-Cyrl-RS"/>
+        </w:rPr>
+        <w:t>.</w:t>
+      </w:r>
+      <w:r>
+        <w:rPr>
+          <w:lang w:val="sr-Cyrl-RS"/>
+        </w:rPr>
+        <w:t xml:space="preserve"> Ова апликација је развијена </w:t>
+      </w:r>
+      <w:r>
+        <w:rPr>
+          <w:lang w:val="sr-Cyrl-RS"/>
+        </w:rPr>
+        <w:t>у виду</w:t>
+      </w:r>
+      <w:r>
+        <w:rPr>
+          <w:lang w:val="sr-Cyrl-RS"/>
+        </w:rPr>
+        <w:t xml:space="preserve"> минимално одржи</w:t>
+      </w:r>
+      <w:r>
+        <w:rPr>
+          <w:lang w:val="sr-Cyrl-RS"/>
+        </w:rPr>
+        <w:t>вог</w:t>
+      </w:r>
+      <w:r>
+        <w:rPr>
+          <w:lang w:val="sr-Cyrl-RS"/>
+        </w:rPr>
+        <w:t xml:space="preserve"> производ</w:t>
+      </w:r>
+      <w:r>
+        <w:rPr>
+          <w:lang w:val="sr-Cyrl-RS"/>
+        </w:rPr>
+        <w:t>а</w:t>
+      </w:r>
+      <w:r>
+        <w:rPr>
+          <w:lang w:val="sr-Cyrl-RS"/>
+        </w:rPr>
+        <w:t>, односно MVP (</w:t>
       </w:r>
       <w:r>
         <w:rPr>
@@ -37589,73 +37663,119 @@
         <w:rPr>
           <w:lang w:val="sr-Cyrl-RS"/>
         </w:rPr>
-        <w:t xml:space="preserve">за чији развој је потребно уложити најмање труда и времена тако да буду имплементиране функционалности које су најважније за основно коришћење. Овакав производ се испоручује првим клијентима како би се што раније добиле повратне информације на основу којих се итеративно ради на даљим унапређењима. Један од познатих примера производа који је продаван већ као MVP јесте </w:t>
-      </w:r>
-      <w:r>
-        <w:rPr>
-          <w:i/>
-          <w:iCs/>
-          <w:lang w:val="sr-Cyrl-RS"/>
-        </w:rPr>
-        <w:t>iPhone</w:t>
-      </w:r>
-      <w:r>
-        <w:rPr>
-          <w:lang w:val="sr-Cyrl-RS"/>
-        </w:rPr>
-        <w:t xml:space="preserve">. </w:t>
-      </w:r>
-      <w:r>
-        <w:rPr>
-          <w:lang w:val="sr-Cyrl-RS"/>
-        </w:rPr>
-        <w:t xml:space="preserve">Компанија </w:t>
-      </w:r>
-      <w:r>
-        <w:rPr>
-          <w:i/>
-          <w:iCs/>
-          <w:lang w:val="sr-Cyrl-RS"/>
-        </w:rPr>
-        <w:t>Apple</w:t>
-      </w:r>
-      <w:r>
-        <w:rPr>
-          <w:lang w:val="sr-Cyrl-RS"/>
-        </w:rPr>
-        <w:t xml:space="preserve"> је продав</w:t>
-      </w:r>
-      <w:r>
-        <w:rPr>
-          <w:lang w:val="sr-Cyrl-RS"/>
-        </w:rPr>
-        <w:t>ала</w:t>
-      </w:r>
-      <w:r>
-        <w:rPr>
-          <w:lang w:val="sr-Cyrl-RS"/>
-        </w:rPr>
-        <w:t xml:space="preserve"> ове телефоне иако они нису имали многе тривијалне функционалности: копирање и лепљење текста, 3G (</w:t>
-      </w:r>
-      <w:r>
-        <w:rPr>
-          <w:i/>
-          <w:iCs/>
-          <w:lang w:val="sr-Cyrl-RS"/>
-        </w:rPr>
-        <w:t>Third Generation</w:t>
-      </w:r>
-      <w:r>
-        <w:rPr>
-          <w:lang w:val="sr-Cyrl-RS"/>
-        </w:rPr>
-        <w:t>) интернет и електронску пошту. Овај приступ се много пута показао у пракси као далеко супериорнији од традиционалног перфекционистичког начина развоја који подразумева веома дуг период имплементације током ког клијенти немају прилику да пруже конструктивне критике произвођачима, већ им се производ испоручује тек када се уради све што је оригинално замишљено.</w:t>
-      </w:r>
-      <w:r>
-        <w:rPr>
-          <w:lang w:val="en-US"/>
-        </w:rPr>
-        <w:t xml:space="preserve"> [33]</w:t>
+        <w:t>за чији развој је потребно уложити најмање труда и времена тако да буду имплементиране функционалности које су најважније за основно коришћење. Овакав производ се испоручује првим клијентима како би се што раније добиле повратне информације на основу којих се итеративно ради на даљим унапређењима.</w:t>
+      </w:r>
+      <w:r>
+        <w:rPr>
+          <w:lang w:val="sr-Cyrl-RS"/>
+        </w:rPr>
+        <w:t xml:space="preserve"> </w:t>
+      </w:r>
+      <w:r>
+        <w:rPr>
+          <w:lang w:val="en-US"/>
+        </w:rPr>
+        <w:t>[33]</w:t>
+      </w:r>
+      <w:r>
+        <w:rPr>
+          <w:lang w:val="sr-Cyrl-RS"/>
+        </w:rPr>
+        <w:t xml:space="preserve"> Кроз анализу других постојећих </w:t>
+      </w:r>
+      <w:r>
+        <w:rPr>
+          <w:lang w:val="sr-Cyrl-RS"/>
+        </w:rPr>
+        <w:t xml:space="preserve">решења, читалац је </w:t>
+      </w:r>
+      <w:r>
+        <w:rPr>
+          <w:lang w:val="sr-Cyrl-RS"/>
+        </w:rPr>
+        <w:t>упознат са предностима и манама оваквих апликација</w:t>
+      </w:r>
+      <w:r>
+        <w:rPr>
+          <w:lang w:val="sr-Cyrl-RS"/>
+        </w:rPr>
+        <w:t xml:space="preserve">, што </w:t>
+      </w:r>
+      <w:r>
+        <w:rPr>
+          <w:lang w:val="sr-Cyrl-RS"/>
+        </w:rPr>
+        <w:t>омогућава боље разумевање потреба корисника</w:t>
+      </w:r>
+      <w:r>
+        <w:rPr>
+          <w:lang w:val="sr-Cyrl-RS"/>
+        </w:rPr>
+        <w:t xml:space="preserve"> и пружа темељ за информисану процену квалитета апликације</w:t>
+      </w:r>
+      <w:r>
+        <w:rPr>
+          <w:lang w:val="sr-Cyrl-RS"/>
+        </w:rPr>
+        <w:t xml:space="preserve"> </w:t>
+      </w:r>
+      <w:r>
+        <w:rPr>
+          <w:i/>
+          <w:iCs/>
+          <w:lang w:val="en-US"/>
+        </w:rPr>
+        <w:t>BarberBooker</w:t>
+      </w:r>
+      <w:r>
+        <w:rPr>
+          <w:lang w:val="en-US"/>
+        </w:rPr>
+        <w:t>.</w:t>
+      </w:r>
+      <w:r>
+        <w:rPr>
+          <w:lang w:val="sr-Cyrl-RS"/>
+        </w:rPr>
+        <w:t xml:space="preserve"> Преглед коришћених технологија, као и објашњење кључних техничких детаља везаних за имплементацију, пру</w:t>
+      </w:r>
+      <w:r>
+        <w:rPr>
+          <w:lang w:val="sr-Cyrl-RS"/>
+        </w:rPr>
+        <w:t>жају комплетну слику о самој реализацији ове апликације.</w:t>
+      </w:r>
+      <w:r>
+        <w:rPr>
+          <w:lang w:val="sr-Cyrl-RS"/>
+        </w:rPr>
+        <w:t xml:space="preserve"> Коначно, детаљан опис свих имплементираних функционалности, као и приказ корисничког интерфејса, јасно показују</w:t>
+      </w:r>
+      <w:r>
+        <w:rPr>
+          <w:lang w:val="sr-Cyrl-RS"/>
+        </w:rPr>
+        <w:t xml:space="preserve"> какво ће бити искуство корисника при коришћењу</w:t>
+      </w:r>
+      <w:r>
+        <w:rPr>
+          <w:lang w:val="sr-Cyrl-RS"/>
+        </w:rPr>
+        <w:t xml:space="preserve"> апликације </w:t>
+      </w:r>
+      <w:r>
+        <w:rPr>
+          <w:i/>
+          <w:iCs/>
+          <w:lang w:val="en-US"/>
+        </w:rPr>
+        <w:t>BarberBooker</w:t>
+      </w:r>
+      <w:r>
+        <w:rPr>
+          <w:lang w:val="sr-Cyrl-RS"/>
+        </w:rPr>
+        <w:t>.</w:t>
       </w:r>
     </w:p>
     <w:p>
@@ -37669,13 +37789,55 @@
         <w:rPr>
           <w:lang w:val="sr-Cyrl-RS"/>
         </w:rPr>
-        <w:t xml:space="preserve">Може се рећи да је исход овог рада успешан зато што </w:t>
-      </w:r>
-      <w:r>
-        <w:rPr>
-          <w:lang w:val="sr-Cyrl-RS"/>
-        </w:rPr>
-        <w:t xml:space="preserve">направљени минимални одржив производ </w:t>
+        <w:t xml:space="preserve">Може се </w:t>
+      </w:r>
+      <w:r>
+        <w:rPr>
+          <w:lang w:val="sr-Cyrl-RS"/>
+        </w:rPr>
+        <w:t>закључити</w:t>
+      </w:r>
+      <w:r>
+        <w:rPr>
+          <w:lang w:val="sr-Cyrl-RS"/>
+        </w:rPr>
+        <w:t xml:space="preserve"> да је</w:t>
+      </w:r>
+      <w:r>
+        <w:rPr>
+          <w:lang w:val="sr-Cyrl-RS"/>
+        </w:rPr>
+        <w:t xml:space="preserve"> резултат овог рада у потпуности испунио почетна очекивања</w:t>
+      </w:r>
+      <w:r>
+        <w:rPr>
+          <w:lang w:val="sr-Cyrl-RS"/>
+        </w:rPr>
+        <w:t>,</w:t>
+      </w:r>
+      <w:r>
+        <w:rPr>
+          <w:lang w:val="sr-Cyrl-RS"/>
+        </w:rPr>
+        <w:t xml:space="preserve"> зато што </w:t>
+      </w:r>
+      <w:r>
+        <w:rPr>
+          <w:lang w:val="sr-Cyrl-RS"/>
+        </w:rPr>
+        <w:t>направљени минималн</w:t>
+      </w:r>
+      <w:r>
+        <w:rPr>
+          <w:lang w:val="sr-Cyrl-RS"/>
+        </w:rPr>
+        <w:t>о</w:t>
+      </w:r>
+      <w:r>
+        <w:rPr>
+          <w:lang w:val="sr-Cyrl-RS"/>
+        </w:rPr>
+        <w:t xml:space="preserve"> одржив производ </w:t>
       </w:r>
       <w:r>
         <w:rPr>
@@ -37723,7 +37885,25 @@
         <w:rPr>
           <w:lang w:val="sr-Cyrl-RS"/>
         </w:rPr>
-        <w:t>Ипак, постоји простор</w:t>
+        <w:t>Развијена апликација је једноставна за коришћење</w:t>
+      </w:r>
+      <w:r>
+        <w:rPr>
+          <w:lang w:val="sr-Cyrl-RS"/>
+        </w:rPr>
+        <w:t xml:space="preserve">, а кориснички интерфејс је задовољавајућег изгледа који је пријатан за око. </w:t>
+      </w:r>
+      <w:r>
+        <w:rPr>
+          <w:lang w:val="sr-Cyrl-RS"/>
+        </w:rPr>
+        <w:t>Наравно</w:t>
+      </w:r>
+      <w:r>
+        <w:rPr>
+          <w:lang w:val="sr-Cyrl-RS"/>
+        </w:rPr>
+        <w:t>, постоји простор</w:t>
       </w:r>
       <w:r>
         <w:rPr>
@@ -37735,7 +37915,25 @@
         <w:rPr>
           <w:lang w:val="sr-Cyrl-RS"/>
         </w:rPr>
-        <w:t xml:space="preserve"> која су већ наведена у поглављу 5.4.</w:t>
+        <w:t xml:space="preserve"> која би </w:t>
+      </w:r>
+      <w:r>
+        <w:rPr>
+          <w:lang w:val="sr-Cyrl-RS"/>
+        </w:rPr>
+        <w:t xml:space="preserve">додатно </w:t>
+      </w:r>
+      <w:r>
+        <w:rPr>
+          <w:lang w:val="sr-Cyrl-RS"/>
+        </w:rPr>
+        <w:t>побољшала корисничко искуство</w:t>
+      </w:r>
+      <w:r>
+        <w:rPr>
+          <w:lang w:val="sr-Cyrl-RS"/>
+        </w:rPr>
+        <w:t>.</w:t>
       </w:r>
       <w:r>
         <w:rPr>
@@ -37826,7 +38024,7 @@
       <w:pPr>
         <w:pStyle w:val="Osnovnitekst"/>
         <w:rPr>
-          <w:lang w:val="en-US"/>
+          <w:lang w:val="sr-Cyrl-RS"/>
         </w:rPr>
       </w:pPr>
       <w:r>
@@ -37893,43 +38091,71 @@
         <w:rPr>
           <w:lang w:val="sr-Cyrl-RS"/>
         </w:rPr>
-        <w:t xml:space="preserve"> Оваква апликација </w:t>
-      </w:r>
-      <w:r>
-        <w:rPr>
-          <w:lang w:val="sr-Cyrl-RS"/>
-        </w:rPr>
-        <w:t xml:space="preserve">са једне стране оптимизује </w:t>
-      </w:r>
-      <w:r>
-        <w:rPr>
-          <w:lang w:val="sr-Cyrl-RS"/>
-        </w:rPr>
-        <w:t>пословање</w:t>
-      </w:r>
-      <w:r>
-        <w:rPr>
-          <w:lang w:val="sr-Cyrl-RS"/>
-        </w:rPr>
-        <w:t xml:space="preserve"> салона, а са друге стране</w:t>
-      </w:r>
-      <w:r>
-        <w:rPr>
-          <w:lang w:val="sr-Cyrl-RS"/>
-        </w:rPr>
-        <w:t xml:space="preserve"> </w:t>
-      </w:r>
-      <w:r>
-        <w:rPr>
-          <w:lang w:val="sr-Cyrl-RS"/>
-        </w:rPr>
-        <w:t>олакшава клијентима</w:t>
-      </w:r>
-      <w:r>
-        <w:rPr>
-          <w:lang w:val="sr-Cyrl-RS"/>
-        </w:rPr>
-        <w:t xml:space="preserve"> проналазак услуге</w:t>
+        <w:t xml:space="preserve"> Како би апликација </w:t>
+      </w:r>
+      <w:r>
+        <w:rPr>
+          <w:i/>
+          <w:iCs/>
+          <w:lang w:val="en-US"/>
+        </w:rPr>
+        <w:t>BarberBooker</w:t>
+      </w:r>
+      <w:r>
+        <w:rPr>
+          <w:lang w:val="en-US"/>
+        </w:rPr>
+        <w:t xml:space="preserve"> </w:t>
+      </w:r>
+      <w:r>
+        <w:rPr>
+          <w:lang w:val="sr-Cyrl-RS"/>
+        </w:rPr>
+        <w:t>постала озбиљан конкурент постојећим решењима, потребно је</w:t>
+      </w:r>
+      <w:r>
+        <w:rPr>
+          <w:lang w:val="sr-Cyrl-RS"/>
+        </w:rPr>
+        <w:t xml:space="preserve"> имплементирати додатне функционалности, од којих су </w:t>
+      </w:r>
+      <w:r>
+        <w:rPr>
+          <w:lang w:val="sr-Cyrl-RS"/>
+        </w:rPr>
+        <w:t xml:space="preserve">за клијенте </w:t>
+      </w:r>
+      <w:r>
+        <w:rPr>
+          <w:lang w:val="sr-Cyrl-RS"/>
+        </w:rPr>
+        <w:t>најважније омогућавање отказивања или ажурирања резервација, онлајн плаћање, као и могућност иницијалне пријаве</w:t>
+      </w:r>
+      <w:r>
+        <w:rPr>
+          <w:lang w:val="en-US"/>
+        </w:rPr>
+        <w:t xml:space="preserve"> </w:t>
+      </w:r>
+      <w:r>
+        <w:rPr>
+          <w:lang w:val="sr-Cyrl-RS"/>
+        </w:rPr>
+        <w:t xml:space="preserve">помоћу </w:t>
+      </w:r>
+      <w:r>
+        <w:rPr>
+          <w:i/>
+          <w:iCs/>
+          <w:lang w:val="en-US"/>
+        </w:rPr>
+        <w:t>Google</w:t>
+      </w:r>
+      <w:r>
+        <w:rPr>
+          <w:lang w:val="sr-Cyrl-RS"/>
+        </w:rPr>
+        <w:t xml:space="preserve"> налога</w:t>
       </w:r>
       <w:r>
         <w:rPr>
@@ -37941,19 +38167,31 @@
         <w:rPr>
           <w:lang w:val="sr-Cyrl-RS"/>
         </w:rPr>
-        <w:t xml:space="preserve"> Уз адекватне надоградње система</w:t>
-      </w:r>
-      <w:r>
-        <w:rPr>
-          <w:lang w:val="sr-Cyrl-RS"/>
-        </w:rPr>
-        <w:t xml:space="preserve"> описане у поглављу 5.4</w:t>
-      </w:r>
-      <w:r>
-        <w:rPr>
-          <w:lang w:val="sr-Cyrl-RS"/>
-        </w:rPr>
-        <w:t xml:space="preserve">, као и одговарајуће пласирање на тржиште, </w:t>
+        <w:t xml:space="preserve"> За салоне је изузетно важно омогућити понуду већег броја различитих услуга, као и флексибилније дефинисање радног времена. </w:t>
+      </w:r>
+      <w:r>
+        <w:rPr>
+          <w:lang w:val="sr-Cyrl-RS"/>
+        </w:rPr>
+        <w:t>Уз већ поменута унапређења, било би пожељно и додатно улепшати кориснички интерфејс како би апликација била још примамљивија за коришћење.</w:t>
+      </w:r>
+      <w:r>
+        <w:rPr>
+          <w:lang w:val="sr-Cyrl-RS"/>
+        </w:rPr>
+        <w:t xml:space="preserve"> </w:t>
+      </w:r>
+      <w:r>
+        <w:rPr>
+          <w:lang w:val="sr-Cyrl-RS"/>
+        </w:rPr>
+        <w:t>Након адекватних побољшања, као и уз о</w:t>
+      </w:r>
+      <w:r>
+        <w:rPr>
+          <w:lang w:val="sr-Cyrl-RS"/>
+        </w:rPr>
+        <w:t xml:space="preserve">дговарајуће пласирање на тржиште, </w:t>
       </w:r>
       <w:r>
         <w:rPr>
@@ -37978,21 +38216,13 @@
     </w:p>
     <w:p>
       <w:pPr>
-        <w:pStyle w:val="Osnovnitekst"/>
-        <w:rPr>
-          <w:lang w:val="sr-Cyrl-RS"/>
-        </w:rPr>
-      </w:pPr>
-    </w:p>
-    <w:p>
-      <w:pPr>
         <w:pStyle w:val="SadrajLiteratura"/>
         <w:rPr>
           <w:lang w:val="sr-Cyrl-CS"/>
         </w:rPr>
       </w:pPr>
       <w:bookmarkStart w:id="78" w:name="_Toc254342946"/>
-      <w:bookmarkStart w:id="79" w:name="_Toc212567339"/>
+      <w:bookmarkStart w:id="79" w:name="_Toc212573804"/>
       <w:r>
         <w:rPr>
           <w:lang w:val="sr-Cyrl-CS"/>
@@ -40121,7 +40351,7 @@
           <w:lang w:val="sr-Cyrl-CS"/>
         </w:rPr>
       </w:pPr>
-      <w:bookmarkStart w:id="80" w:name="_Toc212567340"/>
+      <w:bookmarkStart w:id="80" w:name="_Toc212573805"/>
       <w:r>
         <w:rPr>
           <w:lang w:val="sr-Cyrl-CS"/>
@@ -42120,7 +42350,7 @@
           <w:lang w:val="sr-Cyrl-CS"/>
         </w:rPr>
       </w:pPr>
-      <w:bookmarkStart w:id="81" w:name="_Toc212567341"/>
+      <w:bookmarkStart w:id="81" w:name="_Toc212573806"/>
       <w:r>
         <w:rPr>
           <w:lang w:val="sr-Cyrl-CS"/>
@@ -44599,7 +44829,7 @@
           <w:lang w:val="sr-Cyrl-CS"/>
         </w:rPr>
       </w:pPr>
-      <w:bookmarkStart w:id="82" w:name="_Toc212567342"/>
+      <w:bookmarkStart w:id="82" w:name="_Toc212573807"/>
       <w:r>
         <w:rPr>
           <w:lang w:val="sr-Cyrl-CS"/>
@@ -44781,7 +45011,7 @@
         <w:lastRenderedPageBreak/>
         <w:fldChar w:fldCharType="end"/>
       </w:r>
-      <w:bookmarkStart w:id="84" w:name="_Toc212567343"/>
+      <w:bookmarkStart w:id="84" w:name="_Toc212573808"/>
       <w:r>
         <w:rPr>
           <w:lang w:val="sr-Cyrl-RS"/>
@@ -44823,7 +45053,7 @@
           <w:lang w:val="en-US"/>
         </w:rPr>
       </w:pPr>
-      <w:bookmarkStart w:id="85" w:name="_Toc212567344"/>
+      <w:bookmarkStart w:id="85" w:name="_Toc212573809"/>
       <w:bookmarkEnd w:id="83"/>
       <w:r>
         <w:rPr>
@@ -45187,7 +45417,7 @@
           <w:lang w:val="sr-Cyrl-RS"/>
         </w:rPr>
       </w:pPr>
-      <w:bookmarkStart w:id="87" w:name="_Toc212567345"/>
+      <w:bookmarkStart w:id="87" w:name="_Toc212573810"/>
       <w:r>
         <w:rPr>
           <w:lang w:val="sr-Cyrl-RS"/>
@@ -45534,7 +45764,7 @@
           <w:lang w:val="en-US"/>
         </w:rPr>
       </w:pPr>
-      <w:bookmarkStart w:id="90" w:name="_Toc212567346"/>
+      <w:bookmarkStart w:id="90" w:name="_Toc212573811"/>
       <w:r>
         <w:rPr>
           <w:lang w:val="sr-Cyrl-RS"/>
@@ -45878,7 +46108,7 @@
           <w:lang w:val="sr-Cyrl-RS"/>
         </w:rPr>
       </w:pPr>
-      <w:bookmarkStart w:id="92" w:name="_Toc212567347"/>
+      <w:bookmarkStart w:id="92" w:name="_Toc212573812"/>
       <w:bookmarkStart w:id="93" w:name="_Hlk211976078"/>
       <w:r>
         <w:rPr>
@@ -45916,7 +46146,7 @@
           <w:lang w:val="sr-Cyrl-RS"/>
         </w:rPr>
       </w:pPr>
-      <w:bookmarkStart w:id="94" w:name="_Toc212567348"/>
+      <w:bookmarkStart w:id="94" w:name="_Toc212573813"/>
       <w:bookmarkEnd w:id="93"/>
       <w:r>
         <w:rPr>
@@ -46189,7 +46419,7 @@
           <w:lang w:val="en-US"/>
         </w:rPr>
         <w:drawing>
-          <wp:inline distT="0" distB="0" distL="0" distR="0" wp14:anchorId="3B05341B" wp14:editId="4AEA5A85">
+          <wp:inline distT="0" distB="0" distL="0" distR="0" wp14:anchorId="3B05341B" wp14:editId="0647F040">
             <wp:extent cx="6078168" cy="3035300"/>
             <wp:effectExtent l="0" t="0" r="0" b="0"/>
             <wp:docPr id="2099466814" name="Picture 4" descr="A screenshot of a computer&#10;&#10;AI-generated content may be incorrect."/>
@@ -46312,7 +46542,7 @@
           <w:lang w:val="en-GB"/>
         </w:rPr>
       </w:pPr>
-      <w:bookmarkStart w:id="97" w:name="_Toc212567349"/>
+      <w:bookmarkStart w:id="97" w:name="_Toc212573814"/>
       <w:r>
         <w:rPr>
           <w:lang w:val="sr-Cyrl-RS"/>
@@ -46602,7 +46832,7 @@
           <w:lang w:val="sr-Cyrl-RS"/>
         </w:rPr>
       </w:pPr>
-      <w:bookmarkStart w:id="99" w:name="_Toc212567350"/>
+      <w:bookmarkStart w:id="99" w:name="_Toc212573815"/>
       <w:r>
         <w:rPr>
           <w:lang w:val="sr-Cyrl-RS"/>
@@ -46824,7 +47054,7 @@
           <w:lang w:val="en-US"/>
         </w:rPr>
         <w:drawing>
-          <wp:inline distT="0" distB="0" distL="0" distR="0" wp14:anchorId="6441E203" wp14:editId="495E8A3E">
+          <wp:inline distT="0" distB="0" distL="0" distR="0" wp14:anchorId="6441E203" wp14:editId="6F46B2D8">
             <wp:extent cx="5994400" cy="2398258"/>
             <wp:effectExtent l="0" t="0" r="0" b="0"/>
             <wp:docPr id="1467452748" name="Picture 6" descr="A screenshot of a computer&#10;&#10;AI-generated content may be incorrect."/>
@@ -46947,7 +47177,7 @@
           <w:lang w:val="sr-Cyrl-RS"/>
         </w:rPr>
       </w:pPr>
-      <w:bookmarkStart w:id="102" w:name="_Toc212567351"/>
+      <w:bookmarkStart w:id="102" w:name="_Toc212573816"/>
       <w:r>
         <w:rPr>
           <w:lang w:val="sr-Cyrl-RS"/>
@@ -46990,7 +47220,7 @@
           <w:lang w:val="en-US"/>
         </w:rPr>
       </w:pPr>
-      <w:bookmarkStart w:id="103" w:name="_Toc212567352"/>
+      <w:bookmarkStart w:id="103" w:name="_Toc212573817"/>
       <w:r>
         <w:rPr>
           <w:lang w:val="sr-Cyrl-RS"/>
@@ -47383,7 +47613,7 @@
           <w:lang w:val="sr-Cyrl-RS"/>
         </w:rPr>
       </w:pPr>
-      <w:bookmarkStart w:id="105" w:name="_Toc212567353"/>
+      <w:bookmarkStart w:id="105" w:name="_Toc212573818"/>
       <w:r>
         <w:rPr>
           <w:lang w:val="sr-Cyrl-RS"/>

</xml_diff>